<commit_message>
WebApi default updates and Weatherforecast sample controller updates
</commit_message>
<xml_diff>
--- a/Documents/0001 Project - Basic Info - Setup.docx
+++ b/Documents/0001 Project - Basic Info - Setup.docx
@@ -52,7 +52,7 @@
           <w:r>
             <w:fldChar w:fldCharType="separate"/>
           </w:r>
-          <w:hyperlink w:anchor="_Toc106748175" w:history="1">
+          <w:hyperlink w:anchor="_Toc106832390" w:history="1">
             <w:r>
               <w:rPr>
                 <w:rStyle w:val="Hyperlink"/>
@@ -79,7 +79,7 @@
                 <w:noProof/>
                 <w:webHidden/>
               </w:rPr>
-              <w:instrText xml:space="preserve"> PAGEREF _Toc106748175 \h </w:instrText>
+              <w:instrText xml:space="preserve"> PAGEREF _Toc106832390 \h </w:instrText>
             </w:r>
             <w:r>
               <w:rPr>
@@ -121,7 +121,7 @@
               <w:noProof/>
             </w:rPr>
           </w:pPr>
-          <w:hyperlink w:anchor="_Toc106748176" w:history="1">
+          <w:hyperlink w:anchor="_Toc106832391" w:history="1">
             <w:r>
               <w:rPr>
                 <w:rStyle w:val="Hyperlink"/>
@@ -148,7 +148,7 @@
                 <w:noProof/>
                 <w:webHidden/>
               </w:rPr>
-              <w:instrText xml:space="preserve"> PAGEREF _Toc106748176 \h </w:instrText>
+              <w:instrText xml:space="preserve"> PAGEREF _Toc106832391 \h </w:instrText>
             </w:r>
             <w:r>
               <w:rPr>
@@ -190,7 +190,7 @@
               <w:noProof/>
             </w:rPr>
           </w:pPr>
-          <w:hyperlink w:anchor="_Toc106748177" w:history="1">
+          <w:hyperlink w:anchor="_Toc106832392" w:history="1">
             <w:r>
               <w:rPr>
                 <w:rStyle w:val="Hyperlink"/>
@@ -217,7 +217,7 @@
                 <w:noProof/>
                 <w:webHidden/>
               </w:rPr>
-              <w:instrText xml:space="preserve"> PAGEREF _Toc106748177 \h </w:instrText>
+              <w:instrText xml:space="preserve"> PAGEREF _Toc106832392 \h </w:instrText>
             </w:r>
             <w:r>
               <w:rPr>
@@ -259,7 +259,7 @@
               <w:noProof/>
             </w:rPr>
           </w:pPr>
-          <w:hyperlink w:anchor="_Toc106748178" w:history="1">
+          <w:hyperlink w:anchor="_Toc106832393" w:history="1">
             <w:r>
               <w:rPr>
                 <w:rStyle w:val="Hyperlink"/>
@@ -286,7 +286,7 @@
                 <w:noProof/>
                 <w:webHidden/>
               </w:rPr>
-              <w:instrText xml:space="preserve"> PAGEREF _Toc106748178 \h </w:instrText>
+              <w:instrText xml:space="preserve"> PAGEREF _Toc106832393 \h </w:instrText>
             </w:r>
             <w:r>
               <w:rPr>
@@ -328,7 +328,7 @@
               <w:noProof/>
             </w:rPr>
           </w:pPr>
-          <w:hyperlink w:anchor="_Toc106748179" w:history="1">
+          <w:hyperlink w:anchor="_Toc106832394" w:history="1">
             <w:r>
               <w:rPr>
                 <w:rStyle w:val="Hyperlink"/>
@@ -355,7 +355,7 @@
                 <w:noProof/>
                 <w:webHidden/>
               </w:rPr>
-              <w:instrText xml:space="preserve"> PAGEREF _Toc106748179 \h </w:instrText>
+              <w:instrText xml:space="preserve"> PAGEREF _Toc106832394 \h </w:instrText>
             </w:r>
             <w:r>
               <w:rPr>
@@ -397,7 +397,7 @@
               <w:noProof/>
             </w:rPr>
           </w:pPr>
-          <w:hyperlink w:anchor="_Toc106748180" w:history="1">
+          <w:hyperlink w:anchor="_Toc106832395" w:history="1">
             <w:r>
               <w:rPr>
                 <w:rStyle w:val="Hyperlink"/>
@@ -424,7 +424,7 @@
                 <w:noProof/>
                 <w:webHidden/>
               </w:rPr>
-              <w:instrText xml:space="preserve"> PAGEREF _Toc106748180 \h </w:instrText>
+              <w:instrText xml:space="preserve"> PAGEREF _Toc106832395 \h </w:instrText>
             </w:r>
             <w:r>
               <w:rPr>
@@ -466,7 +466,7 @@
               <w:noProof/>
             </w:rPr>
           </w:pPr>
-          <w:hyperlink w:anchor="_Toc106748181" w:history="1">
+          <w:hyperlink w:anchor="_Toc106832396" w:history="1">
             <w:r>
               <w:rPr>
                 <w:rStyle w:val="Hyperlink"/>
@@ -493,7 +493,7 @@
                 <w:noProof/>
                 <w:webHidden/>
               </w:rPr>
-              <w:instrText xml:space="preserve"> PAGEREF _Toc106748181 \h </w:instrText>
+              <w:instrText xml:space="preserve"> PAGEREF _Toc106832396 \h </w:instrText>
             </w:r>
             <w:r>
               <w:rPr>
@@ -535,7 +535,7 @@
               <w:noProof/>
             </w:rPr>
           </w:pPr>
-          <w:hyperlink w:anchor="_Toc106748182" w:history="1">
+          <w:hyperlink w:anchor="_Toc106832397" w:history="1">
             <w:r>
               <w:rPr>
                 <w:rStyle w:val="Hyperlink"/>
@@ -562,7 +562,7 @@
                 <w:noProof/>
                 <w:webHidden/>
               </w:rPr>
-              <w:instrText xml:space="preserve"> PAGEREF _Toc106748182 \h </w:instrText>
+              <w:instrText xml:space="preserve"> PAGEREF _Toc106832397 \h </w:instrText>
             </w:r>
             <w:r>
               <w:rPr>
@@ -604,13 +604,13 @@
               <w:noProof/>
             </w:rPr>
           </w:pPr>
-          <w:hyperlink w:anchor="_Toc106748183" w:history="1">
+          <w:hyperlink w:anchor="_Toc106832398" w:history="1">
             <w:r>
               <w:rPr>
                 <w:rStyle w:val="Hyperlink"/>
                 <w:noProof/>
               </w:rPr>
-              <w:t>Create Api and Angular Projects</w:t>
+              <w:t>Making VS Code IDE Better</w:t>
             </w:r>
             <w:r>
               <w:rPr>
@@ -631,7 +631,7 @@
                 <w:noProof/>
                 <w:webHidden/>
               </w:rPr>
-              <w:instrText xml:space="preserve"> PAGEREF _Toc106748183 \h </w:instrText>
+              <w:instrText xml:space="preserve"> PAGEREF _Toc106832398 \h </w:instrText>
             </w:r>
             <w:r>
               <w:rPr>
@@ -652,6 +652,75 @@
                 <w:webHidden/>
               </w:rPr>
               <w:t>3</w:t>
+            </w:r>
+            <w:r>
+              <w:rPr>
+                <w:noProof/>
+                <w:webHidden/>
+              </w:rPr>
+              <w:fldChar w:fldCharType="end"/>
+            </w:r>
+          </w:hyperlink>
+        </w:p>
+        <w:p>
+          <w:pPr>
+            <w:pStyle w:val="TOC1"/>
+            <w:tabs>
+              <w:tab w:val="right" w:leader="dot" w:pos="10790"/>
+            </w:tabs>
+            <w:rPr>
+              <w:rFonts w:eastAsiaTheme="minorEastAsia"/>
+              <w:noProof/>
+            </w:rPr>
+          </w:pPr>
+          <w:hyperlink w:anchor="_Toc106832399" w:history="1">
+            <w:r>
+              <w:rPr>
+                <w:rStyle w:val="Hyperlink"/>
+                <w:noProof/>
+              </w:rPr>
+              <w:t>WebApi Project</w:t>
+            </w:r>
+            <w:r>
+              <w:rPr>
+                <w:noProof/>
+                <w:webHidden/>
+              </w:rPr>
+              <w:tab/>
+            </w:r>
+            <w:r>
+              <w:rPr>
+                <w:noProof/>
+                <w:webHidden/>
+              </w:rPr>
+              <w:fldChar w:fldCharType="begin"/>
+            </w:r>
+            <w:r>
+              <w:rPr>
+                <w:noProof/>
+                <w:webHidden/>
+              </w:rPr>
+              <w:instrText xml:space="preserve"> PAGEREF _Toc106832399 \h </w:instrText>
+            </w:r>
+            <w:r>
+              <w:rPr>
+                <w:noProof/>
+                <w:webHidden/>
+              </w:rPr>
+            </w:r>
+            <w:r>
+              <w:rPr>
+                <w:noProof/>
+                <w:webHidden/>
+              </w:rPr>
+              <w:fldChar w:fldCharType="separate"/>
+            </w:r>
+            <w:r>
+              <w:rPr>
+                <w:noProof/>
+                <w:webHidden/>
+              </w:rPr>
+              <w:t>4</w:t>
             </w:r>
             <w:r>
               <w:rPr>
@@ -673,7 +742,7 @@
               <w:noProof/>
             </w:rPr>
           </w:pPr>
-          <w:hyperlink w:anchor="_Toc106748184" w:history="1">
+          <w:hyperlink w:anchor="_Toc106832400" w:history="1">
             <w:r>
               <w:rPr>
                 <w:rStyle w:val="Hyperlink"/>
@@ -700,7 +769,7 @@
                 <w:noProof/>
                 <w:webHidden/>
               </w:rPr>
-              <w:instrText xml:space="preserve"> PAGEREF _Toc106748184 \h </w:instrText>
+              <w:instrText xml:space="preserve"> PAGEREF _Toc106832400 \h </w:instrText>
             </w:r>
             <w:r>
               <w:rPr>
@@ -742,7 +811,7 @@
               <w:noProof/>
             </w:rPr>
           </w:pPr>
-          <w:hyperlink w:anchor="_Toc106748185" w:history="1">
+          <w:hyperlink w:anchor="_Toc106832401" w:history="1">
             <w:r>
               <w:rPr>
                 <w:rStyle w:val="Hyperlink"/>
@@ -769,7 +838,7 @@
                 <w:noProof/>
                 <w:webHidden/>
               </w:rPr>
-              <w:instrText xml:space="preserve"> PAGEREF _Toc106748185 \h </w:instrText>
+              <w:instrText xml:space="preserve"> PAGEREF _Toc106832401 \h </w:instrText>
             </w:r>
             <w:r>
               <w:rPr>
@@ -811,7 +880,7 @@
               <w:noProof/>
             </w:rPr>
           </w:pPr>
-          <w:hyperlink w:anchor="_Toc106748186" w:history="1">
+          <w:hyperlink w:anchor="_Toc106832402" w:history="1">
             <w:r>
               <w:rPr>
                 <w:rStyle w:val="Hyperlink"/>
@@ -838,7 +907,7 @@
                 <w:noProof/>
                 <w:webHidden/>
               </w:rPr>
-              <w:instrText xml:space="preserve"> PAGEREF _Toc106748186 \h </w:instrText>
+              <w:instrText xml:space="preserve"> PAGEREF _Toc106832402 \h </w:instrText>
             </w:r>
             <w:r>
               <w:rPr>
@@ -880,7 +949,7 @@
               <w:noProof/>
             </w:rPr>
           </w:pPr>
-          <w:hyperlink w:anchor="_Toc106748187" w:history="1">
+          <w:hyperlink w:anchor="_Toc106832403" w:history="1">
             <w:r>
               <w:rPr>
                 <w:rStyle w:val="Hyperlink"/>
@@ -907,7 +976,7 @@
                 <w:noProof/>
                 <w:webHidden/>
               </w:rPr>
-              <w:instrText xml:space="preserve"> PAGEREF _Toc106748187 \h </w:instrText>
+              <w:instrText xml:space="preserve"> PAGEREF _Toc106832403 \h </w:instrText>
             </w:r>
             <w:r>
               <w:rPr>
@@ -949,7 +1018,7 @@
               <w:noProof/>
             </w:rPr>
           </w:pPr>
-          <w:hyperlink w:anchor="_Toc106748188" w:history="1">
+          <w:hyperlink w:anchor="_Toc106832404" w:history="1">
             <w:r>
               <w:rPr>
                 <w:rStyle w:val="Hyperlink"/>
@@ -976,7 +1045,7 @@
                 <w:noProof/>
                 <w:webHidden/>
               </w:rPr>
-              <w:instrText xml:space="preserve"> PAGEREF _Toc106748188 \h </w:instrText>
+              <w:instrText xml:space="preserve"> PAGEREF _Toc106832404 \h </w:instrText>
             </w:r>
             <w:r>
               <w:rPr>
@@ -1018,13 +1087,13 @@
               <w:noProof/>
             </w:rPr>
           </w:pPr>
-          <w:hyperlink w:anchor="_Toc106748189" w:history="1">
+          <w:hyperlink w:anchor="_Toc106832405" w:history="1">
             <w:r>
               <w:rPr>
                 <w:rStyle w:val="Hyperlink"/>
                 <w:noProof/>
               </w:rPr>
-              <w:t>Base Folder</w:t>
+              <w:t>Folder Structure</w:t>
             </w:r>
             <w:r>
               <w:rPr>
@@ -1045,7 +1114,7 @@
                 <w:noProof/>
                 <w:webHidden/>
               </w:rPr>
-              <w:instrText xml:space="preserve"> PAGEREF _Toc106748189 \h </w:instrText>
+              <w:instrText xml:space="preserve"> PAGEREF _Toc106832405 \h </w:instrText>
             </w:r>
             <w:r>
               <w:rPr>
@@ -1066,6 +1135,213 @@
                 <w:webHidden/>
               </w:rPr>
               <w:t>4</w:t>
+            </w:r>
+            <w:r>
+              <w:rPr>
+                <w:noProof/>
+                <w:webHidden/>
+              </w:rPr>
+              <w:fldChar w:fldCharType="end"/>
+            </w:r>
+          </w:hyperlink>
+        </w:p>
+        <w:p>
+          <w:pPr>
+            <w:pStyle w:val="TOC2"/>
+            <w:tabs>
+              <w:tab w:val="right" w:leader="dot" w:pos="10790"/>
+            </w:tabs>
+            <w:rPr>
+              <w:rFonts w:eastAsiaTheme="minorEastAsia"/>
+              <w:noProof/>
+            </w:rPr>
+          </w:pPr>
+          <w:hyperlink w:anchor="_Toc106832406" w:history="1">
+            <w:r>
+              <w:rPr>
+                <w:rStyle w:val="Hyperlink"/>
+                <w:noProof/>
+              </w:rPr>
+              <w:t>Running .Net API Project</w:t>
+            </w:r>
+            <w:r>
+              <w:rPr>
+                <w:noProof/>
+                <w:webHidden/>
+              </w:rPr>
+              <w:tab/>
+            </w:r>
+            <w:r>
+              <w:rPr>
+                <w:noProof/>
+                <w:webHidden/>
+              </w:rPr>
+              <w:fldChar w:fldCharType="begin"/>
+            </w:r>
+            <w:r>
+              <w:rPr>
+                <w:noProof/>
+                <w:webHidden/>
+              </w:rPr>
+              <w:instrText xml:space="preserve"> PAGEREF _Toc106832406 \h </w:instrText>
+            </w:r>
+            <w:r>
+              <w:rPr>
+                <w:noProof/>
+                <w:webHidden/>
+              </w:rPr>
+            </w:r>
+            <w:r>
+              <w:rPr>
+                <w:noProof/>
+                <w:webHidden/>
+              </w:rPr>
+              <w:fldChar w:fldCharType="separate"/>
+            </w:r>
+            <w:r>
+              <w:rPr>
+                <w:noProof/>
+                <w:webHidden/>
+              </w:rPr>
+              <w:t>4</w:t>
+            </w:r>
+            <w:r>
+              <w:rPr>
+                <w:noProof/>
+                <w:webHidden/>
+              </w:rPr>
+              <w:fldChar w:fldCharType="end"/>
+            </w:r>
+          </w:hyperlink>
+        </w:p>
+        <w:p>
+          <w:pPr>
+            <w:pStyle w:val="TOC2"/>
+            <w:tabs>
+              <w:tab w:val="right" w:leader="dot" w:pos="10790"/>
+            </w:tabs>
+            <w:rPr>
+              <w:rFonts w:eastAsiaTheme="minorEastAsia"/>
+              <w:noProof/>
+            </w:rPr>
+          </w:pPr>
+          <w:hyperlink w:anchor="_Toc106832407" w:history="1">
+            <w:r>
+              <w:rPr>
+                <w:rStyle w:val="Hyperlink"/>
+                <w:noProof/>
+              </w:rPr>
+              <w:t>Switching to Classic hosting model</w:t>
+            </w:r>
+            <w:r>
+              <w:rPr>
+                <w:noProof/>
+                <w:webHidden/>
+              </w:rPr>
+              <w:tab/>
+            </w:r>
+            <w:r>
+              <w:rPr>
+                <w:noProof/>
+                <w:webHidden/>
+              </w:rPr>
+              <w:fldChar w:fldCharType="begin"/>
+            </w:r>
+            <w:r>
+              <w:rPr>
+                <w:noProof/>
+                <w:webHidden/>
+              </w:rPr>
+              <w:instrText xml:space="preserve"> PAGEREF _Toc106832407 \h </w:instrText>
+            </w:r>
+            <w:r>
+              <w:rPr>
+                <w:noProof/>
+                <w:webHidden/>
+              </w:rPr>
+            </w:r>
+            <w:r>
+              <w:rPr>
+                <w:noProof/>
+                <w:webHidden/>
+              </w:rPr>
+              <w:fldChar w:fldCharType="separate"/>
+            </w:r>
+            <w:r>
+              <w:rPr>
+                <w:noProof/>
+                <w:webHidden/>
+              </w:rPr>
+              <w:t>5</w:t>
+            </w:r>
+            <w:r>
+              <w:rPr>
+                <w:noProof/>
+                <w:webHidden/>
+              </w:rPr>
+              <w:fldChar w:fldCharType="end"/>
+            </w:r>
+          </w:hyperlink>
+        </w:p>
+        <w:p>
+          <w:pPr>
+            <w:pStyle w:val="TOC2"/>
+            <w:tabs>
+              <w:tab w:val="right" w:leader="dot" w:pos="10790"/>
+            </w:tabs>
+            <w:rPr>
+              <w:rFonts w:eastAsiaTheme="minorEastAsia"/>
+              <w:noProof/>
+            </w:rPr>
+          </w:pPr>
+          <w:hyperlink w:anchor="_Toc106832408" w:history="1">
+            <w:r>
+              <w:rPr>
+                <w:rStyle w:val="Hyperlink"/>
+                <w:noProof/>
+              </w:rPr>
+              <w:t>Implicit Using Statement</w:t>
+            </w:r>
+            <w:r>
+              <w:rPr>
+                <w:noProof/>
+                <w:webHidden/>
+              </w:rPr>
+              <w:tab/>
+            </w:r>
+            <w:r>
+              <w:rPr>
+                <w:noProof/>
+                <w:webHidden/>
+              </w:rPr>
+              <w:fldChar w:fldCharType="begin"/>
+            </w:r>
+            <w:r>
+              <w:rPr>
+                <w:noProof/>
+                <w:webHidden/>
+              </w:rPr>
+              <w:instrText xml:space="preserve"> PAGEREF _Toc106832408 \h </w:instrText>
+            </w:r>
+            <w:r>
+              <w:rPr>
+                <w:noProof/>
+                <w:webHidden/>
+              </w:rPr>
+            </w:r>
+            <w:r>
+              <w:rPr>
+                <w:noProof/>
+                <w:webHidden/>
+              </w:rPr>
+              <w:fldChar w:fldCharType="separate"/>
+            </w:r>
+            <w:r>
+              <w:rPr>
+                <w:noProof/>
+                <w:webHidden/>
+              </w:rPr>
+              <w:t>5</w:t>
             </w:r>
             <w:r>
               <w:rPr>
@@ -1087,13 +1363,13 @@
               <w:noProof/>
             </w:rPr>
           </w:pPr>
-          <w:hyperlink w:anchor="_Toc106748190" w:history="1">
+          <w:hyperlink w:anchor="_Toc106832409" w:history="1">
             <w:r>
               <w:rPr>
                 <w:rStyle w:val="Hyperlink"/>
                 <w:noProof/>
               </w:rPr>
-              <w:t>MySocialConnect-API Folder</w:t>
+              <w:t>Program.cs</w:t>
             </w:r>
             <w:r>
               <w:rPr>
@@ -1114,7 +1390,7 @@
                 <w:noProof/>
                 <w:webHidden/>
               </w:rPr>
-              <w:instrText xml:space="preserve"> PAGEREF _Toc106748190 \h </w:instrText>
+              <w:instrText xml:space="preserve"> PAGEREF _Toc106832409 \h </w:instrText>
             </w:r>
             <w:r>
               <w:rPr>
@@ -1134,7 +1410,214 @@
                 <w:noProof/>
                 <w:webHidden/>
               </w:rPr>
-              <w:t>4</w:t>
+              <w:t>5</w:t>
+            </w:r>
+            <w:r>
+              <w:rPr>
+                <w:noProof/>
+                <w:webHidden/>
+              </w:rPr>
+              <w:fldChar w:fldCharType="end"/>
+            </w:r>
+          </w:hyperlink>
+        </w:p>
+        <w:p>
+          <w:pPr>
+            <w:pStyle w:val="TOC3"/>
+            <w:tabs>
+              <w:tab w:val="right" w:leader="dot" w:pos="10790"/>
+            </w:tabs>
+            <w:rPr>
+              <w:rFonts w:eastAsiaTheme="minorEastAsia"/>
+              <w:noProof/>
+            </w:rPr>
+          </w:pPr>
+          <w:hyperlink w:anchor="_Toc106832410" w:history="1">
+            <w:r>
+              <w:rPr>
+                <w:rStyle w:val="Hyperlink"/>
+                <w:noProof/>
+              </w:rPr>
+              <w:t>WeatherForecast.cs</w:t>
+            </w:r>
+            <w:r>
+              <w:rPr>
+                <w:noProof/>
+                <w:webHidden/>
+              </w:rPr>
+              <w:tab/>
+            </w:r>
+            <w:r>
+              <w:rPr>
+                <w:noProof/>
+                <w:webHidden/>
+              </w:rPr>
+              <w:fldChar w:fldCharType="begin"/>
+            </w:r>
+            <w:r>
+              <w:rPr>
+                <w:noProof/>
+                <w:webHidden/>
+              </w:rPr>
+              <w:instrText xml:space="preserve"> PAGEREF _Toc106832410 \h </w:instrText>
+            </w:r>
+            <w:r>
+              <w:rPr>
+                <w:noProof/>
+                <w:webHidden/>
+              </w:rPr>
+            </w:r>
+            <w:r>
+              <w:rPr>
+                <w:noProof/>
+                <w:webHidden/>
+              </w:rPr>
+              <w:fldChar w:fldCharType="separate"/>
+            </w:r>
+            <w:r>
+              <w:rPr>
+                <w:noProof/>
+                <w:webHidden/>
+              </w:rPr>
+              <w:t>5</w:t>
+            </w:r>
+            <w:r>
+              <w:rPr>
+                <w:noProof/>
+                <w:webHidden/>
+              </w:rPr>
+              <w:fldChar w:fldCharType="end"/>
+            </w:r>
+          </w:hyperlink>
+        </w:p>
+        <w:p>
+          <w:pPr>
+            <w:pStyle w:val="TOC3"/>
+            <w:tabs>
+              <w:tab w:val="right" w:leader="dot" w:pos="10790"/>
+            </w:tabs>
+            <w:rPr>
+              <w:rFonts w:eastAsiaTheme="minorEastAsia"/>
+              <w:noProof/>
+            </w:rPr>
+          </w:pPr>
+          <w:hyperlink w:anchor="_Toc106832411" w:history="1">
+            <w:r>
+              <w:rPr>
+                <w:rStyle w:val="Hyperlink"/>
+                <w:noProof/>
+              </w:rPr>
+              <w:t>/Controller/WeatherForecastController</w:t>
+            </w:r>
+            <w:r>
+              <w:rPr>
+                <w:noProof/>
+                <w:webHidden/>
+              </w:rPr>
+              <w:tab/>
+            </w:r>
+            <w:r>
+              <w:rPr>
+                <w:noProof/>
+                <w:webHidden/>
+              </w:rPr>
+              <w:fldChar w:fldCharType="begin"/>
+            </w:r>
+            <w:r>
+              <w:rPr>
+                <w:noProof/>
+                <w:webHidden/>
+              </w:rPr>
+              <w:instrText xml:space="preserve"> PAGEREF _Toc106832411 \h </w:instrText>
+            </w:r>
+            <w:r>
+              <w:rPr>
+                <w:noProof/>
+                <w:webHidden/>
+              </w:rPr>
+            </w:r>
+            <w:r>
+              <w:rPr>
+                <w:noProof/>
+                <w:webHidden/>
+              </w:rPr>
+              <w:fldChar w:fldCharType="separate"/>
+            </w:r>
+            <w:r>
+              <w:rPr>
+                <w:noProof/>
+                <w:webHidden/>
+              </w:rPr>
+              <w:t>5</w:t>
+            </w:r>
+            <w:r>
+              <w:rPr>
+                <w:noProof/>
+                <w:webHidden/>
+              </w:rPr>
+              <w:fldChar w:fldCharType="end"/>
+            </w:r>
+          </w:hyperlink>
+        </w:p>
+        <w:p>
+          <w:pPr>
+            <w:pStyle w:val="TOC1"/>
+            <w:tabs>
+              <w:tab w:val="right" w:leader="dot" w:pos="10790"/>
+            </w:tabs>
+            <w:rPr>
+              <w:rFonts w:eastAsiaTheme="minorEastAsia"/>
+              <w:noProof/>
+            </w:rPr>
+          </w:pPr>
+          <w:hyperlink w:anchor="_Toc106832412" w:history="1">
+            <w:r>
+              <w:rPr>
+                <w:rStyle w:val="Hyperlink"/>
+                <w:noProof/>
+              </w:rPr>
+              <w:t>Angular Project</w:t>
+            </w:r>
+            <w:r>
+              <w:rPr>
+                <w:noProof/>
+                <w:webHidden/>
+              </w:rPr>
+              <w:tab/>
+            </w:r>
+            <w:r>
+              <w:rPr>
+                <w:noProof/>
+                <w:webHidden/>
+              </w:rPr>
+              <w:fldChar w:fldCharType="begin"/>
+            </w:r>
+            <w:r>
+              <w:rPr>
+                <w:noProof/>
+                <w:webHidden/>
+              </w:rPr>
+              <w:instrText xml:space="preserve"> PAGEREF _Toc106832412 \h </w:instrText>
+            </w:r>
+            <w:r>
+              <w:rPr>
+                <w:noProof/>
+                <w:webHidden/>
+              </w:rPr>
+            </w:r>
+            <w:r>
+              <w:rPr>
+                <w:noProof/>
+                <w:webHidden/>
+              </w:rPr>
+              <w:fldChar w:fldCharType="separate"/>
+            </w:r>
+            <w:r>
+              <w:rPr>
+                <w:noProof/>
+                <w:webHidden/>
+              </w:rPr>
+              <w:t>6</w:t>
             </w:r>
             <w:r>
               <w:rPr>
@@ -1156,7 +1639,7 @@
               <w:noProof/>
             </w:rPr>
           </w:pPr>
-          <w:hyperlink w:anchor="_Toc106748191" w:history="1">
+          <w:hyperlink w:anchor="_Toc106832413" w:history="1">
             <w:r>
               <w:rPr>
                 <w:rStyle w:val="Hyperlink"/>
@@ -1183,7 +1666,7 @@
                 <w:noProof/>
                 <w:webHidden/>
               </w:rPr>
-              <w:instrText xml:space="preserve"> PAGEREF _Toc106748191 \h </w:instrText>
+              <w:instrText xml:space="preserve"> PAGEREF _Toc106832413 \h </w:instrText>
             </w:r>
             <w:r>
               <w:rPr>
@@ -1203,7 +1686,7 @@
                 <w:noProof/>
                 <w:webHidden/>
               </w:rPr>
-              <w:t>4</w:t>
+              <w:t>6</w:t>
             </w:r>
             <w:r>
               <w:rPr>
@@ -1225,7 +1708,7 @@
               <w:noProof/>
             </w:rPr>
           </w:pPr>
-          <w:hyperlink w:anchor="_Toc106748192" w:history="1">
+          <w:hyperlink w:anchor="_Toc106832414" w:history="1">
             <w:r>
               <w:rPr>
                 <w:rStyle w:val="Hyperlink"/>
@@ -1252,7 +1735,7 @@
                 <w:noProof/>
                 <w:webHidden/>
               </w:rPr>
-              <w:instrText xml:space="preserve"> PAGEREF _Toc106748192 \h </w:instrText>
+              <w:instrText xml:space="preserve"> PAGEREF _Toc106832414 \h </w:instrText>
             </w:r>
             <w:r>
               <w:rPr>
@@ -1272,7 +1755,7 @@
                 <w:noProof/>
                 <w:webHidden/>
               </w:rPr>
-              <w:t>4</w:t>
+              <w:t>6</w:t>
             </w:r>
             <w:r>
               <w:rPr>
@@ -1294,7 +1777,7 @@
               <w:noProof/>
             </w:rPr>
           </w:pPr>
-          <w:hyperlink w:anchor="_Toc106748193" w:history="1">
+          <w:hyperlink w:anchor="_Toc106832415" w:history="1">
             <w:r>
               <w:rPr>
                 <w:rStyle w:val="Hyperlink"/>
@@ -1321,7 +1804,7 @@
                 <w:noProof/>
                 <w:webHidden/>
               </w:rPr>
-              <w:instrText xml:space="preserve"> PAGEREF _Toc106748193 \h </w:instrText>
+              <w:instrText xml:space="preserve"> PAGEREF _Toc106832415 \h </w:instrText>
             </w:r>
             <w:r>
               <w:rPr>
@@ -1341,7 +1824,7 @@
                 <w:noProof/>
                 <w:webHidden/>
               </w:rPr>
-              <w:t>4</w:t>
+              <w:t>6</w:t>
             </w:r>
             <w:r>
               <w:rPr>
@@ -1363,7 +1846,7 @@
               <w:noProof/>
             </w:rPr>
           </w:pPr>
-          <w:hyperlink w:anchor="_Toc106748194" w:history="1">
+          <w:hyperlink w:anchor="_Toc106832416" w:history="1">
             <w:r>
               <w:rPr>
                 <w:rStyle w:val="Hyperlink"/>
@@ -1390,7 +1873,7 @@
                 <w:noProof/>
                 <w:webHidden/>
               </w:rPr>
-              <w:instrText xml:space="preserve"> PAGEREF _Toc106748194 \h </w:instrText>
+              <w:instrText xml:space="preserve"> PAGEREF _Toc106832416 \h </w:instrText>
             </w:r>
             <w:r>
               <w:rPr>
@@ -1410,7 +1893,7 @@
                 <w:noProof/>
                 <w:webHidden/>
               </w:rPr>
-              <w:t>5</w:t>
+              <w:t>6</w:t>
             </w:r>
             <w:r>
               <w:rPr>
@@ -1432,7 +1915,7 @@
               <w:noProof/>
             </w:rPr>
           </w:pPr>
-          <w:hyperlink w:anchor="_Toc106748195" w:history="1">
+          <w:hyperlink w:anchor="_Toc106832417" w:history="1">
             <w:r>
               <w:rPr>
                 <w:rStyle w:val="Hyperlink"/>
@@ -1459,7 +1942,7 @@
                 <w:noProof/>
                 <w:webHidden/>
               </w:rPr>
-              <w:instrText xml:space="preserve"> PAGEREF _Toc106748195 \h </w:instrText>
+              <w:instrText xml:space="preserve"> PAGEREF _Toc106832417 \h </w:instrText>
             </w:r>
             <w:r>
               <w:rPr>
@@ -1479,7 +1962,7 @@
                 <w:noProof/>
                 <w:webHidden/>
               </w:rPr>
-              <w:t>5</w:t>
+              <w:t>6</w:t>
             </w:r>
             <w:r>
               <w:rPr>
@@ -1501,7 +1984,7 @@
               <w:noProof/>
             </w:rPr>
           </w:pPr>
-          <w:hyperlink w:anchor="_Toc106748196" w:history="1">
+          <w:hyperlink w:anchor="_Toc106832418" w:history="1">
             <w:r>
               <w:rPr>
                 <w:rStyle w:val="Hyperlink"/>
@@ -1528,7 +2011,7 @@
                 <w:noProof/>
                 <w:webHidden/>
               </w:rPr>
-              <w:instrText xml:space="preserve"> PAGEREF _Toc106748196 \h </w:instrText>
+              <w:instrText xml:space="preserve"> PAGEREF _Toc106832418 \h </w:instrText>
             </w:r>
             <w:r>
               <w:rPr>
@@ -1548,7 +2031,7 @@
                 <w:noProof/>
                 <w:webHidden/>
               </w:rPr>
-              <w:t>5</w:t>
+              <w:t>6</w:t>
             </w:r>
             <w:r>
               <w:rPr>
@@ -1580,25 +2063,15 @@
           <w:szCs w:val="32"/>
         </w:rPr>
       </w:pPr>
+      <w:r>
+        <w:br w:type="page"/>
+      </w:r>
     </w:p>
     <w:p>
       <w:pPr>
-        <w:rPr>
-          <w:rFonts w:asciiTheme="majorHAnsi" w:eastAsiaTheme="majorEastAsia" w:hAnsiTheme="majorHAnsi" w:cstheme="majorBidi"/>
-          <w:color w:val="2F5496" w:themeColor="accent1" w:themeShade="BF"/>
-          <w:sz w:val="32"/>
-          <w:szCs w:val="32"/>
-        </w:rPr>
-      </w:pPr>
-      <w:r>
-        <w:br w:type="page"/>
-      </w:r>
-    </w:p>
-    <w:p>
-      <w:pPr>
         <w:pStyle w:val="Heading1"/>
       </w:pPr>
-      <w:bookmarkStart w:id="0" w:name="_Toc106748175"/>
+      <w:bookmarkStart w:id="0" w:name="_Toc106832390"/>
       <w:r>
         <w:lastRenderedPageBreak/>
         <w:t>App Basics</w:t>
@@ -1632,7 +2105,7 @@
             <w:pPr>
               <w:pStyle w:val="Heading2"/>
             </w:pPr>
-            <w:bookmarkStart w:id="1" w:name="_Toc106748176"/>
+            <w:bookmarkStart w:id="1" w:name="_Toc106832391"/>
             <w:r>
               <w:t xml:space="preserve">.Net </w:t>
             </w:r>
@@ -1703,9 +2176,14 @@
             <w:pPr>
               <w:pStyle w:val="Heading2"/>
             </w:pPr>
-            <w:bookmarkStart w:id="2" w:name="_Toc106748177"/>
-            <w:r>
-              <w:t>VisualStudio Code</w:t>
+            <w:bookmarkStart w:id="2" w:name="_Toc106832392"/>
+            <w:proofErr w:type="spellStart"/>
+            <w:r>
+              <w:t>VisualStudio</w:t>
+            </w:r>
+            <w:proofErr w:type="spellEnd"/>
+            <w:r>
+              <w:t xml:space="preserve"> Code</w:t>
             </w:r>
             <w:r>
               <w:t xml:space="preserve"> Install</w:t>
@@ -1741,10 +2219,12 @@
               <w:pStyle w:val="Heading2"/>
               <w:outlineLvl w:val="1"/>
             </w:pPr>
-            <w:bookmarkStart w:id="3" w:name="_Toc106748178"/>
+            <w:bookmarkStart w:id="3" w:name="_Toc106832393"/>
+            <w:proofErr w:type="spellStart"/>
             <w:r>
               <w:t>nodeJs</w:t>
             </w:r>
+            <w:proofErr w:type="spellEnd"/>
             <w:r>
               <w:t xml:space="preserve"> Install</w:t>
             </w:r>
@@ -1821,7 +2301,15 @@
               </w:numPr>
             </w:pPr>
             <w:r>
-              <w:t xml:space="preserve">Look into installing different versions of nodejs with NVM: </w:t>
+              <w:t xml:space="preserve">Look into installing different versions of </w:t>
+            </w:r>
+            <w:proofErr w:type="spellStart"/>
+            <w:r>
+              <w:t>nodejs</w:t>
+            </w:r>
+            <w:proofErr w:type="spellEnd"/>
+            <w:r>
+              <w:t xml:space="preserve"> with NVM: </w:t>
             </w:r>
             <w:hyperlink r:id="rId10" w:history="1">
               <w:r>
@@ -1843,7 +2331,7 @@
             <w:pPr>
               <w:pStyle w:val="Heading2"/>
             </w:pPr>
-            <w:bookmarkStart w:id="4" w:name="_Toc106748179"/>
+            <w:bookmarkStart w:id="4" w:name="_Toc106832394"/>
             <w:r>
               <w:t>Install Postman</w:t>
             </w:r>
@@ -1890,7 +2378,7 @@
               <w:pStyle w:val="Heading2"/>
               <w:outlineLvl w:val="1"/>
             </w:pPr>
-            <w:bookmarkStart w:id="5" w:name="_Toc106748180"/>
+            <w:bookmarkStart w:id="5" w:name="_Toc106832395"/>
             <w:r>
               <w:t>Angular</w:t>
             </w:r>
@@ -1933,8 +2421,13 @@
                 <w:tab w:val="left" w:pos="14656"/>
               </w:tabs>
             </w:pPr>
-            <w:r>
-              <w:t>npm uninstall -g @angular/cli</w:t>
+            <w:proofErr w:type="spellStart"/>
+            <w:r>
+              <w:t>npm</w:t>
+            </w:r>
+            <w:proofErr w:type="spellEnd"/>
+            <w:r>
+              <w:t xml:space="preserve"> uninstall -g @angular/cli</w:t>
             </w:r>
           </w:p>
           <w:p>
@@ -1950,13 +2443,23 @@
                 <w:szCs w:val="22"/>
               </w:rPr>
             </w:pPr>
+            <w:proofErr w:type="spellStart"/>
             <w:r>
               <w:rPr>
                 <w:rFonts w:asciiTheme="minorHAnsi" w:eastAsiaTheme="minorHAnsi" w:hAnsiTheme="minorHAnsi" w:cstheme="minorBidi"/>
                 <w:sz w:val="22"/>
                 <w:szCs w:val="22"/>
               </w:rPr>
-              <w:t>npm cache clean</w:t>
+              <w:t>npm</w:t>
+            </w:r>
+            <w:proofErr w:type="spellEnd"/>
+            <w:r>
+              <w:rPr>
+                <w:rFonts w:asciiTheme="minorHAnsi" w:eastAsiaTheme="minorHAnsi" w:hAnsiTheme="minorHAnsi" w:cstheme="minorBidi"/>
+                <w:sz w:val="22"/>
+                <w:szCs w:val="22"/>
+              </w:rPr>
+              <w:t xml:space="preserve"> cache clean</w:t>
             </w:r>
           </w:p>
           <w:p>
@@ -1967,13 +2470,23 @@
                 <w:numId w:val="15"/>
               </w:numPr>
             </w:pPr>
+            <w:proofErr w:type="spellStart"/>
             <w:r>
               <w:rPr>
                 <w:rFonts w:asciiTheme="minorHAnsi" w:eastAsiaTheme="minorHAnsi" w:hAnsiTheme="minorHAnsi" w:cstheme="minorBidi"/>
                 <w:sz w:val="22"/>
                 <w:szCs w:val="22"/>
               </w:rPr>
-              <w:t>npm install -g @angular/cli@</w:t>
+              <w:t>npm</w:t>
+            </w:r>
+            <w:proofErr w:type="spellEnd"/>
+            <w:r>
+              <w:rPr>
+                <w:rFonts w:asciiTheme="minorHAnsi" w:eastAsiaTheme="minorHAnsi" w:hAnsiTheme="minorHAnsi" w:cstheme="minorBidi"/>
+                <w:sz w:val="22"/>
+                <w:szCs w:val="22"/>
+              </w:rPr>
+              <w:t xml:space="preserve"> install -g @angular/cli@</w:t>
             </w:r>
             <w:r>
               <w:rPr>
@@ -2021,8 +2534,16 @@
               <w:rPr>
                 <w:color w:val="BF8F00" w:themeColor="accent4" w:themeShade="BF"/>
               </w:rPr>
-              <w:t>&gt; dotnet --list-sdks</w:t>
-            </w:r>
+              <w:t>&gt; dotnet --list-</w:t>
+            </w:r>
+            <w:proofErr w:type="spellStart"/>
+            <w:r>
+              <w:rPr>
+                <w:color w:val="BF8F00" w:themeColor="accent4" w:themeShade="BF"/>
+              </w:rPr>
+              <w:t>sdks</w:t>
+            </w:r>
+            <w:proofErr w:type="spellEnd"/>
           </w:p>
           <w:p>
             <w:r>
@@ -2218,7 +2739,21 @@
               <w:rPr>
                 <w:color w:val="BF8F00" w:themeColor="accent4" w:themeShade="BF"/>
               </w:rPr>
-              <w:t>&gt;npm --version</w:t>
+              <w:t>&gt;</w:t>
+            </w:r>
+            <w:proofErr w:type="spellStart"/>
+            <w:r>
+              <w:rPr>
+                <w:color w:val="BF8F00" w:themeColor="accent4" w:themeShade="BF"/>
+              </w:rPr>
+              <w:t>npm</w:t>
+            </w:r>
+            <w:proofErr w:type="spellEnd"/>
+            <w:r>
+              <w:rPr>
+                <w:color w:val="BF8F00" w:themeColor="accent4" w:themeShade="BF"/>
+              </w:rPr>
+              <w:t xml:space="preserve"> --version</w:t>
             </w:r>
           </w:p>
           <w:p>
@@ -2239,7 +2774,25 @@
                 <w:bCs/>
                 <w:color w:val="ED7D31" w:themeColor="accent2"/>
               </w:rPr>
-              <w:t>Alternate use nvm to install different versions of node</w:t>
+              <w:t xml:space="preserve">Alternate use </w:t>
+            </w:r>
+            <w:proofErr w:type="spellStart"/>
+            <w:r>
+              <w:rPr>
+                <w:b/>
+                <w:bCs/>
+                <w:color w:val="ED7D31" w:themeColor="accent2"/>
+              </w:rPr>
+              <w:t>nvm</w:t>
+            </w:r>
+            <w:proofErr w:type="spellEnd"/>
+            <w:r>
+              <w:rPr>
+                <w:b/>
+                <w:bCs/>
+                <w:color w:val="ED7D31" w:themeColor="accent2"/>
+              </w:rPr>
+              <w:t xml:space="preserve"> to install different versions of node</w:t>
             </w:r>
           </w:p>
           <w:p>
@@ -2340,10 +2893,18 @@
       </w:pPr>
       <w:bookmarkStart w:id="6" w:name="_Toc103639021"/>
       <w:bookmarkStart w:id="7" w:name="_Toc103640101"/>
-      <w:bookmarkStart w:id="8" w:name="_Toc106748181"/>
+      <w:bookmarkStart w:id="8" w:name="_Toc106832396"/>
       <w:r>
         <w:lastRenderedPageBreak/>
-        <w:t>Adding c# related extensions</w:t>
+        <w:t xml:space="preserve">Adding </w:t>
+      </w:r>
+      <w:proofErr w:type="spellStart"/>
+      <w:r>
+        <w:t>c#</w:t>
+      </w:r>
+      <w:proofErr w:type="spellEnd"/>
+      <w:r>
+        <w:t xml:space="preserve"> related extensions</w:t>
       </w:r>
       <w:r>
         <w:t xml:space="preserve"> in VS Code</w:t>
@@ -2382,7 +2943,15 @@
               </w:numPr>
             </w:pPr>
             <w:r>
-              <w:t>C# for Visual Studio Code (powered by OmniSharp)</w:t>
+              <w:t xml:space="preserve">C# for Visual Studio Code (powered by </w:t>
+            </w:r>
+            <w:proofErr w:type="spellStart"/>
+            <w:r>
+              <w:t>OmniSharp</w:t>
+            </w:r>
+            <w:proofErr w:type="spellEnd"/>
+            <w:r>
+              <w:t>)</w:t>
             </w:r>
           </w:p>
           <w:p>
@@ -2396,9 +2965,11 @@
             <w:r>
               <w:t xml:space="preserve">C# Extensions by </w:t>
             </w:r>
+            <w:proofErr w:type="spellStart"/>
             <w:r>
               <w:t>JosKreativ</w:t>
             </w:r>
+            <w:proofErr w:type="spellEnd"/>
           </w:p>
           <w:p>
             <w:pPr>
@@ -2425,8 +2996,13 @@
           </w:p>
           <w:p>
             <w:r>
-              <w:t>adding nuget</w:t>
-            </w:r>
+              <w:t xml:space="preserve">adding </w:t>
+            </w:r>
+            <w:proofErr w:type="spellStart"/>
+            <w:r>
+              <w:t>nuget</w:t>
+            </w:r>
+            <w:proofErr w:type="spellEnd"/>
           </w:p>
           <w:p>
             <w:pPr>
@@ -2436,8 +3012,21 @@
                 <w:numId w:val="10"/>
               </w:numPr>
             </w:pPr>
-            <w:r>
-              <w:t>vscode-nuget-package-manager</w:t>
+            <w:proofErr w:type="spellStart"/>
+            <w:r>
+              <w:t>vscode</w:t>
+            </w:r>
+            <w:proofErr w:type="spellEnd"/>
+            <w:r>
+              <w:t>-</w:t>
+            </w:r>
+            <w:proofErr w:type="spellStart"/>
+            <w:r>
+              <w:t>nuget</w:t>
+            </w:r>
+            <w:proofErr w:type="spellEnd"/>
+            <w:r>
+              <w:t>-package-manager</w:t>
             </w:r>
           </w:p>
         </w:tc>
@@ -2454,7 +3043,20 @@
               </w:numPr>
             </w:pPr>
             <w:r>
-              <w:t xml:space="preserve">After the reload you'll be shown some file missing popup - click yes. It will create .vscode folder. </w:t>
+              <w:t xml:space="preserve">After the reload you'll be shown some file missing popup - click yes. It will </w:t>
+            </w:r>
+            <w:proofErr w:type="gramStart"/>
+            <w:r>
+              <w:t>create .</w:t>
+            </w:r>
+            <w:proofErr w:type="spellStart"/>
+            <w:r>
+              <w:t>vscode</w:t>
+            </w:r>
+            <w:proofErr w:type="spellEnd"/>
+            <w:proofErr w:type="gramEnd"/>
+            <w:r>
+              <w:t xml:space="preserve"> folder. </w:t>
             </w:r>
           </w:p>
           <w:p>
@@ -2466,7 +3068,15 @@
               </w:numPr>
             </w:pPr>
             <w:r>
-              <w:t>If you miss this then do CTRL+SHIFT+P and type assets and click it to adding missing assets</w:t>
+              <w:t xml:space="preserve">If you miss </w:t>
+            </w:r>
+            <w:proofErr w:type="gramStart"/>
+            <w:r>
+              <w:t>this</w:t>
+            </w:r>
+            <w:proofErr w:type="gramEnd"/>
+            <w:r>
+              <w:t xml:space="preserve"> then do CTRL+SHIFT+P and type assets and click it to adding missing assets</w:t>
             </w:r>
           </w:p>
         </w:tc>
@@ -2476,7 +3086,7 @@
       <w:pPr>
         <w:pStyle w:val="Heading1"/>
       </w:pPr>
-      <w:bookmarkStart w:id="9" w:name="_Toc106748182"/>
+      <w:bookmarkStart w:id="9" w:name="_Toc106832397"/>
       <w:r>
         <w:t>Angular Extensions</w:t>
       </w:r>
@@ -2526,8 +3136,13 @@
               </w:numPr>
             </w:pPr>
             <w:r>
-              <w:t>Angular Files 1.6.2 Alexander Ivanichev</w:t>
-            </w:r>
+              <w:t xml:space="preserve">Angular Files 1.6.2 Alexander </w:t>
+            </w:r>
+            <w:proofErr w:type="spellStart"/>
+            <w:r>
+              <w:t>Ivanichev</w:t>
+            </w:r>
+            <w:proofErr w:type="spellEnd"/>
           </w:p>
           <w:p>
             <w:pPr>
@@ -2579,8 +3194,13 @@
               </w:numPr>
             </w:pPr>
             <w:r>
-              <w:t>Bracket Pair Colorizer CoenraadS</w:t>
-            </w:r>
+              <w:t xml:space="preserve">Bracket Pair Colorizer </w:t>
+            </w:r>
+            <w:proofErr w:type="spellStart"/>
+            <w:r>
+              <w:t>CoenraadS</w:t>
+            </w:r>
+            <w:proofErr w:type="spellEnd"/>
           </w:p>
           <w:p>
             <w:pPr>
@@ -2615,7 +3235,15 @@
               </w:numPr>
             </w:pPr>
             <w:r>
-              <w:t>Path Intellisense Christian Kohler 1.4.2</w:t>
+              <w:t xml:space="preserve">Path </w:t>
+            </w:r>
+            <w:proofErr w:type="spellStart"/>
+            <w:r>
+              <w:t>Intellisense</w:t>
+            </w:r>
+            <w:proofErr w:type="spellEnd"/>
+            <w:r>
+              <w:t xml:space="preserve"> Christian Kohler 1.4.2</w:t>
             </w:r>
           </w:p>
           <w:p>
@@ -2627,7 +3255,15 @@
               </w:numPr>
             </w:pPr>
             <w:r>
-              <w:t>Prettier - Code formatter Esben Petersen 1.6.1</w:t>
+              <w:t xml:space="preserve">Prettier - Code formatter </w:t>
+            </w:r>
+            <w:proofErr w:type="spellStart"/>
+            <w:r>
+              <w:t>Esben</w:t>
+            </w:r>
+            <w:proofErr w:type="spellEnd"/>
+            <w:r>
+              <w:t xml:space="preserve"> Petersen 1.6.1</w:t>
             </w:r>
           </w:p>
           <w:p>
@@ -2638,8 +3274,21 @@
                 <w:numId w:val="18"/>
               </w:numPr>
             </w:pPr>
-            <w:r>
-              <w:t>TSLint egamma 1.4.40</w:t>
+            <w:proofErr w:type="spellStart"/>
+            <w:r>
+              <w:t>TSLint</w:t>
+            </w:r>
+            <w:proofErr w:type="spellEnd"/>
+            <w:r>
+              <w:t xml:space="preserve"> </w:t>
+            </w:r>
+            <w:proofErr w:type="spellStart"/>
+            <w:r>
+              <w:t>egamma</w:t>
+            </w:r>
+            <w:proofErr w:type="spellEnd"/>
+            <w:r>
+              <w:t xml:space="preserve"> 1.4.40</w:t>
             </w:r>
           </w:p>
           <w:p/>
@@ -2650,10 +3299,11 @@
       <w:pPr>
         <w:pStyle w:val="Heading1"/>
       </w:pPr>
-      <w:bookmarkStart w:id="10" w:name="_Toc106748183"/>
+      <w:bookmarkStart w:id="10" w:name="_Toc106832398"/>
       <w:r>
         <w:t>Making VS Code IDE Better</w:t>
       </w:r>
+      <w:bookmarkEnd w:id="10"/>
     </w:p>
     <w:p>
       <w:pPr>
@@ -2769,7 +3419,17 @@
         </w:numPr>
       </w:pPr>
       <w:r>
-        <w:t>Type folders, go to Explorer:Compat Folder and unselect</w:t>
+        <w:t xml:space="preserve">Type folders, go to </w:t>
+      </w:r>
+      <w:proofErr w:type="spellStart"/>
+      <w:proofErr w:type="gramStart"/>
+      <w:r>
+        <w:t>Explorer:Compat</w:t>
+      </w:r>
+      <w:proofErr w:type="spellEnd"/>
+      <w:proofErr w:type="gramEnd"/>
+      <w:r>
+        <w:t xml:space="preserve"> Folder and unselect</w:t>
       </w:r>
     </w:p>
     <w:p/>
@@ -2791,23 +3451,27 @@
       <w:pPr>
         <w:pStyle w:val="Heading1"/>
       </w:pPr>
+      <w:bookmarkStart w:id="11" w:name="_Toc106832399"/>
+      <w:proofErr w:type="spellStart"/>
       <w:r>
         <w:lastRenderedPageBreak/>
-        <w:t>Create Api and Angular Projects</w:t>
+        <w:t>Web</w:t>
+      </w:r>
+      <w:r>
+        <w:t>Api</w:t>
+      </w:r>
+      <w:proofErr w:type="spellEnd"/>
+      <w:r>
+        <w:t xml:space="preserve"> </w:t>
+      </w:r>
+      <w:r>
+        <w:t>Project</w:t>
       </w:r>
       <w:bookmarkEnd w:id="6"/>
       <w:bookmarkEnd w:id="7"/>
-      <w:bookmarkEnd w:id="10"/>
+      <w:bookmarkEnd w:id="11"/>
     </w:p>
     <w:p>
-      <w:pPr>
-        <w:pStyle w:val="ListParagraph"/>
-        <w:numPr>
-          <w:ilvl w:val="0"/>
-          <w:numId w:val="8"/>
-        </w:numPr>
-        <w:spacing w:after="0"/>
-      </w:pPr>
       <w:r>
         <w:t>Create a base folder to house the projects and files</w:t>
       </w:r>
@@ -2816,13 +3480,13 @@
       <w:pPr>
         <w:pStyle w:val="Heading2"/>
       </w:pPr>
-      <w:bookmarkStart w:id="11" w:name="_Toc103640102"/>
-      <w:bookmarkStart w:id="12" w:name="_Toc106748184"/>
+      <w:bookmarkStart w:id="12" w:name="_Toc103640102"/>
+      <w:bookmarkStart w:id="13" w:name="_Toc106832400"/>
       <w:r>
         <w:t>Setting up .Net API Project</w:t>
       </w:r>
-      <w:bookmarkEnd w:id="11"/>
       <w:bookmarkEnd w:id="12"/>
+      <w:bookmarkEnd w:id="13"/>
     </w:p>
     <w:tbl>
       <w:tblPr>
@@ -2844,15 +3508,23 @@
               <w:pStyle w:val="Heading3"/>
               <w:outlineLvl w:val="2"/>
             </w:pPr>
-            <w:bookmarkStart w:id="13" w:name="_Toc103639023"/>
-            <w:bookmarkStart w:id="14" w:name="_Toc103640103"/>
-            <w:bookmarkStart w:id="15" w:name="_Toc106748185"/>
-            <w:r>
-              <w:t>Create WebAPI Method 1</w:t>
-            </w:r>
-            <w:bookmarkEnd w:id="13"/>
+            <w:bookmarkStart w:id="14" w:name="_Toc103639023"/>
+            <w:bookmarkStart w:id="15" w:name="_Toc103640103"/>
+            <w:bookmarkStart w:id="16" w:name="_Toc106832401"/>
+            <w:r>
+              <w:t xml:space="preserve">Create </w:t>
+            </w:r>
+            <w:proofErr w:type="spellStart"/>
+            <w:r>
+              <w:t>WebAPI</w:t>
+            </w:r>
+            <w:proofErr w:type="spellEnd"/>
+            <w:r>
+              <w:t xml:space="preserve"> Method 1</w:t>
+            </w:r>
             <w:bookmarkEnd w:id="14"/>
             <w:bookmarkEnd w:id="15"/>
+            <w:bookmarkEnd w:id="16"/>
           </w:p>
           <w:p>
             <w:pPr>
@@ -2864,8 +3536,16 @@
               <w:rPr>
                 <w:color w:val="BF8F00" w:themeColor="accent4" w:themeShade="BF"/>
               </w:rPr>
-              <w:t>&gt;dotnet new sln</w:t>
-            </w:r>
+              <w:t xml:space="preserve">&gt;dotnet new </w:t>
+            </w:r>
+            <w:proofErr w:type="spellStart"/>
+            <w:r>
+              <w:rPr>
+                <w:color w:val="BF8F00" w:themeColor="accent4" w:themeShade="BF"/>
+              </w:rPr>
+              <w:t>sln</w:t>
+            </w:r>
+            <w:proofErr w:type="spellEnd"/>
           </w:p>
           <w:p>
             <w:r>
@@ -2888,8 +3568,30 @@
               <w:rPr>
                 <w:color w:val="BF8F00" w:themeColor="accent4" w:themeShade="BF"/>
               </w:rPr>
-              <w:t>dotnet new sln --name MySolution</w:t>
-            </w:r>
+              <w:t xml:space="preserve">dotnet new </w:t>
+            </w:r>
+            <w:proofErr w:type="spellStart"/>
+            <w:r>
+              <w:rPr>
+                <w:color w:val="BF8F00" w:themeColor="accent4" w:themeShade="BF"/>
+              </w:rPr>
+              <w:t>sln</w:t>
+            </w:r>
+            <w:proofErr w:type="spellEnd"/>
+            <w:r>
+              <w:rPr>
+                <w:color w:val="BF8F00" w:themeColor="accent4" w:themeShade="BF"/>
+              </w:rPr>
+              <w:t xml:space="preserve"> --name </w:t>
+            </w:r>
+            <w:proofErr w:type="spellStart"/>
+            <w:r>
+              <w:rPr>
+                <w:color w:val="BF8F00" w:themeColor="accent4" w:themeShade="BF"/>
+              </w:rPr>
+              <w:t>MySolution</w:t>
+            </w:r>
+            <w:proofErr w:type="spellEnd"/>
           </w:p>
           <w:p>
             <w:r>
@@ -2906,12 +3608,33 @@
               <w:rPr>
                 <w:color w:val="BF8F00" w:themeColor="accent4" w:themeShade="BF"/>
               </w:rPr>
-              <w:t>&gt;dotnet new webapi -o M</w:t>
-            </w:r>
+              <w:t xml:space="preserve">&gt;dotnet new </w:t>
+            </w:r>
+            <w:proofErr w:type="spellStart"/>
             <w:r>
               <w:rPr>
                 <w:color w:val="BF8F00" w:themeColor="accent4" w:themeShade="BF"/>
               </w:rPr>
+              <w:t>webapi</w:t>
+            </w:r>
+            <w:proofErr w:type="spellEnd"/>
+            <w:r>
+              <w:rPr>
+                <w:color w:val="BF8F00" w:themeColor="accent4" w:themeShade="BF"/>
+              </w:rPr>
+              <w:t xml:space="preserve"> -o </w:t>
+            </w:r>
+            <w:proofErr w:type="spellStart"/>
+            <w:r>
+              <w:rPr>
+                <w:color w:val="BF8F00" w:themeColor="accent4" w:themeShade="BF"/>
+              </w:rPr>
+              <w:t>M</w:t>
+            </w:r>
+            <w:r>
+              <w:rPr>
+                <w:color w:val="BF8F00" w:themeColor="accent4" w:themeShade="BF"/>
+              </w:rPr>
               <w:t>SC</w:t>
             </w:r>
             <w:r>
@@ -2920,10 +3643,19 @@
               </w:rPr>
               <w:t>.WebApi</w:t>
             </w:r>
-          </w:p>
-          <w:p>
-            <w:r>
-              <w:t xml:space="preserve">Create a new project with name MCS.WebApi </w:t>
+            <w:proofErr w:type="spellEnd"/>
+          </w:p>
+          <w:p>
+            <w:r>
+              <w:t xml:space="preserve">Create a new project with name </w:t>
+            </w:r>
+            <w:proofErr w:type="spellStart"/>
+            <w:r>
+              <w:t>MCS.WebApi</w:t>
+            </w:r>
+            <w:proofErr w:type="spellEnd"/>
+            <w:r>
+              <w:t xml:space="preserve"> </w:t>
             </w:r>
           </w:p>
           <w:p>
@@ -2936,12 +3668,33 @@
               <w:rPr>
                 <w:color w:val="BF8F00" w:themeColor="accent4" w:themeShade="BF"/>
               </w:rPr>
-              <w:t>&gt;dotnet sln add M</w:t>
-            </w:r>
+              <w:t xml:space="preserve">&gt;dotnet </w:t>
+            </w:r>
+            <w:proofErr w:type="spellStart"/>
             <w:r>
               <w:rPr>
                 <w:color w:val="BF8F00" w:themeColor="accent4" w:themeShade="BF"/>
               </w:rPr>
+              <w:t>sln</w:t>
+            </w:r>
+            <w:proofErr w:type="spellEnd"/>
+            <w:r>
+              <w:rPr>
+                <w:color w:val="BF8F00" w:themeColor="accent4" w:themeShade="BF"/>
+              </w:rPr>
+              <w:t xml:space="preserve"> add </w:t>
+            </w:r>
+            <w:proofErr w:type="spellStart"/>
+            <w:r>
+              <w:rPr>
+                <w:color w:val="BF8F00" w:themeColor="accent4" w:themeShade="BF"/>
+              </w:rPr>
+              <w:t>M</w:t>
+            </w:r>
+            <w:r>
+              <w:rPr>
+                <w:color w:val="BF8F00" w:themeColor="accent4" w:themeShade="BF"/>
+              </w:rPr>
               <w:t>SC</w:t>
             </w:r>
             <w:r>
@@ -2950,6 +3703,7 @@
               </w:rPr>
               <w:t>.WebApi</w:t>
             </w:r>
+            <w:proofErr w:type="spellEnd"/>
           </w:p>
           <w:p>
             <w:r>
@@ -2961,15 +3715,23 @@
               <w:pStyle w:val="Heading3"/>
               <w:outlineLvl w:val="2"/>
             </w:pPr>
-            <w:bookmarkStart w:id="16" w:name="_Toc103639024"/>
-            <w:bookmarkStart w:id="17" w:name="_Toc103640104"/>
-            <w:bookmarkStart w:id="18" w:name="_Toc106748186"/>
-            <w:r>
-              <w:t>Create WebAPI Method 2</w:t>
-            </w:r>
-            <w:bookmarkEnd w:id="16"/>
+            <w:bookmarkStart w:id="17" w:name="_Toc103639024"/>
+            <w:bookmarkStart w:id="18" w:name="_Toc103640104"/>
+            <w:bookmarkStart w:id="19" w:name="_Toc106832402"/>
+            <w:r>
+              <w:t xml:space="preserve">Create </w:t>
+            </w:r>
+            <w:proofErr w:type="spellStart"/>
+            <w:r>
+              <w:t>WebAPI</w:t>
+            </w:r>
+            <w:proofErr w:type="spellEnd"/>
+            <w:r>
+              <w:t xml:space="preserve"> Method 2</w:t>
+            </w:r>
             <w:bookmarkEnd w:id="17"/>
             <w:bookmarkEnd w:id="18"/>
+            <w:bookmarkEnd w:id="19"/>
           </w:p>
           <w:p>
             <w:pPr>
@@ -2981,35 +3743,71 @@
               <w:rPr>
                 <w:color w:val="BF8F00" w:themeColor="accent4" w:themeShade="BF"/>
               </w:rPr>
-              <w:t>&gt;dotnet new webapi -o M</w:t>
-            </w:r>
+              <w:t xml:space="preserve">&gt;dotnet new </w:t>
+            </w:r>
+            <w:proofErr w:type="spellStart"/>
             <w:r>
               <w:rPr>
                 <w:color w:val="BF8F00" w:themeColor="accent4" w:themeShade="BF"/>
               </w:rPr>
+              <w:t>webapi</w:t>
+            </w:r>
+            <w:proofErr w:type="spellEnd"/>
+            <w:r>
+              <w:rPr>
+                <w:color w:val="BF8F00" w:themeColor="accent4" w:themeShade="BF"/>
+              </w:rPr>
+              <w:t xml:space="preserve"> -o </w:t>
+            </w:r>
+            <w:proofErr w:type="spellStart"/>
+            <w:r>
+              <w:rPr>
+                <w:color w:val="BF8F00" w:themeColor="accent4" w:themeShade="BF"/>
+              </w:rPr>
+              <w:t>M</w:t>
+            </w:r>
+            <w:r>
+              <w:rPr>
+                <w:color w:val="BF8F00" w:themeColor="accent4" w:themeShade="BF"/>
+              </w:rPr>
               <w:t>SC</w:t>
             </w:r>
             <w:r>
               <w:rPr>
                 <w:color w:val="BF8F00" w:themeColor="accent4" w:themeShade="BF"/>
               </w:rPr>
-              <w:t>.WebApi -n MCS.WebApi</w:t>
-            </w:r>
+              <w:t>.WebApi</w:t>
+            </w:r>
+            <w:proofErr w:type="spellEnd"/>
+            <w:r>
+              <w:rPr>
+                <w:color w:val="BF8F00" w:themeColor="accent4" w:themeShade="BF"/>
+              </w:rPr>
+              <w:t xml:space="preserve"> -n </w:t>
+            </w:r>
+            <w:proofErr w:type="spellStart"/>
+            <w:r>
+              <w:rPr>
+                <w:color w:val="BF8F00" w:themeColor="accent4" w:themeShade="BF"/>
+              </w:rPr>
+              <w:t>MCS.WebApi</w:t>
+            </w:r>
+            <w:proofErr w:type="spellEnd"/>
           </w:p>
           <w:p>
             <w:pPr>
               <w:pStyle w:val="Heading3"/>
               <w:outlineLvl w:val="2"/>
             </w:pPr>
-            <w:bookmarkStart w:id="19" w:name="_Toc103639025"/>
-            <w:bookmarkStart w:id="20" w:name="_Toc103640105"/>
-            <w:bookmarkStart w:id="21" w:name="_Toc106748187"/>
+            <w:bookmarkStart w:id="20" w:name="_Toc103639025"/>
+            <w:bookmarkStart w:id="21" w:name="_Toc103640105"/>
+            <w:bookmarkStart w:id="22" w:name="_Toc106832403"/>
             <w:r>
               <w:t>Tidy up the Solution</w:t>
             </w:r>
-            <w:bookmarkEnd w:id="19"/>
             <w:bookmarkEnd w:id="20"/>
             <w:bookmarkEnd w:id="21"/>
+            <w:bookmarkEnd w:id="22"/>
           </w:p>
           <w:p>
             <w:r>
@@ -3030,16 +3828,37 @@
             <w:pPr>
               <w:pStyle w:val="Heading3"/>
             </w:pPr>
-            <w:bookmarkStart w:id="22" w:name="_Toc106748188"/>
-            <w:r>
-              <w:t>Actual Commands used for creating the api</w:t>
-            </w:r>
-            <w:bookmarkEnd w:id="22"/>
+            <w:bookmarkStart w:id="23" w:name="_Toc106832404"/>
+            <w:r>
+              <w:t xml:space="preserve">Actual Commands used for creating the </w:t>
+            </w:r>
+            <w:proofErr w:type="spellStart"/>
+            <w:r>
+              <w:t>api</w:t>
+            </w:r>
+            <w:bookmarkEnd w:id="23"/>
+            <w:proofErr w:type="spellEnd"/>
           </w:p>
           <w:p/>
           <w:p>
             <w:r>
-              <w:t>Create a dir to house web api solution and project</w:t>
+              <w:t xml:space="preserve">Create a </w:t>
+            </w:r>
+            <w:proofErr w:type="spellStart"/>
+            <w:r>
+              <w:t>dir</w:t>
+            </w:r>
+            <w:proofErr w:type="spellEnd"/>
+            <w:r>
+              <w:t xml:space="preserve"> to house web </w:t>
+            </w:r>
+            <w:proofErr w:type="spellStart"/>
+            <w:r>
+              <w:t>api</w:t>
+            </w:r>
+            <w:proofErr w:type="spellEnd"/>
+            <w:r>
+              <w:t xml:space="preserve"> solution and project</w:t>
             </w:r>
           </w:p>
           <w:p>
@@ -3052,13 +3871,32 @@
               <w:rPr>
                 <w:color w:val="BF8F00" w:themeColor="accent4" w:themeShade="BF"/>
               </w:rPr>
-              <w:t>&gt;md MySocialConnect-API</w:t>
-            </w:r>
-          </w:p>
-          <w:p>
-            <w:r>
-              <w:t>cd into new dir</w:t>
-            </w:r>
+              <w:t xml:space="preserve">&gt;md </w:t>
+            </w:r>
+            <w:proofErr w:type="spellStart"/>
+            <w:r>
+              <w:rPr>
+                <w:color w:val="BF8F00" w:themeColor="accent4" w:themeShade="BF"/>
+              </w:rPr>
+              <w:t>MySocialConnect</w:t>
+            </w:r>
+            <w:proofErr w:type="spellEnd"/>
+            <w:r>
+              <w:rPr>
+                <w:color w:val="BF8F00" w:themeColor="accent4" w:themeShade="BF"/>
+              </w:rPr>
+              <w:t>-API</w:t>
+            </w:r>
+          </w:p>
+          <w:p>
+            <w:r>
+              <w:t xml:space="preserve">cd into new </w:t>
+            </w:r>
+            <w:proofErr w:type="spellStart"/>
+            <w:r>
+              <w:t>dir</w:t>
+            </w:r>
+            <w:proofErr w:type="spellEnd"/>
           </w:p>
           <w:p>
             <w:pPr>
@@ -3070,7 +3908,21 @@
               <w:rPr>
                 <w:color w:val="BF8F00" w:themeColor="accent4" w:themeShade="BF"/>
               </w:rPr>
-              <w:t>&gt;cd MySocialConnect-API</w:t>
+              <w:t xml:space="preserve">&gt;cd </w:t>
+            </w:r>
+            <w:proofErr w:type="spellStart"/>
+            <w:r>
+              <w:rPr>
+                <w:color w:val="BF8F00" w:themeColor="accent4" w:themeShade="BF"/>
+              </w:rPr>
+              <w:t>MySocialConnect</w:t>
+            </w:r>
+            <w:proofErr w:type="spellEnd"/>
+            <w:r>
+              <w:rPr>
+                <w:color w:val="BF8F00" w:themeColor="accent4" w:themeShade="BF"/>
+              </w:rPr>
+              <w:t>-API</w:t>
             </w:r>
           </w:p>
           <w:p>
@@ -3088,12 +3940,34 @@
               <w:rPr>
                 <w:color w:val="BF8F00" w:themeColor="accent4" w:themeShade="BF"/>
               </w:rPr>
-              <w:t>&gt;dotnet new sln --name MSC-API</w:t>
-            </w:r>
-          </w:p>
-          <w:p>
-            <w:r>
-              <w:t>Create a new WebApi project</w:t>
+              <w:t xml:space="preserve">&gt;dotnet new </w:t>
+            </w:r>
+            <w:proofErr w:type="spellStart"/>
+            <w:r>
+              <w:rPr>
+                <w:color w:val="BF8F00" w:themeColor="accent4" w:themeShade="BF"/>
+              </w:rPr>
+              <w:t>sln</w:t>
+            </w:r>
+            <w:proofErr w:type="spellEnd"/>
+            <w:r>
+              <w:rPr>
+                <w:color w:val="BF8F00" w:themeColor="accent4" w:themeShade="BF"/>
+              </w:rPr>
+              <w:t xml:space="preserve"> --name MSC-API</w:t>
+            </w:r>
+          </w:p>
+          <w:p>
+            <w:r>
+              <w:t xml:space="preserve">Create a new </w:t>
+            </w:r>
+            <w:proofErr w:type="spellStart"/>
+            <w:r>
+              <w:t>WebApi</w:t>
+            </w:r>
+            <w:proofErr w:type="spellEnd"/>
+            <w:r>
+              <w:t xml:space="preserve"> project</w:t>
             </w:r>
           </w:p>
           <w:p>
@@ -3106,8 +3980,30 @@
               <w:rPr>
                 <w:color w:val="BF8F00" w:themeColor="accent4" w:themeShade="BF"/>
               </w:rPr>
-              <w:t>&gt;dotnet new webapi -o MSC.Api</w:t>
-            </w:r>
+              <w:t xml:space="preserve">&gt;dotnet new </w:t>
+            </w:r>
+            <w:proofErr w:type="spellStart"/>
+            <w:r>
+              <w:rPr>
+                <w:color w:val="BF8F00" w:themeColor="accent4" w:themeShade="BF"/>
+              </w:rPr>
+              <w:t>webapi</w:t>
+            </w:r>
+            <w:proofErr w:type="spellEnd"/>
+            <w:r>
+              <w:rPr>
+                <w:color w:val="BF8F00" w:themeColor="accent4" w:themeShade="BF"/>
+              </w:rPr>
+              <w:t xml:space="preserve"> -o </w:t>
+            </w:r>
+            <w:proofErr w:type="spellStart"/>
+            <w:r>
+              <w:rPr>
+                <w:color w:val="BF8F00" w:themeColor="accent4" w:themeShade="BF"/>
+              </w:rPr>
+              <w:t>MSC.Api</w:t>
+            </w:r>
+            <w:proofErr w:type="spellEnd"/>
           </w:p>
           <w:p>
             <w:r>
@@ -3124,21 +4020,42 @@
               <w:rPr>
                 <w:color w:val="BF8F00" w:themeColor="accent4" w:themeShade="BF"/>
               </w:rPr>
-              <w:t>&gt;dotnet sln add MSC.Api</w:t>
-            </w:r>
+              <w:t xml:space="preserve">&gt;dotnet </w:t>
+            </w:r>
+            <w:proofErr w:type="spellStart"/>
+            <w:r>
+              <w:rPr>
+                <w:color w:val="BF8F00" w:themeColor="accent4" w:themeShade="BF"/>
+              </w:rPr>
+              <w:t>sln</w:t>
+            </w:r>
+            <w:proofErr w:type="spellEnd"/>
+            <w:r>
+              <w:rPr>
+                <w:color w:val="BF8F00" w:themeColor="accent4" w:themeShade="BF"/>
+              </w:rPr>
+              <w:t xml:space="preserve"> add </w:t>
+            </w:r>
+            <w:proofErr w:type="spellStart"/>
+            <w:r>
+              <w:rPr>
+                <w:color w:val="BF8F00" w:themeColor="accent4" w:themeShade="BF"/>
+              </w:rPr>
+              <w:t>MSC.Api</w:t>
+            </w:r>
+            <w:proofErr w:type="spellEnd"/>
           </w:p>
           <w:p>
             <w:pPr>
               <w:pStyle w:val="Heading3"/>
             </w:pPr>
+            <w:bookmarkStart w:id="24" w:name="_Toc106832405"/>
             <w:r>
               <w:t>Folder Structure</w:t>
             </w:r>
-          </w:p>
-          <w:p>
-            <w:pPr>
-              <w:pStyle w:val="Heading3"/>
-            </w:pPr>
+            <w:bookmarkEnd w:id="24"/>
+          </w:p>
+          <w:p>
             <w:r>
               <w:rPr>
                 <w:noProof/>
@@ -3187,11 +4104,865 @@
       <w:pPr>
         <w:pStyle w:val="Heading2"/>
       </w:pPr>
-      <w:bookmarkStart w:id="23" w:name="_Toc106748191"/>
+      <w:bookmarkStart w:id="25" w:name="_Toc106832406"/>
+      <w:r>
+        <w:t>Running .Net API Project</w:t>
+      </w:r>
+      <w:bookmarkEnd w:id="25"/>
+    </w:p>
+    <w:p>
+      <w:bookmarkStart w:id="26" w:name="_Hlk106830644"/>
+      <w:r>
+        <w:t>Open command prompt and navigate to “</w:t>
+      </w:r>
+      <w:r>
+        <w:rPr>
+          <w:highlight w:val="yellow"/>
+        </w:rPr>
+        <w:t>[</w:t>
+      </w:r>
+      <w:proofErr w:type="spellStart"/>
+      <w:r>
+        <w:rPr>
+          <w:highlight w:val="yellow"/>
+        </w:rPr>
+        <w:t>basePath</w:t>
+      </w:r>
+      <w:proofErr w:type="spellEnd"/>
+      <w:r>
+        <w:rPr>
+          <w:highlight w:val="yellow"/>
+        </w:rPr>
+        <w:t>]</w:t>
+      </w:r>
+      <w:r>
+        <w:t>/</w:t>
+      </w:r>
+      <w:proofErr w:type="spellStart"/>
+      <w:r>
+        <w:t>MySocialConnect</w:t>
+      </w:r>
+      <w:proofErr w:type="spellEnd"/>
+      <w:r>
+        <w:t>-API</w:t>
+      </w:r>
+      <w:r>
+        <w:t>/</w:t>
+      </w:r>
+      <w:proofErr w:type="spellStart"/>
+      <w:r>
+        <w:t>MSC.Api</w:t>
+      </w:r>
+      <w:proofErr w:type="spellEnd"/>
+      <w:r>
+        <w:t>”</w:t>
+      </w:r>
+    </w:p>
+    <w:p>
+      <w:r>
+        <w:t xml:space="preserve">Then execute “dotnet run” or “dotnet run watch” commands. </w:t>
+      </w:r>
+    </w:p>
+    <w:p>
+      <w:r>
+        <w:t xml:space="preserve">Once running successfully then pick the </w:t>
+      </w:r>
+      <w:proofErr w:type="spellStart"/>
+      <w:r>
+        <w:t>url</w:t>
+      </w:r>
+      <w:proofErr w:type="spellEnd"/>
+      <w:r>
+        <w:t xml:space="preserve"> from the command prompt</w:t>
+      </w:r>
+    </w:p>
+    <w:bookmarkEnd w:id="26"/>
+    <w:p>
+      <w:r>
+        <w:rPr>
+          <w:noProof/>
+        </w:rPr>
+        <w:drawing>
+          <wp:inline distT="0" distB="0" distL="0" distR="0" wp14:anchorId="5DD70A80" wp14:editId="1DBAC1A5">
+            <wp:extent cx="3619500" cy="962025"/>
+            <wp:effectExtent l="0" t="0" r="0" b="9525"/>
+            <wp:docPr id="7" name="Picture 7" descr="Text&#10;&#10;Description automatically generated"/>
+            <wp:cNvGraphicFramePr>
+              <a:graphicFrameLocks xmlns:a="http://schemas.openxmlformats.org/drawingml/2006/main" noChangeAspect="1"/>
+            </wp:cNvGraphicFramePr>
+            <a:graphic xmlns:a="http://schemas.openxmlformats.org/drawingml/2006/main">
+              <a:graphicData uri="http://schemas.openxmlformats.org/drawingml/2006/picture">
+                <pic:pic xmlns:pic="http://schemas.openxmlformats.org/drawingml/2006/picture">
+                  <pic:nvPicPr>
+                    <pic:cNvPr id="7" name="Picture 7" descr="Text&#10;&#10;Description automatically generated"/>
+                    <pic:cNvPicPr/>
+                  </pic:nvPicPr>
+                  <pic:blipFill>
+                    <a:blip r:embed="rId18"/>
+                    <a:stretch>
+                      <a:fillRect/>
+                    </a:stretch>
+                  </pic:blipFill>
+                  <pic:spPr>
+                    <a:xfrm>
+                      <a:off x="0" y="0"/>
+                      <a:ext cx="3619500" cy="962025"/>
+                    </a:xfrm>
+                    <a:prstGeom prst="rect">
+                      <a:avLst/>
+                    </a:prstGeom>
+                  </pic:spPr>
+                </pic:pic>
+              </a:graphicData>
+            </a:graphic>
+          </wp:inline>
+        </w:drawing>
+      </w:r>
+      <w:r>
+        <w:t xml:space="preserve"> </w:t>
+      </w:r>
+    </w:p>
+    <w:p>
+      <w:bookmarkStart w:id="27" w:name="_Hlk106830665"/>
+      <w:r>
+        <w:t xml:space="preserve">Then go to </w:t>
+      </w:r>
+      <w:hyperlink r:id="rId19" w:history="1">
+        <w:r>
+          <w:rPr>
+            <w:rStyle w:val="Hyperlink"/>
+          </w:rPr>
+          <w:t>https://localhost:7135/swagger</w:t>
+        </w:r>
+      </w:hyperlink>
+      <w:r>
+        <w:t xml:space="preserve"> or </w:t>
+      </w:r>
+      <w:hyperlink r:id="rId20" w:history="1">
+        <w:r>
+          <w:rPr>
+            <w:rStyle w:val="Hyperlink"/>
+          </w:rPr>
+          <w:t>http://localhost:5157/swagger</w:t>
+        </w:r>
+      </w:hyperlink>
+      <w:bookmarkEnd w:id="27"/>
+      <w:r>
+        <w:t xml:space="preserve"> </w:t>
+      </w:r>
+    </w:p>
+    <w:p>
+      <w:r>
+        <w:t xml:space="preserve">Swagger will display. Expand the </w:t>
+      </w:r>
+      <w:r>
+        <w:rPr>
+          <w:highlight w:val="yellow"/>
+        </w:rPr>
+        <w:t>GET</w:t>
+      </w:r>
+      <w:r>
+        <w:t xml:space="preserve"> method end point under </w:t>
+      </w:r>
+      <w:proofErr w:type="spellStart"/>
+      <w:r>
+        <w:t>WeatherForecast</w:t>
+      </w:r>
+      <w:proofErr w:type="spellEnd"/>
+      <w:r>
+        <w:t xml:space="preserve">, click </w:t>
+      </w:r>
+      <w:r>
+        <w:rPr>
+          <w:highlight w:val="cyan"/>
+        </w:rPr>
+        <w:t>Try it out</w:t>
+      </w:r>
+      <w:r>
+        <w:t xml:space="preserve"> and then click </w:t>
+      </w:r>
+      <w:r>
+        <w:rPr>
+          <w:highlight w:val="cyan"/>
+        </w:rPr>
+        <w:t>Execute</w:t>
+      </w:r>
+      <w:r>
+        <w:t xml:space="preserve">. You should see result here. </w:t>
+      </w:r>
+    </w:p>
+    <w:p>
+      <w:pPr>
+        <w:pStyle w:val="Heading2"/>
+      </w:pPr>
+      <w:bookmarkStart w:id="28" w:name="_Toc106832407"/>
+      <w:r>
+        <w:lastRenderedPageBreak/>
+        <w:t>Switching to Classic hosting model</w:t>
+      </w:r>
+      <w:bookmarkEnd w:id="28"/>
+    </w:p>
+    <w:p>
+      <w:r>
+        <w:t xml:space="preserve">Go to folder </w:t>
+      </w:r>
+      <w:r>
+        <w:rPr>
+          <w:color w:val="404040" w:themeColor="text1" w:themeTint="BF"/>
+        </w:rPr>
+        <w:t>Documents/dotnet/</w:t>
+      </w:r>
+      <w:proofErr w:type="spellStart"/>
+      <w:r>
+        <w:rPr>
+          <w:color w:val="404040" w:themeColor="text1" w:themeTint="BF"/>
+        </w:rPr>
+        <w:t>ClassicHostingModel</w:t>
+      </w:r>
+      <w:proofErr w:type="spellEnd"/>
+    </w:p>
+    <w:p>
+      <w:r>
+        <w:t xml:space="preserve">There are two files, </w:t>
+      </w:r>
+      <w:proofErr w:type="spellStart"/>
+      <w:r>
+        <w:t>Program.cs</w:t>
+      </w:r>
+      <w:proofErr w:type="spellEnd"/>
+      <w:r>
+        <w:t xml:space="preserve"> and </w:t>
+      </w:r>
+      <w:proofErr w:type="spellStart"/>
+      <w:r>
+        <w:t>Startup.cs</w:t>
+      </w:r>
+      <w:proofErr w:type="spellEnd"/>
+      <w:r>
+        <w:t xml:space="preserve">. </w:t>
+      </w:r>
+    </w:p>
+    <w:p>
+      <w:r>
+        <w:t xml:space="preserve">Put these in the </w:t>
+      </w:r>
+      <w:proofErr w:type="spellStart"/>
+      <w:r>
+        <w:t>MSC.Api</w:t>
+      </w:r>
+      <w:proofErr w:type="spellEnd"/>
+      <w:r>
+        <w:t xml:space="preserve"> folder. </w:t>
+      </w:r>
+      <w:proofErr w:type="spellStart"/>
+      <w:r>
+        <w:t>Startup.cs</w:t>
+      </w:r>
+      <w:proofErr w:type="spellEnd"/>
+      <w:r>
+        <w:t xml:space="preserve"> is a new file and </w:t>
+      </w:r>
+      <w:proofErr w:type="spellStart"/>
+      <w:r>
+        <w:t>Program.cs</w:t>
+      </w:r>
+      <w:proofErr w:type="spellEnd"/>
+      <w:r>
+        <w:t xml:space="preserve"> will get replace. </w:t>
+      </w:r>
+    </w:p>
+    <w:p>
+      <w:r>
+        <w:t xml:space="preserve">Also go to </w:t>
+      </w:r>
+      <w:proofErr w:type="spellStart"/>
+      <w:r>
+        <w:t>MSC.Api</w:t>
+      </w:r>
+      <w:proofErr w:type="spellEnd"/>
+      <w:r>
+        <w:t xml:space="preserve">/Properties and open </w:t>
+      </w:r>
+      <w:proofErr w:type="spellStart"/>
+      <w:r>
+        <w:t>launchSettings.json</w:t>
+      </w:r>
+      <w:proofErr w:type="spellEnd"/>
+      <w:r>
+        <w:t xml:space="preserve"> file. Change the </w:t>
+      </w:r>
+      <w:proofErr w:type="spellStart"/>
+      <w:r>
+        <w:t>launchUrl</w:t>
+      </w:r>
+      <w:proofErr w:type="spellEnd"/>
+      <w:r>
+        <w:t xml:space="preserve">. For this following this link </w:t>
+      </w:r>
+      <w:hyperlink r:id="rId21" w:history="1">
+        <w:r>
+          <w:rPr>
+            <w:rStyle w:val="Hyperlink"/>
+          </w:rPr>
+          <w:t>Tutorial: Create a web API with ASP.NET Core | Microsoft Docs</w:t>
+        </w:r>
+      </w:hyperlink>
+      <w:r>
+        <w:t xml:space="preserve"> </w:t>
+      </w:r>
+    </w:p>
+    <w:p>
+      <w:pPr>
+        <w:pStyle w:val="Heading2"/>
+      </w:pPr>
+      <w:bookmarkStart w:id="29" w:name="_Toc106832408"/>
+      <w:r>
+        <w:t>Implicit Using Statement</w:t>
+      </w:r>
+      <w:bookmarkEnd w:id="29"/>
+    </w:p>
+    <w:p>
+      <w:r>
+        <w:t xml:space="preserve">In </w:t>
+      </w:r>
+      <w:proofErr w:type="spellStart"/>
+      <w:r>
+        <w:t>Program.cs</w:t>
+      </w:r>
+      <w:proofErr w:type="spellEnd"/>
+      <w:r>
+        <w:t xml:space="preserve">, </w:t>
+      </w:r>
+      <w:proofErr w:type="spellStart"/>
+      <w:r>
+        <w:t>WeatherForecast.cs</w:t>
+      </w:r>
+      <w:proofErr w:type="spellEnd"/>
+      <w:r>
+        <w:t xml:space="preserve"> and /Controller/</w:t>
+      </w:r>
+      <w:proofErr w:type="spellStart"/>
+      <w:r>
+        <w:t>WeatherForecastController</w:t>
+      </w:r>
+      <w:proofErr w:type="spellEnd"/>
+      <w:r>
+        <w:t xml:space="preserve"> there are using statement missing. This is due to a flag in </w:t>
+      </w:r>
+      <w:proofErr w:type="spellStart"/>
+      <w:r>
+        <w:t>MSC.Api.csproj</w:t>
+      </w:r>
+      <w:proofErr w:type="spellEnd"/>
+      <w:r>
+        <w:t xml:space="preserve"> file. Comment out the </w:t>
+      </w:r>
+      <w:proofErr w:type="spellStart"/>
+      <w:r>
+        <w:t>ImplicitUsings</w:t>
+      </w:r>
+      <w:proofErr w:type="spellEnd"/>
+      <w:r>
+        <w:t xml:space="preserve">. </w:t>
+      </w:r>
+    </w:p>
+    <w:p>
+      <w:r>
+        <w:rPr>
+          <w:noProof/>
+        </w:rPr>
+        <w:drawing>
+          <wp:inline distT="0" distB="0" distL="0" distR="0" wp14:anchorId="0386D5AE" wp14:editId="50918A85">
+            <wp:extent cx="5076825" cy="2121925"/>
+            <wp:effectExtent l="0" t="0" r="0" b="0"/>
+            <wp:docPr id="9" name="Picture 9" descr="Text&#10;&#10;Description automatically generated"/>
+            <wp:cNvGraphicFramePr>
+              <a:graphicFrameLocks xmlns:a="http://schemas.openxmlformats.org/drawingml/2006/main" noChangeAspect="1"/>
+            </wp:cNvGraphicFramePr>
+            <a:graphic xmlns:a="http://schemas.openxmlformats.org/drawingml/2006/main">
+              <a:graphicData uri="http://schemas.openxmlformats.org/drawingml/2006/picture">
+                <pic:pic xmlns:pic="http://schemas.openxmlformats.org/drawingml/2006/picture">
+                  <pic:nvPicPr>
+                    <pic:cNvPr id="9" name="Picture 9" descr="Text&#10;&#10;Description automatically generated"/>
+                    <pic:cNvPicPr/>
+                  </pic:nvPicPr>
+                  <pic:blipFill>
+                    <a:blip r:embed="rId22"/>
+                    <a:stretch>
+                      <a:fillRect/>
+                    </a:stretch>
+                  </pic:blipFill>
+                  <pic:spPr>
+                    <a:xfrm>
+                      <a:off x="0" y="0"/>
+                      <a:ext cx="5082796" cy="2124420"/>
+                    </a:xfrm>
+                    <a:prstGeom prst="rect">
+                      <a:avLst/>
+                    </a:prstGeom>
+                  </pic:spPr>
+                </pic:pic>
+              </a:graphicData>
+            </a:graphic>
+          </wp:inline>
+        </w:drawing>
+      </w:r>
+    </w:p>
+    <w:p>
+      <w:r>
+        <w:t xml:space="preserve">Now when you go to </w:t>
+      </w:r>
+      <w:proofErr w:type="spellStart"/>
+      <w:r>
+        <w:t>Program.cs</w:t>
+      </w:r>
+      <w:proofErr w:type="spellEnd"/>
+      <w:r>
+        <w:t xml:space="preserve">, </w:t>
+      </w:r>
+      <w:proofErr w:type="spellStart"/>
+      <w:r>
+        <w:t>WeatherForecast.cs</w:t>
+      </w:r>
+      <w:proofErr w:type="spellEnd"/>
+      <w:r>
+        <w:t xml:space="preserve"> and /Controller/</w:t>
+      </w:r>
+      <w:proofErr w:type="spellStart"/>
+      <w:r>
+        <w:t>WeatherForecastControoler</w:t>
+      </w:r>
+      <w:proofErr w:type="spellEnd"/>
+      <w:r>
+        <w:t xml:space="preserve"> you’ll see a lot of error since the using statement is missing. </w:t>
+      </w:r>
+    </w:p>
+    <w:p>
+      <w:r>
+        <w:t xml:space="preserve">Put the cursor on each error and then click CTRL+. to use the using statement. </w:t>
+      </w:r>
+    </w:p>
+    <w:p>
+      <w:pPr>
+        <w:pStyle w:val="Heading3"/>
+      </w:pPr>
+      <w:bookmarkStart w:id="30" w:name="_Toc106832409"/>
+      <w:proofErr w:type="spellStart"/>
+      <w:r>
+        <w:t>Program.cs</w:t>
+      </w:r>
+      <w:bookmarkEnd w:id="30"/>
+      <w:proofErr w:type="spellEnd"/>
+    </w:p>
+    <w:p>
+      <w:r>
+        <w:t>Following will get added</w:t>
+      </w:r>
+    </w:p>
+    <w:p>
+      <w:pPr>
+        <w:pStyle w:val="ListParagraph"/>
+        <w:numPr>
+          <w:ilvl w:val="0"/>
+          <w:numId w:val="18"/>
+        </w:numPr>
+      </w:pPr>
+      <w:r>
+        <w:t xml:space="preserve">using </w:t>
+      </w:r>
+      <w:proofErr w:type="spellStart"/>
+      <w:proofErr w:type="gramStart"/>
+      <w:r>
+        <w:t>Microsoft.AspNetCore.Builder</w:t>
+      </w:r>
+      <w:proofErr w:type="gramEnd"/>
+      <w:r>
+        <w:t>;</w:t>
+      </w:r>
+      <w:proofErr w:type="spellEnd"/>
+    </w:p>
+    <w:p>
+      <w:pPr>
+        <w:pStyle w:val="ListParagraph"/>
+        <w:numPr>
+          <w:ilvl w:val="0"/>
+          <w:numId w:val="18"/>
+        </w:numPr>
+      </w:pPr>
+      <w:r>
+        <w:t xml:space="preserve">using </w:t>
+      </w:r>
+      <w:proofErr w:type="spellStart"/>
+      <w:proofErr w:type="gramStart"/>
+      <w:r>
+        <w:t>Microsoft.Extensions.DependencyInjection</w:t>
+      </w:r>
+      <w:proofErr w:type="gramEnd"/>
+      <w:r>
+        <w:t>;</w:t>
+      </w:r>
+      <w:proofErr w:type="spellEnd"/>
+    </w:p>
+    <w:p>
+      <w:pPr>
+        <w:pStyle w:val="ListParagraph"/>
+        <w:numPr>
+          <w:ilvl w:val="0"/>
+          <w:numId w:val="18"/>
+        </w:numPr>
+      </w:pPr>
+      <w:r>
+        <w:t xml:space="preserve">using </w:t>
+      </w:r>
+      <w:proofErr w:type="spellStart"/>
+      <w:proofErr w:type="gramStart"/>
+      <w:r>
+        <w:t>Microsoft.Extensions.Hosting</w:t>
+      </w:r>
+      <w:proofErr w:type="spellEnd"/>
+      <w:proofErr w:type="gramEnd"/>
+      <w:r>
+        <w:t>;</w:t>
+      </w:r>
+    </w:p>
+    <w:p>
+      <w:pPr>
+        <w:pStyle w:val="Heading3"/>
+      </w:pPr>
+      <w:bookmarkStart w:id="31" w:name="_Toc106832410"/>
+      <w:proofErr w:type="spellStart"/>
+      <w:r>
+        <w:t>WeatherForecast.cs</w:t>
+      </w:r>
+      <w:bookmarkEnd w:id="31"/>
+      <w:proofErr w:type="spellEnd"/>
+    </w:p>
+    <w:p>
+      <w:r>
+        <w:t>Following will get added</w:t>
+      </w:r>
+    </w:p>
+    <w:p>
+      <w:pPr>
+        <w:pStyle w:val="ListParagraph"/>
+        <w:numPr>
+          <w:ilvl w:val="0"/>
+          <w:numId w:val="18"/>
+        </w:numPr>
+      </w:pPr>
+      <w:r>
+        <w:t xml:space="preserve">using </w:t>
+      </w:r>
+      <w:proofErr w:type="gramStart"/>
+      <w:r>
+        <w:t>System;</w:t>
+      </w:r>
+      <w:proofErr w:type="gramEnd"/>
+    </w:p>
+    <w:p>
+      <w:pPr>
+        <w:pStyle w:val="Heading3"/>
+      </w:pPr>
+      <w:bookmarkStart w:id="32" w:name="_Toc106832411"/>
+      <w:r>
+        <w:t>/Controller/</w:t>
+      </w:r>
+      <w:proofErr w:type="spellStart"/>
+      <w:r>
+        <w:t>WeatherForecastController</w:t>
+      </w:r>
+      <w:bookmarkEnd w:id="32"/>
+      <w:proofErr w:type="spellEnd"/>
+    </w:p>
+    <w:p>
+      <w:r>
+        <w:t>Following will get added</w:t>
+      </w:r>
+    </w:p>
+    <w:p>
+      <w:pPr>
+        <w:pStyle w:val="ListParagraph"/>
+        <w:numPr>
+          <w:ilvl w:val="0"/>
+          <w:numId w:val="18"/>
+        </w:numPr>
+      </w:pPr>
+      <w:r>
+        <w:t xml:space="preserve">using </w:t>
+      </w:r>
+      <w:proofErr w:type="gramStart"/>
+      <w:r>
+        <w:t>System;</w:t>
+      </w:r>
+      <w:proofErr w:type="gramEnd"/>
+    </w:p>
+    <w:p>
+      <w:pPr>
+        <w:pStyle w:val="ListParagraph"/>
+        <w:numPr>
+          <w:ilvl w:val="0"/>
+          <w:numId w:val="18"/>
+        </w:numPr>
+      </w:pPr>
+      <w:r>
+        <w:t xml:space="preserve">using </w:t>
+      </w:r>
+      <w:proofErr w:type="spellStart"/>
+      <w:proofErr w:type="gramStart"/>
+      <w:r>
+        <w:t>System.Collections.Generic</w:t>
+      </w:r>
+      <w:proofErr w:type="spellEnd"/>
+      <w:proofErr w:type="gramEnd"/>
+      <w:r>
+        <w:t>;</w:t>
+      </w:r>
+    </w:p>
+    <w:p>
+      <w:pPr>
+        <w:pStyle w:val="ListParagraph"/>
+        <w:numPr>
+          <w:ilvl w:val="0"/>
+          <w:numId w:val="18"/>
+        </w:numPr>
+      </w:pPr>
+      <w:r>
+        <w:t xml:space="preserve">using </w:t>
+      </w:r>
+      <w:proofErr w:type="spellStart"/>
+      <w:r>
+        <w:t>System.</w:t>
+      </w:r>
+      <w:proofErr w:type="gramStart"/>
+      <w:r>
+        <w:t>Linq</w:t>
+      </w:r>
+      <w:proofErr w:type="spellEnd"/>
+      <w:r>
+        <w:t>;</w:t>
+      </w:r>
+      <w:proofErr w:type="gramEnd"/>
+    </w:p>
+    <w:p>
+      <w:pPr>
+        <w:pStyle w:val="ListParagraph"/>
+        <w:numPr>
+          <w:ilvl w:val="0"/>
+          <w:numId w:val="18"/>
+        </w:numPr>
+      </w:pPr>
+      <w:r>
+        <w:lastRenderedPageBreak/>
+        <w:t xml:space="preserve">using </w:t>
+      </w:r>
+      <w:proofErr w:type="spellStart"/>
+      <w:proofErr w:type="gramStart"/>
+      <w:r>
+        <w:t>Microsoft.AspNetCore.Mvc</w:t>
+      </w:r>
+      <w:proofErr w:type="spellEnd"/>
+      <w:proofErr w:type="gramEnd"/>
+      <w:r>
+        <w:t>;</w:t>
+      </w:r>
+    </w:p>
+    <w:p>
+      <w:pPr>
+        <w:pStyle w:val="ListParagraph"/>
+        <w:numPr>
+          <w:ilvl w:val="0"/>
+          <w:numId w:val="18"/>
+        </w:numPr>
+      </w:pPr>
+      <w:r>
+        <w:t xml:space="preserve">using </w:t>
+      </w:r>
+      <w:proofErr w:type="spellStart"/>
+      <w:proofErr w:type="gramStart"/>
+      <w:r>
+        <w:t>Microsoft.Extensions.Logging</w:t>
+      </w:r>
+      <w:proofErr w:type="spellEnd"/>
+      <w:proofErr w:type="gramEnd"/>
+      <w:r>
+        <w:t>;</w:t>
+      </w:r>
+    </w:p>
+    <w:p>
+      <w:pPr>
+        <w:pStyle w:val="Heading2"/>
+      </w:pPr>
+      <w:r>
+        <w:t>Nullable Enabled</w:t>
+      </w:r>
+    </w:p>
+    <w:p>
+      <w:r>
+        <w:t xml:space="preserve">If you </w:t>
+      </w:r>
+      <w:r>
+        <w:t>look</w:t>
+      </w:r>
+      <w:r>
+        <w:t xml:space="preserve"> at the </w:t>
+      </w:r>
+      <w:proofErr w:type="spellStart"/>
+      <w:r>
+        <w:t>WeatherForecast.cs</w:t>
+      </w:r>
+      <w:proofErr w:type="spellEnd"/>
+      <w:r>
+        <w:t xml:space="preserve">, the </w:t>
+      </w:r>
+      <w:proofErr w:type="spellStart"/>
+      <w:r>
+        <w:t>stril</w:t>
+      </w:r>
+      <w:proofErr w:type="spellEnd"/>
+      <w:r>
+        <w:t xml:space="preserve"> property Summary is nullable. This will cause some issues for us so we will remove </w:t>
+      </w:r>
+      <w:proofErr w:type="gramStart"/>
+      <w:r>
+        <w:t>the ?</w:t>
+      </w:r>
+      <w:proofErr w:type="gramEnd"/>
+      <w:r>
+        <w:t xml:space="preserve"> from it and also comment out the nullable flag from </w:t>
+      </w:r>
+      <w:proofErr w:type="spellStart"/>
+      <w:r>
+        <w:t>MSC.Api.csproj</w:t>
+      </w:r>
+      <w:proofErr w:type="spellEnd"/>
+      <w:r>
+        <w:t xml:space="preserve"> file. </w:t>
+      </w:r>
+    </w:p>
+    <w:p>
+      <w:r>
+        <w:rPr>
+          <w:noProof/>
+        </w:rPr>
+        <w:drawing>
+          <wp:inline distT="0" distB="0" distL="0" distR="0" wp14:anchorId="685BF0D5" wp14:editId="6933DA6D">
+            <wp:extent cx="4333875" cy="1749601"/>
+            <wp:effectExtent l="0" t="0" r="0" b="3175"/>
+            <wp:docPr id="10" name="Picture 10"/>
+            <wp:cNvGraphicFramePr>
+              <a:graphicFrameLocks xmlns:a="http://schemas.openxmlformats.org/drawingml/2006/main" noChangeAspect="1"/>
+            </wp:cNvGraphicFramePr>
+            <a:graphic xmlns:a="http://schemas.openxmlformats.org/drawingml/2006/main">
+              <a:graphicData uri="http://schemas.openxmlformats.org/drawingml/2006/picture">
+                <pic:pic xmlns:pic="http://schemas.openxmlformats.org/drawingml/2006/picture">
+                  <pic:nvPicPr>
+                    <pic:cNvPr id="1" name=""/>
+                    <pic:cNvPicPr/>
+                  </pic:nvPicPr>
+                  <pic:blipFill>
+                    <a:blip r:embed="rId23"/>
+                    <a:stretch>
+                      <a:fillRect/>
+                    </a:stretch>
+                  </pic:blipFill>
+                  <pic:spPr>
+                    <a:xfrm>
+                      <a:off x="0" y="0"/>
+                      <a:ext cx="4339932" cy="1752046"/>
+                    </a:xfrm>
+                    <a:prstGeom prst="rect">
+                      <a:avLst/>
+                    </a:prstGeom>
+                  </pic:spPr>
+                </pic:pic>
+              </a:graphicData>
+            </a:graphic>
+          </wp:inline>
+        </w:drawing>
+      </w:r>
+    </w:p>
+    <w:p>
+      <w:r>
+        <w:t xml:space="preserve">And then from </w:t>
+      </w:r>
+      <w:proofErr w:type="spellStart"/>
+      <w:r>
+        <w:t>WeatherForecast.cs</w:t>
+      </w:r>
+      <w:proofErr w:type="spellEnd"/>
+      <w:r>
+        <w:t xml:space="preserve"> </w:t>
+      </w:r>
+      <w:proofErr w:type="gramStart"/>
+      <w:r>
+        <w:t>remove ?</w:t>
+      </w:r>
+      <w:proofErr w:type="gramEnd"/>
+      <w:r>
+        <w:t xml:space="preserve"> </w:t>
+      </w:r>
+    </w:p>
+    <w:p>
+      <w:r>
+        <w:rPr>
+          <w:noProof/>
+        </w:rPr>
+        <w:drawing>
+          <wp:inline distT="0" distB="0" distL="0" distR="0" wp14:anchorId="753F9C56" wp14:editId="72827288">
+            <wp:extent cx="3390900" cy="375931"/>
+            <wp:effectExtent l="0" t="0" r="0" b="5080"/>
+            <wp:docPr id="11" name="Picture 11"/>
+            <wp:cNvGraphicFramePr>
+              <a:graphicFrameLocks xmlns:a="http://schemas.openxmlformats.org/drawingml/2006/main" noChangeAspect="1"/>
+            </wp:cNvGraphicFramePr>
+            <a:graphic xmlns:a="http://schemas.openxmlformats.org/drawingml/2006/main">
+              <a:graphicData uri="http://schemas.openxmlformats.org/drawingml/2006/picture">
+                <pic:pic xmlns:pic="http://schemas.openxmlformats.org/drawingml/2006/picture">
+                  <pic:nvPicPr>
+                    <pic:cNvPr id="1" name=""/>
+                    <pic:cNvPicPr/>
+                  </pic:nvPicPr>
+                  <pic:blipFill>
+                    <a:blip r:embed="rId24"/>
+                    <a:stretch>
+                      <a:fillRect/>
+                    </a:stretch>
+                  </pic:blipFill>
+                  <pic:spPr>
+                    <a:xfrm flipV="1">
+                      <a:off x="0" y="0"/>
+                      <a:ext cx="3428614" cy="380112"/>
+                    </a:xfrm>
+                    <a:prstGeom prst="rect">
+                      <a:avLst/>
+                    </a:prstGeom>
+                  </pic:spPr>
+                </pic:pic>
+              </a:graphicData>
+            </a:graphic>
+          </wp:inline>
+        </w:drawing>
+      </w:r>
+    </w:p>
+    <w:p>
+      <w:pPr>
+        <w:pStyle w:val="Heading1"/>
+      </w:pPr>
+      <w:bookmarkStart w:id="33" w:name="_Toc106832412"/>
+      <w:r>
+        <w:t>Angular Project</w:t>
+      </w:r>
+      <w:bookmarkEnd w:id="33"/>
+    </w:p>
+    <w:p>
+      <w:pPr>
+        <w:pStyle w:val="Heading2"/>
+      </w:pPr>
+      <w:bookmarkStart w:id="34" w:name="_Toc106832413"/>
       <w:r>
         <w:t>Setting up Angular App</w:t>
       </w:r>
-      <w:bookmarkEnd w:id="23"/>
+      <w:bookmarkEnd w:id="34"/>
     </w:p>
     <w:tbl>
       <w:tblPr>
@@ -3212,11 +4983,19 @@
             <w:pPr>
               <w:pStyle w:val="Heading3"/>
             </w:pPr>
-            <w:bookmarkStart w:id="24" w:name="_Toc106748192"/>
-            <w:r>
-              <w:t>Create the Anuglar app</w:t>
-            </w:r>
-            <w:bookmarkEnd w:id="24"/>
+            <w:bookmarkStart w:id="35" w:name="_Toc106832414"/>
+            <w:r>
+              <w:t xml:space="preserve">Create the </w:t>
+            </w:r>
+            <w:proofErr w:type="spellStart"/>
+            <w:r>
+              <w:t>Anuglar</w:t>
+            </w:r>
+            <w:proofErr w:type="spellEnd"/>
+            <w:r>
+              <w:t xml:space="preserve"> app</w:t>
+            </w:r>
+            <w:bookmarkEnd w:id="35"/>
             <w:r>
               <w:t xml:space="preserve"> </w:t>
             </w:r>
@@ -3231,12 +5010,26 @@
               <w:rPr>
                 <w:color w:val="BF8F00" w:themeColor="accent4" w:themeShade="BF"/>
               </w:rPr>
-              <w:t>&gt;ng new MySocialConnect-SPA</w:t>
-            </w:r>
+              <w:t xml:space="preserve">&gt;ng new </w:t>
+            </w:r>
+            <w:proofErr w:type="spellStart"/>
             <w:r>
               <w:rPr>
                 <w:color w:val="BF8F00" w:themeColor="accent4" w:themeShade="BF"/>
               </w:rPr>
+              <w:t>MySocialConnect</w:t>
+            </w:r>
+            <w:proofErr w:type="spellEnd"/>
+            <w:r>
+              <w:rPr>
+                <w:color w:val="BF8F00" w:themeColor="accent4" w:themeShade="BF"/>
+              </w:rPr>
+              <w:t>-SPA</w:t>
+            </w:r>
+            <w:r>
+              <w:rPr>
+                <w:color w:val="BF8F00" w:themeColor="accent4" w:themeShade="BF"/>
+              </w:rPr>
               <w:tab/>
             </w:r>
           </w:p>
@@ -3250,7 +5043,21 @@
               <w:rPr>
                 <w:color w:val="BF8F00" w:themeColor="accent4" w:themeShade="BF"/>
               </w:rPr>
-              <w:t>&gt;ng serve to run</w:t>
+              <w:t xml:space="preserve">&gt;ng </w:t>
+            </w:r>
+            <w:proofErr w:type="gramStart"/>
+            <w:r>
+              <w:rPr>
+                <w:color w:val="BF8F00" w:themeColor="accent4" w:themeShade="BF"/>
+              </w:rPr>
+              <w:t>serve</w:t>
+            </w:r>
+            <w:proofErr w:type="gramEnd"/>
+            <w:r>
+              <w:rPr>
+                <w:color w:val="BF8F00" w:themeColor="accent4" w:themeShade="BF"/>
+              </w:rPr>
+              <w:t xml:space="preserve"> to run</w:t>
             </w:r>
           </w:p>
           <w:p/>
@@ -3258,11 +5065,16 @@
             <w:pPr>
               <w:pStyle w:val="Heading3"/>
             </w:pPr>
-            <w:bookmarkStart w:id="25" w:name="_Toc106748193"/>
-            <w:r>
-              <w:t>Add resources bootstrap and font-awsome</w:t>
-            </w:r>
-            <w:bookmarkEnd w:id="25"/>
+            <w:bookmarkStart w:id="36" w:name="_Toc106832415"/>
+            <w:r>
+              <w:t>Add resources bootstrap and font-</w:t>
+            </w:r>
+            <w:proofErr w:type="spellStart"/>
+            <w:r>
+              <w:t>awsome</w:t>
+            </w:r>
+            <w:bookmarkEnd w:id="36"/>
+            <w:proofErr w:type="spellEnd"/>
           </w:p>
           <w:p>
             <w:pPr>
@@ -3274,12 +5086,52 @@
               <w:rPr>
                 <w:color w:val="BF8F00" w:themeColor="accent4" w:themeShade="BF"/>
               </w:rPr>
-              <w:t>&gt;npm install bootstrap font-awesome</w:t>
-            </w:r>
-          </w:p>
-          <w:p>
-            <w:r>
-              <w:t>go to angular.json, look at the Styles Array. it will be referencing "src/styles.css". Open this css file and import the bootstrap and font-awesome</w:t>
+              <w:t>&gt;</w:t>
+            </w:r>
+            <w:proofErr w:type="spellStart"/>
+            <w:r>
+              <w:rPr>
+                <w:color w:val="BF8F00" w:themeColor="accent4" w:themeShade="BF"/>
+              </w:rPr>
+              <w:t>npm</w:t>
+            </w:r>
+            <w:proofErr w:type="spellEnd"/>
+            <w:r>
+              <w:rPr>
+                <w:color w:val="BF8F00" w:themeColor="accent4" w:themeShade="BF"/>
+              </w:rPr>
+              <w:t xml:space="preserve"> install bootstrap font-awesome</w:t>
+            </w:r>
+          </w:p>
+          <w:p>
+            <w:r>
+              <w:t xml:space="preserve">go to </w:t>
+            </w:r>
+            <w:proofErr w:type="spellStart"/>
+            <w:proofErr w:type="gramStart"/>
+            <w:r>
+              <w:t>angular.json</w:t>
+            </w:r>
+            <w:proofErr w:type="spellEnd"/>
+            <w:proofErr w:type="gramEnd"/>
+            <w:r>
+              <w:t>, look at the Styles Array. it will be referencing "</w:t>
+            </w:r>
+            <w:proofErr w:type="spellStart"/>
+            <w:r>
+              <w:t>src</w:t>
+            </w:r>
+            <w:proofErr w:type="spellEnd"/>
+            <w:r>
+              <w:t xml:space="preserve">/styles.css". Open this </w:t>
+            </w:r>
+            <w:proofErr w:type="spellStart"/>
+            <w:r>
+              <w:t>css</w:t>
+            </w:r>
+            <w:proofErr w:type="spellEnd"/>
+            <w:r>
+              <w:t xml:space="preserve"> file and import the bootstrap and font-awesome</w:t>
             </w:r>
           </w:p>
           <w:p>
@@ -3303,15 +5155,93 @@
               <w:rPr>
                 <w:color w:val="BF8F00" w:themeColor="accent4" w:themeShade="BF"/>
               </w:rPr>
-              <w:t>'../node_modules/bootstrap/dist/css/bootstrap.min.css';</w:t>
-            </w:r>
-          </w:p>
-          <w:p>
+              <w:t>'../</w:t>
+            </w:r>
+            <w:proofErr w:type="spellStart"/>
             <w:r>
               <w:rPr>
                 <w:color w:val="BF8F00" w:themeColor="accent4" w:themeShade="BF"/>
               </w:rPr>
-              <w:t>@import '../node_modules/font-awesome/css/font-awesome.min.css';</w:t>
+              <w:t>node_modules</w:t>
+            </w:r>
+            <w:proofErr w:type="spellEnd"/>
+            <w:r>
+              <w:rPr>
+                <w:color w:val="BF8F00" w:themeColor="accent4" w:themeShade="BF"/>
+              </w:rPr>
+              <w:t>/bootstrap/</w:t>
+            </w:r>
+            <w:proofErr w:type="spellStart"/>
+            <w:r>
+              <w:rPr>
+                <w:color w:val="BF8F00" w:themeColor="accent4" w:themeShade="BF"/>
+              </w:rPr>
+              <w:t>dist</w:t>
+            </w:r>
+            <w:proofErr w:type="spellEnd"/>
+            <w:r>
+              <w:rPr>
+                <w:color w:val="BF8F00" w:themeColor="accent4" w:themeShade="BF"/>
+              </w:rPr>
+              <w:t>/</w:t>
+            </w:r>
+            <w:proofErr w:type="spellStart"/>
+            <w:r>
+              <w:rPr>
+                <w:color w:val="BF8F00" w:themeColor="accent4" w:themeShade="BF"/>
+              </w:rPr>
+              <w:t>css</w:t>
+            </w:r>
+            <w:proofErr w:type="spellEnd"/>
+            <w:r>
+              <w:rPr>
+                <w:color w:val="BF8F00" w:themeColor="accent4" w:themeShade="BF"/>
+              </w:rPr>
+              <w:t>/bootstrap.min.css</w:t>
+            </w:r>
+            <w:proofErr w:type="gramStart"/>
+            <w:r>
+              <w:rPr>
+                <w:color w:val="BF8F00" w:themeColor="accent4" w:themeShade="BF"/>
+              </w:rPr>
+              <w:t>';</w:t>
+            </w:r>
+            <w:proofErr w:type="gramEnd"/>
+          </w:p>
+          <w:p>
+            <w:r>
+              <w:rPr>
+                <w:color w:val="BF8F00" w:themeColor="accent4" w:themeShade="BF"/>
+              </w:rPr>
+              <w:t>@import '../</w:t>
+            </w:r>
+            <w:proofErr w:type="spellStart"/>
+            <w:r>
+              <w:rPr>
+                <w:color w:val="BF8F00" w:themeColor="accent4" w:themeShade="BF"/>
+              </w:rPr>
+              <w:t>node_modules</w:t>
+            </w:r>
+            <w:proofErr w:type="spellEnd"/>
+            <w:r>
+              <w:rPr>
+                <w:color w:val="BF8F00" w:themeColor="accent4" w:themeShade="BF"/>
+              </w:rPr>
+              <w:t>/font-awesome/</w:t>
+            </w:r>
+            <w:proofErr w:type="spellStart"/>
+            <w:r>
+              <w:rPr>
+                <w:color w:val="BF8F00" w:themeColor="accent4" w:themeShade="BF"/>
+              </w:rPr>
+              <w:t>css</w:t>
+            </w:r>
+            <w:proofErr w:type="spellEnd"/>
+            <w:r>
+              <w:rPr>
+                <w:color w:val="BF8F00" w:themeColor="accent4" w:themeShade="BF"/>
+              </w:rPr>
+              <w:t>/font-awesome.min.css';</w:t>
             </w:r>
           </w:p>
         </w:tc>
@@ -3356,12 +5286,12 @@
               <w:pStyle w:val="Heading1"/>
               <w:outlineLvl w:val="0"/>
             </w:pPr>
-            <w:bookmarkStart w:id="26" w:name="_Toc106748194"/>
+            <w:bookmarkStart w:id="37" w:name="_Toc106832416"/>
             <w:r>
               <w:lastRenderedPageBreak/>
               <w:t>App Features</w:t>
             </w:r>
-            <w:bookmarkEnd w:id="26"/>
+            <w:bookmarkEnd w:id="37"/>
             <w:r>
               <w:t xml:space="preserve"> </w:t>
             </w:r>
@@ -3483,7 +5413,7 @@
             <w:pPr>
               <w:pStyle w:val="Heading2"/>
             </w:pPr>
-            <w:bookmarkStart w:id="27" w:name="_Toc106748195"/>
+            <w:bookmarkStart w:id="38" w:name="_Toc106832417"/>
             <w:r>
               <w:rPr>
                 <w:rStyle w:val="Heading2Char"/>
@@ -3493,7 +5423,7 @@
             <w:r>
               <w:t xml:space="preserve"> we will be using?</w:t>
             </w:r>
-            <w:bookmarkEnd w:id="27"/>
+            <w:bookmarkEnd w:id="38"/>
           </w:p>
           <w:p>
             <w:pPr>
@@ -3586,11 +5516,11 @@
       <w:pPr>
         <w:pStyle w:val="Heading1"/>
       </w:pPr>
-      <w:bookmarkStart w:id="28" w:name="_Toc106748196"/>
+      <w:bookmarkStart w:id="39" w:name="_Toc106832418"/>
       <w:r>
         <w:t>Important Documents</w:t>
       </w:r>
-      <w:bookmarkEnd w:id="28"/>
+      <w:bookmarkEnd w:id="39"/>
     </w:p>
     <w:p>
       <w:pPr>
@@ -3599,23 +5529,59 @@
           <w:ilvl w:val="0"/>
           <w:numId w:val="7"/>
         </w:numPr>
-      </w:pPr>
-      <w:hyperlink r:id="rId18" w:history="1">
+        <w:rPr>
+          <w:rStyle w:val="Hyperlink"/>
+          <w:color w:val="auto"/>
+          <w:u w:val="none"/>
+        </w:rPr>
+      </w:pPr>
+      <w:hyperlink r:id="rId25" w:history="1">
         <w:r>
           <w:rPr>
             <w:rStyle w:val="Hyperlink"/>
           </w:rPr>
-          <w:t>0002 VS Code DotNet Angular Commands.docx</w:t>
+          <w:t xml:space="preserve">0002 VS Code </w:t>
+        </w:r>
+        <w:proofErr w:type="spellStart"/>
+        <w:r>
+          <w:rPr>
+            <w:rStyle w:val="Hyperlink"/>
+          </w:rPr>
+          <w:t>DotNet</w:t>
+        </w:r>
+        <w:proofErr w:type="spellEnd"/>
+        <w:r>
+          <w:rPr>
+            <w:rStyle w:val="Hyperlink"/>
+          </w:rPr>
+          <w:t xml:space="preserve"> Angular Commands.docx</w:t>
+        </w:r>
+      </w:hyperlink>
+    </w:p>
+    <w:p>
+      <w:pPr>
+        <w:pStyle w:val="ListParagraph"/>
+        <w:numPr>
+          <w:ilvl w:val="0"/>
+          <w:numId w:val="7"/>
+        </w:numPr>
+      </w:pPr>
+      <w:hyperlink r:id="rId26" w:history="1">
+        <w:r>
+          <w:rPr>
+            <w:rStyle w:val="Hyperlink"/>
+          </w:rPr>
+          <w:t>0003 Working with Sample WeatherForecastController.docx</w:t>
         </w:r>
       </w:hyperlink>
     </w:p>
     <w:sectPr>
-      <w:headerReference w:type="even" r:id="rId19"/>
-      <w:headerReference w:type="default" r:id="rId20"/>
-      <w:footerReference w:type="even" r:id="rId21"/>
-      <w:footerReference w:type="default" r:id="rId22"/>
-      <w:headerReference w:type="first" r:id="rId23"/>
-      <w:footerReference w:type="first" r:id="rId24"/>
+      <w:headerReference w:type="even" r:id="rId27"/>
+      <w:headerReference w:type="default" r:id="rId28"/>
+      <w:footerReference w:type="even" r:id="rId29"/>
+      <w:footerReference w:type="default" r:id="rId30"/>
+      <w:headerReference w:type="first" r:id="rId31"/>
+      <w:footerReference w:type="first" r:id="rId32"/>
       <w:pgSz w:w="12240" w:h="15840"/>
       <w:pgMar w:top="720" w:right="720" w:bottom="720" w:left="720" w:header="720" w:footer="720" w:gutter="0"/>
       <w:cols w:space="720"/>
@@ -3941,14 +5907,30 @@
                                   <w:caps/>
                                   <w:color w:val="FFFFFF" w:themeColor="background1"/>
                                 </w:rPr>
-                                <w:t>Project Setup</w:t>
+                                <w:t xml:space="preserve">Project </w:t>
+                              </w:r>
+                              <w:proofErr w:type="gramStart"/>
+                              <w:r>
+                                <w:rPr>
+                                  <w:caps/>
+                                  <w:color w:val="FFFFFF" w:themeColor="background1"/>
+                                </w:rPr>
+                                <w:t>Setup</w:t>
                               </w:r>
                               <w:r>
                                 <w:rPr>
                                   <w:caps/>
                                   <w:color w:val="FFFFFF" w:themeColor="background1"/>
                                 </w:rPr>
-                                <w:t xml:space="preserve"> : </w:t>
+                                <w:t xml:space="preserve"> :</w:t>
+                              </w:r>
+                              <w:proofErr w:type="gramEnd"/>
+                              <w:r>
+                                <w:rPr>
+                                  <w:caps/>
+                                  <w:color w:val="FFFFFF" w:themeColor="background1"/>
+                                </w:rPr>
+                                <w:t xml:space="preserve"> </w:t>
                               </w:r>
                               <w:r>
                                 <w:rPr>
@@ -4031,14 +6013,30 @@
                             <w:caps/>
                             <w:color w:val="FFFFFF" w:themeColor="background1"/>
                           </w:rPr>
-                          <w:t>Project Setup</w:t>
+                          <w:t xml:space="preserve">Project </w:t>
+                        </w:r>
+                        <w:proofErr w:type="gramStart"/>
+                        <w:r>
+                          <w:rPr>
+                            <w:caps/>
+                            <w:color w:val="FFFFFF" w:themeColor="background1"/>
+                          </w:rPr>
+                          <w:t>Setup</w:t>
                         </w:r>
                         <w:r>
                           <w:rPr>
                             <w:caps/>
                             <w:color w:val="FFFFFF" w:themeColor="background1"/>
                           </w:rPr>
-                          <w:t xml:space="preserve"> : </w:t>
+                          <w:t xml:space="preserve"> :</w:t>
+                        </w:r>
+                        <w:proofErr w:type="gramEnd"/>
+                        <w:r>
+                          <w:rPr>
+                            <w:caps/>
+                            <w:color w:val="FFFFFF" w:themeColor="background1"/>
+                          </w:rPr>
+                          <w:t xml:space="preserve"> </w:t>
                         </w:r>
                         <w:r>
                           <w:rPr>
@@ -4953,6 +6951,119 @@
     </w:lvl>
   </w:abstractNum>
   <w:abstractNum w:abstractNumId="9" w15:restartNumberingAfterBreak="0">
+    <w:nsid w:val="3FDB7BED"/>
+    <w:multiLevelType w:val="hybridMultilevel"/>
+    <w:tmpl w:val="313E84E2"/>
+    <w:lvl w:ilvl="0" w:tplc="04090001">
+      <w:start w:val="1"/>
+      <w:numFmt w:val="bullet"/>
+      <w:lvlText w:val=""/>
+      <w:lvlJc w:val="left"/>
+      <w:pPr>
+        <w:ind w:left="720" w:hanging="360"/>
+      </w:pPr>
+      <w:rPr>
+        <w:rFonts w:ascii="Symbol" w:hAnsi="Symbol" w:hint="default"/>
+      </w:rPr>
+    </w:lvl>
+    <w:lvl w:ilvl="1" w:tplc="04090003" w:tentative="1">
+      <w:start w:val="1"/>
+      <w:numFmt w:val="bullet"/>
+      <w:lvlText w:val="o"/>
+      <w:lvlJc w:val="left"/>
+      <w:pPr>
+        <w:ind w:left="1440" w:hanging="360"/>
+      </w:pPr>
+      <w:rPr>
+        <w:rFonts w:ascii="Courier New" w:hAnsi="Courier New" w:cs="Courier New" w:hint="default"/>
+      </w:rPr>
+    </w:lvl>
+    <w:lvl w:ilvl="2" w:tplc="04090005" w:tentative="1">
+      <w:start w:val="1"/>
+      <w:numFmt w:val="bullet"/>
+      <w:lvlText w:val=""/>
+      <w:lvlJc w:val="left"/>
+      <w:pPr>
+        <w:ind w:left="2160" w:hanging="360"/>
+      </w:pPr>
+      <w:rPr>
+        <w:rFonts w:ascii="Wingdings" w:hAnsi="Wingdings" w:hint="default"/>
+      </w:rPr>
+    </w:lvl>
+    <w:lvl w:ilvl="3" w:tplc="04090001" w:tentative="1">
+      <w:start w:val="1"/>
+      <w:numFmt w:val="bullet"/>
+      <w:lvlText w:val=""/>
+      <w:lvlJc w:val="left"/>
+      <w:pPr>
+        <w:ind w:left="2880" w:hanging="360"/>
+      </w:pPr>
+      <w:rPr>
+        <w:rFonts w:ascii="Symbol" w:hAnsi="Symbol" w:hint="default"/>
+      </w:rPr>
+    </w:lvl>
+    <w:lvl w:ilvl="4" w:tplc="04090003" w:tentative="1">
+      <w:start w:val="1"/>
+      <w:numFmt w:val="bullet"/>
+      <w:lvlText w:val="o"/>
+      <w:lvlJc w:val="left"/>
+      <w:pPr>
+        <w:ind w:left="3600" w:hanging="360"/>
+      </w:pPr>
+      <w:rPr>
+        <w:rFonts w:ascii="Courier New" w:hAnsi="Courier New" w:cs="Courier New" w:hint="default"/>
+      </w:rPr>
+    </w:lvl>
+    <w:lvl w:ilvl="5" w:tplc="04090005" w:tentative="1">
+      <w:start w:val="1"/>
+      <w:numFmt w:val="bullet"/>
+      <w:lvlText w:val=""/>
+      <w:lvlJc w:val="left"/>
+      <w:pPr>
+        <w:ind w:left="4320" w:hanging="360"/>
+      </w:pPr>
+      <w:rPr>
+        <w:rFonts w:ascii="Wingdings" w:hAnsi="Wingdings" w:hint="default"/>
+      </w:rPr>
+    </w:lvl>
+    <w:lvl w:ilvl="6" w:tplc="04090001" w:tentative="1">
+      <w:start w:val="1"/>
+      <w:numFmt w:val="bullet"/>
+      <w:lvlText w:val=""/>
+      <w:lvlJc w:val="left"/>
+      <w:pPr>
+        <w:ind w:left="5040" w:hanging="360"/>
+      </w:pPr>
+      <w:rPr>
+        <w:rFonts w:ascii="Symbol" w:hAnsi="Symbol" w:hint="default"/>
+      </w:rPr>
+    </w:lvl>
+    <w:lvl w:ilvl="7" w:tplc="04090003" w:tentative="1">
+      <w:start w:val="1"/>
+      <w:numFmt w:val="bullet"/>
+      <w:lvlText w:val="o"/>
+      <w:lvlJc w:val="left"/>
+      <w:pPr>
+        <w:ind w:left="5760" w:hanging="360"/>
+      </w:pPr>
+      <w:rPr>
+        <w:rFonts w:ascii="Courier New" w:hAnsi="Courier New" w:cs="Courier New" w:hint="default"/>
+      </w:rPr>
+    </w:lvl>
+    <w:lvl w:ilvl="8" w:tplc="04090005" w:tentative="1">
+      <w:start w:val="1"/>
+      <w:numFmt w:val="bullet"/>
+      <w:lvlText w:val=""/>
+      <w:lvlJc w:val="left"/>
+      <w:pPr>
+        <w:ind w:left="6480" w:hanging="360"/>
+      </w:pPr>
+      <w:rPr>
+        <w:rFonts w:ascii="Wingdings" w:hAnsi="Wingdings" w:hint="default"/>
+      </w:rPr>
+    </w:lvl>
+  </w:abstractNum>
+  <w:abstractNum w:abstractNumId="10" w15:restartNumberingAfterBreak="0">
     <w:nsid w:val="42E638E2"/>
     <w:multiLevelType w:val="hybridMultilevel"/>
     <w:tmpl w:val="FE9083E8"/>
@@ -5038,7 +7149,7 @@
       </w:pPr>
     </w:lvl>
   </w:abstractNum>
-  <w:abstractNum w:abstractNumId="10" w15:restartNumberingAfterBreak="0">
+  <w:abstractNum w:abstractNumId="11" w15:restartNumberingAfterBreak="0">
     <w:nsid w:val="49D814C1"/>
     <w:multiLevelType w:val="hybridMultilevel"/>
     <w:tmpl w:val="D2AC9E0A"/>
@@ -5151,7 +7262,7 @@
       </w:rPr>
     </w:lvl>
   </w:abstractNum>
-  <w:abstractNum w:abstractNumId="11" w15:restartNumberingAfterBreak="0">
+  <w:abstractNum w:abstractNumId="12" w15:restartNumberingAfterBreak="0">
     <w:nsid w:val="4CB45CCF"/>
     <w:multiLevelType w:val="hybridMultilevel"/>
     <w:tmpl w:val="84B0DC72"/>
@@ -5237,7 +7348,7 @@
       </w:pPr>
     </w:lvl>
   </w:abstractNum>
-  <w:abstractNum w:abstractNumId="12" w15:restartNumberingAfterBreak="0">
+  <w:abstractNum w:abstractNumId="13" w15:restartNumberingAfterBreak="0">
     <w:nsid w:val="53552A13"/>
     <w:multiLevelType w:val="hybridMultilevel"/>
     <w:tmpl w:val="BF080F1A"/>
@@ -5323,7 +7434,7 @@
       </w:pPr>
     </w:lvl>
   </w:abstractNum>
-  <w:abstractNum w:abstractNumId="13" w15:restartNumberingAfterBreak="0">
+  <w:abstractNum w:abstractNumId="14" w15:restartNumberingAfterBreak="0">
     <w:nsid w:val="5709374B"/>
     <w:multiLevelType w:val="hybridMultilevel"/>
     <w:tmpl w:val="03A2D9BE"/>
@@ -5409,7 +7520,7 @@
       </w:pPr>
     </w:lvl>
   </w:abstractNum>
-  <w:abstractNum w:abstractNumId="14" w15:restartNumberingAfterBreak="0">
+  <w:abstractNum w:abstractNumId="15" w15:restartNumberingAfterBreak="0">
     <w:nsid w:val="5A164DCE"/>
     <w:multiLevelType w:val="hybridMultilevel"/>
     <w:tmpl w:val="44607A50"/>
@@ -5522,7 +7633,7 @@
       </w:rPr>
     </w:lvl>
   </w:abstractNum>
-  <w:abstractNum w:abstractNumId="15" w15:restartNumberingAfterBreak="0">
+  <w:abstractNum w:abstractNumId="16" w15:restartNumberingAfterBreak="0">
     <w:nsid w:val="5A6A5AB8"/>
     <w:multiLevelType w:val="hybridMultilevel"/>
     <w:tmpl w:val="1AD6D9DC"/>
@@ -5608,10 +7719,10 @@
       </w:pPr>
     </w:lvl>
   </w:abstractNum>
-  <w:abstractNum w:abstractNumId="16" w15:restartNumberingAfterBreak="0">
+  <w:abstractNum w:abstractNumId="17" w15:restartNumberingAfterBreak="0">
     <w:nsid w:val="63B260C6"/>
     <w:multiLevelType w:val="hybridMultilevel"/>
-    <w:tmpl w:val="0A387052"/>
+    <w:tmpl w:val="6FB60A9E"/>
     <w:lvl w:ilvl="0" w:tplc="04090001">
       <w:start w:val="1"/>
       <w:numFmt w:val="bullet"/>
@@ -5721,7 +7832,7 @@
       </w:rPr>
     </w:lvl>
   </w:abstractNum>
-  <w:abstractNum w:abstractNumId="17" w15:restartNumberingAfterBreak="0">
+  <w:abstractNum w:abstractNumId="18" w15:restartNumberingAfterBreak="0">
     <w:nsid w:val="64C07780"/>
     <w:multiLevelType w:val="hybridMultilevel"/>
     <w:tmpl w:val="49DAA8F2"/>
@@ -5810,7 +7921,7 @@
       </w:pPr>
     </w:lvl>
   </w:abstractNum>
-  <w:abstractNum w:abstractNumId="18" w15:restartNumberingAfterBreak="0">
+  <w:abstractNum w:abstractNumId="19" w15:restartNumberingAfterBreak="0">
     <w:nsid w:val="671C6A51"/>
     <w:multiLevelType w:val="hybridMultilevel"/>
     <w:tmpl w:val="1AE642A2"/>
@@ -5899,7 +8010,7 @@
       </w:pPr>
     </w:lvl>
   </w:abstractNum>
-  <w:abstractNum w:abstractNumId="19" w15:restartNumberingAfterBreak="0">
+  <w:abstractNum w:abstractNumId="20" w15:restartNumberingAfterBreak="0">
     <w:nsid w:val="74D14BF7"/>
     <w:multiLevelType w:val="hybridMultilevel"/>
     <w:tmpl w:val="007A9604"/>
@@ -5989,19 +8100,19 @@
     <w:abstractNumId w:val="0"/>
   </w:num>
   <w:num w:numId="2" w16cid:durableId="1341198883">
-    <w:abstractNumId w:val="11"/>
+    <w:abstractNumId w:val="12"/>
   </w:num>
   <w:num w:numId="3" w16cid:durableId="1225948898">
-    <w:abstractNumId w:val="15"/>
+    <w:abstractNumId w:val="16"/>
   </w:num>
   <w:num w:numId="4" w16cid:durableId="2044400827">
     <w:abstractNumId w:val="2"/>
   </w:num>
   <w:num w:numId="5" w16cid:durableId="375786830">
-    <w:abstractNumId w:val="12"/>
+    <w:abstractNumId w:val="13"/>
   </w:num>
   <w:num w:numId="6" w16cid:durableId="1100880847">
-    <w:abstractNumId w:val="19"/>
+    <w:abstractNumId w:val="20"/>
   </w:num>
   <w:num w:numId="7" w16cid:durableId="614139917">
     <w:abstractNumId w:val="3"/>
@@ -6013,7 +8124,7 @@
     <w:abstractNumId w:val="8"/>
   </w:num>
   <w:num w:numId="10" w16cid:durableId="1550918238">
-    <w:abstractNumId w:val="18"/>
+    <w:abstractNumId w:val="19"/>
   </w:num>
   <w:num w:numId="11" w16cid:durableId="736900597">
     <w:abstractNumId w:val="4"/>
@@ -6022,28 +8133,31 @@
     <w:abstractNumId w:val="7"/>
   </w:num>
   <w:num w:numId="13" w16cid:durableId="1900090497">
-    <w:abstractNumId w:val="9"/>
+    <w:abstractNumId w:val="10"/>
   </w:num>
   <w:num w:numId="14" w16cid:durableId="1714577556">
-    <w:abstractNumId w:val="13"/>
+    <w:abstractNumId w:val="14"/>
   </w:num>
   <w:num w:numId="15" w16cid:durableId="2042316963">
-    <w:abstractNumId w:val="14"/>
+    <w:abstractNumId w:val="15"/>
   </w:num>
   <w:num w:numId="16" w16cid:durableId="2076927191">
     <w:abstractNumId w:val="6"/>
   </w:num>
   <w:num w:numId="17" w16cid:durableId="1916895103">
+    <w:abstractNumId w:val="18"/>
+  </w:num>
+  <w:num w:numId="18" w16cid:durableId="527255295">
     <w:abstractNumId w:val="17"/>
   </w:num>
-  <w:num w:numId="18" w16cid:durableId="527255295">
-    <w:abstractNumId w:val="16"/>
-  </w:num>
   <w:num w:numId="19" w16cid:durableId="897669124">
-    <w:abstractNumId w:val="10"/>
+    <w:abstractNumId w:val="11"/>
   </w:num>
   <w:num w:numId="20" w16cid:durableId="1034885174">
     <w:abstractNumId w:val="1"/>
+  </w:num>
+  <w:num w:numId="21" w16cid:durableId="1814060286">
+    <w:abstractNumId w:val="9"/>
   </w:num>
 </w:numbering>
 </file>

</xml_diff>

<commit_message>
Adding pdf info for https error and command update
</commit_message>
<xml_diff>
--- a/Documents/0001 Project - Basic Info - Setup.docx
+++ b/Documents/0001 Project - Basic Info - Setup.docx
@@ -2104,6 +2104,7 @@
           <w:p>
             <w:pPr>
               <w:pStyle w:val="Heading2"/>
+              <w:outlineLvl w:val="1"/>
             </w:pPr>
             <w:bookmarkStart w:id="1" w:name="_Toc106832391"/>
             <w:r>
@@ -2175,6 +2176,7 @@
           <w:p>
             <w:pPr>
               <w:pStyle w:val="Heading2"/>
+              <w:outlineLvl w:val="1"/>
             </w:pPr>
             <w:bookmarkStart w:id="2" w:name="_Toc106832392"/>
             <w:proofErr w:type="spellStart"/>
@@ -2283,13 +2285,7 @@
               </w:numPr>
             </w:pPr>
             <w:r>
-              <w:t xml:space="preserve">Either select the current version or select </w:t>
-            </w:r>
-            <w:r>
-              <w:t>Node.js 16.13.0</w:t>
-            </w:r>
-            <w:r>
-              <w:t xml:space="preserve"> from previous releases</w:t>
+              <w:t>Either select the current version or select Node.js 16.13.0 from previous releases</w:t>
             </w:r>
           </w:p>
           <w:p>
@@ -2330,6 +2326,7 @@
           <w:p>
             <w:pPr>
               <w:pStyle w:val="Heading2"/>
+              <w:outlineLvl w:val="1"/>
             </w:pPr>
             <w:bookmarkStart w:id="4" w:name="_Toc106832394"/>
             <w:r>
@@ -2891,9 +2888,9 @@
       <w:pPr>
         <w:pStyle w:val="Heading1"/>
       </w:pPr>
-      <w:bookmarkStart w:id="6" w:name="_Toc103639021"/>
-      <w:bookmarkStart w:id="7" w:name="_Toc103640101"/>
-      <w:bookmarkStart w:id="8" w:name="_Toc106832396"/>
+      <w:bookmarkStart w:id="6" w:name="_Toc106832396"/>
+      <w:bookmarkStart w:id="7" w:name="_Toc103639021"/>
+      <w:bookmarkStart w:id="8" w:name="_Toc103640101"/>
       <w:r>
         <w:lastRenderedPageBreak/>
         <w:t xml:space="preserve">Adding </w:t>
@@ -2909,7 +2906,7 @@
       <w:r>
         <w:t xml:space="preserve"> in VS Code</w:t>
       </w:r>
-      <w:bookmarkEnd w:id="8"/>
+      <w:bookmarkEnd w:id="6"/>
     </w:p>
     <w:tbl>
       <w:tblPr>
@@ -3380,10 +3377,7 @@
         <w:t>ype exclude and add followin</w:t>
       </w:r>
       <w:r>
-        <w:t>g to h</w:t>
-      </w:r>
-      <w:r>
-        <w:t>ide BIN and OBJ folders</w:t>
+        <w:t>g to hide BIN and OBJ folders</w:t>
       </w:r>
     </w:p>
     <w:p>
@@ -3467,8 +3461,8 @@
       <w:r>
         <w:t>Project</w:t>
       </w:r>
-      <w:bookmarkEnd w:id="6"/>
       <w:bookmarkEnd w:id="7"/>
+      <w:bookmarkEnd w:id="8"/>
       <w:bookmarkEnd w:id="11"/>
     </w:p>
     <w:p>
@@ -3562,13 +3556,7 @@
               <w:rPr>
                 <w:color w:val="BF8F00" w:themeColor="accent4" w:themeShade="BF"/>
               </w:rPr>
-              <w:t xml:space="preserve">&gt; </w:t>
-            </w:r>
-            <w:r>
-              <w:rPr>
-                <w:color w:val="BF8F00" w:themeColor="accent4" w:themeShade="BF"/>
-              </w:rPr>
-              <w:t xml:space="preserve">dotnet new </w:t>
+              <w:t xml:space="preserve">&gt; dotnet new </w:t>
             </w:r>
             <w:proofErr w:type="spellStart"/>
             <w:r>
@@ -3827,6 +3815,7 @@
           <w:p>
             <w:pPr>
               <w:pStyle w:val="Heading3"/>
+              <w:outlineLvl w:val="2"/>
             </w:pPr>
             <w:bookmarkStart w:id="23" w:name="_Toc106832404"/>
             <w:r>
@@ -4048,6 +4037,7 @@
           <w:p>
             <w:pPr>
               <w:pStyle w:val="Heading3"/>
+              <w:outlineLvl w:val="2"/>
             </w:pPr>
             <w:bookmarkStart w:id="24" w:name="_Toc106832405"/>
             <w:r>
@@ -4160,7 +4150,13 @@
     </w:p>
     <w:p>
       <w:r>
-        <w:t xml:space="preserve">Then execute “dotnet run” or “dotnet run watch” commands. </w:t>
+        <w:t>Then execute “dotnet run” or “dotnet</w:t>
+      </w:r>
+      <w:r>
+        <w:t xml:space="preserve"> watch</w:t>
+      </w:r>
+      <w:r>
+        <w:t xml:space="preserve"> run” commands. </w:t>
       </w:r>
     </w:p>
     <w:p>
@@ -4575,11 +4571,11 @@
       <w:r>
         <w:t>Microsoft.AspNetCore.Builder</w:t>
       </w:r>
+      <w:proofErr w:type="spellEnd"/>
       <w:proofErr w:type="gramEnd"/>
       <w:r>
         <w:t>;</w:t>
       </w:r>
-      <w:proofErr w:type="spellEnd"/>
     </w:p>
     <w:p>
       <w:pPr>
@@ -4597,11 +4593,11 @@
       <w:r>
         <w:t>Microsoft.Extensions.DependencyInjection</w:t>
       </w:r>
+      <w:proofErr w:type="spellEnd"/>
       <w:proofErr w:type="gramEnd"/>
       <w:r>
         <w:t>;</w:t>
       </w:r>
-      <w:proofErr w:type="spellEnd"/>
     </w:p>
     <w:p>
       <w:pPr>
@@ -4982,6 +4978,7 @@
           <w:p>
             <w:pPr>
               <w:pStyle w:val="Heading3"/>
+              <w:outlineLvl w:val="2"/>
             </w:pPr>
             <w:bookmarkStart w:id="35" w:name="_Toc106832414"/>
             <w:r>
@@ -5064,6 +5061,7 @@
           <w:p>
             <w:pPr>
               <w:pStyle w:val="Heading3"/>
+              <w:outlineLvl w:val="2"/>
             </w:pPr>
             <w:bookmarkStart w:id="36" w:name="_Toc106832415"/>
             <w:r>
@@ -5412,6 +5410,7 @@
           <w:p>
             <w:pPr>
               <w:pStyle w:val="Heading2"/>
+              <w:outlineLvl w:val="1"/>
             </w:pPr>
             <w:bookmarkStart w:id="38" w:name="_Toc106832417"/>
             <w:r>
@@ -5521,6 +5520,23 @@
         <w:t>Important Documents</w:t>
       </w:r>
       <w:bookmarkEnd w:id="39"/>
+    </w:p>
+    <w:p>
+      <w:pPr>
+        <w:pStyle w:val="ListParagraph"/>
+        <w:numPr>
+          <w:ilvl w:val="0"/>
+          <w:numId w:val="7"/>
+        </w:numPr>
+      </w:pPr>
+      <w:hyperlink r:id="rId25" w:history="1">
+        <w:r>
+          <w:rPr>
+            <w:rStyle w:val="Hyperlink"/>
+          </w:rPr>
+          <w:t>Incorrect+MS+Build+selection+in+Omnisharp.pdf</w:t>
+        </w:r>
+      </w:hyperlink>
     </w:p>
     <w:p>
       <w:pPr>
@@ -5535,7 +5551,7 @@
           <w:u w:val="none"/>
         </w:rPr>
       </w:pPr>
-      <w:hyperlink r:id="rId25" w:history="1">
+      <w:hyperlink r:id="rId26" w:history="1">
         <w:r>
           <w:rPr>
             <w:rStyle w:val="Hyperlink"/>
@@ -5566,7 +5582,7 @@
           <w:numId w:val="7"/>
         </w:numPr>
       </w:pPr>
-      <w:hyperlink r:id="rId26" w:history="1">
+      <w:hyperlink r:id="rId27" w:history="1">
         <w:r>
           <w:rPr>
             <w:rStyle w:val="Hyperlink"/>
@@ -5576,12 +5592,12 @@
       </w:hyperlink>
     </w:p>
     <w:sectPr>
-      <w:headerReference w:type="even" r:id="rId27"/>
-      <w:headerReference w:type="default" r:id="rId28"/>
-      <w:footerReference w:type="even" r:id="rId29"/>
-      <w:footerReference w:type="default" r:id="rId30"/>
-      <w:headerReference w:type="first" r:id="rId31"/>
-      <w:footerReference w:type="first" r:id="rId32"/>
+      <w:headerReference w:type="even" r:id="rId28"/>
+      <w:headerReference w:type="default" r:id="rId29"/>
+      <w:footerReference w:type="even" r:id="rId30"/>
+      <w:footerReference w:type="default" r:id="rId31"/>
+      <w:headerReference w:type="first" r:id="rId32"/>
+      <w:footerReference w:type="first" r:id="rId33"/>
       <w:pgSz w:w="12240" w:h="15840"/>
       <w:pgMar w:top="720" w:right="720" w:bottom="720" w:left="720" w:header="720" w:footer="720" w:gutter="0"/>
       <w:cols w:space="720"/>

</xml_diff>

<commit_message>
Adding link to document 0005
</commit_message>
<xml_diff>
--- a/Documents/0001 Project - Basic Info - Setup.docx
+++ b/Documents/0001 Project - Basic Info - Setup.docx
@@ -2441,8 +2441,13 @@
               <w:outlineLvl w:val="1"/>
             </w:pPr>
             <w:bookmarkStart w:id="2" w:name="_Toc106926791"/>
-            <w:r>
-              <w:t>VisualStudio Code</w:t>
+            <w:proofErr w:type="spellStart"/>
+            <w:r>
+              <w:t>VisualStudio</w:t>
+            </w:r>
+            <w:proofErr w:type="spellEnd"/>
+            <w:r>
+              <w:t xml:space="preserve"> Code</w:t>
             </w:r>
             <w:r>
               <w:t xml:space="preserve"> Install</w:t>
@@ -2479,9 +2484,11 @@
               <w:outlineLvl w:val="1"/>
             </w:pPr>
             <w:bookmarkStart w:id="3" w:name="_Toc106926792"/>
+            <w:proofErr w:type="spellStart"/>
             <w:r>
               <w:t>nodeJs</w:t>
             </w:r>
+            <w:proofErr w:type="spellEnd"/>
             <w:r>
               <w:t xml:space="preserve"> Install</w:t>
             </w:r>
@@ -2552,7 +2559,15 @@
               </w:numPr>
             </w:pPr>
             <w:r>
-              <w:t xml:space="preserve">Look into installing different versions of nodejs with NVM: </w:t>
+              <w:t xml:space="preserve">Look into installing different versions of </w:t>
+            </w:r>
+            <w:proofErr w:type="spellStart"/>
+            <w:r>
+              <w:t>nodejs</w:t>
+            </w:r>
+            <w:proofErr w:type="spellEnd"/>
+            <w:r>
+              <w:t xml:space="preserve"> with NVM: </w:t>
             </w:r>
             <w:hyperlink r:id="rId10" w:history="1">
               <w:r>
@@ -2665,8 +2680,13 @@
                 <w:tab w:val="left" w:pos="14656"/>
               </w:tabs>
             </w:pPr>
-            <w:r>
-              <w:t>npm uninstall -g @angular/cli</w:t>
+            <w:proofErr w:type="spellStart"/>
+            <w:r>
+              <w:t>npm</w:t>
+            </w:r>
+            <w:proofErr w:type="spellEnd"/>
+            <w:r>
+              <w:t xml:space="preserve"> uninstall -g @angular/cli</w:t>
             </w:r>
           </w:p>
           <w:p>
@@ -2682,13 +2702,23 @@
                 <w:szCs w:val="22"/>
               </w:rPr>
             </w:pPr>
+            <w:proofErr w:type="spellStart"/>
             <w:r>
               <w:rPr>
                 <w:rFonts w:asciiTheme="minorHAnsi" w:eastAsiaTheme="minorHAnsi" w:hAnsiTheme="minorHAnsi" w:cstheme="minorBidi"/>
                 <w:sz w:val="22"/>
                 <w:szCs w:val="22"/>
               </w:rPr>
-              <w:t>npm cache clean</w:t>
+              <w:t>npm</w:t>
+            </w:r>
+            <w:proofErr w:type="spellEnd"/>
+            <w:r>
+              <w:rPr>
+                <w:rFonts w:asciiTheme="minorHAnsi" w:eastAsiaTheme="minorHAnsi" w:hAnsiTheme="minorHAnsi" w:cstheme="minorBidi"/>
+                <w:sz w:val="22"/>
+                <w:szCs w:val="22"/>
+              </w:rPr>
+              <w:t xml:space="preserve"> cache clean</w:t>
             </w:r>
           </w:p>
           <w:p>
@@ -2699,13 +2729,23 @@
                 <w:numId w:val="15"/>
               </w:numPr>
             </w:pPr>
+            <w:proofErr w:type="spellStart"/>
             <w:r>
               <w:rPr>
                 <w:rFonts w:asciiTheme="minorHAnsi" w:eastAsiaTheme="minorHAnsi" w:hAnsiTheme="minorHAnsi" w:cstheme="minorBidi"/>
                 <w:sz w:val="22"/>
                 <w:szCs w:val="22"/>
               </w:rPr>
-              <w:t>npm install -g @angular/cli@</w:t>
+              <w:t>npm</w:t>
+            </w:r>
+            <w:proofErr w:type="spellEnd"/>
+            <w:r>
+              <w:rPr>
+                <w:rFonts w:asciiTheme="minorHAnsi" w:eastAsiaTheme="minorHAnsi" w:hAnsiTheme="minorHAnsi" w:cstheme="minorBidi"/>
+                <w:sz w:val="22"/>
+                <w:szCs w:val="22"/>
+              </w:rPr>
+              <w:t xml:space="preserve"> install -g @angular/cli@</w:t>
             </w:r>
             <w:r>
               <w:rPr>
@@ -2753,8 +2793,16 @@
               <w:rPr>
                 <w:color w:val="BF8F00" w:themeColor="accent4" w:themeShade="BF"/>
               </w:rPr>
-              <w:t>&gt; dotnet --list-sdks</w:t>
-            </w:r>
+              <w:t>&gt; dotnet --list-</w:t>
+            </w:r>
+            <w:proofErr w:type="spellStart"/>
+            <w:r>
+              <w:rPr>
+                <w:color w:val="BF8F00" w:themeColor="accent4" w:themeShade="BF"/>
+              </w:rPr>
+              <w:t>sdks</w:t>
+            </w:r>
+            <w:proofErr w:type="spellEnd"/>
           </w:p>
           <w:p>
             <w:r>
@@ -2950,7 +2998,21 @@
               <w:rPr>
                 <w:color w:val="BF8F00" w:themeColor="accent4" w:themeShade="BF"/>
               </w:rPr>
-              <w:t>&gt;npm --version</w:t>
+              <w:t>&gt;</w:t>
+            </w:r>
+            <w:proofErr w:type="spellStart"/>
+            <w:r>
+              <w:rPr>
+                <w:color w:val="BF8F00" w:themeColor="accent4" w:themeShade="BF"/>
+              </w:rPr>
+              <w:t>npm</w:t>
+            </w:r>
+            <w:proofErr w:type="spellEnd"/>
+            <w:r>
+              <w:rPr>
+                <w:color w:val="BF8F00" w:themeColor="accent4" w:themeShade="BF"/>
+              </w:rPr>
+              <w:t xml:space="preserve"> --version</w:t>
             </w:r>
           </w:p>
           <w:p>
@@ -2971,7 +3033,25 @@
                 <w:bCs/>
                 <w:color w:val="ED7D31" w:themeColor="accent2"/>
               </w:rPr>
-              <w:t>Alternate use nvm to install different versions of node</w:t>
+              <w:t xml:space="preserve">Alternate use </w:t>
+            </w:r>
+            <w:proofErr w:type="spellStart"/>
+            <w:r>
+              <w:rPr>
+                <w:b/>
+                <w:bCs/>
+                <w:color w:val="ED7D31" w:themeColor="accent2"/>
+              </w:rPr>
+              <w:t>nvm</w:t>
+            </w:r>
+            <w:proofErr w:type="spellEnd"/>
+            <w:r>
+              <w:rPr>
+                <w:b/>
+                <w:bCs/>
+                <w:color w:val="ED7D31" w:themeColor="accent2"/>
+              </w:rPr>
+              <w:t xml:space="preserve"> to install different versions of node</w:t>
             </w:r>
           </w:p>
           <w:p>
@@ -3070,13 +3150,13 @@
       <w:pPr>
         <w:pStyle w:val="Heading1"/>
       </w:pPr>
-      <w:bookmarkStart w:id="6" w:name="_Toc103639021"/>
-      <w:bookmarkStart w:id="7" w:name="_Toc103640101"/>
-      <w:bookmarkStart w:id="8" w:name="_Toc106926795"/>
+      <w:bookmarkStart w:id="6" w:name="_Toc106926795"/>
+      <w:bookmarkStart w:id="7" w:name="_Toc103639021"/>
+      <w:bookmarkStart w:id="8" w:name="_Toc103640101"/>
       <w:r>
         <w:t>Making VS Code IDE Better</w:t>
       </w:r>
-      <w:bookmarkEnd w:id="8"/>
+      <w:bookmarkEnd w:id="6"/>
     </w:p>
     <w:p>
       <w:pPr>
@@ -3189,7 +3269,15 @@
         </w:numPr>
       </w:pPr>
       <w:r>
-        <w:t>Type folders, go to Explorer:Compat Folder and unselect</w:t>
+        <w:t xml:space="preserve">Type folders, go to </w:t>
+      </w:r>
+      <w:proofErr w:type="spellStart"/>
+      <w:r>
+        <w:t>Explorer:Compat</w:t>
+      </w:r>
+      <w:proofErr w:type="spellEnd"/>
+      <w:r>
+        <w:t xml:space="preserve"> Folder and unselect</w:t>
       </w:r>
     </w:p>
     <w:p>
@@ -3197,17 +3285,22 @@
         <w:pStyle w:val="Heading1"/>
       </w:pPr>
       <w:bookmarkStart w:id="9" w:name="_Toc106926796"/>
+      <w:proofErr w:type="spellStart"/>
       <w:r>
         <w:t>Web</w:t>
       </w:r>
       <w:r>
-        <w:t xml:space="preserve">Api </w:t>
+        <w:t>Api</w:t>
+      </w:r>
+      <w:proofErr w:type="spellEnd"/>
+      <w:r>
+        <w:t xml:space="preserve"> </w:t>
       </w:r>
       <w:r>
         <w:t>Project</w:t>
       </w:r>
-      <w:bookmarkEnd w:id="6"/>
       <w:bookmarkEnd w:id="7"/>
+      <w:bookmarkEnd w:id="8"/>
       <w:bookmarkEnd w:id="9"/>
     </w:p>
     <w:p>
@@ -3260,7 +3353,15 @@
             <w:bookmarkStart w:id="13" w:name="_Toc103640103"/>
             <w:bookmarkStart w:id="14" w:name="_Toc106926798"/>
             <w:r>
-              <w:t>Create WebAPI Method 1</w:t>
+              <w:t xml:space="preserve">Create </w:t>
+            </w:r>
+            <w:proofErr w:type="spellStart"/>
+            <w:r>
+              <w:t>WebAPI</w:t>
+            </w:r>
+            <w:proofErr w:type="spellEnd"/>
+            <w:r>
+              <w:t xml:space="preserve"> Method 1</w:t>
             </w:r>
             <w:bookmarkEnd w:id="12"/>
             <w:bookmarkEnd w:id="13"/>
@@ -3276,8 +3377,16 @@
               <w:rPr>
                 <w:color w:val="BF8F00" w:themeColor="accent4" w:themeShade="BF"/>
               </w:rPr>
-              <w:t>&gt;dotnet new sln</w:t>
-            </w:r>
+              <w:t xml:space="preserve">&gt;dotnet new </w:t>
+            </w:r>
+            <w:proofErr w:type="spellStart"/>
+            <w:r>
+              <w:rPr>
+                <w:color w:val="BF8F00" w:themeColor="accent4" w:themeShade="BF"/>
+              </w:rPr>
+              <w:t>sln</w:t>
+            </w:r>
+            <w:proofErr w:type="spellEnd"/>
           </w:p>
           <w:p>
             <w:r>
@@ -3294,8 +3403,30 @@
               <w:rPr>
                 <w:color w:val="BF8F00" w:themeColor="accent4" w:themeShade="BF"/>
               </w:rPr>
-              <w:t>&gt; dotnet new sln --name MySolution</w:t>
-            </w:r>
+              <w:t xml:space="preserve">&gt; dotnet new </w:t>
+            </w:r>
+            <w:proofErr w:type="spellStart"/>
+            <w:r>
+              <w:rPr>
+                <w:color w:val="BF8F00" w:themeColor="accent4" w:themeShade="BF"/>
+              </w:rPr>
+              <w:t>sln</w:t>
+            </w:r>
+            <w:proofErr w:type="spellEnd"/>
+            <w:r>
+              <w:rPr>
+                <w:color w:val="BF8F00" w:themeColor="accent4" w:themeShade="BF"/>
+              </w:rPr>
+              <w:t xml:space="preserve"> --name </w:t>
+            </w:r>
+            <w:proofErr w:type="spellStart"/>
+            <w:r>
+              <w:rPr>
+                <w:color w:val="BF8F00" w:themeColor="accent4" w:themeShade="BF"/>
+              </w:rPr>
+              <w:t>MySolution</w:t>
+            </w:r>
+            <w:proofErr w:type="spellEnd"/>
           </w:p>
           <w:p>
             <w:r>
@@ -3312,12 +3443,33 @@
               <w:rPr>
                 <w:color w:val="BF8F00" w:themeColor="accent4" w:themeShade="BF"/>
               </w:rPr>
-              <w:t>&gt;dotnet new webapi -o M</w:t>
-            </w:r>
+              <w:t xml:space="preserve">&gt;dotnet new </w:t>
+            </w:r>
+            <w:proofErr w:type="spellStart"/>
             <w:r>
               <w:rPr>
                 <w:color w:val="BF8F00" w:themeColor="accent4" w:themeShade="BF"/>
               </w:rPr>
+              <w:t>webapi</w:t>
+            </w:r>
+            <w:proofErr w:type="spellEnd"/>
+            <w:r>
+              <w:rPr>
+                <w:color w:val="BF8F00" w:themeColor="accent4" w:themeShade="BF"/>
+              </w:rPr>
+              <w:t xml:space="preserve"> -o </w:t>
+            </w:r>
+            <w:proofErr w:type="spellStart"/>
+            <w:r>
+              <w:rPr>
+                <w:color w:val="BF8F00" w:themeColor="accent4" w:themeShade="BF"/>
+              </w:rPr>
+              <w:t>M</w:t>
+            </w:r>
+            <w:r>
+              <w:rPr>
+                <w:color w:val="BF8F00" w:themeColor="accent4" w:themeShade="BF"/>
+              </w:rPr>
               <w:t>SC</w:t>
             </w:r>
             <w:r>
@@ -3326,10 +3478,19 @@
               </w:rPr>
               <w:t>.WebApi</w:t>
             </w:r>
-          </w:p>
-          <w:p>
-            <w:r>
-              <w:t xml:space="preserve">Create a new project with name MCS.WebApi </w:t>
+            <w:proofErr w:type="spellEnd"/>
+          </w:p>
+          <w:p>
+            <w:r>
+              <w:t xml:space="preserve">Create a new project with name </w:t>
+            </w:r>
+            <w:proofErr w:type="spellStart"/>
+            <w:r>
+              <w:t>MCS.WebApi</w:t>
+            </w:r>
+            <w:proofErr w:type="spellEnd"/>
+            <w:r>
+              <w:t xml:space="preserve"> </w:t>
             </w:r>
           </w:p>
           <w:p>
@@ -3342,12 +3503,33 @@
               <w:rPr>
                 <w:color w:val="BF8F00" w:themeColor="accent4" w:themeShade="BF"/>
               </w:rPr>
-              <w:t>&gt;dotnet sln add M</w:t>
-            </w:r>
+              <w:t xml:space="preserve">&gt;dotnet </w:t>
+            </w:r>
+            <w:proofErr w:type="spellStart"/>
             <w:r>
               <w:rPr>
                 <w:color w:val="BF8F00" w:themeColor="accent4" w:themeShade="BF"/>
               </w:rPr>
+              <w:t>sln</w:t>
+            </w:r>
+            <w:proofErr w:type="spellEnd"/>
+            <w:r>
+              <w:rPr>
+                <w:color w:val="BF8F00" w:themeColor="accent4" w:themeShade="BF"/>
+              </w:rPr>
+              <w:t xml:space="preserve"> add </w:t>
+            </w:r>
+            <w:proofErr w:type="spellStart"/>
+            <w:r>
+              <w:rPr>
+                <w:color w:val="BF8F00" w:themeColor="accent4" w:themeShade="BF"/>
+              </w:rPr>
+              <w:t>M</w:t>
+            </w:r>
+            <w:r>
+              <w:rPr>
+                <w:color w:val="BF8F00" w:themeColor="accent4" w:themeShade="BF"/>
+              </w:rPr>
               <w:t>SC</w:t>
             </w:r>
             <w:r>
@@ -3356,6 +3538,7 @@
               </w:rPr>
               <w:t>.WebApi</w:t>
             </w:r>
+            <w:proofErr w:type="spellEnd"/>
           </w:p>
           <w:p>
             <w:r>
@@ -3371,7 +3554,15 @@
             <w:bookmarkStart w:id="16" w:name="_Toc103640104"/>
             <w:bookmarkStart w:id="17" w:name="_Toc106926799"/>
             <w:r>
-              <w:t>Create WebAPI Method 2</w:t>
+              <w:t xml:space="preserve">Create </w:t>
+            </w:r>
+            <w:proofErr w:type="spellStart"/>
+            <w:r>
+              <w:t>WebAPI</w:t>
+            </w:r>
+            <w:proofErr w:type="spellEnd"/>
+            <w:r>
+              <w:t xml:space="preserve"> Method 2</w:t>
             </w:r>
             <w:bookmarkEnd w:id="15"/>
             <w:bookmarkEnd w:id="16"/>
@@ -3387,20 +3578,56 @@
               <w:rPr>
                 <w:color w:val="BF8F00" w:themeColor="accent4" w:themeShade="BF"/>
               </w:rPr>
-              <w:t>&gt;dotnet new webapi -o M</w:t>
-            </w:r>
+              <w:t xml:space="preserve">&gt;dotnet new </w:t>
+            </w:r>
+            <w:proofErr w:type="spellStart"/>
             <w:r>
               <w:rPr>
                 <w:color w:val="BF8F00" w:themeColor="accent4" w:themeShade="BF"/>
               </w:rPr>
+              <w:t>webapi</w:t>
+            </w:r>
+            <w:proofErr w:type="spellEnd"/>
+            <w:r>
+              <w:rPr>
+                <w:color w:val="BF8F00" w:themeColor="accent4" w:themeShade="BF"/>
+              </w:rPr>
+              <w:t xml:space="preserve"> -o </w:t>
+            </w:r>
+            <w:proofErr w:type="spellStart"/>
+            <w:r>
+              <w:rPr>
+                <w:color w:val="BF8F00" w:themeColor="accent4" w:themeShade="BF"/>
+              </w:rPr>
+              <w:t>M</w:t>
+            </w:r>
+            <w:r>
+              <w:rPr>
+                <w:color w:val="BF8F00" w:themeColor="accent4" w:themeShade="BF"/>
+              </w:rPr>
               <w:t>SC</w:t>
             </w:r>
             <w:r>
               <w:rPr>
                 <w:color w:val="BF8F00" w:themeColor="accent4" w:themeShade="BF"/>
               </w:rPr>
-              <w:t>.WebApi -n MCS.WebApi</w:t>
-            </w:r>
+              <w:t>.WebApi</w:t>
+            </w:r>
+            <w:proofErr w:type="spellEnd"/>
+            <w:r>
+              <w:rPr>
+                <w:color w:val="BF8F00" w:themeColor="accent4" w:themeShade="BF"/>
+              </w:rPr>
+              <w:t xml:space="preserve"> -n </w:t>
+            </w:r>
+            <w:proofErr w:type="spellStart"/>
+            <w:r>
+              <w:rPr>
+                <w:color w:val="BF8F00" w:themeColor="accent4" w:themeShade="BF"/>
+              </w:rPr>
+              <w:t>MCS.WebApi</w:t>
+            </w:r>
+            <w:proofErr w:type="spellEnd"/>
           </w:p>
           <w:p>
             <w:pPr>
@@ -3439,13 +3666,34 @@
             </w:pPr>
             <w:bookmarkStart w:id="21" w:name="_Toc106926801"/>
             <w:r>
-              <w:t>Actual Commands used for creating the api</w:t>
+              <w:t xml:space="preserve">Actual Commands used for creating the </w:t>
+            </w:r>
+            <w:proofErr w:type="spellStart"/>
+            <w:r>
+              <w:t>api</w:t>
             </w:r>
             <w:bookmarkEnd w:id="21"/>
-          </w:p>
-          <w:p>
-            <w:r>
-              <w:t>Create a dir to house web api solution and project</w:t>
+            <w:proofErr w:type="spellEnd"/>
+          </w:p>
+          <w:p>
+            <w:r>
+              <w:t xml:space="preserve">Create a </w:t>
+            </w:r>
+            <w:proofErr w:type="spellStart"/>
+            <w:r>
+              <w:t>dir</w:t>
+            </w:r>
+            <w:proofErr w:type="spellEnd"/>
+            <w:r>
+              <w:t xml:space="preserve"> to house web </w:t>
+            </w:r>
+            <w:proofErr w:type="spellStart"/>
+            <w:r>
+              <w:t>api</w:t>
+            </w:r>
+            <w:proofErr w:type="spellEnd"/>
+            <w:r>
+              <w:t xml:space="preserve"> solution and project</w:t>
             </w:r>
           </w:p>
           <w:p>
@@ -3458,13 +3706,32 @@
               <w:rPr>
                 <w:color w:val="BF8F00" w:themeColor="accent4" w:themeShade="BF"/>
               </w:rPr>
-              <w:t>&gt;md MySocialConnect-API</w:t>
-            </w:r>
-          </w:p>
-          <w:p>
-            <w:r>
-              <w:t>cd into new dir</w:t>
-            </w:r>
+              <w:t xml:space="preserve">&gt;md </w:t>
+            </w:r>
+            <w:proofErr w:type="spellStart"/>
+            <w:r>
+              <w:rPr>
+                <w:color w:val="BF8F00" w:themeColor="accent4" w:themeShade="BF"/>
+              </w:rPr>
+              <w:t>MySocialConnect</w:t>
+            </w:r>
+            <w:proofErr w:type="spellEnd"/>
+            <w:r>
+              <w:rPr>
+                <w:color w:val="BF8F00" w:themeColor="accent4" w:themeShade="BF"/>
+              </w:rPr>
+              <w:t>-API</w:t>
+            </w:r>
+          </w:p>
+          <w:p>
+            <w:r>
+              <w:t xml:space="preserve">cd into new </w:t>
+            </w:r>
+            <w:proofErr w:type="spellStart"/>
+            <w:r>
+              <w:t>dir</w:t>
+            </w:r>
+            <w:proofErr w:type="spellEnd"/>
           </w:p>
           <w:p>
             <w:pPr>
@@ -3476,7 +3743,21 @@
               <w:rPr>
                 <w:color w:val="BF8F00" w:themeColor="accent4" w:themeShade="BF"/>
               </w:rPr>
-              <w:t>&gt;cd MySocialConnect-API</w:t>
+              <w:t xml:space="preserve">&gt;cd </w:t>
+            </w:r>
+            <w:proofErr w:type="spellStart"/>
+            <w:r>
+              <w:rPr>
+                <w:color w:val="BF8F00" w:themeColor="accent4" w:themeShade="BF"/>
+              </w:rPr>
+              <w:t>MySocialConnect</w:t>
+            </w:r>
+            <w:proofErr w:type="spellEnd"/>
+            <w:r>
+              <w:rPr>
+                <w:color w:val="BF8F00" w:themeColor="accent4" w:themeShade="BF"/>
+              </w:rPr>
+              <w:t>-API</w:t>
             </w:r>
           </w:p>
           <w:p>
@@ -3494,12 +3775,34 @@
               <w:rPr>
                 <w:color w:val="BF8F00" w:themeColor="accent4" w:themeShade="BF"/>
               </w:rPr>
-              <w:t>&gt;dotnet new sln --name MSC-API</w:t>
-            </w:r>
-          </w:p>
-          <w:p>
-            <w:r>
-              <w:t>Create a new WebApi project</w:t>
+              <w:t xml:space="preserve">&gt;dotnet new </w:t>
+            </w:r>
+            <w:proofErr w:type="spellStart"/>
+            <w:r>
+              <w:rPr>
+                <w:color w:val="BF8F00" w:themeColor="accent4" w:themeShade="BF"/>
+              </w:rPr>
+              <w:t>sln</w:t>
+            </w:r>
+            <w:proofErr w:type="spellEnd"/>
+            <w:r>
+              <w:rPr>
+                <w:color w:val="BF8F00" w:themeColor="accent4" w:themeShade="BF"/>
+              </w:rPr>
+              <w:t xml:space="preserve"> --name MSC-API</w:t>
+            </w:r>
+          </w:p>
+          <w:p>
+            <w:r>
+              <w:t xml:space="preserve">Create a new </w:t>
+            </w:r>
+            <w:proofErr w:type="spellStart"/>
+            <w:r>
+              <w:t>WebApi</w:t>
+            </w:r>
+            <w:proofErr w:type="spellEnd"/>
+            <w:r>
+              <w:t xml:space="preserve"> project</w:t>
             </w:r>
           </w:p>
           <w:p>
@@ -3512,8 +3815,30 @@
               <w:rPr>
                 <w:color w:val="BF8F00" w:themeColor="accent4" w:themeShade="BF"/>
               </w:rPr>
-              <w:t>&gt;dotnet new webapi -o MSC.Api</w:t>
-            </w:r>
+              <w:t xml:space="preserve">&gt;dotnet new </w:t>
+            </w:r>
+            <w:proofErr w:type="spellStart"/>
+            <w:r>
+              <w:rPr>
+                <w:color w:val="BF8F00" w:themeColor="accent4" w:themeShade="BF"/>
+              </w:rPr>
+              <w:t>webapi</w:t>
+            </w:r>
+            <w:proofErr w:type="spellEnd"/>
+            <w:r>
+              <w:rPr>
+                <w:color w:val="BF8F00" w:themeColor="accent4" w:themeShade="BF"/>
+              </w:rPr>
+              <w:t xml:space="preserve"> -o </w:t>
+            </w:r>
+            <w:proofErr w:type="spellStart"/>
+            <w:r>
+              <w:rPr>
+                <w:color w:val="BF8F00" w:themeColor="accent4" w:themeShade="BF"/>
+              </w:rPr>
+              <w:t>MSC.Api</w:t>
+            </w:r>
+            <w:proofErr w:type="spellEnd"/>
           </w:p>
           <w:p>
             <w:r>
@@ -3530,8 +3855,30 @@
               <w:rPr>
                 <w:color w:val="BF8F00" w:themeColor="accent4" w:themeShade="BF"/>
               </w:rPr>
-              <w:t>&gt;dotnet sln add MSC.Api</w:t>
-            </w:r>
+              <w:t xml:space="preserve">&gt;dotnet </w:t>
+            </w:r>
+            <w:proofErr w:type="spellStart"/>
+            <w:r>
+              <w:rPr>
+                <w:color w:val="BF8F00" w:themeColor="accent4" w:themeShade="BF"/>
+              </w:rPr>
+              <w:t>sln</w:t>
+            </w:r>
+            <w:proofErr w:type="spellEnd"/>
+            <w:r>
+              <w:rPr>
+                <w:color w:val="BF8F00" w:themeColor="accent4" w:themeShade="BF"/>
+              </w:rPr>
+              <w:t xml:space="preserve"> add </w:t>
+            </w:r>
+            <w:proofErr w:type="spellStart"/>
+            <w:r>
+              <w:rPr>
+                <w:color w:val="BF8F00" w:themeColor="accent4" w:themeShade="BF"/>
+              </w:rPr>
+              <w:t>MSC.Api</w:t>
+            </w:r>
+            <w:proofErr w:type="spellEnd"/>
           </w:p>
           <w:p>
             <w:pPr>
@@ -3638,20 +3985,41 @@
               <w:rPr>
                 <w:highlight w:val="yellow"/>
               </w:rPr>
-              <w:t>[basePath]</w:t>
+              <w:t>[</w:t>
+            </w:r>
+            <w:proofErr w:type="spellStart"/>
+            <w:r>
+              <w:rPr>
+                <w:highlight w:val="yellow"/>
+              </w:rPr>
+              <w:t>basePath</w:t>
+            </w:r>
+            <w:proofErr w:type="spellEnd"/>
+            <w:r>
+              <w:rPr>
+                <w:highlight w:val="yellow"/>
+              </w:rPr>
+              <w:t>]</w:t>
             </w:r>
             <w:r>
               <w:t>/</w:t>
             </w:r>
-            <w:r>
-              <w:t>MySocialConnect-API</w:t>
+            <w:proofErr w:type="spellStart"/>
+            <w:r>
+              <w:t>MySocialConnect</w:t>
+            </w:r>
+            <w:proofErr w:type="spellEnd"/>
+            <w:r>
+              <w:t>-API</w:t>
             </w:r>
             <w:r>
               <w:t>/</w:t>
             </w:r>
+            <w:proofErr w:type="spellStart"/>
             <w:r>
               <w:t>MSC.Api</w:t>
             </w:r>
+            <w:proofErr w:type="spellEnd"/>
             <w:r>
               <w:t>”</w:t>
             </w:r>
@@ -3695,7 +4063,15 @@
               </w:numPr>
             </w:pPr>
             <w:r>
-              <w:t>Once running successfully then pick the url from the command prompt</w:t>
+              <w:t xml:space="preserve">Once running successfully then pick the </w:t>
+            </w:r>
+            <w:proofErr w:type="spellStart"/>
+            <w:r>
+              <w:t>url</w:t>
+            </w:r>
+            <w:proofErr w:type="spellEnd"/>
+            <w:r>
+              <w:t xml:space="preserve"> from the command prompt</w:t>
             </w:r>
           </w:p>
         </w:tc>
@@ -3789,7 +4165,15 @@
         <w:t>GET</w:t>
       </w:r>
       <w:r>
-        <w:t xml:space="preserve"> method end point under WeatherForecast, click </w:t>
+        <w:t xml:space="preserve"> method end point under </w:t>
+      </w:r>
+      <w:proofErr w:type="spellStart"/>
+      <w:r>
+        <w:t>WeatherForecast</w:t>
+      </w:r>
+      <w:proofErr w:type="spellEnd"/>
+      <w:r>
+        <w:t xml:space="preserve">, click </w:t>
       </w:r>
       <w:r>
         <w:rPr>
@@ -3835,8 +4219,16 @@
         <w:rPr>
           <w:color w:val="404040" w:themeColor="text1" w:themeTint="BF"/>
         </w:rPr>
-        <w:t>Documents/dotnet/ClassicHostingModel</w:t>
+        <w:t>Documents/dotnet/</w:t>
       </w:r>
+      <w:proofErr w:type="spellStart"/>
+      <w:r>
+        <w:rPr>
+          <w:color w:val="404040" w:themeColor="text1" w:themeTint="BF"/>
+        </w:rPr>
+        <w:t>ClassicHostingModel</w:t>
+      </w:r>
+      <w:proofErr w:type="spellEnd"/>
     </w:p>
     <w:p>
       <w:pPr>
@@ -3847,7 +4239,23 @@
         </w:numPr>
       </w:pPr>
       <w:r>
-        <w:t xml:space="preserve">There are two files, Program.cs and Startup.cs. </w:t>
+        <w:t xml:space="preserve">There are two files, </w:t>
+      </w:r>
+      <w:proofErr w:type="spellStart"/>
+      <w:r>
+        <w:t>Program.cs</w:t>
+      </w:r>
+      <w:proofErr w:type="spellEnd"/>
+      <w:r>
+        <w:t xml:space="preserve"> and </w:t>
+      </w:r>
+      <w:proofErr w:type="spellStart"/>
+      <w:r>
+        <w:t>Startup.cs</w:t>
+      </w:r>
+      <w:proofErr w:type="spellEnd"/>
+      <w:r>
+        <w:t xml:space="preserve">. </w:t>
       </w:r>
     </w:p>
     <w:p>
@@ -3859,7 +4267,31 @@
         </w:numPr>
       </w:pPr>
       <w:r>
-        <w:t xml:space="preserve">Put these in the MSC.Api folder. Startup.cs is a new file and Program.cs will get replace. </w:t>
+        <w:t xml:space="preserve">Put these in the </w:t>
+      </w:r>
+      <w:proofErr w:type="spellStart"/>
+      <w:r>
+        <w:t>MSC.Api</w:t>
+      </w:r>
+      <w:proofErr w:type="spellEnd"/>
+      <w:r>
+        <w:t xml:space="preserve"> folder. </w:t>
+      </w:r>
+      <w:proofErr w:type="spellStart"/>
+      <w:r>
+        <w:t>Startup.cs</w:t>
+      </w:r>
+      <w:proofErr w:type="spellEnd"/>
+      <w:r>
+        <w:t xml:space="preserve"> is a new file and </w:t>
+      </w:r>
+      <w:proofErr w:type="spellStart"/>
+      <w:r>
+        <w:t>Program.cs</w:t>
+      </w:r>
+      <w:proofErr w:type="spellEnd"/>
+      <w:r>
+        <w:t xml:space="preserve"> will get replace. </w:t>
       </w:r>
     </w:p>
     <w:p>
@@ -3871,7 +4303,31 @@
         </w:numPr>
       </w:pPr>
       <w:r>
-        <w:t xml:space="preserve">Also go to MSC.Api/Properties and open launchSettings.json file. Change the launchUrl. For this following this link </w:t>
+        <w:t xml:space="preserve">Also go to </w:t>
+      </w:r>
+      <w:proofErr w:type="spellStart"/>
+      <w:r>
+        <w:t>MSC.Api</w:t>
+      </w:r>
+      <w:proofErr w:type="spellEnd"/>
+      <w:r>
+        <w:t xml:space="preserve">/Properties and open </w:t>
+      </w:r>
+      <w:proofErr w:type="spellStart"/>
+      <w:r>
+        <w:t>launchSettings.json</w:t>
+      </w:r>
+      <w:proofErr w:type="spellEnd"/>
+      <w:r>
+        <w:t xml:space="preserve"> file. Change the </w:t>
+      </w:r>
+      <w:proofErr w:type="spellStart"/>
+      <w:r>
+        <w:t>launchUrl</w:t>
+      </w:r>
+      <w:proofErr w:type="spellEnd"/>
+      <w:r>
+        <w:t xml:space="preserve">. For this following this link </w:t>
       </w:r>
       <w:hyperlink r:id="rId21" w:history="1">
         <w:r>
@@ -3921,13 +4377,77 @@
           </w:tcPr>
           <w:p>
             <w:r>
-              <w:t xml:space="preserve">In Program.cs, WeatherForecast.cs and /Controller/WeatherForecastController there are using statement missing. This is due to a flag in MSC.Api.csproj file. Comment out the ImplicitUsings. </w:t>
+              <w:t xml:space="preserve">In </w:t>
+            </w:r>
+            <w:proofErr w:type="spellStart"/>
+            <w:r>
+              <w:t>Program.cs</w:t>
+            </w:r>
+            <w:proofErr w:type="spellEnd"/>
+            <w:r>
+              <w:t xml:space="preserve">, </w:t>
+            </w:r>
+            <w:proofErr w:type="spellStart"/>
+            <w:r>
+              <w:t>WeatherForecast.cs</w:t>
+            </w:r>
+            <w:proofErr w:type="spellEnd"/>
+            <w:r>
+              <w:t xml:space="preserve"> and /Controller/</w:t>
+            </w:r>
+            <w:proofErr w:type="spellStart"/>
+            <w:r>
+              <w:t>WeatherForecastController</w:t>
+            </w:r>
+            <w:proofErr w:type="spellEnd"/>
+            <w:r>
+              <w:t xml:space="preserve"> there are using statement missing. This is due to a flag in </w:t>
+            </w:r>
+            <w:proofErr w:type="spellStart"/>
+            <w:r>
+              <w:t>MSC.Api.csproj</w:t>
+            </w:r>
+            <w:proofErr w:type="spellEnd"/>
+            <w:r>
+              <w:t xml:space="preserve"> file. Comment out the </w:t>
+            </w:r>
+            <w:proofErr w:type="spellStart"/>
+            <w:r>
+              <w:t>ImplicitUsings</w:t>
+            </w:r>
+            <w:proofErr w:type="spellEnd"/>
+            <w:r>
+              <w:t xml:space="preserve">. </w:t>
             </w:r>
           </w:p>
           <w:p/>
           <w:p>
             <w:r>
-              <w:t>Now when you go to Program.cs, WeatherForecast.cs and /Controller/WeatherForecastControoler you’ll see a lot of error</w:t>
+              <w:t xml:space="preserve">Now when you go to </w:t>
+            </w:r>
+            <w:proofErr w:type="spellStart"/>
+            <w:r>
+              <w:t>Program.cs</w:t>
+            </w:r>
+            <w:proofErr w:type="spellEnd"/>
+            <w:r>
+              <w:t xml:space="preserve">, </w:t>
+            </w:r>
+            <w:proofErr w:type="spellStart"/>
+            <w:r>
+              <w:t>WeatherForecast.cs</w:t>
+            </w:r>
+            <w:proofErr w:type="spellEnd"/>
+            <w:r>
+              <w:t xml:space="preserve"> and /Controller/</w:t>
+            </w:r>
+            <w:proofErr w:type="spellStart"/>
+            <w:r>
+              <w:t>WeatherForecastControoler</w:t>
+            </w:r>
+            <w:proofErr w:type="spellEnd"/>
+            <w:r>
+              <w:t xml:space="preserve"> you’ll see a lot of error</w:t>
             </w:r>
             <w:r>
               <w:t>s</w:t>
@@ -4022,10 +4542,12 @@
               <w:outlineLvl w:val="2"/>
             </w:pPr>
             <w:bookmarkStart w:id="28" w:name="_Toc106926806"/>
+            <w:proofErr w:type="spellStart"/>
             <w:r>
               <w:t>Program.cs</w:t>
             </w:r>
             <w:bookmarkEnd w:id="28"/>
+            <w:proofErr w:type="spellEnd"/>
           </w:p>
           <w:p>
             <w:r>
@@ -4042,7 +4564,15 @@
               <w:ind w:left="330"/>
             </w:pPr>
             <w:r>
-              <w:t>using Microsoft.AspNetCore.Builder;</w:t>
+              <w:t xml:space="preserve">using </w:t>
+            </w:r>
+            <w:proofErr w:type="spellStart"/>
+            <w:r>
+              <w:t>Microsoft.AspNetCore.Builder</w:t>
+            </w:r>
+            <w:proofErr w:type="spellEnd"/>
+            <w:r>
+              <w:t>;</w:t>
             </w:r>
           </w:p>
           <w:p>
@@ -4055,13 +4585,23 @@
               <w:ind w:left="330"/>
             </w:pPr>
             <w:r>
-              <w:t>using Microsoft.Extensions.DependencyIn</w:t>
-            </w:r>
+              <w:t xml:space="preserve">using </w:t>
+            </w:r>
+            <w:proofErr w:type="spellStart"/>
+            <w:r>
+              <w:t>Microsoft.Extensions.DependencyIn</w:t>
+            </w:r>
+            <w:proofErr w:type="spellEnd"/>
             <w:r>
               <w:t xml:space="preserve"> </w:t>
             </w:r>
-            <w:r>
-              <w:t>jection;</w:t>
+            <w:proofErr w:type="spellStart"/>
+            <w:r>
+              <w:t>jection</w:t>
+            </w:r>
+            <w:proofErr w:type="spellEnd"/>
+            <w:r>
+              <w:t>;</w:t>
             </w:r>
           </w:p>
           <w:p>
@@ -4074,7 +4614,15 @@
               <w:ind w:left="330"/>
             </w:pPr>
             <w:r>
-              <w:t>using Microsoft.Extensions.Hosting;</w:t>
+              <w:t xml:space="preserve">using </w:t>
+            </w:r>
+            <w:proofErr w:type="spellStart"/>
+            <w:r>
+              <w:t>Microsoft.Extensions.Hosting</w:t>
+            </w:r>
+            <w:proofErr w:type="spellEnd"/>
+            <w:r>
+              <w:t>;</w:t>
             </w:r>
           </w:p>
           <w:p/>
@@ -4089,10 +4637,12 @@
               <w:outlineLvl w:val="2"/>
             </w:pPr>
             <w:bookmarkStart w:id="29" w:name="_Toc106926807"/>
+            <w:proofErr w:type="spellStart"/>
             <w:r>
               <w:t>WeatherForecast.cs</w:t>
             </w:r>
             <w:bookmarkEnd w:id="29"/>
+            <w:proofErr w:type="spellEnd"/>
           </w:p>
           <w:p>
             <w:r>
@@ -4125,9 +4675,14 @@
             </w:pPr>
             <w:bookmarkStart w:id="30" w:name="_Toc106926808"/>
             <w:r>
-              <w:t>/Controller/WeatherForecastController</w:t>
+              <w:t>/Controller/</w:t>
+            </w:r>
+            <w:proofErr w:type="spellStart"/>
+            <w:r>
+              <w:t>WeatherForecastController</w:t>
             </w:r>
             <w:bookmarkEnd w:id="30"/>
+            <w:proofErr w:type="spellEnd"/>
           </w:p>
           <w:p>
             <w:r>
@@ -4157,7 +4712,15 @@
               <w:ind w:left="391"/>
             </w:pPr>
             <w:r>
-              <w:t>using System.Collections.Generic;</w:t>
+              <w:t xml:space="preserve">using </w:t>
+            </w:r>
+            <w:proofErr w:type="spellStart"/>
+            <w:r>
+              <w:t>System.Collections.Generic</w:t>
+            </w:r>
+            <w:proofErr w:type="spellEnd"/>
+            <w:r>
+              <w:t>;</w:t>
             </w:r>
           </w:p>
           <w:p>
@@ -4170,7 +4733,15 @@
               <w:ind w:left="391"/>
             </w:pPr>
             <w:r>
-              <w:t>using System.Linq;</w:t>
+              <w:t xml:space="preserve">using </w:t>
+            </w:r>
+            <w:proofErr w:type="spellStart"/>
+            <w:r>
+              <w:t>System.Linq</w:t>
+            </w:r>
+            <w:proofErr w:type="spellEnd"/>
+            <w:r>
+              <w:t>;</w:t>
             </w:r>
           </w:p>
           <w:p>
@@ -4183,7 +4754,15 @@
               <w:ind w:left="391"/>
             </w:pPr>
             <w:r>
-              <w:t>using Microsoft.AspNetCore.Mvc;</w:t>
+              <w:t xml:space="preserve">using </w:t>
+            </w:r>
+            <w:proofErr w:type="spellStart"/>
+            <w:r>
+              <w:t>Microsoft.AspNetCore.Mvc</w:t>
+            </w:r>
+            <w:proofErr w:type="spellEnd"/>
+            <w:r>
+              <w:t>;</w:t>
             </w:r>
           </w:p>
           <w:p>
@@ -4196,7 +4775,15 @@
               <w:ind w:left="391"/>
             </w:pPr>
             <w:r>
-              <w:t>using Microsoft.Extensions.Logging;</w:t>
+              <w:t xml:space="preserve">using </w:t>
+            </w:r>
+            <w:proofErr w:type="spellStart"/>
+            <w:r>
+              <w:t>Microsoft.Extensions.Logging</w:t>
+            </w:r>
+            <w:proofErr w:type="spellEnd"/>
+            <w:r>
+              <w:t>;</w:t>
             </w:r>
           </w:p>
           <w:p/>
@@ -4238,13 +4825,45 @@
           </w:tcPr>
           <w:p>
             <w:r>
-              <w:t xml:space="preserve">If you look at the WeatherForecast.cs, the stril property Summary is nullable. This will cause some issues for us so we will remove the ? from it and also comment out the nullable flag from MSC.Api.csproj file. </w:t>
+              <w:t xml:space="preserve">If you look at the </w:t>
+            </w:r>
+            <w:proofErr w:type="spellStart"/>
+            <w:r>
+              <w:t>WeatherForecast.cs</w:t>
+            </w:r>
+            <w:proofErr w:type="spellEnd"/>
+            <w:r>
+              <w:t xml:space="preserve">, the </w:t>
+            </w:r>
+            <w:proofErr w:type="spellStart"/>
+            <w:r>
+              <w:t>stril</w:t>
+            </w:r>
+            <w:proofErr w:type="spellEnd"/>
+            <w:r>
+              <w:t xml:space="preserve"> property Summary is nullable. This will cause some issues for us so we will remove the ? from it and also comment out the nullable flag from </w:t>
+            </w:r>
+            <w:proofErr w:type="spellStart"/>
+            <w:r>
+              <w:t>MSC.Api.csproj</w:t>
+            </w:r>
+            <w:proofErr w:type="spellEnd"/>
+            <w:r>
+              <w:t xml:space="preserve"> file. </w:t>
             </w:r>
           </w:p>
           <w:p/>
           <w:p>
             <w:r>
-              <w:t xml:space="preserve">And then from WeatherForecast.cs remove ? </w:t>
+              <w:t xml:space="preserve">And then from </w:t>
+            </w:r>
+            <w:proofErr w:type="spellStart"/>
+            <w:r>
+              <w:t>WeatherForecast.cs</w:t>
+            </w:r>
+            <w:proofErr w:type="spellEnd"/>
+            <w:r>
+              <w:t xml:space="preserve"> remove ? </w:t>
             </w:r>
           </w:p>
           <w:p>
@@ -4345,9 +4964,14 @@
         <w:pStyle w:val="Heading2"/>
       </w:pPr>
       <w:bookmarkStart w:id="32" w:name="_Toc106926810"/>
+      <w:proofErr w:type="spellStart"/>
       <w:r>
         <w:lastRenderedPageBreak/>
-        <w:t>WebApi Folder Structure</w:t>
+        <w:t>WebApi</w:t>
+      </w:r>
+      <w:proofErr w:type="spellEnd"/>
+      <w:r>
+        <w:t xml:space="preserve"> Folder Structure</w:t>
       </w:r>
       <w:bookmarkEnd w:id="32"/>
     </w:p>
@@ -4385,12 +5009,28 @@
               <w:t>Core</w:t>
             </w:r>
             <w:r>
-              <w:t xml:space="preserve"> folder inside MSC.Api folder. </w:t>
-            </w:r>
-          </w:p>
-          <w:p>
-            <w:r>
-              <w:t xml:space="preserve">We’ll add al of our </w:t>
+              <w:t xml:space="preserve"> folder inside </w:t>
+            </w:r>
+            <w:proofErr w:type="spellStart"/>
+            <w:r>
+              <w:t>MSC.Api</w:t>
+            </w:r>
+            <w:proofErr w:type="spellEnd"/>
+            <w:r>
+              <w:t xml:space="preserve"> folder. </w:t>
+            </w:r>
+          </w:p>
+          <w:p>
+            <w:r>
+              <w:t xml:space="preserve">We’ll add </w:t>
+            </w:r>
+            <w:proofErr w:type="spellStart"/>
+            <w:r>
+              <w:t>al</w:t>
+            </w:r>
+            <w:proofErr w:type="spellEnd"/>
+            <w:r>
+              <w:t xml:space="preserve"> of our </w:t>
             </w:r>
             <w:r>
               <w:t>items, other than controllers to this core folder. However, the content will grouped together inside sub folders. For starter, create following sun folders and we’ll add as we go forward with this project</w:t>
@@ -4404,8 +5044,13 @@
                 <w:numId w:val="22"/>
               </w:numPr>
             </w:pPr>
-            <w:r>
-              <w:t xml:space="preserve">BusinessLogic: here we’ll add our business logic. Controller </w:t>
+            <w:proofErr w:type="spellStart"/>
+            <w:r>
+              <w:t>BusinessLogic</w:t>
+            </w:r>
+            <w:proofErr w:type="spellEnd"/>
+            <w:r>
+              <w:t xml:space="preserve">: here we’ll add our business logic. Controller </w:t>
             </w:r>
             <w:r>
               <w:sym w:font="Wingdings" w:char="F0E8"/>
@@ -4441,8 +5086,21 @@
               </w:numPr>
             </w:pPr>
             <w:r>
-              <w:t>DB: add dbcontext and the actual DB etc</w:t>
-            </w:r>
+              <w:t xml:space="preserve">DB: add </w:t>
+            </w:r>
+            <w:proofErr w:type="spellStart"/>
+            <w:r>
+              <w:t>dbcontext</w:t>
+            </w:r>
+            <w:proofErr w:type="spellEnd"/>
+            <w:r>
+              <w:t xml:space="preserve"> and the actual DB </w:t>
+            </w:r>
+            <w:proofErr w:type="spellStart"/>
+            <w:r>
+              <w:t>etc</w:t>
+            </w:r>
+            <w:proofErr w:type="spellEnd"/>
           </w:p>
           <w:p>
             <w:pPr>
@@ -4590,7 +5248,15 @@
             </w:pPr>
             <w:bookmarkStart w:id="35" w:name="_Toc106926813"/>
             <w:r>
-              <w:t>Create the Anuglar app</w:t>
+              <w:t xml:space="preserve">Create the </w:t>
+            </w:r>
+            <w:proofErr w:type="spellStart"/>
+            <w:r>
+              <w:t>Anuglar</w:t>
+            </w:r>
+            <w:proofErr w:type="spellEnd"/>
+            <w:r>
+              <w:t xml:space="preserve"> app</w:t>
             </w:r>
             <w:bookmarkEnd w:id="35"/>
             <w:r>
@@ -4607,7 +5273,21 @@
               <w:rPr>
                 <w:color w:val="BF8F00" w:themeColor="accent4" w:themeShade="BF"/>
               </w:rPr>
-              <w:t>&gt;ng new MySocialConnect-SPA</w:t>
+              <w:t xml:space="preserve">&gt;ng new </w:t>
+            </w:r>
+            <w:proofErr w:type="spellStart"/>
+            <w:r>
+              <w:rPr>
+                <w:color w:val="BF8F00" w:themeColor="accent4" w:themeShade="BF"/>
+              </w:rPr>
+              <w:t>MySocialConnect</w:t>
+            </w:r>
+            <w:proofErr w:type="spellEnd"/>
+            <w:r>
+              <w:rPr>
+                <w:color w:val="BF8F00" w:themeColor="accent4" w:themeShade="BF"/>
+              </w:rPr>
+              <w:t>-SPA</w:t>
             </w:r>
             <w:r>
               <w:rPr>
@@ -4637,9 +5317,14 @@
             </w:pPr>
             <w:bookmarkStart w:id="36" w:name="_Toc106926814"/>
             <w:r>
-              <w:t>Add resources bootstrap and font-awsome</w:t>
+              <w:t>Add resources bootstrap and font-</w:t>
+            </w:r>
+            <w:proofErr w:type="spellStart"/>
+            <w:r>
+              <w:t>awsome</w:t>
             </w:r>
             <w:bookmarkEnd w:id="36"/>
+            <w:proofErr w:type="spellEnd"/>
           </w:p>
           <w:p>
             <w:pPr>
@@ -4651,12 +5336,50 @@
               <w:rPr>
                 <w:color w:val="BF8F00" w:themeColor="accent4" w:themeShade="BF"/>
               </w:rPr>
-              <w:t>&gt;npm install bootstrap font-awesome</w:t>
-            </w:r>
-          </w:p>
-          <w:p>
-            <w:r>
-              <w:t>go to angular.json, look at the Styles Array. it will be referencing "src/styles.css". Open this css file and import the bootstrap and font-awesome</w:t>
+              <w:t>&gt;</w:t>
+            </w:r>
+            <w:proofErr w:type="spellStart"/>
+            <w:r>
+              <w:rPr>
+                <w:color w:val="BF8F00" w:themeColor="accent4" w:themeShade="BF"/>
+              </w:rPr>
+              <w:t>npm</w:t>
+            </w:r>
+            <w:proofErr w:type="spellEnd"/>
+            <w:r>
+              <w:rPr>
+                <w:color w:val="BF8F00" w:themeColor="accent4" w:themeShade="BF"/>
+              </w:rPr>
+              <w:t xml:space="preserve"> install bootstrap font-awesome</w:t>
+            </w:r>
+          </w:p>
+          <w:p>
+            <w:r>
+              <w:t xml:space="preserve">go to </w:t>
+            </w:r>
+            <w:proofErr w:type="spellStart"/>
+            <w:r>
+              <w:t>angular.json</w:t>
+            </w:r>
+            <w:proofErr w:type="spellEnd"/>
+            <w:r>
+              <w:t>, look at the Styles Array. it will be referencing "</w:t>
+            </w:r>
+            <w:proofErr w:type="spellStart"/>
+            <w:r>
+              <w:t>src</w:t>
+            </w:r>
+            <w:proofErr w:type="spellEnd"/>
+            <w:r>
+              <w:t xml:space="preserve">/styles.css". Open this </w:t>
+            </w:r>
+            <w:proofErr w:type="spellStart"/>
+            <w:r>
+              <w:t>css</w:t>
+            </w:r>
+            <w:proofErr w:type="spellEnd"/>
+            <w:r>
+              <w:t xml:space="preserve"> file and import the bootstrap and font-awesome</w:t>
             </w:r>
           </w:p>
           <w:p>
@@ -4680,15 +5403,85 @@
               <w:rPr>
                 <w:color w:val="BF8F00" w:themeColor="accent4" w:themeShade="BF"/>
               </w:rPr>
-              <w:t>'../node_modules/bootstrap/dist/css/bootstrap.min.css';</w:t>
-            </w:r>
-          </w:p>
-          <w:p>
+              <w:t>'../</w:t>
+            </w:r>
+            <w:proofErr w:type="spellStart"/>
             <w:r>
               <w:rPr>
                 <w:color w:val="BF8F00" w:themeColor="accent4" w:themeShade="BF"/>
               </w:rPr>
-              <w:t>@import '../node_modules/font-awesome/css/font-awesome.min.css';</w:t>
+              <w:t>node_modules</w:t>
+            </w:r>
+            <w:proofErr w:type="spellEnd"/>
+            <w:r>
+              <w:rPr>
+                <w:color w:val="BF8F00" w:themeColor="accent4" w:themeShade="BF"/>
+              </w:rPr>
+              <w:t>/bootstrap/</w:t>
+            </w:r>
+            <w:proofErr w:type="spellStart"/>
+            <w:r>
+              <w:rPr>
+                <w:color w:val="BF8F00" w:themeColor="accent4" w:themeShade="BF"/>
+              </w:rPr>
+              <w:t>dist</w:t>
+            </w:r>
+            <w:proofErr w:type="spellEnd"/>
+            <w:r>
+              <w:rPr>
+                <w:color w:val="BF8F00" w:themeColor="accent4" w:themeShade="BF"/>
+              </w:rPr>
+              <w:t>/</w:t>
+            </w:r>
+            <w:proofErr w:type="spellStart"/>
+            <w:r>
+              <w:rPr>
+                <w:color w:val="BF8F00" w:themeColor="accent4" w:themeShade="BF"/>
+              </w:rPr>
+              <w:t>css</w:t>
+            </w:r>
+            <w:proofErr w:type="spellEnd"/>
+            <w:r>
+              <w:rPr>
+                <w:color w:val="BF8F00" w:themeColor="accent4" w:themeShade="BF"/>
+              </w:rPr>
+              <w:t>/bootstrap.min.css';</w:t>
+            </w:r>
+          </w:p>
+          <w:p>
+            <w:r>
+              <w:rPr>
+                <w:color w:val="BF8F00" w:themeColor="accent4" w:themeShade="BF"/>
+              </w:rPr>
+              <w:t>@import '../</w:t>
+            </w:r>
+            <w:proofErr w:type="spellStart"/>
+            <w:r>
+              <w:rPr>
+                <w:color w:val="BF8F00" w:themeColor="accent4" w:themeShade="BF"/>
+              </w:rPr>
+              <w:t>node_modules</w:t>
+            </w:r>
+            <w:proofErr w:type="spellEnd"/>
+            <w:r>
+              <w:rPr>
+                <w:color w:val="BF8F00" w:themeColor="accent4" w:themeShade="BF"/>
+              </w:rPr>
+              <w:t>/font-awesome/</w:t>
+            </w:r>
+            <w:proofErr w:type="spellStart"/>
+            <w:r>
+              <w:rPr>
+                <w:color w:val="BF8F00" w:themeColor="accent4" w:themeShade="BF"/>
+              </w:rPr>
+              <w:t>css</w:t>
+            </w:r>
+            <w:proofErr w:type="spellEnd"/>
+            <w:r>
+              <w:rPr>
+                <w:color w:val="BF8F00" w:themeColor="accent4" w:themeShade="BF"/>
+              </w:rPr>
+              <w:t>/font-awesome.min.css';</w:t>
             </w:r>
           </w:p>
         </w:tc>
@@ -4711,7 +5504,15 @@
       </w:pPr>
       <w:bookmarkStart w:id="37" w:name="_Toc106926815"/>
       <w:r>
-        <w:t>Adding c# related extensions</w:t>
+        <w:t xml:space="preserve">Adding </w:t>
+      </w:r>
+      <w:proofErr w:type="spellStart"/>
+      <w:r>
+        <w:t>c#</w:t>
+      </w:r>
+      <w:proofErr w:type="spellEnd"/>
+      <w:r>
+        <w:t xml:space="preserve"> related extensions</w:t>
       </w:r>
       <w:r>
         <w:t xml:space="preserve"> &amp; packages</w:t>
@@ -4760,7 +5561,15 @@
               <w:ind w:left="330"/>
             </w:pPr>
             <w:r>
-              <w:t>C# for Visual Studio Code (powered by OmniSharp)</w:t>
+              <w:t xml:space="preserve">C# for Visual Studio Code (powered by </w:t>
+            </w:r>
+            <w:proofErr w:type="spellStart"/>
+            <w:r>
+              <w:t>OmniSharp</w:t>
+            </w:r>
+            <w:proofErr w:type="spellEnd"/>
+            <w:r>
+              <w:t>)</w:t>
             </w:r>
           </w:p>
           <w:p>
@@ -4775,9 +5584,11 @@
             <w:r>
               <w:t xml:space="preserve">C# Extensions by </w:t>
             </w:r>
+            <w:proofErr w:type="spellStart"/>
             <w:r>
               <w:t>JosKreativ</w:t>
             </w:r>
+            <w:proofErr w:type="spellEnd"/>
           </w:p>
           <w:p>
             <w:pPr>
@@ -4808,8 +5619,13 @@
               <w:ind w:left="330"/>
             </w:pPr>
             <w:r>
-              <w:t>SQLite by alexcvzz</w:t>
-            </w:r>
+              <w:t xml:space="preserve">SQLite by </w:t>
+            </w:r>
+            <w:proofErr w:type="spellStart"/>
+            <w:r>
+              <w:t>alexcvzz</w:t>
+            </w:r>
+            <w:proofErr w:type="spellEnd"/>
           </w:p>
         </w:tc>
         <w:tc>
@@ -4832,7 +5648,15 @@
               <w:ind w:left="346"/>
             </w:pPr>
             <w:r>
-              <w:t xml:space="preserve">After the reload you'll be shown some file missing popup - click yes. It will create .vscode folder. </w:t>
+              <w:t>After the reload you'll be shown some file missing popup - click yes. It will create .</w:t>
+            </w:r>
+            <w:proofErr w:type="spellStart"/>
+            <w:r>
+              <w:t>vscode</w:t>
+            </w:r>
+            <w:proofErr w:type="spellEnd"/>
+            <w:r>
+              <w:t xml:space="preserve"> folder. </w:t>
             </w:r>
           </w:p>
           <w:p>
@@ -4873,7 +5697,23 @@
                 <w:b/>
                 <w:bCs/>
               </w:rPr>
-              <w:t>Adding nuget extension</w:t>
+              <w:t xml:space="preserve">Adding </w:t>
+            </w:r>
+            <w:proofErr w:type="spellStart"/>
+            <w:r>
+              <w:rPr>
+                <w:b/>
+                <w:bCs/>
+              </w:rPr>
+              <w:t>nuget</w:t>
+            </w:r>
+            <w:proofErr w:type="spellEnd"/>
+            <w:r>
+              <w:rPr>
+                <w:b/>
+                <w:bCs/>
+              </w:rPr>
+              <w:t xml:space="preserve"> extension</w:t>
             </w:r>
           </w:p>
           <w:p>
@@ -4886,8 +5726,13 @@
               <w:ind w:left="330"/>
             </w:pPr>
             <w:r>
-              <w:t>NuGet Gallery by pcislo</w:t>
-            </w:r>
+              <w:t xml:space="preserve">NuGet Gallery by </w:t>
+            </w:r>
+            <w:proofErr w:type="spellStart"/>
+            <w:r>
+              <w:t>pcislo</w:t>
+            </w:r>
+            <w:proofErr w:type="spellEnd"/>
           </w:p>
           <w:p>
             <w:pPr>
@@ -4898,8 +5743,21 @@
               </w:numPr>
               <w:ind w:left="330"/>
             </w:pPr>
-            <w:r>
-              <w:t>vscode-nuget-package-manager [use above]</w:t>
+            <w:proofErr w:type="spellStart"/>
+            <w:r>
+              <w:t>vscode</w:t>
+            </w:r>
+            <w:proofErr w:type="spellEnd"/>
+            <w:r>
+              <w:t>-</w:t>
+            </w:r>
+            <w:proofErr w:type="spellStart"/>
+            <w:r>
+              <w:t>nuget</w:t>
+            </w:r>
+            <w:proofErr w:type="spellEnd"/>
+            <w:r>
+              <w:t>-package-manager [use above]</w:t>
             </w:r>
           </w:p>
         </w:tc>
@@ -4992,8 +5850,13 @@
               </w:numPr>
             </w:pPr>
             <w:r>
-              <w:t>Angular Files 1.6.2 Alexander Ivanichev</w:t>
-            </w:r>
+              <w:t xml:space="preserve">Angular Files 1.6.2 Alexander </w:t>
+            </w:r>
+            <w:proofErr w:type="spellStart"/>
+            <w:r>
+              <w:t>Ivanichev</w:t>
+            </w:r>
+            <w:proofErr w:type="spellEnd"/>
           </w:p>
           <w:p>
             <w:pPr>
@@ -5045,8 +5908,13 @@
               </w:numPr>
             </w:pPr>
             <w:r>
-              <w:t>Bracket Pair Colorizer CoenraadS</w:t>
-            </w:r>
+              <w:t xml:space="preserve">Bracket Pair Colorizer </w:t>
+            </w:r>
+            <w:proofErr w:type="spellStart"/>
+            <w:r>
+              <w:t>CoenraadS</w:t>
+            </w:r>
+            <w:proofErr w:type="spellEnd"/>
           </w:p>
           <w:p>
             <w:pPr>
@@ -5081,7 +5949,15 @@
               </w:numPr>
             </w:pPr>
             <w:r>
-              <w:t>Path Intellisense Christian Kohler 1.4.2</w:t>
+              <w:t xml:space="preserve">Path </w:t>
+            </w:r>
+            <w:proofErr w:type="spellStart"/>
+            <w:r>
+              <w:t>Intellisense</w:t>
+            </w:r>
+            <w:proofErr w:type="spellEnd"/>
+            <w:r>
+              <w:t xml:space="preserve"> Christian Kohler 1.4.2</w:t>
             </w:r>
           </w:p>
           <w:p>
@@ -5093,7 +5969,15 @@
               </w:numPr>
             </w:pPr>
             <w:r>
-              <w:t>Prettier - Code formatter Esben Petersen 1.6.1</w:t>
+              <w:t xml:space="preserve">Prettier - Code formatter </w:t>
+            </w:r>
+            <w:proofErr w:type="spellStart"/>
+            <w:r>
+              <w:t>Esben</w:t>
+            </w:r>
+            <w:proofErr w:type="spellEnd"/>
+            <w:r>
+              <w:t xml:space="preserve"> Petersen 1.6.1</w:t>
             </w:r>
           </w:p>
           <w:p>
@@ -5104,8 +5988,21 @@
                 <w:numId w:val="18"/>
               </w:numPr>
             </w:pPr>
-            <w:r>
-              <w:t>TSLint egamma 1.4.40</w:t>
+            <w:proofErr w:type="spellStart"/>
+            <w:r>
+              <w:t>TSLint</w:t>
+            </w:r>
+            <w:proofErr w:type="spellEnd"/>
+            <w:r>
+              <w:t xml:space="preserve"> </w:t>
+            </w:r>
+            <w:proofErr w:type="spellStart"/>
+            <w:r>
+              <w:t>egamma</w:t>
+            </w:r>
+            <w:proofErr w:type="spellEnd"/>
+            <w:r>
+              <w:t xml:space="preserve"> 1.4.40</w:t>
             </w:r>
           </w:p>
           <w:p/>
@@ -5151,7 +6048,15 @@
         <w:sym w:font="Wingdings" w:char="F0E8"/>
       </w:r>
       <w:r>
-        <w:t xml:space="preserve"> type nuget </w:t>
+        <w:t xml:space="preserve"> type </w:t>
+      </w:r>
+      <w:proofErr w:type="spellStart"/>
+      <w:r>
+        <w:t>nuget</w:t>
+      </w:r>
+      <w:proofErr w:type="spellEnd"/>
+      <w:r>
+        <w:t xml:space="preserve"> </w:t>
       </w:r>
       <w:r>
         <w:sym w:font="Wingdings" w:char="F0E8"/>
@@ -5170,8 +6075,13 @@
         <w:spacing w:after="0"/>
       </w:pPr>
       <w:r>
-        <w:t>Search for the following packages, select package, and tick the check box for the project where it will get installed. In my case it is MSC.Api.csproj</w:t>
+        <w:t xml:space="preserve">Search for the following packages, select package, and tick the check box for the project where it will get installed. In my case it is </w:t>
       </w:r>
+      <w:proofErr w:type="spellStart"/>
+      <w:r>
+        <w:t>MSC.Api.csproj</w:t>
+      </w:r>
+      <w:proofErr w:type="spellEnd"/>
     </w:p>
     <w:p>
       <w:pPr>
@@ -5182,11 +6092,16 @@
         </w:numPr>
         <w:spacing w:after="0"/>
       </w:pPr>
+      <w:proofErr w:type="spellStart"/>
       <w:r>
         <w:t>Microsoft.EntityFrameworkCore</w:t>
       </w:r>
       <w:r>
-        <w:t>.Sqlite v6.0.6</w:t>
+        <w:t>.Sqlite</w:t>
+      </w:r>
+      <w:proofErr w:type="spellEnd"/>
+      <w:r>
+        <w:t xml:space="preserve"> v6.0.6</w:t>
       </w:r>
     </w:p>
     <w:p>
@@ -5198,8 +6113,13 @@
         </w:numPr>
         <w:spacing w:after="0"/>
       </w:pPr>
+      <w:proofErr w:type="spellStart"/>
       <w:r>
-        <w:t>Newtonsoft.Json v13.0.1</w:t>
+        <w:t>Newtonsoft.Json</w:t>
+      </w:r>
+      <w:proofErr w:type="spellEnd"/>
+      <w:r>
+        <w:t xml:space="preserve"> v13.0.1</w:t>
       </w:r>
     </w:p>
     <w:p>
@@ -5211,8 +6131,13 @@
         </w:numPr>
         <w:spacing w:after="0"/>
       </w:pPr>
+      <w:proofErr w:type="spellStart"/>
       <w:r>
-        <w:t xml:space="preserve">Microsoft.EntityFrameworkCore.Design </w:t>
+        <w:t>Microsoft.EntityFrameworkCore.Design</w:t>
+      </w:r>
+      <w:proofErr w:type="spellEnd"/>
+      <w:r>
+        <w:t xml:space="preserve"> </w:t>
       </w:r>
       <w:r>
         <w:t xml:space="preserve">v6.0.6 </w:t>
@@ -5244,7 +6169,15 @@
         <w:spacing w:after="0"/>
       </w:pPr>
       <w:r>
-        <w:t>dotnet -ef : It is a tool, pick the same version is the entity frame work installed above</w:t>
+        <w:t>dotnet -</w:t>
+      </w:r>
+      <w:proofErr w:type="spellStart"/>
+      <w:r>
+        <w:t>ef</w:t>
+      </w:r>
+      <w:proofErr w:type="spellEnd"/>
+      <w:r>
+        <w:t xml:space="preserve"> : It is a tool, pick the same version is the entity frame work installed above</w:t>
       </w:r>
     </w:p>
     <w:p>
@@ -5257,7 +6190,15 @@
         <w:spacing w:after="0"/>
       </w:pPr>
       <w:r>
-        <w:t>dotnet tool install --global dotnet-ef --version 6.0.6</w:t>
+        <w:t>dotnet tool install --global dotnet-</w:t>
+      </w:r>
+      <w:proofErr w:type="spellStart"/>
+      <w:r>
+        <w:t>ef</w:t>
+      </w:r>
+      <w:proofErr w:type="spellEnd"/>
+      <w:r>
+        <w:t xml:space="preserve"> --version 6.0.6</w:t>
       </w:r>
       <w:r>
         <w:t xml:space="preserve"> </w:t>
@@ -5510,8 +6451,13 @@
                 <w:numId w:val="12"/>
               </w:numPr>
             </w:pPr>
-            <w:r>
-              <w:t>Sqlite (DB)</w:t>
+            <w:proofErr w:type="spellStart"/>
+            <w:r>
+              <w:t>Sqlite</w:t>
+            </w:r>
+            <w:proofErr w:type="spellEnd"/>
+            <w:r>
+              <w:t xml:space="preserve"> (DB)</w:t>
             </w:r>
           </w:p>
         </w:tc>
@@ -5529,7 +6475,15 @@
     </w:p>
     <w:p>
       <w:r>
-        <w:t xml:space="preserve">For development will use Sqlite. </w:t>
+        <w:t xml:space="preserve">For development will use </w:t>
+      </w:r>
+      <w:proofErr w:type="spellStart"/>
+      <w:r>
+        <w:t>Sqlite</w:t>
+      </w:r>
+      <w:proofErr w:type="spellEnd"/>
+      <w:r>
+        <w:t xml:space="preserve">. </w:t>
       </w:r>
     </w:p>
     <w:p>
@@ -5625,7 +6579,21 @@
           <w:rPr>
             <w:rStyle w:val="Hyperlink"/>
           </w:rPr>
-          <w:t>0002 VS Code DotNet Angular Commands.docx</w:t>
+          <w:t xml:space="preserve">0002 VS Code </w:t>
+        </w:r>
+        <w:proofErr w:type="spellStart"/>
+        <w:r>
+          <w:rPr>
+            <w:rStyle w:val="Hyperlink"/>
+          </w:rPr>
+          <w:t>DotNet</w:t>
+        </w:r>
+        <w:proofErr w:type="spellEnd"/>
+        <w:r>
+          <w:rPr>
+            <w:rStyle w:val="Hyperlink"/>
+          </w:rPr>
+          <w:t xml:space="preserve"> Angular Commands.docx</w:t>
         </w:r>
       </w:hyperlink>
     </w:p>
@@ -5658,23 +6626,87 @@
           <w:ilvl w:val="0"/>
           <w:numId w:val="7"/>
         </w:numPr>
+        <w:rPr>
+          <w:rStyle w:val="Hyperlink"/>
+          <w:color w:val="auto"/>
+          <w:u w:val="none"/>
+        </w:rPr>
       </w:pPr>
       <w:hyperlink r:id="rId30" w:history="1">
         <w:r>
           <w:rPr>
             <w:rStyle w:val="Hyperlink"/>
           </w:rPr>
-          <w:t>0004 EntityFrameWork Setup Code First - DBContext - Sqlite.docx</w:t>
+          <w:t xml:space="preserve">0004 </w:t>
+        </w:r>
+        <w:proofErr w:type="spellStart"/>
+        <w:r>
+          <w:rPr>
+            <w:rStyle w:val="Hyperlink"/>
+          </w:rPr>
+          <w:t>EntityFrameWork</w:t>
+        </w:r>
+        <w:proofErr w:type="spellEnd"/>
+        <w:r>
+          <w:rPr>
+            <w:rStyle w:val="Hyperlink"/>
+          </w:rPr>
+          <w:t xml:space="preserve"> Setup Code First - </w:t>
+        </w:r>
+        <w:proofErr w:type="spellStart"/>
+        <w:r>
+          <w:rPr>
+            <w:rStyle w:val="Hyperlink"/>
+          </w:rPr>
+          <w:t>DBContext</w:t>
+        </w:r>
+        <w:proofErr w:type="spellEnd"/>
+        <w:r>
+          <w:rPr>
+            <w:rStyle w:val="Hyperlink"/>
+          </w:rPr>
+          <w:t xml:space="preserve"> - Sqlite.docx</w:t>
+        </w:r>
+      </w:hyperlink>
+    </w:p>
+    <w:p>
+      <w:pPr>
+        <w:pStyle w:val="ListParagraph"/>
+        <w:numPr>
+          <w:ilvl w:val="0"/>
+          <w:numId w:val="7"/>
+        </w:numPr>
+      </w:pPr>
+      <w:hyperlink r:id="rId31" w:history="1">
+        <w:r>
+          <w:rPr>
+            <w:rStyle w:val="Hyperlink"/>
+          </w:rPr>
+          <w:t xml:space="preserve">0005 </w:t>
+        </w:r>
+        <w:proofErr w:type="spellStart"/>
+        <w:r>
+          <w:rPr>
+            <w:rStyle w:val="Hyperlink"/>
+          </w:rPr>
+          <w:t>WebApi</w:t>
+        </w:r>
+        <w:proofErr w:type="spellEnd"/>
+        <w:r>
+          <w:rPr>
+            <w:rStyle w:val="Hyperlink"/>
+          </w:rPr>
+          <w:t xml:space="preserve"> Controllers - Repository - Dependency Injection.docx</w:t>
         </w:r>
       </w:hyperlink>
     </w:p>
     <w:sectPr>
-      <w:headerReference w:type="even" r:id="rId31"/>
-      <w:headerReference w:type="default" r:id="rId32"/>
-      <w:footerReference w:type="even" r:id="rId33"/>
-      <w:footerReference w:type="default" r:id="rId34"/>
-      <w:headerReference w:type="first" r:id="rId35"/>
-      <w:footerReference w:type="first" r:id="rId36"/>
+      <w:headerReference w:type="even" r:id="rId32"/>
+      <w:headerReference w:type="default" r:id="rId33"/>
+      <w:footerReference w:type="even" r:id="rId34"/>
+      <w:footerReference w:type="default" r:id="rId35"/>
+      <w:headerReference w:type="first" r:id="rId36"/>
+      <w:footerReference w:type="first" r:id="rId37"/>
       <w:pgSz w:w="12240" w:h="15840"/>
       <w:pgMar w:top="720" w:right="720" w:bottom="720" w:left="720" w:header="720" w:footer="720" w:gutter="0"/>
       <w:cols w:space="720"/>

</xml_diff>

<commit_message>
Instructions for cloning the project
</commit_message>
<xml_diff>
--- a/Documents/0001 Project - Basic Info - Setup.docx
+++ b/Documents/0001 Project - Basic Info - Setup.docx
@@ -2336,6 +2336,66 @@
       </w:pPr>
       <w:bookmarkStart w:id="0" w:name="_Toc106926789"/>
       <w:r>
+        <w:t>Cloning Project</w:t>
+      </w:r>
+    </w:p>
+    <w:p>
+      <w:r>
+        <w:t>The cloned project will not run. For that first follow the “</w:t>
+      </w:r>
+      <w:hyperlink r:id="rId8" w:history="1">
+        <w:r>
+          <w:rPr>
+            <w:rStyle w:val="Hyperlink"/>
+          </w:rPr>
+          <w:t>0004 EntityFrameWork Setup Code First - DBContext - Sqlite.docx</w:t>
+        </w:r>
+      </w:hyperlink>
+      <w:r>
+        <w:t>”, section “</w:t>
+      </w:r>
+      <w:r>
+        <w:t>Migrations and Database Update</w:t>
+      </w:r>
+      <w:r>
+        <w:t xml:space="preserve">” and issue the following two commands. In command prompt you must be in MSC.Api folder. This is where the project is. </w:t>
+      </w:r>
+    </w:p>
+    <w:p>
+      <w:pPr>
+        <w:pStyle w:val="ListParagraph"/>
+        <w:numPr>
+          <w:ilvl w:val="0"/>
+          <w:numId w:val="28"/>
+        </w:numPr>
+      </w:pPr>
+      <w:r>
+        <w:t xml:space="preserve">dotnet ef migrations add InitialCreate -o </w:t>
+      </w:r>
+      <w:r>
+        <w:t>Core/</w:t>
+      </w:r>
+      <w:r>
+        <w:t>DB/Migrations</w:t>
+      </w:r>
+    </w:p>
+    <w:p>
+      <w:pPr>
+        <w:pStyle w:val="ListParagraph"/>
+        <w:numPr>
+          <w:ilvl w:val="0"/>
+          <w:numId w:val="28"/>
+        </w:numPr>
+      </w:pPr>
+      <w:r>
+        <w:t>dotnet ef database update</w:t>
+      </w:r>
+    </w:p>
+    <w:p>
+      <w:pPr>
+        <w:pStyle w:val="Heading1"/>
+      </w:pPr>
+      <w:r>
         <w:t>App Basics</w:t>
       </w:r>
       <w:bookmarkEnd w:id="0"/>
@@ -2441,13 +2501,8 @@
               <w:outlineLvl w:val="1"/>
             </w:pPr>
             <w:bookmarkStart w:id="2" w:name="_Toc106926791"/>
-            <w:proofErr w:type="spellStart"/>
-            <w:r>
-              <w:t>VisualStudio</w:t>
-            </w:r>
-            <w:proofErr w:type="spellEnd"/>
-            <w:r>
-              <w:t xml:space="preserve"> Code</w:t>
+            <w:r>
+              <w:t>VisualStudio Code</w:t>
             </w:r>
             <w:r>
               <w:t xml:space="preserve"> Install</w:t>
@@ -2461,7 +2516,7 @@
             <w:r>
               <w:t xml:space="preserve">: </w:t>
             </w:r>
-            <w:hyperlink r:id="rId8" w:history="1">
+            <w:hyperlink r:id="rId9" w:history="1">
               <w:r>
                 <w:rPr>
                   <w:rStyle w:val="Hyperlink"/>
@@ -2484,11 +2539,9 @@
               <w:outlineLvl w:val="1"/>
             </w:pPr>
             <w:bookmarkStart w:id="3" w:name="_Toc106926792"/>
-            <w:proofErr w:type="spellStart"/>
             <w:r>
               <w:t>nodeJs</w:t>
             </w:r>
-            <w:proofErr w:type="spellEnd"/>
             <w:r>
               <w:t xml:space="preserve"> Install</w:t>
             </w:r>
@@ -2505,7 +2558,7 @@
             <w:r>
               <w:t xml:space="preserve">Go to </w:t>
             </w:r>
-            <w:hyperlink r:id="rId9" w:history="1">
+            <w:hyperlink r:id="rId10" w:history="1">
               <w:r>
                 <w:rPr>
                   <w:rStyle w:val="Hyperlink"/>
@@ -2559,17 +2612,9 @@
               </w:numPr>
             </w:pPr>
             <w:r>
-              <w:t xml:space="preserve">Look into installing different versions of </w:t>
-            </w:r>
-            <w:proofErr w:type="spellStart"/>
-            <w:r>
-              <w:t>nodejs</w:t>
-            </w:r>
-            <w:proofErr w:type="spellEnd"/>
-            <w:r>
-              <w:t xml:space="preserve"> with NVM: </w:t>
-            </w:r>
-            <w:hyperlink r:id="rId10" w:history="1">
+              <w:t xml:space="preserve">Look into installing different versions of nodejs with NVM: </w:t>
+            </w:r>
+            <w:hyperlink r:id="rId11" w:history="1">
               <w:r>
                 <w:rPr>
                   <w:rStyle w:val="Hyperlink"/>
@@ -2600,7 +2645,7 @@
             </w:r>
           </w:p>
           <w:p>
-            <w:hyperlink r:id="rId11" w:history="1">
+            <w:hyperlink r:id="rId12" w:history="1">
               <w:r>
                 <w:rPr>
                   <w:rStyle w:val="Hyperlink"/>
@@ -2680,13 +2725,8 @@
                 <w:tab w:val="left" w:pos="14656"/>
               </w:tabs>
             </w:pPr>
-            <w:proofErr w:type="spellStart"/>
-            <w:r>
-              <w:t>npm</w:t>
-            </w:r>
-            <w:proofErr w:type="spellEnd"/>
-            <w:r>
-              <w:t xml:space="preserve"> uninstall -g @angular/cli</w:t>
+            <w:r>
+              <w:t>npm uninstall -g @angular/cli</w:t>
             </w:r>
           </w:p>
           <w:p>
@@ -2702,23 +2742,13 @@
                 <w:szCs w:val="22"/>
               </w:rPr>
             </w:pPr>
-            <w:proofErr w:type="spellStart"/>
             <w:r>
               <w:rPr>
                 <w:rFonts w:asciiTheme="minorHAnsi" w:eastAsiaTheme="minorHAnsi" w:hAnsiTheme="minorHAnsi" w:cstheme="minorBidi"/>
                 <w:sz w:val="22"/>
                 <w:szCs w:val="22"/>
               </w:rPr>
-              <w:t>npm</w:t>
-            </w:r>
-            <w:proofErr w:type="spellEnd"/>
-            <w:r>
-              <w:rPr>
-                <w:rFonts w:asciiTheme="minorHAnsi" w:eastAsiaTheme="minorHAnsi" w:hAnsiTheme="minorHAnsi" w:cstheme="minorBidi"/>
-                <w:sz w:val="22"/>
-                <w:szCs w:val="22"/>
-              </w:rPr>
-              <w:t xml:space="preserve"> cache clean</w:t>
+              <w:t>npm cache clean</w:t>
             </w:r>
           </w:p>
           <w:p>
@@ -2729,23 +2759,13 @@
                 <w:numId w:val="15"/>
               </w:numPr>
             </w:pPr>
-            <w:proofErr w:type="spellStart"/>
             <w:r>
               <w:rPr>
                 <w:rFonts w:asciiTheme="minorHAnsi" w:eastAsiaTheme="minorHAnsi" w:hAnsiTheme="minorHAnsi" w:cstheme="minorBidi"/>
                 <w:sz w:val="22"/>
                 <w:szCs w:val="22"/>
               </w:rPr>
-              <w:t>npm</w:t>
-            </w:r>
-            <w:proofErr w:type="spellEnd"/>
-            <w:r>
-              <w:rPr>
-                <w:rFonts w:asciiTheme="minorHAnsi" w:eastAsiaTheme="minorHAnsi" w:hAnsiTheme="minorHAnsi" w:cstheme="minorBidi"/>
-                <w:sz w:val="22"/>
-                <w:szCs w:val="22"/>
-              </w:rPr>
-              <w:t xml:space="preserve"> install -g @angular/cli@</w:t>
+              <w:t>npm install -g @angular/cli@</w:t>
             </w:r>
             <w:r>
               <w:rPr>
@@ -2793,16 +2813,8 @@
               <w:rPr>
                 <w:color w:val="BF8F00" w:themeColor="accent4" w:themeShade="BF"/>
               </w:rPr>
-              <w:t>&gt; dotnet --list-</w:t>
-            </w:r>
-            <w:proofErr w:type="spellStart"/>
-            <w:r>
-              <w:rPr>
-                <w:color w:val="BF8F00" w:themeColor="accent4" w:themeShade="BF"/>
-              </w:rPr>
-              <w:t>sdks</w:t>
-            </w:r>
-            <w:proofErr w:type="spellEnd"/>
+              <w:t>&gt; dotnet --list-sdks</w:t>
+            </w:r>
           </w:p>
           <w:p>
             <w:r>
@@ -2814,67 +2826,6 @@
                   <wp:extent cx="3228975" cy="866775"/>
                   <wp:effectExtent l="0" t="0" r="9525" b="9525"/>
                   <wp:docPr id="3" name="Picture 3"/>
-                  <wp:cNvGraphicFramePr>
-                    <a:graphicFrameLocks xmlns:a="http://schemas.openxmlformats.org/drawingml/2006/main" noChangeAspect="1"/>
-                  </wp:cNvGraphicFramePr>
-                  <a:graphic xmlns:a="http://schemas.openxmlformats.org/drawingml/2006/main">
-                    <a:graphicData uri="http://schemas.openxmlformats.org/drawingml/2006/picture">
-                      <pic:pic xmlns:pic="http://schemas.openxmlformats.org/drawingml/2006/picture">
-                        <pic:nvPicPr>
-                          <pic:cNvPr id="1" name=""/>
-                          <pic:cNvPicPr/>
-                        </pic:nvPicPr>
-                        <pic:blipFill>
-                          <a:blip r:embed="rId12"/>
-                          <a:stretch>
-                            <a:fillRect/>
-                          </a:stretch>
-                        </pic:blipFill>
-                        <pic:spPr>
-                          <a:xfrm>
-                            <a:off x="0" y="0"/>
-                            <a:ext cx="3228975" cy="866775"/>
-                          </a:xfrm>
-                          <a:prstGeom prst="rect">
-                            <a:avLst/>
-                          </a:prstGeom>
-                        </pic:spPr>
-                      </pic:pic>
-                    </a:graphicData>
-                  </a:graphic>
-                </wp:inline>
-              </w:drawing>
-            </w:r>
-          </w:p>
-        </w:tc>
-        <w:tc>
-          <w:tcPr>
-            <w:tcW w:w="5520" w:type="dxa"/>
-            <w:vMerge w:val="restart"/>
-          </w:tcPr>
-          <w:p>
-            <w:pPr>
-              <w:rPr>
-                <w:color w:val="BF8F00" w:themeColor="accent4" w:themeShade="BF"/>
-              </w:rPr>
-            </w:pPr>
-            <w:r>
-              <w:rPr>
-                <w:color w:val="BF8F00" w:themeColor="accent4" w:themeShade="BF"/>
-              </w:rPr>
-              <w:t>&gt;dotnet --info</w:t>
-            </w:r>
-          </w:p>
-          <w:p>
-            <w:r>
-              <w:rPr>
-                <w:noProof/>
-              </w:rPr>
-              <w:drawing>
-                <wp:inline distT="0" distB="0" distL="0" distR="0" wp14:anchorId="5870FADF" wp14:editId="01552C96">
-                  <wp:extent cx="3312795" cy="2017728"/>
-                  <wp:effectExtent l="0" t="0" r="1905" b="1905"/>
-                  <wp:docPr id="4" name="Picture 4"/>
                   <wp:cNvGraphicFramePr>
                     <a:graphicFrameLocks xmlns:a="http://schemas.openxmlformats.org/drawingml/2006/main" noChangeAspect="1"/>
                   </wp:cNvGraphicFramePr>
@@ -2894,7 +2845,7 @@
                         <pic:spPr>
                           <a:xfrm>
                             <a:off x="0" y="0"/>
-                            <a:ext cx="3330919" cy="2028767"/>
+                            <a:ext cx="3228975" cy="866775"/>
                           </a:xfrm>
                           <a:prstGeom prst="rect">
                             <a:avLst/>
@@ -2907,16 +2858,35 @@
               </w:drawing>
             </w:r>
           </w:p>
+        </w:tc>
+        <w:tc>
+          <w:tcPr>
+            <w:tcW w:w="5520" w:type="dxa"/>
+            <w:vMerge w:val="restart"/>
+          </w:tcPr>
+          <w:p>
+            <w:pPr>
+              <w:rPr>
+                <w:color w:val="BF8F00" w:themeColor="accent4" w:themeShade="BF"/>
+              </w:rPr>
+            </w:pPr>
+            <w:r>
+              <w:rPr>
+                <w:color w:val="BF8F00" w:themeColor="accent4" w:themeShade="BF"/>
+              </w:rPr>
+              <w:t>&gt;dotnet --info</w:t>
+            </w:r>
+          </w:p>
           <w:p>
             <w:r>
               <w:rPr>
                 <w:noProof/>
               </w:rPr>
               <w:drawing>
-                <wp:inline distT="0" distB="0" distL="0" distR="0" wp14:anchorId="3B9C155D" wp14:editId="6DEC6454">
-                  <wp:extent cx="3398520" cy="1258082"/>
-                  <wp:effectExtent l="0" t="0" r="0" b="0"/>
-                  <wp:docPr id="5" name="Picture 5"/>
+                <wp:inline distT="0" distB="0" distL="0" distR="0" wp14:anchorId="5870FADF" wp14:editId="01552C96">
+                  <wp:extent cx="3312795" cy="2017728"/>
+                  <wp:effectExtent l="0" t="0" r="1905" b="1905"/>
+                  <wp:docPr id="4" name="Picture 4"/>
                   <wp:cNvGraphicFramePr>
                     <a:graphicFrameLocks xmlns:a="http://schemas.openxmlformats.org/drawingml/2006/main" noChangeAspect="1"/>
                   </wp:cNvGraphicFramePr>
@@ -2936,6 +2906,49 @@
                         <pic:spPr>
                           <a:xfrm>
                             <a:off x="0" y="0"/>
+                            <a:ext cx="3330919" cy="2028767"/>
+                          </a:xfrm>
+                          <a:prstGeom prst="rect">
+                            <a:avLst/>
+                          </a:prstGeom>
+                        </pic:spPr>
+                      </pic:pic>
+                    </a:graphicData>
+                  </a:graphic>
+                </wp:inline>
+              </w:drawing>
+            </w:r>
+          </w:p>
+          <w:p>
+            <w:r>
+              <w:rPr>
+                <w:noProof/>
+              </w:rPr>
+              <w:lastRenderedPageBreak/>
+              <w:drawing>
+                <wp:inline distT="0" distB="0" distL="0" distR="0" wp14:anchorId="3B9C155D" wp14:editId="6DEC6454">
+                  <wp:extent cx="3398520" cy="1258082"/>
+                  <wp:effectExtent l="0" t="0" r="0" b="0"/>
+                  <wp:docPr id="5" name="Picture 5"/>
+                  <wp:cNvGraphicFramePr>
+                    <a:graphicFrameLocks xmlns:a="http://schemas.openxmlformats.org/drawingml/2006/main" noChangeAspect="1"/>
+                  </wp:cNvGraphicFramePr>
+                  <a:graphic xmlns:a="http://schemas.openxmlformats.org/drawingml/2006/main">
+                    <a:graphicData uri="http://schemas.openxmlformats.org/drawingml/2006/picture">
+                      <pic:pic xmlns:pic="http://schemas.openxmlformats.org/drawingml/2006/picture">
+                        <pic:nvPicPr>
+                          <pic:cNvPr id="1" name=""/>
+                          <pic:cNvPicPr/>
+                        </pic:nvPicPr>
+                        <pic:blipFill>
+                          <a:blip r:embed="rId15"/>
+                          <a:stretch>
+                            <a:fillRect/>
+                          </a:stretch>
+                        </pic:blipFill>
+                        <pic:spPr>
+                          <a:xfrm>
+                            <a:off x="0" y="0"/>
                             <a:ext cx="3449403" cy="1276918"/>
                           </a:xfrm>
                           <a:prstGeom prst="rect">
@@ -2998,21 +3011,7 @@
               <w:rPr>
                 <w:color w:val="BF8F00" w:themeColor="accent4" w:themeShade="BF"/>
               </w:rPr>
-              <w:t>&gt;</w:t>
-            </w:r>
-            <w:proofErr w:type="spellStart"/>
-            <w:r>
-              <w:rPr>
-                <w:color w:val="BF8F00" w:themeColor="accent4" w:themeShade="BF"/>
-              </w:rPr>
-              <w:t>npm</w:t>
-            </w:r>
-            <w:proofErr w:type="spellEnd"/>
-            <w:r>
-              <w:rPr>
-                <w:color w:val="BF8F00" w:themeColor="accent4" w:themeShade="BF"/>
-              </w:rPr>
-              <w:t xml:space="preserve"> --version</w:t>
+              <w:t>&gt;npm --version</w:t>
             </w:r>
           </w:p>
           <w:p>
@@ -3033,29 +3032,11 @@
                 <w:bCs/>
                 <w:color w:val="ED7D31" w:themeColor="accent2"/>
               </w:rPr>
-              <w:t xml:space="preserve">Alternate use </w:t>
-            </w:r>
-            <w:proofErr w:type="spellStart"/>
-            <w:r>
-              <w:rPr>
-                <w:b/>
-                <w:bCs/>
-                <w:color w:val="ED7D31" w:themeColor="accent2"/>
-              </w:rPr>
-              <w:t>nvm</w:t>
-            </w:r>
-            <w:proofErr w:type="spellEnd"/>
-            <w:r>
-              <w:rPr>
-                <w:b/>
-                <w:bCs/>
-                <w:color w:val="ED7D31" w:themeColor="accent2"/>
-              </w:rPr>
-              <w:t xml:space="preserve"> to install different versions of node</w:t>
-            </w:r>
-          </w:p>
-          <w:p>
-            <w:hyperlink r:id="rId15" w:history="1">
+              <w:t>Alternate use nvm to install different versions of node</w:t>
+            </w:r>
+          </w:p>
+          <w:p>
+            <w:hyperlink r:id="rId16" w:history="1">
               <w:r>
                 <w:rPr>
                   <w:rStyle w:val="Hyperlink"/>
@@ -3115,7 +3096,7 @@
                           <pic:cNvPicPr/>
                         </pic:nvPicPr>
                         <pic:blipFill>
-                          <a:blip r:embed="rId16"/>
+                          <a:blip r:embed="rId17"/>
                           <a:stretch>
                             <a:fillRect/>
                           </a:stretch>
@@ -3269,15 +3250,7 @@
         </w:numPr>
       </w:pPr>
       <w:r>
-        <w:t xml:space="preserve">Type folders, go to </w:t>
-      </w:r>
-      <w:proofErr w:type="spellStart"/>
-      <w:r>
-        <w:t>Explorer:Compat</w:t>
-      </w:r>
-      <w:proofErr w:type="spellEnd"/>
-      <w:r>
-        <w:t xml:space="preserve"> Folder and unselect</w:t>
+        <w:t>Type folders, go to Explorer:Compat Folder and unselect</w:t>
       </w:r>
     </w:p>
     <w:p>
@@ -3285,16 +3258,11 @@
         <w:pStyle w:val="Heading1"/>
       </w:pPr>
       <w:bookmarkStart w:id="9" w:name="_Toc106926796"/>
-      <w:proofErr w:type="spellStart"/>
       <w:r>
         <w:t>Web</w:t>
       </w:r>
       <w:r>
-        <w:t>Api</w:t>
-      </w:r>
-      <w:proofErr w:type="spellEnd"/>
-      <w:r>
-        <w:t xml:space="preserve"> </w:t>
+        <w:t xml:space="preserve">Api </w:t>
       </w:r>
       <w:r>
         <w:t>Project</w:t>
@@ -3353,15 +3321,7 @@
             <w:bookmarkStart w:id="13" w:name="_Toc103640103"/>
             <w:bookmarkStart w:id="14" w:name="_Toc106926798"/>
             <w:r>
-              <w:t xml:space="preserve">Create </w:t>
-            </w:r>
-            <w:proofErr w:type="spellStart"/>
-            <w:r>
-              <w:t>WebAPI</w:t>
-            </w:r>
-            <w:proofErr w:type="spellEnd"/>
-            <w:r>
-              <w:t xml:space="preserve"> Method 1</w:t>
+              <w:t>Create WebAPI Method 1</w:t>
             </w:r>
             <w:bookmarkEnd w:id="12"/>
             <w:bookmarkEnd w:id="13"/>
@@ -3377,60 +3337,60 @@
               <w:rPr>
                 <w:color w:val="BF8F00" w:themeColor="accent4" w:themeShade="BF"/>
               </w:rPr>
-              <w:t xml:space="preserve">&gt;dotnet new </w:t>
-            </w:r>
-            <w:proofErr w:type="spellStart"/>
-            <w:r>
+              <w:t>&gt;dotnet new sln</w:t>
+            </w:r>
+          </w:p>
+          <w:p>
+            <w:r>
+              <w:t>Solution name the same as the container folder</w:t>
+            </w:r>
+          </w:p>
+          <w:p>
+            <w:pPr>
               <w:rPr>
                 <w:color w:val="BF8F00" w:themeColor="accent4" w:themeShade="BF"/>
               </w:rPr>
-              <w:t>sln</w:t>
-            </w:r>
-            <w:proofErr w:type="spellEnd"/>
-          </w:p>
-          <w:p>
-            <w:r>
-              <w:t>Solution name the same as the container folder</w:t>
-            </w:r>
-          </w:p>
-          <w:p>
-            <w:pPr>
+            </w:pPr>
+            <w:r>
               <w:rPr>
                 <w:color w:val="BF8F00" w:themeColor="accent4" w:themeShade="BF"/>
               </w:rPr>
-            </w:pPr>
-            <w:r>
+              <w:t>&gt; dotnet new sln --name MySolution</w:t>
+            </w:r>
+          </w:p>
+          <w:p>
+            <w:r>
+              <w:t>Solution name with custom name</w:t>
+            </w:r>
+          </w:p>
+          <w:p>
+            <w:pPr>
               <w:rPr>
                 <w:color w:val="BF8F00" w:themeColor="accent4" w:themeShade="BF"/>
               </w:rPr>
-              <w:t xml:space="preserve">&gt; dotnet new </w:t>
-            </w:r>
-            <w:proofErr w:type="spellStart"/>
+            </w:pPr>
             <w:r>
               <w:rPr>
                 <w:color w:val="BF8F00" w:themeColor="accent4" w:themeShade="BF"/>
               </w:rPr>
-              <w:t>sln</w:t>
-            </w:r>
-            <w:proofErr w:type="spellEnd"/>
+              <w:t>&gt;dotnet new webapi -o M</w:t>
+            </w:r>
             <w:r>
               <w:rPr>
                 <w:color w:val="BF8F00" w:themeColor="accent4" w:themeShade="BF"/>
               </w:rPr>
-              <w:t xml:space="preserve"> --name </w:t>
-            </w:r>
-            <w:proofErr w:type="spellStart"/>
+              <w:t>SC</w:t>
+            </w:r>
             <w:r>
               <w:rPr>
                 <w:color w:val="BF8F00" w:themeColor="accent4" w:themeShade="BF"/>
               </w:rPr>
-              <w:t>MySolution</w:t>
-            </w:r>
-            <w:proofErr w:type="spellEnd"/>
-          </w:p>
-          <w:p>
-            <w:r>
-              <w:t>Solution name with custom name</w:t>
+              <w:t>.WebApi</w:t>
+            </w:r>
+          </w:p>
+          <w:p>
+            <w:r>
+              <w:t xml:space="preserve">Create a new project with name MCS.WebApi </w:t>
             </w:r>
           </w:p>
           <w:p>
@@ -3443,102 +3403,20 @@
               <w:rPr>
                 <w:color w:val="BF8F00" w:themeColor="accent4" w:themeShade="BF"/>
               </w:rPr>
-              <w:t xml:space="preserve">&gt;dotnet new </w:t>
-            </w:r>
-            <w:proofErr w:type="spellStart"/>
+              <w:t>&gt;dotnet sln add M</w:t>
+            </w:r>
             <w:r>
               <w:rPr>
                 <w:color w:val="BF8F00" w:themeColor="accent4" w:themeShade="BF"/>
               </w:rPr>
-              <w:t>webapi</w:t>
-            </w:r>
-            <w:proofErr w:type="spellEnd"/>
+              <w:t>SC</w:t>
+            </w:r>
             <w:r>
               <w:rPr>
                 <w:color w:val="BF8F00" w:themeColor="accent4" w:themeShade="BF"/>
               </w:rPr>
-              <w:t xml:space="preserve"> -o </w:t>
-            </w:r>
-            <w:proofErr w:type="spellStart"/>
-            <w:r>
-              <w:rPr>
-                <w:color w:val="BF8F00" w:themeColor="accent4" w:themeShade="BF"/>
-              </w:rPr>
-              <w:t>M</w:t>
-            </w:r>
-            <w:r>
-              <w:rPr>
-                <w:color w:val="BF8F00" w:themeColor="accent4" w:themeShade="BF"/>
-              </w:rPr>
-              <w:t>SC</w:t>
-            </w:r>
-            <w:r>
-              <w:rPr>
-                <w:color w:val="BF8F00" w:themeColor="accent4" w:themeShade="BF"/>
-              </w:rPr>
               <w:t>.WebApi</w:t>
             </w:r>
-            <w:proofErr w:type="spellEnd"/>
-          </w:p>
-          <w:p>
-            <w:r>
-              <w:t xml:space="preserve">Create a new project with name </w:t>
-            </w:r>
-            <w:proofErr w:type="spellStart"/>
-            <w:r>
-              <w:t>MCS.WebApi</w:t>
-            </w:r>
-            <w:proofErr w:type="spellEnd"/>
-            <w:r>
-              <w:t xml:space="preserve"> </w:t>
-            </w:r>
-          </w:p>
-          <w:p>
-            <w:pPr>
-              <w:rPr>
-                <w:color w:val="BF8F00" w:themeColor="accent4" w:themeShade="BF"/>
-              </w:rPr>
-            </w:pPr>
-            <w:r>
-              <w:rPr>
-                <w:color w:val="BF8F00" w:themeColor="accent4" w:themeShade="BF"/>
-              </w:rPr>
-              <w:t xml:space="preserve">&gt;dotnet </w:t>
-            </w:r>
-            <w:proofErr w:type="spellStart"/>
-            <w:r>
-              <w:rPr>
-                <w:color w:val="BF8F00" w:themeColor="accent4" w:themeShade="BF"/>
-              </w:rPr>
-              <w:t>sln</w:t>
-            </w:r>
-            <w:proofErr w:type="spellEnd"/>
-            <w:r>
-              <w:rPr>
-                <w:color w:val="BF8F00" w:themeColor="accent4" w:themeShade="BF"/>
-              </w:rPr>
-              <w:t xml:space="preserve"> add </w:t>
-            </w:r>
-            <w:proofErr w:type="spellStart"/>
-            <w:r>
-              <w:rPr>
-                <w:color w:val="BF8F00" w:themeColor="accent4" w:themeShade="BF"/>
-              </w:rPr>
-              <w:t>M</w:t>
-            </w:r>
-            <w:r>
-              <w:rPr>
-                <w:color w:val="BF8F00" w:themeColor="accent4" w:themeShade="BF"/>
-              </w:rPr>
-              <w:t>SC</w:t>
-            </w:r>
-            <w:r>
-              <w:rPr>
-                <w:color w:val="BF8F00" w:themeColor="accent4" w:themeShade="BF"/>
-              </w:rPr>
-              <w:t>.WebApi</w:t>
-            </w:r>
-            <w:proofErr w:type="spellEnd"/>
           </w:p>
           <w:p>
             <w:r>
@@ -3554,15 +3432,7 @@
             <w:bookmarkStart w:id="16" w:name="_Toc103640104"/>
             <w:bookmarkStart w:id="17" w:name="_Toc106926799"/>
             <w:r>
-              <w:t xml:space="preserve">Create </w:t>
-            </w:r>
-            <w:proofErr w:type="spellStart"/>
-            <w:r>
-              <w:t>WebAPI</w:t>
-            </w:r>
-            <w:proofErr w:type="spellEnd"/>
-            <w:r>
-              <w:t xml:space="preserve"> Method 2</w:t>
+              <w:t>Create WebAPI Method 2</w:t>
             </w:r>
             <w:bookmarkEnd w:id="15"/>
             <w:bookmarkEnd w:id="16"/>
@@ -3578,56 +3448,20 @@
               <w:rPr>
                 <w:color w:val="BF8F00" w:themeColor="accent4" w:themeShade="BF"/>
               </w:rPr>
-              <w:t xml:space="preserve">&gt;dotnet new </w:t>
-            </w:r>
-            <w:proofErr w:type="spellStart"/>
+              <w:t>&gt;dotnet new webapi -o M</w:t>
+            </w:r>
             <w:r>
               <w:rPr>
                 <w:color w:val="BF8F00" w:themeColor="accent4" w:themeShade="BF"/>
               </w:rPr>
-              <w:t>webapi</w:t>
-            </w:r>
-            <w:proofErr w:type="spellEnd"/>
+              <w:t>SC</w:t>
+            </w:r>
             <w:r>
               <w:rPr>
                 <w:color w:val="BF8F00" w:themeColor="accent4" w:themeShade="BF"/>
               </w:rPr>
-              <w:t xml:space="preserve"> -o </w:t>
-            </w:r>
-            <w:proofErr w:type="spellStart"/>
-            <w:r>
-              <w:rPr>
-                <w:color w:val="BF8F00" w:themeColor="accent4" w:themeShade="BF"/>
-              </w:rPr>
-              <w:t>M</w:t>
-            </w:r>
-            <w:r>
-              <w:rPr>
-                <w:color w:val="BF8F00" w:themeColor="accent4" w:themeShade="BF"/>
-              </w:rPr>
-              <w:t>SC</w:t>
-            </w:r>
-            <w:r>
-              <w:rPr>
-                <w:color w:val="BF8F00" w:themeColor="accent4" w:themeShade="BF"/>
-              </w:rPr>
-              <w:t>.WebApi</w:t>
-            </w:r>
-            <w:proofErr w:type="spellEnd"/>
-            <w:r>
-              <w:rPr>
-                <w:color w:val="BF8F00" w:themeColor="accent4" w:themeShade="BF"/>
-              </w:rPr>
-              <w:t xml:space="preserve"> -n </w:t>
-            </w:r>
-            <w:proofErr w:type="spellStart"/>
-            <w:r>
-              <w:rPr>
-                <w:color w:val="BF8F00" w:themeColor="accent4" w:themeShade="BF"/>
-              </w:rPr>
-              <w:t>MCS.WebApi</w:t>
-            </w:r>
-            <w:proofErr w:type="spellEnd"/>
+              <w:t>.WebApi -n MCS.WebApi</w:t>
+            </w:r>
           </w:p>
           <w:p>
             <w:pPr>
@@ -3666,34 +3500,13 @@
             </w:pPr>
             <w:bookmarkStart w:id="21" w:name="_Toc106926801"/>
             <w:r>
-              <w:t xml:space="preserve">Actual Commands used for creating the </w:t>
-            </w:r>
-            <w:proofErr w:type="spellStart"/>
-            <w:r>
-              <w:t>api</w:t>
+              <w:t>Actual Commands used for creating the api</w:t>
             </w:r>
             <w:bookmarkEnd w:id="21"/>
-            <w:proofErr w:type="spellEnd"/>
-          </w:p>
-          <w:p>
-            <w:r>
-              <w:t xml:space="preserve">Create a </w:t>
-            </w:r>
-            <w:proofErr w:type="spellStart"/>
-            <w:r>
-              <w:t>dir</w:t>
-            </w:r>
-            <w:proofErr w:type="spellEnd"/>
-            <w:r>
-              <w:t xml:space="preserve"> to house web </w:t>
-            </w:r>
-            <w:proofErr w:type="spellStart"/>
-            <w:r>
-              <w:t>api</w:t>
-            </w:r>
-            <w:proofErr w:type="spellEnd"/>
-            <w:r>
-              <w:t xml:space="preserve"> solution and project</w:t>
+          </w:p>
+          <w:p>
+            <w:r>
+              <w:t>Create a dir to house web api solution and project</w:t>
             </w:r>
           </w:p>
           <w:p>
@@ -3706,32 +3519,31 @@
               <w:rPr>
                 <w:color w:val="BF8F00" w:themeColor="accent4" w:themeShade="BF"/>
               </w:rPr>
-              <w:t xml:space="preserve">&gt;md </w:t>
-            </w:r>
-            <w:proofErr w:type="spellStart"/>
-            <w:r>
+              <w:t>&gt;md MySocialConnect-API</w:t>
+            </w:r>
+          </w:p>
+          <w:p>
+            <w:r>
+              <w:t>cd into new dir</w:t>
+            </w:r>
+          </w:p>
+          <w:p>
+            <w:pPr>
               <w:rPr>
                 <w:color w:val="BF8F00" w:themeColor="accent4" w:themeShade="BF"/>
               </w:rPr>
-              <w:t>MySocialConnect</w:t>
-            </w:r>
-            <w:proofErr w:type="spellEnd"/>
+            </w:pPr>
             <w:r>
               <w:rPr>
                 <w:color w:val="BF8F00" w:themeColor="accent4" w:themeShade="BF"/>
               </w:rPr>
-              <w:t>-API</w:t>
-            </w:r>
-          </w:p>
-          <w:p>
-            <w:r>
-              <w:t xml:space="preserve">cd into new </w:t>
-            </w:r>
-            <w:proofErr w:type="spellStart"/>
-            <w:r>
-              <w:t>dir</w:t>
-            </w:r>
-            <w:proofErr w:type="spellEnd"/>
+              <w:t>&gt;cd MySocialConnect-API</w:t>
+            </w:r>
+          </w:p>
+          <w:p>
+            <w:r>
+              <w:t>Create a new solution</w:t>
+            </w:r>
           </w:p>
           <w:p>
             <w:pPr>
@@ -3743,26 +3555,30 @@
               <w:rPr>
                 <w:color w:val="BF8F00" w:themeColor="accent4" w:themeShade="BF"/>
               </w:rPr>
-              <w:t xml:space="preserve">&gt;cd </w:t>
-            </w:r>
-            <w:proofErr w:type="spellStart"/>
-            <w:r>
+              <w:t>&gt;dotnet new sln --name MSC-API</w:t>
+            </w:r>
+          </w:p>
+          <w:p>
+            <w:r>
+              <w:t>Create a new WebApi project</w:t>
+            </w:r>
+          </w:p>
+          <w:p>
+            <w:pPr>
               <w:rPr>
                 <w:color w:val="BF8F00" w:themeColor="accent4" w:themeShade="BF"/>
               </w:rPr>
-              <w:t>MySocialConnect</w:t>
-            </w:r>
-            <w:proofErr w:type="spellEnd"/>
+            </w:pPr>
             <w:r>
               <w:rPr>
                 <w:color w:val="BF8F00" w:themeColor="accent4" w:themeShade="BF"/>
               </w:rPr>
-              <w:t>-API</w:t>
-            </w:r>
-          </w:p>
-          <w:p>
-            <w:r>
-              <w:t>Create a new solution</w:t>
+              <w:t>&gt;dotnet new webapi -o MSC.Api</w:t>
+            </w:r>
+          </w:p>
+          <w:p>
+            <w:r>
+              <w:t>Add the project to the solution</w:t>
             </w:r>
           </w:p>
           <w:p>
@@ -3775,110 +3591,8 @@
               <w:rPr>
                 <w:color w:val="BF8F00" w:themeColor="accent4" w:themeShade="BF"/>
               </w:rPr>
-              <w:t xml:space="preserve">&gt;dotnet new </w:t>
-            </w:r>
-            <w:proofErr w:type="spellStart"/>
-            <w:r>
-              <w:rPr>
-                <w:color w:val="BF8F00" w:themeColor="accent4" w:themeShade="BF"/>
-              </w:rPr>
-              <w:t>sln</w:t>
-            </w:r>
-            <w:proofErr w:type="spellEnd"/>
-            <w:r>
-              <w:rPr>
-                <w:color w:val="BF8F00" w:themeColor="accent4" w:themeShade="BF"/>
-              </w:rPr>
-              <w:t xml:space="preserve"> --name MSC-API</w:t>
-            </w:r>
-          </w:p>
-          <w:p>
-            <w:r>
-              <w:t xml:space="preserve">Create a new </w:t>
-            </w:r>
-            <w:proofErr w:type="spellStart"/>
-            <w:r>
-              <w:t>WebApi</w:t>
-            </w:r>
-            <w:proofErr w:type="spellEnd"/>
-            <w:r>
-              <w:t xml:space="preserve"> project</w:t>
-            </w:r>
-          </w:p>
-          <w:p>
-            <w:pPr>
-              <w:rPr>
-                <w:color w:val="BF8F00" w:themeColor="accent4" w:themeShade="BF"/>
-              </w:rPr>
-            </w:pPr>
-            <w:r>
-              <w:rPr>
-                <w:color w:val="BF8F00" w:themeColor="accent4" w:themeShade="BF"/>
-              </w:rPr>
-              <w:t xml:space="preserve">&gt;dotnet new </w:t>
-            </w:r>
-            <w:proofErr w:type="spellStart"/>
-            <w:r>
-              <w:rPr>
-                <w:color w:val="BF8F00" w:themeColor="accent4" w:themeShade="BF"/>
-              </w:rPr>
-              <w:t>webapi</w:t>
-            </w:r>
-            <w:proofErr w:type="spellEnd"/>
-            <w:r>
-              <w:rPr>
-                <w:color w:val="BF8F00" w:themeColor="accent4" w:themeShade="BF"/>
-              </w:rPr>
-              <w:t xml:space="preserve"> -o </w:t>
-            </w:r>
-            <w:proofErr w:type="spellStart"/>
-            <w:r>
-              <w:rPr>
-                <w:color w:val="BF8F00" w:themeColor="accent4" w:themeShade="BF"/>
-              </w:rPr>
-              <w:t>MSC.Api</w:t>
-            </w:r>
-            <w:proofErr w:type="spellEnd"/>
-          </w:p>
-          <w:p>
-            <w:r>
-              <w:t>Add the project to the solution</w:t>
-            </w:r>
-          </w:p>
-          <w:p>
-            <w:pPr>
-              <w:rPr>
-                <w:color w:val="BF8F00" w:themeColor="accent4" w:themeShade="BF"/>
-              </w:rPr>
-            </w:pPr>
-            <w:r>
-              <w:rPr>
-                <w:color w:val="BF8F00" w:themeColor="accent4" w:themeShade="BF"/>
-              </w:rPr>
-              <w:t xml:space="preserve">&gt;dotnet </w:t>
-            </w:r>
-            <w:proofErr w:type="spellStart"/>
-            <w:r>
-              <w:rPr>
-                <w:color w:val="BF8F00" w:themeColor="accent4" w:themeShade="BF"/>
-              </w:rPr>
-              <w:t>sln</w:t>
-            </w:r>
-            <w:proofErr w:type="spellEnd"/>
-            <w:r>
-              <w:rPr>
-                <w:color w:val="BF8F00" w:themeColor="accent4" w:themeShade="BF"/>
-              </w:rPr>
-              <w:t xml:space="preserve"> add </w:t>
-            </w:r>
-            <w:proofErr w:type="spellStart"/>
-            <w:r>
-              <w:rPr>
-                <w:color w:val="BF8F00" w:themeColor="accent4" w:themeShade="BF"/>
-              </w:rPr>
-              <w:t>MSC.Api</w:t>
-            </w:r>
-            <w:proofErr w:type="spellEnd"/>
+              <w:t>&gt;dotnet sln add MSC.Api</w:t>
+            </w:r>
           </w:p>
           <w:p>
             <w:pPr>
@@ -3912,7 +3626,7 @@
                           <pic:cNvPicPr/>
                         </pic:nvPicPr>
                         <pic:blipFill>
-                          <a:blip r:embed="rId17"/>
+                          <a:blip r:embed="rId18"/>
                           <a:stretch>
                             <a:fillRect/>
                           </a:stretch>
@@ -3985,41 +3699,20 @@
               <w:rPr>
                 <w:highlight w:val="yellow"/>
               </w:rPr>
-              <w:t>[</w:t>
-            </w:r>
-            <w:proofErr w:type="spellStart"/>
-            <w:r>
-              <w:rPr>
-                <w:highlight w:val="yellow"/>
-              </w:rPr>
-              <w:t>basePath</w:t>
-            </w:r>
-            <w:proofErr w:type="spellEnd"/>
-            <w:r>
-              <w:rPr>
-                <w:highlight w:val="yellow"/>
-              </w:rPr>
-              <w:t>]</w:t>
+              <w:t>[basePath]</w:t>
             </w:r>
             <w:r>
               <w:t>/</w:t>
             </w:r>
-            <w:proofErr w:type="spellStart"/>
-            <w:r>
-              <w:t>MySocialConnect</w:t>
-            </w:r>
-            <w:proofErr w:type="spellEnd"/>
-            <w:r>
-              <w:t>-API</w:t>
+            <w:r>
+              <w:t>MySocialConnect-API</w:t>
             </w:r>
             <w:r>
               <w:t>/</w:t>
             </w:r>
-            <w:proofErr w:type="spellStart"/>
             <w:r>
               <w:t>MSC.Api</w:t>
             </w:r>
-            <w:proofErr w:type="spellEnd"/>
             <w:r>
               <w:t>”</w:t>
             </w:r>
@@ -4063,15 +3756,7 @@
               </w:numPr>
             </w:pPr>
             <w:r>
-              <w:t xml:space="preserve">Once running successfully then pick the </w:t>
-            </w:r>
-            <w:proofErr w:type="spellStart"/>
-            <w:r>
-              <w:t>url</w:t>
-            </w:r>
-            <w:proofErr w:type="spellEnd"/>
-            <w:r>
-              <w:t xml:space="preserve"> from the command prompt</w:t>
+              <w:t>Once running successfully then pick the url from the command prompt</w:t>
             </w:r>
           </w:p>
         </w:tc>
@@ -4100,7 +3785,7 @@
                           <pic:cNvPicPr/>
                         </pic:nvPicPr>
                         <pic:blipFill>
-                          <a:blip r:embed="rId18"/>
+                          <a:blip r:embed="rId19"/>
                           <a:stretch>
                             <a:fillRect/>
                           </a:stretch>
@@ -4130,7 +3815,7 @@
       <w:r>
         <w:t xml:space="preserve">Then go to </w:t>
       </w:r>
-      <w:hyperlink r:id="rId19" w:history="1">
+      <w:hyperlink r:id="rId20" w:history="1">
         <w:r>
           <w:rPr>
             <w:rStyle w:val="Hyperlink"/>
@@ -4141,7 +3826,7 @@
       <w:r>
         <w:t xml:space="preserve"> or </w:t>
       </w:r>
-      <w:hyperlink r:id="rId20" w:history="1">
+      <w:hyperlink r:id="rId21" w:history="1">
         <w:r>
           <w:rPr>
             <w:rStyle w:val="Hyperlink"/>
@@ -4165,15 +3850,7 @@
         <w:t>GET</w:t>
       </w:r>
       <w:r>
-        <w:t xml:space="preserve"> method end point under </w:t>
-      </w:r>
-      <w:proofErr w:type="spellStart"/>
-      <w:r>
-        <w:t>WeatherForecast</w:t>
-      </w:r>
-      <w:proofErr w:type="spellEnd"/>
-      <w:r>
-        <w:t xml:space="preserve">, click </w:t>
+        <w:t xml:space="preserve"> method end point under WeatherForecast, click </w:t>
       </w:r>
       <w:r>
         <w:rPr>
@@ -4219,16 +3896,8 @@
         <w:rPr>
           <w:color w:val="404040" w:themeColor="text1" w:themeTint="BF"/>
         </w:rPr>
-        <w:t>Documents/dotnet/</w:t>
+        <w:t>Documents/dotnet/ClassicHostingModel</w:t>
       </w:r>
-      <w:proofErr w:type="spellStart"/>
-      <w:r>
-        <w:rPr>
-          <w:color w:val="404040" w:themeColor="text1" w:themeTint="BF"/>
-        </w:rPr>
-        <w:t>ClassicHostingModel</w:t>
-      </w:r>
-      <w:proofErr w:type="spellEnd"/>
     </w:p>
     <w:p>
       <w:pPr>
@@ -4239,23 +3908,7 @@
         </w:numPr>
       </w:pPr>
       <w:r>
-        <w:t xml:space="preserve">There are two files, </w:t>
-      </w:r>
-      <w:proofErr w:type="spellStart"/>
-      <w:r>
-        <w:t>Program.cs</w:t>
-      </w:r>
-      <w:proofErr w:type="spellEnd"/>
-      <w:r>
-        <w:t xml:space="preserve"> and </w:t>
-      </w:r>
-      <w:proofErr w:type="spellStart"/>
-      <w:r>
-        <w:t>Startup.cs</w:t>
-      </w:r>
-      <w:proofErr w:type="spellEnd"/>
-      <w:r>
-        <w:t xml:space="preserve">. </w:t>
+        <w:t xml:space="preserve">There are two files, Program.cs and Startup.cs. </w:t>
       </w:r>
     </w:p>
     <w:p>
@@ -4267,31 +3920,7 @@
         </w:numPr>
       </w:pPr>
       <w:r>
-        <w:t xml:space="preserve">Put these in the </w:t>
-      </w:r>
-      <w:proofErr w:type="spellStart"/>
-      <w:r>
-        <w:t>MSC.Api</w:t>
-      </w:r>
-      <w:proofErr w:type="spellEnd"/>
-      <w:r>
-        <w:t xml:space="preserve"> folder. </w:t>
-      </w:r>
-      <w:proofErr w:type="spellStart"/>
-      <w:r>
-        <w:t>Startup.cs</w:t>
-      </w:r>
-      <w:proofErr w:type="spellEnd"/>
-      <w:r>
-        <w:t xml:space="preserve"> is a new file and </w:t>
-      </w:r>
-      <w:proofErr w:type="spellStart"/>
-      <w:r>
-        <w:t>Program.cs</w:t>
-      </w:r>
-      <w:proofErr w:type="spellEnd"/>
-      <w:r>
-        <w:t xml:space="preserve"> will get replace. </w:t>
+        <w:t xml:space="preserve">Put these in the MSC.Api folder. Startup.cs is a new file and Program.cs will get replace. </w:t>
       </w:r>
     </w:p>
     <w:p>
@@ -4303,33 +3932,9 @@
         </w:numPr>
       </w:pPr>
       <w:r>
-        <w:t xml:space="preserve">Also go to </w:t>
+        <w:t xml:space="preserve">Also go to MSC.Api/Properties and open launchSettings.json file. Change the launchUrl. For this following this link </w:t>
       </w:r>
-      <w:proofErr w:type="spellStart"/>
-      <w:r>
-        <w:t>MSC.Api</w:t>
-      </w:r>
-      <w:proofErr w:type="spellEnd"/>
-      <w:r>
-        <w:t xml:space="preserve">/Properties and open </w:t>
-      </w:r>
-      <w:proofErr w:type="spellStart"/>
-      <w:r>
-        <w:t>launchSettings.json</w:t>
-      </w:r>
-      <w:proofErr w:type="spellEnd"/>
-      <w:r>
-        <w:t xml:space="preserve"> file. Change the </w:t>
-      </w:r>
-      <w:proofErr w:type="spellStart"/>
-      <w:r>
-        <w:t>launchUrl</w:t>
-      </w:r>
-      <w:proofErr w:type="spellEnd"/>
-      <w:r>
-        <w:t xml:space="preserve">. For this following this link </w:t>
-      </w:r>
-      <w:hyperlink r:id="rId21" w:history="1">
+      <w:hyperlink r:id="rId22" w:history="1">
         <w:r>
           <w:rPr>
             <w:rStyle w:val="Hyperlink"/>
@@ -4377,77 +3982,13 @@
           </w:tcPr>
           <w:p>
             <w:r>
-              <w:t xml:space="preserve">In </w:t>
-            </w:r>
-            <w:proofErr w:type="spellStart"/>
-            <w:r>
-              <w:t>Program.cs</w:t>
-            </w:r>
-            <w:proofErr w:type="spellEnd"/>
-            <w:r>
-              <w:t xml:space="preserve">, </w:t>
-            </w:r>
-            <w:proofErr w:type="spellStart"/>
-            <w:r>
-              <w:t>WeatherForecast.cs</w:t>
-            </w:r>
-            <w:proofErr w:type="spellEnd"/>
-            <w:r>
-              <w:t xml:space="preserve"> and /Controller/</w:t>
-            </w:r>
-            <w:proofErr w:type="spellStart"/>
-            <w:r>
-              <w:t>WeatherForecastController</w:t>
-            </w:r>
-            <w:proofErr w:type="spellEnd"/>
-            <w:r>
-              <w:t xml:space="preserve"> there are using statement missing. This is due to a flag in </w:t>
-            </w:r>
-            <w:proofErr w:type="spellStart"/>
-            <w:r>
-              <w:t>MSC.Api.csproj</w:t>
-            </w:r>
-            <w:proofErr w:type="spellEnd"/>
-            <w:r>
-              <w:t xml:space="preserve"> file. Comment out the </w:t>
-            </w:r>
-            <w:proofErr w:type="spellStart"/>
-            <w:r>
-              <w:t>ImplicitUsings</w:t>
-            </w:r>
-            <w:proofErr w:type="spellEnd"/>
-            <w:r>
-              <w:t xml:space="preserve">. </w:t>
+              <w:t xml:space="preserve">In Program.cs, WeatherForecast.cs and /Controller/WeatherForecastController there are using statement missing. This is due to a flag in MSC.Api.csproj file. Comment out the ImplicitUsings. </w:t>
             </w:r>
           </w:p>
           <w:p/>
           <w:p>
             <w:r>
-              <w:t xml:space="preserve">Now when you go to </w:t>
-            </w:r>
-            <w:proofErr w:type="spellStart"/>
-            <w:r>
-              <w:t>Program.cs</w:t>
-            </w:r>
-            <w:proofErr w:type="spellEnd"/>
-            <w:r>
-              <w:t xml:space="preserve">, </w:t>
-            </w:r>
-            <w:proofErr w:type="spellStart"/>
-            <w:r>
-              <w:t>WeatherForecast.cs</w:t>
-            </w:r>
-            <w:proofErr w:type="spellEnd"/>
-            <w:r>
-              <w:t xml:space="preserve"> and /Controller/</w:t>
-            </w:r>
-            <w:proofErr w:type="spellStart"/>
-            <w:r>
-              <w:t>WeatherForecastControoler</w:t>
-            </w:r>
-            <w:proofErr w:type="spellEnd"/>
-            <w:r>
-              <w:t xml:space="preserve"> you’ll see a lot of error</w:t>
+              <w:t>Now when you go to Program.cs, WeatherForecast.cs and /Controller/WeatherForecastControoler you’ll see a lot of error</w:t>
             </w:r>
             <w:r>
               <w:t>s</w:t>
@@ -4482,7 +4023,7 @@
                           <pic:cNvPicPr/>
                         </pic:nvPicPr>
                         <pic:blipFill>
-                          <a:blip r:embed="rId22"/>
+                          <a:blip r:embed="rId23"/>
                           <a:stretch>
                             <a:fillRect/>
                           </a:stretch>
@@ -4542,12 +4083,10 @@
               <w:outlineLvl w:val="2"/>
             </w:pPr>
             <w:bookmarkStart w:id="28" w:name="_Toc106926806"/>
-            <w:proofErr w:type="spellStart"/>
             <w:r>
               <w:t>Program.cs</w:t>
             </w:r>
             <w:bookmarkEnd w:id="28"/>
-            <w:proofErr w:type="spellEnd"/>
           </w:p>
           <w:p>
             <w:r>
@@ -4564,15 +4103,7 @@
               <w:ind w:left="330"/>
             </w:pPr>
             <w:r>
-              <w:t xml:space="preserve">using </w:t>
-            </w:r>
-            <w:proofErr w:type="spellStart"/>
-            <w:r>
-              <w:t>Microsoft.AspNetCore.Builder</w:t>
-            </w:r>
-            <w:proofErr w:type="spellEnd"/>
-            <w:r>
-              <w:t>;</w:t>
+              <w:t>using Microsoft.AspNetCore.Builder;</w:t>
             </w:r>
           </w:p>
           <w:p>
@@ -4585,23 +4116,13 @@
               <w:ind w:left="330"/>
             </w:pPr>
             <w:r>
-              <w:t xml:space="preserve">using </w:t>
-            </w:r>
-            <w:proofErr w:type="spellStart"/>
-            <w:r>
-              <w:t>Microsoft.Extensions.DependencyIn</w:t>
-            </w:r>
-            <w:proofErr w:type="spellEnd"/>
+              <w:t>using Microsoft.Extensions.DependencyIn</w:t>
+            </w:r>
             <w:r>
               <w:t xml:space="preserve"> </w:t>
             </w:r>
-            <w:proofErr w:type="spellStart"/>
-            <w:r>
-              <w:t>jection</w:t>
-            </w:r>
-            <w:proofErr w:type="spellEnd"/>
-            <w:r>
-              <w:t>;</w:t>
+            <w:r>
+              <w:t>jection;</w:t>
             </w:r>
           </w:p>
           <w:p>
@@ -4614,15 +4135,7 @@
               <w:ind w:left="330"/>
             </w:pPr>
             <w:r>
-              <w:t xml:space="preserve">using </w:t>
-            </w:r>
-            <w:proofErr w:type="spellStart"/>
-            <w:r>
-              <w:t>Microsoft.Extensions.Hosting</w:t>
-            </w:r>
-            <w:proofErr w:type="spellEnd"/>
-            <w:r>
-              <w:t>;</w:t>
+              <w:t>using Microsoft.Extensions.Hosting;</w:t>
             </w:r>
           </w:p>
           <w:p/>
@@ -4637,12 +4150,10 @@
               <w:outlineLvl w:val="2"/>
             </w:pPr>
             <w:bookmarkStart w:id="29" w:name="_Toc106926807"/>
-            <w:proofErr w:type="spellStart"/>
             <w:r>
               <w:t>WeatherForecast.cs</w:t>
             </w:r>
             <w:bookmarkEnd w:id="29"/>
-            <w:proofErr w:type="spellEnd"/>
           </w:p>
           <w:p>
             <w:r>
@@ -4675,14 +4186,9 @@
             </w:pPr>
             <w:bookmarkStart w:id="30" w:name="_Toc106926808"/>
             <w:r>
-              <w:t>/Controller/</w:t>
-            </w:r>
-            <w:proofErr w:type="spellStart"/>
-            <w:r>
-              <w:t>WeatherForecastController</w:t>
+              <w:t>/Controller/WeatherForecastController</w:t>
             </w:r>
             <w:bookmarkEnd w:id="30"/>
-            <w:proofErr w:type="spellEnd"/>
           </w:p>
           <w:p>
             <w:r>
@@ -4712,15 +4218,7 @@
               <w:ind w:left="391"/>
             </w:pPr>
             <w:r>
-              <w:t xml:space="preserve">using </w:t>
-            </w:r>
-            <w:proofErr w:type="spellStart"/>
-            <w:r>
-              <w:t>System.Collections.Generic</w:t>
-            </w:r>
-            <w:proofErr w:type="spellEnd"/>
-            <w:r>
-              <w:t>;</w:t>
+              <w:t>using System.Collections.Generic;</w:t>
             </w:r>
           </w:p>
           <w:p>
@@ -4733,15 +4231,7 @@
               <w:ind w:left="391"/>
             </w:pPr>
             <w:r>
-              <w:t xml:space="preserve">using </w:t>
-            </w:r>
-            <w:proofErr w:type="spellStart"/>
-            <w:r>
-              <w:t>System.Linq</w:t>
-            </w:r>
-            <w:proofErr w:type="spellEnd"/>
-            <w:r>
-              <w:t>;</w:t>
+              <w:t>using System.Linq;</w:t>
             </w:r>
           </w:p>
           <w:p>
@@ -4754,15 +4244,7 @@
               <w:ind w:left="391"/>
             </w:pPr>
             <w:r>
-              <w:t xml:space="preserve">using </w:t>
-            </w:r>
-            <w:proofErr w:type="spellStart"/>
-            <w:r>
-              <w:t>Microsoft.AspNetCore.Mvc</w:t>
-            </w:r>
-            <w:proofErr w:type="spellEnd"/>
-            <w:r>
-              <w:t>;</w:t>
+              <w:t>using Microsoft.AspNetCore.Mvc;</w:t>
             </w:r>
           </w:p>
           <w:p>
@@ -4775,15 +4257,7 @@
               <w:ind w:left="391"/>
             </w:pPr>
             <w:r>
-              <w:t xml:space="preserve">using </w:t>
-            </w:r>
-            <w:proofErr w:type="spellStart"/>
-            <w:r>
-              <w:t>Microsoft.Extensions.Logging</w:t>
-            </w:r>
-            <w:proofErr w:type="spellEnd"/>
-            <w:r>
-              <w:t>;</w:t>
+              <w:t>using Microsoft.Extensions.Logging;</w:t>
             </w:r>
           </w:p>
           <w:p/>
@@ -4825,45 +4299,13 @@
           </w:tcPr>
           <w:p>
             <w:r>
-              <w:t xml:space="preserve">If you look at the </w:t>
-            </w:r>
-            <w:proofErr w:type="spellStart"/>
-            <w:r>
-              <w:t>WeatherForecast.cs</w:t>
-            </w:r>
-            <w:proofErr w:type="spellEnd"/>
-            <w:r>
-              <w:t xml:space="preserve">, the </w:t>
-            </w:r>
-            <w:proofErr w:type="spellStart"/>
-            <w:r>
-              <w:t>stril</w:t>
-            </w:r>
-            <w:proofErr w:type="spellEnd"/>
-            <w:r>
-              <w:t xml:space="preserve"> property Summary is nullable. This will cause some issues for us so we will remove the ? from it and also comment out the nullable flag from </w:t>
-            </w:r>
-            <w:proofErr w:type="spellStart"/>
-            <w:r>
-              <w:t>MSC.Api.csproj</w:t>
-            </w:r>
-            <w:proofErr w:type="spellEnd"/>
-            <w:r>
-              <w:t xml:space="preserve"> file. </w:t>
+              <w:t xml:space="preserve">If you look at the WeatherForecast.cs, the stril property Summary is nullable. This will cause some issues for us so we will remove the ? from it and also comment out the nullable flag from MSC.Api.csproj file. </w:t>
             </w:r>
           </w:p>
           <w:p/>
           <w:p>
             <w:r>
-              <w:t xml:space="preserve">And then from </w:t>
-            </w:r>
-            <w:proofErr w:type="spellStart"/>
-            <w:r>
-              <w:t>WeatherForecast.cs</w:t>
-            </w:r>
-            <w:proofErr w:type="spellEnd"/>
-            <w:r>
-              <w:t xml:space="preserve"> remove ? </w:t>
+              <w:t xml:space="preserve">And then from WeatherForecast.cs remove ? </w:t>
             </w:r>
           </w:p>
           <w:p>
@@ -4876,53 +4318,6 @@
                   <wp:extent cx="3114675" cy="196421"/>
                   <wp:effectExtent l="0" t="0" r="0" b="0"/>
                   <wp:docPr id="8" name="Picture 8"/>
-                  <wp:cNvGraphicFramePr>
-                    <a:graphicFrameLocks xmlns:a="http://schemas.openxmlformats.org/drawingml/2006/main" noChangeAspect="1"/>
-                  </wp:cNvGraphicFramePr>
-                  <a:graphic xmlns:a="http://schemas.openxmlformats.org/drawingml/2006/main">
-                    <a:graphicData uri="http://schemas.openxmlformats.org/drawingml/2006/picture">
-                      <pic:pic xmlns:pic="http://schemas.openxmlformats.org/drawingml/2006/picture">
-                        <pic:nvPicPr>
-                          <pic:cNvPr id="1" name=""/>
-                          <pic:cNvPicPr/>
-                        </pic:nvPicPr>
-                        <pic:blipFill>
-                          <a:blip r:embed="rId23"/>
-                          <a:stretch>
-                            <a:fillRect/>
-                          </a:stretch>
-                        </pic:blipFill>
-                        <pic:spPr>
-                          <a:xfrm>
-                            <a:off x="0" y="0"/>
-                            <a:ext cx="3235760" cy="204057"/>
-                          </a:xfrm>
-                          <a:prstGeom prst="rect">
-                            <a:avLst/>
-                          </a:prstGeom>
-                        </pic:spPr>
-                      </pic:pic>
-                    </a:graphicData>
-                  </a:graphic>
-                </wp:inline>
-              </w:drawing>
-            </w:r>
-          </w:p>
-        </w:tc>
-        <w:tc>
-          <w:tcPr>
-            <w:tcW w:w="5395" w:type="dxa"/>
-          </w:tcPr>
-          <w:p>
-            <w:r>
-              <w:rPr>
-                <w:noProof/>
-              </w:rPr>
-              <w:drawing>
-                <wp:inline distT="0" distB="0" distL="0" distR="0" wp14:anchorId="772EB5DE" wp14:editId="75371698">
-                  <wp:extent cx="3399990" cy="1372588"/>
-                  <wp:effectExtent l="0" t="0" r="0" b="0"/>
-                  <wp:docPr id="10" name="Picture 10"/>
                   <wp:cNvGraphicFramePr>
                     <a:graphicFrameLocks xmlns:a="http://schemas.openxmlformats.org/drawingml/2006/main" noChangeAspect="1"/>
                   </wp:cNvGraphicFramePr>
@@ -4942,6 +4337,53 @@
                         <pic:spPr>
                           <a:xfrm>
                             <a:off x="0" y="0"/>
+                            <a:ext cx="3235760" cy="204057"/>
+                          </a:xfrm>
+                          <a:prstGeom prst="rect">
+                            <a:avLst/>
+                          </a:prstGeom>
+                        </pic:spPr>
+                      </pic:pic>
+                    </a:graphicData>
+                  </a:graphic>
+                </wp:inline>
+              </w:drawing>
+            </w:r>
+          </w:p>
+        </w:tc>
+        <w:tc>
+          <w:tcPr>
+            <w:tcW w:w="5395" w:type="dxa"/>
+          </w:tcPr>
+          <w:p>
+            <w:r>
+              <w:rPr>
+                <w:noProof/>
+              </w:rPr>
+              <w:drawing>
+                <wp:inline distT="0" distB="0" distL="0" distR="0" wp14:anchorId="772EB5DE" wp14:editId="75371698">
+                  <wp:extent cx="3399990" cy="1372588"/>
+                  <wp:effectExtent l="0" t="0" r="0" b="0"/>
+                  <wp:docPr id="10" name="Picture 10"/>
+                  <wp:cNvGraphicFramePr>
+                    <a:graphicFrameLocks xmlns:a="http://schemas.openxmlformats.org/drawingml/2006/main" noChangeAspect="1"/>
+                  </wp:cNvGraphicFramePr>
+                  <a:graphic xmlns:a="http://schemas.openxmlformats.org/drawingml/2006/main">
+                    <a:graphicData uri="http://schemas.openxmlformats.org/drawingml/2006/picture">
+                      <pic:pic xmlns:pic="http://schemas.openxmlformats.org/drawingml/2006/picture">
+                        <pic:nvPicPr>
+                          <pic:cNvPr id="1" name=""/>
+                          <pic:cNvPicPr/>
+                        </pic:nvPicPr>
+                        <pic:blipFill>
+                          <a:blip r:embed="rId25"/>
+                          <a:stretch>
+                            <a:fillRect/>
+                          </a:stretch>
+                        </pic:blipFill>
+                        <pic:spPr>
+                          <a:xfrm>
+                            <a:off x="0" y="0"/>
                             <a:ext cx="3412678" cy="1377710"/>
                           </a:xfrm>
                           <a:prstGeom prst="rect">
@@ -4964,14 +4406,9 @@
         <w:pStyle w:val="Heading2"/>
       </w:pPr>
       <w:bookmarkStart w:id="32" w:name="_Toc106926810"/>
-      <w:proofErr w:type="spellStart"/>
       <w:r>
         <w:lastRenderedPageBreak/>
-        <w:t>WebApi</w:t>
-      </w:r>
-      <w:proofErr w:type="spellEnd"/>
-      <w:r>
-        <w:t xml:space="preserve"> Folder Structure</w:t>
+        <w:t>WebApi Folder Structure</w:t>
       </w:r>
       <w:bookmarkEnd w:id="32"/>
     </w:p>
@@ -5009,28 +4446,12 @@
               <w:t>Core</w:t>
             </w:r>
             <w:r>
-              <w:t xml:space="preserve"> folder inside </w:t>
-            </w:r>
-            <w:proofErr w:type="spellStart"/>
-            <w:r>
-              <w:t>MSC.Api</w:t>
-            </w:r>
-            <w:proofErr w:type="spellEnd"/>
-            <w:r>
-              <w:t xml:space="preserve"> folder. </w:t>
-            </w:r>
-          </w:p>
-          <w:p>
-            <w:r>
-              <w:t xml:space="preserve">We’ll add </w:t>
-            </w:r>
-            <w:proofErr w:type="spellStart"/>
-            <w:r>
-              <w:t>al</w:t>
-            </w:r>
-            <w:proofErr w:type="spellEnd"/>
-            <w:r>
-              <w:t xml:space="preserve"> of our </w:t>
+              <w:t xml:space="preserve"> folder inside MSC.Api folder. </w:t>
+            </w:r>
+          </w:p>
+          <w:p>
+            <w:r>
+              <w:t xml:space="preserve">We’ll add al of our </w:t>
             </w:r>
             <w:r>
               <w:t>items, other than controllers to this core folder. However, the content will grouped together inside sub folders. For starter, create following sun folders and we’ll add as we go forward with this project</w:t>
@@ -5044,13 +4465,8 @@
                 <w:numId w:val="22"/>
               </w:numPr>
             </w:pPr>
-            <w:proofErr w:type="spellStart"/>
-            <w:r>
-              <w:t>BusinessLogic</w:t>
-            </w:r>
-            <w:proofErr w:type="spellEnd"/>
-            <w:r>
-              <w:t xml:space="preserve">: here we’ll add our business logic. Controller </w:t>
+            <w:r>
+              <w:t xml:space="preserve">BusinessLogic: here we’ll add our business logic. Controller </w:t>
             </w:r>
             <w:r>
               <w:sym w:font="Wingdings" w:char="F0E8"/>
@@ -5086,21 +4502,8 @@
               </w:numPr>
             </w:pPr>
             <w:r>
-              <w:t xml:space="preserve">DB: add </w:t>
-            </w:r>
-            <w:proofErr w:type="spellStart"/>
-            <w:r>
-              <w:t>dbcontext</w:t>
-            </w:r>
-            <w:proofErr w:type="spellEnd"/>
-            <w:r>
-              <w:t xml:space="preserve"> and the actual DB </w:t>
-            </w:r>
-            <w:proofErr w:type="spellStart"/>
-            <w:r>
-              <w:t>etc</w:t>
-            </w:r>
-            <w:proofErr w:type="spellEnd"/>
+              <w:t>DB: add dbcontext and the actual DB etc</w:t>
+            </w:r>
           </w:p>
           <w:p>
             <w:pPr>
@@ -5182,7 +4585,7 @@
                           <pic:cNvPicPr/>
                         </pic:nvPicPr>
                         <pic:blipFill>
-                          <a:blip r:embed="rId25"/>
+                          <a:blip r:embed="rId26"/>
                           <a:stretch>
                             <a:fillRect/>
                           </a:stretch>
@@ -5248,15 +4651,7 @@
             </w:pPr>
             <w:bookmarkStart w:id="35" w:name="_Toc106926813"/>
             <w:r>
-              <w:t xml:space="preserve">Create the </w:t>
-            </w:r>
-            <w:proofErr w:type="spellStart"/>
-            <w:r>
-              <w:t>Anuglar</w:t>
-            </w:r>
-            <w:proofErr w:type="spellEnd"/>
-            <w:r>
-              <w:t xml:space="preserve"> app</w:t>
+              <w:t>Create the Anuglar app</w:t>
             </w:r>
             <w:bookmarkEnd w:id="35"/>
             <w:r>
@@ -5273,21 +4668,7 @@
               <w:rPr>
                 <w:color w:val="BF8F00" w:themeColor="accent4" w:themeShade="BF"/>
               </w:rPr>
-              <w:t xml:space="preserve">&gt;ng new </w:t>
-            </w:r>
-            <w:proofErr w:type="spellStart"/>
-            <w:r>
-              <w:rPr>
-                <w:color w:val="BF8F00" w:themeColor="accent4" w:themeShade="BF"/>
-              </w:rPr>
-              <w:t>MySocialConnect</w:t>
-            </w:r>
-            <w:proofErr w:type="spellEnd"/>
-            <w:r>
-              <w:rPr>
-                <w:color w:val="BF8F00" w:themeColor="accent4" w:themeShade="BF"/>
-              </w:rPr>
-              <w:t>-SPA</w:t>
+              <w:t>&gt;ng new MySocialConnect-SPA</w:t>
             </w:r>
             <w:r>
               <w:rPr>
@@ -5317,14 +4698,9 @@
             </w:pPr>
             <w:bookmarkStart w:id="36" w:name="_Toc106926814"/>
             <w:r>
-              <w:t>Add resources bootstrap and font-</w:t>
-            </w:r>
-            <w:proofErr w:type="spellStart"/>
-            <w:r>
-              <w:t>awsome</w:t>
+              <w:t>Add resources bootstrap and font-awsome</w:t>
             </w:r>
             <w:bookmarkEnd w:id="36"/>
-            <w:proofErr w:type="spellEnd"/>
           </w:p>
           <w:p>
             <w:pPr>
@@ -5336,50 +4712,12 @@
               <w:rPr>
                 <w:color w:val="BF8F00" w:themeColor="accent4" w:themeShade="BF"/>
               </w:rPr>
-              <w:t>&gt;</w:t>
-            </w:r>
-            <w:proofErr w:type="spellStart"/>
-            <w:r>
-              <w:rPr>
-                <w:color w:val="BF8F00" w:themeColor="accent4" w:themeShade="BF"/>
-              </w:rPr>
-              <w:t>npm</w:t>
-            </w:r>
-            <w:proofErr w:type="spellEnd"/>
-            <w:r>
-              <w:rPr>
-                <w:color w:val="BF8F00" w:themeColor="accent4" w:themeShade="BF"/>
-              </w:rPr>
-              <w:t xml:space="preserve"> install bootstrap font-awesome</w:t>
-            </w:r>
-          </w:p>
-          <w:p>
-            <w:r>
-              <w:t xml:space="preserve">go to </w:t>
-            </w:r>
-            <w:proofErr w:type="spellStart"/>
-            <w:r>
-              <w:t>angular.json</w:t>
-            </w:r>
-            <w:proofErr w:type="spellEnd"/>
-            <w:r>
-              <w:t>, look at the Styles Array. it will be referencing "</w:t>
-            </w:r>
-            <w:proofErr w:type="spellStart"/>
-            <w:r>
-              <w:t>src</w:t>
-            </w:r>
-            <w:proofErr w:type="spellEnd"/>
-            <w:r>
-              <w:t xml:space="preserve">/styles.css". Open this </w:t>
-            </w:r>
-            <w:proofErr w:type="spellStart"/>
-            <w:r>
-              <w:t>css</w:t>
-            </w:r>
-            <w:proofErr w:type="spellEnd"/>
-            <w:r>
-              <w:t xml:space="preserve"> file and import the bootstrap and font-awesome</w:t>
+              <w:t>&gt;npm install bootstrap font-awesome</w:t>
+            </w:r>
+          </w:p>
+          <w:p>
+            <w:r>
+              <w:t>go to angular.json, look at the Styles Array. it will be referencing "src/styles.css". Open this css file and import the bootstrap and font-awesome</w:t>
             </w:r>
           </w:p>
           <w:p>
@@ -5403,85 +4741,15 @@
               <w:rPr>
                 <w:color w:val="BF8F00" w:themeColor="accent4" w:themeShade="BF"/>
               </w:rPr>
-              <w:t>'../</w:t>
-            </w:r>
-            <w:proofErr w:type="spellStart"/>
+              <w:t>'../node_modules/bootstrap/dist/css/bootstrap.min.css';</w:t>
+            </w:r>
+          </w:p>
+          <w:p>
             <w:r>
               <w:rPr>
                 <w:color w:val="BF8F00" w:themeColor="accent4" w:themeShade="BF"/>
               </w:rPr>
-              <w:t>node_modules</w:t>
-            </w:r>
-            <w:proofErr w:type="spellEnd"/>
-            <w:r>
-              <w:rPr>
-                <w:color w:val="BF8F00" w:themeColor="accent4" w:themeShade="BF"/>
-              </w:rPr>
-              <w:t>/bootstrap/</w:t>
-            </w:r>
-            <w:proofErr w:type="spellStart"/>
-            <w:r>
-              <w:rPr>
-                <w:color w:val="BF8F00" w:themeColor="accent4" w:themeShade="BF"/>
-              </w:rPr>
-              <w:t>dist</w:t>
-            </w:r>
-            <w:proofErr w:type="spellEnd"/>
-            <w:r>
-              <w:rPr>
-                <w:color w:val="BF8F00" w:themeColor="accent4" w:themeShade="BF"/>
-              </w:rPr>
-              <w:t>/</w:t>
-            </w:r>
-            <w:proofErr w:type="spellStart"/>
-            <w:r>
-              <w:rPr>
-                <w:color w:val="BF8F00" w:themeColor="accent4" w:themeShade="BF"/>
-              </w:rPr>
-              <w:t>css</w:t>
-            </w:r>
-            <w:proofErr w:type="spellEnd"/>
-            <w:r>
-              <w:rPr>
-                <w:color w:val="BF8F00" w:themeColor="accent4" w:themeShade="BF"/>
-              </w:rPr>
-              <w:t>/bootstrap.min.css';</w:t>
-            </w:r>
-          </w:p>
-          <w:p>
-            <w:r>
-              <w:rPr>
-                <w:color w:val="BF8F00" w:themeColor="accent4" w:themeShade="BF"/>
-              </w:rPr>
-              <w:t>@import '../</w:t>
-            </w:r>
-            <w:proofErr w:type="spellStart"/>
-            <w:r>
-              <w:rPr>
-                <w:color w:val="BF8F00" w:themeColor="accent4" w:themeShade="BF"/>
-              </w:rPr>
-              <w:t>node_modules</w:t>
-            </w:r>
-            <w:proofErr w:type="spellEnd"/>
-            <w:r>
-              <w:rPr>
-                <w:color w:val="BF8F00" w:themeColor="accent4" w:themeShade="BF"/>
-              </w:rPr>
-              <w:t>/font-awesome/</w:t>
-            </w:r>
-            <w:proofErr w:type="spellStart"/>
-            <w:r>
-              <w:rPr>
-                <w:color w:val="BF8F00" w:themeColor="accent4" w:themeShade="BF"/>
-              </w:rPr>
-              <w:t>css</w:t>
-            </w:r>
-            <w:proofErr w:type="spellEnd"/>
-            <w:r>
-              <w:rPr>
-                <w:color w:val="BF8F00" w:themeColor="accent4" w:themeShade="BF"/>
-              </w:rPr>
-              <w:t>/font-awesome.min.css';</w:t>
+              <w:t>@import '../node_modules/font-awesome/css/font-awesome.min.css';</w:t>
             </w:r>
           </w:p>
         </w:tc>
@@ -5504,15 +4772,7 @@
       </w:pPr>
       <w:bookmarkStart w:id="37" w:name="_Toc106926815"/>
       <w:r>
-        <w:t xml:space="preserve">Adding </w:t>
-      </w:r>
-      <w:proofErr w:type="spellStart"/>
-      <w:r>
-        <w:t>c#</w:t>
-      </w:r>
-      <w:proofErr w:type="spellEnd"/>
-      <w:r>
-        <w:t xml:space="preserve"> related extensions</w:t>
+        <w:t>Adding c# related extensions</w:t>
       </w:r>
       <w:r>
         <w:t xml:space="preserve"> &amp; packages</w:t>
@@ -5561,15 +4821,7 @@
               <w:ind w:left="330"/>
             </w:pPr>
             <w:r>
-              <w:t xml:space="preserve">C# for Visual Studio Code (powered by </w:t>
-            </w:r>
-            <w:proofErr w:type="spellStart"/>
-            <w:r>
-              <w:t>OmniSharp</w:t>
-            </w:r>
-            <w:proofErr w:type="spellEnd"/>
-            <w:r>
-              <w:t>)</w:t>
+              <w:t>C# for Visual Studio Code (powered by OmniSharp)</w:t>
             </w:r>
           </w:p>
           <w:p>
@@ -5584,11 +4836,9 @@
             <w:r>
               <w:t xml:space="preserve">C# Extensions by </w:t>
             </w:r>
-            <w:proofErr w:type="spellStart"/>
             <w:r>
               <w:t>JosKreativ</w:t>
             </w:r>
-            <w:proofErr w:type="spellEnd"/>
           </w:p>
           <w:p>
             <w:pPr>
@@ -5619,13 +4869,8 @@
               <w:ind w:left="330"/>
             </w:pPr>
             <w:r>
-              <w:t xml:space="preserve">SQLite by </w:t>
-            </w:r>
-            <w:proofErr w:type="spellStart"/>
-            <w:r>
-              <w:t>alexcvzz</w:t>
-            </w:r>
-            <w:proofErr w:type="spellEnd"/>
+              <w:t>SQLite by alexcvzz</w:t>
+            </w:r>
           </w:p>
         </w:tc>
         <w:tc>
@@ -5648,15 +4893,7 @@
               <w:ind w:left="346"/>
             </w:pPr>
             <w:r>
-              <w:t>After the reload you'll be shown some file missing popup - click yes. It will create .</w:t>
-            </w:r>
-            <w:proofErr w:type="spellStart"/>
-            <w:r>
-              <w:t>vscode</w:t>
-            </w:r>
-            <w:proofErr w:type="spellEnd"/>
-            <w:r>
-              <w:t xml:space="preserve"> folder. </w:t>
+              <w:t xml:space="preserve">After the reload you'll be shown some file missing popup - click yes. It will create .vscode folder. </w:t>
             </w:r>
           </w:p>
           <w:p>
@@ -5697,23 +4934,7 @@
                 <w:b/>
                 <w:bCs/>
               </w:rPr>
-              <w:t xml:space="preserve">Adding </w:t>
-            </w:r>
-            <w:proofErr w:type="spellStart"/>
-            <w:r>
-              <w:rPr>
-                <w:b/>
-                <w:bCs/>
-              </w:rPr>
-              <w:t>nuget</w:t>
-            </w:r>
-            <w:proofErr w:type="spellEnd"/>
-            <w:r>
-              <w:rPr>
-                <w:b/>
-                <w:bCs/>
-              </w:rPr>
-              <w:t xml:space="preserve"> extension</w:t>
+              <w:t>Adding nuget extension</w:t>
             </w:r>
           </w:p>
           <w:p>
@@ -5726,13 +4947,8 @@
               <w:ind w:left="330"/>
             </w:pPr>
             <w:r>
-              <w:t xml:space="preserve">NuGet Gallery by </w:t>
-            </w:r>
-            <w:proofErr w:type="spellStart"/>
-            <w:r>
-              <w:t>pcislo</w:t>
-            </w:r>
-            <w:proofErr w:type="spellEnd"/>
+              <w:t>NuGet Gallery by pcislo</w:t>
+            </w:r>
           </w:p>
           <w:p>
             <w:pPr>
@@ -5743,21 +4959,8 @@
               </w:numPr>
               <w:ind w:left="330"/>
             </w:pPr>
-            <w:proofErr w:type="spellStart"/>
-            <w:r>
-              <w:t>vscode</w:t>
-            </w:r>
-            <w:proofErr w:type="spellEnd"/>
-            <w:r>
-              <w:t>-</w:t>
-            </w:r>
-            <w:proofErr w:type="spellStart"/>
-            <w:r>
-              <w:t>nuget</w:t>
-            </w:r>
-            <w:proofErr w:type="spellEnd"/>
-            <w:r>
-              <w:t>-package-manager [use above]</w:t>
+            <w:r>
+              <w:t>vscode-nuget-package-manager [use above]</w:t>
             </w:r>
           </w:p>
         </w:tc>
@@ -5850,13 +5053,8 @@
               </w:numPr>
             </w:pPr>
             <w:r>
-              <w:t xml:space="preserve">Angular Files 1.6.2 Alexander </w:t>
-            </w:r>
-            <w:proofErr w:type="spellStart"/>
-            <w:r>
-              <w:t>Ivanichev</w:t>
-            </w:r>
-            <w:proofErr w:type="spellEnd"/>
+              <w:t>Angular Files 1.6.2 Alexander Ivanichev</w:t>
+            </w:r>
           </w:p>
           <w:p>
             <w:pPr>
@@ -5908,13 +5106,8 @@
               </w:numPr>
             </w:pPr>
             <w:r>
-              <w:t xml:space="preserve">Bracket Pair Colorizer </w:t>
-            </w:r>
-            <w:proofErr w:type="spellStart"/>
-            <w:r>
-              <w:t>CoenraadS</w:t>
-            </w:r>
-            <w:proofErr w:type="spellEnd"/>
+              <w:t>Bracket Pair Colorizer CoenraadS</w:t>
+            </w:r>
           </w:p>
           <w:p>
             <w:pPr>
@@ -5949,15 +5142,7 @@
               </w:numPr>
             </w:pPr>
             <w:r>
-              <w:t xml:space="preserve">Path </w:t>
-            </w:r>
-            <w:proofErr w:type="spellStart"/>
-            <w:r>
-              <w:t>Intellisense</w:t>
-            </w:r>
-            <w:proofErr w:type="spellEnd"/>
-            <w:r>
-              <w:t xml:space="preserve"> Christian Kohler 1.4.2</w:t>
+              <w:t>Path Intellisense Christian Kohler 1.4.2</w:t>
             </w:r>
           </w:p>
           <w:p>
@@ -5969,15 +5154,7 @@
               </w:numPr>
             </w:pPr>
             <w:r>
-              <w:t xml:space="preserve">Prettier - Code formatter </w:t>
-            </w:r>
-            <w:proofErr w:type="spellStart"/>
-            <w:r>
-              <w:t>Esben</w:t>
-            </w:r>
-            <w:proofErr w:type="spellEnd"/>
-            <w:r>
-              <w:t xml:space="preserve"> Petersen 1.6.1</w:t>
+              <w:t>Prettier - Code formatter Esben Petersen 1.6.1</w:t>
             </w:r>
           </w:p>
           <w:p>
@@ -5988,21 +5165,8 @@
                 <w:numId w:val="18"/>
               </w:numPr>
             </w:pPr>
-            <w:proofErr w:type="spellStart"/>
-            <w:r>
-              <w:t>TSLint</w:t>
-            </w:r>
-            <w:proofErr w:type="spellEnd"/>
-            <w:r>
-              <w:t xml:space="preserve"> </w:t>
-            </w:r>
-            <w:proofErr w:type="spellStart"/>
-            <w:r>
-              <w:t>egamma</w:t>
-            </w:r>
-            <w:proofErr w:type="spellEnd"/>
-            <w:r>
-              <w:t xml:space="preserve"> 1.4.40</w:t>
+            <w:r>
+              <w:t>TSLint egamma 1.4.40</w:t>
             </w:r>
           </w:p>
           <w:p/>
@@ -6048,15 +5212,7 @@
         <w:sym w:font="Wingdings" w:char="F0E8"/>
       </w:r>
       <w:r>
-        <w:t xml:space="preserve"> type </w:t>
-      </w:r>
-      <w:proofErr w:type="spellStart"/>
-      <w:r>
-        <w:t>nuget</w:t>
-      </w:r>
-      <w:proofErr w:type="spellEnd"/>
-      <w:r>
-        <w:t xml:space="preserve"> </w:t>
+        <w:t xml:space="preserve"> type nuget </w:t>
       </w:r>
       <w:r>
         <w:sym w:font="Wingdings" w:char="F0E8"/>
@@ -6075,13 +5231,8 @@
         <w:spacing w:after="0"/>
       </w:pPr>
       <w:r>
-        <w:t xml:space="preserve">Search for the following packages, select package, and tick the check box for the project where it will get installed. In my case it is </w:t>
+        <w:t>Search for the following packages, select package, and tick the check box for the project where it will get installed. In my case it is MSC.Api.csproj</w:t>
       </w:r>
-      <w:proofErr w:type="spellStart"/>
-      <w:r>
-        <w:t>MSC.Api.csproj</w:t>
-      </w:r>
-      <w:proofErr w:type="spellEnd"/>
     </w:p>
     <w:p>
       <w:pPr>
@@ -6092,16 +5243,11 @@
         </w:numPr>
         <w:spacing w:after="0"/>
       </w:pPr>
-      <w:proofErr w:type="spellStart"/>
       <w:r>
         <w:t>Microsoft.EntityFrameworkCore</w:t>
       </w:r>
       <w:r>
-        <w:t>.Sqlite</w:t>
-      </w:r>
-      <w:proofErr w:type="spellEnd"/>
-      <w:r>
-        <w:t xml:space="preserve"> v6.0.6</w:t>
+        <w:t>.Sqlite v6.0.6</w:t>
       </w:r>
     </w:p>
     <w:p>
@@ -6113,13 +5259,8 @@
         </w:numPr>
         <w:spacing w:after="0"/>
       </w:pPr>
-      <w:proofErr w:type="spellStart"/>
       <w:r>
-        <w:t>Newtonsoft.Json</w:t>
-      </w:r>
-      <w:proofErr w:type="spellEnd"/>
-      <w:r>
-        <w:t xml:space="preserve"> v13.0.1</w:t>
+        <w:t>Newtonsoft.Json v13.0.1</w:t>
       </w:r>
     </w:p>
     <w:p>
@@ -6131,13 +5272,8 @@
         </w:numPr>
         <w:spacing w:after="0"/>
       </w:pPr>
-      <w:proofErr w:type="spellStart"/>
       <w:r>
-        <w:t>Microsoft.EntityFrameworkCore.Design</w:t>
-      </w:r>
-      <w:proofErr w:type="spellEnd"/>
-      <w:r>
-        <w:t xml:space="preserve"> </w:t>
+        <w:t xml:space="preserve">Microsoft.EntityFrameworkCore.Design </w:t>
       </w:r>
       <w:r>
         <w:t xml:space="preserve">v6.0.6 </w:t>
@@ -6169,15 +5305,7 @@
         <w:spacing w:after="0"/>
       </w:pPr>
       <w:r>
-        <w:t>dotnet -</w:t>
-      </w:r>
-      <w:proofErr w:type="spellStart"/>
-      <w:r>
-        <w:t>ef</w:t>
-      </w:r>
-      <w:proofErr w:type="spellEnd"/>
-      <w:r>
-        <w:t xml:space="preserve"> : It is a tool, pick the same version is the entity frame work installed above</w:t>
+        <w:t>dotnet -ef : It is a tool, pick the same version is the entity frame work installed above</w:t>
       </w:r>
     </w:p>
     <w:p>
@@ -6190,15 +5318,7 @@
         <w:spacing w:after="0"/>
       </w:pPr>
       <w:r>
-        <w:t>dotnet tool install --global dotnet-</w:t>
-      </w:r>
-      <w:proofErr w:type="spellStart"/>
-      <w:r>
-        <w:t>ef</w:t>
-      </w:r>
-      <w:proofErr w:type="spellEnd"/>
-      <w:r>
-        <w:t xml:space="preserve"> --version 6.0.6</w:t>
+        <w:t>dotnet tool install --global dotnet-ef --version 6.0.6</w:t>
       </w:r>
       <w:r>
         <w:t xml:space="preserve"> </w:t>
@@ -6451,13 +5571,8 @@
                 <w:numId w:val="12"/>
               </w:numPr>
             </w:pPr>
-            <w:proofErr w:type="spellStart"/>
-            <w:r>
-              <w:t>Sqlite</w:t>
-            </w:r>
-            <w:proofErr w:type="spellEnd"/>
-            <w:r>
-              <w:t xml:space="preserve"> (DB)</w:t>
+            <w:r>
+              <w:t>Sqlite (DB)</w:t>
             </w:r>
           </w:p>
         </w:tc>
@@ -6475,15 +5590,7 @@
     </w:p>
     <w:p>
       <w:r>
-        <w:t xml:space="preserve">For development will use </w:t>
-      </w:r>
-      <w:proofErr w:type="spellStart"/>
-      <w:r>
-        <w:t>Sqlite</w:t>
-      </w:r>
-      <w:proofErr w:type="spellEnd"/>
-      <w:r>
-        <w:t xml:space="preserve">. </w:t>
+        <w:t xml:space="preserve">For development will use Sqlite. </w:t>
       </w:r>
     </w:p>
     <w:p>
@@ -6508,7 +5615,7 @@
                     <pic:cNvPicPr/>
                   </pic:nvPicPr>
                   <pic:blipFill>
-                    <a:blip r:embed="rId26"/>
+                    <a:blip r:embed="rId27"/>
                     <a:stretch>
                       <a:fillRect/>
                     </a:stretch>
@@ -6552,7 +5659,7 @@
           <w:numId w:val="7"/>
         </w:numPr>
       </w:pPr>
-      <w:hyperlink r:id="rId27" w:history="1">
+      <w:hyperlink r:id="rId28" w:history="1">
         <w:r>
           <w:rPr>
             <w:rStyle w:val="Hyperlink"/>
@@ -6574,26 +5681,12 @@
           <w:u w:val="none"/>
         </w:rPr>
       </w:pPr>
-      <w:hyperlink r:id="rId28" w:history="1">
+      <w:hyperlink r:id="rId29" w:history="1">
         <w:r>
           <w:rPr>
             <w:rStyle w:val="Hyperlink"/>
           </w:rPr>
-          <w:t xml:space="preserve">0002 VS Code </w:t>
-        </w:r>
-        <w:proofErr w:type="spellStart"/>
-        <w:r>
-          <w:rPr>
-            <w:rStyle w:val="Hyperlink"/>
-          </w:rPr>
-          <w:t>DotNet</w:t>
-        </w:r>
-        <w:proofErr w:type="spellEnd"/>
-        <w:r>
-          <w:rPr>
-            <w:rStyle w:val="Hyperlink"/>
-          </w:rPr>
-          <w:t xml:space="preserve"> Angular Commands.docx</w:t>
+          <w:t>0002 VS Code DotNet Angular Commands.docx</w:t>
         </w:r>
       </w:hyperlink>
     </w:p>
@@ -6610,7 +5703,7 @@
           <w:u w:val="none"/>
         </w:rPr>
       </w:pPr>
-      <w:hyperlink r:id="rId29" w:history="1">
+      <w:hyperlink r:id="rId30" w:history="1">
         <w:r>
           <w:rPr>
             <w:rStyle w:val="Hyperlink"/>
@@ -6632,40 +5725,12 @@
           <w:u w:val="none"/>
         </w:rPr>
       </w:pPr>
-      <w:hyperlink r:id="rId30" w:history="1">
+      <w:hyperlink r:id="rId31" w:history="1">
         <w:r>
           <w:rPr>
             <w:rStyle w:val="Hyperlink"/>
           </w:rPr>
-          <w:t xml:space="preserve">0004 </w:t>
-        </w:r>
-        <w:proofErr w:type="spellStart"/>
-        <w:r>
-          <w:rPr>
-            <w:rStyle w:val="Hyperlink"/>
-          </w:rPr>
-          <w:t>EntityFrameWork</w:t>
-        </w:r>
-        <w:proofErr w:type="spellEnd"/>
-        <w:r>
-          <w:rPr>
-            <w:rStyle w:val="Hyperlink"/>
-          </w:rPr>
-          <w:t xml:space="preserve"> Setup Code First - </w:t>
-        </w:r>
-        <w:proofErr w:type="spellStart"/>
-        <w:r>
-          <w:rPr>
-            <w:rStyle w:val="Hyperlink"/>
-          </w:rPr>
-          <w:t>DBContext</w:t>
-        </w:r>
-        <w:proofErr w:type="spellEnd"/>
-        <w:r>
-          <w:rPr>
-            <w:rStyle w:val="Hyperlink"/>
-          </w:rPr>
-          <w:t xml:space="preserve"> - Sqlite.docx</w:t>
+          <w:t>0004 EntityFrameWork Setup Code First - DBContext - Sqlite.docx</w:t>
         </w:r>
       </w:hyperlink>
     </w:p>
@@ -6677,36 +5742,22 @@
           <w:numId w:val="7"/>
         </w:numPr>
       </w:pPr>
-      <w:hyperlink r:id="rId31" w:history="1">
+      <w:hyperlink r:id="rId32" w:history="1">
         <w:r>
           <w:rPr>
             <w:rStyle w:val="Hyperlink"/>
           </w:rPr>
-          <w:t xml:space="preserve">0005 </w:t>
-        </w:r>
-        <w:proofErr w:type="spellStart"/>
-        <w:r>
-          <w:rPr>
-            <w:rStyle w:val="Hyperlink"/>
-          </w:rPr>
-          <w:t>WebApi</w:t>
-        </w:r>
-        <w:proofErr w:type="spellEnd"/>
-        <w:r>
-          <w:rPr>
-            <w:rStyle w:val="Hyperlink"/>
-          </w:rPr>
-          <w:t xml:space="preserve"> Controllers - Repository - Dependency Injection.docx</w:t>
+          <w:t>0005 WebApi Controllers - Repository - Dependency Injection.docx</w:t>
         </w:r>
       </w:hyperlink>
     </w:p>
     <w:sectPr>
-      <w:headerReference w:type="even" r:id="rId32"/>
-      <w:headerReference w:type="default" r:id="rId33"/>
-      <w:footerReference w:type="even" r:id="rId34"/>
-      <w:footerReference w:type="default" r:id="rId35"/>
-      <w:headerReference w:type="first" r:id="rId36"/>
-      <w:footerReference w:type="first" r:id="rId37"/>
+      <w:headerReference w:type="even" r:id="rId33"/>
+      <w:headerReference w:type="default" r:id="rId34"/>
+      <w:footerReference w:type="even" r:id="rId35"/>
+      <w:footerReference w:type="default" r:id="rId36"/>
+      <w:headerReference w:type="first" r:id="rId37"/>
+      <w:footerReference w:type="first" r:id="rId38"/>
       <w:pgSz w:w="12240" w:h="15840"/>
       <w:pgMar w:top="720" w:right="720" w:bottom="720" w:left="720" w:header="720" w:footer="720" w:gutter="0"/>
       <w:cols w:space="720"/>
@@ -7996,6 +7047,119 @@
     </w:lvl>
   </w:abstractNum>
   <w:abstractNum w:abstractNumId="9" w15:restartNumberingAfterBreak="0">
+    <w:nsid w:val="34821029"/>
+    <w:multiLevelType w:val="hybridMultilevel"/>
+    <w:tmpl w:val="576EA080"/>
+    <w:lvl w:ilvl="0" w:tplc="04090001">
+      <w:start w:val="1"/>
+      <w:numFmt w:val="bullet"/>
+      <w:lvlText w:val=""/>
+      <w:lvlJc w:val="left"/>
+      <w:pPr>
+        <w:ind w:left="720" w:hanging="360"/>
+      </w:pPr>
+      <w:rPr>
+        <w:rFonts w:ascii="Symbol" w:hAnsi="Symbol" w:hint="default"/>
+      </w:rPr>
+    </w:lvl>
+    <w:lvl w:ilvl="1" w:tplc="04090003" w:tentative="1">
+      <w:start w:val="1"/>
+      <w:numFmt w:val="bullet"/>
+      <w:lvlText w:val="o"/>
+      <w:lvlJc w:val="left"/>
+      <w:pPr>
+        <w:ind w:left="1440" w:hanging="360"/>
+      </w:pPr>
+      <w:rPr>
+        <w:rFonts w:ascii="Courier New" w:hAnsi="Courier New" w:cs="Courier New" w:hint="default"/>
+      </w:rPr>
+    </w:lvl>
+    <w:lvl w:ilvl="2" w:tplc="04090005" w:tentative="1">
+      <w:start w:val="1"/>
+      <w:numFmt w:val="bullet"/>
+      <w:lvlText w:val=""/>
+      <w:lvlJc w:val="left"/>
+      <w:pPr>
+        <w:ind w:left="2160" w:hanging="360"/>
+      </w:pPr>
+      <w:rPr>
+        <w:rFonts w:ascii="Wingdings" w:hAnsi="Wingdings" w:hint="default"/>
+      </w:rPr>
+    </w:lvl>
+    <w:lvl w:ilvl="3" w:tplc="04090001" w:tentative="1">
+      <w:start w:val="1"/>
+      <w:numFmt w:val="bullet"/>
+      <w:lvlText w:val=""/>
+      <w:lvlJc w:val="left"/>
+      <w:pPr>
+        <w:ind w:left="2880" w:hanging="360"/>
+      </w:pPr>
+      <w:rPr>
+        <w:rFonts w:ascii="Symbol" w:hAnsi="Symbol" w:hint="default"/>
+      </w:rPr>
+    </w:lvl>
+    <w:lvl w:ilvl="4" w:tplc="04090003" w:tentative="1">
+      <w:start w:val="1"/>
+      <w:numFmt w:val="bullet"/>
+      <w:lvlText w:val="o"/>
+      <w:lvlJc w:val="left"/>
+      <w:pPr>
+        <w:ind w:left="3600" w:hanging="360"/>
+      </w:pPr>
+      <w:rPr>
+        <w:rFonts w:ascii="Courier New" w:hAnsi="Courier New" w:cs="Courier New" w:hint="default"/>
+      </w:rPr>
+    </w:lvl>
+    <w:lvl w:ilvl="5" w:tplc="04090005" w:tentative="1">
+      <w:start w:val="1"/>
+      <w:numFmt w:val="bullet"/>
+      <w:lvlText w:val=""/>
+      <w:lvlJc w:val="left"/>
+      <w:pPr>
+        <w:ind w:left="4320" w:hanging="360"/>
+      </w:pPr>
+      <w:rPr>
+        <w:rFonts w:ascii="Wingdings" w:hAnsi="Wingdings" w:hint="default"/>
+      </w:rPr>
+    </w:lvl>
+    <w:lvl w:ilvl="6" w:tplc="04090001" w:tentative="1">
+      <w:start w:val="1"/>
+      <w:numFmt w:val="bullet"/>
+      <w:lvlText w:val=""/>
+      <w:lvlJc w:val="left"/>
+      <w:pPr>
+        <w:ind w:left="5040" w:hanging="360"/>
+      </w:pPr>
+      <w:rPr>
+        <w:rFonts w:ascii="Symbol" w:hAnsi="Symbol" w:hint="default"/>
+      </w:rPr>
+    </w:lvl>
+    <w:lvl w:ilvl="7" w:tplc="04090003" w:tentative="1">
+      <w:start w:val="1"/>
+      <w:numFmt w:val="bullet"/>
+      <w:lvlText w:val="o"/>
+      <w:lvlJc w:val="left"/>
+      <w:pPr>
+        <w:ind w:left="5760" w:hanging="360"/>
+      </w:pPr>
+      <w:rPr>
+        <w:rFonts w:ascii="Courier New" w:hAnsi="Courier New" w:cs="Courier New" w:hint="default"/>
+      </w:rPr>
+    </w:lvl>
+    <w:lvl w:ilvl="8" w:tplc="04090005" w:tentative="1">
+      <w:start w:val="1"/>
+      <w:numFmt w:val="bullet"/>
+      <w:lvlText w:val=""/>
+      <w:lvlJc w:val="left"/>
+      <w:pPr>
+        <w:ind w:left="6480" w:hanging="360"/>
+      </w:pPr>
+      <w:rPr>
+        <w:rFonts w:ascii="Wingdings" w:hAnsi="Wingdings" w:hint="default"/>
+      </w:rPr>
+    </w:lvl>
+  </w:abstractNum>
+  <w:abstractNum w:abstractNumId="10" w15:restartNumberingAfterBreak="0">
     <w:nsid w:val="398142C5"/>
     <w:multiLevelType w:val="hybridMultilevel"/>
     <w:tmpl w:val="6562BCDE"/>
@@ -8108,7 +7272,7 @@
       </w:rPr>
     </w:lvl>
   </w:abstractNum>
-  <w:abstractNum w:abstractNumId="10" w15:restartNumberingAfterBreak="0">
+  <w:abstractNum w:abstractNumId="11" w15:restartNumberingAfterBreak="0">
     <w:nsid w:val="39CD1F32"/>
     <w:multiLevelType w:val="hybridMultilevel"/>
     <w:tmpl w:val="EEEEC2D0"/>
@@ -8221,7 +7385,7 @@
       </w:rPr>
     </w:lvl>
   </w:abstractNum>
-  <w:abstractNum w:abstractNumId="11" w15:restartNumberingAfterBreak="0">
+  <w:abstractNum w:abstractNumId="12" w15:restartNumberingAfterBreak="0">
     <w:nsid w:val="3FDB7BED"/>
     <w:multiLevelType w:val="hybridMultilevel"/>
     <w:tmpl w:val="313E84E2"/>
@@ -8334,7 +7498,7 @@
       </w:rPr>
     </w:lvl>
   </w:abstractNum>
-  <w:abstractNum w:abstractNumId="12" w15:restartNumberingAfterBreak="0">
+  <w:abstractNum w:abstractNumId="13" w15:restartNumberingAfterBreak="0">
     <w:nsid w:val="42E638E2"/>
     <w:multiLevelType w:val="hybridMultilevel"/>
     <w:tmpl w:val="FE9083E8"/>
@@ -8420,7 +7584,7 @@
       </w:pPr>
     </w:lvl>
   </w:abstractNum>
-  <w:abstractNum w:abstractNumId="13" w15:restartNumberingAfterBreak="0">
+  <w:abstractNum w:abstractNumId="14" w15:restartNumberingAfterBreak="0">
     <w:nsid w:val="49D814C1"/>
     <w:multiLevelType w:val="hybridMultilevel"/>
     <w:tmpl w:val="D2AC9E0A"/>
@@ -8533,7 +7697,7 @@
       </w:rPr>
     </w:lvl>
   </w:abstractNum>
-  <w:abstractNum w:abstractNumId="14" w15:restartNumberingAfterBreak="0">
+  <w:abstractNum w:abstractNumId="15" w15:restartNumberingAfterBreak="0">
     <w:nsid w:val="4CB45CCF"/>
     <w:multiLevelType w:val="hybridMultilevel"/>
     <w:tmpl w:val="84B0DC72"/>
@@ -8619,7 +7783,7 @@
       </w:pPr>
     </w:lvl>
   </w:abstractNum>
-  <w:abstractNum w:abstractNumId="15" w15:restartNumberingAfterBreak="0">
+  <w:abstractNum w:abstractNumId="16" w15:restartNumberingAfterBreak="0">
     <w:nsid w:val="53552A13"/>
     <w:multiLevelType w:val="hybridMultilevel"/>
     <w:tmpl w:val="BF080F1A"/>
@@ -8705,7 +7869,7 @@
       </w:pPr>
     </w:lvl>
   </w:abstractNum>
-  <w:abstractNum w:abstractNumId="16" w15:restartNumberingAfterBreak="0">
+  <w:abstractNum w:abstractNumId="17" w15:restartNumberingAfterBreak="0">
     <w:nsid w:val="5709374B"/>
     <w:multiLevelType w:val="hybridMultilevel"/>
     <w:tmpl w:val="03A2D9BE"/>
@@ -8791,7 +7955,7 @@
       </w:pPr>
     </w:lvl>
   </w:abstractNum>
-  <w:abstractNum w:abstractNumId="17" w15:restartNumberingAfterBreak="0">
+  <w:abstractNum w:abstractNumId="18" w15:restartNumberingAfterBreak="0">
     <w:nsid w:val="5A164DCE"/>
     <w:multiLevelType w:val="hybridMultilevel"/>
     <w:tmpl w:val="44607A50"/>
@@ -8904,7 +8068,7 @@
       </w:rPr>
     </w:lvl>
   </w:abstractNum>
-  <w:abstractNum w:abstractNumId="18" w15:restartNumberingAfterBreak="0">
+  <w:abstractNum w:abstractNumId="19" w15:restartNumberingAfterBreak="0">
     <w:nsid w:val="5A6A5AB8"/>
     <w:multiLevelType w:val="hybridMultilevel"/>
     <w:tmpl w:val="1AD6D9DC"/>
@@ -8990,7 +8154,7 @@
       </w:pPr>
     </w:lvl>
   </w:abstractNum>
-  <w:abstractNum w:abstractNumId="19" w15:restartNumberingAfterBreak="0">
+  <w:abstractNum w:abstractNumId="20" w15:restartNumberingAfterBreak="0">
     <w:nsid w:val="5C197F58"/>
     <w:multiLevelType w:val="hybridMultilevel"/>
     <w:tmpl w:val="2CB234C4"/>
@@ -9079,7 +8243,7 @@
       </w:pPr>
     </w:lvl>
   </w:abstractNum>
-  <w:abstractNum w:abstractNumId="20" w15:restartNumberingAfterBreak="0">
+  <w:abstractNum w:abstractNumId="21" w15:restartNumberingAfterBreak="0">
     <w:nsid w:val="63B260C6"/>
     <w:multiLevelType w:val="hybridMultilevel"/>
     <w:tmpl w:val="6FB60A9E"/>
@@ -9192,7 +8356,7 @@
       </w:rPr>
     </w:lvl>
   </w:abstractNum>
-  <w:abstractNum w:abstractNumId="21" w15:restartNumberingAfterBreak="0">
+  <w:abstractNum w:abstractNumId="22" w15:restartNumberingAfterBreak="0">
     <w:nsid w:val="64C07780"/>
     <w:multiLevelType w:val="hybridMultilevel"/>
     <w:tmpl w:val="49DAA8F2"/>
@@ -9281,7 +8445,7 @@
       </w:pPr>
     </w:lvl>
   </w:abstractNum>
-  <w:abstractNum w:abstractNumId="22" w15:restartNumberingAfterBreak="0">
+  <w:abstractNum w:abstractNumId="23" w15:restartNumberingAfterBreak="0">
     <w:nsid w:val="66E23EC6"/>
     <w:multiLevelType w:val="hybridMultilevel"/>
     <w:tmpl w:val="CCC88F96"/>
@@ -9394,7 +8558,7 @@
       </w:rPr>
     </w:lvl>
   </w:abstractNum>
-  <w:abstractNum w:abstractNumId="23" w15:restartNumberingAfterBreak="0">
+  <w:abstractNum w:abstractNumId="24" w15:restartNumberingAfterBreak="0">
     <w:nsid w:val="671C6A51"/>
     <w:multiLevelType w:val="hybridMultilevel"/>
     <w:tmpl w:val="1AE642A2"/>
@@ -9483,7 +8647,120 @@
       </w:pPr>
     </w:lvl>
   </w:abstractNum>
-  <w:abstractNum w:abstractNumId="24" w15:restartNumberingAfterBreak="0">
+  <w:abstractNum w:abstractNumId="25" w15:restartNumberingAfterBreak="0">
+    <w:nsid w:val="6CA713CF"/>
+    <w:multiLevelType w:val="hybridMultilevel"/>
+    <w:tmpl w:val="30F69EBC"/>
+    <w:lvl w:ilvl="0" w:tplc="04090001">
+      <w:start w:val="1"/>
+      <w:numFmt w:val="bullet"/>
+      <w:lvlText w:val=""/>
+      <w:lvlJc w:val="left"/>
+      <w:pPr>
+        <w:ind w:left="720" w:hanging="360"/>
+      </w:pPr>
+      <w:rPr>
+        <w:rFonts w:ascii="Symbol" w:hAnsi="Symbol" w:hint="default"/>
+      </w:rPr>
+    </w:lvl>
+    <w:lvl w:ilvl="1" w:tplc="04090003" w:tentative="1">
+      <w:start w:val="1"/>
+      <w:numFmt w:val="bullet"/>
+      <w:lvlText w:val="o"/>
+      <w:lvlJc w:val="left"/>
+      <w:pPr>
+        <w:ind w:left="1440" w:hanging="360"/>
+      </w:pPr>
+      <w:rPr>
+        <w:rFonts w:ascii="Courier New" w:hAnsi="Courier New" w:cs="Courier New" w:hint="default"/>
+      </w:rPr>
+    </w:lvl>
+    <w:lvl w:ilvl="2" w:tplc="04090005" w:tentative="1">
+      <w:start w:val="1"/>
+      <w:numFmt w:val="bullet"/>
+      <w:lvlText w:val=""/>
+      <w:lvlJc w:val="left"/>
+      <w:pPr>
+        <w:ind w:left="2160" w:hanging="360"/>
+      </w:pPr>
+      <w:rPr>
+        <w:rFonts w:ascii="Wingdings" w:hAnsi="Wingdings" w:hint="default"/>
+      </w:rPr>
+    </w:lvl>
+    <w:lvl w:ilvl="3" w:tplc="04090001" w:tentative="1">
+      <w:start w:val="1"/>
+      <w:numFmt w:val="bullet"/>
+      <w:lvlText w:val=""/>
+      <w:lvlJc w:val="left"/>
+      <w:pPr>
+        <w:ind w:left="2880" w:hanging="360"/>
+      </w:pPr>
+      <w:rPr>
+        <w:rFonts w:ascii="Symbol" w:hAnsi="Symbol" w:hint="default"/>
+      </w:rPr>
+    </w:lvl>
+    <w:lvl w:ilvl="4" w:tplc="04090003" w:tentative="1">
+      <w:start w:val="1"/>
+      <w:numFmt w:val="bullet"/>
+      <w:lvlText w:val="o"/>
+      <w:lvlJc w:val="left"/>
+      <w:pPr>
+        <w:ind w:left="3600" w:hanging="360"/>
+      </w:pPr>
+      <w:rPr>
+        <w:rFonts w:ascii="Courier New" w:hAnsi="Courier New" w:cs="Courier New" w:hint="default"/>
+      </w:rPr>
+    </w:lvl>
+    <w:lvl w:ilvl="5" w:tplc="04090005" w:tentative="1">
+      <w:start w:val="1"/>
+      <w:numFmt w:val="bullet"/>
+      <w:lvlText w:val=""/>
+      <w:lvlJc w:val="left"/>
+      <w:pPr>
+        <w:ind w:left="4320" w:hanging="360"/>
+      </w:pPr>
+      <w:rPr>
+        <w:rFonts w:ascii="Wingdings" w:hAnsi="Wingdings" w:hint="default"/>
+      </w:rPr>
+    </w:lvl>
+    <w:lvl w:ilvl="6" w:tplc="04090001" w:tentative="1">
+      <w:start w:val="1"/>
+      <w:numFmt w:val="bullet"/>
+      <w:lvlText w:val=""/>
+      <w:lvlJc w:val="left"/>
+      <w:pPr>
+        <w:ind w:left="5040" w:hanging="360"/>
+      </w:pPr>
+      <w:rPr>
+        <w:rFonts w:ascii="Symbol" w:hAnsi="Symbol" w:hint="default"/>
+      </w:rPr>
+    </w:lvl>
+    <w:lvl w:ilvl="7" w:tplc="04090003" w:tentative="1">
+      <w:start w:val="1"/>
+      <w:numFmt w:val="bullet"/>
+      <w:lvlText w:val="o"/>
+      <w:lvlJc w:val="left"/>
+      <w:pPr>
+        <w:ind w:left="5760" w:hanging="360"/>
+      </w:pPr>
+      <w:rPr>
+        <w:rFonts w:ascii="Courier New" w:hAnsi="Courier New" w:cs="Courier New" w:hint="default"/>
+      </w:rPr>
+    </w:lvl>
+    <w:lvl w:ilvl="8" w:tplc="04090005" w:tentative="1">
+      <w:start w:val="1"/>
+      <w:numFmt w:val="bullet"/>
+      <w:lvlText w:val=""/>
+      <w:lvlJc w:val="left"/>
+      <w:pPr>
+        <w:ind w:left="6480" w:hanging="360"/>
+      </w:pPr>
+      <w:rPr>
+        <w:rFonts w:ascii="Wingdings" w:hAnsi="Wingdings" w:hint="default"/>
+      </w:rPr>
+    </w:lvl>
+  </w:abstractNum>
+  <w:abstractNum w:abstractNumId="26" w15:restartNumberingAfterBreak="0">
     <w:nsid w:val="74D14BF7"/>
     <w:multiLevelType w:val="hybridMultilevel"/>
     <w:tmpl w:val="007A9604"/>
@@ -9569,7 +8846,7 @@
       </w:pPr>
     </w:lvl>
   </w:abstractNum>
-  <w:abstractNum w:abstractNumId="25" w15:restartNumberingAfterBreak="0">
+  <w:abstractNum w:abstractNumId="27" w15:restartNumberingAfterBreak="0">
     <w:nsid w:val="783A136B"/>
     <w:multiLevelType w:val="hybridMultilevel"/>
     <w:tmpl w:val="81DEA320"/>
@@ -9658,7 +8935,7 @@
       </w:pPr>
     </w:lvl>
   </w:abstractNum>
-  <w:abstractNum w:abstractNumId="26" w15:restartNumberingAfterBreak="0">
+  <w:abstractNum w:abstractNumId="28" w15:restartNumberingAfterBreak="0">
     <w:nsid w:val="786B6AB1"/>
     <w:multiLevelType w:val="hybridMultilevel"/>
     <w:tmpl w:val="D76028A0"/>
@@ -9775,19 +9052,19 @@
     <w:abstractNumId w:val="0"/>
   </w:num>
   <w:num w:numId="2" w16cid:durableId="1341198883">
-    <w:abstractNumId w:val="14"/>
+    <w:abstractNumId w:val="15"/>
   </w:num>
   <w:num w:numId="3" w16cid:durableId="1225948898">
-    <w:abstractNumId w:val="18"/>
+    <w:abstractNumId w:val="19"/>
   </w:num>
   <w:num w:numId="4" w16cid:durableId="2044400827">
     <w:abstractNumId w:val="3"/>
   </w:num>
   <w:num w:numId="5" w16cid:durableId="375786830">
-    <w:abstractNumId w:val="15"/>
+    <w:abstractNumId w:val="16"/>
   </w:num>
   <w:num w:numId="6" w16cid:durableId="1100880847">
-    <w:abstractNumId w:val="24"/>
+    <w:abstractNumId w:val="26"/>
   </w:num>
   <w:num w:numId="7" w16cid:durableId="614139917">
     <w:abstractNumId w:val="4"/>
@@ -9796,61 +9073,67 @@
     <w:abstractNumId w:val="6"/>
   </w:num>
   <w:num w:numId="9" w16cid:durableId="737679009">
-    <w:abstractNumId w:val="10"/>
+    <w:abstractNumId w:val="11"/>
   </w:num>
   <w:num w:numId="10" w16cid:durableId="1550918238">
-    <w:abstractNumId w:val="23"/>
+    <w:abstractNumId w:val="24"/>
   </w:num>
   <w:num w:numId="11" w16cid:durableId="736900597">
     <w:abstractNumId w:val="5"/>
   </w:num>
   <w:num w:numId="12" w16cid:durableId="50352828">
-    <w:abstractNumId w:val="9"/>
+    <w:abstractNumId w:val="10"/>
   </w:num>
   <w:num w:numId="13" w16cid:durableId="1900090497">
-    <w:abstractNumId w:val="12"/>
+    <w:abstractNumId w:val="13"/>
   </w:num>
   <w:num w:numId="14" w16cid:durableId="1714577556">
-    <w:abstractNumId w:val="16"/>
+    <w:abstractNumId w:val="17"/>
   </w:num>
   <w:num w:numId="15" w16cid:durableId="2042316963">
-    <w:abstractNumId w:val="17"/>
+    <w:abstractNumId w:val="18"/>
   </w:num>
   <w:num w:numId="16" w16cid:durableId="2076927191">
     <w:abstractNumId w:val="8"/>
   </w:num>
   <w:num w:numId="17" w16cid:durableId="1916895103">
+    <w:abstractNumId w:val="22"/>
+  </w:num>
+  <w:num w:numId="18" w16cid:durableId="527255295">
     <w:abstractNumId w:val="21"/>
   </w:num>
-  <w:num w:numId="18" w16cid:durableId="527255295">
-    <w:abstractNumId w:val="20"/>
-  </w:num>
   <w:num w:numId="19" w16cid:durableId="897669124">
-    <w:abstractNumId w:val="13"/>
+    <w:abstractNumId w:val="14"/>
   </w:num>
   <w:num w:numId="20" w16cid:durableId="1034885174">
     <w:abstractNumId w:val="2"/>
   </w:num>
   <w:num w:numId="21" w16cid:durableId="1814060286">
-    <w:abstractNumId w:val="11"/>
+    <w:abstractNumId w:val="12"/>
   </w:num>
   <w:num w:numId="22" w16cid:durableId="373582235">
     <w:abstractNumId w:val="7"/>
   </w:num>
   <w:num w:numId="23" w16cid:durableId="1771658208">
-    <w:abstractNumId w:val="22"/>
+    <w:abstractNumId w:val="23"/>
   </w:num>
   <w:num w:numId="24" w16cid:durableId="409618530">
     <w:abstractNumId w:val="1"/>
   </w:num>
   <w:num w:numId="25" w16cid:durableId="353308584">
-    <w:abstractNumId w:val="19"/>
+    <w:abstractNumId w:val="20"/>
   </w:num>
   <w:num w:numId="26" w16cid:durableId="410659673">
-    <w:abstractNumId w:val="25"/>
+    <w:abstractNumId w:val="27"/>
   </w:num>
   <w:num w:numId="27" w16cid:durableId="1862890686">
-    <w:abstractNumId w:val="26"/>
+    <w:abstractNumId w:val="28"/>
+  </w:num>
+  <w:num w:numId="28" w16cid:durableId="2088257715">
+    <w:abstractNumId w:val="9"/>
+  </w:num>
+  <w:num w:numId="29" w16cid:durableId="60031134">
+    <w:abstractNumId w:val="25"/>
   </w:num>
 </w:numbering>
 </file>

</xml_diff>

<commit_message>
Routing - SharedModule - NavLinks – ToastNotification – RouteGuard
</commit_message>
<xml_diff>
--- a/Documents/0001 Project - Basic Info - Setup.docx
+++ b/Documents/0001 Project - Basic Info - Setup.docx
@@ -52,7 +52,7 @@
           <w:r>
             <w:fldChar w:fldCharType="separate"/>
           </w:r>
-          <w:hyperlink w:anchor="_Toc107270574" w:history="1">
+          <w:hyperlink w:anchor="_Toc112971569" w:history="1">
             <w:r>
               <w:rPr>
                 <w:rStyle w:val="Hyperlink"/>
@@ -79,7 +79,7 @@
                 <w:noProof/>
                 <w:webHidden/>
               </w:rPr>
-              <w:instrText xml:space="preserve"> PAGEREF _Toc107270574 \h </w:instrText>
+              <w:instrText xml:space="preserve"> PAGEREF _Toc112971569 \h </w:instrText>
             </w:r>
             <w:r>
               <w:rPr>
@@ -121,7 +121,7 @@
               <w:noProof/>
             </w:rPr>
           </w:pPr>
-          <w:hyperlink w:anchor="_Toc107270575" w:history="1">
+          <w:hyperlink w:anchor="_Toc112971570" w:history="1">
             <w:r>
               <w:rPr>
                 <w:rStyle w:val="Hyperlink"/>
@@ -148,7 +148,7 @@
                 <w:noProof/>
                 <w:webHidden/>
               </w:rPr>
-              <w:instrText xml:space="preserve"> PAGEREF _Toc107270575 \h </w:instrText>
+              <w:instrText xml:space="preserve"> PAGEREF _Toc112971570 \h </w:instrText>
             </w:r>
             <w:r>
               <w:rPr>
@@ -190,7 +190,7 @@
               <w:noProof/>
             </w:rPr>
           </w:pPr>
-          <w:hyperlink w:anchor="_Toc107270576" w:history="1">
+          <w:hyperlink w:anchor="_Toc112971571" w:history="1">
             <w:r>
               <w:rPr>
                 <w:rStyle w:val="Hyperlink"/>
@@ -217,7 +217,7 @@
                 <w:noProof/>
                 <w:webHidden/>
               </w:rPr>
-              <w:instrText xml:space="preserve"> PAGEREF _Toc107270576 \h </w:instrText>
+              <w:instrText xml:space="preserve"> PAGEREF _Toc112971571 \h </w:instrText>
             </w:r>
             <w:r>
               <w:rPr>
@@ -259,7 +259,7 @@
               <w:noProof/>
             </w:rPr>
           </w:pPr>
-          <w:hyperlink w:anchor="_Toc107270577" w:history="1">
+          <w:hyperlink w:anchor="_Toc112971572" w:history="1">
             <w:r>
               <w:rPr>
                 <w:rStyle w:val="Hyperlink"/>
@@ -286,7 +286,7 @@
                 <w:noProof/>
                 <w:webHidden/>
               </w:rPr>
-              <w:instrText xml:space="preserve"> PAGEREF _Toc107270577 \h </w:instrText>
+              <w:instrText xml:space="preserve"> PAGEREF _Toc112971572 \h </w:instrText>
             </w:r>
             <w:r>
               <w:rPr>
@@ -328,7 +328,7 @@
               <w:noProof/>
             </w:rPr>
           </w:pPr>
-          <w:hyperlink w:anchor="_Toc107270578" w:history="1">
+          <w:hyperlink w:anchor="_Toc112971573" w:history="1">
             <w:r>
               <w:rPr>
                 <w:rStyle w:val="Hyperlink"/>
@@ -355,7 +355,7 @@
                 <w:noProof/>
                 <w:webHidden/>
               </w:rPr>
-              <w:instrText xml:space="preserve"> PAGEREF _Toc107270578 \h </w:instrText>
+              <w:instrText xml:space="preserve"> PAGEREF _Toc112971573 \h </w:instrText>
             </w:r>
             <w:r>
               <w:rPr>
@@ -397,7 +397,7 @@
               <w:noProof/>
             </w:rPr>
           </w:pPr>
-          <w:hyperlink w:anchor="_Toc107270579" w:history="1">
+          <w:hyperlink w:anchor="_Toc112971574" w:history="1">
             <w:r>
               <w:rPr>
                 <w:rStyle w:val="Hyperlink"/>
@@ -424,7 +424,7 @@
                 <w:noProof/>
                 <w:webHidden/>
               </w:rPr>
-              <w:instrText xml:space="preserve"> PAGEREF _Toc107270579 \h </w:instrText>
+              <w:instrText xml:space="preserve"> PAGEREF _Toc112971574 \h </w:instrText>
             </w:r>
             <w:r>
               <w:rPr>
@@ -466,7 +466,7 @@
               <w:noProof/>
             </w:rPr>
           </w:pPr>
-          <w:hyperlink w:anchor="_Toc107270580" w:history="1">
+          <w:hyperlink w:anchor="_Toc112971575" w:history="1">
             <w:r>
               <w:rPr>
                 <w:rStyle w:val="Hyperlink"/>
@@ -493,7 +493,7 @@
                 <w:noProof/>
                 <w:webHidden/>
               </w:rPr>
-              <w:instrText xml:space="preserve"> PAGEREF _Toc107270580 \h </w:instrText>
+              <w:instrText xml:space="preserve"> PAGEREF _Toc112971575 \h </w:instrText>
             </w:r>
             <w:r>
               <w:rPr>
@@ -535,7 +535,7 @@
               <w:noProof/>
             </w:rPr>
           </w:pPr>
-          <w:hyperlink w:anchor="_Toc107270581" w:history="1">
+          <w:hyperlink w:anchor="_Toc112971576" w:history="1">
             <w:r>
               <w:rPr>
                 <w:rStyle w:val="Hyperlink"/>
@@ -562,7 +562,7 @@
                 <w:noProof/>
                 <w:webHidden/>
               </w:rPr>
-              <w:instrText xml:space="preserve"> PAGEREF _Toc107270581 \h </w:instrText>
+              <w:instrText xml:space="preserve"> PAGEREF _Toc112971576 \h </w:instrText>
             </w:r>
             <w:r>
               <w:rPr>
@@ -604,7 +604,7 @@
               <w:noProof/>
             </w:rPr>
           </w:pPr>
-          <w:hyperlink w:anchor="_Toc107270582" w:history="1">
+          <w:hyperlink w:anchor="_Toc112971577" w:history="1">
             <w:r>
               <w:rPr>
                 <w:rStyle w:val="Hyperlink"/>
@@ -631,7 +631,7 @@
                 <w:noProof/>
                 <w:webHidden/>
               </w:rPr>
-              <w:instrText xml:space="preserve"> PAGEREF _Toc107270582 \h </w:instrText>
+              <w:instrText xml:space="preserve"> PAGEREF _Toc112971577 \h </w:instrText>
             </w:r>
             <w:r>
               <w:rPr>
@@ -673,7 +673,7 @@
               <w:noProof/>
             </w:rPr>
           </w:pPr>
-          <w:hyperlink w:anchor="_Toc107270583" w:history="1">
+          <w:hyperlink w:anchor="_Toc112971578" w:history="1">
             <w:r>
               <w:rPr>
                 <w:rStyle w:val="Hyperlink"/>
@@ -700,7 +700,7 @@
                 <w:noProof/>
                 <w:webHidden/>
               </w:rPr>
-              <w:instrText xml:space="preserve"> PAGEREF _Toc107270583 \h </w:instrText>
+              <w:instrText xml:space="preserve"> PAGEREF _Toc112971578 \h </w:instrText>
             </w:r>
             <w:r>
               <w:rPr>
@@ -742,7 +742,7 @@
               <w:noProof/>
             </w:rPr>
           </w:pPr>
-          <w:hyperlink w:anchor="_Toc107270584" w:history="1">
+          <w:hyperlink w:anchor="_Toc112971579" w:history="1">
             <w:r>
               <w:rPr>
                 <w:rStyle w:val="Hyperlink"/>
@@ -769,7 +769,7 @@
                 <w:noProof/>
                 <w:webHidden/>
               </w:rPr>
-              <w:instrText xml:space="preserve"> PAGEREF _Toc107270584 \h </w:instrText>
+              <w:instrText xml:space="preserve"> PAGEREF _Toc112971579 \h </w:instrText>
             </w:r>
             <w:r>
               <w:rPr>
@@ -811,7 +811,7 @@
               <w:noProof/>
             </w:rPr>
           </w:pPr>
-          <w:hyperlink w:anchor="_Toc107270585" w:history="1">
+          <w:hyperlink w:anchor="_Toc112971580" w:history="1">
             <w:r>
               <w:rPr>
                 <w:rStyle w:val="Hyperlink"/>
@@ -838,7 +838,7 @@
                 <w:noProof/>
                 <w:webHidden/>
               </w:rPr>
-              <w:instrText xml:space="preserve"> PAGEREF _Toc107270585 \h </w:instrText>
+              <w:instrText xml:space="preserve"> PAGEREF _Toc112971580 \h </w:instrText>
             </w:r>
             <w:r>
               <w:rPr>
@@ -880,7 +880,7 @@
               <w:noProof/>
             </w:rPr>
           </w:pPr>
-          <w:hyperlink w:anchor="_Toc107270586" w:history="1">
+          <w:hyperlink w:anchor="_Toc112971581" w:history="1">
             <w:r>
               <w:rPr>
                 <w:rStyle w:val="Hyperlink"/>
@@ -907,7 +907,7 @@
                 <w:noProof/>
                 <w:webHidden/>
               </w:rPr>
-              <w:instrText xml:space="preserve"> PAGEREF _Toc107270586 \h </w:instrText>
+              <w:instrText xml:space="preserve"> PAGEREF _Toc112971581 \h </w:instrText>
             </w:r>
             <w:r>
               <w:rPr>
@@ -949,7 +949,7 @@
               <w:noProof/>
             </w:rPr>
           </w:pPr>
-          <w:hyperlink w:anchor="_Toc107270587" w:history="1">
+          <w:hyperlink w:anchor="_Toc112971582" w:history="1">
             <w:r>
               <w:rPr>
                 <w:rStyle w:val="Hyperlink"/>
@@ -976,7 +976,7 @@
                 <w:noProof/>
                 <w:webHidden/>
               </w:rPr>
-              <w:instrText xml:space="preserve"> PAGEREF _Toc107270587 \h </w:instrText>
+              <w:instrText xml:space="preserve"> PAGEREF _Toc112971582 \h </w:instrText>
             </w:r>
             <w:r>
               <w:rPr>
@@ -1018,7 +1018,7 @@
               <w:noProof/>
             </w:rPr>
           </w:pPr>
-          <w:hyperlink w:anchor="_Toc107270588" w:history="1">
+          <w:hyperlink w:anchor="_Toc112971583" w:history="1">
             <w:r>
               <w:rPr>
                 <w:rStyle w:val="Hyperlink"/>
@@ -1045,7 +1045,7 @@
                 <w:noProof/>
                 <w:webHidden/>
               </w:rPr>
-              <w:instrText xml:space="preserve"> PAGEREF _Toc107270588 \h </w:instrText>
+              <w:instrText xml:space="preserve"> PAGEREF _Toc112971583 \h </w:instrText>
             </w:r>
             <w:r>
               <w:rPr>
@@ -1087,7 +1087,7 @@
               <w:noProof/>
             </w:rPr>
           </w:pPr>
-          <w:hyperlink w:anchor="_Toc107270589" w:history="1">
+          <w:hyperlink w:anchor="_Toc112971584" w:history="1">
             <w:r>
               <w:rPr>
                 <w:rStyle w:val="Hyperlink"/>
@@ -1114,7 +1114,7 @@
                 <w:noProof/>
                 <w:webHidden/>
               </w:rPr>
-              <w:instrText xml:space="preserve"> PAGEREF _Toc107270589 \h </w:instrText>
+              <w:instrText xml:space="preserve"> PAGEREF _Toc112971584 \h </w:instrText>
             </w:r>
             <w:r>
               <w:rPr>
@@ -1156,7 +1156,7 @@
               <w:noProof/>
             </w:rPr>
           </w:pPr>
-          <w:hyperlink w:anchor="_Toc107270590" w:history="1">
+          <w:hyperlink w:anchor="_Toc112971585" w:history="1">
             <w:r>
               <w:rPr>
                 <w:rStyle w:val="Hyperlink"/>
@@ -1183,7 +1183,7 @@
                 <w:noProof/>
                 <w:webHidden/>
               </w:rPr>
-              <w:instrText xml:space="preserve"> PAGEREF _Toc107270590 \h </w:instrText>
+              <w:instrText xml:space="preserve"> PAGEREF _Toc112971585 \h </w:instrText>
             </w:r>
             <w:r>
               <w:rPr>
@@ -1225,7 +1225,7 @@
               <w:noProof/>
             </w:rPr>
           </w:pPr>
-          <w:hyperlink w:anchor="_Toc107270591" w:history="1">
+          <w:hyperlink w:anchor="_Toc112971586" w:history="1">
             <w:r>
               <w:rPr>
                 <w:rStyle w:val="Hyperlink"/>
@@ -1252,7 +1252,7 @@
                 <w:noProof/>
                 <w:webHidden/>
               </w:rPr>
-              <w:instrText xml:space="preserve"> PAGEREF _Toc107270591 \h </w:instrText>
+              <w:instrText xml:space="preserve"> PAGEREF _Toc112971586 \h </w:instrText>
             </w:r>
             <w:r>
               <w:rPr>
@@ -1294,7 +1294,7 @@
               <w:noProof/>
             </w:rPr>
           </w:pPr>
-          <w:hyperlink w:anchor="_Toc107270592" w:history="1">
+          <w:hyperlink w:anchor="_Toc112971587" w:history="1">
             <w:r>
               <w:rPr>
                 <w:rStyle w:val="Hyperlink"/>
@@ -1321,7 +1321,7 @@
                 <w:noProof/>
                 <w:webHidden/>
               </w:rPr>
-              <w:instrText xml:space="preserve"> PAGEREF _Toc107270592 \h </w:instrText>
+              <w:instrText xml:space="preserve"> PAGEREF _Toc112971587 \h </w:instrText>
             </w:r>
             <w:r>
               <w:rPr>
@@ -1363,7 +1363,7 @@
               <w:noProof/>
             </w:rPr>
           </w:pPr>
-          <w:hyperlink w:anchor="_Toc107270593" w:history="1">
+          <w:hyperlink w:anchor="_Toc112971588" w:history="1">
             <w:r>
               <w:rPr>
                 <w:rStyle w:val="Hyperlink"/>
@@ -1390,7 +1390,7 @@
                 <w:noProof/>
                 <w:webHidden/>
               </w:rPr>
-              <w:instrText xml:space="preserve"> PAGEREF _Toc107270593 \h </w:instrText>
+              <w:instrText xml:space="preserve"> PAGEREF _Toc112971588 \h </w:instrText>
             </w:r>
             <w:r>
               <w:rPr>
@@ -1432,7 +1432,7 @@
               <w:noProof/>
             </w:rPr>
           </w:pPr>
-          <w:hyperlink w:anchor="_Toc107270594" w:history="1">
+          <w:hyperlink w:anchor="_Toc112971589" w:history="1">
             <w:r>
               <w:rPr>
                 <w:rStyle w:val="Hyperlink"/>
@@ -1459,7 +1459,7 @@
                 <w:noProof/>
                 <w:webHidden/>
               </w:rPr>
-              <w:instrText xml:space="preserve"> PAGEREF _Toc107270594 \h </w:instrText>
+              <w:instrText xml:space="preserve"> PAGEREF _Toc112971589 \h </w:instrText>
             </w:r>
             <w:r>
               <w:rPr>
@@ -1501,7 +1501,7 @@
               <w:noProof/>
             </w:rPr>
           </w:pPr>
-          <w:hyperlink w:anchor="_Toc107270595" w:history="1">
+          <w:hyperlink w:anchor="_Toc112971590" w:history="1">
             <w:r>
               <w:rPr>
                 <w:rStyle w:val="Hyperlink"/>
@@ -1528,7 +1528,7 @@
                 <w:noProof/>
                 <w:webHidden/>
               </w:rPr>
-              <w:instrText xml:space="preserve"> PAGEREF _Toc107270595 \h </w:instrText>
+              <w:instrText xml:space="preserve"> PAGEREF _Toc112971590 \h </w:instrText>
             </w:r>
             <w:r>
               <w:rPr>
@@ -1570,7 +1570,7 @@
               <w:noProof/>
             </w:rPr>
           </w:pPr>
-          <w:hyperlink w:anchor="_Toc107270596" w:history="1">
+          <w:hyperlink w:anchor="_Toc112971591" w:history="1">
             <w:r>
               <w:rPr>
                 <w:rStyle w:val="Hyperlink"/>
@@ -1597,7 +1597,7 @@
                 <w:noProof/>
                 <w:webHidden/>
               </w:rPr>
-              <w:instrText xml:space="preserve"> PAGEREF _Toc107270596 \h </w:instrText>
+              <w:instrText xml:space="preserve"> PAGEREF _Toc112971591 \h </w:instrText>
             </w:r>
             <w:r>
               <w:rPr>
@@ -1639,7 +1639,7 @@
               <w:noProof/>
             </w:rPr>
           </w:pPr>
-          <w:hyperlink w:anchor="_Toc107270597" w:history="1">
+          <w:hyperlink w:anchor="_Toc112971592" w:history="1">
             <w:r>
               <w:rPr>
                 <w:rStyle w:val="Hyperlink"/>
@@ -1666,7 +1666,7 @@
                 <w:noProof/>
                 <w:webHidden/>
               </w:rPr>
-              <w:instrText xml:space="preserve"> PAGEREF _Toc107270597 \h </w:instrText>
+              <w:instrText xml:space="preserve"> PAGEREF _Toc112971592 \h </w:instrText>
             </w:r>
             <w:r>
               <w:rPr>
@@ -1708,7 +1708,7 @@
               <w:noProof/>
             </w:rPr>
           </w:pPr>
-          <w:hyperlink w:anchor="_Toc107270598" w:history="1">
+          <w:hyperlink w:anchor="_Toc112971593" w:history="1">
             <w:r>
               <w:rPr>
                 <w:rStyle w:val="Hyperlink"/>
@@ -1735,7 +1735,7 @@
                 <w:noProof/>
                 <w:webHidden/>
               </w:rPr>
-              <w:instrText xml:space="preserve"> PAGEREF _Toc107270598 \h </w:instrText>
+              <w:instrText xml:space="preserve"> PAGEREF _Toc112971593 \h </w:instrText>
             </w:r>
             <w:r>
               <w:rPr>
@@ -1777,7 +1777,7 @@
               <w:noProof/>
             </w:rPr>
           </w:pPr>
-          <w:hyperlink w:anchor="_Toc107270599" w:history="1">
+          <w:hyperlink w:anchor="_Toc112971594" w:history="1">
             <w:r>
               <w:rPr>
                 <w:rStyle w:val="Hyperlink"/>
@@ -1804,7 +1804,7 @@
                 <w:noProof/>
                 <w:webHidden/>
               </w:rPr>
-              <w:instrText xml:space="preserve"> PAGEREF _Toc107270599 \h </w:instrText>
+              <w:instrText xml:space="preserve"> PAGEREF _Toc112971594 \h </w:instrText>
             </w:r>
             <w:r>
               <w:rPr>
@@ -1846,7 +1846,7 @@
               <w:noProof/>
             </w:rPr>
           </w:pPr>
-          <w:hyperlink w:anchor="_Toc107270600" w:history="1">
+          <w:hyperlink w:anchor="_Toc112971595" w:history="1">
             <w:r>
               <w:rPr>
                 <w:rStyle w:val="Hyperlink"/>
@@ -1873,7 +1873,7 @@
                 <w:noProof/>
                 <w:webHidden/>
               </w:rPr>
-              <w:instrText xml:space="preserve"> PAGEREF _Toc107270600 \h </w:instrText>
+              <w:instrText xml:space="preserve"> PAGEREF _Toc112971595 \h </w:instrText>
             </w:r>
             <w:r>
               <w:rPr>
@@ -1915,7 +1915,7 @@
               <w:noProof/>
             </w:rPr>
           </w:pPr>
-          <w:hyperlink w:anchor="_Toc107270601" w:history="1">
+          <w:hyperlink w:anchor="_Toc112971596" w:history="1">
             <w:r>
               <w:rPr>
                 <w:rStyle w:val="Hyperlink"/>
@@ -1942,7 +1942,7 @@
                 <w:noProof/>
                 <w:webHidden/>
               </w:rPr>
-              <w:instrText xml:space="preserve"> PAGEREF _Toc107270601 \h </w:instrText>
+              <w:instrText xml:space="preserve"> PAGEREF _Toc112971596 \h </w:instrText>
             </w:r>
             <w:r>
               <w:rPr>
@@ -1984,7 +1984,7 @@
               <w:noProof/>
             </w:rPr>
           </w:pPr>
-          <w:hyperlink w:anchor="_Toc107270602" w:history="1">
+          <w:hyperlink w:anchor="_Toc112971597" w:history="1">
             <w:r>
               <w:rPr>
                 <w:rStyle w:val="Hyperlink"/>
@@ -2011,7 +2011,7 @@
                 <w:noProof/>
                 <w:webHidden/>
               </w:rPr>
-              <w:instrText xml:space="preserve"> PAGEREF _Toc107270602 \h </w:instrText>
+              <w:instrText xml:space="preserve"> PAGEREF _Toc112971597 \h </w:instrText>
             </w:r>
             <w:r>
               <w:rPr>
@@ -2053,7 +2053,7 @@
               <w:noProof/>
             </w:rPr>
           </w:pPr>
-          <w:hyperlink w:anchor="_Toc107270603" w:history="1">
+          <w:hyperlink w:anchor="_Toc112971598" w:history="1">
             <w:r>
               <w:rPr>
                 <w:rStyle w:val="Hyperlink"/>
@@ -2080,7 +2080,7 @@
                 <w:noProof/>
                 <w:webHidden/>
               </w:rPr>
-              <w:instrText xml:space="preserve"> PAGEREF _Toc107270603 \h </w:instrText>
+              <w:instrText xml:space="preserve"> PAGEREF _Toc112971598 \h </w:instrText>
             </w:r>
             <w:r>
               <w:rPr>
@@ -2122,7 +2122,7 @@
               <w:noProof/>
             </w:rPr>
           </w:pPr>
-          <w:hyperlink w:anchor="_Toc107270604" w:history="1">
+          <w:hyperlink w:anchor="_Toc112971599" w:history="1">
             <w:r>
               <w:rPr>
                 <w:rStyle w:val="Hyperlink"/>
@@ -2149,7 +2149,7 @@
                 <w:noProof/>
                 <w:webHidden/>
               </w:rPr>
-              <w:instrText xml:space="preserve"> PAGEREF _Toc107270604 \h </w:instrText>
+              <w:instrText xml:space="preserve"> PAGEREF _Toc112971599 \h </w:instrText>
             </w:r>
             <w:r>
               <w:rPr>
@@ -2191,7 +2191,7 @@
               <w:noProof/>
             </w:rPr>
           </w:pPr>
-          <w:hyperlink w:anchor="_Toc107270605" w:history="1">
+          <w:hyperlink w:anchor="_Toc112971600" w:history="1">
             <w:r>
               <w:rPr>
                 <w:rStyle w:val="Hyperlink"/>
@@ -2218,7 +2218,7 @@
                 <w:noProof/>
                 <w:webHidden/>
               </w:rPr>
-              <w:instrText xml:space="preserve"> PAGEREF _Toc107270605 \h </w:instrText>
+              <w:instrText xml:space="preserve"> PAGEREF _Toc112971600 \h </w:instrText>
             </w:r>
             <w:r>
               <w:rPr>
@@ -2260,7 +2260,7 @@
               <w:noProof/>
             </w:rPr>
           </w:pPr>
-          <w:hyperlink w:anchor="_Toc107270606" w:history="1">
+          <w:hyperlink w:anchor="_Toc112971601" w:history="1">
             <w:r>
               <w:rPr>
                 <w:rStyle w:val="Hyperlink"/>
@@ -2287,7 +2287,7 @@
                 <w:noProof/>
                 <w:webHidden/>
               </w:rPr>
-              <w:instrText xml:space="preserve"> PAGEREF _Toc107270606 \h </w:instrText>
+              <w:instrText xml:space="preserve"> PAGEREF _Toc112971601 \h </w:instrText>
             </w:r>
             <w:r>
               <w:rPr>
@@ -2329,7 +2329,7 @@
               <w:noProof/>
             </w:rPr>
           </w:pPr>
-          <w:hyperlink w:anchor="_Toc107270607" w:history="1">
+          <w:hyperlink w:anchor="_Toc112971602" w:history="1">
             <w:r>
               <w:rPr>
                 <w:rStyle w:val="Hyperlink"/>
@@ -2356,7 +2356,7 @@
                 <w:noProof/>
                 <w:webHidden/>
               </w:rPr>
-              <w:instrText xml:space="preserve"> PAGEREF _Toc107270607 \h </w:instrText>
+              <w:instrText xml:space="preserve"> PAGEREF _Toc112971602 \h </w:instrText>
             </w:r>
             <w:r>
               <w:rPr>
@@ -2398,7 +2398,7 @@
               <w:noProof/>
             </w:rPr>
           </w:pPr>
-          <w:hyperlink w:anchor="_Toc107270608" w:history="1">
+          <w:hyperlink w:anchor="_Toc112971603" w:history="1">
             <w:r>
               <w:rPr>
                 <w:rStyle w:val="Hyperlink"/>
@@ -2425,7 +2425,7 @@
                 <w:noProof/>
                 <w:webHidden/>
               </w:rPr>
-              <w:instrText xml:space="preserve"> PAGEREF _Toc107270608 \h </w:instrText>
+              <w:instrText xml:space="preserve"> PAGEREF _Toc112971603 \h </w:instrText>
             </w:r>
             <w:r>
               <w:rPr>
@@ -2467,7 +2467,7 @@
               <w:noProof/>
             </w:rPr>
           </w:pPr>
-          <w:hyperlink w:anchor="_Toc107270609" w:history="1">
+          <w:hyperlink w:anchor="_Toc112971604" w:history="1">
             <w:r>
               <w:rPr>
                 <w:rStyle w:val="Hyperlink"/>
@@ -2494,7 +2494,7 @@
                 <w:noProof/>
                 <w:webHidden/>
               </w:rPr>
-              <w:instrText xml:space="preserve"> PAGEREF _Toc107270609 \h </w:instrText>
+              <w:instrText xml:space="preserve"> PAGEREF _Toc112971604 \h </w:instrText>
             </w:r>
             <w:r>
               <w:rPr>
@@ -2536,7 +2536,7 @@
               <w:noProof/>
             </w:rPr>
           </w:pPr>
-          <w:hyperlink w:anchor="_Toc107270610" w:history="1">
+          <w:hyperlink w:anchor="_Toc112971605" w:history="1">
             <w:r>
               <w:rPr>
                 <w:rStyle w:val="Hyperlink"/>
@@ -2563,7 +2563,7 @@
                 <w:noProof/>
                 <w:webHidden/>
               </w:rPr>
-              <w:instrText xml:space="preserve"> PAGEREF _Toc107270610 \h </w:instrText>
+              <w:instrText xml:space="preserve"> PAGEREF _Toc112971605 \h </w:instrText>
             </w:r>
             <w:r>
               <w:rPr>
@@ -2605,7 +2605,7 @@
               <w:noProof/>
             </w:rPr>
           </w:pPr>
-          <w:hyperlink w:anchor="_Toc107270611" w:history="1">
+          <w:hyperlink w:anchor="_Toc112971606" w:history="1">
             <w:r>
               <w:rPr>
                 <w:rStyle w:val="Hyperlink"/>
@@ -2632,7 +2632,7 @@
                 <w:noProof/>
                 <w:webHidden/>
               </w:rPr>
-              <w:instrText xml:space="preserve"> PAGEREF _Toc107270611 \h </w:instrText>
+              <w:instrText xml:space="preserve"> PAGEREF _Toc112971606 \h </w:instrText>
             </w:r>
             <w:r>
               <w:rPr>
@@ -2674,13 +2674,13 @@
               <w:noProof/>
             </w:rPr>
           </w:pPr>
-          <w:hyperlink w:anchor="_Toc107270612" w:history="1">
+          <w:hyperlink w:anchor="_Toc112971607" w:history="1">
             <w:r>
               <w:rPr>
                 <w:rStyle w:val="Hyperlink"/>
                 <w:noProof/>
               </w:rPr>
-              <w:t>Adding ngx-bootstrap</w:t>
+              <w:t>Adding ngx-bootstrap and bgx-toastr</w:t>
             </w:r>
             <w:r>
               <w:rPr>
@@ -2701,7 +2701,7 @@
                 <w:noProof/>
                 <w:webHidden/>
               </w:rPr>
-              <w:instrText xml:space="preserve"> PAGEREF _Toc107270612 \h </w:instrText>
+              <w:instrText xml:space="preserve"> PAGEREF _Toc112971607 \h </w:instrText>
             </w:r>
             <w:r>
               <w:rPr>
@@ -2743,7 +2743,7 @@
               <w:noProof/>
             </w:rPr>
           </w:pPr>
-          <w:hyperlink w:anchor="_Toc107270613" w:history="1">
+          <w:hyperlink w:anchor="_Toc112971608" w:history="1">
             <w:r>
               <w:rPr>
                 <w:rStyle w:val="Hyperlink"/>
@@ -2770,7 +2770,7 @@
                 <w:noProof/>
                 <w:webHidden/>
               </w:rPr>
-              <w:instrText xml:space="preserve"> PAGEREF _Toc107270613 \h </w:instrText>
+              <w:instrText xml:space="preserve"> PAGEREF _Toc112971608 \h </w:instrText>
             </w:r>
             <w:r>
               <w:rPr>
@@ -2812,7 +2812,7 @@
               <w:noProof/>
             </w:rPr>
           </w:pPr>
-          <w:hyperlink w:anchor="_Toc107270614" w:history="1">
+          <w:hyperlink w:anchor="_Toc112971609" w:history="1">
             <w:r>
               <w:rPr>
                 <w:rStyle w:val="Hyperlink"/>
@@ -2839,7 +2839,7 @@
                 <w:noProof/>
                 <w:webHidden/>
               </w:rPr>
-              <w:instrText xml:space="preserve"> PAGEREF _Toc107270614 \h </w:instrText>
+              <w:instrText xml:space="preserve"> PAGEREF _Toc112971609 \h </w:instrText>
             </w:r>
             <w:r>
               <w:rPr>
@@ -2881,7 +2881,7 @@
               <w:noProof/>
             </w:rPr>
           </w:pPr>
-          <w:hyperlink w:anchor="_Toc107270615" w:history="1">
+          <w:hyperlink w:anchor="_Toc112971610" w:history="1">
             <w:r>
               <w:rPr>
                 <w:rStyle w:val="Hyperlink"/>
@@ -2908,7 +2908,7 @@
                 <w:noProof/>
                 <w:webHidden/>
               </w:rPr>
-              <w:instrText xml:space="preserve"> PAGEREF _Toc107270615 \h </w:instrText>
+              <w:instrText xml:space="preserve"> PAGEREF _Toc112971610 \h </w:instrText>
             </w:r>
             <w:r>
               <w:rPr>
@@ -2950,7 +2950,7 @@
               <w:noProof/>
             </w:rPr>
           </w:pPr>
-          <w:hyperlink w:anchor="_Toc107270616" w:history="1">
+          <w:hyperlink w:anchor="_Toc112971611" w:history="1">
             <w:r>
               <w:rPr>
                 <w:rStyle w:val="Hyperlink"/>
@@ -2977,7 +2977,7 @@
                 <w:noProof/>
                 <w:webHidden/>
               </w:rPr>
-              <w:instrText xml:space="preserve"> PAGEREF _Toc107270616 \h </w:instrText>
+              <w:instrText xml:space="preserve"> PAGEREF _Toc112971611 \h </w:instrText>
             </w:r>
             <w:r>
               <w:rPr>
@@ -3019,7 +3019,7 @@
               <w:noProof/>
             </w:rPr>
           </w:pPr>
-          <w:hyperlink w:anchor="_Toc107270617" w:history="1">
+          <w:hyperlink w:anchor="_Toc112971612" w:history="1">
             <w:r>
               <w:rPr>
                 <w:rStyle w:val="Hyperlink"/>
@@ -3046,7 +3046,7 @@
                 <w:noProof/>
                 <w:webHidden/>
               </w:rPr>
-              <w:instrText xml:space="preserve"> PAGEREF _Toc107270617 \h </w:instrText>
+              <w:instrText xml:space="preserve"> PAGEREF _Toc112971612 \h </w:instrText>
             </w:r>
             <w:r>
               <w:rPr>
@@ -3088,7 +3088,7 @@
               <w:noProof/>
             </w:rPr>
           </w:pPr>
-          <w:hyperlink w:anchor="_Toc107270618" w:history="1">
+          <w:hyperlink w:anchor="_Toc112971613" w:history="1">
             <w:r>
               <w:rPr>
                 <w:rStyle w:val="Hyperlink"/>
@@ -3115,7 +3115,7 @@
                 <w:noProof/>
                 <w:webHidden/>
               </w:rPr>
-              <w:instrText xml:space="preserve"> PAGEREF _Toc107270618 \h </w:instrText>
+              <w:instrText xml:space="preserve"> PAGEREF _Toc112971613 \h </w:instrText>
             </w:r>
             <w:r>
               <w:rPr>
@@ -3157,7 +3157,7 @@
               <w:noProof/>
             </w:rPr>
           </w:pPr>
-          <w:hyperlink w:anchor="_Toc107270619" w:history="1">
+          <w:hyperlink w:anchor="_Toc112971614" w:history="1">
             <w:r>
               <w:rPr>
                 <w:rStyle w:val="Hyperlink"/>
@@ -3184,7 +3184,7 @@
                 <w:noProof/>
                 <w:webHidden/>
               </w:rPr>
-              <w:instrText xml:space="preserve"> PAGEREF _Toc107270619 \h </w:instrText>
+              <w:instrText xml:space="preserve"> PAGEREF _Toc112971614 \h </w:instrText>
             </w:r>
             <w:r>
               <w:rPr>
@@ -3226,7 +3226,7 @@
               <w:noProof/>
             </w:rPr>
           </w:pPr>
-          <w:hyperlink w:anchor="_Toc107270620" w:history="1">
+          <w:hyperlink w:anchor="_Toc112971615" w:history="1">
             <w:r>
               <w:rPr>
                 <w:rStyle w:val="Hyperlink"/>
@@ -3253,7 +3253,7 @@
                 <w:noProof/>
                 <w:webHidden/>
               </w:rPr>
-              <w:instrText xml:space="preserve"> PAGEREF _Toc107270620 \h </w:instrText>
+              <w:instrText xml:space="preserve"> PAGEREF _Toc112971615 \h </w:instrText>
             </w:r>
             <w:r>
               <w:rPr>
@@ -3313,7 +3313,7 @@
       <w:pPr>
         <w:pStyle w:val="Heading1"/>
       </w:pPr>
-      <w:bookmarkStart w:id="0" w:name="_Toc107270574"/>
+      <w:bookmarkStart w:id="0" w:name="_Toc112971569"/>
       <w:r>
         <w:lastRenderedPageBreak/>
         <w:t>Documents</w:t>
@@ -3360,7 +3360,21 @@
           <w:rPr>
             <w:rStyle w:val="Hyperlink"/>
           </w:rPr>
-          <w:t>0002 VS Code DotNet Angular Commands.docx</w:t>
+          <w:t xml:space="preserve">0002 VS Code </w:t>
+        </w:r>
+        <w:proofErr w:type="spellStart"/>
+        <w:r>
+          <w:rPr>
+            <w:rStyle w:val="Hyperlink"/>
+          </w:rPr>
+          <w:t>DotNet</w:t>
+        </w:r>
+        <w:proofErr w:type="spellEnd"/>
+        <w:r>
+          <w:rPr>
+            <w:rStyle w:val="Hyperlink"/>
+          </w:rPr>
+          <w:t xml:space="preserve"> Angular Commands.docx</w:t>
         </w:r>
       </w:hyperlink>
     </w:p>
@@ -3399,7 +3413,35 @@
           <w:rPr>
             <w:rStyle w:val="Hyperlink"/>
           </w:rPr>
-          <w:t>0004 Basic Setup - EntityFrameWork Setup Code First - DBContext - Sqlite.docx</w:t>
+          <w:t xml:space="preserve">0004 Basic Setup - </w:t>
+        </w:r>
+        <w:proofErr w:type="spellStart"/>
+        <w:r>
+          <w:rPr>
+            <w:rStyle w:val="Hyperlink"/>
+          </w:rPr>
+          <w:t>EntityFrameWork</w:t>
+        </w:r>
+        <w:proofErr w:type="spellEnd"/>
+        <w:r>
+          <w:rPr>
+            <w:rStyle w:val="Hyperlink"/>
+          </w:rPr>
+          <w:t xml:space="preserve"> Setup Code First - </w:t>
+        </w:r>
+        <w:proofErr w:type="spellStart"/>
+        <w:r>
+          <w:rPr>
+            <w:rStyle w:val="Hyperlink"/>
+          </w:rPr>
+          <w:t>DBContext</w:t>
+        </w:r>
+        <w:proofErr w:type="spellEnd"/>
+        <w:r>
+          <w:rPr>
+            <w:rStyle w:val="Hyperlink"/>
+          </w:rPr>
+          <w:t xml:space="preserve"> - Sqlite.docx</w:t>
         </w:r>
       </w:hyperlink>
     </w:p>
@@ -3421,7 +3463,21 @@
           <w:rPr>
             <w:rStyle w:val="Hyperlink"/>
           </w:rPr>
-          <w:t>0005 WebApi Controllers - Repository - Dependency Injection.docx</w:t>
+          <w:t xml:space="preserve">0005 </w:t>
+        </w:r>
+        <w:proofErr w:type="spellStart"/>
+        <w:r>
+          <w:rPr>
+            <w:rStyle w:val="Hyperlink"/>
+          </w:rPr>
+          <w:t>WebApi</w:t>
+        </w:r>
+        <w:proofErr w:type="spellEnd"/>
+        <w:r>
+          <w:rPr>
+            <w:rStyle w:val="Hyperlink"/>
+          </w:rPr>
+          <w:t xml:space="preserve"> Controllers - Repository - Dependency Injection.docx</w:t>
         </w:r>
       </w:hyperlink>
     </w:p>
@@ -3460,7 +3516,49 @@
           <w:rPr>
             <w:rStyle w:val="Hyperlink"/>
           </w:rPr>
-          <w:t>0007 WebApi BaseApiControler - UserAuth - JWT Token - Auth Middleware.docx</w:t>
+          <w:t xml:space="preserve">0007 </w:t>
+        </w:r>
+        <w:proofErr w:type="spellStart"/>
+        <w:r>
+          <w:rPr>
+            <w:rStyle w:val="Hyperlink"/>
+          </w:rPr>
+          <w:t>WebApi</w:t>
+        </w:r>
+        <w:proofErr w:type="spellEnd"/>
+        <w:r>
+          <w:rPr>
+            <w:rStyle w:val="Hyperlink"/>
+          </w:rPr>
+          <w:t xml:space="preserve"> </w:t>
+        </w:r>
+        <w:proofErr w:type="spellStart"/>
+        <w:r>
+          <w:rPr>
+            <w:rStyle w:val="Hyperlink"/>
+          </w:rPr>
+          <w:t>BaseApiControler</w:t>
+        </w:r>
+        <w:proofErr w:type="spellEnd"/>
+        <w:r>
+          <w:rPr>
+            <w:rStyle w:val="Hyperlink"/>
+          </w:rPr>
+          <w:t xml:space="preserve"> - </w:t>
+        </w:r>
+        <w:proofErr w:type="spellStart"/>
+        <w:r>
+          <w:rPr>
+            <w:rStyle w:val="Hyperlink"/>
+          </w:rPr>
+          <w:t>UserAuth</w:t>
+        </w:r>
+        <w:proofErr w:type="spellEnd"/>
+        <w:r>
+          <w:rPr>
+            <w:rStyle w:val="Hyperlink"/>
+          </w:rPr>
+          <w:t xml:space="preserve"> - JWT Token - Auth Middleware.docx</w:t>
         </w:r>
       </w:hyperlink>
     </w:p>
@@ -3468,7 +3566,7 @@
       <w:pPr>
         <w:pStyle w:val="Heading1"/>
       </w:pPr>
-      <w:bookmarkStart w:id="1" w:name="_Toc107270575"/>
+      <w:bookmarkStart w:id="1" w:name="_Toc112971570"/>
       <w:r>
         <w:t>Cloning Project</w:t>
       </w:r>
@@ -3483,11 +3581,13 @@
       <w:pPr>
         <w:pStyle w:val="Heading2"/>
       </w:pPr>
-      <w:bookmarkStart w:id="2" w:name="_Toc107270576"/>
+      <w:bookmarkStart w:id="2" w:name="_Toc112971571"/>
+      <w:proofErr w:type="spellStart"/>
       <w:r>
         <w:t>WebApi</w:t>
       </w:r>
       <w:bookmarkEnd w:id="2"/>
+      <w:proofErr w:type="spellEnd"/>
     </w:p>
     <w:p>
       <w:r>
@@ -3499,7 +3599,39 @@
             <w:rStyle w:val="Hyperlink"/>
             <w:highlight w:val="green"/>
           </w:rPr>
-          <w:t>0004 EntityFrameWork Setup Code First - DBContext - Sqlite</w:t>
+          <w:t xml:space="preserve">0004 </w:t>
+        </w:r>
+        <w:proofErr w:type="spellStart"/>
+        <w:r>
+          <w:rPr>
+            <w:rStyle w:val="Hyperlink"/>
+            <w:highlight w:val="green"/>
+          </w:rPr>
+          <w:t>EntityFrameWork</w:t>
+        </w:r>
+        <w:proofErr w:type="spellEnd"/>
+        <w:r>
+          <w:rPr>
+            <w:rStyle w:val="Hyperlink"/>
+            <w:highlight w:val="green"/>
+          </w:rPr>
+          <w:t xml:space="preserve"> Setup Code First - </w:t>
+        </w:r>
+        <w:proofErr w:type="spellStart"/>
+        <w:r>
+          <w:rPr>
+            <w:rStyle w:val="Hyperlink"/>
+            <w:highlight w:val="green"/>
+          </w:rPr>
+          <w:t>DBContext</w:t>
+        </w:r>
+        <w:proofErr w:type="spellEnd"/>
+        <w:r>
+          <w:rPr>
+            <w:rStyle w:val="Hyperlink"/>
+            <w:highlight w:val="green"/>
+          </w:rPr>
+          <w:t xml:space="preserve"> - Sqlite</w:t>
         </w:r>
         <w:r>
           <w:rPr>
@@ -3516,7 +3648,15 @@
         <w:t>Migrations and Database Update</w:t>
       </w:r>
       <w:r>
-        <w:t xml:space="preserve">” and issue the following two commands. In command prompt you must be in MSC.Api folder. This is where the project is. </w:t>
+        <w:t xml:space="preserve">” and issue the following two commands. In command prompt you must be in </w:t>
+      </w:r>
+      <w:proofErr w:type="spellStart"/>
+      <w:r>
+        <w:t>MSC.Api</w:t>
+      </w:r>
+      <w:proofErr w:type="spellEnd"/>
+      <w:r>
+        <w:t xml:space="preserve"> folder. This is where the project is. </w:t>
       </w:r>
     </w:p>
     <w:p>
@@ -3535,7 +3675,35 @@
         <w:rPr>
           <w:color w:val="BF8F00" w:themeColor="accent4" w:themeShade="BF"/>
         </w:rPr>
-        <w:t>dotnet ef migrations add InitialCreate -o Core/DB/Migrations</w:t>
+        <w:t xml:space="preserve">dotnet </w:t>
+      </w:r>
+      <w:proofErr w:type="spellStart"/>
+      <w:r>
+        <w:rPr>
+          <w:color w:val="BF8F00" w:themeColor="accent4" w:themeShade="BF"/>
+        </w:rPr>
+        <w:t>ef</w:t>
+      </w:r>
+      <w:proofErr w:type="spellEnd"/>
+      <w:r>
+        <w:rPr>
+          <w:color w:val="BF8F00" w:themeColor="accent4" w:themeShade="BF"/>
+        </w:rPr>
+        <w:t xml:space="preserve"> migrations add </w:t>
+      </w:r>
+      <w:proofErr w:type="spellStart"/>
+      <w:r>
+        <w:rPr>
+          <w:color w:val="BF8F00" w:themeColor="accent4" w:themeShade="BF"/>
+        </w:rPr>
+        <w:t>InitialCreate</w:t>
+      </w:r>
+      <w:proofErr w:type="spellEnd"/>
+      <w:r>
+        <w:rPr>
+          <w:color w:val="BF8F00" w:themeColor="accent4" w:themeShade="BF"/>
+        </w:rPr>
+        <w:t xml:space="preserve"> -o Core/DB/Migrations</w:t>
       </w:r>
     </w:p>
     <w:p>
@@ -3554,18 +3722,37 @@
         <w:rPr>
           <w:color w:val="BF8F00" w:themeColor="accent4" w:themeShade="BF"/>
         </w:rPr>
-        <w:t>dotnet ef database update</w:t>
+        <w:t xml:space="preserve">dotnet </w:t>
+      </w:r>
+      <w:proofErr w:type="spellStart"/>
+      <w:r>
+        <w:rPr>
+          <w:color w:val="BF8F00" w:themeColor="accent4" w:themeShade="BF"/>
+        </w:rPr>
+        <w:t>ef</w:t>
+      </w:r>
+      <w:proofErr w:type="spellEnd"/>
+      <w:r>
+        <w:rPr>
+          <w:color w:val="BF8F00" w:themeColor="accent4" w:themeShade="BF"/>
+        </w:rPr>
+        <w:t xml:space="preserve"> database update</w:t>
       </w:r>
     </w:p>
     <w:p>
       <w:pPr>
         <w:pStyle w:val="Heading3"/>
       </w:pPr>
-      <w:bookmarkStart w:id="3" w:name="_Toc107270577"/>
-      <w:r>
-        <w:t>Running the WebApi</w:t>
+      <w:bookmarkStart w:id="3" w:name="_Toc112971572"/>
+      <w:r>
+        <w:t xml:space="preserve">Running the </w:t>
+      </w:r>
+      <w:proofErr w:type="spellStart"/>
+      <w:r>
+        <w:t>WebApi</w:t>
       </w:r>
       <w:bookmarkEnd w:id="3"/>
+      <w:proofErr w:type="spellEnd"/>
     </w:p>
     <w:p>
       <w:pPr>
@@ -3594,14 +3781,19 @@
         </w:numPr>
       </w:pPr>
       <w:r>
-        <w:t>stop by pressing CTRL+c</w:t>
-      </w:r>
+        <w:t xml:space="preserve">stop by pressing </w:t>
+      </w:r>
+      <w:proofErr w:type="spellStart"/>
+      <w:r>
+        <w:t>CTRL+c</w:t>
+      </w:r>
+      <w:proofErr w:type="spellEnd"/>
     </w:p>
     <w:p>
       <w:pPr>
         <w:pStyle w:val="Heading2"/>
       </w:pPr>
-      <w:bookmarkStart w:id="4" w:name="_Toc107270578"/>
+      <w:bookmarkStart w:id="4" w:name="_Toc112971573"/>
       <w:r>
         <w:t>SPA (Single Page Application – Angular)</w:t>
       </w:r>
@@ -3624,11 +3816,19 @@
           <w:color w:val="BF8F00" w:themeColor="accent4" w:themeShade="BF"/>
         </w:rPr>
       </w:pPr>
+      <w:proofErr w:type="spellStart"/>
       <w:r>
         <w:rPr>
           <w:color w:val="BF8F00" w:themeColor="accent4" w:themeShade="BF"/>
         </w:rPr>
-        <w:t xml:space="preserve">npm install </w:t>
+        <w:t>npm</w:t>
+      </w:r>
+      <w:proofErr w:type="spellEnd"/>
+      <w:r>
+        <w:rPr>
+          <w:color w:val="BF8F00" w:themeColor="accent4" w:themeShade="BF"/>
+        </w:rPr>
+        <w:t xml:space="preserve"> install </w:t>
       </w:r>
     </w:p>
     <w:p>
@@ -3659,7 +3859,7 @@
       <w:pPr>
         <w:pStyle w:val="Heading3"/>
       </w:pPr>
-      <w:bookmarkStart w:id="5" w:name="_Toc107270579"/>
+      <w:bookmarkStart w:id="5" w:name="_Toc112971574"/>
       <w:r>
         <w:t>Running the SPA</w:t>
       </w:r>
@@ -3686,8 +3886,13 @@
         </w:numPr>
       </w:pPr>
       <w:r>
-        <w:t>stop by pressing CTRL+c</w:t>
-      </w:r>
+        <w:t xml:space="preserve">stop by pressing </w:t>
+      </w:r>
+      <w:proofErr w:type="spellStart"/>
+      <w:r>
+        <w:t>CTRL+c</w:t>
+      </w:r>
+      <w:proofErr w:type="spellEnd"/>
     </w:p>
     <w:tbl>
       <w:tblPr>
@@ -3717,7 +3922,7 @@
               <w:pStyle w:val="Heading1"/>
               <w:outlineLvl w:val="0"/>
             </w:pPr>
-            <w:bookmarkStart w:id="6" w:name="_Toc107270580"/>
+            <w:bookmarkStart w:id="6" w:name="_Toc112971575"/>
             <w:r>
               <w:lastRenderedPageBreak/>
               <w:t>App Features</w:t>
@@ -3845,7 +4050,7 @@
               <w:pStyle w:val="Heading2"/>
               <w:outlineLvl w:val="1"/>
             </w:pPr>
-            <w:bookmarkStart w:id="7" w:name="_Toc107270581"/>
+            <w:bookmarkStart w:id="7" w:name="_Toc112971576"/>
             <w:r>
               <w:rPr>
                 <w:rStyle w:val="Heading2Char"/>
@@ -3937,8 +4142,13 @@
                 <w:numId w:val="12"/>
               </w:numPr>
             </w:pPr>
-            <w:r>
-              <w:t>Sqlite (DB)</w:t>
+            <w:proofErr w:type="spellStart"/>
+            <w:r>
+              <w:t>Sqlite</w:t>
+            </w:r>
+            <w:proofErr w:type="spellEnd"/>
+            <w:r>
+              <w:t xml:space="preserve"> (DB)</w:t>
             </w:r>
           </w:p>
         </w:tc>
@@ -3948,7 +4158,7 @@
       <w:pPr>
         <w:pStyle w:val="Heading1"/>
       </w:pPr>
-      <w:bookmarkStart w:id="8" w:name="_Toc107270582"/>
+      <w:bookmarkStart w:id="8" w:name="_Toc112971577"/>
       <w:r>
         <w:t>Making VS Code IDE Better</w:t>
       </w:r>
@@ -4059,14 +4269,22 @@
         </w:numPr>
       </w:pPr>
       <w:r>
-        <w:t>Type folders, go to Explorer:Compat Folder and unselect</w:t>
+        <w:t xml:space="preserve">Type folders, go to </w:t>
+      </w:r>
+      <w:proofErr w:type="spellStart"/>
+      <w:r>
+        <w:t>Explorer:Compat</w:t>
+      </w:r>
+      <w:proofErr w:type="spellEnd"/>
+      <w:r>
+        <w:t xml:space="preserve"> Folder and unselect</w:t>
       </w:r>
     </w:p>
     <w:p>
       <w:pPr>
         <w:pStyle w:val="Heading1"/>
       </w:pPr>
-      <w:bookmarkStart w:id="9" w:name="_Toc107270583"/>
+      <w:bookmarkStart w:id="9" w:name="_Toc112971578"/>
       <w:r>
         <w:t>Installing latest Power Shell</w:t>
       </w:r>
@@ -4120,7 +4338,23 @@
           <w:b/>
           <w:bCs/>
         </w:rPr>
-        <w:t>Since the .Net 6 sdk is installed (</w:t>
+        <w:t xml:space="preserve">Since the .Net 6 </w:t>
+      </w:r>
+      <w:proofErr w:type="spellStart"/>
+      <w:r>
+        <w:rPr>
+          <w:b/>
+          <w:bCs/>
+        </w:rPr>
+        <w:t>sdk</w:t>
+      </w:r>
+      <w:proofErr w:type="spellEnd"/>
+      <w:r>
+        <w:rPr>
+          <w:b/>
+          <w:bCs/>
+        </w:rPr>
+        <w:t xml:space="preserve"> is installed (</w:t>
       </w:r>
       <w:hyperlink w:anchor="_.Net_6_Install" w:history="1">
         <w:r>
@@ -4168,8 +4402,16 @@
         <w:rPr>
           <w:color w:val="ED7D31" w:themeColor="accent2"/>
         </w:rPr>
-        <w:t>&gt;pwsh</w:t>
-      </w:r>
+        <w:t>&gt;</w:t>
+      </w:r>
+      <w:proofErr w:type="spellStart"/>
+      <w:r>
+        <w:rPr>
+          <w:color w:val="ED7D31" w:themeColor="accent2"/>
+        </w:rPr>
+        <w:t>pwsh</w:t>
+      </w:r>
+      <w:proofErr w:type="spellEnd"/>
     </w:p>
     <w:p>
       <w:pPr>
@@ -4188,7 +4430,7 @@
       <w:pPr>
         <w:pStyle w:val="Heading1"/>
       </w:pPr>
-      <w:bookmarkStart w:id="10" w:name="_Toc107270584"/>
+      <w:bookmarkStart w:id="10" w:name="_Toc112971579"/>
       <w:r>
         <w:lastRenderedPageBreak/>
         <w:t>App Basics</w:t>
@@ -4224,7 +4466,7 @@
               <w:outlineLvl w:val="1"/>
             </w:pPr>
             <w:bookmarkStart w:id="11" w:name="_.Net_6_Install"/>
-            <w:bookmarkStart w:id="12" w:name="_Toc107270585"/>
+            <w:bookmarkStart w:id="12" w:name="_Toc112971580"/>
             <w:bookmarkEnd w:id="11"/>
             <w:r>
               <w:t xml:space="preserve">.Net </w:t>
@@ -4297,9 +4539,14 @@
               <w:pStyle w:val="Heading2"/>
               <w:outlineLvl w:val="1"/>
             </w:pPr>
-            <w:bookmarkStart w:id="13" w:name="_Toc107270586"/>
-            <w:r>
-              <w:t>VisualStudio Code</w:t>
+            <w:bookmarkStart w:id="13" w:name="_Toc112971581"/>
+            <w:proofErr w:type="spellStart"/>
+            <w:r>
+              <w:t>VisualStudio</w:t>
+            </w:r>
+            <w:proofErr w:type="spellEnd"/>
+            <w:r>
+              <w:t xml:space="preserve"> Code</w:t>
             </w:r>
             <w:r>
               <w:t xml:space="preserve"> Install</w:t>
@@ -4335,10 +4582,12 @@
               <w:pStyle w:val="Heading2"/>
               <w:outlineLvl w:val="1"/>
             </w:pPr>
-            <w:bookmarkStart w:id="14" w:name="_Toc107270587"/>
+            <w:bookmarkStart w:id="14" w:name="_Toc112971582"/>
+            <w:proofErr w:type="spellStart"/>
             <w:r>
               <w:t>nodeJs</w:t>
             </w:r>
+            <w:proofErr w:type="spellEnd"/>
             <w:r>
               <w:t xml:space="preserve"> Install</w:t>
             </w:r>
@@ -4409,7 +4658,15 @@
               </w:numPr>
             </w:pPr>
             <w:r>
-              <w:t xml:space="preserve">Look into installing different versions of nodejs with NVM: </w:t>
+              <w:t xml:space="preserve">Look into installing different versions of </w:t>
+            </w:r>
+            <w:proofErr w:type="spellStart"/>
+            <w:r>
+              <w:t>nodejs</w:t>
+            </w:r>
+            <w:proofErr w:type="spellEnd"/>
+            <w:r>
+              <w:t xml:space="preserve"> with NVM: </w:t>
             </w:r>
             <w:hyperlink r:id="rId19" w:history="1">
               <w:r>
@@ -4432,7 +4689,7 @@
               <w:pStyle w:val="Heading2"/>
               <w:outlineLvl w:val="1"/>
             </w:pPr>
-            <w:bookmarkStart w:id="15" w:name="_Toc107270588"/>
+            <w:bookmarkStart w:id="15" w:name="_Toc112971583"/>
             <w:r>
               <w:t>Install Postman</w:t>
             </w:r>
@@ -4479,7 +4736,7 @@
               <w:pStyle w:val="Heading2"/>
               <w:outlineLvl w:val="1"/>
             </w:pPr>
-            <w:bookmarkStart w:id="16" w:name="_Toc107270589"/>
+            <w:bookmarkStart w:id="16" w:name="_Toc112971584"/>
             <w:r>
               <w:t>Angular</w:t>
             </w:r>
@@ -4522,8 +4779,13 @@
                 <w:tab w:val="left" w:pos="14656"/>
               </w:tabs>
             </w:pPr>
-            <w:r>
-              <w:t>npm uninstall -g @angular/cli</w:t>
+            <w:proofErr w:type="spellStart"/>
+            <w:r>
+              <w:t>npm</w:t>
+            </w:r>
+            <w:proofErr w:type="spellEnd"/>
+            <w:r>
+              <w:t xml:space="preserve"> uninstall -g @angular/cli</w:t>
             </w:r>
           </w:p>
           <w:p>
@@ -4539,13 +4801,23 @@
                 <w:szCs w:val="22"/>
               </w:rPr>
             </w:pPr>
+            <w:proofErr w:type="spellStart"/>
             <w:r>
               <w:rPr>
                 <w:rFonts w:asciiTheme="minorHAnsi" w:eastAsiaTheme="minorHAnsi" w:hAnsiTheme="minorHAnsi" w:cstheme="minorBidi"/>
                 <w:sz w:val="22"/>
                 <w:szCs w:val="22"/>
               </w:rPr>
-              <w:t>npm cache clean</w:t>
+              <w:t>npm</w:t>
+            </w:r>
+            <w:proofErr w:type="spellEnd"/>
+            <w:r>
+              <w:rPr>
+                <w:rFonts w:asciiTheme="minorHAnsi" w:eastAsiaTheme="minorHAnsi" w:hAnsiTheme="minorHAnsi" w:cstheme="minorBidi"/>
+                <w:sz w:val="22"/>
+                <w:szCs w:val="22"/>
+              </w:rPr>
+              <w:t xml:space="preserve"> cache clean</w:t>
             </w:r>
           </w:p>
           <w:p>
@@ -4556,13 +4828,23 @@
                 <w:numId w:val="15"/>
               </w:numPr>
             </w:pPr>
+            <w:proofErr w:type="spellStart"/>
             <w:r>
               <w:rPr>
                 <w:rFonts w:asciiTheme="minorHAnsi" w:eastAsiaTheme="minorHAnsi" w:hAnsiTheme="minorHAnsi" w:cstheme="minorBidi"/>
                 <w:sz w:val="22"/>
                 <w:szCs w:val="22"/>
               </w:rPr>
-              <w:t>npm install -g @angular/cli@</w:t>
+              <w:t>npm</w:t>
+            </w:r>
+            <w:proofErr w:type="spellEnd"/>
+            <w:r>
+              <w:rPr>
+                <w:rFonts w:asciiTheme="minorHAnsi" w:eastAsiaTheme="minorHAnsi" w:hAnsiTheme="minorHAnsi" w:cstheme="minorBidi"/>
+                <w:sz w:val="22"/>
+                <w:szCs w:val="22"/>
+              </w:rPr>
+              <w:t xml:space="preserve"> install -g @angular/cli@</w:t>
             </w:r>
             <w:r>
               <w:rPr>
@@ -4610,8 +4892,16 @@
               <w:rPr>
                 <w:color w:val="BF8F00" w:themeColor="accent4" w:themeShade="BF"/>
               </w:rPr>
-              <w:t>&gt; dotnet --list-sdks</w:t>
-            </w:r>
+              <w:t>&gt; dotnet --list-</w:t>
+            </w:r>
+            <w:proofErr w:type="spellStart"/>
+            <w:r>
+              <w:rPr>
+                <w:color w:val="BF8F00" w:themeColor="accent4" w:themeShade="BF"/>
+              </w:rPr>
+              <w:t>sdks</w:t>
+            </w:r>
+            <w:proofErr w:type="spellEnd"/>
           </w:p>
           <w:p>
             <w:r>
@@ -4807,7 +5097,21 @@
               <w:rPr>
                 <w:color w:val="BF8F00" w:themeColor="accent4" w:themeShade="BF"/>
               </w:rPr>
-              <w:t>&gt;npm --version</w:t>
+              <w:t>&gt;</w:t>
+            </w:r>
+            <w:proofErr w:type="spellStart"/>
+            <w:r>
+              <w:rPr>
+                <w:color w:val="BF8F00" w:themeColor="accent4" w:themeShade="BF"/>
+              </w:rPr>
+              <w:t>npm</w:t>
+            </w:r>
+            <w:proofErr w:type="spellEnd"/>
+            <w:r>
+              <w:rPr>
+                <w:color w:val="BF8F00" w:themeColor="accent4" w:themeShade="BF"/>
+              </w:rPr>
+              <w:t xml:space="preserve"> --version</w:t>
             </w:r>
           </w:p>
           <w:p>
@@ -4828,7 +5132,25 @@
                 <w:bCs/>
                 <w:color w:val="ED7D31" w:themeColor="accent2"/>
               </w:rPr>
-              <w:t>Alternate use nvm to install different versions of node</w:t>
+              <w:t xml:space="preserve">Alternate use </w:t>
+            </w:r>
+            <w:proofErr w:type="spellStart"/>
+            <w:r>
+              <w:rPr>
+                <w:b/>
+                <w:bCs/>
+                <w:color w:val="ED7D31" w:themeColor="accent2"/>
+              </w:rPr>
+              <w:t>nvm</w:t>
+            </w:r>
+            <w:proofErr w:type="spellEnd"/>
+            <w:r>
+              <w:rPr>
+                <w:b/>
+                <w:bCs/>
+                <w:color w:val="ED7D31" w:themeColor="accent2"/>
+              </w:rPr>
+              <w:t xml:space="preserve"> to install different versions of node</w:t>
             </w:r>
           </w:p>
           <w:p>
@@ -4941,13 +5263,18 @@
       <w:pPr>
         <w:pStyle w:val="Heading1"/>
       </w:pPr>
-      <w:bookmarkStart w:id="19" w:name="_Toc107270590"/>
+      <w:bookmarkStart w:id="19" w:name="_Toc112971585"/>
+      <w:proofErr w:type="spellStart"/>
       <w:r>
         <w:lastRenderedPageBreak/>
         <w:t>Web</w:t>
       </w:r>
       <w:r>
-        <w:t xml:space="preserve">Api </w:t>
+        <w:t>Api</w:t>
+      </w:r>
+      <w:proofErr w:type="spellEnd"/>
+      <w:r>
+        <w:t xml:space="preserve"> </w:t>
       </w:r>
       <w:r>
         <w:t>Project</w:t>
@@ -4966,7 +5293,7 @@
         <w:pStyle w:val="Heading2"/>
       </w:pPr>
       <w:bookmarkStart w:id="20" w:name="_Toc103640102"/>
-      <w:bookmarkStart w:id="21" w:name="_Toc107270591"/>
+      <w:bookmarkStart w:id="21" w:name="_Toc112971586"/>
       <w:r>
         <w:t>Setting up .Net API Project</w:t>
       </w:r>
@@ -4995,9 +5322,17 @@
             </w:pPr>
             <w:bookmarkStart w:id="22" w:name="_Toc103639023"/>
             <w:bookmarkStart w:id="23" w:name="_Toc103640103"/>
-            <w:bookmarkStart w:id="24" w:name="_Toc107270592"/>
-            <w:r>
-              <w:t>Create WebAPI Method 1</w:t>
+            <w:bookmarkStart w:id="24" w:name="_Toc112971587"/>
+            <w:r>
+              <w:t xml:space="preserve">Create </w:t>
+            </w:r>
+            <w:proofErr w:type="spellStart"/>
+            <w:r>
+              <w:t>WebAPI</w:t>
+            </w:r>
+            <w:proofErr w:type="spellEnd"/>
+            <w:r>
+              <w:t xml:space="preserve"> Method 1</w:t>
             </w:r>
             <w:bookmarkEnd w:id="22"/>
             <w:bookmarkEnd w:id="23"/>
@@ -5013,8 +5348,16 @@
               <w:rPr>
                 <w:color w:val="BF8F00" w:themeColor="accent4" w:themeShade="BF"/>
               </w:rPr>
-              <w:t>&gt;dotnet new sln</w:t>
-            </w:r>
+              <w:t xml:space="preserve">&gt;dotnet new </w:t>
+            </w:r>
+            <w:proofErr w:type="spellStart"/>
+            <w:r>
+              <w:rPr>
+                <w:color w:val="BF8F00" w:themeColor="accent4" w:themeShade="BF"/>
+              </w:rPr>
+              <w:t>sln</w:t>
+            </w:r>
+            <w:proofErr w:type="spellEnd"/>
           </w:p>
           <w:p>
             <w:r>
@@ -5031,8 +5374,30 @@
               <w:rPr>
                 <w:color w:val="BF8F00" w:themeColor="accent4" w:themeShade="BF"/>
               </w:rPr>
-              <w:t>&gt; dotnet new sln --name MySolution</w:t>
-            </w:r>
+              <w:t xml:space="preserve">&gt; dotnet new </w:t>
+            </w:r>
+            <w:proofErr w:type="spellStart"/>
+            <w:r>
+              <w:rPr>
+                <w:color w:val="BF8F00" w:themeColor="accent4" w:themeShade="BF"/>
+              </w:rPr>
+              <w:t>sln</w:t>
+            </w:r>
+            <w:proofErr w:type="spellEnd"/>
+            <w:r>
+              <w:rPr>
+                <w:color w:val="BF8F00" w:themeColor="accent4" w:themeShade="BF"/>
+              </w:rPr>
+              <w:t xml:space="preserve"> --name </w:t>
+            </w:r>
+            <w:proofErr w:type="spellStart"/>
+            <w:r>
+              <w:rPr>
+                <w:color w:val="BF8F00" w:themeColor="accent4" w:themeShade="BF"/>
+              </w:rPr>
+              <w:t>MySolution</w:t>
+            </w:r>
+            <w:proofErr w:type="spellEnd"/>
           </w:p>
           <w:p>
             <w:r>
@@ -5049,12 +5414,33 @@
               <w:rPr>
                 <w:color w:val="BF8F00" w:themeColor="accent4" w:themeShade="BF"/>
               </w:rPr>
-              <w:t>&gt;dotnet new webapi -o M</w:t>
-            </w:r>
+              <w:t xml:space="preserve">&gt;dotnet new </w:t>
+            </w:r>
+            <w:proofErr w:type="spellStart"/>
             <w:r>
               <w:rPr>
                 <w:color w:val="BF8F00" w:themeColor="accent4" w:themeShade="BF"/>
               </w:rPr>
+              <w:t>webapi</w:t>
+            </w:r>
+            <w:proofErr w:type="spellEnd"/>
+            <w:r>
+              <w:rPr>
+                <w:color w:val="BF8F00" w:themeColor="accent4" w:themeShade="BF"/>
+              </w:rPr>
+              <w:t xml:space="preserve"> -o </w:t>
+            </w:r>
+            <w:proofErr w:type="spellStart"/>
+            <w:r>
+              <w:rPr>
+                <w:color w:val="BF8F00" w:themeColor="accent4" w:themeShade="BF"/>
+              </w:rPr>
+              <w:t>M</w:t>
+            </w:r>
+            <w:r>
+              <w:rPr>
+                <w:color w:val="BF8F00" w:themeColor="accent4" w:themeShade="BF"/>
+              </w:rPr>
               <w:t>SC</w:t>
             </w:r>
             <w:r>
@@ -5063,10 +5449,19 @@
               </w:rPr>
               <w:t>.WebApi</w:t>
             </w:r>
-          </w:p>
-          <w:p>
-            <w:r>
-              <w:t xml:space="preserve">Create a new project with name MCS.WebApi </w:t>
+            <w:proofErr w:type="spellEnd"/>
+          </w:p>
+          <w:p>
+            <w:r>
+              <w:t xml:space="preserve">Create a new project with name </w:t>
+            </w:r>
+            <w:proofErr w:type="spellStart"/>
+            <w:r>
+              <w:t>MCS.WebApi</w:t>
+            </w:r>
+            <w:proofErr w:type="spellEnd"/>
+            <w:r>
+              <w:t xml:space="preserve"> </w:t>
             </w:r>
           </w:p>
           <w:p>
@@ -5079,12 +5474,33 @@
               <w:rPr>
                 <w:color w:val="BF8F00" w:themeColor="accent4" w:themeShade="BF"/>
               </w:rPr>
-              <w:t>&gt;dotnet sln add M</w:t>
-            </w:r>
+              <w:t xml:space="preserve">&gt;dotnet </w:t>
+            </w:r>
+            <w:proofErr w:type="spellStart"/>
             <w:r>
               <w:rPr>
                 <w:color w:val="BF8F00" w:themeColor="accent4" w:themeShade="BF"/>
               </w:rPr>
+              <w:t>sln</w:t>
+            </w:r>
+            <w:proofErr w:type="spellEnd"/>
+            <w:r>
+              <w:rPr>
+                <w:color w:val="BF8F00" w:themeColor="accent4" w:themeShade="BF"/>
+              </w:rPr>
+              <w:t xml:space="preserve"> add </w:t>
+            </w:r>
+            <w:proofErr w:type="spellStart"/>
+            <w:r>
+              <w:rPr>
+                <w:color w:val="BF8F00" w:themeColor="accent4" w:themeShade="BF"/>
+              </w:rPr>
+              <w:t>M</w:t>
+            </w:r>
+            <w:r>
+              <w:rPr>
+                <w:color w:val="BF8F00" w:themeColor="accent4" w:themeShade="BF"/>
+              </w:rPr>
               <w:t>SC</w:t>
             </w:r>
             <w:r>
@@ -5093,6 +5509,7 @@
               </w:rPr>
               <w:t>.WebApi</w:t>
             </w:r>
+            <w:proofErr w:type="spellEnd"/>
           </w:p>
           <w:p>
             <w:r>
@@ -5106,9 +5523,17 @@
             </w:pPr>
             <w:bookmarkStart w:id="25" w:name="_Toc103639024"/>
             <w:bookmarkStart w:id="26" w:name="_Toc103640104"/>
-            <w:bookmarkStart w:id="27" w:name="_Toc107270593"/>
-            <w:r>
-              <w:t>Create WebAPI Method 2</w:t>
+            <w:bookmarkStart w:id="27" w:name="_Toc112971588"/>
+            <w:r>
+              <w:t xml:space="preserve">Create </w:t>
+            </w:r>
+            <w:proofErr w:type="spellStart"/>
+            <w:r>
+              <w:t>WebAPI</w:t>
+            </w:r>
+            <w:proofErr w:type="spellEnd"/>
+            <w:r>
+              <w:t xml:space="preserve"> Method 2</w:t>
             </w:r>
             <w:bookmarkEnd w:id="25"/>
             <w:bookmarkEnd w:id="26"/>
@@ -5124,20 +5549,56 @@
               <w:rPr>
                 <w:color w:val="BF8F00" w:themeColor="accent4" w:themeShade="BF"/>
               </w:rPr>
-              <w:t>&gt;dotnet new webapi -o M</w:t>
-            </w:r>
+              <w:t xml:space="preserve">&gt;dotnet new </w:t>
+            </w:r>
+            <w:proofErr w:type="spellStart"/>
             <w:r>
               <w:rPr>
                 <w:color w:val="BF8F00" w:themeColor="accent4" w:themeShade="BF"/>
               </w:rPr>
+              <w:t>webapi</w:t>
+            </w:r>
+            <w:proofErr w:type="spellEnd"/>
+            <w:r>
+              <w:rPr>
+                <w:color w:val="BF8F00" w:themeColor="accent4" w:themeShade="BF"/>
+              </w:rPr>
+              <w:t xml:space="preserve"> -o </w:t>
+            </w:r>
+            <w:proofErr w:type="spellStart"/>
+            <w:r>
+              <w:rPr>
+                <w:color w:val="BF8F00" w:themeColor="accent4" w:themeShade="BF"/>
+              </w:rPr>
+              <w:t>M</w:t>
+            </w:r>
+            <w:r>
+              <w:rPr>
+                <w:color w:val="BF8F00" w:themeColor="accent4" w:themeShade="BF"/>
+              </w:rPr>
               <w:t>SC</w:t>
             </w:r>
             <w:r>
               <w:rPr>
                 <w:color w:val="BF8F00" w:themeColor="accent4" w:themeShade="BF"/>
               </w:rPr>
-              <w:t>.WebApi -n MCS.WebApi</w:t>
-            </w:r>
+              <w:t>.WebApi</w:t>
+            </w:r>
+            <w:proofErr w:type="spellEnd"/>
+            <w:r>
+              <w:rPr>
+                <w:color w:val="BF8F00" w:themeColor="accent4" w:themeShade="BF"/>
+              </w:rPr>
+              <w:t xml:space="preserve"> -n </w:t>
+            </w:r>
+            <w:proofErr w:type="spellStart"/>
+            <w:r>
+              <w:rPr>
+                <w:color w:val="BF8F00" w:themeColor="accent4" w:themeShade="BF"/>
+              </w:rPr>
+              <w:t>MCS.WebApi</w:t>
+            </w:r>
+            <w:proofErr w:type="spellEnd"/>
           </w:p>
           <w:p>
             <w:pPr>
@@ -5146,7 +5607,7 @@
             </w:pPr>
             <w:bookmarkStart w:id="28" w:name="_Toc103639025"/>
             <w:bookmarkStart w:id="29" w:name="_Toc103640105"/>
-            <w:bookmarkStart w:id="30" w:name="_Toc107270594"/>
+            <w:bookmarkStart w:id="30" w:name="_Toc112971589"/>
             <w:r>
               <w:t>Tidy up the Solution</w:t>
             </w:r>
@@ -5174,15 +5635,36 @@
               <w:pStyle w:val="Heading3"/>
               <w:outlineLvl w:val="2"/>
             </w:pPr>
-            <w:bookmarkStart w:id="31" w:name="_Toc107270595"/>
-            <w:r>
-              <w:t>Actual Commands used for creating the api</w:t>
+            <w:bookmarkStart w:id="31" w:name="_Toc112971590"/>
+            <w:r>
+              <w:t xml:space="preserve">Actual Commands used for creating the </w:t>
+            </w:r>
+            <w:proofErr w:type="spellStart"/>
+            <w:r>
+              <w:t>api</w:t>
             </w:r>
             <w:bookmarkEnd w:id="31"/>
-          </w:p>
-          <w:p>
-            <w:r>
-              <w:t>Create a dir to house web api solution and project</w:t>
+            <w:proofErr w:type="spellEnd"/>
+          </w:p>
+          <w:p>
+            <w:r>
+              <w:t xml:space="preserve">Create a </w:t>
+            </w:r>
+            <w:proofErr w:type="spellStart"/>
+            <w:r>
+              <w:t>dir</w:t>
+            </w:r>
+            <w:proofErr w:type="spellEnd"/>
+            <w:r>
+              <w:t xml:space="preserve"> to house web </w:t>
+            </w:r>
+            <w:proofErr w:type="spellStart"/>
+            <w:r>
+              <w:t>api</w:t>
+            </w:r>
+            <w:proofErr w:type="spellEnd"/>
+            <w:r>
+              <w:t xml:space="preserve"> solution and project</w:t>
             </w:r>
           </w:p>
           <w:p>
@@ -5195,13 +5677,32 @@
               <w:rPr>
                 <w:color w:val="BF8F00" w:themeColor="accent4" w:themeShade="BF"/>
               </w:rPr>
-              <w:t>&gt;md MySocialConnect-API</w:t>
-            </w:r>
-          </w:p>
-          <w:p>
-            <w:r>
-              <w:t>cd into new dir</w:t>
-            </w:r>
+              <w:t xml:space="preserve">&gt;md </w:t>
+            </w:r>
+            <w:proofErr w:type="spellStart"/>
+            <w:r>
+              <w:rPr>
+                <w:color w:val="BF8F00" w:themeColor="accent4" w:themeShade="BF"/>
+              </w:rPr>
+              <w:t>MySocialConnect</w:t>
+            </w:r>
+            <w:proofErr w:type="spellEnd"/>
+            <w:r>
+              <w:rPr>
+                <w:color w:val="BF8F00" w:themeColor="accent4" w:themeShade="BF"/>
+              </w:rPr>
+              <w:t>-API</w:t>
+            </w:r>
+          </w:p>
+          <w:p>
+            <w:r>
+              <w:t xml:space="preserve">cd into new </w:t>
+            </w:r>
+            <w:proofErr w:type="spellStart"/>
+            <w:r>
+              <w:t>dir</w:t>
+            </w:r>
+            <w:proofErr w:type="spellEnd"/>
           </w:p>
           <w:p>
             <w:pPr>
@@ -5213,7 +5714,21 @@
               <w:rPr>
                 <w:color w:val="BF8F00" w:themeColor="accent4" w:themeShade="BF"/>
               </w:rPr>
-              <w:t>&gt;cd MySocialConnect-API</w:t>
+              <w:t xml:space="preserve">&gt;cd </w:t>
+            </w:r>
+            <w:proofErr w:type="spellStart"/>
+            <w:r>
+              <w:rPr>
+                <w:color w:val="BF8F00" w:themeColor="accent4" w:themeShade="BF"/>
+              </w:rPr>
+              <w:t>MySocialConnect</w:t>
+            </w:r>
+            <w:proofErr w:type="spellEnd"/>
+            <w:r>
+              <w:rPr>
+                <w:color w:val="BF8F00" w:themeColor="accent4" w:themeShade="BF"/>
+              </w:rPr>
+              <w:t>-API</w:t>
             </w:r>
           </w:p>
           <w:p>
@@ -5231,12 +5746,34 @@
               <w:rPr>
                 <w:color w:val="BF8F00" w:themeColor="accent4" w:themeShade="BF"/>
               </w:rPr>
-              <w:t>&gt;dotnet new sln --name MSC-API</w:t>
-            </w:r>
-          </w:p>
-          <w:p>
-            <w:r>
-              <w:t>Create a new WebApi project</w:t>
+              <w:t xml:space="preserve">&gt;dotnet new </w:t>
+            </w:r>
+            <w:proofErr w:type="spellStart"/>
+            <w:r>
+              <w:rPr>
+                <w:color w:val="BF8F00" w:themeColor="accent4" w:themeShade="BF"/>
+              </w:rPr>
+              <w:t>sln</w:t>
+            </w:r>
+            <w:proofErr w:type="spellEnd"/>
+            <w:r>
+              <w:rPr>
+                <w:color w:val="BF8F00" w:themeColor="accent4" w:themeShade="BF"/>
+              </w:rPr>
+              <w:t xml:space="preserve"> --name MSC-API</w:t>
+            </w:r>
+          </w:p>
+          <w:p>
+            <w:r>
+              <w:t xml:space="preserve">Create a new </w:t>
+            </w:r>
+            <w:proofErr w:type="spellStart"/>
+            <w:r>
+              <w:t>WebApi</w:t>
+            </w:r>
+            <w:proofErr w:type="spellEnd"/>
+            <w:r>
+              <w:t xml:space="preserve"> project</w:t>
             </w:r>
           </w:p>
           <w:p>
@@ -5249,8 +5786,30 @@
               <w:rPr>
                 <w:color w:val="BF8F00" w:themeColor="accent4" w:themeShade="BF"/>
               </w:rPr>
-              <w:t>&gt;dotnet new webapi -o MSC.Api</w:t>
-            </w:r>
+              <w:t xml:space="preserve">&gt;dotnet new </w:t>
+            </w:r>
+            <w:proofErr w:type="spellStart"/>
+            <w:r>
+              <w:rPr>
+                <w:color w:val="BF8F00" w:themeColor="accent4" w:themeShade="BF"/>
+              </w:rPr>
+              <w:t>webapi</w:t>
+            </w:r>
+            <w:proofErr w:type="spellEnd"/>
+            <w:r>
+              <w:rPr>
+                <w:color w:val="BF8F00" w:themeColor="accent4" w:themeShade="BF"/>
+              </w:rPr>
+              <w:t xml:space="preserve"> -o </w:t>
+            </w:r>
+            <w:proofErr w:type="spellStart"/>
+            <w:r>
+              <w:rPr>
+                <w:color w:val="BF8F00" w:themeColor="accent4" w:themeShade="BF"/>
+              </w:rPr>
+              <w:t>MSC.Api</w:t>
+            </w:r>
+            <w:proofErr w:type="spellEnd"/>
           </w:p>
           <w:p>
             <w:r>
@@ -5267,15 +5826,37 @@
               <w:rPr>
                 <w:color w:val="BF8F00" w:themeColor="accent4" w:themeShade="BF"/>
               </w:rPr>
-              <w:t>&gt;dotnet sln add MSC.Api</w:t>
-            </w:r>
+              <w:t xml:space="preserve">&gt;dotnet </w:t>
+            </w:r>
+            <w:proofErr w:type="spellStart"/>
+            <w:r>
+              <w:rPr>
+                <w:color w:val="BF8F00" w:themeColor="accent4" w:themeShade="BF"/>
+              </w:rPr>
+              <w:t>sln</w:t>
+            </w:r>
+            <w:proofErr w:type="spellEnd"/>
+            <w:r>
+              <w:rPr>
+                <w:color w:val="BF8F00" w:themeColor="accent4" w:themeShade="BF"/>
+              </w:rPr>
+              <w:t xml:space="preserve"> add </w:t>
+            </w:r>
+            <w:proofErr w:type="spellStart"/>
+            <w:r>
+              <w:rPr>
+                <w:color w:val="BF8F00" w:themeColor="accent4" w:themeShade="BF"/>
+              </w:rPr>
+              <w:t>MSC.Api</w:t>
+            </w:r>
+            <w:proofErr w:type="spellEnd"/>
           </w:p>
           <w:p>
             <w:pPr>
               <w:pStyle w:val="Heading3"/>
               <w:outlineLvl w:val="2"/>
             </w:pPr>
-            <w:bookmarkStart w:id="32" w:name="_Toc107270596"/>
+            <w:bookmarkStart w:id="32" w:name="_Toc112971591"/>
             <w:r>
               <w:t>Folder Structure</w:t>
             </w:r>
@@ -5330,16 +5911,26 @@
       <w:pPr>
         <w:pStyle w:val="Heading2"/>
       </w:pPr>
-      <w:bookmarkStart w:id="33" w:name="_Toc107270597"/>
-      <w:r>
-        <w:t>Updating the ApplicationURL</w:t>
+      <w:bookmarkStart w:id="33" w:name="_Toc112971592"/>
+      <w:r>
+        <w:t xml:space="preserve">Updating the </w:t>
+      </w:r>
+      <w:proofErr w:type="spellStart"/>
+      <w:r>
+        <w:t>ApplicationURL</w:t>
       </w:r>
       <w:bookmarkEnd w:id="33"/>
+      <w:proofErr w:type="spellEnd"/>
     </w:p>
     <w:p>
       <w:r>
-        <w:t>Open Properties &gt; launchSettings.json</w:t>
-      </w:r>
+        <w:t xml:space="preserve">Open Properties &gt; </w:t>
+      </w:r>
+      <w:proofErr w:type="spellStart"/>
+      <w:r>
+        <w:t>launchSettings.json</w:t>
+      </w:r>
+      <w:proofErr w:type="spellEnd"/>
     </w:p>
     <w:p>
       <w:r>
@@ -5373,7 +5964,27 @@
           <w:sz w:val="21"/>
           <w:szCs w:val="21"/>
         </w:rPr>
-        <w:t>"applicationUrl"</w:t>
+        <w:t>"</w:t>
+      </w:r>
+      <w:proofErr w:type="spellStart"/>
+      <w:r>
+        <w:rPr>
+          <w:rFonts w:ascii="Consolas" w:eastAsia="Times New Roman" w:hAnsi="Consolas" w:cs="Times New Roman"/>
+          <w:color w:val="9CDCFE"/>
+          <w:sz w:val="21"/>
+          <w:szCs w:val="21"/>
+        </w:rPr>
+        <w:t>applicationUrl</w:t>
+      </w:r>
+      <w:proofErr w:type="spellEnd"/>
+      <w:r>
+        <w:rPr>
+          <w:rFonts w:ascii="Consolas" w:eastAsia="Times New Roman" w:hAnsi="Consolas" w:cs="Times New Roman"/>
+          <w:color w:val="9CDCFE"/>
+          <w:sz w:val="21"/>
+          <w:szCs w:val="21"/>
+        </w:rPr>
+        <w:t>"</w:t>
       </w:r>
       <w:r>
         <w:rPr>
@@ -5407,7 +6018,7 @@
       <w:pPr>
         <w:pStyle w:val="Heading2"/>
       </w:pPr>
-      <w:bookmarkStart w:id="34" w:name="_Toc107270598"/>
+      <w:bookmarkStart w:id="34" w:name="_Toc112971593"/>
       <w:r>
         <w:t>Running .Net API Project</w:t>
       </w:r>
@@ -5444,20 +6055,41 @@
               <w:rPr>
                 <w:highlight w:val="yellow"/>
               </w:rPr>
-              <w:t>[basePath]</w:t>
+              <w:t>[</w:t>
+            </w:r>
+            <w:proofErr w:type="spellStart"/>
+            <w:r>
+              <w:rPr>
+                <w:highlight w:val="yellow"/>
+              </w:rPr>
+              <w:t>basePath</w:t>
+            </w:r>
+            <w:proofErr w:type="spellEnd"/>
+            <w:r>
+              <w:rPr>
+                <w:highlight w:val="yellow"/>
+              </w:rPr>
+              <w:t>]</w:t>
             </w:r>
             <w:r>
               <w:t>/</w:t>
             </w:r>
-            <w:r>
-              <w:t>MySocialConnect-API</w:t>
+            <w:proofErr w:type="spellStart"/>
+            <w:r>
+              <w:t>MySocialConnect</w:t>
+            </w:r>
+            <w:proofErr w:type="spellEnd"/>
+            <w:r>
+              <w:t>-API</w:t>
             </w:r>
             <w:r>
               <w:t>/</w:t>
             </w:r>
+            <w:proofErr w:type="spellStart"/>
             <w:r>
               <w:t>MSC.Api</w:t>
             </w:r>
+            <w:proofErr w:type="spellEnd"/>
             <w:r>
               <w:t>”</w:t>
             </w:r>
@@ -5501,7 +6133,15 @@
               </w:numPr>
             </w:pPr>
             <w:r>
-              <w:t>Once running successfully then pick the url from the command prompt</w:t>
+              <w:t xml:space="preserve">Once running successfully then pick the </w:t>
+            </w:r>
+            <w:proofErr w:type="spellStart"/>
+            <w:r>
+              <w:t>url</w:t>
+            </w:r>
+            <w:proofErr w:type="spellEnd"/>
+            <w:r>
+              <w:t xml:space="preserve"> from the command prompt</w:t>
             </w:r>
           </w:p>
         </w:tc>
@@ -5611,7 +6251,15 @@
         <w:t>GET</w:t>
       </w:r>
       <w:r>
-        <w:t xml:space="preserve"> method end point under WeatherForecast, click </w:t>
+        <w:t xml:space="preserve"> method end point under </w:t>
+      </w:r>
+      <w:proofErr w:type="spellStart"/>
+      <w:r>
+        <w:t>WeatherForecast</w:t>
+      </w:r>
+      <w:proofErr w:type="spellEnd"/>
+      <w:r>
+        <w:t xml:space="preserve">, click </w:t>
       </w:r>
       <w:r>
         <w:rPr>
@@ -5636,7 +6284,7 @@
       <w:pPr>
         <w:pStyle w:val="Heading2"/>
       </w:pPr>
-      <w:bookmarkStart w:id="37" w:name="_Toc107270599"/>
+      <w:bookmarkStart w:id="37" w:name="_Toc112971594"/>
       <w:r>
         <w:lastRenderedPageBreak/>
         <w:t>Switching to Classic hosting model</w:t>
@@ -5663,8 +6311,16 @@
         <w:rPr>
           <w:color w:val="404040" w:themeColor="text1" w:themeTint="BF"/>
         </w:rPr>
-        <w:t>Documents/dotnet/ClassicHostingModel</w:t>
-      </w:r>
+        <w:t>Documents/dotnet/</w:t>
+      </w:r>
+      <w:proofErr w:type="spellStart"/>
+      <w:r>
+        <w:rPr>
+          <w:color w:val="404040" w:themeColor="text1" w:themeTint="BF"/>
+        </w:rPr>
+        <w:t>ClassicHostingModel</w:t>
+      </w:r>
+      <w:proofErr w:type="spellEnd"/>
     </w:p>
     <w:p>
       <w:pPr>
@@ -5675,7 +6331,23 @@
         </w:numPr>
       </w:pPr>
       <w:r>
-        <w:t xml:space="preserve">There are two files, Program.cs and Startup.cs. </w:t>
+        <w:t xml:space="preserve">There are two files, </w:t>
+      </w:r>
+      <w:proofErr w:type="spellStart"/>
+      <w:r>
+        <w:t>Program.cs</w:t>
+      </w:r>
+      <w:proofErr w:type="spellEnd"/>
+      <w:r>
+        <w:t xml:space="preserve"> and </w:t>
+      </w:r>
+      <w:proofErr w:type="spellStart"/>
+      <w:r>
+        <w:t>Startup.cs</w:t>
+      </w:r>
+      <w:proofErr w:type="spellEnd"/>
+      <w:r>
+        <w:t xml:space="preserve">. </w:t>
       </w:r>
     </w:p>
     <w:p>
@@ -5687,7 +6359,31 @@
         </w:numPr>
       </w:pPr>
       <w:r>
-        <w:t xml:space="preserve">Put these in the MSC.Api folder. Startup.cs is a new file and Program.cs will get replace. </w:t>
+        <w:t xml:space="preserve">Put these in the </w:t>
+      </w:r>
+      <w:proofErr w:type="spellStart"/>
+      <w:r>
+        <w:t>MSC.Api</w:t>
+      </w:r>
+      <w:proofErr w:type="spellEnd"/>
+      <w:r>
+        <w:t xml:space="preserve"> folder. </w:t>
+      </w:r>
+      <w:proofErr w:type="spellStart"/>
+      <w:r>
+        <w:t>Startup.cs</w:t>
+      </w:r>
+      <w:proofErr w:type="spellEnd"/>
+      <w:r>
+        <w:t xml:space="preserve"> is a new file and </w:t>
+      </w:r>
+      <w:proofErr w:type="spellStart"/>
+      <w:r>
+        <w:t>Program.cs</w:t>
+      </w:r>
+      <w:proofErr w:type="spellEnd"/>
+      <w:r>
+        <w:t xml:space="preserve"> will get replace. </w:t>
       </w:r>
     </w:p>
     <w:p>
@@ -5699,7 +6395,31 @@
         </w:numPr>
       </w:pPr>
       <w:r>
-        <w:t xml:space="preserve">Also go to MSC.Api/Properties and open launchSettings.json file. Change the launchUrl. For this following this link </w:t>
+        <w:t xml:space="preserve">Also go to </w:t>
+      </w:r>
+      <w:proofErr w:type="spellStart"/>
+      <w:r>
+        <w:t>MSC.Api</w:t>
+      </w:r>
+      <w:proofErr w:type="spellEnd"/>
+      <w:r>
+        <w:t xml:space="preserve">/Properties and open </w:t>
+      </w:r>
+      <w:proofErr w:type="spellStart"/>
+      <w:r>
+        <w:t>launchSettings.json</w:t>
+      </w:r>
+      <w:proofErr w:type="spellEnd"/>
+      <w:r>
+        <w:t xml:space="preserve"> file. Change the </w:t>
+      </w:r>
+      <w:proofErr w:type="spellStart"/>
+      <w:r>
+        <w:t>launchUrl</w:t>
+      </w:r>
+      <w:proofErr w:type="spellEnd"/>
+      <w:r>
+        <w:t xml:space="preserve">. For this following this link </w:t>
       </w:r>
       <w:hyperlink r:id="rId29" w:history="1">
         <w:r>
@@ -5717,7 +6437,7 @@
       <w:pPr>
         <w:pStyle w:val="Heading2"/>
       </w:pPr>
-      <w:bookmarkStart w:id="38" w:name="_Toc107270600"/>
+      <w:bookmarkStart w:id="38" w:name="_Toc112971595"/>
       <w:r>
         <w:t>Implicit Using Statement</w:t>
       </w:r>
@@ -5748,13 +6468,77 @@
           </w:tcPr>
           <w:p>
             <w:r>
-              <w:t xml:space="preserve">In Program.cs, WeatherForecast.cs and /Controller/WeatherForecastController there are using statement missing. This is due to a flag in MSC.Api.csproj file. Comment out the ImplicitUsings. </w:t>
+              <w:t xml:space="preserve">In </w:t>
+            </w:r>
+            <w:proofErr w:type="spellStart"/>
+            <w:r>
+              <w:t>Program.cs</w:t>
+            </w:r>
+            <w:proofErr w:type="spellEnd"/>
+            <w:r>
+              <w:t xml:space="preserve">, </w:t>
+            </w:r>
+            <w:proofErr w:type="spellStart"/>
+            <w:r>
+              <w:t>WeatherForecast.cs</w:t>
+            </w:r>
+            <w:proofErr w:type="spellEnd"/>
+            <w:r>
+              <w:t xml:space="preserve"> and /Controller/</w:t>
+            </w:r>
+            <w:proofErr w:type="spellStart"/>
+            <w:r>
+              <w:t>WeatherForecastController</w:t>
+            </w:r>
+            <w:proofErr w:type="spellEnd"/>
+            <w:r>
+              <w:t xml:space="preserve"> there are using statement missing. This is due to a flag in </w:t>
+            </w:r>
+            <w:proofErr w:type="spellStart"/>
+            <w:r>
+              <w:t>MSC.Api.csproj</w:t>
+            </w:r>
+            <w:proofErr w:type="spellEnd"/>
+            <w:r>
+              <w:t xml:space="preserve"> file. Comment out the </w:t>
+            </w:r>
+            <w:proofErr w:type="spellStart"/>
+            <w:r>
+              <w:t>ImplicitUsings</w:t>
+            </w:r>
+            <w:proofErr w:type="spellEnd"/>
+            <w:r>
+              <w:t xml:space="preserve">. </w:t>
             </w:r>
           </w:p>
           <w:p/>
           <w:p>
             <w:r>
-              <w:t>Now when you go to Program.cs, WeatherForecast.cs and /Controller/WeatherForecastControoler you’ll see a lot of error</w:t>
+              <w:t xml:space="preserve">Now when you go to </w:t>
+            </w:r>
+            <w:proofErr w:type="spellStart"/>
+            <w:r>
+              <w:t>Program.cs</w:t>
+            </w:r>
+            <w:proofErr w:type="spellEnd"/>
+            <w:r>
+              <w:t xml:space="preserve">, </w:t>
+            </w:r>
+            <w:proofErr w:type="spellStart"/>
+            <w:r>
+              <w:t>WeatherForecast.cs</w:t>
+            </w:r>
+            <w:proofErr w:type="spellEnd"/>
+            <w:r>
+              <w:t xml:space="preserve"> and /Controller/</w:t>
+            </w:r>
+            <w:proofErr w:type="spellStart"/>
+            <w:r>
+              <w:t>WeatherForecastControoler</w:t>
+            </w:r>
+            <w:proofErr w:type="spellEnd"/>
+            <w:r>
+              <w:t xml:space="preserve"> you’ll see a lot of error</w:t>
             </w:r>
             <w:r>
               <w:t>s</w:t>
@@ -5848,11 +6632,13 @@
               <w:pStyle w:val="Heading3"/>
               <w:outlineLvl w:val="2"/>
             </w:pPr>
-            <w:bookmarkStart w:id="39" w:name="_Toc107270601"/>
+            <w:bookmarkStart w:id="39" w:name="_Toc112971596"/>
+            <w:proofErr w:type="spellStart"/>
             <w:r>
               <w:t>Program.cs</w:t>
             </w:r>
             <w:bookmarkEnd w:id="39"/>
+            <w:proofErr w:type="spellEnd"/>
           </w:p>
           <w:p>
             <w:r>
@@ -5869,7 +6655,15 @@
               <w:ind w:left="330"/>
             </w:pPr>
             <w:r>
-              <w:t>using Microsoft.AspNetCore.Builder;</w:t>
+              <w:t xml:space="preserve">using </w:t>
+            </w:r>
+            <w:proofErr w:type="spellStart"/>
+            <w:r>
+              <w:t>Microsoft.AspNetCore.Builder</w:t>
+            </w:r>
+            <w:proofErr w:type="spellEnd"/>
+            <w:r>
+              <w:t>;</w:t>
             </w:r>
           </w:p>
           <w:p>
@@ -5882,13 +6676,23 @@
               <w:ind w:left="330"/>
             </w:pPr>
             <w:r>
-              <w:t>using Microsoft.Extensions.DependencyIn</w:t>
-            </w:r>
+              <w:t xml:space="preserve">using </w:t>
+            </w:r>
+            <w:proofErr w:type="spellStart"/>
+            <w:r>
+              <w:t>Microsoft.Extensions.DependencyIn</w:t>
+            </w:r>
+            <w:proofErr w:type="spellEnd"/>
             <w:r>
               <w:t xml:space="preserve"> </w:t>
             </w:r>
-            <w:r>
-              <w:t>jection;</w:t>
+            <w:proofErr w:type="spellStart"/>
+            <w:r>
+              <w:t>jection</w:t>
+            </w:r>
+            <w:proofErr w:type="spellEnd"/>
+            <w:r>
+              <w:t>;</w:t>
             </w:r>
           </w:p>
           <w:p>
@@ -5901,7 +6705,15 @@
               <w:ind w:left="330"/>
             </w:pPr>
             <w:r>
-              <w:t>using Microsoft.Extensions.Hosting;</w:t>
+              <w:t xml:space="preserve">using </w:t>
+            </w:r>
+            <w:proofErr w:type="spellStart"/>
+            <w:r>
+              <w:t>Microsoft.Extensions.Hosting</w:t>
+            </w:r>
+            <w:proofErr w:type="spellEnd"/>
+            <w:r>
+              <w:t>;</w:t>
             </w:r>
           </w:p>
           <w:p/>
@@ -5915,11 +6727,13 @@
               <w:pStyle w:val="Heading3"/>
               <w:outlineLvl w:val="2"/>
             </w:pPr>
-            <w:bookmarkStart w:id="40" w:name="_Toc107270602"/>
+            <w:bookmarkStart w:id="40" w:name="_Toc112971597"/>
+            <w:proofErr w:type="spellStart"/>
             <w:r>
               <w:t>WeatherForecast.cs</w:t>
             </w:r>
             <w:bookmarkEnd w:id="40"/>
+            <w:proofErr w:type="spellEnd"/>
           </w:p>
           <w:p>
             <w:r>
@@ -5950,11 +6764,16 @@
               <w:pStyle w:val="Heading3"/>
               <w:outlineLvl w:val="2"/>
             </w:pPr>
-            <w:bookmarkStart w:id="41" w:name="_Toc107270603"/>
-            <w:r>
-              <w:t>/Controller/WeatherForecastController</w:t>
+            <w:bookmarkStart w:id="41" w:name="_Toc112971598"/>
+            <w:r>
+              <w:t>/Controller/</w:t>
+            </w:r>
+            <w:proofErr w:type="spellStart"/>
+            <w:r>
+              <w:t>WeatherForecastController</w:t>
             </w:r>
             <w:bookmarkEnd w:id="41"/>
+            <w:proofErr w:type="spellEnd"/>
           </w:p>
           <w:p>
             <w:r>
@@ -5984,7 +6803,15 @@
               <w:ind w:left="391"/>
             </w:pPr>
             <w:r>
-              <w:t>using System.Collections.Generic;</w:t>
+              <w:t xml:space="preserve">using </w:t>
+            </w:r>
+            <w:proofErr w:type="spellStart"/>
+            <w:r>
+              <w:t>System.Collections.Generic</w:t>
+            </w:r>
+            <w:proofErr w:type="spellEnd"/>
+            <w:r>
+              <w:t>;</w:t>
             </w:r>
           </w:p>
           <w:p>
@@ -5997,7 +6824,15 @@
               <w:ind w:left="391"/>
             </w:pPr>
             <w:r>
-              <w:t>using System.Linq;</w:t>
+              <w:t xml:space="preserve">using </w:t>
+            </w:r>
+            <w:proofErr w:type="spellStart"/>
+            <w:r>
+              <w:t>System.Linq</w:t>
+            </w:r>
+            <w:proofErr w:type="spellEnd"/>
+            <w:r>
+              <w:t>;</w:t>
             </w:r>
           </w:p>
           <w:p>
@@ -6010,7 +6845,15 @@
               <w:ind w:left="391"/>
             </w:pPr>
             <w:r>
-              <w:t>using Microsoft.AspNetCore.Mvc;</w:t>
+              <w:t xml:space="preserve">using </w:t>
+            </w:r>
+            <w:proofErr w:type="spellStart"/>
+            <w:r>
+              <w:t>Microsoft.AspNetCore.Mvc</w:t>
+            </w:r>
+            <w:proofErr w:type="spellEnd"/>
+            <w:r>
+              <w:t>;</w:t>
             </w:r>
           </w:p>
           <w:p>
@@ -6023,7 +6866,15 @@
               <w:ind w:left="391"/>
             </w:pPr>
             <w:r>
-              <w:t>using Microsoft.Extensions.Logging;</w:t>
+              <w:t xml:space="preserve">using </w:t>
+            </w:r>
+            <w:proofErr w:type="spellStart"/>
+            <w:r>
+              <w:t>Microsoft.Extensions.Logging</w:t>
+            </w:r>
+            <w:proofErr w:type="spellEnd"/>
+            <w:r>
+              <w:t>;</w:t>
             </w:r>
           </w:p>
           <w:p/>
@@ -6034,7 +6885,7 @@
       <w:pPr>
         <w:pStyle w:val="Heading2"/>
       </w:pPr>
-      <w:bookmarkStart w:id="42" w:name="_Toc107270604"/>
+      <w:bookmarkStart w:id="42" w:name="_Toc112971599"/>
       <w:r>
         <w:t>Nullable Enabled</w:t>
       </w:r>
@@ -6057,13 +6908,45 @@
           </w:tcPr>
           <w:p>
             <w:r>
-              <w:t xml:space="preserve">If you look at the WeatherForecast.cs, the stril property Summary is nullable. This will cause some issues for us so we will remove the ? from it and also comment out the nullable flag from MSC.Api.csproj file. </w:t>
+              <w:t xml:space="preserve">If you look at the </w:t>
+            </w:r>
+            <w:proofErr w:type="spellStart"/>
+            <w:r>
+              <w:t>WeatherForecast.cs</w:t>
+            </w:r>
+            <w:proofErr w:type="spellEnd"/>
+            <w:r>
+              <w:t xml:space="preserve">, the </w:t>
+            </w:r>
+            <w:proofErr w:type="spellStart"/>
+            <w:r>
+              <w:t>stril</w:t>
+            </w:r>
+            <w:proofErr w:type="spellEnd"/>
+            <w:r>
+              <w:t xml:space="preserve"> property Summary is nullable. This will cause some issues for us so we will remove the ? from it and also comment out the nullable flag from </w:t>
+            </w:r>
+            <w:proofErr w:type="spellStart"/>
+            <w:r>
+              <w:t>MSC.Api.csproj</w:t>
+            </w:r>
+            <w:proofErr w:type="spellEnd"/>
+            <w:r>
+              <w:t xml:space="preserve"> file. </w:t>
             </w:r>
           </w:p>
           <w:p/>
           <w:p>
             <w:r>
-              <w:t xml:space="preserve">And then from WeatherForecast.cs remove ? </w:t>
+              <w:t xml:space="preserve">And then from </w:t>
+            </w:r>
+            <w:proofErr w:type="spellStart"/>
+            <w:r>
+              <w:t>WeatherForecast.cs</w:t>
+            </w:r>
+            <w:proofErr w:type="spellEnd"/>
+            <w:r>
+              <w:t xml:space="preserve"> remove ? </w:t>
             </w:r>
           </w:p>
           <w:p>
@@ -6162,12 +7045,17 @@
       <w:pPr>
         <w:pStyle w:val="Heading2"/>
       </w:pPr>
-      <w:bookmarkStart w:id="43" w:name="_Toc107270605"/>
+      <w:bookmarkStart w:id="43" w:name="_Toc112971600"/>
+      <w:proofErr w:type="spellStart"/>
       <w:r>
         <w:t>Web</w:t>
       </w:r>
       <w:r>
-        <w:t>Api Folder Structure</w:t>
+        <w:t>Api</w:t>
+      </w:r>
+      <w:proofErr w:type="spellEnd"/>
+      <w:r>
+        <w:t xml:space="preserve"> Folder Structure</w:t>
       </w:r>
       <w:bookmarkEnd w:id="43"/>
     </w:p>
@@ -6182,7 +7070,15 @@
         <w:t>Core</w:t>
       </w:r>
       <w:r>
-        <w:t xml:space="preserve"> folder inside MSC.Api folder. </w:t>
+        <w:t xml:space="preserve"> folder inside </w:t>
+      </w:r>
+      <w:proofErr w:type="spellStart"/>
+      <w:r>
+        <w:t>MSC.Api</w:t>
+      </w:r>
+      <w:proofErr w:type="spellEnd"/>
+      <w:r>
+        <w:t xml:space="preserve"> folder. </w:t>
       </w:r>
     </w:p>
     <w:p>
@@ -6199,8 +7095,13 @@
           <w:numId w:val="22"/>
         </w:numPr>
       </w:pPr>
-      <w:r>
-        <w:t xml:space="preserve">BusinessLogic: here we’ll add our business logic. Controller </w:t>
+      <w:proofErr w:type="spellStart"/>
+      <w:r>
+        <w:t>BusinessLogic</w:t>
+      </w:r>
+      <w:proofErr w:type="spellEnd"/>
+      <w:r>
+        <w:t xml:space="preserve">: here we’ll add our business logic. Controller </w:t>
       </w:r>
       <w:r>
         <w:sym w:font="Wingdings" w:char="F0E8"/>
@@ -6236,8 +7137,21 @@
         </w:numPr>
       </w:pPr>
       <w:r>
-        <w:t>DB: add dbcontext and the actual DB etc</w:t>
-      </w:r>
+        <w:t xml:space="preserve">DB: add </w:t>
+      </w:r>
+      <w:proofErr w:type="spellStart"/>
+      <w:r>
+        <w:t>dbcontext</w:t>
+      </w:r>
+      <w:proofErr w:type="spellEnd"/>
+      <w:r>
+        <w:t xml:space="preserve"> and the actual DB </w:t>
+      </w:r>
+      <w:proofErr w:type="spellStart"/>
+      <w:r>
+        <w:t>etc</w:t>
+      </w:r>
+      <w:proofErr w:type="spellEnd"/>
     </w:p>
     <w:p>
       <w:pPr>
@@ -6304,7 +7218,7 @@
       <w:pPr>
         <w:pStyle w:val="Heading1"/>
       </w:pPr>
-      <w:bookmarkStart w:id="44" w:name="_Toc107270606"/>
+      <w:bookmarkStart w:id="44" w:name="_Toc112971601"/>
       <w:r>
         <w:lastRenderedPageBreak/>
         <w:t>Angular Project</w:t>
@@ -6339,7 +7253,7 @@
               <w:pStyle w:val="Heading2"/>
               <w:outlineLvl w:val="1"/>
             </w:pPr>
-            <w:bookmarkStart w:id="45" w:name="_Toc107270607"/>
+            <w:bookmarkStart w:id="45" w:name="_Toc112971602"/>
             <w:r>
               <w:t>Creating Angular App</w:t>
             </w:r>
@@ -6353,7 +7267,21 @@
               <w:rPr>
                 <w:highlight w:val="yellow"/>
               </w:rPr>
-              <w:t>[basePath]</w:t>
+              <w:t>[</w:t>
+            </w:r>
+            <w:proofErr w:type="spellStart"/>
+            <w:r>
+              <w:rPr>
+                <w:highlight w:val="yellow"/>
+              </w:rPr>
+              <w:t>basePath</w:t>
+            </w:r>
+            <w:proofErr w:type="spellEnd"/>
+            <w:r>
+              <w:rPr>
+                <w:highlight w:val="yellow"/>
+              </w:rPr>
+              <w:t>]</w:t>
             </w:r>
             <w:r>
               <w:t>”, your main project folder</w:t>
@@ -6369,7 +7297,21 @@
               <w:rPr>
                 <w:color w:val="BF8F00" w:themeColor="accent4" w:themeShade="BF"/>
               </w:rPr>
-              <w:t>&gt;ng new MySocialConnect-SPA</w:t>
+              <w:t xml:space="preserve">&gt;ng new </w:t>
+            </w:r>
+            <w:proofErr w:type="spellStart"/>
+            <w:r>
+              <w:rPr>
+                <w:color w:val="BF8F00" w:themeColor="accent4" w:themeShade="BF"/>
+              </w:rPr>
+              <w:t>MySocialConnect</w:t>
+            </w:r>
+            <w:proofErr w:type="spellEnd"/>
+            <w:r>
+              <w:rPr>
+                <w:color w:val="BF8F00" w:themeColor="accent4" w:themeShade="BF"/>
+              </w:rPr>
+              <w:t>-SPA</w:t>
             </w:r>
           </w:p>
           <w:p/>
@@ -6416,7 +7358,15 @@
           <w:p/>
           <w:p>
             <w:r>
-              <w:t xml:space="preserve">After setup, navigate to MySocialConnect-SPA and issue command: </w:t>
+              <w:t xml:space="preserve">After setup, navigate to </w:t>
+            </w:r>
+            <w:proofErr w:type="spellStart"/>
+            <w:r>
+              <w:t>MySocialConnect</w:t>
+            </w:r>
+            <w:proofErr w:type="spellEnd"/>
+            <w:r>
+              <w:t xml:space="preserve">-SPA and issue command: </w:t>
             </w:r>
           </w:p>
           <w:p>
@@ -6434,7 +7384,15 @@
           </w:p>
           <w:p>
             <w:r>
-              <w:t xml:space="preserve">Pick the url from the command prompt and then navigate to it in the browser. </w:t>
+              <w:t xml:space="preserve">Pick the </w:t>
+            </w:r>
+            <w:proofErr w:type="spellStart"/>
+            <w:r>
+              <w:t>url</w:t>
+            </w:r>
+            <w:proofErr w:type="spellEnd"/>
+            <w:r>
+              <w:t xml:space="preserve"> from the command prompt and then navigate to it in the browser. </w:t>
             </w:r>
           </w:p>
           <w:p/>
@@ -6443,7 +7401,7 @@
               <w:pStyle w:val="Heading2"/>
               <w:outlineLvl w:val="1"/>
             </w:pPr>
-            <w:bookmarkStart w:id="46" w:name="_Toc107270608"/>
+            <w:bookmarkStart w:id="46" w:name="_Toc112971603"/>
             <w:r>
               <w:t>Project Structure</w:t>
             </w:r>
@@ -6451,7 +7409,15 @@
           </w:p>
           <w:p>
             <w:r>
-              <w:t>Navigate to MySocialConnect-SPA, this is where the angular app would be</w:t>
+              <w:t xml:space="preserve">Navigate to </w:t>
+            </w:r>
+            <w:proofErr w:type="spellStart"/>
+            <w:r>
+              <w:t>MySocialConnect</w:t>
+            </w:r>
+            <w:proofErr w:type="spellEnd"/>
+            <w:r>
+              <w:t>-SPA, this is where the angular app would be</w:t>
             </w:r>
           </w:p>
           <w:p>
@@ -6567,7 +7533,7 @@
               <w:pStyle w:val="Heading2"/>
               <w:outlineLvl w:val="1"/>
             </w:pPr>
-            <w:bookmarkStart w:id="47" w:name="_Toc107270609"/>
+            <w:bookmarkStart w:id="47" w:name="_Toc112971604"/>
             <w:r>
               <w:t>Adding font-awesome</w:t>
             </w:r>
@@ -6588,7 +7554,21 @@
               <w:rPr>
                 <w:color w:val="BF8F00" w:themeColor="accent4" w:themeShade="BF"/>
               </w:rPr>
-              <w:t>&gt;npm install font-awesome</w:t>
+              <w:t>&gt;</w:t>
+            </w:r>
+            <w:proofErr w:type="spellStart"/>
+            <w:r>
+              <w:rPr>
+                <w:color w:val="BF8F00" w:themeColor="accent4" w:themeShade="BF"/>
+              </w:rPr>
+              <w:t>npm</w:t>
+            </w:r>
+            <w:proofErr w:type="spellEnd"/>
+            <w:r>
+              <w:rPr>
+                <w:color w:val="BF8F00" w:themeColor="accent4" w:themeShade="BF"/>
+              </w:rPr>
+              <w:t xml:space="preserve"> install font-awesome</w:t>
             </w:r>
           </w:p>
           <w:p>
@@ -6603,7 +7583,8 @@
               <w:pStyle w:val="Heading3"/>
               <w:outlineLvl w:val="2"/>
             </w:pPr>
-            <w:bookmarkStart w:id="48" w:name="_Toc107270610"/>
+            <w:bookmarkStart w:id="48" w:name="_Toc112971605"/>
+            <w:proofErr w:type="spellStart"/>
             <w:r>
               <w:t>p</w:t>
             </w:r>
@@ -6617,6 +7598,7 @@
               <w:t>son</w:t>
             </w:r>
             <w:bookmarkEnd w:id="48"/>
+            <w:proofErr w:type="spellEnd"/>
           </w:p>
           <w:p>
             <w:pPr>
@@ -6672,11 +7654,13 @@
               <w:pStyle w:val="Heading3"/>
               <w:outlineLvl w:val="2"/>
             </w:pPr>
-            <w:bookmarkStart w:id="49" w:name="_Toc107270611"/>
+            <w:bookmarkStart w:id="49" w:name="_Toc112971606"/>
+            <w:proofErr w:type="spellStart"/>
             <w:r>
               <w:t>angular.json</w:t>
             </w:r>
             <w:bookmarkEnd w:id="49"/>
+            <w:proofErr w:type="spellEnd"/>
           </w:p>
           <w:p>
             <w:r>
@@ -6701,7 +7685,56 @@
                 <w:sz w:val="21"/>
                 <w:szCs w:val="21"/>
               </w:rPr>
-              <w:t>"node_modules/font-awesome/css/font-awesome.css"</w:t>
+              <w:t>"</w:t>
+            </w:r>
+            <w:r>
+              <w:rPr>
+                <w:rFonts w:ascii="Consolas" w:eastAsia="Times New Roman" w:hAnsi="Consolas" w:cs="Times New Roman"/>
+                <w:color w:val="CE9178"/>
+                <w:sz w:val="21"/>
+                <w:szCs w:val="21"/>
+              </w:rPr>
+              <w:t>./</w:t>
+            </w:r>
+            <w:proofErr w:type="spellStart"/>
+            <w:r>
+              <w:rPr>
+                <w:rFonts w:ascii="Consolas" w:eastAsia="Times New Roman" w:hAnsi="Consolas" w:cs="Times New Roman"/>
+                <w:color w:val="CE9178"/>
+                <w:sz w:val="21"/>
+                <w:szCs w:val="21"/>
+              </w:rPr>
+              <w:t>node_modules</w:t>
+            </w:r>
+            <w:proofErr w:type="spellEnd"/>
+            <w:r>
+              <w:rPr>
+                <w:rFonts w:ascii="Consolas" w:eastAsia="Times New Roman" w:hAnsi="Consolas" w:cs="Times New Roman"/>
+                <w:color w:val="CE9178"/>
+                <w:sz w:val="21"/>
+                <w:szCs w:val="21"/>
+              </w:rPr>
+              <w:t>/font-awesome/</w:t>
+            </w:r>
+            <w:proofErr w:type="spellStart"/>
+            <w:r>
+              <w:rPr>
+                <w:rFonts w:ascii="Consolas" w:eastAsia="Times New Roman" w:hAnsi="Consolas" w:cs="Times New Roman"/>
+                <w:color w:val="CE9178"/>
+                <w:sz w:val="21"/>
+                <w:szCs w:val="21"/>
+              </w:rPr>
+              <w:t>css</w:t>
+            </w:r>
+            <w:proofErr w:type="spellEnd"/>
+            <w:r>
+              <w:rPr>
+                <w:rFonts w:ascii="Consolas" w:eastAsia="Times New Roman" w:hAnsi="Consolas" w:cs="Times New Roman"/>
+                <w:color w:val="CE9178"/>
+                <w:sz w:val="21"/>
+                <w:szCs w:val="21"/>
+              </w:rPr>
+              <w:t>/font-awesome.css"</w:t>
             </w:r>
           </w:p>
           <w:p/>
@@ -6715,18 +7748,39 @@
               <w:pStyle w:val="Heading2"/>
               <w:outlineLvl w:val="1"/>
             </w:pPr>
-            <w:bookmarkStart w:id="50" w:name="_Toc107270612"/>
-            <w:r>
-              <w:t>Adding ngx-bootstrap</w:t>
+            <w:bookmarkStart w:id="50" w:name="_Toc112971607"/>
+            <w:r>
+              <w:t xml:space="preserve">Adding </w:t>
+            </w:r>
+            <w:proofErr w:type="spellStart"/>
+            <w:r>
+              <w:t>ngx</w:t>
+            </w:r>
+            <w:proofErr w:type="spellEnd"/>
+            <w:r>
+              <w:t xml:space="preserve">-bootstrap </w:t>
+            </w:r>
+            <w:r>
+              <w:t xml:space="preserve">and </w:t>
+            </w:r>
+            <w:proofErr w:type="spellStart"/>
+            <w:r>
+              <w:t>bgx-toastr</w:t>
             </w:r>
             <w:bookmarkEnd w:id="50"/>
-            <w:r>
-              <w:t xml:space="preserve"> </w:t>
-            </w:r>
-          </w:p>
-          <w:p>
-            <w:r>
-              <w:t>More information about ngx-bootstrap</w:t>
+            <w:proofErr w:type="spellEnd"/>
+          </w:p>
+          <w:p>
+            <w:r>
+              <w:t xml:space="preserve">More information about </w:t>
+            </w:r>
+            <w:proofErr w:type="spellStart"/>
+            <w:r>
+              <w:t>ngx</w:t>
+            </w:r>
+            <w:proofErr w:type="spellEnd"/>
+            <w:r>
+              <w:t>-bootstrap</w:t>
             </w:r>
           </w:p>
           <w:p>
@@ -6801,7 +7855,21 @@
               <w:rPr>
                 <w:color w:val="BF8F00" w:themeColor="accent4" w:themeShade="BF"/>
               </w:rPr>
-              <w:t>ng add ngx-bootstrap</w:t>
+              <w:t xml:space="preserve">ng add </w:t>
+            </w:r>
+            <w:proofErr w:type="spellStart"/>
+            <w:r>
+              <w:rPr>
+                <w:color w:val="BF8F00" w:themeColor="accent4" w:themeShade="BF"/>
+              </w:rPr>
+              <w:t>ngx</w:t>
+            </w:r>
+            <w:proofErr w:type="spellEnd"/>
+            <w:r>
+              <w:rPr>
+                <w:color w:val="BF8F00" w:themeColor="accent4" w:themeShade="BF"/>
+              </w:rPr>
+              <w:t>-bootstrap</w:t>
             </w:r>
           </w:p>
           <w:p>
@@ -6810,66 +7878,307 @@
             </w:r>
           </w:p>
           <w:p>
-            <w:r>
-              <w:rPr>
-                <w:noProof/>
-              </w:rPr>
-              <w:drawing>
-                <wp:inline distT="0" distB="0" distL="0" distR="0" wp14:anchorId="2694A50D" wp14:editId="2F8C9926">
-                  <wp:extent cx="3223260" cy="1427753"/>
-                  <wp:effectExtent l="0" t="0" r="0" b="1270"/>
-                  <wp:docPr id="11" name="Picture 11"/>
-                  <wp:cNvGraphicFramePr>
-                    <a:graphicFrameLocks xmlns:a="http://schemas.openxmlformats.org/drawingml/2006/main" noChangeAspect="1"/>
-                  </wp:cNvGraphicFramePr>
-                  <a:graphic xmlns:a="http://schemas.openxmlformats.org/drawingml/2006/main">
-                    <a:graphicData uri="http://schemas.openxmlformats.org/drawingml/2006/picture">
-                      <pic:pic xmlns:pic="http://schemas.openxmlformats.org/drawingml/2006/picture">
-                        <pic:nvPicPr>
-                          <pic:cNvPr id="1" name=""/>
-                          <pic:cNvPicPr/>
-                        </pic:nvPicPr>
-                        <pic:blipFill>
-                          <a:blip r:embed="rId36"/>
-                          <a:stretch>
-                            <a:fillRect/>
-                          </a:stretch>
-                        </pic:blipFill>
-                        <pic:spPr>
-                          <a:xfrm>
-                            <a:off x="0" y="0"/>
-                            <a:ext cx="3256529" cy="1442490"/>
-                          </a:xfrm>
-                          <a:prstGeom prst="rect">
-                            <a:avLst/>
-                          </a:prstGeom>
-                        </pic:spPr>
-                      </pic:pic>
-                    </a:graphicData>
-                  </a:graphic>
-                </wp:inline>
-              </w:drawing>
-            </w:r>
-          </w:p>
+            <w:pPr>
+              <w:rPr>
+                <w:color w:val="BF8F00" w:themeColor="accent4" w:themeShade="BF"/>
+              </w:rPr>
+            </w:pPr>
+            <w:r>
+              <w:rPr>
+                <w:color w:val="BF8F00" w:themeColor="accent4" w:themeShade="BF"/>
+              </w:rPr>
+              <w:t>&gt;</w:t>
+            </w:r>
+            <w:proofErr w:type="spellStart"/>
+            <w:r>
+              <w:rPr>
+                <w:color w:val="BF8F00" w:themeColor="accent4" w:themeShade="BF"/>
+              </w:rPr>
+              <w:t>npm</w:t>
+            </w:r>
+            <w:proofErr w:type="spellEnd"/>
+            <w:r>
+              <w:rPr>
+                <w:color w:val="BF8F00" w:themeColor="accent4" w:themeShade="BF"/>
+              </w:rPr>
+              <w:t xml:space="preserve"> install </w:t>
+            </w:r>
+            <w:hyperlink r:id="rId36" w:history="1">
+              <w:r>
+                <w:rPr>
+                  <w:rStyle w:val="Hyperlink"/>
+                </w:rPr>
+                <w:t>ngx-toastr@14.3.0</w:t>
+              </w:r>
+            </w:hyperlink>
+          </w:p>
+          <w:p/>
           <w:p>
             <w:pPr>
               <w:pStyle w:val="Heading3"/>
               <w:outlineLvl w:val="2"/>
             </w:pPr>
+            <w:bookmarkStart w:id="51" w:name="_Toc112971608"/>
+            <w:proofErr w:type="spellStart"/>
+            <w:r>
+              <w:t>p</w:t>
+            </w:r>
+            <w:r>
+              <w:t>ackage.json</w:t>
+            </w:r>
+            <w:bookmarkEnd w:id="51"/>
+            <w:proofErr w:type="spellEnd"/>
+          </w:p>
+          <w:p>
+            <w:pPr>
+              <w:shd w:val="clear" w:color="auto" w:fill="1E1E1E"/>
+              <w:spacing w:line="285" w:lineRule="atLeast"/>
+              <w:rPr>
+                <w:rFonts w:ascii="Consolas" w:eastAsia="Times New Roman" w:hAnsi="Consolas" w:cs="Times New Roman"/>
+                <w:color w:val="D4D4D4"/>
+                <w:sz w:val="21"/>
+                <w:szCs w:val="21"/>
+              </w:rPr>
+            </w:pPr>
+            <w:r>
+              <w:rPr>
+                <w:rFonts w:ascii="Consolas" w:eastAsia="Times New Roman" w:hAnsi="Consolas" w:cs="Times New Roman"/>
+                <w:color w:val="9CDCFE"/>
+                <w:sz w:val="21"/>
+                <w:szCs w:val="21"/>
+              </w:rPr>
+              <w:t>"bootstrap"</w:t>
+            </w:r>
+            <w:r>
+              <w:rPr>
+                <w:rFonts w:ascii="Consolas" w:eastAsia="Times New Roman" w:hAnsi="Consolas" w:cs="Times New Roman"/>
+                <w:color w:val="D4D4D4"/>
+                <w:sz w:val="21"/>
+                <w:szCs w:val="21"/>
+              </w:rPr>
+              <w:t xml:space="preserve">: </w:t>
+            </w:r>
+            <w:r>
+              <w:rPr>
+                <w:rFonts w:ascii="Consolas" w:eastAsia="Times New Roman" w:hAnsi="Consolas" w:cs="Times New Roman"/>
+                <w:color w:val="CE9178"/>
+                <w:sz w:val="21"/>
+                <w:szCs w:val="21"/>
+              </w:rPr>
+              <w:t>"^5.1.3"</w:t>
+            </w:r>
+            <w:r>
+              <w:rPr>
+                <w:rFonts w:ascii="Consolas" w:eastAsia="Times New Roman" w:hAnsi="Consolas" w:cs="Times New Roman"/>
+                <w:color w:val="D4D4D4"/>
+                <w:sz w:val="21"/>
+                <w:szCs w:val="21"/>
+              </w:rPr>
+              <w:t>,</w:t>
+            </w:r>
+          </w:p>
+          <w:p>
+            <w:pPr>
+              <w:shd w:val="clear" w:color="auto" w:fill="1E1E1E"/>
+              <w:spacing w:line="285" w:lineRule="atLeast"/>
+              <w:rPr>
+                <w:rFonts w:ascii="Consolas" w:eastAsia="Times New Roman" w:hAnsi="Consolas" w:cs="Times New Roman"/>
+                <w:color w:val="D4D4D4"/>
+                <w:sz w:val="21"/>
+                <w:szCs w:val="21"/>
+              </w:rPr>
+            </w:pPr>
+            <w:r>
+              <w:rPr>
+                <w:rFonts w:ascii="Consolas" w:eastAsia="Times New Roman" w:hAnsi="Consolas" w:cs="Times New Roman"/>
+                <w:color w:val="9CDCFE"/>
+                <w:sz w:val="21"/>
+                <w:szCs w:val="21"/>
+              </w:rPr>
+              <w:t>"</w:t>
+            </w:r>
+            <w:proofErr w:type="spellStart"/>
+            <w:r>
+              <w:rPr>
+                <w:rFonts w:ascii="Consolas" w:eastAsia="Times New Roman" w:hAnsi="Consolas" w:cs="Times New Roman"/>
+                <w:color w:val="9CDCFE"/>
+                <w:sz w:val="21"/>
+                <w:szCs w:val="21"/>
+              </w:rPr>
+              <w:t>ngx</w:t>
+            </w:r>
+            <w:proofErr w:type="spellEnd"/>
+            <w:r>
+              <w:rPr>
+                <w:rFonts w:ascii="Consolas" w:eastAsia="Times New Roman" w:hAnsi="Consolas" w:cs="Times New Roman"/>
+                <w:color w:val="9CDCFE"/>
+                <w:sz w:val="21"/>
+                <w:szCs w:val="21"/>
+              </w:rPr>
+              <w:t>-bootstrap"</w:t>
+            </w:r>
+            <w:r>
+              <w:rPr>
+                <w:rFonts w:ascii="Consolas" w:eastAsia="Times New Roman" w:hAnsi="Consolas" w:cs="Times New Roman"/>
+                <w:color w:val="D4D4D4"/>
+                <w:sz w:val="21"/>
+                <w:szCs w:val="21"/>
+              </w:rPr>
+              <w:t xml:space="preserve">: </w:t>
+            </w:r>
+            <w:r>
+              <w:rPr>
+                <w:rFonts w:ascii="Consolas" w:eastAsia="Times New Roman" w:hAnsi="Consolas" w:cs="Times New Roman"/>
+                <w:color w:val="CE9178"/>
+                <w:sz w:val="21"/>
+                <w:szCs w:val="21"/>
+              </w:rPr>
+              <w:t>"^8.0.0"</w:t>
+            </w:r>
+            <w:r>
+              <w:rPr>
+                <w:rFonts w:ascii="Consolas" w:eastAsia="Times New Roman" w:hAnsi="Consolas" w:cs="Times New Roman"/>
+                <w:color w:val="D4D4D4"/>
+                <w:sz w:val="21"/>
+                <w:szCs w:val="21"/>
+              </w:rPr>
+              <w:t>,</w:t>
+            </w:r>
           </w:p>
           <w:p>
             <w:pPr>
               <w:pStyle w:val="Heading3"/>
               <w:outlineLvl w:val="2"/>
             </w:pPr>
-            <w:bookmarkStart w:id="51" w:name="_Toc107270613"/>
-            <w:r>
-              <w:t>p</w:t>
-            </w:r>
-            <w:r>
-              <w:t>ackage.json</w:t>
-            </w:r>
-            <w:bookmarkEnd w:id="51"/>
+          </w:p>
+          <w:p>
+            <w:pPr>
+              <w:pStyle w:val="Heading3"/>
+              <w:outlineLvl w:val="2"/>
+            </w:pPr>
+            <w:bookmarkStart w:id="52" w:name="_Toc112971609"/>
+            <w:proofErr w:type="spellStart"/>
+            <w:r>
+              <w:t>angular.json</w:t>
+            </w:r>
+            <w:proofErr w:type="spellEnd"/>
+            <w:r>
+              <w:t xml:space="preserve"> styles array</w:t>
+            </w:r>
+            <w:bookmarkEnd w:id="52"/>
+          </w:p>
+          <w:p>
+            <w:r>
+              <w:t>Added two references</w:t>
+            </w:r>
+            <w:r>
+              <w:t xml:space="preserve">, </w:t>
+            </w:r>
+            <w:r>
+              <w:rPr>
+                <w:color w:val="FF0000"/>
+              </w:rPr>
+              <w:t>these are wrong</w:t>
+            </w:r>
+            <w:r>
+              <w:t xml:space="preserve">. </w:t>
+            </w:r>
+            <w:r>
+              <w:rPr>
+                <w:color w:val="538135" w:themeColor="accent6" w:themeShade="BF"/>
+              </w:rPr>
+              <w:t>Update with following</w:t>
+            </w:r>
+          </w:p>
+          <w:p>
+            <w:pPr>
+              <w:shd w:val="clear" w:color="auto" w:fill="1E1E1E"/>
+              <w:spacing w:line="285" w:lineRule="atLeast"/>
+              <w:rPr>
+                <w:rFonts w:ascii="Consolas" w:eastAsia="Times New Roman" w:hAnsi="Consolas" w:cs="Times New Roman"/>
+                <w:color w:val="CE9178"/>
+                <w:sz w:val="21"/>
+                <w:szCs w:val="21"/>
+              </w:rPr>
+            </w:pPr>
+            <w:r>
+              <w:rPr>
+                <w:rFonts w:ascii="Consolas" w:eastAsia="Times New Roman" w:hAnsi="Consolas" w:cs="Times New Roman"/>
+                <w:color w:val="CE9178"/>
+                <w:sz w:val="21"/>
+                <w:szCs w:val="21"/>
+              </w:rPr>
+              <w:t>"</w:t>
+            </w:r>
+            <w:r>
+              <w:rPr>
+                <w:rFonts w:ascii="Consolas" w:eastAsia="Times New Roman" w:hAnsi="Consolas" w:cs="Times New Roman"/>
+                <w:color w:val="CE9178"/>
+                <w:sz w:val="21"/>
+                <w:szCs w:val="21"/>
+              </w:rPr>
+              <w:t>./</w:t>
+            </w:r>
+            <w:proofErr w:type="spellStart"/>
+            <w:r>
+              <w:rPr>
+                <w:rFonts w:ascii="Consolas" w:eastAsia="Times New Roman" w:hAnsi="Consolas" w:cs="Times New Roman"/>
+                <w:color w:val="CE9178"/>
+                <w:sz w:val="21"/>
+                <w:szCs w:val="21"/>
+              </w:rPr>
+              <w:t>node_modules</w:t>
+            </w:r>
+            <w:proofErr w:type="spellEnd"/>
+            <w:r>
+              <w:rPr>
+                <w:rFonts w:ascii="Consolas" w:eastAsia="Times New Roman" w:hAnsi="Consolas" w:cs="Times New Roman"/>
+                <w:color w:val="CE9178"/>
+                <w:sz w:val="21"/>
+                <w:szCs w:val="21"/>
+              </w:rPr>
+              <w:t>/</w:t>
+            </w:r>
+            <w:proofErr w:type="spellStart"/>
+            <w:r>
+              <w:rPr>
+                <w:rFonts w:ascii="Consolas" w:eastAsia="Times New Roman" w:hAnsi="Consolas" w:cs="Times New Roman"/>
+                <w:color w:val="CE9178"/>
+                <w:sz w:val="21"/>
+                <w:szCs w:val="21"/>
+              </w:rPr>
+              <w:t>ngx</w:t>
+            </w:r>
+            <w:proofErr w:type="spellEnd"/>
+            <w:r>
+              <w:rPr>
+                <w:rFonts w:ascii="Consolas" w:eastAsia="Times New Roman" w:hAnsi="Consolas" w:cs="Times New Roman"/>
+                <w:color w:val="CE9178"/>
+                <w:sz w:val="21"/>
+                <w:szCs w:val="21"/>
+              </w:rPr>
+              <w:t>-bootstrap/</w:t>
+            </w:r>
+            <w:proofErr w:type="spellStart"/>
+            <w:r>
+              <w:rPr>
+                <w:rFonts w:ascii="Consolas" w:eastAsia="Times New Roman" w:hAnsi="Consolas" w:cs="Times New Roman"/>
+                <w:color w:val="CE9178"/>
+                <w:sz w:val="21"/>
+                <w:szCs w:val="21"/>
+              </w:rPr>
+              <w:t>datepicker</w:t>
+            </w:r>
+            <w:proofErr w:type="spellEnd"/>
+            <w:r>
+              <w:rPr>
+                <w:rFonts w:ascii="Consolas" w:eastAsia="Times New Roman" w:hAnsi="Consolas" w:cs="Times New Roman"/>
+                <w:color w:val="CE9178"/>
+                <w:sz w:val="21"/>
+                <w:szCs w:val="21"/>
+              </w:rPr>
+              <w:t>/</w:t>
+            </w:r>
           </w:p>
           <w:p>
             <w:pPr>
@@ -6885,11 +8194,11 @@
             <w:r>
               <w:rPr>
                 <w:rFonts w:ascii="Consolas" w:eastAsia="Times New Roman" w:hAnsi="Consolas" w:cs="Times New Roman"/>
-                <w:color w:val="9CDCFE"/>
+                <w:color w:val="CE9178"/>
                 <w:sz w:val="21"/>
                 <w:szCs w:val="21"/>
               </w:rPr>
-              <w:t>"bootstrap"</w:t>
+              <w:t>bs-datepicker.css"</w:t>
             </w:r>
             <w:r>
               <w:rPr>
@@ -6898,38 +8207,244 @@
                 <w:sz w:val="21"/>
                 <w:szCs w:val="21"/>
               </w:rPr>
-              <w:t xml:space="preserve">: </w:t>
-            </w:r>
-            <w:r>
+              <w:t>,</w:t>
+            </w:r>
+          </w:p>
+          <w:p>
+            <w:pPr>
+              <w:shd w:val="clear" w:color="auto" w:fill="1E1E1E"/>
+              <w:spacing w:line="285" w:lineRule="atLeast"/>
               <w:rPr>
                 <w:rFonts w:ascii="Consolas" w:eastAsia="Times New Roman" w:hAnsi="Consolas" w:cs="Times New Roman"/>
                 <w:color w:val="CE9178"/>
                 <w:sz w:val="21"/>
                 <w:szCs w:val="21"/>
               </w:rPr>
-              <w:t>"^5.1.3"</w:t>
-            </w:r>
-            <w:r>
+            </w:pPr>
+            <w:r>
+              <w:rPr>
+                <w:rFonts w:ascii="Consolas" w:eastAsia="Times New Roman" w:hAnsi="Consolas" w:cs="Times New Roman"/>
+                <w:color w:val="CE9178"/>
+                <w:sz w:val="21"/>
+                <w:szCs w:val="21"/>
+              </w:rPr>
+              <w:t>"</w:t>
+            </w:r>
+            <w:r>
+              <w:rPr>
+                <w:rFonts w:ascii="Consolas" w:eastAsia="Times New Roman" w:hAnsi="Consolas" w:cs="Times New Roman"/>
+                <w:color w:val="CE9178"/>
+                <w:sz w:val="21"/>
+                <w:szCs w:val="21"/>
+              </w:rPr>
+              <w:t>./</w:t>
+            </w:r>
+            <w:proofErr w:type="spellStart"/>
+            <w:r>
+              <w:rPr>
+                <w:rFonts w:ascii="Consolas" w:eastAsia="Times New Roman" w:hAnsi="Consolas" w:cs="Times New Roman"/>
+                <w:color w:val="CE9178"/>
+                <w:sz w:val="21"/>
+                <w:szCs w:val="21"/>
+              </w:rPr>
+              <w:t>node_modules</w:t>
+            </w:r>
+            <w:proofErr w:type="spellEnd"/>
+            <w:r>
+              <w:rPr>
+                <w:rFonts w:ascii="Consolas" w:eastAsia="Times New Roman" w:hAnsi="Consolas" w:cs="Times New Roman"/>
+                <w:color w:val="CE9178"/>
+                <w:sz w:val="21"/>
+                <w:szCs w:val="21"/>
+              </w:rPr>
+              <w:t>/bootstrap/</w:t>
+            </w:r>
+            <w:proofErr w:type="spellStart"/>
+            <w:r>
+              <w:rPr>
+                <w:rFonts w:ascii="Consolas" w:eastAsia="Times New Roman" w:hAnsi="Consolas" w:cs="Times New Roman"/>
+                <w:color w:val="CE9178"/>
+                <w:sz w:val="21"/>
+                <w:szCs w:val="21"/>
+              </w:rPr>
+              <w:t>dist</w:t>
+            </w:r>
+            <w:proofErr w:type="spellEnd"/>
+            <w:r>
+              <w:rPr>
+                <w:rFonts w:ascii="Consolas" w:eastAsia="Times New Roman" w:hAnsi="Consolas" w:cs="Times New Roman"/>
+                <w:color w:val="CE9178"/>
+                <w:sz w:val="21"/>
+                <w:szCs w:val="21"/>
+              </w:rPr>
+              <w:t>/</w:t>
+            </w:r>
+            <w:proofErr w:type="spellStart"/>
+            <w:r>
+              <w:rPr>
+                <w:rFonts w:ascii="Consolas" w:eastAsia="Times New Roman" w:hAnsi="Consolas" w:cs="Times New Roman"/>
+                <w:color w:val="CE9178"/>
+                <w:sz w:val="21"/>
+                <w:szCs w:val="21"/>
+              </w:rPr>
+              <w:t>css</w:t>
+            </w:r>
+            <w:proofErr w:type="spellEnd"/>
+            <w:r>
+              <w:rPr>
+                <w:rFonts w:ascii="Consolas" w:eastAsia="Times New Roman" w:hAnsi="Consolas" w:cs="Times New Roman"/>
+                <w:color w:val="CE9178"/>
+                <w:sz w:val="21"/>
+                <w:szCs w:val="21"/>
+              </w:rPr>
+              <w:t>/</w:t>
+            </w:r>
+          </w:p>
+          <w:p>
+            <w:pPr>
+              <w:shd w:val="clear" w:color="auto" w:fill="1E1E1E"/>
+              <w:spacing w:line="285" w:lineRule="atLeast"/>
               <w:rPr>
                 <w:rFonts w:ascii="Consolas" w:eastAsia="Times New Roman" w:hAnsi="Consolas" w:cs="Times New Roman"/>
                 <w:color w:val="D4D4D4"/>
                 <w:sz w:val="21"/>
                 <w:szCs w:val="21"/>
               </w:rPr>
-              <w:t>,</w:t>
-            </w:r>
-          </w:p>
-          <w:p>
-            <w:pPr>
-              <w:shd w:val="clear" w:color="auto" w:fill="1E1E1E"/>
-              <w:spacing w:line="285" w:lineRule="atLeast"/>
+            </w:pPr>
+            <w:r>
+              <w:rPr>
+                <w:rFonts w:ascii="Consolas" w:eastAsia="Times New Roman" w:hAnsi="Consolas" w:cs="Times New Roman"/>
+                <w:color w:val="CE9178"/>
+                <w:sz w:val="21"/>
+                <w:szCs w:val="21"/>
+              </w:rPr>
+              <w:t>bootstrap.min.css"</w:t>
+            </w:r>
+            <w:r>
               <w:rPr>
                 <w:rFonts w:ascii="Consolas" w:eastAsia="Times New Roman" w:hAnsi="Consolas" w:cs="Times New Roman"/>
                 <w:color w:val="D4D4D4"/>
                 <w:sz w:val="21"/>
                 <w:szCs w:val="21"/>
               </w:rPr>
+              <w:t>,</w:t>
+            </w:r>
+          </w:p>
+          <w:p>
+            <w:pPr>
+              <w:shd w:val="clear" w:color="auto" w:fill="1E1E1E"/>
+              <w:spacing w:line="285" w:lineRule="atLeast"/>
+              <w:rPr>
+                <w:rFonts w:ascii="Consolas" w:eastAsia="Times New Roman" w:hAnsi="Consolas" w:cs="Times New Roman"/>
+                <w:color w:val="D4D4D4"/>
+                <w:sz w:val="21"/>
+                <w:szCs w:val="21"/>
+              </w:rPr>
             </w:pPr>
+            <w:r>
+              <w:rPr>
+                <w:rFonts w:ascii="Consolas" w:eastAsia="Times New Roman" w:hAnsi="Consolas" w:cs="Times New Roman"/>
+                <w:color w:val="CE9178"/>
+                <w:sz w:val="21"/>
+                <w:szCs w:val="21"/>
+              </w:rPr>
+              <w:t>"./</w:t>
+            </w:r>
+            <w:proofErr w:type="spellStart"/>
+            <w:r>
+              <w:rPr>
+                <w:rFonts w:ascii="Consolas" w:eastAsia="Times New Roman" w:hAnsi="Consolas" w:cs="Times New Roman"/>
+                <w:color w:val="CE9178"/>
+                <w:sz w:val="21"/>
+                <w:szCs w:val="21"/>
+              </w:rPr>
+              <w:t>node_modules</w:t>
+            </w:r>
+            <w:proofErr w:type="spellEnd"/>
+            <w:r>
+              <w:rPr>
+                <w:rFonts w:ascii="Consolas" w:eastAsia="Times New Roman" w:hAnsi="Consolas" w:cs="Times New Roman"/>
+                <w:color w:val="CE9178"/>
+                <w:sz w:val="21"/>
+                <w:szCs w:val="21"/>
+              </w:rPr>
+              <w:t>/</w:t>
+            </w:r>
+            <w:proofErr w:type="spellStart"/>
+            <w:r>
+              <w:rPr>
+                <w:rFonts w:ascii="Consolas" w:eastAsia="Times New Roman" w:hAnsi="Consolas" w:cs="Times New Roman"/>
+                <w:color w:val="CE9178"/>
+                <w:sz w:val="21"/>
+                <w:szCs w:val="21"/>
+              </w:rPr>
+              <w:t>ngx-toastr</w:t>
+            </w:r>
+            <w:proofErr w:type="spellEnd"/>
+            <w:r>
+              <w:rPr>
+                <w:rFonts w:ascii="Consolas" w:eastAsia="Times New Roman" w:hAnsi="Consolas" w:cs="Times New Roman"/>
+                <w:color w:val="CE9178"/>
+                <w:sz w:val="21"/>
+                <w:szCs w:val="21"/>
+              </w:rPr>
+              <w:t>/toastr.css"</w:t>
+            </w:r>
+          </w:p>
+          <w:p>
+            <w:pPr>
+              <w:pStyle w:val="Heading3"/>
+              <w:outlineLvl w:val="2"/>
+            </w:pPr>
+          </w:p>
+          <w:p>
+            <w:pPr>
+              <w:pStyle w:val="Heading3"/>
+              <w:outlineLvl w:val="2"/>
+            </w:pPr>
+            <w:bookmarkStart w:id="53" w:name="_Toc112971610"/>
+            <w:proofErr w:type="spellStart"/>
+            <w:r>
+              <w:t>app.module.ts</w:t>
+            </w:r>
+            <w:bookmarkEnd w:id="53"/>
+            <w:proofErr w:type="spellEnd"/>
+          </w:p>
+          <w:p>
+            <w:r>
+              <w:t>Following got added</w:t>
+            </w:r>
+          </w:p>
+          <w:p>
+            <w:pPr>
+              <w:shd w:val="clear" w:color="auto" w:fill="1E1E1E"/>
+              <w:spacing w:line="285" w:lineRule="atLeast"/>
+              <w:rPr>
+                <w:rFonts w:ascii="Consolas" w:eastAsia="Times New Roman" w:hAnsi="Consolas" w:cs="Times New Roman"/>
+                <w:color w:val="D4D4D4"/>
+                <w:sz w:val="21"/>
+                <w:szCs w:val="21"/>
+              </w:rPr>
+            </w:pPr>
+            <w:r>
+              <w:rPr>
+                <w:rFonts w:ascii="Consolas" w:eastAsia="Times New Roman" w:hAnsi="Consolas" w:cs="Times New Roman"/>
+                <w:color w:val="C586C0"/>
+                <w:sz w:val="21"/>
+                <w:szCs w:val="21"/>
+              </w:rPr>
+              <w:t>import</w:t>
+            </w:r>
+            <w:r>
+              <w:rPr>
+                <w:rFonts w:ascii="Consolas" w:eastAsia="Times New Roman" w:hAnsi="Consolas" w:cs="Times New Roman"/>
+                <w:color w:val="D4D4D4"/>
+                <w:sz w:val="21"/>
+                <w:szCs w:val="21"/>
+              </w:rPr>
+              <w:t xml:space="preserve"> { </w:t>
+            </w:r>
+            <w:proofErr w:type="spellStart"/>
             <w:r>
               <w:rPr>
                 <w:rFonts w:ascii="Consolas" w:eastAsia="Times New Roman" w:hAnsi="Consolas" w:cs="Times New Roman"/>
@@ -6937,8 +8452,9 @@
                 <w:sz w:val="21"/>
                 <w:szCs w:val="21"/>
               </w:rPr>
-              <w:t>"ngx-bootstrap"</w:t>
-            </w:r>
+              <w:t>BrowserAnimationsModule</w:t>
+            </w:r>
+            <w:proofErr w:type="spellEnd"/>
             <w:r>
               <w:rPr>
                 <w:rFonts w:ascii="Consolas" w:eastAsia="Times New Roman" w:hAnsi="Consolas" w:cs="Times New Roman"/>
@@ -6946,7 +8462,25 @@
                 <w:sz w:val="21"/>
                 <w:szCs w:val="21"/>
               </w:rPr>
-              <w:t xml:space="preserve">: </w:t>
+              <w:t xml:space="preserve"> } </w:t>
+            </w:r>
+            <w:r>
+              <w:rPr>
+                <w:rFonts w:ascii="Consolas" w:eastAsia="Times New Roman" w:hAnsi="Consolas" w:cs="Times New Roman"/>
+                <w:color w:val="C586C0"/>
+                <w:sz w:val="21"/>
+                <w:szCs w:val="21"/>
+              </w:rPr>
+              <w:t>from</w:t>
+            </w:r>
+            <w:r>
+              <w:rPr>
+                <w:rFonts w:ascii="Consolas" w:eastAsia="Times New Roman" w:hAnsi="Consolas" w:cs="Times New Roman"/>
+                <w:color w:val="D4D4D4"/>
+                <w:sz w:val="21"/>
+                <w:szCs w:val="21"/>
+              </w:rPr>
+              <w:t xml:space="preserve"> </w:t>
             </w:r>
             <w:r>
               <w:rPr>
@@ -6955,7 +8489,7 @@
                 <w:sz w:val="21"/>
                 <w:szCs w:val="21"/>
               </w:rPr>
-              <w:t>"^8.0.0"</w:t>
+              <w:t>'@angular/platform-browser/animations'</w:t>
             </w:r>
             <w:r>
               <w:rPr>
@@ -6964,7 +8498,260 @@
                 <w:sz w:val="21"/>
                 <w:szCs w:val="21"/>
               </w:rPr>
-              <w:t>,</w:t>
+              <w:t>;</w:t>
+            </w:r>
+          </w:p>
+          <w:p>
+            <w:r>
+              <w:t>and to imports array</w:t>
+            </w:r>
+          </w:p>
+          <w:p>
+            <w:pPr>
+              <w:shd w:val="clear" w:color="auto" w:fill="1E1E1E"/>
+              <w:spacing w:line="285" w:lineRule="atLeast"/>
+              <w:rPr>
+                <w:rFonts w:ascii="Consolas" w:eastAsia="Times New Roman" w:hAnsi="Consolas" w:cs="Times New Roman"/>
+                <w:color w:val="D4D4D4"/>
+                <w:sz w:val="21"/>
+                <w:szCs w:val="21"/>
+              </w:rPr>
+            </w:pPr>
+            <w:proofErr w:type="spellStart"/>
+            <w:r>
+              <w:rPr>
+                <w:rFonts w:ascii="Consolas" w:eastAsia="Times New Roman" w:hAnsi="Consolas" w:cs="Times New Roman"/>
+                <w:color w:val="4EC9B0"/>
+                <w:sz w:val="21"/>
+                <w:szCs w:val="21"/>
+              </w:rPr>
+              <w:t>BrowserAnimationsModule</w:t>
+            </w:r>
+            <w:proofErr w:type="spellEnd"/>
+          </w:p>
+          <w:p>
+            <w:r>
+              <w:t xml:space="preserve">Add the </w:t>
+            </w:r>
+            <w:proofErr w:type="spellStart"/>
+            <w:r>
+              <w:t>ToastrModule</w:t>
+            </w:r>
+            <w:proofErr w:type="spellEnd"/>
+            <w:r>
+              <w:t xml:space="preserve"> manually to the imports array. Make to import it as well </w:t>
+            </w:r>
+          </w:p>
+          <w:p>
+            <w:pPr>
+              <w:shd w:val="clear" w:color="auto" w:fill="1E1E1E"/>
+              <w:spacing w:line="285" w:lineRule="atLeast"/>
+              <w:rPr>
+                <w:rFonts w:ascii="Consolas" w:eastAsia="Times New Roman" w:hAnsi="Consolas" w:cs="Times New Roman"/>
+                <w:color w:val="D4D4D4"/>
+                <w:sz w:val="21"/>
+                <w:szCs w:val="21"/>
+              </w:rPr>
+            </w:pPr>
+            <w:r>
+              <w:rPr>
+                <w:rFonts w:ascii="Consolas" w:eastAsia="Times New Roman" w:hAnsi="Consolas" w:cs="Times New Roman"/>
+                <w:color w:val="C586C0"/>
+                <w:sz w:val="21"/>
+                <w:szCs w:val="21"/>
+              </w:rPr>
+              <w:t>import</w:t>
+            </w:r>
+            <w:r>
+              <w:rPr>
+                <w:rFonts w:ascii="Consolas" w:eastAsia="Times New Roman" w:hAnsi="Consolas" w:cs="Times New Roman"/>
+                <w:color w:val="D4D4D4"/>
+                <w:sz w:val="21"/>
+                <w:szCs w:val="21"/>
+              </w:rPr>
+              <w:t xml:space="preserve"> { </w:t>
+            </w:r>
+            <w:proofErr w:type="spellStart"/>
+            <w:r>
+              <w:rPr>
+                <w:rFonts w:ascii="Consolas" w:eastAsia="Times New Roman" w:hAnsi="Consolas" w:cs="Times New Roman"/>
+                <w:color w:val="9CDCFE"/>
+                <w:sz w:val="21"/>
+                <w:szCs w:val="21"/>
+              </w:rPr>
+              <w:t>ToastrModule</w:t>
+            </w:r>
+            <w:proofErr w:type="spellEnd"/>
+            <w:r>
+              <w:rPr>
+                <w:rFonts w:ascii="Consolas" w:eastAsia="Times New Roman" w:hAnsi="Consolas" w:cs="Times New Roman"/>
+                <w:color w:val="D4D4D4"/>
+                <w:sz w:val="21"/>
+                <w:szCs w:val="21"/>
+              </w:rPr>
+              <w:t xml:space="preserve"> } </w:t>
+            </w:r>
+            <w:r>
+              <w:rPr>
+                <w:rFonts w:ascii="Consolas" w:eastAsia="Times New Roman" w:hAnsi="Consolas" w:cs="Times New Roman"/>
+                <w:color w:val="C586C0"/>
+                <w:sz w:val="21"/>
+                <w:szCs w:val="21"/>
+              </w:rPr>
+              <w:t>from</w:t>
+            </w:r>
+            <w:r>
+              <w:rPr>
+                <w:rFonts w:ascii="Consolas" w:eastAsia="Times New Roman" w:hAnsi="Consolas" w:cs="Times New Roman"/>
+                <w:color w:val="D4D4D4"/>
+                <w:sz w:val="21"/>
+                <w:szCs w:val="21"/>
+              </w:rPr>
+              <w:t xml:space="preserve"> </w:t>
+            </w:r>
+            <w:r>
+              <w:rPr>
+                <w:rFonts w:ascii="Consolas" w:eastAsia="Times New Roman" w:hAnsi="Consolas" w:cs="Times New Roman"/>
+                <w:color w:val="CE9178"/>
+                <w:sz w:val="21"/>
+                <w:szCs w:val="21"/>
+              </w:rPr>
+              <w:t>'</w:t>
+            </w:r>
+            <w:proofErr w:type="spellStart"/>
+            <w:r>
+              <w:rPr>
+                <w:rFonts w:ascii="Consolas" w:eastAsia="Times New Roman" w:hAnsi="Consolas" w:cs="Times New Roman"/>
+                <w:color w:val="CE9178"/>
+                <w:sz w:val="21"/>
+                <w:szCs w:val="21"/>
+              </w:rPr>
+              <w:t>ngx-toastr</w:t>
+            </w:r>
+            <w:proofErr w:type="spellEnd"/>
+            <w:r>
+              <w:rPr>
+                <w:rFonts w:ascii="Consolas" w:eastAsia="Times New Roman" w:hAnsi="Consolas" w:cs="Times New Roman"/>
+                <w:color w:val="CE9178"/>
+                <w:sz w:val="21"/>
+                <w:szCs w:val="21"/>
+              </w:rPr>
+              <w:t>'</w:t>
+            </w:r>
+            <w:r>
+              <w:rPr>
+                <w:rFonts w:ascii="Consolas" w:eastAsia="Times New Roman" w:hAnsi="Consolas" w:cs="Times New Roman"/>
+                <w:color w:val="D4D4D4"/>
+                <w:sz w:val="21"/>
+                <w:szCs w:val="21"/>
+              </w:rPr>
+              <w:t>;</w:t>
+            </w:r>
+          </w:p>
+          <w:p>
+            <w:pPr>
+              <w:shd w:val="clear" w:color="auto" w:fill="1E1E1E"/>
+              <w:spacing w:line="285" w:lineRule="atLeast"/>
+            </w:pPr>
+            <w:r>
+              <w:t xml:space="preserve">Imports array add </w:t>
+            </w:r>
+          </w:p>
+          <w:p>
+            <w:pPr>
+              <w:shd w:val="clear" w:color="auto" w:fill="1E1E1E"/>
+              <w:spacing w:line="285" w:lineRule="atLeast"/>
+              <w:rPr>
+                <w:rFonts w:ascii="Consolas" w:eastAsia="Times New Roman" w:hAnsi="Consolas" w:cs="Times New Roman"/>
+                <w:color w:val="D4D4D4"/>
+                <w:sz w:val="21"/>
+                <w:szCs w:val="21"/>
+              </w:rPr>
+            </w:pPr>
+            <w:proofErr w:type="spellStart"/>
+            <w:r>
+              <w:rPr>
+                <w:rFonts w:ascii="Consolas" w:eastAsia="Times New Roman" w:hAnsi="Consolas" w:cs="Times New Roman"/>
+                <w:color w:val="4EC9B0"/>
+                <w:sz w:val="21"/>
+                <w:szCs w:val="21"/>
+              </w:rPr>
+              <w:t>ToastrModule</w:t>
+            </w:r>
+            <w:r>
+              <w:rPr>
+                <w:rFonts w:ascii="Consolas" w:eastAsia="Times New Roman" w:hAnsi="Consolas" w:cs="Times New Roman"/>
+                <w:color w:val="D4D4D4"/>
+                <w:sz w:val="21"/>
+                <w:szCs w:val="21"/>
+              </w:rPr>
+              <w:t>.</w:t>
+            </w:r>
+            <w:r>
+              <w:rPr>
+                <w:rFonts w:ascii="Consolas" w:eastAsia="Times New Roman" w:hAnsi="Consolas" w:cs="Times New Roman"/>
+                <w:color w:val="DCDCAA"/>
+                <w:sz w:val="21"/>
+                <w:szCs w:val="21"/>
+              </w:rPr>
+              <w:t>forRoot</w:t>
+            </w:r>
+            <w:proofErr w:type="spellEnd"/>
+            <w:r>
+              <w:rPr>
+                <w:rFonts w:ascii="Consolas" w:eastAsia="Times New Roman" w:hAnsi="Consolas" w:cs="Times New Roman"/>
+                <w:color w:val="D4D4D4"/>
+                <w:sz w:val="21"/>
+                <w:szCs w:val="21"/>
+              </w:rPr>
+              <w:t>({</w:t>
+            </w:r>
+            <w:proofErr w:type="spellStart"/>
+            <w:r>
+              <w:rPr>
+                <w:rFonts w:ascii="Consolas" w:eastAsia="Times New Roman" w:hAnsi="Consolas" w:cs="Times New Roman"/>
+                <w:color w:val="9CDCFE"/>
+                <w:sz w:val="21"/>
+                <w:szCs w:val="21"/>
+              </w:rPr>
+              <w:t>positionClass</w:t>
+            </w:r>
+            <w:proofErr w:type="spellEnd"/>
+            <w:r>
+              <w:rPr>
+                <w:rFonts w:ascii="Consolas" w:eastAsia="Times New Roman" w:hAnsi="Consolas" w:cs="Times New Roman"/>
+                <w:color w:val="9CDCFE"/>
+                <w:sz w:val="21"/>
+                <w:szCs w:val="21"/>
+              </w:rPr>
+              <w:t>:</w:t>
+            </w:r>
+            <w:r>
+              <w:rPr>
+                <w:rFonts w:ascii="Consolas" w:eastAsia="Times New Roman" w:hAnsi="Consolas" w:cs="Times New Roman"/>
+                <w:color w:val="D4D4D4"/>
+                <w:sz w:val="21"/>
+                <w:szCs w:val="21"/>
+              </w:rPr>
+              <w:t xml:space="preserve"> </w:t>
+            </w:r>
+            <w:r>
+              <w:rPr>
+                <w:rFonts w:ascii="Consolas" w:eastAsia="Times New Roman" w:hAnsi="Consolas" w:cs="Times New Roman"/>
+                <w:color w:val="CE9178"/>
+                <w:sz w:val="21"/>
+                <w:szCs w:val="21"/>
+              </w:rPr>
+              <w:t>'toast-bottom-right'</w:t>
+            </w:r>
+            <w:r>
+              <w:rPr>
+                <w:rFonts w:ascii="Consolas" w:eastAsia="Times New Roman" w:hAnsi="Consolas" w:cs="Times New Roman"/>
+                <w:color w:val="D4D4D4"/>
+                <w:sz w:val="21"/>
+                <w:szCs w:val="21"/>
+              </w:rPr>
+              <w:t>})</w:t>
             </w:r>
           </w:p>
           <w:p>
@@ -6972,287 +8759,7 @@
               <w:pStyle w:val="Heading3"/>
               <w:outlineLvl w:val="2"/>
             </w:pPr>
-          </w:p>
-          <w:p>
-            <w:pPr>
-              <w:pStyle w:val="Heading3"/>
-              <w:outlineLvl w:val="2"/>
-            </w:pPr>
-            <w:bookmarkStart w:id="52" w:name="_Toc107270614"/>
-            <w:r>
-              <w:t>angular.json styles array</w:t>
-            </w:r>
-            <w:bookmarkEnd w:id="52"/>
-          </w:p>
-          <w:p>
-            <w:r>
-              <w:t>Added two references</w:t>
-            </w:r>
-            <w:r>
-              <w:t xml:space="preserve">, </w:t>
-            </w:r>
-            <w:r>
-              <w:rPr>
-                <w:color w:val="FF0000"/>
-              </w:rPr>
-              <w:t>these are wrong</w:t>
-            </w:r>
-            <w:r>
-              <w:t xml:space="preserve">. </w:t>
-            </w:r>
-            <w:r>
-              <w:rPr>
-                <w:color w:val="538135" w:themeColor="accent6" w:themeShade="BF"/>
-              </w:rPr>
-              <w:t>Update with following</w:t>
-            </w:r>
-          </w:p>
-          <w:p>
-            <w:pPr>
-              <w:shd w:val="clear" w:color="auto" w:fill="1E1E1E"/>
-              <w:spacing w:line="285" w:lineRule="atLeast"/>
-              <w:rPr>
-                <w:rFonts w:ascii="Consolas" w:eastAsia="Times New Roman" w:hAnsi="Consolas" w:cs="Times New Roman"/>
-                <w:color w:val="CE9178"/>
-                <w:sz w:val="21"/>
-                <w:szCs w:val="21"/>
-              </w:rPr>
-            </w:pPr>
-            <w:r>
-              <w:rPr>
-                <w:rFonts w:ascii="Consolas" w:eastAsia="Times New Roman" w:hAnsi="Consolas" w:cs="Times New Roman"/>
-                <w:color w:val="CE9178"/>
-                <w:sz w:val="21"/>
-                <w:szCs w:val="21"/>
-              </w:rPr>
-              <w:t>"node_modules/ngx-bootstrap/datepicker/</w:t>
-            </w:r>
-          </w:p>
-          <w:p>
-            <w:pPr>
-              <w:shd w:val="clear" w:color="auto" w:fill="1E1E1E"/>
-              <w:spacing w:line="285" w:lineRule="atLeast"/>
-              <w:rPr>
-                <w:rFonts w:ascii="Consolas" w:eastAsia="Times New Roman" w:hAnsi="Consolas" w:cs="Times New Roman"/>
-                <w:color w:val="D4D4D4"/>
-                <w:sz w:val="21"/>
-                <w:szCs w:val="21"/>
-              </w:rPr>
-            </w:pPr>
-            <w:r>
-              <w:rPr>
-                <w:rFonts w:ascii="Consolas" w:eastAsia="Times New Roman" w:hAnsi="Consolas" w:cs="Times New Roman"/>
-                <w:color w:val="CE9178"/>
-                <w:sz w:val="21"/>
-                <w:szCs w:val="21"/>
-              </w:rPr>
-              <w:t>bs-datepicker.css"</w:t>
-            </w:r>
-            <w:r>
-              <w:rPr>
-                <w:rFonts w:ascii="Consolas" w:eastAsia="Times New Roman" w:hAnsi="Consolas" w:cs="Times New Roman"/>
-                <w:color w:val="D4D4D4"/>
-                <w:sz w:val="21"/>
-                <w:szCs w:val="21"/>
-              </w:rPr>
-              <w:t>,</w:t>
-            </w:r>
-          </w:p>
-          <w:p>
-            <w:pPr>
-              <w:shd w:val="clear" w:color="auto" w:fill="1E1E1E"/>
-              <w:spacing w:line="285" w:lineRule="atLeast"/>
-              <w:rPr>
-                <w:rFonts w:ascii="Consolas" w:eastAsia="Times New Roman" w:hAnsi="Consolas" w:cs="Times New Roman"/>
-                <w:color w:val="CE9178"/>
-                <w:sz w:val="21"/>
-                <w:szCs w:val="21"/>
-              </w:rPr>
-            </w:pPr>
-            <w:r>
-              <w:rPr>
-                <w:rFonts w:ascii="Consolas" w:eastAsia="Times New Roman" w:hAnsi="Consolas" w:cs="Times New Roman"/>
-                <w:color w:val="CE9178"/>
-                <w:sz w:val="21"/>
-                <w:szCs w:val="21"/>
-              </w:rPr>
-              <w:t>"node_modules/bootstrap/dist/css/</w:t>
-            </w:r>
-          </w:p>
-          <w:p>
-            <w:pPr>
-              <w:shd w:val="clear" w:color="auto" w:fill="1E1E1E"/>
-              <w:spacing w:line="285" w:lineRule="atLeast"/>
-              <w:rPr>
-                <w:rFonts w:ascii="Consolas" w:eastAsia="Times New Roman" w:hAnsi="Consolas" w:cs="Times New Roman"/>
-                <w:color w:val="D4D4D4"/>
-                <w:sz w:val="21"/>
-                <w:szCs w:val="21"/>
-              </w:rPr>
-            </w:pPr>
-            <w:r>
-              <w:rPr>
-                <w:rFonts w:ascii="Consolas" w:eastAsia="Times New Roman" w:hAnsi="Consolas" w:cs="Times New Roman"/>
-                <w:color w:val="CE9178"/>
-                <w:sz w:val="21"/>
-                <w:szCs w:val="21"/>
-              </w:rPr>
-              <w:t>bootstrap.min.css"</w:t>
-            </w:r>
-            <w:r>
-              <w:rPr>
-                <w:rFonts w:ascii="Consolas" w:eastAsia="Times New Roman" w:hAnsi="Consolas" w:cs="Times New Roman"/>
-                <w:color w:val="D4D4D4"/>
-                <w:sz w:val="21"/>
-                <w:szCs w:val="21"/>
-              </w:rPr>
-              <w:t>,</w:t>
-            </w:r>
-          </w:p>
-          <w:p>
-            <w:pPr>
-              <w:pStyle w:val="Heading3"/>
-              <w:outlineLvl w:val="2"/>
-            </w:pPr>
-          </w:p>
-          <w:p>
-            <w:pPr>
-              <w:pStyle w:val="Heading3"/>
-              <w:outlineLvl w:val="2"/>
-            </w:pPr>
-            <w:bookmarkStart w:id="53" w:name="_Toc107270615"/>
-            <w:r>
-              <w:t>app.module.ts</w:t>
-            </w:r>
-            <w:bookmarkEnd w:id="53"/>
-          </w:p>
-          <w:p>
-            <w:r>
-              <w:t>Following got added</w:t>
-            </w:r>
-          </w:p>
-          <w:p>
-            <w:pPr>
-              <w:shd w:val="clear" w:color="auto" w:fill="1E1E1E"/>
-              <w:spacing w:line="285" w:lineRule="atLeast"/>
-              <w:rPr>
-                <w:rFonts w:ascii="Consolas" w:eastAsia="Times New Roman" w:hAnsi="Consolas" w:cs="Times New Roman"/>
-                <w:color w:val="D4D4D4"/>
-                <w:sz w:val="21"/>
-                <w:szCs w:val="21"/>
-              </w:rPr>
-            </w:pPr>
-            <w:r>
-              <w:rPr>
-                <w:rFonts w:ascii="Consolas" w:eastAsia="Times New Roman" w:hAnsi="Consolas" w:cs="Times New Roman"/>
-                <w:color w:val="C586C0"/>
-                <w:sz w:val="21"/>
-                <w:szCs w:val="21"/>
-              </w:rPr>
-              <w:t>import</w:t>
-            </w:r>
-            <w:r>
-              <w:rPr>
-                <w:rFonts w:ascii="Consolas" w:eastAsia="Times New Roman" w:hAnsi="Consolas" w:cs="Times New Roman"/>
-                <w:color w:val="D4D4D4"/>
-                <w:sz w:val="21"/>
-                <w:szCs w:val="21"/>
-              </w:rPr>
-              <w:t xml:space="preserve"> { </w:t>
-            </w:r>
-            <w:r>
-              <w:rPr>
-                <w:rFonts w:ascii="Consolas" w:eastAsia="Times New Roman" w:hAnsi="Consolas" w:cs="Times New Roman"/>
-                <w:color w:val="9CDCFE"/>
-                <w:sz w:val="21"/>
-                <w:szCs w:val="21"/>
-              </w:rPr>
-              <w:t>BrowserAnimationsModule</w:t>
-            </w:r>
-            <w:r>
-              <w:rPr>
-                <w:rFonts w:ascii="Consolas" w:eastAsia="Times New Roman" w:hAnsi="Consolas" w:cs="Times New Roman"/>
-                <w:color w:val="D4D4D4"/>
-                <w:sz w:val="21"/>
-                <w:szCs w:val="21"/>
-              </w:rPr>
-              <w:t xml:space="preserve"> } </w:t>
-            </w:r>
-            <w:r>
-              <w:rPr>
-                <w:rFonts w:ascii="Consolas" w:eastAsia="Times New Roman" w:hAnsi="Consolas" w:cs="Times New Roman"/>
-                <w:color w:val="C586C0"/>
-                <w:sz w:val="21"/>
-                <w:szCs w:val="21"/>
-              </w:rPr>
-              <w:t>from</w:t>
-            </w:r>
-            <w:r>
-              <w:rPr>
-                <w:rFonts w:ascii="Consolas" w:eastAsia="Times New Roman" w:hAnsi="Consolas" w:cs="Times New Roman"/>
-                <w:color w:val="D4D4D4"/>
-                <w:sz w:val="21"/>
-                <w:szCs w:val="21"/>
-              </w:rPr>
-              <w:t xml:space="preserve"> </w:t>
-            </w:r>
-            <w:r>
-              <w:rPr>
-                <w:rFonts w:ascii="Consolas" w:eastAsia="Times New Roman" w:hAnsi="Consolas" w:cs="Times New Roman"/>
-                <w:color w:val="CE9178"/>
-                <w:sz w:val="21"/>
-                <w:szCs w:val="21"/>
-              </w:rPr>
-              <w:t>'@angular/platform-browser/animations'</w:t>
-            </w:r>
-            <w:r>
-              <w:rPr>
-                <w:rFonts w:ascii="Consolas" w:eastAsia="Times New Roman" w:hAnsi="Consolas" w:cs="Times New Roman"/>
-                <w:color w:val="D4D4D4"/>
-                <w:sz w:val="21"/>
-                <w:szCs w:val="21"/>
-              </w:rPr>
-              <w:t>;</w:t>
-            </w:r>
-          </w:p>
-          <w:p>
-            <w:r>
-              <w:t>and to imports array</w:t>
-            </w:r>
-          </w:p>
-          <w:p>
-            <w:pPr>
-              <w:shd w:val="clear" w:color="auto" w:fill="1E1E1E"/>
-              <w:spacing w:line="285" w:lineRule="atLeast"/>
-              <w:rPr>
-                <w:rFonts w:ascii="Consolas" w:eastAsia="Times New Roman" w:hAnsi="Consolas" w:cs="Times New Roman"/>
-                <w:color w:val="D4D4D4"/>
-                <w:sz w:val="21"/>
-                <w:szCs w:val="21"/>
-              </w:rPr>
-            </w:pPr>
-            <w:r>
-              <w:rPr>
-                <w:rFonts w:ascii="Consolas" w:eastAsia="Times New Roman" w:hAnsi="Consolas" w:cs="Times New Roman"/>
-                <w:color w:val="4EC9B0"/>
-                <w:sz w:val="21"/>
-                <w:szCs w:val="21"/>
-              </w:rPr>
-              <w:t>BrowserAnimationsModule</w:t>
-            </w:r>
-          </w:p>
-          <w:p>
-            <w:pPr>
-              <w:pStyle w:val="Heading3"/>
-              <w:outlineLvl w:val="2"/>
-            </w:pPr>
-          </w:p>
-          <w:p>
-            <w:pPr>
-              <w:pStyle w:val="Heading3"/>
-              <w:outlineLvl w:val="2"/>
-            </w:pPr>
-            <w:bookmarkStart w:id="54" w:name="_Toc107270616"/>
+            <w:bookmarkStart w:id="54" w:name="_Toc112971611"/>
             <w:r>
               <w:t>Run the app</w:t>
             </w:r>
@@ -7297,7 +8804,7 @@
       <w:pPr>
         <w:pStyle w:val="Heading1"/>
       </w:pPr>
-      <w:bookmarkStart w:id="55" w:name="_Toc107270617"/>
+      <w:bookmarkStart w:id="55" w:name="_Toc112971612"/>
       <w:r>
         <w:lastRenderedPageBreak/>
         <w:t>E</w:t>
@@ -7311,9 +8818,17 @@
       <w:pPr>
         <w:pStyle w:val="Heading2"/>
       </w:pPr>
-      <w:bookmarkStart w:id="56" w:name="_Toc107270618"/>
-      <w:r>
-        <w:t>Adding c# related extensions</w:t>
+      <w:bookmarkStart w:id="56" w:name="_Toc112971613"/>
+      <w:r>
+        <w:t xml:space="preserve">Adding </w:t>
+      </w:r>
+      <w:proofErr w:type="spellStart"/>
+      <w:r>
+        <w:t>c#</w:t>
+      </w:r>
+      <w:proofErr w:type="spellEnd"/>
+      <w:r>
+        <w:t xml:space="preserve"> related extensions</w:t>
       </w:r>
       <w:r>
         <w:t xml:space="preserve"> &amp; packages</w:t>
@@ -7356,7 +8871,15 @@
               <w:ind w:left="330"/>
             </w:pPr>
             <w:r>
-              <w:t>C# for Visual Studio Code (powered by OmniSharp)</w:t>
+              <w:t xml:space="preserve">C# for Visual Studio Code (powered by </w:t>
+            </w:r>
+            <w:proofErr w:type="spellStart"/>
+            <w:r>
+              <w:t>OmniSharp</w:t>
+            </w:r>
+            <w:proofErr w:type="spellEnd"/>
+            <w:r>
+              <w:t>)</w:t>
             </w:r>
           </w:p>
           <w:p>
@@ -7371,9 +8894,11 @@
             <w:r>
               <w:t xml:space="preserve">C# Extensions by </w:t>
             </w:r>
+            <w:proofErr w:type="spellStart"/>
             <w:r>
               <w:t>JosKreativ</w:t>
             </w:r>
+            <w:proofErr w:type="spellEnd"/>
           </w:p>
           <w:p>
             <w:pPr>
@@ -7404,8 +8929,13 @@
               <w:ind w:left="330"/>
             </w:pPr>
             <w:r>
-              <w:t>SQLite by alexcvzz</w:t>
-            </w:r>
+              <w:t xml:space="preserve">SQLite by </w:t>
+            </w:r>
+            <w:proofErr w:type="spellStart"/>
+            <w:r>
+              <w:t>alexcvzz</w:t>
+            </w:r>
+            <w:proofErr w:type="spellEnd"/>
           </w:p>
         </w:tc>
         <w:tc>
@@ -7422,7 +8952,15 @@
               <w:ind w:left="346"/>
             </w:pPr>
             <w:r>
-              <w:t xml:space="preserve">After the reload you'll be shown some file missing popup - click yes. It will create .vscode folder. </w:t>
+              <w:t>After the reload you'll be shown some file missing popup - click yes. It will create .</w:t>
+            </w:r>
+            <w:proofErr w:type="spellStart"/>
+            <w:r>
+              <w:t>vscode</w:t>
+            </w:r>
+            <w:proofErr w:type="spellEnd"/>
+            <w:r>
+              <w:t xml:space="preserve"> folder. </w:t>
             </w:r>
           </w:p>
           <w:p>
@@ -7457,7 +8995,23 @@
                 <w:b/>
                 <w:bCs/>
               </w:rPr>
-              <w:t>Adding nuget extension</w:t>
+              <w:t xml:space="preserve">Adding </w:t>
+            </w:r>
+            <w:proofErr w:type="spellStart"/>
+            <w:r>
+              <w:rPr>
+                <w:b/>
+                <w:bCs/>
+              </w:rPr>
+              <w:t>nuget</w:t>
+            </w:r>
+            <w:proofErr w:type="spellEnd"/>
+            <w:r>
+              <w:rPr>
+                <w:b/>
+                <w:bCs/>
+              </w:rPr>
+              <w:t xml:space="preserve"> extension</w:t>
             </w:r>
           </w:p>
           <w:p>
@@ -7470,8 +9024,13 @@
               <w:ind w:left="330"/>
             </w:pPr>
             <w:r>
-              <w:t>NuGet Gallery by pcislo</w:t>
-            </w:r>
+              <w:t xml:space="preserve">NuGet Gallery by </w:t>
+            </w:r>
+            <w:proofErr w:type="spellStart"/>
+            <w:r>
+              <w:t>pcislo</w:t>
+            </w:r>
+            <w:proofErr w:type="spellEnd"/>
           </w:p>
           <w:p>
             <w:pPr>
@@ -7482,8 +9041,21 @@
               </w:numPr>
               <w:ind w:left="330"/>
             </w:pPr>
-            <w:r>
-              <w:t>vscode-nuget-package-manager [use above]</w:t>
+            <w:proofErr w:type="spellStart"/>
+            <w:r>
+              <w:t>vscode</w:t>
+            </w:r>
+            <w:proofErr w:type="spellEnd"/>
+            <w:r>
+              <w:t>-</w:t>
+            </w:r>
+            <w:proofErr w:type="spellStart"/>
+            <w:r>
+              <w:t>nuget</w:t>
+            </w:r>
+            <w:proofErr w:type="spellEnd"/>
+            <w:r>
+              <w:t>-package-manager [use above]</w:t>
             </w:r>
           </w:p>
         </w:tc>
@@ -7513,7 +9085,7 @@
       <w:pPr>
         <w:pStyle w:val="Heading2"/>
       </w:pPr>
-      <w:bookmarkStart w:id="57" w:name="_Toc107270619"/>
+      <w:bookmarkStart w:id="57" w:name="_Toc112971614"/>
       <w:r>
         <w:t>Angular Extensions</w:t>
       </w:r>
@@ -7563,8 +9135,13 @@
               </w:numPr>
             </w:pPr>
             <w:r>
-              <w:t>Angular Files 1.6.2 Alexander Ivanichev</w:t>
-            </w:r>
+              <w:t xml:space="preserve">Angular Files 1.6.2 Alexander </w:t>
+            </w:r>
+            <w:proofErr w:type="spellStart"/>
+            <w:r>
+              <w:t>Ivanichev</w:t>
+            </w:r>
+            <w:proofErr w:type="spellEnd"/>
           </w:p>
           <w:p>
             <w:pPr>
@@ -7640,7 +9217,15 @@
               </w:numPr>
             </w:pPr>
             <w:r>
-              <w:t>Path Intellisense Christian Kohler 1.4.2</w:t>
+              <w:t xml:space="preserve">Path </w:t>
+            </w:r>
+            <w:proofErr w:type="spellStart"/>
+            <w:r>
+              <w:t>Intellisense</w:t>
+            </w:r>
+            <w:proofErr w:type="spellEnd"/>
+            <w:r>
+              <w:t xml:space="preserve"> Christian Kohler 1.4.2</w:t>
             </w:r>
           </w:p>
           <w:p>
@@ -7652,7 +9237,15 @@
               </w:numPr>
             </w:pPr>
             <w:r>
-              <w:t>Prettier - Code formatter Esben Petersen 1.6.1</w:t>
+              <w:t xml:space="preserve">Prettier - Code formatter </w:t>
+            </w:r>
+            <w:proofErr w:type="spellStart"/>
+            <w:r>
+              <w:t>Esben</w:t>
+            </w:r>
+            <w:proofErr w:type="spellEnd"/>
+            <w:r>
+              <w:t xml:space="preserve"> Petersen 1.6.1</w:t>
             </w:r>
           </w:p>
           <w:p>
@@ -7663,8 +9256,21 @@
                 <w:numId w:val="18"/>
               </w:numPr>
             </w:pPr>
-            <w:r>
-              <w:t>TSLint egamma 1.4.40</w:t>
+            <w:proofErr w:type="spellStart"/>
+            <w:r>
+              <w:t>TSLint</w:t>
+            </w:r>
+            <w:proofErr w:type="spellEnd"/>
+            <w:r>
+              <w:t xml:space="preserve"> </w:t>
+            </w:r>
+            <w:proofErr w:type="spellStart"/>
+            <w:r>
+              <w:t>egamma</w:t>
+            </w:r>
+            <w:proofErr w:type="spellEnd"/>
+            <w:r>
+              <w:t xml:space="preserve"> 1.4.40</w:t>
             </w:r>
           </w:p>
           <w:p/>
@@ -7675,7 +9281,7 @@
       <w:pPr>
         <w:pStyle w:val="Heading2"/>
       </w:pPr>
-      <w:bookmarkStart w:id="58" w:name="_Toc107270620"/>
+      <w:bookmarkStart w:id="58" w:name="_Toc112971615"/>
       <w:r>
         <w:t>Adding Packages</w:t>
       </w:r>
@@ -7710,7 +9316,15 @@
         <w:sym w:font="Wingdings" w:char="F0E8"/>
       </w:r>
       <w:r>
-        <w:t xml:space="preserve"> type nuget </w:t>
+        <w:t xml:space="preserve"> type </w:t>
+      </w:r>
+      <w:proofErr w:type="spellStart"/>
+      <w:r>
+        <w:t>nuget</w:t>
+      </w:r>
+      <w:proofErr w:type="spellEnd"/>
+      <w:r>
+        <w:t xml:space="preserve"> </w:t>
       </w:r>
       <w:r>
         <w:sym w:font="Wingdings" w:char="F0E8"/>
@@ -7729,8 +9343,13 @@
         <w:spacing w:after="0"/>
       </w:pPr>
       <w:r>
-        <w:t>Search for the following packages, select package, and tick the check box for the project where it will get installed. In my case it is MSC.Api.csproj</w:t>
-      </w:r>
+        <w:t xml:space="preserve">Search for the following packages, select package, and tick the check box for the project where it will get installed. In my case it is </w:t>
+      </w:r>
+      <w:proofErr w:type="spellStart"/>
+      <w:r>
+        <w:t>MSC.Api.csproj</w:t>
+      </w:r>
+      <w:proofErr w:type="spellEnd"/>
     </w:p>
     <w:p>
       <w:pPr>
@@ -7741,11 +9360,16 @@
         </w:numPr>
         <w:spacing w:after="0"/>
       </w:pPr>
+      <w:proofErr w:type="spellStart"/>
       <w:r>
         <w:t>Microsoft.EntityFrameworkCore</w:t>
       </w:r>
       <w:r>
-        <w:t>.Sqlite v6.0.6</w:t>
+        <w:t>.Sqlite</w:t>
+      </w:r>
+      <w:proofErr w:type="spellEnd"/>
+      <w:r>
+        <w:t xml:space="preserve"> v6.0.6</w:t>
       </w:r>
     </w:p>
     <w:p>
@@ -7757,8 +9381,13 @@
         </w:numPr>
         <w:spacing w:after="0"/>
       </w:pPr>
-      <w:r>
-        <w:t>Newtonsoft.Json v13.0.1</w:t>
+      <w:proofErr w:type="spellStart"/>
+      <w:r>
+        <w:t>Newtonsoft.Json</w:t>
+      </w:r>
+      <w:proofErr w:type="spellEnd"/>
+      <w:r>
+        <w:t xml:space="preserve"> v13.0.1</w:t>
       </w:r>
     </w:p>
     <w:p>
@@ -7770,8 +9399,13 @@
         </w:numPr>
         <w:spacing w:after="0"/>
       </w:pPr>
-      <w:r>
-        <w:t xml:space="preserve">Microsoft.EntityFrameworkCore.Design </w:t>
+      <w:proofErr w:type="spellStart"/>
+      <w:r>
+        <w:t>Microsoft.EntityFrameworkCore.Design</w:t>
+      </w:r>
+      <w:proofErr w:type="spellEnd"/>
+      <w:r>
+        <w:t xml:space="preserve"> </w:t>
       </w:r>
       <w:r>
         <w:t xml:space="preserve">v6.0.6 </w:t>
@@ -7789,9 +9423,11 @@
         </w:numPr>
         <w:spacing w:after="0"/>
       </w:pPr>
+      <w:proofErr w:type="spellStart"/>
       <w:r>
         <w:t>System.IdentityModel.Tokens.Jwt</w:t>
       </w:r>
+      <w:proofErr w:type="spellEnd"/>
       <w:r>
         <w:t xml:space="preserve"> v6.20.0</w:t>
       </w:r>
@@ -7811,9 +9447,11 @@
         </w:numPr>
         <w:spacing w:after="0"/>
       </w:pPr>
+      <w:proofErr w:type="spellStart"/>
       <w:r>
         <w:t>Microsoft.AspNetCore.Authentication.JwtBearer</w:t>
       </w:r>
+      <w:proofErr w:type="spellEnd"/>
       <w:r>
         <w:t xml:space="preserve"> v6.0.6</w:t>
       </w:r>
@@ -7844,7 +9482,15 @@
         <w:spacing w:after="0"/>
       </w:pPr>
       <w:r>
-        <w:t>dotnet -ef : It is a tool, pick the same version is the entity frame work installed above</w:t>
+        <w:t>dotnet -</w:t>
+      </w:r>
+      <w:proofErr w:type="spellStart"/>
+      <w:r>
+        <w:t>ef</w:t>
+      </w:r>
+      <w:proofErr w:type="spellEnd"/>
+      <w:r>
+        <w:t xml:space="preserve"> : It is a tool, pick the same version is the entity frame work installed above</w:t>
       </w:r>
     </w:p>
     <w:p>
@@ -7857,7 +9503,15 @@
         <w:spacing w:after="0"/>
       </w:pPr>
       <w:r>
-        <w:t>dotnet tool install --global dotnet-ef --version 6.0.6</w:t>
+        <w:t>dotnet tool install --global dotnet-</w:t>
+      </w:r>
+      <w:proofErr w:type="spellStart"/>
+      <w:r>
+        <w:t>ef</w:t>
+      </w:r>
+      <w:proofErr w:type="spellEnd"/>
+      <w:r>
+        <w:t xml:space="preserve"> --version 6.0.6</w:t>
       </w:r>
       <w:r>
         <w:t xml:space="preserve"> </w:t>
@@ -8159,7 +9813,6 @@
                               <w:dataBinding w:prefixMappings="xmlns:ns0='http://purl.org/dc/elements/1.1/' xmlns:ns1='http://schemas.openxmlformats.org/package/2006/metadata/core-properties' " w:xpath="/ns1:coreProperties[1]/ns0:title[1]" w:storeItemID="{6C3C8BC8-F283-45AE-878A-BAB7291924A1}"/>
                               <w:text/>
                             </w:sdtPr>
-                            <w:sdtEndPr/>
                             <w:sdtContent>
                               <w:r>
                                 <w:rPr>

</xml_diff>

<commit_message>
WebApi - EF Relationships Conventions – Seed Data – Automapper – Automapper Queryable Extensions
</commit_message>
<xml_diff>
--- a/Documents/0001 Project - Basic Info - Setup.docx
+++ b/Documents/0001 Project - Basic Info - Setup.docx
@@ -52,7 +52,7 @@
           <w:r>
             <w:fldChar w:fldCharType="separate"/>
           </w:r>
-          <w:hyperlink w:anchor="_Toc112971569" w:history="1">
+          <w:hyperlink w:anchor="_Toc113815900" w:history="1">
             <w:r>
               <w:rPr>
                 <w:rStyle w:val="Hyperlink"/>
@@ -79,7 +79,7 @@
                 <w:noProof/>
                 <w:webHidden/>
               </w:rPr>
-              <w:instrText xml:space="preserve"> PAGEREF _Toc112971569 \h </w:instrText>
+              <w:instrText xml:space="preserve"> PAGEREF _Toc113815900 \h </w:instrText>
             </w:r>
             <w:r>
               <w:rPr>
@@ -121,7 +121,7 @@
               <w:noProof/>
             </w:rPr>
           </w:pPr>
-          <w:hyperlink w:anchor="_Toc112971570" w:history="1">
+          <w:hyperlink w:anchor="_Toc113815901" w:history="1">
             <w:r>
               <w:rPr>
                 <w:rStyle w:val="Hyperlink"/>
@@ -148,7 +148,7 @@
                 <w:noProof/>
                 <w:webHidden/>
               </w:rPr>
-              <w:instrText xml:space="preserve"> PAGEREF _Toc112971570 \h </w:instrText>
+              <w:instrText xml:space="preserve"> PAGEREF _Toc113815901 \h </w:instrText>
             </w:r>
             <w:r>
               <w:rPr>
@@ -190,7 +190,7 @@
               <w:noProof/>
             </w:rPr>
           </w:pPr>
-          <w:hyperlink w:anchor="_Toc112971571" w:history="1">
+          <w:hyperlink w:anchor="_Toc113815902" w:history="1">
             <w:r>
               <w:rPr>
                 <w:rStyle w:val="Hyperlink"/>
@@ -217,7 +217,7 @@
                 <w:noProof/>
                 <w:webHidden/>
               </w:rPr>
-              <w:instrText xml:space="preserve"> PAGEREF _Toc112971571 \h </w:instrText>
+              <w:instrText xml:space="preserve"> PAGEREF _Toc113815902 \h </w:instrText>
             </w:r>
             <w:r>
               <w:rPr>
@@ -259,7 +259,7 @@
               <w:noProof/>
             </w:rPr>
           </w:pPr>
-          <w:hyperlink w:anchor="_Toc112971572" w:history="1">
+          <w:hyperlink w:anchor="_Toc113815903" w:history="1">
             <w:r>
               <w:rPr>
                 <w:rStyle w:val="Hyperlink"/>
@@ -286,7 +286,7 @@
                 <w:noProof/>
                 <w:webHidden/>
               </w:rPr>
-              <w:instrText xml:space="preserve"> PAGEREF _Toc112971572 \h </w:instrText>
+              <w:instrText xml:space="preserve"> PAGEREF _Toc113815903 \h </w:instrText>
             </w:r>
             <w:r>
               <w:rPr>
@@ -328,7 +328,7 @@
               <w:noProof/>
             </w:rPr>
           </w:pPr>
-          <w:hyperlink w:anchor="_Toc112971573" w:history="1">
+          <w:hyperlink w:anchor="_Toc113815904" w:history="1">
             <w:r>
               <w:rPr>
                 <w:rStyle w:val="Hyperlink"/>
@@ -355,7 +355,7 @@
                 <w:noProof/>
                 <w:webHidden/>
               </w:rPr>
-              <w:instrText xml:space="preserve"> PAGEREF _Toc112971573 \h </w:instrText>
+              <w:instrText xml:space="preserve"> PAGEREF _Toc113815904 \h </w:instrText>
             </w:r>
             <w:r>
               <w:rPr>
@@ -397,7 +397,7 @@
               <w:noProof/>
             </w:rPr>
           </w:pPr>
-          <w:hyperlink w:anchor="_Toc112971574" w:history="1">
+          <w:hyperlink w:anchor="_Toc113815905" w:history="1">
             <w:r>
               <w:rPr>
                 <w:rStyle w:val="Hyperlink"/>
@@ -424,7 +424,7 @@
                 <w:noProof/>
                 <w:webHidden/>
               </w:rPr>
-              <w:instrText xml:space="preserve"> PAGEREF _Toc112971574 \h </w:instrText>
+              <w:instrText xml:space="preserve"> PAGEREF _Toc113815905 \h </w:instrText>
             </w:r>
             <w:r>
               <w:rPr>
@@ -466,7 +466,7 @@
               <w:noProof/>
             </w:rPr>
           </w:pPr>
-          <w:hyperlink w:anchor="_Toc112971575" w:history="1">
+          <w:hyperlink w:anchor="_Toc113815906" w:history="1">
             <w:r>
               <w:rPr>
                 <w:rStyle w:val="Hyperlink"/>
@@ -493,7 +493,7 @@
                 <w:noProof/>
                 <w:webHidden/>
               </w:rPr>
-              <w:instrText xml:space="preserve"> PAGEREF _Toc112971575 \h </w:instrText>
+              <w:instrText xml:space="preserve"> PAGEREF _Toc113815906 \h </w:instrText>
             </w:r>
             <w:r>
               <w:rPr>
@@ -535,7 +535,7 @@
               <w:noProof/>
             </w:rPr>
           </w:pPr>
-          <w:hyperlink w:anchor="_Toc112971576" w:history="1">
+          <w:hyperlink w:anchor="_Toc113815907" w:history="1">
             <w:r>
               <w:rPr>
                 <w:rStyle w:val="Hyperlink"/>
@@ -562,7 +562,7 @@
                 <w:noProof/>
                 <w:webHidden/>
               </w:rPr>
-              <w:instrText xml:space="preserve"> PAGEREF _Toc112971576 \h </w:instrText>
+              <w:instrText xml:space="preserve"> PAGEREF _Toc113815907 \h </w:instrText>
             </w:r>
             <w:r>
               <w:rPr>
@@ -604,7 +604,7 @@
               <w:noProof/>
             </w:rPr>
           </w:pPr>
-          <w:hyperlink w:anchor="_Toc112971577" w:history="1">
+          <w:hyperlink w:anchor="_Toc113815908" w:history="1">
             <w:r>
               <w:rPr>
                 <w:rStyle w:val="Hyperlink"/>
@@ -631,7 +631,7 @@
                 <w:noProof/>
                 <w:webHidden/>
               </w:rPr>
-              <w:instrText xml:space="preserve"> PAGEREF _Toc112971577 \h </w:instrText>
+              <w:instrText xml:space="preserve"> PAGEREF _Toc113815908 \h </w:instrText>
             </w:r>
             <w:r>
               <w:rPr>
@@ -673,7 +673,7 @@
               <w:noProof/>
             </w:rPr>
           </w:pPr>
-          <w:hyperlink w:anchor="_Toc112971578" w:history="1">
+          <w:hyperlink w:anchor="_Toc113815909" w:history="1">
             <w:r>
               <w:rPr>
                 <w:rStyle w:val="Hyperlink"/>
@@ -700,7 +700,7 @@
                 <w:noProof/>
                 <w:webHidden/>
               </w:rPr>
-              <w:instrText xml:space="preserve"> PAGEREF _Toc112971578 \h </w:instrText>
+              <w:instrText xml:space="preserve"> PAGEREF _Toc113815909 \h </w:instrText>
             </w:r>
             <w:r>
               <w:rPr>
@@ -742,7 +742,7 @@
               <w:noProof/>
             </w:rPr>
           </w:pPr>
-          <w:hyperlink w:anchor="_Toc112971579" w:history="1">
+          <w:hyperlink w:anchor="_Toc113815910" w:history="1">
             <w:r>
               <w:rPr>
                 <w:rStyle w:val="Hyperlink"/>
@@ -769,7 +769,7 @@
                 <w:noProof/>
                 <w:webHidden/>
               </w:rPr>
-              <w:instrText xml:space="preserve"> PAGEREF _Toc112971579 \h </w:instrText>
+              <w:instrText xml:space="preserve"> PAGEREF _Toc113815910 \h </w:instrText>
             </w:r>
             <w:r>
               <w:rPr>
@@ -811,7 +811,7 @@
               <w:noProof/>
             </w:rPr>
           </w:pPr>
-          <w:hyperlink w:anchor="_Toc112971580" w:history="1">
+          <w:hyperlink w:anchor="_Toc113815911" w:history="1">
             <w:r>
               <w:rPr>
                 <w:rStyle w:val="Hyperlink"/>
@@ -838,7 +838,7 @@
                 <w:noProof/>
                 <w:webHidden/>
               </w:rPr>
-              <w:instrText xml:space="preserve"> PAGEREF _Toc112971580 \h </w:instrText>
+              <w:instrText xml:space="preserve"> PAGEREF _Toc113815911 \h </w:instrText>
             </w:r>
             <w:r>
               <w:rPr>
@@ -880,7 +880,7 @@
               <w:noProof/>
             </w:rPr>
           </w:pPr>
-          <w:hyperlink w:anchor="_Toc112971581" w:history="1">
+          <w:hyperlink w:anchor="_Toc113815912" w:history="1">
             <w:r>
               <w:rPr>
                 <w:rStyle w:val="Hyperlink"/>
@@ -907,7 +907,7 @@
                 <w:noProof/>
                 <w:webHidden/>
               </w:rPr>
-              <w:instrText xml:space="preserve"> PAGEREF _Toc112971581 \h </w:instrText>
+              <w:instrText xml:space="preserve"> PAGEREF _Toc113815912 \h </w:instrText>
             </w:r>
             <w:r>
               <w:rPr>
@@ -949,7 +949,7 @@
               <w:noProof/>
             </w:rPr>
           </w:pPr>
-          <w:hyperlink w:anchor="_Toc112971582" w:history="1">
+          <w:hyperlink w:anchor="_Toc113815913" w:history="1">
             <w:r>
               <w:rPr>
                 <w:rStyle w:val="Hyperlink"/>
@@ -976,7 +976,7 @@
                 <w:noProof/>
                 <w:webHidden/>
               </w:rPr>
-              <w:instrText xml:space="preserve"> PAGEREF _Toc112971582 \h </w:instrText>
+              <w:instrText xml:space="preserve"> PAGEREF _Toc113815913 \h </w:instrText>
             </w:r>
             <w:r>
               <w:rPr>
@@ -1018,7 +1018,7 @@
               <w:noProof/>
             </w:rPr>
           </w:pPr>
-          <w:hyperlink w:anchor="_Toc112971583" w:history="1">
+          <w:hyperlink w:anchor="_Toc113815914" w:history="1">
             <w:r>
               <w:rPr>
                 <w:rStyle w:val="Hyperlink"/>
@@ -1045,7 +1045,7 @@
                 <w:noProof/>
                 <w:webHidden/>
               </w:rPr>
-              <w:instrText xml:space="preserve"> PAGEREF _Toc112971583 \h </w:instrText>
+              <w:instrText xml:space="preserve"> PAGEREF _Toc113815914 \h </w:instrText>
             </w:r>
             <w:r>
               <w:rPr>
@@ -1087,7 +1087,7 @@
               <w:noProof/>
             </w:rPr>
           </w:pPr>
-          <w:hyperlink w:anchor="_Toc112971584" w:history="1">
+          <w:hyperlink w:anchor="_Toc113815915" w:history="1">
             <w:r>
               <w:rPr>
                 <w:rStyle w:val="Hyperlink"/>
@@ -1114,7 +1114,7 @@
                 <w:noProof/>
                 <w:webHidden/>
               </w:rPr>
-              <w:instrText xml:space="preserve"> PAGEREF _Toc112971584 \h </w:instrText>
+              <w:instrText xml:space="preserve"> PAGEREF _Toc113815915 \h </w:instrText>
             </w:r>
             <w:r>
               <w:rPr>
@@ -1156,7 +1156,7 @@
               <w:noProof/>
             </w:rPr>
           </w:pPr>
-          <w:hyperlink w:anchor="_Toc112971585" w:history="1">
+          <w:hyperlink w:anchor="_Toc113815916" w:history="1">
             <w:r>
               <w:rPr>
                 <w:rStyle w:val="Hyperlink"/>
@@ -1183,7 +1183,7 @@
                 <w:noProof/>
                 <w:webHidden/>
               </w:rPr>
-              <w:instrText xml:space="preserve"> PAGEREF _Toc112971585 \h </w:instrText>
+              <w:instrText xml:space="preserve"> PAGEREF _Toc113815916 \h </w:instrText>
             </w:r>
             <w:r>
               <w:rPr>
@@ -1225,7 +1225,7 @@
               <w:noProof/>
             </w:rPr>
           </w:pPr>
-          <w:hyperlink w:anchor="_Toc112971586" w:history="1">
+          <w:hyperlink w:anchor="_Toc113815917" w:history="1">
             <w:r>
               <w:rPr>
                 <w:rStyle w:val="Hyperlink"/>
@@ -1252,7 +1252,7 @@
                 <w:noProof/>
                 <w:webHidden/>
               </w:rPr>
-              <w:instrText xml:space="preserve"> PAGEREF _Toc112971586 \h </w:instrText>
+              <w:instrText xml:space="preserve"> PAGEREF _Toc113815917 \h </w:instrText>
             </w:r>
             <w:r>
               <w:rPr>
@@ -1294,7 +1294,7 @@
               <w:noProof/>
             </w:rPr>
           </w:pPr>
-          <w:hyperlink w:anchor="_Toc112971587" w:history="1">
+          <w:hyperlink w:anchor="_Toc113815918" w:history="1">
             <w:r>
               <w:rPr>
                 <w:rStyle w:val="Hyperlink"/>
@@ -1321,7 +1321,7 @@
                 <w:noProof/>
                 <w:webHidden/>
               </w:rPr>
-              <w:instrText xml:space="preserve"> PAGEREF _Toc112971587 \h </w:instrText>
+              <w:instrText xml:space="preserve"> PAGEREF _Toc113815918 \h </w:instrText>
             </w:r>
             <w:r>
               <w:rPr>
@@ -1363,7 +1363,7 @@
               <w:noProof/>
             </w:rPr>
           </w:pPr>
-          <w:hyperlink w:anchor="_Toc112971588" w:history="1">
+          <w:hyperlink w:anchor="_Toc113815919" w:history="1">
             <w:r>
               <w:rPr>
                 <w:rStyle w:val="Hyperlink"/>
@@ -1390,7 +1390,7 @@
                 <w:noProof/>
                 <w:webHidden/>
               </w:rPr>
-              <w:instrText xml:space="preserve"> PAGEREF _Toc112971588 \h </w:instrText>
+              <w:instrText xml:space="preserve"> PAGEREF _Toc113815919 \h </w:instrText>
             </w:r>
             <w:r>
               <w:rPr>
@@ -1432,7 +1432,7 @@
               <w:noProof/>
             </w:rPr>
           </w:pPr>
-          <w:hyperlink w:anchor="_Toc112971589" w:history="1">
+          <w:hyperlink w:anchor="_Toc113815920" w:history="1">
             <w:r>
               <w:rPr>
                 <w:rStyle w:val="Hyperlink"/>
@@ -1459,7 +1459,7 @@
                 <w:noProof/>
                 <w:webHidden/>
               </w:rPr>
-              <w:instrText xml:space="preserve"> PAGEREF _Toc112971589 \h </w:instrText>
+              <w:instrText xml:space="preserve"> PAGEREF _Toc113815920 \h </w:instrText>
             </w:r>
             <w:r>
               <w:rPr>
@@ -1501,7 +1501,7 @@
               <w:noProof/>
             </w:rPr>
           </w:pPr>
-          <w:hyperlink w:anchor="_Toc112971590" w:history="1">
+          <w:hyperlink w:anchor="_Toc113815921" w:history="1">
             <w:r>
               <w:rPr>
                 <w:rStyle w:val="Hyperlink"/>
@@ -1528,7 +1528,7 @@
                 <w:noProof/>
                 <w:webHidden/>
               </w:rPr>
-              <w:instrText xml:space="preserve"> PAGEREF _Toc112971590 \h </w:instrText>
+              <w:instrText xml:space="preserve"> PAGEREF _Toc113815921 \h </w:instrText>
             </w:r>
             <w:r>
               <w:rPr>
@@ -1570,7 +1570,7 @@
               <w:noProof/>
             </w:rPr>
           </w:pPr>
-          <w:hyperlink w:anchor="_Toc112971591" w:history="1">
+          <w:hyperlink w:anchor="_Toc113815922" w:history="1">
             <w:r>
               <w:rPr>
                 <w:rStyle w:val="Hyperlink"/>
@@ -1597,7 +1597,7 @@
                 <w:noProof/>
                 <w:webHidden/>
               </w:rPr>
-              <w:instrText xml:space="preserve"> PAGEREF _Toc112971591 \h </w:instrText>
+              <w:instrText xml:space="preserve"> PAGEREF _Toc113815922 \h </w:instrText>
             </w:r>
             <w:r>
               <w:rPr>
@@ -1639,7 +1639,7 @@
               <w:noProof/>
             </w:rPr>
           </w:pPr>
-          <w:hyperlink w:anchor="_Toc112971592" w:history="1">
+          <w:hyperlink w:anchor="_Toc113815923" w:history="1">
             <w:r>
               <w:rPr>
                 <w:rStyle w:val="Hyperlink"/>
@@ -1666,7 +1666,7 @@
                 <w:noProof/>
                 <w:webHidden/>
               </w:rPr>
-              <w:instrText xml:space="preserve"> PAGEREF _Toc112971592 \h </w:instrText>
+              <w:instrText xml:space="preserve"> PAGEREF _Toc113815923 \h </w:instrText>
             </w:r>
             <w:r>
               <w:rPr>
@@ -1708,7 +1708,7 @@
               <w:noProof/>
             </w:rPr>
           </w:pPr>
-          <w:hyperlink w:anchor="_Toc112971593" w:history="1">
+          <w:hyperlink w:anchor="_Toc113815924" w:history="1">
             <w:r>
               <w:rPr>
                 <w:rStyle w:val="Hyperlink"/>
@@ -1735,7 +1735,7 @@
                 <w:noProof/>
                 <w:webHidden/>
               </w:rPr>
-              <w:instrText xml:space="preserve"> PAGEREF _Toc112971593 \h </w:instrText>
+              <w:instrText xml:space="preserve"> PAGEREF _Toc113815924 \h </w:instrText>
             </w:r>
             <w:r>
               <w:rPr>
@@ -1777,7 +1777,7 @@
               <w:noProof/>
             </w:rPr>
           </w:pPr>
-          <w:hyperlink w:anchor="_Toc112971594" w:history="1">
+          <w:hyperlink w:anchor="_Toc113815925" w:history="1">
             <w:r>
               <w:rPr>
                 <w:rStyle w:val="Hyperlink"/>
@@ -1804,7 +1804,7 @@
                 <w:noProof/>
                 <w:webHidden/>
               </w:rPr>
-              <w:instrText xml:space="preserve"> PAGEREF _Toc112971594 \h </w:instrText>
+              <w:instrText xml:space="preserve"> PAGEREF _Toc113815925 \h </w:instrText>
             </w:r>
             <w:r>
               <w:rPr>
@@ -1846,7 +1846,7 @@
               <w:noProof/>
             </w:rPr>
           </w:pPr>
-          <w:hyperlink w:anchor="_Toc112971595" w:history="1">
+          <w:hyperlink w:anchor="_Toc113815926" w:history="1">
             <w:r>
               <w:rPr>
                 <w:rStyle w:val="Hyperlink"/>
@@ -1873,7 +1873,7 @@
                 <w:noProof/>
                 <w:webHidden/>
               </w:rPr>
-              <w:instrText xml:space="preserve"> PAGEREF _Toc112971595 \h </w:instrText>
+              <w:instrText xml:space="preserve"> PAGEREF _Toc113815926 \h </w:instrText>
             </w:r>
             <w:r>
               <w:rPr>
@@ -1915,7 +1915,7 @@
               <w:noProof/>
             </w:rPr>
           </w:pPr>
-          <w:hyperlink w:anchor="_Toc112971596" w:history="1">
+          <w:hyperlink w:anchor="_Toc113815927" w:history="1">
             <w:r>
               <w:rPr>
                 <w:rStyle w:val="Hyperlink"/>
@@ -1942,7 +1942,7 @@
                 <w:noProof/>
                 <w:webHidden/>
               </w:rPr>
-              <w:instrText xml:space="preserve"> PAGEREF _Toc112971596 \h </w:instrText>
+              <w:instrText xml:space="preserve"> PAGEREF _Toc113815927 \h </w:instrText>
             </w:r>
             <w:r>
               <w:rPr>
@@ -1984,7 +1984,7 @@
               <w:noProof/>
             </w:rPr>
           </w:pPr>
-          <w:hyperlink w:anchor="_Toc112971597" w:history="1">
+          <w:hyperlink w:anchor="_Toc113815928" w:history="1">
             <w:r>
               <w:rPr>
                 <w:rStyle w:val="Hyperlink"/>
@@ -2011,7 +2011,7 @@
                 <w:noProof/>
                 <w:webHidden/>
               </w:rPr>
-              <w:instrText xml:space="preserve"> PAGEREF _Toc112971597 \h </w:instrText>
+              <w:instrText xml:space="preserve"> PAGEREF _Toc113815928 \h </w:instrText>
             </w:r>
             <w:r>
               <w:rPr>
@@ -2053,7 +2053,7 @@
               <w:noProof/>
             </w:rPr>
           </w:pPr>
-          <w:hyperlink w:anchor="_Toc112971598" w:history="1">
+          <w:hyperlink w:anchor="_Toc113815929" w:history="1">
             <w:r>
               <w:rPr>
                 <w:rStyle w:val="Hyperlink"/>
@@ -2080,7 +2080,7 @@
                 <w:noProof/>
                 <w:webHidden/>
               </w:rPr>
-              <w:instrText xml:space="preserve"> PAGEREF _Toc112971598 \h </w:instrText>
+              <w:instrText xml:space="preserve"> PAGEREF _Toc113815929 \h </w:instrText>
             </w:r>
             <w:r>
               <w:rPr>
@@ -2122,7 +2122,7 @@
               <w:noProof/>
             </w:rPr>
           </w:pPr>
-          <w:hyperlink w:anchor="_Toc112971599" w:history="1">
+          <w:hyperlink w:anchor="_Toc113815930" w:history="1">
             <w:r>
               <w:rPr>
                 <w:rStyle w:val="Hyperlink"/>
@@ -2149,7 +2149,7 @@
                 <w:noProof/>
                 <w:webHidden/>
               </w:rPr>
-              <w:instrText xml:space="preserve"> PAGEREF _Toc112971599 \h </w:instrText>
+              <w:instrText xml:space="preserve"> PAGEREF _Toc113815930 \h </w:instrText>
             </w:r>
             <w:r>
               <w:rPr>
@@ -2191,7 +2191,7 @@
               <w:noProof/>
             </w:rPr>
           </w:pPr>
-          <w:hyperlink w:anchor="_Toc112971600" w:history="1">
+          <w:hyperlink w:anchor="_Toc113815931" w:history="1">
             <w:r>
               <w:rPr>
                 <w:rStyle w:val="Hyperlink"/>
@@ -2218,7 +2218,7 @@
                 <w:noProof/>
                 <w:webHidden/>
               </w:rPr>
-              <w:instrText xml:space="preserve"> PAGEREF _Toc112971600 \h </w:instrText>
+              <w:instrText xml:space="preserve"> PAGEREF _Toc113815931 \h </w:instrText>
             </w:r>
             <w:r>
               <w:rPr>
@@ -2260,7 +2260,7 @@
               <w:noProof/>
             </w:rPr>
           </w:pPr>
-          <w:hyperlink w:anchor="_Toc112971601" w:history="1">
+          <w:hyperlink w:anchor="_Toc113815932" w:history="1">
             <w:r>
               <w:rPr>
                 <w:rStyle w:val="Hyperlink"/>
@@ -2287,7 +2287,7 @@
                 <w:noProof/>
                 <w:webHidden/>
               </w:rPr>
-              <w:instrText xml:space="preserve"> PAGEREF _Toc112971601 \h </w:instrText>
+              <w:instrText xml:space="preserve"> PAGEREF _Toc113815932 \h </w:instrText>
             </w:r>
             <w:r>
               <w:rPr>
@@ -2329,7 +2329,7 @@
               <w:noProof/>
             </w:rPr>
           </w:pPr>
-          <w:hyperlink w:anchor="_Toc112971602" w:history="1">
+          <w:hyperlink w:anchor="_Toc113815933" w:history="1">
             <w:r>
               <w:rPr>
                 <w:rStyle w:val="Hyperlink"/>
@@ -2356,7 +2356,7 @@
                 <w:noProof/>
                 <w:webHidden/>
               </w:rPr>
-              <w:instrText xml:space="preserve"> PAGEREF _Toc112971602 \h </w:instrText>
+              <w:instrText xml:space="preserve"> PAGEREF _Toc113815933 \h </w:instrText>
             </w:r>
             <w:r>
               <w:rPr>
@@ -2398,7 +2398,7 @@
               <w:noProof/>
             </w:rPr>
           </w:pPr>
-          <w:hyperlink w:anchor="_Toc112971603" w:history="1">
+          <w:hyperlink w:anchor="_Toc113815934" w:history="1">
             <w:r>
               <w:rPr>
                 <w:rStyle w:val="Hyperlink"/>
@@ -2425,7 +2425,7 @@
                 <w:noProof/>
                 <w:webHidden/>
               </w:rPr>
-              <w:instrText xml:space="preserve"> PAGEREF _Toc112971603 \h </w:instrText>
+              <w:instrText xml:space="preserve"> PAGEREF _Toc113815934 \h </w:instrText>
             </w:r>
             <w:r>
               <w:rPr>
@@ -2467,7 +2467,7 @@
               <w:noProof/>
             </w:rPr>
           </w:pPr>
-          <w:hyperlink w:anchor="_Toc112971604" w:history="1">
+          <w:hyperlink w:anchor="_Toc113815935" w:history="1">
             <w:r>
               <w:rPr>
                 <w:rStyle w:val="Hyperlink"/>
@@ -2494,7 +2494,7 @@
                 <w:noProof/>
                 <w:webHidden/>
               </w:rPr>
-              <w:instrText xml:space="preserve"> PAGEREF _Toc112971604 \h </w:instrText>
+              <w:instrText xml:space="preserve"> PAGEREF _Toc113815935 \h </w:instrText>
             </w:r>
             <w:r>
               <w:rPr>
@@ -2536,7 +2536,7 @@
               <w:noProof/>
             </w:rPr>
           </w:pPr>
-          <w:hyperlink w:anchor="_Toc112971605" w:history="1">
+          <w:hyperlink w:anchor="_Toc113815936" w:history="1">
             <w:r>
               <w:rPr>
                 <w:rStyle w:val="Hyperlink"/>
@@ -2563,7 +2563,7 @@
                 <w:noProof/>
                 <w:webHidden/>
               </w:rPr>
-              <w:instrText xml:space="preserve"> PAGEREF _Toc112971605 \h </w:instrText>
+              <w:instrText xml:space="preserve"> PAGEREF _Toc113815936 \h </w:instrText>
             </w:r>
             <w:r>
               <w:rPr>
@@ -2605,7 +2605,7 @@
               <w:noProof/>
             </w:rPr>
           </w:pPr>
-          <w:hyperlink w:anchor="_Toc112971606" w:history="1">
+          <w:hyperlink w:anchor="_Toc113815937" w:history="1">
             <w:r>
               <w:rPr>
                 <w:rStyle w:val="Hyperlink"/>
@@ -2632,7 +2632,7 @@
                 <w:noProof/>
                 <w:webHidden/>
               </w:rPr>
-              <w:instrText xml:space="preserve"> PAGEREF _Toc112971606 \h </w:instrText>
+              <w:instrText xml:space="preserve"> PAGEREF _Toc113815937 \h </w:instrText>
             </w:r>
             <w:r>
               <w:rPr>
@@ -2674,7 +2674,7 @@
               <w:noProof/>
             </w:rPr>
           </w:pPr>
-          <w:hyperlink w:anchor="_Toc112971607" w:history="1">
+          <w:hyperlink w:anchor="_Toc113815938" w:history="1">
             <w:r>
               <w:rPr>
                 <w:rStyle w:val="Hyperlink"/>
@@ -2701,7 +2701,7 @@
                 <w:noProof/>
                 <w:webHidden/>
               </w:rPr>
-              <w:instrText xml:space="preserve"> PAGEREF _Toc112971607 \h </w:instrText>
+              <w:instrText xml:space="preserve"> PAGEREF _Toc113815938 \h </w:instrText>
             </w:r>
             <w:r>
               <w:rPr>
@@ -2743,7 +2743,7 @@
               <w:noProof/>
             </w:rPr>
           </w:pPr>
-          <w:hyperlink w:anchor="_Toc112971608" w:history="1">
+          <w:hyperlink w:anchor="_Toc113815939" w:history="1">
             <w:r>
               <w:rPr>
                 <w:rStyle w:val="Hyperlink"/>
@@ -2770,7 +2770,7 @@
                 <w:noProof/>
                 <w:webHidden/>
               </w:rPr>
-              <w:instrText xml:space="preserve"> PAGEREF _Toc112971608 \h </w:instrText>
+              <w:instrText xml:space="preserve"> PAGEREF _Toc113815939 \h </w:instrText>
             </w:r>
             <w:r>
               <w:rPr>
@@ -2812,7 +2812,7 @@
               <w:noProof/>
             </w:rPr>
           </w:pPr>
-          <w:hyperlink w:anchor="_Toc112971609" w:history="1">
+          <w:hyperlink w:anchor="_Toc113815940" w:history="1">
             <w:r>
               <w:rPr>
                 <w:rStyle w:val="Hyperlink"/>
@@ -2839,7 +2839,7 @@
                 <w:noProof/>
                 <w:webHidden/>
               </w:rPr>
-              <w:instrText xml:space="preserve"> PAGEREF _Toc112971609 \h </w:instrText>
+              <w:instrText xml:space="preserve"> PAGEREF _Toc113815940 \h </w:instrText>
             </w:r>
             <w:r>
               <w:rPr>
@@ -2881,7 +2881,7 @@
               <w:noProof/>
             </w:rPr>
           </w:pPr>
-          <w:hyperlink w:anchor="_Toc112971610" w:history="1">
+          <w:hyperlink w:anchor="_Toc113815941" w:history="1">
             <w:r>
               <w:rPr>
                 <w:rStyle w:val="Hyperlink"/>
@@ -2908,7 +2908,7 @@
                 <w:noProof/>
                 <w:webHidden/>
               </w:rPr>
-              <w:instrText xml:space="preserve"> PAGEREF _Toc112971610 \h </w:instrText>
+              <w:instrText xml:space="preserve"> PAGEREF _Toc113815941 \h </w:instrText>
             </w:r>
             <w:r>
               <w:rPr>
@@ -2950,7 +2950,7 @@
               <w:noProof/>
             </w:rPr>
           </w:pPr>
-          <w:hyperlink w:anchor="_Toc112971611" w:history="1">
+          <w:hyperlink w:anchor="_Toc113815942" w:history="1">
             <w:r>
               <w:rPr>
                 <w:rStyle w:val="Hyperlink"/>
@@ -2977,7 +2977,7 @@
                 <w:noProof/>
                 <w:webHidden/>
               </w:rPr>
-              <w:instrText xml:space="preserve"> PAGEREF _Toc112971611 \h </w:instrText>
+              <w:instrText xml:space="preserve"> PAGEREF _Toc113815942 \h </w:instrText>
             </w:r>
             <w:r>
               <w:rPr>
@@ -3019,7 +3019,7 @@
               <w:noProof/>
             </w:rPr>
           </w:pPr>
-          <w:hyperlink w:anchor="_Toc112971612" w:history="1">
+          <w:hyperlink w:anchor="_Toc113815943" w:history="1">
             <w:r>
               <w:rPr>
                 <w:rStyle w:val="Hyperlink"/>
@@ -3046,7 +3046,7 @@
                 <w:noProof/>
                 <w:webHidden/>
               </w:rPr>
-              <w:instrText xml:space="preserve"> PAGEREF _Toc112971612 \h </w:instrText>
+              <w:instrText xml:space="preserve"> PAGEREF _Toc113815943 \h </w:instrText>
             </w:r>
             <w:r>
               <w:rPr>
@@ -3088,7 +3088,7 @@
               <w:noProof/>
             </w:rPr>
           </w:pPr>
-          <w:hyperlink w:anchor="_Toc112971613" w:history="1">
+          <w:hyperlink w:anchor="_Toc113815944" w:history="1">
             <w:r>
               <w:rPr>
                 <w:rStyle w:val="Hyperlink"/>
@@ -3115,7 +3115,7 @@
                 <w:noProof/>
                 <w:webHidden/>
               </w:rPr>
-              <w:instrText xml:space="preserve"> PAGEREF _Toc112971613 \h </w:instrText>
+              <w:instrText xml:space="preserve"> PAGEREF _Toc113815944 \h </w:instrText>
             </w:r>
             <w:r>
               <w:rPr>
@@ -3157,7 +3157,7 @@
               <w:noProof/>
             </w:rPr>
           </w:pPr>
-          <w:hyperlink w:anchor="_Toc112971614" w:history="1">
+          <w:hyperlink w:anchor="_Toc113815945" w:history="1">
             <w:r>
               <w:rPr>
                 <w:rStyle w:val="Hyperlink"/>
@@ -3184,7 +3184,7 @@
                 <w:noProof/>
                 <w:webHidden/>
               </w:rPr>
-              <w:instrText xml:space="preserve"> PAGEREF _Toc112971614 \h </w:instrText>
+              <w:instrText xml:space="preserve"> PAGEREF _Toc113815945 \h </w:instrText>
             </w:r>
             <w:r>
               <w:rPr>
@@ -3226,7 +3226,7 @@
               <w:noProof/>
             </w:rPr>
           </w:pPr>
-          <w:hyperlink w:anchor="_Toc112971615" w:history="1">
+          <w:hyperlink w:anchor="_Toc113815946" w:history="1">
             <w:r>
               <w:rPr>
                 <w:rStyle w:val="Hyperlink"/>
@@ -3253,7 +3253,7 @@
                 <w:noProof/>
                 <w:webHidden/>
               </w:rPr>
-              <w:instrText xml:space="preserve"> PAGEREF _Toc112971615 \h </w:instrText>
+              <w:instrText xml:space="preserve"> PAGEREF _Toc113815946 \h </w:instrText>
             </w:r>
             <w:r>
               <w:rPr>
@@ -3313,7 +3313,7 @@
       <w:pPr>
         <w:pStyle w:val="Heading1"/>
       </w:pPr>
-      <w:bookmarkStart w:id="0" w:name="_Toc112971569"/>
+      <w:bookmarkStart w:id="0" w:name="_Toc113815900"/>
       <w:r>
         <w:lastRenderedPageBreak/>
         <w:t>Documents</w:t>
@@ -3510,6 +3510,11 @@
           <w:ilvl w:val="0"/>
           <w:numId w:val="7"/>
         </w:numPr>
+        <w:rPr>
+          <w:rStyle w:val="Hyperlink"/>
+          <w:color w:val="auto"/>
+          <w:u w:val="none"/>
+        </w:rPr>
       </w:pPr>
       <w:hyperlink r:id="rId14" w:history="1">
         <w:r>
@@ -3564,9 +3569,228 @@
     </w:p>
     <w:p>
       <w:pPr>
+        <w:pStyle w:val="ListParagraph"/>
+        <w:numPr>
+          <w:ilvl w:val="0"/>
+          <w:numId w:val="7"/>
+        </w:numPr>
+      </w:pPr>
+      <w:hyperlink r:id="rId15" w:history="1">
+        <w:r>
+          <w:rPr>
+            <w:rStyle w:val="Hyperlink"/>
+          </w:rPr>
+          <w:t>0008 Angular Login.docx</w:t>
+        </w:r>
+      </w:hyperlink>
+    </w:p>
+    <w:p>
+      <w:pPr>
+        <w:pStyle w:val="ListParagraph"/>
+        <w:numPr>
+          <w:ilvl w:val="0"/>
+          <w:numId w:val="7"/>
+        </w:numPr>
+      </w:pPr>
+      <w:hyperlink r:id="rId16" w:history="1">
+        <w:r>
+          <w:rPr>
+            <w:rStyle w:val="Hyperlink"/>
+          </w:rPr>
+          <w:t>0009 Angular Home Page - Register.docx</w:t>
+        </w:r>
+      </w:hyperlink>
+    </w:p>
+    <w:p>
+      <w:pPr>
+        <w:pStyle w:val="ListParagraph"/>
+        <w:numPr>
+          <w:ilvl w:val="0"/>
+          <w:numId w:val="7"/>
+        </w:numPr>
+      </w:pPr>
+      <w:hyperlink r:id="rId17" w:history="1">
+        <w:r>
+          <w:rPr>
+            <w:rStyle w:val="Hyperlink"/>
+          </w:rPr>
+          <w:t xml:space="preserve">0010 Angular Routing - </w:t>
+        </w:r>
+        <w:proofErr w:type="spellStart"/>
+        <w:r>
+          <w:rPr>
+            <w:rStyle w:val="Hyperlink"/>
+          </w:rPr>
+          <w:t>SharedModule</w:t>
+        </w:r>
+        <w:proofErr w:type="spellEnd"/>
+        <w:r>
+          <w:rPr>
+            <w:rStyle w:val="Hyperlink"/>
+          </w:rPr>
+          <w:t xml:space="preserve"> - </w:t>
+        </w:r>
+        <w:proofErr w:type="spellStart"/>
+        <w:r>
+          <w:rPr>
+            <w:rStyle w:val="Hyperlink"/>
+          </w:rPr>
+          <w:t>NavLinks</w:t>
+        </w:r>
+        <w:proofErr w:type="spellEnd"/>
+        <w:r>
+          <w:rPr>
+            <w:rStyle w:val="Hyperlink"/>
+          </w:rPr>
+          <w:t xml:space="preserve"> – </w:t>
+        </w:r>
+        <w:proofErr w:type="spellStart"/>
+        <w:r>
+          <w:rPr>
+            <w:rStyle w:val="Hyperlink"/>
+          </w:rPr>
+          <w:t>ToastNotification</w:t>
+        </w:r>
+        <w:proofErr w:type="spellEnd"/>
+        <w:r>
+          <w:rPr>
+            <w:rStyle w:val="Hyperlink"/>
+          </w:rPr>
+          <w:t xml:space="preserve"> – RouteGuard.docx</w:t>
+        </w:r>
+      </w:hyperlink>
+    </w:p>
+    <w:p>
+      <w:pPr>
+        <w:pStyle w:val="ListParagraph"/>
+        <w:numPr>
+          <w:ilvl w:val="0"/>
+          <w:numId w:val="7"/>
+        </w:numPr>
+      </w:pPr>
+      <w:hyperlink r:id="rId18" w:history="1">
+        <w:r>
+          <w:rPr>
+            <w:rStyle w:val="Hyperlink"/>
+          </w:rPr>
+          <w:t xml:space="preserve">0011 </w:t>
+        </w:r>
+        <w:proofErr w:type="spellStart"/>
+        <w:r>
+          <w:rPr>
+            <w:rStyle w:val="Hyperlink"/>
+          </w:rPr>
+          <w:t>WebApi</w:t>
+        </w:r>
+        <w:proofErr w:type="spellEnd"/>
+        <w:r>
+          <w:rPr>
+            <w:rStyle w:val="Hyperlink"/>
+          </w:rPr>
+          <w:t xml:space="preserve"> Error Handling - Exception Handling Middleware.docx</w:t>
+        </w:r>
+      </w:hyperlink>
+    </w:p>
+    <w:p>
+      <w:pPr>
+        <w:pStyle w:val="ListParagraph"/>
+        <w:numPr>
+          <w:ilvl w:val="0"/>
+          <w:numId w:val="7"/>
+        </w:numPr>
+        <w:rPr>
+          <w:rStyle w:val="Hyperlink"/>
+          <w:color w:val="auto"/>
+          <w:u w:val="none"/>
+        </w:rPr>
+      </w:pPr>
+      <w:hyperlink r:id="rId19" w:history="1">
+        <w:r>
+          <w:rPr>
+            <w:rStyle w:val="Hyperlink"/>
+          </w:rPr>
+          <w:t>0012 Angular Error Handling - Error Interceptor - Error Pages.docx</w:t>
+        </w:r>
+      </w:hyperlink>
+    </w:p>
+    <w:p>
+      <w:pPr>
+        <w:pStyle w:val="ListParagraph"/>
+        <w:numPr>
+          <w:ilvl w:val="0"/>
+          <w:numId w:val="7"/>
+        </w:numPr>
+      </w:pPr>
+      <w:hyperlink r:id="rId20" w:history="1">
+        <w:r>
+          <w:rPr>
+            <w:rStyle w:val="Hyperlink"/>
+          </w:rPr>
+          <w:t xml:space="preserve">0013 </w:t>
+        </w:r>
+        <w:proofErr w:type="spellStart"/>
+        <w:r>
+          <w:rPr>
+            <w:rStyle w:val="Hyperlink"/>
+          </w:rPr>
+          <w:t>WebApi</w:t>
+        </w:r>
+        <w:proofErr w:type="spellEnd"/>
+        <w:r>
+          <w:rPr>
+            <w:rStyle w:val="Hyperlink"/>
+          </w:rPr>
+          <w:t xml:space="preserve"> - EF Relationships Conventions – Seed Data – </w:t>
+        </w:r>
+        <w:proofErr w:type="spellStart"/>
+        <w:r>
+          <w:rPr>
+            <w:rStyle w:val="Hyperlink"/>
+          </w:rPr>
+          <w:t>Automapper</w:t>
+        </w:r>
+        <w:proofErr w:type="spellEnd"/>
+        <w:r>
+          <w:rPr>
+            <w:rStyle w:val="Hyperlink"/>
+          </w:rPr>
+          <w:t xml:space="preserve"> – </w:t>
+        </w:r>
+        <w:proofErr w:type="spellStart"/>
+        <w:r>
+          <w:rPr>
+            <w:rStyle w:val="Hyperlink"/>
+          </w:rPr>
+          <w:t>Automapper</w:t>
+        </w:r>
+        <w:proofErr w:type="spellEnd"/>
+        <w:r>
+          <w:rPr>
+            <w:rStyle w:val="Hyperlink"/>
+          </w:rPr>
+          <w:t xml:space="preserve"> </w:t>
+        </w:r>
+        <w:proofErr w:type="spellStart"/>
+        <w:r>
+          <w:rPr>
+            <w:rStyle w:val="Hyperlink"/>
+          </w:rPr>
+          <w:t>Queryable</w:t>
+        </w:r>
+        <w:proofErr w:type="spellEnd"/>
+        <w:r>
+          <w:rPr>
+            <w:rStyle w:val="Hyperlink"/>
+          </w:rPr>
+          <w:t xml:space="preserve"> Extensions.docx</w:t>
+        </w:r>
+      </w:hyperlink>
+    </w:p>
+    <w:p>
+      <w:pPr>
         <w:pStyle w:val="Heading1"/>
       </w:pPr>
-      <w:bookmarkStart w:id="1" w:name="_Toc112971570"/>
+      <w:bookmarkStart w:id="1" w:name="_Toc113815901"/>
       <w:r>
         <w:t>Cloning Project</w:t>
       </w:r>
@@ -3581,7 +3805,7 @@
       <w:pPr>
         <w:pStyle w:val="Heading2"/>
       </w:pPr>
-      <w:bookmarkStart w:id="2" w:name="_Toc112971571"/>
+      <w:bookmarkStart w:id="2" w:name="_Toc113815902"/>
       <w:proofErr w:type="spellStart"/>
       <w:r>
         <w:t>WebApi</w:t>
@@ -3591,9 +3815,17 @@
     </w:p>
     <w:p>
       <w:r>
+        <w:t>When not reached #13 then do following to create and update database</w:t>
+      </w:r>
+    </w:p>
+    <w:p>
+      <w:pPr>
+        <w:ind w:left="360"/>
+      </w:pPr>
+      <w:r>
         <w:t>For that first follow the “</w:t>
       </w:r>
-      <w:hyperlink r:id="rId15" w:history="1">
+      <w:hyperlink r:id="rId21" w:history="1">
         <w:r>
           <w:rPr>
             <w:rStyle w:val="Hyperlink"/>
@@ -3667,6 +3899,7 @@
           <w:numId w:val="28"/>
         </w:numPr>
         <w:spacing w:after="0" w:line="240" w:lineRule="auto"/>
+        <w:ind w:left="1080"/>
         <w:rPr>
           <w:color w:val="BF8F00" w:themeColor="accent4" w:themeShade="BF"/>
         </w:rPr>
@@ -3704,6 +3937,126 @@
           <w:color w:val="BF8F00" w:themeColor="accent4" w:themeShade="BF"/>
         </w:rPr>
         <w:t xml:space="preserve"> -o Core/DB/Migrations</w:t>
+      </w:r>
+    </w:p>
+    <w:p>
+      <w:pPr>
+        <w:pStyle w:val="ListParagraph"/>
+        <w:numPr>
+          <w:ilvl w:val="0"/>
+          <w:numId w:val="28"/>
+        </w:numPr>
+        <w:spacing w:after="0" w:line="240" w:lineRule="auto"/>
+        <w:ind w:left="1080"/>
+        <w:rPr>
+          <w:color w:val="BF8F00" w:themeColor="accent4" w:themeShade="BF"/>
+        </w:rPr>
+      </w:pPr>
+      <w:r>
+        <w:rPr>
+          <w:color w:val="BF8F00" w:themeColor="accent4" w:themeShade="BF"/>
+        </w:rPr>
+        <w:t xml:space="preserve">dotnet </w:t>
+      </w:r>
+      <w:proofErr w:type="spellStart"/>
+      <w:r>
+        <w:rPr>
+          <w:color w:val="BF8F00" w:themeColor="accent4" w:themeShade="BF"/>
+        </w:rPr>
+        <w:t>ef</w:t>
+      </w:r>
+      <w:proofErr w:type="spellEnd"/>
+      <w:r>
+        <w:rPr>
+          <w:color w:val="BF8F00" w:themeColor="accent4" w:themeShade="BF"/>
+        </w:rPr>
+        <w:t xml:space="preserve"> database update</w:t>
+      </w:r>
+    </w:p>
+    <w:p>
+      <w:r>
+        <w:t xml:space="preserve">When reached #13 then simply follow the DB section or run the </w:t>
+      </w:r>
+      <w:proofErr w:type="spellStart"/>
+      <w:r>
+        <w:t>api</w:t>
+      </w:r>
+      <w:proofErr w:type="spellEnd"/>
+      <w:r>
+        <w:t xml:space="preserve"> and the </w:t>
+      </w:r>
+      <w:proofErr w:type="spellStart"/>
+      <w:r>
+        <w:t>db</w:t>
+      </w:r>
+      <w:proofErr w:type="spellEnd"/>
+      <w:r>
+        <w:t xml:space="preserve"> will be created, with seed users. </w:t>
+      </w:r>
+    </w:p>
+    <w:p>
+      <w:pPr>
+        <w:pStyle w:val="Heading3"/>
+      </w:pPr>
+      <w:bookmarkStart w:id="3" w:name="_Toc113815903"/>
+      <w:r>
+        <w:t xml:space="preserve">Running the </w:t>
+      </w:r>
+      <w:proofErr w:type="spellStart"/>
+      <w:r>
+        <w:t>WebApi</w:t>
+      </w:r>
+      <w:bookmarkEnd w:id="3"/>
+      <w:proofErr w:type="spellEnd"/>
+    </w:p>
+    <w:p>
+      <w:pPr>
+        <w:pStyle w:val="ListParagraph"/>
+        <w:numPr>
+          <w:ilvl w:val="0"/>
+          <w:numId w:val="33"/>
+        </w:numPr>
+      </w:pPr>
+      <w:r>
+        <w:t xml:space="preserve">run </w:t>
+      </w:r>
+      <w:r>
+        <w:t>b</w:t>
+      </w:r>
+      <w:r>
+        <w:t>y issuing command &gt;dotnet run</w:t>
+      </w:r>
+    </w:p>
+    <w:p>
+      <w:pPr>
+        <w:pStyle w:val="ListParagraph"/>
+        <w:numPr>
+          <w:ilvl w:val="0"/>
+          <w:numId w:val="33"/>
+        </w:numPr>
+      </w:pPr>
+      <w:r>
+        <w:t xml:space="preserve">stop by pressing </w:t>
+      </w:r>
+      <w:proofErr w:type="spellStart"/>
+      <w:r>
+        <w:t>CTRL+c</w:t>
+      </w:r>
+      <w:proofErr w:type="spellEnd"/>
+    </w:p>
+    <w:p>
+      <w:pPr>
+        <w:pStyle w:val="Heading2"/>
+      </w:pPr>
+      <w:bookmarkStart w:id="4" w:name="_Toc113815904"/>
+      <w:r>
+        <w:t>SPA (Single Page Application – Angular)</w:t>
+      </w:r>
+      <w:bookmarkEnd w:id="4"/>
+    </w:p>
+    <w:p>
+      <w:r>
+        <w:t>Navigate to single page application folder and then issue following two commands</w:t>
       </w:r>
     </w:p>
     <w:p>
@@ -3718,104 +4071,6 @@
           <w:color w:val="BF8F00" w:themeColor="accent4" w:themeShade="BF"/>
         </w:rPr>
       </w:pPr>
-      <w:r>
-        <w:rPr>
-          <w:color w:val="BF8F00" w:themeColor="accent4" w:themeShade="BF"/>
-        </w:rPr>
-        <w:t xml:space="preserve">dotnet </w:t>
-      </w:r>
-      <w:proofErr w:type="spellStart"/>
-      <w:r>
-        <w:rPr>
-          <w:color w:val="BF8F00" w:themeColor="accent4" w:themeShade="BF"/>
-        </w:rPr>
-        <w:t>ef</w:t>
-      </w:r>
-      <w:proofErr w:type="spellEnd"/>
-      <w:r>
-        <w:rPr>
-          <w:color w:val="BF8F00" w:themeColor="accent4" w:themeShade="BF"/>
-        </w:rPr>
-        <w:t xml:space="preserve"> database update</w:t>
-      </w:r>
-    </w:p>
-    <w:p>
-      <w:pPr>
-        <w:pStyle w:val="Heading3"/>
-      </w:pPr>
-      <w:bookmarkStart w:id="3" w:name="_Toc112971572"/>
-      <w:r>
-        <w:t xml:space="preserve">Running the </w:t>
-      </w:r>
-      <w:proofErr w:type="spellStart"/>
-      <w:r>
-        <w:t>WebApi</w:t>
-      </w:r>
-      <w:bookmarkEnd w:id="3"/>
-      <w:proofErr w:type="spellEnd"/>
-    </w:p>
-    <w:p>
-      <w:pPr>
-        <w:pStyle w:val="ListParagraph"/>
-        <w:numPr>
-          <w:ilvl w:val="0"/>
-          <w:numId w:val="33"/>
-        </w:numPr>
-      </w:pPr>
-      <w:r>
-        <w:t xml:space="preserve">run </w:t>
-      </w:r>
-      <w:r>
-        <w:t>b</w:t>
-      </w:r>
-      <w:r>
-        <w:t>y issuing command &gt;dotnet run</w:t>
-      </w:r>
-    </w:p>
-    <w:p>
-      <w:pPr>
-        <w:pStyle w:val="ListParagraph"/>
-        <w:numPr>
-          <w:ilvl w:val="0"/>
-          <w:numId w:val="33"/>
-        </w:numPr>
-      </w:pPr>
-      <w:r>
-        <w:t xml:space="preserve">stop by pressing </w:t>
-      </w:r>
-      <w:proofErr w:type="spellStart"/>
-      <w:r>
-        <w:t>CTRL+c</w:t>
-      </w:r>
-      <w:proofErr w:type="spellEnd"/>
-    </w:p>
-    <w:p>
-      <w:pPr>
-        <w:pStyle w:val="Heading2"/>
-      </w:pPr>
-      <w:bookmarkStart w:id="4" w:name="_Toc112971573"/>
-      <w:r>
-        <w:t>SPA (Single Page Application – Angular)</w:t>
-      </w:r>
-      <w:bookmarkEnd w:id="4"/>
-    </w:p>
-    <w:p>
-      <w:r>
-        <w:t>Navigate to single page application folder and then issue following two commands</w:t>
-      </w:r>
-    </w:p>
-    <w:p>
-      <w:pPr>
-        <w:pStyle w:val="ListParagraph"/>
-        <w:numPr>
-          <w:ilvl w:val="0"/>
-          <w:numId w:val="28"/>
-        </w:numPr>
-        <w:spacing w:after="0" w:line="240" w:lineRule="auto"/>
-        <w:rPr>
-          <w:color w:val="BF8F00" w:themeColor="accent4" w:themeShade="BF"/>
-        </w:rPr>
-      </w:pPr>
       <w:proofErr w:type="spellStart"/>
       <w:r>
         <w:rPr>
@@ -3859,7 +4114,7 @@
       <w:pPr>
         <w:pStyle w:val="Heading3"/>
       </w:pPr>
-      <w:bookmarkStart w:id="5" w:name="_Toc112971574"/>
+      <w:bookmarkStart w:id="5" w:name="_Toc113815905"/>
       <w:r>
         <w:t>Running the SPA</w:t>
       </w:r>
@@ -3922,7 +4177,7 @@
               <w:pStyle w:val="Heading1"/>
               <w:outlineLvl w:val="0"/>
             </w:pPr>
-            <w:bookmarkStart w:id="6" w:name="_Toc112971575"/>
+            <w:bookmarkStart w:id="6" w:name="_Toc113815906"/>
             <w:r>
               <w:lastRenderedPageBreak/>
               <w:t>App Features</w:t>
@@ -4050,7 +4305,7 @@
               <w:pStyle w:val="Heading2"/>
               <w:outlineLvl w:val="1"/>
             </w:pPr>
-            <w:bookmarkStart w:id="7" w:name="_Toc112971576"/>
+            <w:bookmarkStart w:id="7" w:name="_Toc113815907"/>
             <w:r>
               <w:rPr>
                 <w:rStyle w:val="Heading2Char"/>
@@ -4158,7 +4413,7 @@
       <w:pPr>
         <w:pStyle w:val="Heading1"/>
       </w:pPr>
-      <w:bookmarkStart w:id="8" w:name="_Toc112971577"/>
+      <w:bookmarkStart w:id="8" w:name="_Toc113815908"/>
       <w:r>
         <w:t>Making VS Code IDE Better</w:t>
       </w:r>
@@ -4284,7 +4539,7 @@
       <w:pPr>
         <w:pStyle w:val="Heading1"/>
       </w:pPr>
-      <w:bookmarkStart w:id="9" w:name="_Toc112971578"/>
+      <w:bookmarkStart w:id="9" w:name="_Toc113815909"/>
       <w:r>
         <w:t>Installing latest Power Shell</w:t>
       </w:r>
@@ -4309,7 +4564,7 @@
       <w:r>
         <w:t xml:space="preserve">: </w:t>
       </w:r>
-      <w:hyperlink r:id="rId16" w:history="1">
+      <w:hyperlink r:id="rId22" w:history="1">
         <w:r>
           <w:rPr>
             <w:rStyle w:val="Hyperlink"/>
@@ -4430,7 +4685,7 @@
       <w:pPr>
         <w:pStyle w:val="Heading1"/>
       </w:pPr>
-      <w:bookmarkStart w:id="10" w:name="_Toc112971579"/>
+      <w:bookmarkStart w:id="10" w:name="_Toc113815910"/>
       <w:r>
         <w:lastRenderedPageBreak/>
         <w:t>App Basics</w:t>
@@ -4466,7 +4721,7 @@
               <w:outlineLvl w:val="1"/>
             </w:pPr>
             <w:bookmarkStart w:id="11" w:name="_.Net_6_Install"/>
-            <w:bookmarkStart w:id="12" w:name="_Toc112971580"/>
+            <w:bookmarkStart w:id="12" w:name="_Toc113815911"/>
             <w:bookmarkEnd w:id="11"/>
             <w:r>
               <w:t xml:space="preserve">.Net </w:t>
@@ -4539,7 +4794,7 @@
               <w:pStyle w:val="Heading2"/>
               <w:outlineLvl w:val="1"/>
             </w:pPr>
-            <w:bookmarkStart w:id="13" w:name="_Toc112971581"/>
+            <w:bookmarkStart w:id="13" w:name="_Toc113815912"/>
             <w:proofErr w:type="spellStart"/>
             <w:r>
               <w:t>VisualStudio</w:t>
@@ -4560,7 +4815,7 @@
             <w:r>
               <w:t xml:space="preserve">: </w:t>
             </w:r>
-            <w:hyperlink r:id="rId17" w:history="1">
+            <w:hyperlink r:id="rId23" w:history="1">
               <w:r>
                 <w:rPr>
                   <w:rStyle w:val="Hyperlink"/>
@@ -4582,7 +4837,7 @@
               <w:pStyle w:val="Heading2"/>
               <w:outlineLvl w:val="1"/>
             </w:pPr>
-            <w:bookmarkStart w:id="14" w:name="_Toc112971582"/>
+            <w:bookmarkStart w:id="14" w:name="_Toc113815913"/>
             <w:proofErr w:type="spellStart"/>
             <w:r>
               <w:t>nodeJs</w:t>
@@ -4604,7 +4859,7 @@
             <w:r>
               <w:t xml:space="preserve">Go to </w:t>
             </w:r>
-            <w:hyperlink r:id="rId18" w:history="1">
+            <w:hyperlink r:id="rId24" w:history="1">
               <w:r>
                 <w:rPr>
                   <w:rStyle w:val="Hyperlink"/>
@@ -4668,7 +4923,7 @@
             <w:r>
               <w:t xml:space="preserve"> with NVM: </w:t>
             </w:r>
-            <w:hyperlink r:id="rId19" w:history="1">
+            <w:hyperlink r:id="rId25" w:history="1">
               <w:r>
                 <w:rPr>
                   <w:rStyle w:val="Hyperlink"/>
@@ -4689,7 +4944,7 @@
               <w:pStyle w:val="Heading2"/>
               <w:outlineLvl w:val="1"/>
             </w:pPr>
-            <w:bookmarkStart w:id="15" w:name="_Toc112971583"/>
+            <w:bookmarkStart w:id="15" w:name="_Toc113815914"/>
             <w:r>
               <w:t>Install Postman</w:t>
             </w:r>
@@ -4699,7 +4954,7 @@
             </w:r>
           </w:p>
           <w:p>
-            <w:hyperlink r:id="rId20" w:history="1">
+            <w:hyperlink r:id="rId26" w:history="1">
               <w:r>
                 <w:rPr>
                   <w:rStyle w:val="Hyperlink"/>
@@ -4736,7 +4991,7 @@
               <w:pStyle w:val="Heading2"/>
               <w:outlineLvl w:val="1"/>
             </w:pPr>
-            <w:bookmarkStart w:id="16" w:name="_Toc112971584"/>
+            <w:bookmarkStart w:id="16" w:name="_Toc113815915"/>
             <w:r>
               <w:t>Angular</w:t>
             </w:r>
@@ -4924,7 +5179,7 @@
                           <pic:cNvPicPr/>
                         </pic:nvPicPr>
                         <pic:blipFill>
-                          <a:blip r:embed="rId21"/>
+                          <a:blip r:embed="rId27"/>
                           <a:stretch>
                             <a:fillRect/>
                           </a:stretch>
@@ -4985,7 +5240,7 @@
                           <pic:cNvPicPr/>
                         </pic:nvPicPr>
                         <pic:blipFill>
-                          <a:blip r:embed="rId22"/>
+                          <a:blip r:embed="rId28"/>
                           <a:stretch>
                             <a:fillRect/>
                           </a:stretch>
@@ -5027,7 +5282,7 @@
                           <pic:cNvPicPr/>
                         </pic:nvPicPr>
                         <pic:blipFill>
-                          <a:blip r:embed="rId23"/>
+                          <a:blip r:embed="rId29"/>
                           <a:stretch>
                             <a:fillRect/>
                           </a:stretch>
@@ -5154,7 +5409,7 @@
             </w:r>
           </w:p>
           <w:p>
-            <w:hyperlink r:id="rId24" w:history="1">
+            <w:hyperlink r:id="rId30" w:history="1">
               <w:r>
                 <w:rPr>
                   <w:rStyle w:val="Hyperlink"/>
@@ -5213,7 +5468,7 @@
                           <pic:cNvPicPr/>
                         </pic:nvPicPr>
                         <pic:blipFill>
-                          <a:blip r:embed="rId25"/>
+                          <a:blip r:embed="rId31"/>
                           <a:stretch>
                             <a:fillRect/>
                           </a:stretch>
@@ -5263,7 +5518,7 @@
       <w:pPr>
         <w:pStyle w:val="Heading1"/>
       </w:pPr>
-      <w:bookmarkStart w:id="19" w:name="_Toc112971585"/>
+      <w:bookmarkStart w:id="19" w:name="_Toc113815916"/>
       <w:proofErr w:type="spellStart"/>
       <w:r>
         <w:lastRenderedPageBreak/>
@@ -5293,7 +5548,7 @@
         <w:pStyle w:val="Heading2"/>
       </w:pPr>
       <w:bookmarkStart w:id="20" w:name="_Toc103640102"/>
-      <w:bookmarkStart w:id="21" w:name="_Toc112971586"/>
+      <w:bookmarkStart w:id="21" w:name="_Toc113815917"/>
       <w:r>
         <w:t>Setting up .Net API Project</w:t>
       </w:r>
@@ -5322,7 +5577,7 @@
             </w:pPr>
             <w:bookmarkStart w:id="22" w:name="_Toc103639023"/>
             <w:bookmarkStart w:id="23" w:name="_Toc103640103"/>
-            <w:bookmarkStart w:id="24" w:name="_Toc112971587"/>
+            <w:bookmarkStart w:id="24" w:name="_Toc113815918"/>
             <w:r>
               <w:t xml:space="preserve">Create </w:t>
             </w:r>
@@ -5523,7 +5778,7 @@
             </w:pPr>
             <w:bookmarkStart w:id="25" w:name="_Toc103639024"/>
             <w:bookmarkStart w:id="26" w:name="_Toc103640104"/>
-            <w:bookmarkStart w:id="27" w:name="_Toc112971588"/>
+            <w:bookmarkStart w:id="27" w:name="_Toc113815919"/>
             <w:r>
               <w:t xml:space="preserve">Create </w:t>
             </w:r>
@@ -5607,7 +5862,7 @@
             </w:pPr>
             <w:bookmarkStart w:id="28" w:name="_Toc103639025"/>
             <w:bookmarkStart w:id="29" w:name="_Toc103640105"/>
-            <w:bookmarkStart w:id="30" w:name="_Toc112971589"/>
+            <w:bookmarkStart w:id="30" w:name="_Toc113815920"/>
             <w:r>
               <w:t>Tidy up the Solution</w:t>
             </w:r>
@@ -5635,7 +5890,7 @@
               <w:pStyle w:val="Heading3"/>
               <w:outlineLvl w:val="2"/>
             </w:pPr>
-            <w:bookmarkStart w:id="31" w:name="_Toc112971590"/>
+            <w:bookmarkStart w:id="31" w:name="_Toc113815921"/>
             <w:r>
               <w:t xml:space="preserve">Actual Commands used for creating the </w:t>
             </w:r>
@@ -5856,7 +6111,7 @@
               <w:pStyle w:val="Heading3"/>
               <w:outlineLvl w:val="2"/>
             </w:pPr>
-            <w:bookmarkStart w:id="32" w:name="_Toc112971591"/>
+            <w:bookmarkStart w:id="32" w:name="_Toc113815922"/>
             <w:r>
               <w:t>Folder Structure</w:t>
             </w:r>
@@ -5883,7 +6138,7 @@
                           <pic:cNvPicPr/>
                         </pic:nvPicPr>
                         <pic:blipFill>
-                          <a:blip r:embed="rId26"/>
+                          <a:blip r:embed="rId32"/>
                           <a:stretch>
                             <a:fillRect/>
                           </a:stretch>
@@ -5911,7 +6166,7 @@
       <w:pPr>
         <w:pStyle w:val="Heading2"/>
       </w:pPr>
-      <w:bookmarkStart w:id="33" w:name="_Toc112971592"/>
+      <w:bookmarkStart w:id="33" w:name="_Toc113815923"/>
       <w:r>
         <w:t xml:space="preserve">Updating the </w:t>
       </w:r>
@@ -6018,7 +6273,7 @@
       <w:pPr>
         <w:pStyle w:val="Heading2"/>
       </w:pPr>
-      <w:bookmarkStart w:id="34" w:name="_Toc112971593"/>
+      <w:bookmarkStart w:id="34" w:name="_Toc113815924"/>
       <w:r>
         <w:t>Running .Net API Project</w:t>
       </w:r>
@@ -6170,7 +6425,7 @@
                           <pic:cNvPicPr/>
                         </pic:nvPicPr>
                         <pic:blipFill>
-                          <a:blip r:embed="rId27"/>
+                          <a:blip r:embed="rId33"/>
                           <a:stretch>
                             <a:fillRect/>
                           </a:stretch>
@@ -6228,7 +6483,7 @@
       <w:r>
         <w:t xml:space="preserve"> or </w:t>
       </w:r>
-      <w:hyperlink r:id="rId28" w:history="1">
+      <w:hyperlink r:id="rId34" w:history="1">
         <w:r>
           <w:rPr>
             <w:rStyle w:val="Hyperlink"/>
@@ -6284,7 +6539,7 @@
       <w:pPr>
         <w:pStyle w:val="Heading2"/>
       </w:pPr>
-      <w:bookmarkStart w:id="37" w:name="_Toc112971594"/>
+      <w:bookmarkStart w:id="37" w:name="_Toc113815925"/>
       <w:r>
         <w:lastRenderedPageBreak/>
         <w:t>Switching to Classic hosting model</w:t>
@@ -6421,7 +6676,7 @@
       <w:r>
         <w:t xml:space="preserve">. For this following this link </w:t>
       </w:r>
-      <w:hyperlink r:id="rId29" w:history="1">
+      <w:hyperlink r:id="rId35" w:history="1">
         <w:r>
           <w:rPr>
             <w:rStyle w:val="Hyperlink"/>
@@ -6437,7 +6692,7 @@
       <w:pPr>
         <w:pStyle w:val="Heading2"/>
       </w:pPr>
-      <w:bookmarkStart w:id="38" w:name="_Toc112971595"/>
+      <w:bookmarkStart w:id="38" w:name="_Toc113815926"/>
       <w:r>
         <w:t>Implicit Using Statement</w:t>
       </w:r>
@@ -6573,7 +6828,7 @@
                           <pic:cNvPicPr/>
                         </pic:nvPicPr>
                         <pic:blipFill>
-                          <a:blip r:embed="rId30"/>
+                          <a:blip r:embed="rId36"/>
                           <a:stretch>
                             <a:fillRect/>
                           </a:stretch>
@@ -6632,7 +6887,7 @@
               <w:pStyle w:val="Heading3"/>
               <w:outlineLvl w:val="2"/>
             </w:pPr>
-            <w:bookmarkStart w:id="39" w:name="_Toc112971596"/>
+            <w:bookmarkStart w:id="39" w:name="_Toc113815927"/>
             <w:proofErr w:type="spellStart"/>
             <w:r>
               <w:t>Program.cs</w:t>
@@ -6727,7 +6982,7 @@
               <w:pStyle w:val="Heading3"/>
               <w:outlineLvl w:val="2"/>
             </w:pPr>
-            <w:bookmarkStart w:id="40" w:name="_Toc112971597"/>
+            <w:bookmarkStart w:id="40" w:name="_Toc113815928"/>
             <w:proofErr w:type="spellStart"/>
             <w:r>
               <w:t>WeatherForecast.cs</w:t>
@@ -6764,7 +7019,7 @@
               <w:pStyle w:val="Heading3"/>
               <w:outlineLvl w:val="2"/>
             </w:pPr>
-            <w:bookmarkStart w:id="41" w:name="_Toc112971598"/>
+            <w:bookmarkStart w:id="41" w:name="_Toc113815929"/>
             <w:r>
               <w:t>/Controller/</w:t>
             </w:r>
@@ -6885,7 +7140,7 @@
       <w:pPr>
         <w:pStyle w:val="Heading2"/>
       </w:pPr>
-      <w:bookmarkStart w:id="42" w:name="_Toc112971599"/>
+      <w:bookmarkStart w:id="42" w:name="_Toc113815930"/>
       <w:r>
         <w:t>Nullable Enabled</w:t>
       </w:r>
@@ -6970,7 +7225,7 @@
                           <pic:cNvPicPr/>
                         </pic:nvPicPr>
                         <pic:blipFill>
-                          <a:blip r:embed="rId31"/>
+                          <a:blip r:embed="rId37"/>
                           <a:stretch>
                             <a:fillRect/>
                           </a:stretch>
@@ -7017,7 +7272,7 @@
                           <pic:cNvPicPr/>
                         </pic:nvPicPr>
                         <pic:blipFill>
-                          <a:blip r:embed="rId32"/>
+                          <a:blip r:embed="rId38"/>
                           <a:stretch>
                             <a:fillRect/>
                           </a:stretch>
@@ -7045,7 +7300,7 @@
       <w:pPr>
         <w:pStyle w:val="Heading2"/>
       </w:pPr>
-      <w:bookmarkStart w:id="43" w:name="_Toc112971600"/>
+      <w:bookmarkStart w:id="43" w:name="_Toc113815931"/>
       <w:proofErr w:type="spellStart"/>
       <w:r>
         <w:t>Web</w:t>
@@ -7218,7 +7473,7 @@
       <w:pPr>
         <w:pStyle w:val="Heading1"/>
       </w:pPr>
-      <w:bookmarkStart w:id="44" w:name="_Toc112971601"/>
+      <w:bookmarkStart w:id="44" w:name="_Toc113815932"/>
       <w:r>
         <w:lastRenderedPageBreak/>
         <w:t>Angular Project</w:t>
@@ -7253,7 +7508,7 @@
               <w:pStyle w:val="Heading2"/>
               <w:outlineLvl w:val="1"/>
             </w:pPr>
-            <w:bookmarkStart w:id="45" w:name="_Toc112971602"/>
+            <w:bookmarkStart w:id="45" w:name="_Toc113815933"/>
             <w:r>
               <w:t>Creating Angular App</w:t>
             </w:r>
@@ -7401,7 +7656,7 @@
               <w:pStyle w:val="Heading2"/>
               <w:outlineLvl w:val="1"/>
             </w:pPr>
-            <w:bookmarkStart w:id="46" w:name="_Toc112971603"/>
+            <w:bookmarkStart w:id="46" w:name="_Toc113815934"/>
             <w:r>
               <w:t>Project Structure</w:t>
             </w:r>
@@ -7533,7 +7788,7 @@
               <w:pStyle w:val="Heading2"/>
               <w:outlineLvl w:val="1"/>
             </w:pPr>
-            <w:bookmarkStart w:id="47" w:name="_Toc112971604"/>
+            <w:bookmarkStart w:id="47" w:name="_Toc113815935"/>
             <w:r>
               <w:t>Adding font-awesome</w:t>
             </w:r>
@@ -7583,7 +7838,7 @@
               <w:pStyle w:val="Heading3"/>
               <w:outlineLvl w:val="2"/>
             </w:pPr>
-            <w:bookmarkStart w:id="48" w:name="_Toc112971605"/>
+            <w:bookmarkStart w:id="48" w:name="_Toc113815936"/>
             <w:proofErr w:type="spellStart"/>
             <w:r>
               <w:t>p</w:t>
@@ -7654,7 +7909,7 @@
               <w:pStyle w:val="Heading3"/>
               <w:outlineLvl w:val="2"/>
             </w:pPr>
-            <w:bookmarkStart w:id="49" w:name="_Toc112971606"/>
+            <w:bookmarkStart w:id="49" w:name="_Toc113815937"/>
             <w:proofErr w:type="spellStart"/>
             <w:r>
               <w:t>angular.json</w:t>
@@ -7748,7 +8003,7 @@
               <w:pStyle w:val="Heading2"/>
               <w:outlineLvl w:val="1"/>
             </w:pPr>
-            <w:bookmarkStart w:id="50" w:name="_Toc112971607"/>
+            <w:bookmarkStart w:id="50" w:name="_Toc113815938"/>
             <w:r>
               <w:t xml:space="preserve">Adding </w:t>
             </w:r>
@@ -7791,7 +8046,7 @@
                 <w:numId w:val="18"/>
               </w:numPr>
             </w:pPr>
-            <w:hyperlink r:id="rId33" w:anchor="/documentation" w:history="1">
+            <w:hyperlink r:id="rId39" w:anchor="/documentation" w:history="1">
               <w:r>
                 <w:rPr>
                   <w:rStyle w:val="Hyperlink"/>
@@ -7808,7 +8063,7 @@
                 <w:numId w:val="18"/>
               </w:numPr>
             </w:pPr>
-            <w:hyperlink r:id="rId34" w:anchor="/documentation" w:history="1">
+            <w:hyperlink r:id="rId40" w:anchor="/documentation" w:history="1">
               <w:r>
                 <w:rPr>
                   <w:rStyle w:val="Hyperlink"/>
@@ -7825,7 +8080,7 @@
                 <w:numId w:val="18"/>
               </w:numPr>
             </w:pPr>
-            <w:hyperlink r:id="rId35" w:anchor="/documentation" w:history="1">
+            <w:hyperlink r:id="rId41" w:anchor="/documentation" w:history="1">
               <w:r>
                 <w:rPr>
                   <w:rStyle w:val="Hyperlink"/>
@@ -7903,7 +8158,7 @@
               </w:rPr>
               <w:t xml:space="preserve"> install </w:t>
             </w:r>
-            <w:hyperlink r:id="rId36" w:history="1">
+            <w:hyperlink r:id="rId42" w:history="1">
               <w:r>
                 <w:rPr>
                   <w:rStyle w:val="Hyperlink"/>
@@ -7918,7 +8173,7 @@
               <w:pStyle w:val="Heading3"/>
               <w:outlineLvl w:val="2"/>
             </w:pPr>
-            <w:bookmarkStart w:id="51" w:name="_Toc112971608"/>
+            <w:bookmarkStart w:id="51" w:name="_Toc113815939"/>
             <w:proofErr w:type="spellStart"/>
             <w:r>
               <w:t>p</w:t>
@@ -8056,7 +8311,7 @@
               <w:pStyle w:val="Heading3"/>
               <w:outlineLvl w:val="2"/>
             </w:pPr>
-            <w:bookmarkStart w:id="52" w:name="_Toc112971609"/>
+            <w:bookmarkStart w:id="52" w:name="_Toc113815940"/>
             <w:proofErr w:type="spellStart"/>
             <w:r>
               <w:t>angular.json</w:t>
@@ -8402,7 +8657,7 @@
               <w:pStyle w:val="Heading3"/>
               <w:outlineLvl w:val="2"/>
             </w:pPr>
-            <w:bookmarkStart w:id="53" w:name="_Toc112971610"/>
+            <w:bookmarkStart w:id="53" w:name="_Toc113815941"/>
             <w:proofErr w:type="spellStart"/>
             <w:r>
               <w:t>app.module.ts</w:t>
@@ -8759,7 +9014,7 @@
               <w:pStyle w:val="Heading3"/>
               <w:outlineLvl w:val="2"/>
             </w:pPr>
-            <w:bookmarkStart w:id="54" w:name="_Toc112971611"/>
+            <w:bookmarkStart w:id="54" w:name="_Toc113815942"/>
             <w:r>
               <w:t>Run the app</w:t>
             </w:r>
@@ -8804,7 +9059,7 @@
       <w:pPr>
         <w:pStyle w:val="Heading1"/>
       </w:pPr>
-      <w:bookmarkStart w:id="55" w:name="_Toc112971612"/>
+      <w:bookmarkStart w:id="55" w:name="_Toc113815943"/>
       <w:r>
         <w:lastRenderedPageBreak/>
         <w:t>E</w:t>
@@ -8818,7 +9073,7 @@
       <w:pPr>
         <w:pStyle w:val="Heading2"/>
       </w:pPr>
-      <w:bookmarkStart w:id="56" w:name="_Toc112971613"/>
+      <w:bookmarkStart w:id="56" w:name="_Toc113815944"/>
       <w:r>
         <w:t xml:space="preserve">Adding </w:t>
       </w:r>
@@ -9085,7 +9340,7 @@
       <w:pPr>
         <w:pStyle w:val="Heading2"/>
       </w:pPr>
-      <w:bookmarkStart w:id="57" w:name="_Toc112971614"/>
+      <w:bookmarkStart w:id="57" w:name="_Toc113815945"/>
       <w:r>
         <w:t>Angular Extensions</w:t>
       </w:r>
@@ -9281,7 +9536,7 @@
       <w:pPr>
         <w:pStyle w:val="Heading2"/>
       </w:pPr>
-      <w:bookmarkStart w:id="58" w:name="_Toc112971615"/>
+      <w:bookmarkStart w:id="58" w:name="_Toc113815946"/>
       <w:r>
         <w:t>Adding Packages</w:t>
       </w:r>
@@ -9463,6 +9718,40 @@
       <w:pPr>
         <w:pStyle w:val="ListParagraph"/>
         <w:numPr>
+          <w:ilvl w:val="1"/>
+          <w:numId w:val="27"/>
+        </w:numPr>
+        <w:spacing w:after="0"/>
+      </w:pPr>
+      <w:proofErr w:type="spellStart"/>
+      <w:r>
+        <w:t>AutoMapper.Extensions.Microsoft.DependencyInjection</w:t>
+      </w:r>
+      <w:proofErr w:type="spellEnd"/>
+      <w:r>
+        <w:t xml:space="preserve"> v11.0.0 by Jimmy </w:t>
+      </w:r>
+      <w:proofErr w:type="spellStart"/>
+      <w:r>
+        <w:t>Bogard</w:t>
+      </w:r>
+      <w:proofErr w:type="spellEnd"/>
+      <w:r>
+        <w:t xml:space="preserve"> [</w:t>
+      </w:r>
+      <w:proofErr w:type="spellStart"/>
+      <w:r>
+        <w:t>AutoMapper</w:t>
+      </w:r>
+      <w:proofErr w:type="spellEnd"/>
+      <w:r>
+        <w:t xml:space="preserve"> extensions for ASP.NET Core]</w:t>
+      </w:r>
+    </w:p>
+    <w:p>
+      <w:pPr>
+        <w:pStyle w:val="ListParagraph"/>
+        <w:numPr>
           <w:ilvl w:val="0"/>
           <w:numId w:val="27"/>
         </w:numPr>
@@ -9523,8 +9812,8 @@
       </w:pPr>
     </w:p>
     <w:sectPr>
-      <w:headerReference w:type="default" r:id="rId37"/>
-      <w:footerReference w:type="default" r:id="rId38"/>
+      <w:headerReference w:type="default" r:id="rId43"/>
+      <w:footerReference w:type="default" r:id="rId44"/>
       <w:pgSz w:w="12240" w:h="15840"/>
       <w:pgMar w:top="720" w:right="720" w:bottom="720" w:left="720" w:header="720" w:footer="720" w:gutter="0"/>
       <w:cols w:space="720"/>

</xml_diff>

<commit_message>
WebApi - Adding Guid - EF - User Entity – Update User – Claims
Angular – Guid – Edit/Update Member – Guard Candeactivate – Ngx-Spinner -Interceptor Spinner – Members State Management
</commit_message>
<xml_diff>
--- a/Documents/0001 Project - Basic Info - Setup.docx
+++ b/Documents/0001 Project - Basic Info - Setup.docx
@@ -52,7 +52,7 @@
           <w:r>
             <w:fldChar w:fldCharType="separate"/>
           </w:r>
-          <w:hyperlink w:anchor="_Toc113815900" w:history="1">
+          <w:hyperlink w:anchor="_Toc114699833" w:history="1">
             <w:r>
               <w:rPr>
                 <w:rStyle w:val="Hyperlink"/>
@@ -79,7 +79,7 @@
                 <w:noProof/>
                 <w:webHidden/>
               </w:rPr>
-              <w:instrText xml:space="preserve"> PAGEREF _Toc113815900 \h </w:instrText>
+              <w:instrText xml:space="preserve"> PAGEREF _Toc114699833 \h </w:instrText>
             </w:r>
             <w:r>
               <w:rPr>
@@ -121,7 +121,7 @@
               <w:noProof/>
             </w:rPr>
           </w:pPr>
-          <w:hyperlink w:anchor="_Toc113815901" w:history="1">
+          <w:hyperlink w:anchor="_Toc114699834" w:history="1">
             <w:r>
               <w:rPr>
                 <w:rStyle w:val="Hyperlink"/>
@@ -148,7 +148,7 @@
                 <w:noProof/>
                 <w:webHidden/>
               </w:rPr>
-              <w:instrText xml:space="preserve"> PAGEREF _Toc113815901 \h </w:instrText>
+              <w:instrText xml:space="preserve"> PAGEREF _Toc114699834 \h </w:instrText>
             </w:r>
             <w:r>
               <w:rPr>
@@ -190,7 +190,7 @@
               <w:noProof/>
             </w:rPr>
           </w:pPr>
-          <w:hyperlink w:anchor="_Toc113815902" w:history="1">
+          <w:hyperlink w:anchor="_Toc114699835" w:history="1">
             <w:r>
               <w:rPr>
                 <w:rStyle w:val="Hyperlink"/>
@@ -217,7 +217,7 @@
                 <w:noProof/>
                 <w:webHidden/>
               </w:rPr>
-              <w:instrText xml:space="preserve"> PAGEREF _Toc113815902 \h </w:instrText>
+              <w:instrText xml:space="preserve"> PAGEREF _Toc114699835 \h </w:instrText>
             </w:r>
             <w:r>
               <w:rPr>
@@ -259,7 +259,7 @@
               <w:noProof/>
             </w:rPr>
           </w:pPr>
-          <w:hyperlink w:anchor="_Toc113815903" w:history="1">
+          <w:hyperlink w:anchor="_Toc114699836" w:history="1">
             <w:r>
               <w:rPr>
                 <w:rStyle w:val="Hyperlink"/>
@@ -286,7 +286,7 @@
                 <w:noProof/>
                 <w:webHidden/>
               </w:rPr>
-              <w:instrText xml:space="preserve"> PAGEREF _Toc113815903 \h </w:instrText>
+              <w:instrText xml:space="preserve"> PAGEREF _Toc114699836 \h </w:instrText>
             </w:r>
             <w:r>
               <w:rPr>
@@ -328,7 +328,7 @@
               <w:noProof/>
             </w:rPr>
           </w:pPr>
-          <w:hyperlink w:anchor="_Toc113815904" w:history="1">
+          <w:hyperlink w:anchor="_Toc114699837" w:history="1">
             <w:r>
               <w:rPr>
                 <w:rStyle w:val="Hyperlink"/>
@@ -355,7 +355,7 @@
                 <w:noProof/>
                 <w:webHidden/>
               </w:rPr>
-              <w:instrText xml:space="preserve"> PAGEREF _Toc113815904 \h </w:instrText>
+              <w:instrText xml:space="preserve"> PAGEREF _Toc114699837 \h </w:instrText>
             </w:r>
             <w:r>
               <w:rPr>
@@ -397,7 +397,7 @@
               <w:noProof/>
             </w:rPr>
           </w:pPr>
-          <w:hyperlink w:anchor="_Toc113815905" w:history="1">
+          <w:hyperlink w:anchor="_Toc114699838" w:history="1">
             <w:r>
               <w:rPr>
                 <w:rStyle w:val="Hyperlink"/>
@@ -424,7 +424,7 @@
                 <w:noProof/>
                 <w:webHidden/>
               </w:rPr>
-              <w:instrText xml:space="preserve"> PAGEREF _Toc113815905 \h </w:instrText>
+              <w:instrText xml:space="preserve"> PAGEREF _Toc114699838 \h </w:instrText>
             </w:r>
             <w:r>
               <w:rPr>
@@ -466,7 +466,7 @@
               <w:noProof/>
             </w:rPr>
           </w:pPr>
-          <w:hyperlink w:anchor="_Toc113815906" w:history="1">
+          <w:hyperlink w:anchor="_Toc114699839" w:history="1">
             <w:r>
               <w:rPr>
                 <w:rStyle w:val="Hyperlink"/>
@@ -493,7 +493,7 @@
                 <w:noProof/>
                 <w:webHidden/>
               </w:rPr>
-              <w:instrText xml:space="preserve"> PAGEREF _Toc113815906 \h </w:instrText>
+              <w:instrText xml:space="preserve"> PAGEREF _Toc114699839 \h </w:instrText>
             </w:r>
             <w:r>
               <w:rPr>
@@ -535,7 +535,7 @@
               <w:noProof/>
             </w:rPr>
           </w:pPr>
-          <w:hyperlink w:anchor="_Toc113815907" w:history="1">
+          <w:hyperlink w:anchor="_Toc114699840" w:history="1">
             <w:r>
               <w:rPr>
                 <w:rStyle w:val="Hyperlink"/>
@@ -562,7 +562,7 @@
                 <w:noProof/>
                 <w:webHidden/>
               </w:rPr>
-              <w:instrText xml:space="preserve"> PAGEREF _Toc113815907 \h </w:instrText>
+              <w:instrText xml:space="preserve"> PAGEREF _Toc114699840 \h </w:instrText>
             </w:r>
             <w:r>
               <w:rPr>
@@ -604,7 +604,7 @@
               <w:noProof/>
             </w:rPr>
           </w:pPr>
-          <w:hyperlink w:anchor="_Toc113815908" w:history="1">
+          <w:hyperlink w:anchor="_Toc114699841" w:history="1">
             <w:r>
               <w:rPr>
                 <w:rStyle w:val="Hyperlink"/>
@@ -631,7 +631,7 @@
                 <w:noProof/>
                 <w:webHidden/>
               </w:rPr>
-              <w:instrText xml:space="preserve"> PAGEREF _Toc113815908 \h </w:instrText>
+              <w:instrText xml:space="preserve"> PAGEREF _Toc114699841 \h </w:instrText>
             </w:r>
             <w:r>
               <w:rPr>
@@ -673,7 +673,7 @@
               <w:noProof/>
             </w:rPr>
           </w:pPr>
-          <w:hyperlink w:anchor="_Toc113815909" w:history="1">
+          <w:hyperlink w:anchor="_Toc114699842" w:history="1">
             <w:r>
               <w:rPr>
                 <w:rStyle w:val="Hyperlink"/>
@@ -700,7 +700,7 @@
                 <w:noProof/>
                 <w:webHidden/>
               </w:rPr>
-              <w:instrText xml:space="preserve"> PAGEREF _Toc113815909 \h </w:instrText>
+              <w:instrText xml:space="preserve"> PAGEREF _Toc114699842 \h </w:instrText>
             </w:r>
             <w:r>
               <w:rPr>
@@ -742,7 +742,7 @@
               <w:noProof/>
             </w:rPr>
           </w:pPr>
-          <w:hyperlink w:anchor="_Toc113815910" w:history="1">
+          <w:hyperlink w:anchor="_Toc114699843" w:history="1">
             <w:r>
               <w:rPr>
                 <w:rStyle w:val="Hyperlink"/>
@@ -769,7 +769,7 @@
                 <w:noProof/>
                 <w:webHidden/>
               </w:rPr>
-              <w:instrText xml:space="preserve"> PAGEREF _Toc113815910 \h </w:instrText>
+              <w:instrText xml:space="preserve"> PAGEREF _Toc114699843 \h </w:instrText>
             </w:r>
             <w:r>
               <w:rPr>
@@ -811,7 +811,7 @@
               <w:noProof/>
             </w:rPr>
           </w:pPr>
-          <w:hyperlink w:anchor="_Toc113815911" w:history="1">
+          <w:hyperlink w:anchor="_Toc114699844" w:history="1">
             <w:r>
               <w:rPr>
                 <w:rStyle w:val="Hyperlink"/>
@@ -838,7 +838,7 @@
                 <w:noProof/>
                 <w:webHidden/>
               </w:rPr>
-              <w:instrText xml:space="preserve"> PAGEREF _Toc113815911 \h </w:instrText>
+              <w:instrText xml:space="preserve"> PAGEREF _Toc114699844 \h </w:instrText>
             </w:r>
             <w:r>
               <w:rPr>
@@ -880,7 +880,7 @@
               <w:noProof/>
             </w:rPr>
           </w:pPr>
-          <w:hyperlink w:anchor="_Toc113815912" w:history="1">
+          <w:hyperlink w:anchor="_Toc114699845" w:history="1">
             <w:r>
               <w:rPr>
                 <w:rStyle w:val="Hyperlink"/>
@@ -907,7 +907,7 @@
                 <w:noProof/>
                 <w:webHidden/>
               </w:rPr>
-              <w:instrText xml:space="preserve"> PAGEREF _Toc113815912 \h </w:instrText>
+              <w:instrText xml:space="preserve"> PAGEREF _Toc114699845 \h </w:instrText>
             </w:r>
             <w:r>
               <w:rPr>
@@ -949,7 +949,7 @@
               <w:noProof/>
             </w:rPr>
           </w:pPr>
-          <w:hyperlink w:anchor="_Toc113815913" w:history="1">
+          <w:hyperlink w:anchor="_Toc114699846" w:history="1">
             <w:r>
               <w:rPr>
                 <w:rStyle w:val="Hyperlink"/>
@@ -976,7 +976,7 @@
                 <w:noProof/>
                 <w:webHidden/>
               </w:rPr>
-              <w:instrText xml:space="preserve"> PAGEREF _Toc113815913 \h </w:instrText>
+              <w:instrText xml:space="preserve"> PAGEREF _Toc114699846 \h </w:instrText>
             </w:r>
             <w:r>
               <w:rPr>
@@ -1018,7 +1018,7 @@
               <w:noProof/>
             </w:rPr>
           </w:pPr>
-          <w:hyperlink w:anchor="_Toc113815914" w:history="1">
+          <w:hyperlink w:anchor="_Toc114699847" w:history="1">
             <w:r>
               <w:rPr>
                 <w:rStyle w:val="Hyperlink"/>
@@ -1045,7 +1045,7 @@
                 <w:noProof/>
                 <w:webHidden/>
               </w:rPr>
-              <w:instrText xml:space="preserve"> PAGEREF _Toc113815914 \h </w:instrText>
+              <w:instrText xml:space="preserve"> PAGEREF _Toc114699847 \h </w:instrText>
             </w:r>
             <w:r>
               <w:rPr>
@@ -1087,7 +1087,7 @@
               <w:noProof/>
             </w:rPr>
           </w:pPr>
-          <w:hyperlink w:anchor="_Toc113815915" w:history="1">
+          <w:hyperlink w:anchor="_Toc114699848" w:history="1">
             <w:r>
               <w:rPr>
                 <w:rStyle w:val="Hyperlink"/>
@@ -1114,7 +1114,7 @@
                 <w:noProof/>
                 <w:webHidden/>
               </w:rPr>
-              <w:instrText xml:space="preserve"> PAGEREF _Toc113815915 \h </w:instrText>
+              <w:instrText xml:space="preserve"> PAGEREF _Toc114699848 \h </w:instrText>
             </w:r>
             <w:r>
               <w:rPr>
@@ -1156,7 +1156,7 @@
               <w:noProof/>
             </w:rPr>
           </w:pPr>
-          <w:hyperlink w:anchor="_Toc113815916" w:history="1">
+          <w:hyperlink w:anchor="_Toc114699849" w:history="1">
             <w:r>
               <w:rPr>
                 <w:rStyle w:val="Hyperlink"/>
@@ -1183,7 +1183,7 @@
                 <w:noProof/>
                 <w:webHidden/>
               </w:rPr>
-              <w:instrText xml:space="preserve"> PAGEREF _Toc113815916 \h </w:instrText>
+              <w:instrText xml:space="preserve"> PAGEREF _Toc114699849 \h </w:instrText>
             </w:r>
             <w:r>
               <w:rPr>
@@ -1225,7 +1225,7 @@
               <w:noProof/>
             </w:rPr>
           </w:pPr>
-          <w:hyperlink w:anchor="_Toc113815917" w:history="1">
+          <w:hyperlink w:anchor="_Toc114699850" w:history="1">
             <w:r>
               <w:rPr>
                 <w:rStyle w:val="Hyperlink"/>
@@ -1252,7 +1252,7 @@
                 <w:noProof/>
                 <w:webHidden/>
               </w:rPr>
-              <w:instrText xml:space="preserve"> PAGEREF _Toc113815917 \h </w:instrText>
+              <w:instrText xml:space="preserve"> PAGEREF _Toc114699850 \h </w:instrText>
             </w:r>
             <w:r>
               <w:rPr>
@@ -1294,7 +1294,7 @@
               <w:noProof/>
             </w:rPr>
           </w:pPr>
-          <w:hyperlink w:anchor="_Toc113815918" w:history="1">
+          <w:hyperlink w:anchor="_Toc114699851" w:history="1">
             <w:r>
               <w:rPr>
                 <w:rStyle w:val="Hyperlink"/>
@@ -1321,7 +1321,7 @@
                 <w:noProof/>
                 <w:webHidden/>
               </w:rPr>
-              <w:instrText xml:space="preserve"> PAGEREF _Toc113815918 \h </w:instrText>
+              <w:instrText xml:space="preserve"> PAGEREF _Toc114699851 \h </w:instrText>
             </w:r>
             <w:r>
               <w:rPr>
@@ -1363,7 +1363,7 @@
               <w:noProof/>
             </w:rPr>
           </w:pPr>
-          <w:hyperlink w:anchor="_Toc113815919" w:history="1">
+          <w:hyperlink w:anchor="_Toc114699852" w:history="1">
             <w:r>
               <w:rPr>
                 <w:rStyle w:val="Hyperlink"/>
@@ -1390,7 +1390,7 @@
                 <w:noProof/>
                 <w:webHidden/>
               </w:rPr>
-              <w:instrText xml:space="preserve"> PAGEREF _Toc113815919 \h </w:instrText>
+              <w:instrText xml:space="preserve"> PAGEREF _Toc114699852 \h </w:instrText>
             </w:r>
             <w:r>
               <w:rPr>
@@ -1432,7 +1432,7 @@
               <w:noProof/>
             </w:rPr>
           </w:pPr>
-          <w:hyperlink w:anchor="_Toc113815920" w:history="1">
+          <w:hyperlink w:anchor="_Toc114699853" w:history="1">
             <w:r>
               <w:rPr>
                 <w:rStyle w:val="Hyperlink"/>
@@ -1459,7 +1459,7 @@
                 <w:noProof/>
                 <w:webHidden/>
               </w:rPr>
-              <w:instrText xml:space="preserve"> PAGEREF _Toc113815920 \h </w:instrText>
+              <w:instrText xml:space="preserve"> PAGEREF _Toc114699853 \h </w:instrText>
             </w:r>
             <w:r>
               <w:rPr>
@@ -1501,7 +1501,7 @@
               <w:noProof/>
             </w:rPr>
           </w:pPr>
-          <w:hyperlink w:anchor="_Toc113815921" w:history="1">
+          <w:hyperlink w:anchor="_Toc114699854" w:history="1">
             <w:r>
               <w:rPr>
                 <w:rStyle w:val="Hyperlink"/>
@@ -1528,7 +1528,7 @@
                 <w:noProof/>
                 <w:webHidden/>
               </w:rPr>
-              <w:instrText xml:space="preserve"> PAGEREF _Toc113815921 \h </w:instrText>
+              <w:instrText xml:space="preserve"> PAGEREF _Toc114699854 \h </w:instrText>
             </w:r>
             <w:r>
               <w:rPr>
@@ -1570,7 +1570,7 @@
               <w:noProof/>
             </w:rPr>
           </w:pPr>
-          <w:hyperlink w:anchor="_Toc113815922" w:history="1">
+          <w:hyperlink w:anchor="_Toc114699855" w:history="1">
             <w:r>
               <w:rPr>
                 <w:rStyle w:val="Hyperlink"/>
@@ -1597,7 +1597,7 @@
                 <w:noProof/>
                 <w:webHidden/>
               </w:rPr>
-              <w:instrText xml:space="preserve"> PAGEREF _Toc113815922 \h </w:instrText>
+              <w:instrText xml:space="preserve"> PAGEREF _Toc114699855 \h </w:instrText>
             </w:r>
             <w:r>
               <w:rPr>
@@ -1639,7 +1639,7 @@
               <w:noProof/>
             </w:rPr>
           </w:pPr>
-          <w:hyperlink w:anchor="_Toc113815923" w:history="1">
+          <w:hyperlink w:anchor="_Toc114699856" w:history="1">
             <w:r>
               <w:rPr>
                 <w:rStyle w:val="Hyperlink"/>
@@ -1666,7 +1666,7 @@
                 <w:noProof/>
                 <w:webHidden/>
               </w:rPr>
-              <w:instrText xml:space="preserve"> PAGEREF _Toc113815923 \h </w:instrText>
+              <w:instrText xml:space="preserve"> PAGEREF _Toc114699856 \h </w:instrText>
             </w:r>
             <w:r>
               <w:rPr>
@@ -1708,7 +1708,7 @@
               <w:noProof/>
             </w:rPr>
           </w:pPr>
-          <w:hyperlink w:anchor="_Toc113815924" w:history="1">
+          <w:hyperlink w:anchor="_Toc114699857" w:history="1">
             <w:r>
               <w:rPr>
                 <w:rStyle w:val="Hyperlink"/>
@@ -1735,7 +1735,7 @@
                 <w:noProof/>
                 <w:webHidden/>
               </w:rPr>
-              <w:instrText xml:space="preserve"> PAGEREF _Toc113815924 \h </w:instrText>
+              <w:instrText xml:space="preserve"> PAGEREF _Toc114699857 \h </w:instrText>
             </w:r>
             <w:r>
               <w:rPr>
@@ -1777,7 +1777,7 @@
               <w:noProof/>
             </w:rPr>
           </w:pPr>
-          <w:hyperlink w:anchor="_Toc113815925" w:history="1">
+          <w:hyperlink w:anchor="_Toc114699858" w:history="1">
             <w:r>
               <w:rPr>
                 <w:rStyle w:val="Hyperlink"/>
@@ -1804,7 +1804,7 @@
                 <w:noProof/>
                 <w:webHidden/>
               </w:rPr>
-              <w:instrText xml:space="preserve"> PAGEREF _Toc113815925 \h </w:instrText>
+              <w:instrText xml:space="preserve"> PAGEREF _Toc114699858 \h </w:instrText>
             </w:r>
             <w:r>
               <w:rPr>
@@ -1846,7 +1846,7 @@
               <w:noProof/>
             </w:rPr>
           </w:pPr>
-          <w:hyperlink w:anchor="_Toc113815926" w:history="1">
+          <w:hyperlink w:anchor="_Toc114699859" w:history="1">
             <w:r>
               <w:rPr>
                 <w:rStyle w:val="Hyperlink"/>
@@ -1873,7 +1873,7 @@
                 <w:noProof/>
                 <w:webHidden/>
               </w:rPr>
-              <w:instrText xml:space="preserve"> PAGEREF _Toc113815926 \h </w:instrText>
+              <w:instrText xml:space="preserve"> PAGEREF _Toc114699859 \h </w:instrText>
             </w:r>
             <w:r>
               <w:rPr>
@@ -1915,7 +1915,7 @@
               <w:noProof/>
             </w:rPr>
           </w:pPr>
-          <w:hyperlink w:anchor="_Toc113815927" w:history="1">
+          <w:hyperlink w:anchor="_Toc114699860" w:history="1">
             <w:r>
               <w:rPr>
                 <w:rStyle w:val="Hyperlink"/>
@@ -1942,7 +1942,7 @@
                 <w:noProof/>
                 <w:webHidden/>
               </w:rPr>
-              <w:instrText xml:space="preserve"> PAGEREF _Toc113815927 \h </w:instrText>
+              <w:instrText xml:space="preserve"> PAGEREF _Toc114699860 \h </w:instrText>
             </w:r>
             <w:r>
               <w:rPr>
@@ -1984,7 +1984,7 @@
               <w:noProof/>
             </w:rPr>
           </w:pPr>
-          <w:hyperlink w:anchor="_Toc113815928" w:history="1">
+          <w:hyperlink w:anchor="_Toc114699861" w:history="1">
             <w:r>
               <w:rPr>
                 <w:rStyle w:val="Hyperlink"/>
@@ -2011,7 +2011,7 @@
                 <w:noProof/>
                 <w:webHidden/>
               </w:rPr>
-              <w:instrText xml:space="preserve"> PAGEREF _Toc113815928 \h </w:instrText>
+              <w:instrText xml:space="preserve"> PAGEREF _Toc114699861 \h </w:instrText>
             </w:r>
             <w:r>
               <w:rPr>
@@ -2053,7 +2053,7 @@
               <w:noProof/>
             </w:rPr>
           </w:pPr>
-          <w:hyperlink w:anchor="_Toc113815929" w:history="1">
+          <w:hyperlink w:anchor="_Toc114699862" w:history="1">
             <w:r>
               <w:rPr>
                 <w:rStyle w:val="Hyperlink"/>
@@ -2080,7 +2080,7 @@
                 <w:noProof/>
                 <w:webHidden/>
               </w:rPr>
-              <w:instrText xml:space="preserve"> PAGEREF _Toc113815929 \h </w:instrText>
+              <w:instrText xml:space="preserve"> PAGEREF _Toc114699862 \h </w:instrText>
             </w:r>
             <w:r>
               <w:rPr>
@@ -2122,7 +2122,7 @@
               <w:noProof/>
             </w:rPr>
           </w:pPr>
-          <w:hyperlink w:anchor="_Toc113815930" w:history="1">
+          <w:hyperlink w:anchor="_Toc114699863" w:history="1">
             <w:r>
               <w:rPr>
                 <w:rStyle w:val="Hyperlink"/>
@@ -2149,7 +2149,7 @@
                 <w:noProof/>
                 <w:webHidden/>
               </w:rPr>
-              <w:instrText xml:space="preserve"> PAGEREF _Toc113815930 \h </w:instrText>
+              <w:instrText xml:space="preserve"> PAGEREF _Toc114699863 \h </w:instrText>
             </w:r>
             <w:r>
               <w:rPr>
@@ -2191,7 +2191,7 @@
               <w:noProof/>
             </w:rPr>
           </w:pPr>
-          <w:hyperlink w:anchor="_Toc113815931" w:history="1">
+          <w:hyperlink w:anchor="_Toc114699864" w:history="1">
             <w:r>
               <w:rPr>
                 <w:rStyle w:val="Hyperlink"/>
@@ -2218,7 +2218,7 @@
                 <w:noProof/>
                 <w:webHidden/>
               </w:rPr>
-              <w:instrText xml:space="preserve"> PAGEREF _Toc113815931 \h </w:instrText>
+              <w:instrText xml:space="preserve"> PAGEREF _Toc114699864 \h </w:instrText>
             </w:r>
             <w:r>
               <w:rPr>
@@ -2260,7 +2260,7 @@
               <w:noProof/>
             </w:rPr>
           </w:pPr>
-          <w:hyperlink w:anchor="_Toc113815932" w:history="1">
+          <w:hyperlink w:anchor="_Toc114699865" w:history="1">
             <w:r>
               <w:rPr>
                 <w:rStyle w:val="Hyperlink"/>
@@ -2287,7 +2287,7 @@
                 <w:noProof/>
                 <w:webHidden/>
               </w:rPr>
-              <w:instrText xml:space="preserve"> PAGEREF _Toc113815932 \h </w:instrText>
+              <w:instrText xml:space="preserve"> PAGEREF _Toc114699865 \h </w:instrText>
             </w:r>
             <w:r>
               <w:rPr>
@@ -2329,7 +2329,7 @@
               <w:noProof/>
             </w:rPr>
           </w:pPr>
-          <w:hyperlink w:anchor="_Toc113815933" w:history="1">
+          <w:hyperlink w:anchor="_Toc114699866" w:history="1">
             <w:r>
               <w:rPr>
                 <w:rStyle w:val="Hyperlink"/>
@@ -2356,7 +2356,7 @@
                 <w:noProof/>
                 <w:webHidden/>
               </w:rPr>
-              <w:instrText xml:space="preserve"> PAGEREF _Toc113815933 \h </w:instrText>
+              <w:instrText xml:space="preserve"> PAGEREF _Toc114699866 \h </w:instrText>
             </w:r>
             <w:r>
               <w:rPr>
@@ -2376,7 +2376,7 @@
                 <w:noProof/>
                 <w:webHidden/>
               </w:rPr>
-              <w:t>9</w:t>
+              <w:t>10</w:t>
             </w:r>
             <w:r>
               <w:rPr>
@@ -2398,7 +2398,7 @@
               <w:noProof/>
             </w:rPr>
           </w:pPr>
-          <w:hyperlink w:anchor="_Toc113815934" w:history="1">
+          <w:hyperlink w:anchor="_Toc114699867" w:history="1">
             <w:r>
               <w:rPr>
                 <w:rStyle w:val="Hyperlink"/>
@@ -2425,7 +2425,7 @@
                 <w:noProof/>
                 <w:webHidden/>
               </w:rPr>
-              <w:instrText xml:space="preserve"> PAGEREF _Toc113815934 \h </w:instrText>
+              <w:instrText xml:space="preserve"> PAGEREF _Toc114699867 \h </w:instrText>
             </w:r>
             <w:r>
               <w:rPr>
@@ -2445,7 +2445,7 @@
                 <w:noProof/>
                 <w:webHidden/>
               </w:rPr>
-              <w:t>9</w:t>
+              <w:t>10</w:t>
             </w:r>
             <w:r>
               <w:rPr>
@@ -2467,7 +2467,7 @@
               <w:noProof/>
             </w:rPr>
           </w:pPr>
-          <w:hyperlink w:anchor="_Toc113815935" w:history="1">
+          <w:hyperlink w:anchor="_Toc114699868" w:history="1">
             <w:r>
               <w:rPr>
                 <w:rStyle w:val="Hyperlink"/>
@@ -2494,7 +2494,7 @@
                 <w:noProof/>
                 <w:webHidden/>
               </w:rPr>
-              <w:instrText xml:space="preserve"> PAGEREF _Toc113815935 \h </w:instrText>
+              <w:instrText xml:space="preserve"> PAGEREF _Toc114699868 \h </w:instrText>
             </w:r>
             <w:r>
               <w:rPr>
@@ -2514,7 +2514,7 @@
                 <w:noProof/>
                 <w:webHidden/>
               </w:rPr>
-              <w:t>9</w:t>
+              <w:t>10</w:t>
             </w:r>
             <w:r>
               <w:rPr>
@@ -2536,7 +2536,7 @@
               <w:noProof/>
             </w:rPr>
           </w:pPr>
-          <w:hyperlink w:anchor="_Toc113815936" w:history="1">
+          <w:hyperlink w:anchor="_Toc114699869" w:history="1">
             <w:r>
               <w:rPr>
                 <w:rStyle w:val="Hyperlink"/>
@@ -2563,7 +2563,7 @@
                 <w:noProof/>
                 <w:webHidden/>
               </w:rPr>
-              <w:instrText xml:space="preserve"> PAGEREF _Toc113815936 \h </w:instrText>
+              <w:instrText xml:space="preserve"> PAGEREF _Toc114699869 \h </w:instrText>
             </w:r>
             <w:r>
               <w:rPr>
@@ -2583,7 +2583,7 @@
                 <w:noProof/>
                 <w:webHidden/>
               </w:rPr>
-              <w:t>9</w:t>
+              <w:t>10</w:t>
             </w:r>
             <w:r>
               <w:rPr>
@@ -2605,7 +2605,7 @@
               <w:noProof/>
             </w:rPr>
           </w:pPr>
-          <w:hyperlink w:anchor="_Toc113815937" w:history="1">
+          <w:hyperlink w:anchor="_Toc114699870" w:history="1">
             <w:r>
               <w:rPr>
                 <w:rStyle w:val="Hyperlink"/>
@@ -2632,7 +2632,7 @@
                 <w:noProof/>
                 <w:webHidden/>
               </w:rPr>
-              <w:instrText xml:space="preserve"> PAGEREF _Toc113815937 \h </w:instrText>
+              <w:instrText xml:space="preserve"> PAGEREF _Toc114699870 \h </w:instrText>
             </w:r>
             <w:r>
               <w:rPr>
@@ -2652,7 +2652,7 @@
                 <w:noProof/>
                 <w:webHidden/>
               </w:rPr>
-              <w:t>9</w:t>
+              <w:t>10</w:t>
             </w:r>
             <w:r>
               <w:rPr>
@@ -2674,13 +2674,13 @@
               <w:noProof/>
             </w:rPr>
           </w:pPr>
-          <w:hyperlink w:anchor="_Toc113815938" w:history="1">
+          <w:hyperlink w:anchor="_Toc114699871" w:history="1">
             <w:r>
               <w:rPr>
                 <w:rStyle w:val="Hyperlink"/>
                 <w:noProof/>
               </w:rPr>
-              <w:t>Adding ngx-bootstrap and bgx-toastr</w:t>
+              <w:t>Adding ngx-bootstrap, ngx-toastr, ngx-spinner</w:t>
             </w:r>
             <w:r>
               <w:rPr>
@@ -2701,7 +2701,7 @@
                 <w:noProof/>
                 <w:webHidden/>
               </w:rPr>
-              <w:instrText xml:space="preserve"> PAGEREF _Toc113815938 \h </w:instrText>
+              <w:instrText xml:space="preserve"> PAGEREF _Toc114699871 \h </w:instrText>
             </w:r>
             <w:r>
               <w:rPr>
@@ -2721,7 +2721,7 @@
                 <w:noProof/>
                 <w:webHidden/>
               </w:rPr>
-              <w:t>9</w:t>
+              <w:t>10</w:t>
             </w:r>
             <w:r>
               <w:rPr>
@@ -2743,7 +2743,7 @@
               <w:noProof/>
             </w:rPr>
           </w:pPr>
-          <w:hyperlink w:anchor="_Toc113815939" w:history="1">
+          <w:hyperlink w:anchor="_Toc114699872" w:history="1">
             <w:r>
               <w:rPr>
                 <w:rStyle w:val="Hyperlink"/>
@@ -2770,7 +2770,7 @@
                 <w:noProof/>
                 <w:webHidden/>
               </w:rPr>
-              <w:instrText xml:space="preserve"> PAGEREF _Toc113815939 \h </w:instrText>
+              <w:instrText xml:space="preserve"> PAGEREF _Toc114699872 \h </w:instrText>
             </w:r>
             <w:r>
               <w:rPr>
@@ -2790,7 +2790,7 @@
                 <w:noProof/>
                 <w:webHidden/>
               </w:rPr>
-              <w:t>9</w:t>
+              <w:t>10</w:t>
             </w:r>
             <w:r>
               <w:rPr>
@@ -2812,7 +2812,7 @@
               <w:noProof/>
             </w:rPr>
           </w:pPr>
-          <w:hyperlink w:anchor="_Toc113815940" w:history="1">
+          <w:hyperlink w:anchor="_Toc114699873" w:history="1">
             <w:r>
               <w:rPr>
                 <w:rStyle w:val="Hyperlink"/>
@@ -2839,7 +2839,7 @@
                 <w:noProof/>
                 <w:webHidden/>
               </w:rPr>
-              <w:instrText xml:space="preserve"> PAGEREF _Toc113815940 \h </w:instrText>
+              <w:instrText xml:space="preserve"> PAGEREF _Toc114699873 \h </w:instrText>
             </w:r>
             <w:r>
               <w:rPr>
@@ -2859,7 +2859,7 @@
                 <w:noProof/>
                 <w:webHidden/>
               </w:rPr>
-              <w:t>9</w:t>
+              <w:t>10</w:t>
             </w:r>
             <w:r>
               <w:rPr>
@@ -2881,7 +2881,7 @@
               <w:noProof/>
             </w:rPr>
           </w:pPr>
-          <w:hyperlink w:anchor="_Toc113815941" w:history="1">
+          <w:hyperlink w:anchor="_Toc114699874" w:history="1">
             <w:r>
               <w:rPr>
                 <w:rStyle w:val="Hyperlink"/>
@@ -2908,7 +2908,7 @@
                 <w:noProof/>
                 <w:webHidden/>
               </w:rPr>
-              <w:instrText xml:space="preserve"> PAGEREF _Toc113815941 \h </w:instrText>
+              <w:instrText xml:space="preserve"> PAGEREF _Toc114699874 \h </w:instrText>
             </w:r>
             <w:r>
               <w:rPr>
@@ -2928,7 +2928,7 @@
                 <w:noProof/>
                 <w:webHidden/>
               </w:rPr>
-              <w:t>9</w:t>
+              <w:t>10</w:t>
             </w:r>
             <w:r>
               <w:rPr>
@@ -2941,7 +2941,7 @@
         </w:p>
         <w:p>
           <w:pPr>
-            <w:pStyle w:val="TOC3"/>
+            <w:pStyle w:val="TOC2"/>
             <w:tabs>
               <w:tab w:val="right" w:leader="dot" w:pos="10790"/>
             </w:tabs>
@@ -2950,7 +2950,7 @@
               <w:noProof/>
             </w:rPr>
           </w:pPr>
-          <w:hyperlink w:anchor="_Toc113815942" w:history="1">
+          <w:hyperlink w:anchor="_Toc114699875" w:history="1">
             <w:r>
               <w:rPr>
                 <w:rStyle w:val="Hyperlink"/>
@@ -2977,7 +2977,7 @@
                 <w:noProof/>
                 <w:webHidden/>
               </w:rPr>
-              <w:instrText xml:space="preserve"> PAGEREF _Toc113815942 \h </w:instrText>
+              <w:instrText xml:space="preserve"> PAGEREF _Toc114699875 \h </w:instrText>
             </w:r>
             <w:r>
               <w:rPr>
@@ -2997,7 +2997,7 @@
                 <w:noProof/>
                 <w:webHidden/>
               </w:rPr>
-              <w:t>9</w:t>
+              <w:t>10</w:t>
             </w:r>
             <w:r>
               <w:rPr>
@@ -3019,7 +3019,7 @@
               <w:noProof/>
             </w:rPr>
           </w:pPr>
-          <w:hyperlink w:anchor="_Toc113815943" w:history="1">
+          <w:hyperlink w:anchor="_Toc114699876" w:history="1">
             <w:r>
               <w:rPr>
                 <w:rStyle w:val="Hyperlink"/>
@@ -3046,7 +3046,7 @@
                 <w:noProof/>
                 <w:webHidden/>
               </w:rPr>
-              <w:instrText xml:space="preserve"> PAGEREF _Toc113815943 \h </w:instrText>
+              <w:instrText xml:space="preserve"> PAGEREF _Toc114699876 \h </w:instrText>
             </w:r>
             <w:r>
               <w:rPr>
@@ -3066,7 +3066,7 @@
                 <w:noProof/>
                 <w:webHidden/>
               </w:rPr>
-              <w:t>10</w:t>
+              <w:t>12</w:t>
             </w:r>
             <w:r>
               <w:rPr>
@@ -3088,7 +3088,7 @@
               <w:noProof/>
             </w:rPr>
           </w:pPr>
-          <w:hyperlink w:anchor="_Toc113815944" w:history="1">
+          <w:hyperlink w:anchor="_Toc114699877" w:history="1">
             <w:r>
               <w:rPr>
                 <w:rStyle w:val="Hyperlink"/>
@@ -3115,7 +3115,7 @@
                 <w:noProof/>
                 <w:webHidden/>
               </w:rPr>
-              <w:instrText xml:space="preserve"> PAGEREF _Toc113815944 \h </w:instrText>
+              <w:instrText xml:space="preserve"> PAGEREF _Toc114699877 \h </w:instrText>
             </w:r>
             <w:r>
               <w:rPr>
@@ -3135,7 +3135,7 @@
                 <w:noProof/>
                 <w:webHidden/>
               </w:rPr>
-              <w:t>10</w:t>
+              <w:t>12</w:t>
             </w:r>
             <w:r>
               <w:rPr>
@@ -3157,7 +3157,7 @@
               <w:noProof/>
             </w:rPr>
           </w:pPr>
-          <w:hyperlink w:anchor="_Toc113815945" w:history="1">
+          <w:hyperlink w:anchor="_Toc114699878" w:history="1">
             <w:r>
               <w:rPr>
                 <w:rStyle w:val="Hyperlink"/>
@@ -3184,7 +3184,7 @@
                 <w:noProof/>
                 <w:webHidden/>
               </w:rPr>
-              <w:instrText xml:space="preserve"> PAGEREF _Toc113815945 \h </w:instrText>
+              <w:instrText xml:space="preserve"> PAGEREF _Toc114699878 \h </w:instrText>
             </w:r>
             <w:r>
               <w:rPr>
@@ -3204,7 +3204,7 @@
                 <w:noProof/>
                 <w:webHidden/>
               </w:rPr>
-              <w:t>10</w:t>
+              <w:t>12</w:t>
             </w:r>
             <w:r>
               <w:rPr>
@@ -3226,7 +3226,7 @@
               <w:noProof/>
             </w:rPr>
           </w:pPr>
-          <w:hyperlink w:anchor="_Toc113815946" w:history="1">
+          <w:hyperlink w:anchor="_Toc114699879" w:history="1">
             <w:r>
               <w:rPr>
                 <w:rStyle w:val="Hyperlink"/>
@@ -3253,7 +3253,7 @@
                 <w:noProof/>
                 <w:webHidden/>
               </w:rPr>
-              <w:instrText xml:space="preserve"> PAGEREF _Toc113815946 \h </w:instrText>
+              <w:instrText xml:space="preserve"> PAGEREF _Toc114699879 \h </w:instrText>
             </w:r>
             <w:r>
               <w:rPr>
@@ -3273,7 +3273,7 @@
                 <w:noProof/>
                 <w:webHidden/>
               </w:rPr>
-              <w:t>10</w:t>
+              <w:t>12</w:t>
             </w:r>
             <w:r>
               <w:rPr>
@@ -3313,7 +3313,7 @@
       <w:pPr>
         <w:pStyle w:val="Heading1"/>
       </w:pPr>
-      <w:bookmarkStart w:id="0" w:name="_Toc113815900"/>
+      <w:bookmarkStart w:id="0" w:name="_Toc114699833"/>
       <w:r>
         <w:lastRenderedPageBreak/>
         <w:t>Documents</w:t>
@@ -3790,7 +3790,7 @@
       <w:pPr>
         <w:pStyle w:val="Heading1"/>
       </w:pPr>
-      <w:bookmarkStart w:id="1" w:name="_Toc113815901"/>
+      <w:bookmarkStart w:id="1" w:name="_Toc114699834"/>
       <w:r>
         <w:t>Cloning Project</w:t>
       </w:r>
@@ -3805,7 +3805,7 @@
       <w:pPr>
         <w:pStyle w:val="Heading2"/>
       </w:pPr>
-      <w:bookmarkStart w:id="2" w:name="_Toc113815902"/>
+      <w:bookmarkStart w:id="2" w:name="_Toc114699835"/>
       <w:proofErr w:type="spellStart"/>
       <w:r>
         <w:t>WebApi</w:t>
@@ -3998,7 +3998,7 @@
       <w:pPr>
         <w:pStyle w:val="Heading3"/>
       </w:pPr>
-      <w:bookmarkStart w:id="3" w:name="_Toc113815903"/>
+      <w:bookmarkStart w:id="3" w:name="_Toc114699836"/>
       <w:r>
         <w:t xml:space="preserve">Running the </w:t>
       </w:r>
@@ -4048,7 +4048,7 @@
       <w:pPr>
         <w:pStyle w:val="Heading2"/>
       </w:pPr>
-      <w:bookmarkStart w:id="4" w:name="_Toc113815904"/>
+      <w:bookmarkStart w:id="4" w:name="_Toc114699837"/>
       <w:r>
         <w:t>SPA (Single Page Application – Angular)</w:t>
       </w:r>
@@ -4114,7 +4114,7 @@
       <w:pPr>
         <w:pStyle w:val="Heading3"/>
       </w:pPr>
-      <w:bookmarkStart w:id="5" w:name="_Toc113815905"/>
+      <w:bookmarkStart w:id="5" w:name="_Toc114699838"/>
       <w:r>
         <w:t>Running the SPA</w:t>
       </w:r>
@@ -4177,7 +4177,7 @@
               <w:pStyle w:val="Heading1"/>
               <w:outlineLvl w:val="0"/>
             </w:pPr>
-            <w:bookmarkStart w:id="6" w:name="_Toc113815906"/>
+            <w:bookmarkStart w:id="6" w:name="_Toc114699839"/>
             <w:r>
               <w:lastRenderedPageBreak/>
               <w:t>App Features</w:t>
@@ -4305,7 +4305,7 @@
               <w:pStyle w:val="Heading2"/>
               <w:outlineLvl w:val="1"/>
             </w:pPr>
-            <w:bookmarkStart w:id="7" w:name="_Toc113815907"/>
+            <w:bookmarkStart w:id="7" w:name="_Toc114699840"/>
             <w:r>
               <w:rPr>
                 <w:rStyle w:val="Heading2Char"/>
@@ -4413,7 +4413,7 @@
       <w:pPr>
         <w:pStyle w:val="Heading1"/>
       </w:pPr>
-      <w:bookmarkStart w:id="8" w:name="_Toc113815908"/>
+      <w:bookmarkStart w:id="8" w:name="_Toc114699841"/>
       <w:r>
         <w:t>Making VS Code IDE Better</w:t>
       </w:r>
@@ -4539,7 +4539,7 @@
       <w:pPr>
         <w:pStyle w:val="Heading1"/>
       </w:pPr>
-      <w:bookmarkStart w:id="9" w:name="_Toc113815909"/>
+      <w:bookmarkStart w:id="9" w:name="_Toc114699842"/>
       <w:r>
         <w:t>Installing latest Power Shell</w:t>
       </w:r>
@@ -4685,7 +4685,7 @@
       <w:pPr>
         <w:pStyle w:val="Heading1"/>
       </w:pPr>
-      <w:bookmarkStart w:id="10" w:name="_Toc113815910"/>
+      <w:bookmarkStart w:id="10" w:name="_Toc114699843"/>
       <w:r>
         <w:lastRenderedPageBreak/>
         <w:t>App Basics</w:t>
@@ -4721,7 +4721,7 @@
               <w:outlineLvl w:val="1"/>
             </w:pPr>
             <w:bookmarkStart w:id="11" w:name="_.Net_6_Install"/>
-            <w:bookmarkStart w:id="12" w:name="_Toc113815911"/>
+            <w:bookmarkStart w:id="12" w:name="_Toc114699844"/>
             <w:bookmarkEnd w:id="11"/>
             <w:r>
               <w:t xml:space="preserve">.Net </w:t>
@@ -4794,7 +4794,7 @@
               <w:pStyle w:val="Heading2"/>
               <w:outlineLvl w:val="1"/>
             </w:pPr>
-            <w:bookmarkStart w:id="13" w:name="_Toc113815912"/>
+            <w:bookmarkStart w:id="13" w:name="_Toc114699845"/>
             <w:proofErr w:type="spellStart"/>
             <w:r>
               <w:t>VisualStudio</w:t>
@@ -4837,7 +4837,7 @@
               <w:pStyle w:val="Heading2"/>
               <w:outlineLvl w:val="1"/>
             </w:pPr>
-            <w:bookmarkStart w:id="14" w:name="_Toc113815913"/>
+            <w:bookmarkStart w:id="14" w:name="_Toc114699846"/>
             <w:proofErr w:type="spellStart"/>
             <w:r>
               <w:t>nodeJs</w:t>
@@ -4944,7 +4944,7 @@
               <w:pStyle w:val="Heading2"/>
               <w:outlineLvl w:val="1"/>
             </w:pPr>
-            <w:bookmarkStart w:id="15" w:name="_Toc113815914"/>
+            <w:bookmarkStart w:id="15" w:name="_Toc114699847"/>
             <w:r>
               <w:t>Install Postman</w:t>
             </w:r>
@@ -4991,7 +4991,7 @@
               <w:pStyle w:val="Heading2"/>
               <w:outlineLvl w:val="1"/>
             </w:pPr>
-            <w:bookmarkStart w:id="16" w:name="_Toc113815915"/>
+            <w:bookmarkStart w:id="16" w:name="_Toc114699848"/>
             <w:r>
               <w:t>Angular</w:t>
             </w:r>
@@ -5518,7 +5518,7 @@
       <w:pPr>
         <w:pStyle w:val="Heading1"/>
       </w:pPr>
-      <w:bookmarkStart w:id="19" w:name="_Toc113815916"/>
+      <w:bookmarkStart w:id="19" w:name="_Toc114699849"/>
       <w:proofErr w:type="spellStart"/>
       <w:r>
         <w:lastRenderedPageBreak/>
@@ -5548,7 +5548,7 @@
         <w:pStyle w:val="Heading2"/>
       </w:pPr>
       <w:bookmarkStart w:id="20" w:name="_Toc103640102"/>
-      <w:bookmarkStart w:id="21" w:name="_Toc113815917"/>
+      <w:bookmarkStart w:id="21" w:name="_Toc114699850"/>
       <w:r>
         <w:t>Setting up .Net API Project</w:t>
       </w:r>
@@ -5577,7 +5577,7 @@
             </w:pPr>
             <w:bookmarkStart w:id="22" w:name="_Toc103639023"/>
             <w:bookmarkStart w:id="23" w:name="_Toc103640103"/>
-            <w:bookmarkStart w:id="24" w:name="_Toc113815918"/>
+            <w:bookmarkStart w:id="24" w:name="_Toc114699851"/>
             <w:r>
               <w:t xml:space="preserve">Create </w:t>
             </w:r>
@@ -5778,7 +5778,7 @@
             </w:pPr>
             <w:bookmarkStart w:id="25" w:name="_Toc103639024"/>
             <w:bookmarkStart w:id="26" w:name="_Toc103640104"/>
-            <w:bookmarkStart w:id="27" w:name="_Toc113815919"/>
+            <w:bookmarkStart w:id="27" w:name="_Toc114699852"/>
             <w:r>
               <w:t xml:space="preserve">Create </w:t>
             </w:r>
@@ -5862,7 +5862,7 @@
             </w:pPr>
             <w:bookmarkStart w:id="28" w:name="_Toc103639025"/>
             <w:bookmarkStart w:id="29" w:name="_Toc103640105"/>
-            <w:bookmarkStart w:id="30" w:name="_Toc113815920"/>
+            <w:bookmarkStart w:id="30" w:name="_Toc114699853"/>
             <w:r>
               <w:t>Tidy up the Solution</w:t>
             </w:r>
@@ -5890,7 +5890,7 @@
               <w:pStyle w:val="Heading3"/>
               <w:outlineLvl w:val="2"/>
             </w:pPr>
-            <w:bookmarkStart w:id="31" w:name="_Toc113815921"/>
+            <w:bookmarkStart w:id="31" w:name="_Toc114699854"/>
             <w:r>
               <w:t xml:space="preserve">Actual Commands used for creating the </w:t>
             </w:r>
@@ -6111,7 +6111,7 @@
               <w:pStyle w:val="Heading3"/>
               <w:outlineLvl w:val="2"/>
             </w:pPr>
-            <w:bookmarkStart w:id="32" w:name="_Toc113815922"/>
+            <w:bookmarkStart w:id="32" w:name="_Toc114699855"/>
             <w:r>
               <w:t>Folder Structure</w:t>
             </w:r>
@@ -6166,7 +6166,7 @@
       <w:pPr>
         <w:pStyle w:val="Heading2"/>
       </w:pPr>
-      <w:bookmarkStart w:id="33" w:name="_Toc113815923"/>
+      <w:bookmarkStart w:id="33" w:name="_Toc114699856"/>
       <w:r>
         <w:t xml:space="preserve">Updating the </w:t>
       </w:r>
@@ -6273,7 +6273,7 @@
       <w:pPr>
         <w:pStyle w:val="Heading2"/>
       </w:pPr>
-      <w:bookmarkStart w:id="34" w:name="_Toc113815924"/>
+      <w:bookmarkStart w:id="34" w:name="_Toc114699857"/>
       <w:r>
         <w:t>Running .Net API Project</w:t>
       </w:r>
@@ -6539,7 +6539,7 @@
       <w:pPr>
         <w:pStyle w:val="Heading2"/>
       </w:pPr>
-      <w:bookmarkStart w:id="37" w:name="_Toc113815925"/>
+      <w:bookmarkStart w:id="37" w:name="_Toc114699858"/>
       <w:r>
         <w:lastRenderedPageBreak/>
         <w:t>Switching to Classic hosting model</w:t>
@@ -6692,7 +6692,7 @@
       <w:pPr>
         <w:pStyle w:val="Heading2"/>
       </w:pPr>
-      <w:bookmarkStart w:id="38" w:name="_Toc113815926"/>
+      <w:bookmarkStart w:id="38" w:name="_Toc114699859"/>
       <w:r>
         <w:t>Implicit Using Statement</w:t>
       </w:r>
@@ -6887,7 +6887,7 @@
               <w:pStyle w:val="Heading3"/>
               <w:outlineLvl w:val="2"/>
             </w:pPr>
-            <w:bookmarkStart w:id="39" w:name="_Toc113815927"/>
+            <w:bookmarkStart w:id="39" w:name="_Toc114699860"/>
             <w:proofErr w:type="spellStart"/>
             <w:r>
               <w:t>Program.cs</w:t>
@@ -6982,7 +6982,7 @@
               <w:pStyle w:val="Heading3"/>
               <w:outlineLvl w:val="2"/>
             </w:pPr>
-            <w:bookmarkStart w:id="40" w:name="_Toc113815928"/>
+            <w:bookmarkStart w:id="40" w:name="_Toc114699861"/>
             <w:proofErr w:type="spellStart"/>
             <w:r>
               <w:t>WeatherForecast.cs</w:t>
@@ -7019,7 +7019,7 @@
               <w:pStyle w:val="Heading3"/>
               <w:outlineLvl w:val="2"/>
             </w:pPr>
-            <w:bookmarkStart w:id="41" w:name="_Toc113815929"/>
+            <w:bookmarkStart w:id="41" w:name="_Toc114699862"/>
             <w:r>
               <w:t>/Controller/</w:t>
             </w:r>
@@ -7140,7 +7140,7 @@
       <w:pPr>
         <w:pStyle w:val="Heading2"/>
       </w:pPr>
-      <w:bookmarkStart w:id="42" w:name="_Toc113815930"/>
+      <w:bookmarkStart w:id="42" w:name="_Toc114699863"/>
       <w:r>
         <w:t>Nullable Enabled</w:t>
       </w:r>
@@ -7300,7 +7300,7 @@
       <w:pPr>
         <w:pStyle w:val="Heading2"/>
       </w:pPr>
-      <w:bookmarkStart w:id="43" w:name="_Toc113815931"/>
+      <w:bookmarkStart w:id="43" w:name="_Toc114699864"/>
       <w:proofErr w:type="spellStart"/>
       <w:r>
         <w:t>Web</w:t>
@@ -7473,7 +7473,7 @@
       <w:pPr>
         <w:pStyle w:val="Heading1"/>
       </w:pPr>
-      <w:bookmarkStart w:id="44" w:name="_Toc113815932"/>
+      <w:bookmarkStart w:id="44" w:name="_Toc114699865"/>
       <w:r>
         <w:lastRenderedPageBreak/>
         <w:t>Angular Project</w:t>
@@ -7499,6 +7499,9 @@
         <w:gridCol w:w="5395"/>
       </w:tblGrid>
       <w:tr>
+        <w:trPr>
+          <w:trHeight w:val="12024"/>
+        </w:trPr>
         <w:tc>
           <w:tcPr>
             <w:tcW w:w="5395" w:type="dxa"/>
@@ -7508,8 +7511,9 @@
               <w:pStyle w:val="Heading2"/>
               <w:outlineLvl w:val="1"/>
             </w:pPr>
-            <w:bookmarkStart w:id="45" w:name="_Toc113815933"/>
-            <w:r>
+            <w:bookmarkStart w:id="45" w:name="_Toc114699866"/>
+            <w:r>
+              <w:lastRenderedPageBreak/>
               <w:t>Creating Angular App</w:t>
             </w:r>
             <w:bookmarkEnd w:id="45"/>
@@ -7656,7 +7660,7 @@
               <w:pStyle w:val="Heading2"/>
               <w:outlineLvl w:val="1"/>
             </w:pPr>
-            <w:bookmarkStart w:id="46" w:name="_Toc113815934"/>
+            <w:bookmarkStart w:id="46" w:name="_Toc114699867"/>
             <w:r>
               <w:t>Project Structure</w:t>
             </w:r>
@@ -7788,7 +7792,7 @@
               <w:pStyle w:val="Heading2"/>
               <w:outlineLvl w:val="1"/>
             </w:pPr>
-            <w:bookmarkStart w:id="47" w:name="_Toc113815935"/>
+            <w:bookmarkStart w:id="47" w:name="_Toc114699868"/>
             <w:r>
               <w:t>Adding font-awesome</w:t>
             </w:r>
@@ -7838,7 +7842,7 @@
               <w:pStyle w:val="Heading3"/>
               <w:outlineLvl w:val="2"/>
             </w:pPr>
-            <w:bookmarkStart w:id="48" w:name="_Toc113815936"/>
+            <w:bookmarkStart w:id="48" w:name="_Toc114699869"/>
             <w:proofErr w:type="spellStart"/>
             <w:r>
               <w:t>p</w:t>
@@ -7909,7 +7913,7 @@
               <w:pStyle w:val="Heading3"/>
               <w:outlineLvl w:val="2"/>
             </w:pPr>
-            <w:bookmarkStart w:id="49" w:name="_Toc113815937"/>
+            <w:bookmarkStart w:id="49" w:name="_Toc114699870"/>
             <w:proofErr w:type="spellStart"/>
             <w:r>
               <w:t>angular.json</w:t>
@@ -8003,7 +8007,7 @@
               <w:pStyle w:val="Heading2"/>
               <w:outlineLvl w:val="1"/>
             </w:pPr>
-            <w:bookmarkStart w:id="50" w:name="_Toc113815938"/>
+            <w:bookmarkStart w:id="50" w:name="_Toc114699871"/>
             <w:r>
               <w:t xml:space="preserve">Adding </w:t>
             </w:r>
@@ -8013,17 +8017,31 @@
             </w:r>
             <w:proofErr w:type="spellEnd"/>
             <w:r>
-              <w:t xml:space="preserve">-bootstrap </w:t>
-            </w:r>
-            <w:r>
-              <w:t xml:space="preserve">and </w:t>
+              <w:t>-bootstrap</w:t>
+            </w:r>
+            <w:r>
+              <w:t xml:space="preserve">, </w:t>
             </w:r>
             <w:proofErr w:type="spellStart"/>
             <w:r>
-              <w:t>bgx-toastr</w:t>
+              <w:t>n</w:t>
+            </w:r>
+            <w:r>
+              <w:t>gx-toastr</w:t>
+            </w:r>
+            <w:proofErr w:type="spellEnd"/>
+            <w:r>
+              <w:t xml:space="preserve">, </w:t>
+            </w:r>
+            <w:proofErr w:type="spellStart"/>
+            <w:r>
+              <w:t>ngx</w:t>
+            </w:r>
+            <w:proofErr w:type="spellEnd"/>
+            <w:r>
+              <w:t>-spinner</w:t>
             </w:r>
             <w:bookmarkEnd w:id="50"/>
-            <w:proofErr w:type="spellEnd"/>
           </w:p>
           <w:p>
             <w:r>
@@ -8135,7 +8153,7 @@
           <w:p>
             <w:pPr>
               <w:rPr>
-                <w:color w:val="BF8F00" w:themeColor="accent4" w:themeShade="BF"/>
+                <w:rStyle w:val="Hyperlink"/>
               </w:rPr>
             </w:pPr>
             <w:r>
@@ -8167,13 +8185,89 @@
               </w:r>
             </w:hyperlink>
           </w:p>
-          <w:p/>
+          <w:p>
+            <w:pPr>
+              <w:rPr>
+                <w:color w:val="BF8F00" w:themeColor="accent4" w:themeShade="BF"/>
+              </w:rPr>
+            </w:pPr>
+            <w:r>
+              <w:rPr>
+                <w:color w:val="BF8F00" w:themeColor="accent4" w:themeShade="BF"/>
+              </w:rPr>
+              <w:t>&gt;</w:t>
+            </w:r>
+            <w:proofErr w:type="spellStart"/>
+            <w:r>
+              <w:rPr>
+                <w:color w:val="BF8F00" w:themeColor="accent4" w:themeShade="BF"/>
+              </w:rPr>
+              <w:t>npm</w:t>
+            </w:r>
+            <w:proofErr w:type="spellEnd"/>
+            <w:r>
+              <w:rPr>
+                <w:color w:val="BF8F00" w:themeColor="accent4" w:themeShade="BF"/>
+              </w:rPr>
+              <w:t xml:space="preserve"> </w:t>
+            </w:r>
+            <w:r>
+              <w:rPr>
+                <w:color w:val="BF8F00" w:themeColor="accent4" w:themeShade="BF"/>
+              </w:rPr>
+              <w:t>add</w:t>
+            </w:r>
+            <w:r>
+              <w:rPr>
+                <w:color w:val="BF8F00" w:themeColor="accent4" w:themeShade="BF"/>
+              </w:rPr>
+              <w:t xml:space="preserve"> </w:t>
+            </w:r>
+            <w:hyperlink r:id="rId43" w:history="1">
+              <w:r>
+                <w:rPr>
+                  <w:rStyle w:val="Hyperlink"/>
+                </w:rPr>
+                <w:t>ngx-spinner@13.1.1</w:t>
+              </w:r>
+            </w:hyperlink>
+            <w:r>
+              <w:rPr>
+                <w:color w:val="BF8F00" w:themeColor="accent4" w:themeShade="BF"/>
+              </w:rPr>
+              <w:t xml:space="preserve"> </w:t>
+            </w:r>
+            <w:r>
+              <w:rPr>
+                <w:color w:val="BF8F00" w:themeColor="accent4" w:themeShade="BF"/>
+              </w:rPr>
+              <w:t>(use the add instead of install)</w:t>
+            </w:r>
+          </w:p>
+          <w:p>
+            <w:r>
+              <w:t xml:space="preserve">If you see an error @angular/cdk/schematics missing for spinner then install </w:t>
+            </w:r>
+          </w:p>
+          <w:p>
+            <w:r>
+              <w:t>&gt;</w:t>
+            </w:r>
+            <w:proofErr w:type="spellStart"/>
+            <w:r>
+              <w:t>npm</w:t>
+            </w:r>
+            <w:proofErr w:type="spellEnd"/>
+            <w:r>
+              <w:t xml:space="preserve"> install @angular/cdk</w:t>
+            </w:r>
+          </w:p>
           <w:p>
             <w:pPr>
               <w:pStyle w:val="Heading3"/>
               <w:outlineLvl w:val="2"/>
             </w:pPr>
-            <w:bookmarkStart w:id="51" w:name="_Toc113815939"/>
+            <w:bookmarkStart w:id="51" w:name="_Toc114699872"/>
             <w:proofErr w:type="spellStart"/>
             <w:r>
               <w:t>p</w:t>
@@ -8183,6 +8277,651 @@
             </w:r>
             <w:bookmarkEnd w:id="51"/>
             <w:proofErr w:type="spellEnd"/>
+          </w:p>
+          <w:p>
+            <w:pPr>
+              <w:shd w:val="clear" w:color="auto" w:fill="1E1E1E"/>
+              <w:spacing w:line="285" w:lineRule="atLeast"/>
+              <w:rPr>
+                <w:rFonts w:ascii="Consolas" w:eastAsia="Times New Roman" w:hAnsi="Consolas" w:cs="Times New Roman"/>
+                <w:color w:val="D4D4D4"/>
+                <w:sz w:val="16"/>
+                <w:szCs w:val="16"/>
+              </w:rPr>
+            </w:pPr>
+            <w:r>
+              <w:rPr>
+                <w:rFonts w:ascii="Consolas" w:eastAsia="Times New Roman" w:hAnsi="Consolas" w:cs="Times New Roman"/>
+                <w:color w:val="9CDCFE"/>
+                <w:sz w:val="16"/>
+                <w:szCs w:val="16"/>
+              </w:rPr>
+              <w:t>"bootstrap"</w:t>
+            </w:r>
+            <w:r>
+              <w:rPr>
+                <w:rFonts w:ascii="Consolas" w:eastAsia="Times New Roman" w:hAnsi="Consolas" w:cs="Times New Roman"/>
+                <w:color w:val="D4D4D4"/>
+                <w:sz w:val="16"/>
+                <w:szCs w:val="16"/>
+              </w:rPr>
+              <w:t xml:space="preserve">: </w:t>
+            </w:r>
+            <w:r>
+              <w:rPr>
+                <w:rFonts w:ascii="Consolas" w:eastAsia="Times New Roman" w:hAnsi="Consolas" w:cs="Times New Roman"/>
+                <w:color w:val="CE9178"/>
+                <w:sz w:val="16"/>
+                <w:szCs w:val="16"/>
+              </w:rPr>
+              <w:t>"^5.1.3"</w:t>
+            </w:r>
+            <w:r>
+              <w:rPr>
+                <w:rFonts w:ascii="Consolas" w:eastAsia="Times New Roman" w:hAnsi="Consolas" w:cs="Times New Roman"/>
+                <w:color w:val="D4D4D4"/>
+                <w:sz w:val="16"/>
+                <w:szCs w:val="16"/>
+              </w:rPr>
+              <w:t>,</w:t>
+            </w:r>
+          </w:p>
+          <w:p>
+            <w:pPr>
+              <w:shd w:val="clear" w:color="auto" w:fill="1E1E1E"/>
+              <w:spacing w:line="285" w:lineRule="atLeast"/>
+              <w:rPr>
+                <w:rFonts w:ascii="Consolas" w:eastAsia="Times New Roman" w:hAnsi="Consolas" w:cs="Times New Roman"/>
+                <w:color w:val="D4D4D4"/>
+                <w:sz w:val="16"/>
+                <w:szCs w:val="16"/>
+              </w:rPr>
+            </w:pPr>
+            <w:r>
+              <w:rPr>
+                <w:rFonts w:ascii="Consolas" w:eastAsia="Times New Roman" w:hAnsi="Consolas" w:cs="Times New Roman"/>
+                <w:color w:val="9CDCFE"/>
+                <w:sz w:val="16"/>
+                <w:szCs w:val="16"/>
+              </w:rPr>
+              <w:t>"</w:t>
+            </w:r>
+            <w:proofErr w:type="spellStart"/>
+            <w:r>
+              <w:rPr>
+                <w:rFonts w:ascii="Consolas" w:eastAsia="Times New Roman" w:hAnsi="Consolas" w:cs="Times New Roman"/>
+                <w:color w:val="9CDCFE"/>
+                <w:sz w:val="16"/>
+                <w:szCs w:val="16"/>
+              </w:rPr>
+              <w:t>ngx</w:t>
+            </w:r>
+            <w:proofErr w:type="spellEnd"/>
+            <w:r>
+              <w:rPr>
+                <w:rFonts w:ascii="Consolas" w:eastAsia="Times New Roman" w:hAnsi="Consolas" w:cs="Times New Roman"/>
+                <w:color w:val="9CDCFE"/>
+                <w:sz w:val="16"/>
+                <w:szCs w:val="16"/>
+              </w:rPr>
+              <w:t>-bootstrap"</w:t>
+            </w:r>
+            <w:r>
+              <w:rPr>
+                <w:rFonts w:ascii="Consolas" w:eastAsia="Times New Roman" w:hAnsi="Consolas" w:cs="Times New Roman"/>
+                <w:color w:val="D4D4D4"/>
+                <w:sz w:val="16"/>
+                <w:szCs w:val="16"/>
+              </w:rPr>
+              <w:t xml:space="preserve">: </w:t>
+            </w:r>
+            <w:r>
+              <w:rPr>
+                <w:rFonts w:ascii="Consolas" w:eastAsia="Times New Roman" w:hAnsi="Consolas" w:cs="Times New Roman"/>
+                <w:color w:val="CE9178"/>
+                <w:sz w:val="16"/>
+                <w:szCs w:val="16"/>
+              </w:rPr>
+              <w:t>"^8.0.0"</w:t>
+            </w:r>
+            <w:r>
+              <w:rPr>
+                <w:rFonts w:ascii="Consolas" w:eastAsia="Times New Roman" w:hAnsi="Consolas" w:cs="Times New Roman"/>
+                <w:color w:val="D4D4D4"/>
+                <w:sz w:val="16"/>
+                <w:szCs w:val="16"/>
+              </w:rPr>
+              <w:t>,</w:t>
+            </w:r>
+          </w:p>
+          <w:p>
+            <w:pPr>
+              <w:shd w:val="clear" w:color="auto" w:fill="1E1E1E"/>
+              <w:spacing w:line="285" w:lineRule="atLeast"/>
+              <w:rPr>
+                <w:rFonts w:ascii="Consolas" w:eastAsia="Times New Roman" w:hAnsi="Consolas" w:cs="Times New Roman"/>
+                <w:color w:val="D4D4D4"/>
+                <w:sz w:val="16"/>
+                <w:szCs w:val="16"/>
+              </w:rPr>
+            </w:pPr>
+            <w:r>
+              <w:rPr>
+                <w:rFonts w:ascii="Consolas" w:eastAsia="Times New Roman" w:hAnsi="Consolas" w:cs="Times New Roman"/>
+                <w:color w:val="9CDCFE"/>
+                <w:sz w:val="16"/>
+                <w:szCs w:val="16"/>
+              </w:rPr>
+              <w:t>"</w:t>
+            </w:r>
+            <w:proofErr w:type="spellStart"/>
+            <w:r>
+              <w:rPr>
+                <w:rFonts w:ascii="Consolas" w:eastAsia="Times New Roman" w:hAnsi="Consolas" w:cs="Times New Roman"/>
+                <w:color w:val="9CDCFE"/>
+                <w:sz w:val="16"/>
+                <w:szCs w:val="16"/>
+              </w:rPr>
+              <w:t>ngx</w:t>
+            </w:r>
+            <w:proofErr w:type="spellEnd"/>
+            <w:r>
+              <w:rPr>
+                <w:rFonts w:ascii="Consolas" w:eastAsia="Times New Roman" w:hAnsi="Consolas" w:cs="Times New Roman"/>
+                <w:color w:val="9CDCFE"/>
+                <w:sz w:val="16"/>
+                <w:szCs w:val="16"/>
+              </w:rPr>
+              <w:t>-spinner"</w:t>
+            </w:r>
+            <w:r>
+              <w:rPr>
+                <w:rFonts w:ascii="Consolas" w:eastAsia="Times New Roman" w:hAnsi="Consolas" w:cs="Times New Roman"/>
+                <w:color w:val="D4D4D4"/>
+                <w:sz w:val="16"/>
+                <w:szCs w:val="16"/>
+              </w:rPr>
+              <w:t xml:space="preserve">: </w:t>
+            </w:r>
+            <w:r>
+              <w:rPr>
+                <w:rFonts w:ascii="Consolas" w:eastAsia="Times New Roman" w:hAnsi="Consolas" w:cs="Times New Roman"/>
+                <w:color w:val="CE9178"/>
+                <w:sz w:val="16"/>
+                <w:szCs w:val="16"/>
+              </w:rPr>
+              <w:t>"^13.1.1"</w:t>
+            </w:r>
+            <w:r>
+              <w:rPr>
+                <w:rFonts w:ascii="Consolas" w:eastAsia="Times New Roman" w:hAnsi="Consolas" w:cs="Times New Roman"/>
+                <w:color w:val="D4D4D4"/>
+                <w:sz w:val="16"/>
+                <w:szCs w:val="16"/>
+              </w:rPr>
+              <w:t>,</w:t>
+            </w:r>
+          </w:p>
+          <w:p>
+            <w:pPr>
+              <w:pStyle w:val="Heading3"/>
+              <w:outlineLvl w:val="2"/>
+            </w:pPr>
+          </w:p>
+          <w:p>
+            <w:pPr>
+              <w:pStyle w:val="Heading3"/>
+              <w:outlineLvl w:val="2"/>
+            </w:pPr>
+            <w:bookmarkStart w:id="52" w:name="_Toc114699873"/>
+            <w:proofErr w:type="spellStart"/>
+            <w:r>
+              <w:t>angular.json</w:t>
+            </w:r>
+            <w:proofErr w:type="spellEnd"/>
+            <w:r>
+              <w:t xml:space="preserve"> styles array</w:t>
+            </w:r>
+            <w:bookmarkEnd w:id="52"/>
+          </w:p>
+          <w:p>
+            <w:r>
+              <w:t>Added two references</w:t>
+            </w:r>
+            <w:r>
+              <w:t xml:space="preserve">, </w:t>
+            </w:r>
+            <w:r>
+              <w:rPr>
+                <w:color w:val="FF0000"/>
+              </w:rPr>
+              <w:t>these are wrong</w:t>
+            </w:r>
+            <w:r>
+              <w:t xml:space="preserve">. </w:t>
+            </w:r>
+            <w:r>
+              <w:rPr>
+                <w:color w:val="538135" w:themeColor="accent6" w:themeShade="BF"/>
+              </w:rPr>
+              <w:t>Update with following</w:t>
+            </w:r>
+          </w:p>
+          <w:p>
+            <w:pPr>
+              <w:shd w:val="clear" w:color="auto" w:fill="1E1E1E"/>
+              <w:spacing w:line="285" w:lineRule="atLeast"/>
+              <w:rPr>
+                <w:rFonts w:ascii="Consolas" w:eastAsia="Times New Roman" w:hAnsi="Consolas" w:cs="Times New Roman"/>
+                <w:color w:val="CE9178"/>
+                <w:sz w:val="16"/>
+                <w:szCs w:val="16"/>
+              </w:rPr>
+            </w:pPr>
+            <w:r>
+              <w:rPr>
+                <w:rFonts w:ascii="Consolas" w:eastAsia="Times New Roman" w:hAnsi="Consolas" w:cs="Times New Roman"/>
+                <w:color w:val="CE9178"/>
+                <w:sz w:val="16"/>
+                <w:szCs w:val="16"/>
+              </w:rPr>
+              <w:t>"</w:t>
+            </w:r>
+            <w:r>
+              <w:rPr>
+                <w:rFonts w:ascii="Consolas" w:eastAsia="Times New Roman" w:hAnsi="Consolas" w:cs="Times New Roman"/>
+                <w:color w:val="CE9178"/>
+                <w:sz w:val="16"/>
+                <w:szCs w:val="16"/>
+              </w:rPr>
+              <w:t>./</w:t>
+            </w:r>
+            <w:proofErr w:type="spellStart"/>
+            <w:r>
+              <w:rPr>
+                <w:rFonts w:ascii="Consolas" w:eastAsia="Times New Roman" w:hAnsi="Consolas" w:cs="Times New Roman"/>
+                <w:color w:val="CE9178"/>
+                <w:sz w:val="16"/>
+                <w:szCs w:val="16"/>
+              </w:rPr>
+              <w:t>node_modules</w:t>
+            </w:r>
+            <w:proofErr w:type="spellEnd"/>
+            <w:r>
+              <w:rPr>
+                <w:rFonts w:ascii="Consolas" w:eastAsia="Times New Roman" w:hAnsi="Consolas" w:cs="Times New Roman"/>
+                <w:color w:val="CE9178"/>
+                <w:sz w:val="16"/>
+                <w:szCs w:val="16"/>
+              </w:rPr>
+              <w:t>/</w:t>
+            </w:r>
+            <w:proofErr w:type="spellStart"/>
+            <w:r>
+              <w:rPr>
+                <w:rFonts w:ascii="Consolas" w:eastAsia="Times New Roman" w:hAnsi="Consolas" w:cs="Times New Roman"/>
+                <w:color w:val="CE9178"/>
+                <w:sz w:val="16"/>
+                <w:szCs w:val="16"/>
+              </w:rPr>
+              <w:t>ngx</w:t>
+            </w:r>
+            <w:proofErr w:type="spellEnd"/>
+            <w:r>
+              <w:rPr>
+                <w:rFonts w:ascii="Consolas" w:eastAsia="Times New Roman" w:hAnsi="Consolas" w:cs="Times New Roman"/>
+                <w:color w:val="CE9178"/>
+                <w:sz w:val="16"/>
+                <w:szCs w:val="16"/>
+              </w:rPr>
+              <w:t>-bootstrap/</w:t>
+            </w:r>
+            <w:proofErr w:type="spellStart"/>
+            <w:r>
+              <w:rPr>
+                <w:rFonts w:ascii="Consolas" w:eastAsia="Times New Roman" w:hAnsi="Consolas" w:cs="Times New Roman"/>
+                <w:color w:val="CE9178"/>
+                <w:sz w:val="16"/>
+                <w:szCs w:val="16"/>
+              </w:rPr>
+              <w:t>datepicker</w:t>
+            </w:r>
+            <w:proofErr w:type="spellEnd"/>
+            <w:r>
+              <w:rPr>
+                <w:rFonts w:ascii="Consolas" w:eastAsia="Times New Roman" w:hAnsi="Consolas" w:cs="Times New Roman"/>
+                <w:color w:val="CE9178"/>
+                <w:sz w:val="16"/>
+                <w:szCs w:val="16"/>
+              </w:rPr>
+              <w:t>/</w:t>
+            </w:r>
+          </w:p>
+          <w:p>
+            <w:pPr>
+              <w:shd w:val="clear" w:color="auto" w:fill="1E1E1E"/>
+              <w:spacing w:line="285" w:lineRule="atLeast"/>
+              <w:rPr>
+                <w:rFonts w:ascii="Consolas" w:eastAsia="Times New Roman" w:hAnsi="Consolas" w:cs="Times New Roman"/>
+                <w:color w:val="D4D4D4"/>
+                <w:sz w:val="16"/>
+                <w:szCs w:val="16"/>
+              </w:rPr>
+            </w:pPr>
+            <w:r>
+              <w:rPr>
+                <w:rFonts w:ascii="Consolas" w:eastAsia="Times New Roman" w:hAnsi="Consolas" w:cs="Times New Roman"/>
+                <w:color w:val="CE9178"/>
+                <w:sz w:val="16"/>
+                <w:szCs w:val="16"/>
+              </w:rPr>
+              <w:t>bs-datepicker.css"</w:t>
+            </w:r>
+            <w:r>
+              <w:rPr>
+                <w:rFonts w:ascii="Consolas" w:eastAsia="Times New Roman" w:hAnsi="Consolas" w:cs="Times New Roman"/>
+                <w:color w:val="D4D4D4"/>
+                <w:sz w:val="16"/>
+                <w:szCs w:val="16"/>
+              </w:rPr>
+              <w:t>,</w:t>
+            </w:r>
+          </w:p>
+          <w:p>
+            <w:pPr>
+              <w:shd w:val="clear" w:color="auto" w:fill="1E1E1E"/>
+              <w:spacing w:line="285" w:lineRule="atLeast"/>
+              <w:rPr>
+                <w:rFonts w:ascii="Consolas" w:eastAsia="Times New Roman" w:hAnsi="Consolas" w:cs="Times New Roman"/>
+                <w:color w:val="CE9178"/>
+                <w:sz w:val="16"/>
+                <w:szCs w:val="16"/>
+              </w:rPr>
+            </w:pPr>
+            <w:r>
+              <w:rPr>
+                <w:rFonts w:ascii="Consolas" w:eastAsia="Times New Roman" w:hAnsi="Consolas" w:cs="Times New Roman"/>
+                <w:color w:val="CE9178"/>
+                <w:sz w:val="16"/>
+                <w:szCs w:val="16"/>
+              </w:rPr>
+              <w:t>"</w:t>
+            </w:r>
+            <w:r>
+              <w:rPr>
+                <w:rFonts w:ascii="Consolas" w:eastAsia="Times New Roman" w:hAnsi="Consolas" w:cs="Times New Roman"/>
+                <w:color w:val="CE9178"/>
+                <w:sz w:val="16"/>
+                <w:szCs w:val="16"/>
+              </w:rPr>
+              <w:t>./</w:t>
+            </w:r>
+            <w:proofErr w:type="spellStart"/>
+            <w:r>
+              <w:rPr>
+                <w:rFonts w:ascii="Consolas" w:eastAsia="Times New Roman" w:hAnsi="Consolas" w:cs="Times New Roman"/>
+                <w:color w:val="CE9178"/>
+                <w:sz w:val="16"/>
+                <w:szCs w:val="16"/>
+              </w:rPr>
+              <w:t>node_modules</w:t>
+            </w:r>
+            <w:proofErr w:type="spellEnd"/>
+            <w:r>
+              <w:rPr>
+                <w:rFonts w:ascii="Consolas" w:eastAsia="Times New Roman" w:hAnsi="Consolas" w:cs="Times New Roman"/>
+                <w:color w:val="CE9178"/>
+                <w:sz w:val="16"/>
+                <w:szCs w:val="16"/>
+              </w:rPr>
+              <w:t>/bootstrap/</w:t>
+            </w:r>
+            <w:proofErr w:type="spellStart"/>
+            <w:r>
+              <w:rPr>
+                <w:rFonts w:ascii="Consolas" w:eastAsia="Times New Roman" w:hAnsi="Consolas" w:cs="Times New Roman"/>
+                <w:color w:val="CE9178"/>
+                <w:sz w:val="16"/>
+                <w:szCs w:val="16"/>
+              </w:rPr>
+              <w:t>dist</w:t>
+            </w:r>
+            <w:proofErr w:type="spellEnd"/>
+            <w:r>
+              <w:rPr>
+                <w:rFonts w:ascii="Consolas" w:eastAsia="Times New Roman" w:hAnsi="Consolas" w:cs="Times New Roman"/>
+                <w:color w:val="CE9178"/>
+                <w:sz w:val="16"/>
+                <w:szCs w:val="16"/>
+              </w:rPr>
+              <w:t>/</w:t>
+            </w:r>
+            <w:proofErr w:type="spellStart"/>
+            <w:r>
+              <w:rPr>
+                <w:rFonts w:ascii="Consolas" w:eastAsia="Times New Roman" w:hAnsi="Consolas" w:cs="Times New Roman"/>
+                <w:color w:val="CE9178"/>
+                <w:sz w:val="16"/>
+                <w:szCs w:val="16"/>
+              </w:rPr>
+              <w:t>css</w:t>
+            </w:r>
+            <w:proofErr w:type="spellEnd"/>
+            <w:r>
+              <w:rPr>
+                <w:rFonts w:ascii="Consolas" w:eastAsia="Times New Roman" w:hAnsi="Consolas" w:cs="Times New Roman"/>
+                <w:color w:val="CE9178"/>
+                <w:sz w:val="16"/>
+                <w:szCs w:val="16"/>
+              </w:rPr>
+              <w:t>/</w:t>
+            </w:r>
+          </w:p>
+          <w:p>
+            <w:pPr>
+              <w:shd w:val="clear" w:color="auto" w:fill="1E1E1E"/>
+              <w:spacing w:line="285" w:lineRule="atLeast"/>
+              <w:rPr>
+                <w:rFonts w:ascii="Consolas" w:eastAsia="Times New Roman" w:hAnsi="Consolas" w:cs="Times New Roman"/>
+                <w:color w:val="D4D4D4"/>
+                <w:sz w:val="16"/>
+                <w:szCs w:val="16"/>
+              </w:rPr>
+            </w:pPr>
+            <w:r>
+              <w:rPr>
+                <w:rFonts w:ascii="Consolas" w:eastAsia="Times New Roman" w:hAnsi="Consolas" w:cs="Times New Roman"/>
+                <w:color w:val="CE9178"/>
+                <w:sz w:val="16"/>
+                <w:szCs w:val="16"/>
+              </w:rPr>
+              <w:t>bootstrap.min.css"</w:t>
+            </w:r>
+            <w:r>
+              <w:rPr>
+                <w:rFonts w:ascii="Consolas" w:eastAsia="Times New Roman" w:hAnsi="Consolas" w:cs="Times New Roman"/>
+                <w:color w:val="D4D4D4"/>
+                <w:sz w:val="16"/>
+                <w:szCs w:val="16"/>
+              </w:rPr>
+              <w:t>,</w:t>
+            </w:r>
+          </w:p>
+          <w:p>
+            <w:pPr>
+              <w:shd w:val="clear" w:color="auto" w:fill="1E1E1E"/>
+              <w:spacing w:line="285" w:lineRule="atLeast"/>
+              <w:rPr>
+                <w:rFonts w:ascii="Consolas" w:eastAsia="Times New Roman" w:hAnsi="Consolas" w:cs="Times New Roman"/>
+                <w:color w:val="D4D4D4"/>
+                <w:sz w:val="16"/>
+                <w:szCs w:val="16"/>
+              </w:rPr>
+            </w:pPr>
+            <w:r>
+              <w:rPr>
+                <w:rFonts w:ascii="Consolas" w:eastAsia="Times New Roman" w:hAnsi="Consolas" w:cs="Times New Roman"/>
+                <w:color w:val="CE9178"/>
+                <w:sz w:val="16"/>
+                <w:szCs w:val="16"/>
+              </w:rPr>
+              <w:t>"./</w:t>
+            </w:r>
+            <w:proofErr w:type="spellStart"/>
+            <w:r>
+              <w:rPr>
+                <w:rFonts w:ascii="Consolas" w:eastAsia="Times New Roman" w:hAnsi="Consolas" w:cs="Times New Roman"/>
+                <w:color w:val="CE9178"/>
+                <w:sz w:val="16"/>
+                <w:szCs w:val="16"/>
+              </w:rPr>
+              <w:t>node_modules</w:t>
+            </w:r>
+            <w:proofErr w:type="spellEnd"/>
+            <w:r>
+              <w:rPr>
+                <w:rFonts w:ascii="Consolas" w:eastAsia="Times New Roman" w:hAnsi="Consolas" w:cs="Times New Roman"/>
+                <w:color w:val="CE9178"/>
+                <w:sz w:val="16"/>
+                <w:szCs w:val="16"/>
+              </w:rPr>
+              <w:t>/</w:t>
+            </w:r>
+            <w:proofErr w:type="spellStart"/>
+            <w:r>
+              <w:rPr>
+                <w:rFonts w:ascii="Consolas" w:eastAsia="Times New Roman" w:hAnsi="Consolas" w:cs="Times New Roman"/>
+                <w:color w:val="CE9178"/>
+                <w:sz w:val="16"/>
+                <w:szCs w:val="16"/>
+              </w:rPr>
+              <w:t>ngx-toastr</w:t>
+            </w:r>
+            <w:proofErr w:type="spellEnd"/>
+            <w:r>
+              <w:rPr>
+                <w:rFonts w:ascii="Consolas" w:eastAsia="Times New Roman" w:hAnsi="Consolas" w:cs="Times New Roman"/>
+                <w:color w:val="CE9178"/>
+                <w:sz w:val="16"/>
+                <w:szCs w:val="16"/>
+              </w:rPr>
+              <w:t>/toastr.css"</w:t>
+            </w:r>
+          </w:p>
+          <w:p>
+            <w:pPr>
+              <w:pStyle w:val="Heading3"/>
+              <w:outlineLvl w:val="2"/>
+            </w:pPr>
+          </w:p>
+          <w:p>
+            <w:pPr>
+              <w:pStyle w:val="Heading3"/>
+              <w:outlineLvl w:val="2"/>
+            </w:pPr>
+            <w:bookmarkStart w:id="53" w:name="_Toc114699874"/>
+            <w:proofErr w:type="spellStart"/>
+            <w:r>
+              <w:t>app.module.ts</w:t>
+            </w:r>
+            <w:bookmarkEnd w:id="53"/>
+            <w:proofErr w:type="spellEnd"/>
+          </w:p>
+          <w:p>
+            <w:r>
+              <w:t>Following got added</w:t>
+            </w:r>
+          </w:p>
+          <w:p>
+            <w:pPr>
+              <w:shd w:val="clear" w:color="auto" w:fill="1E1E1E"/>
+              <w:spacing w:line="285" w:lineRule="atLeast"/>
+              <w:rPr>
+                <w:rFonts w:ascii="Consolas" w:eastAsia="Times New Roman" w:hAnsi="Consolas" w:cs="Times New Roman"/>
+                <w:color w:val="D4D4D4"/>
+                <w:sz w:val="16"/>
+                <w:szCs w:val="16"/>
+              </w:rPr>
+            </w:pPr>
+            <w:r>
+              <w:rPr>
+                <w:rFonts w:ascii="Consolas" w:eastAsia="Times New Roman" w:hAnsi="Consolas" w:cs="Times New Roman"/>
+                <w:color w:val="C586C0"/>
+                <w:sz w:val="16"/>
+                <w:szCs w:val="16"/>
+              </w:rPr>
+              <w:t>import</w:t>
+            </w:r>
+            <w:r>
+              <w:rPr>
+                <w:rFonts w:ascii="Consolas" w:eastAsia="Times New Roman" w:hAnsi="Consolas" w:cs="Times New Roman"/>
+                <w:color w:val="D4D4D4"/>
+                <w:sz w:val="16"/>
+                <w:szCs w:val="16"/>
+              </w:rPr>
+              <w:t xml:space="preserve"> { </w:t>
+            </w:r>
+            <w:proofErr w:type="spellStart"/>
+            <w:r>
+              <w:rPr>
+                <w:rFonts w:ascii="Consolas" w:eastAsia="Times New Roman" w:hAnsi="Consolas" w:cs="Times New Roman"/>
+                <w:color w:val="9CDCFE"/>
+                <w:sz w:val="16"/>
+                <w:szCs w:val="16"/>
+              </w:rPr>
+              <w:t>BrowserAnimationsModule</w:t>
+            </w:r>
+            <w:proofErr w:type="spellEnd"/>
+            <w:r>
+              <w:rPr>
+                <w:rFonts w:ascii="Consolas" w:eastAsia="Times New Roman" w:hAnsi="Consolas" w:cs="Times New Roman"/>
+                <w:color w:val="D4D4D4"/>
+                <w:sz w:val="16"/>
+                <w:szCs w:val="16"/>
+              </w:rPr>
+              <w:t xml:space="preserve"> } </w:t>
+            </w:r>
+            <w:r>
+              <w:rPr>
+                <w:rFonts w:ascii="Consolas" w:eastAsia="Times New Roman" w:hAnsi="Consolas" w:cs="Times New Roman"/>
+                <w:color w:val="C586C0"/>
+                <w:sz w:val="16"/>
+                <w:szCs w:val="16"/>
+              </w:rPr>
+              <w:t>from</w:t>
+            </w:r>
+            <w:r>
+              <w:rPr>
+                <w:rFonts w:ascii="Consolas" w:eastAsia="Times New Roman" w:hAnsi="Consolas" w:cs="Times New Roman"/>
+                <w:color w:val="D4D4D4"/>
+                <w:sz w:val="16"/>
+                <w:szCs w:val="16"/>
+              </w:rPr>
+              <w:t xml:space="preserve"> </w:t>
+            </w:r>
+            <w:r>
+              <w:rPr>
+                <w:rFonts w:ascii="Consolas" w:eastAsia="Times New Roman" w:hAnsi="Consolas" w:cs="Times New Roman"/>
+                <w:color w:val="CE9178"/>
+                <w:sz w:val="16"/>
+                <w:szCs w:val="16"/>
+              </w:rPr>
+              <w:t>'@angular/platform-browser/animations'</w:t>
+            </w:r>
+            <w:r>
+              <w:rPr>
+                <w:rFonts w:ascii="Consolas" w:eastAsia="Times New Roman" w:hAnsi="Consolas" w:cs="Times New Roman"/>
+                <w:color w:val="D4D4D4"/>
+                <w:sz w:val="16"/>
+                <w:szCs w:val="16"/>
+              </w:rPr>
+              <w:t>;</w:t>
+            </w:r>
+          </w:p>
+          <w:p>
+            <w:r>
+              <w:t>and to imports array</w:t>
+            </w:r>
           </w:p>
           <w:p>
             <w:pPr>
@@ -8195,583 +8934,6 @@
                 <w:szCs w:val="21"/>
               </w:rPr>
             </w:pPr>
-            <w:r>
-              <w:rPr>
-                <w:rFonts w:ascii="Consolas" w:eastAsia="Times New Roman" w:hAnsi="Consolas" w:cs="Times New Roman"/>
-                <w:color w:val="9CDCFE"/>
-                <w:sz w:val="21"/>
-                <w:szCs w:val="21"/>
-              </w:rPr>
-              <w:t>"bootstrap"</w:t>
-            </w:r>
-            <w:r>
-              <w:rPr>
-                <w:rFonts w:ascii="Consolas" w:eastAsia="Times New Roman" w:hAnsi="Consolas" w:cs="Times New Roman"/>
-                <w:color w:val="D4D4D4"/>
-                <w:sz w:val="21"/>
-                <w:szCs w:val="21"/>
-              </w:rPr>
-              <w:t xml:space="preserve">: </w:t>
-            </w:r>
-            <w:r>
-              <w:rPr>
-                <w:rFonts w:ascii="Consolas" w:eastAsia="Times New Roman" w:hAnsi="Consolas" w:cs="Times New Roman"/>
-                <w:color w:val="CE9178"/>
-                <w:sz w:val="21"/>
-                <w:szCs w:val="21"/>
-              </w:rPr>
-              <w:t>"^5.1.3"</w:t>
-            </w:r>
-            <w:r>
-              <w:rPr>
-                <w:rFonts w:ascii="Consolas" w:eastAsia="Times New Roman" w:hAnsi="Consolas" w:cs="Times New Roman"/>
-                <w:color w:val="D4D4D4"/>
-                <w:sz w:val="21"/>
-                <w:szCs w:val="21"/>
-              </w:rPr>
-              <w:t>,</w:t>
-            </w:r>
-          </w:p>
-          <w:p>
-            <w:pPr>
-              <w:shd w:val="clear" w:color="auto" w:fill="1E1E1E"/>
-              <w:spacing w:line="285" w:lineRule="atLeast"/>
-              <w:rPr>
-                <w:rFonts w:ascii="Consolas" w:eastAsia="Times New Roman" w:hAnsi="Consolas" w:cs="Times New Roman"/>
-                <w:color w:val="D4D4D4"/>
-                <w:sz w:val="21"/>
-                <w:szCs w:val="21"/>
-              </w:rPr>
-            </w:pPr>
-            <w:r>
-              <w:rPr>
-                <w:rFonts w:ascii="Consolas" w:eastAsia="Times New Roman" w:hAnsi="Consolas" w:cs="Times New Roman"/>
-                <w:color w:val="9CDCFE"/>
-                <w:sz w:val="21"/>
-                <w:szCs w:val="21"/>
-              </w:rPr>
-              <w:t>"</w:t>
-            </w:r>
-            <w:proofErr w:type="spellStart"/>
-            <w:r>
-              <w:rPr>
-                <w:rFonts w:ascii="Consolas" w:eastAsia="Times New Roman" w:hAnsi="Consolas" w:cs="Times New Roman"/>
-                <w:color w:val="9CDCFE"/>
-                <w:sz w:val="21"/>
-                <w:szCs w:val="21"/>
-              </w:rPr>
-              <w:t>ngx</w:t>
-            </w:r>
-            <w:proofErr w:type="spellEnd"/>
-            <w:r>
-              <w:rPr>
-                <w:rFonts w:ascii="Consolas" w:eastAsia="Times New Roman" w:hAnsi="Consolas" w:cs="Times New Roman"/>
-                <w:color w:val="9CDCFE"/>
-                <w:sz w:val="21"/>
-                <w:szCs w:val="21"/>
-              </w:rPr>
-              <w:t>-bootstrap"</w:t>
-            </w:r>
-            <w:r>
-              <w:rPr>
-                <w:rFonts w:ascii="Consolas" w:eastAsia="Times New Roman" w:hAnsi="Consolas" w:cs="Times New Roman"/>
-                <w:color w:val="D4D4D4"/>
-                <w:sz w:val="21"/>
-                <w:szCs w:val="21"/>
-              </w:rPr>
-              <w:t xml:space="preserve">: </w:t>
-            </w:r>
-            <w:r>
-              <w:rPr>
-                <w:rFonts w:ascii="Consolas" w:eastAsia="Times New Roman" w:hAnsi="Consolas" w:cs="Times New Roman"/>
-                <w:color w:val="CE9178"/>
-                <w:sz w:val="21"/>
-                <w:szCs w:val="21"/>
-              </w:rPr>
-              <w:t>"^8.0.0"</w:t>
-            </w:r>
-            <w:r>
-              <w:rPr>
-                <w:rFonts w:ascii="Consolas" w:eastAsia="Times New Roman" w:hAnsi="Consolas" w:cs="Times New Roman"/>
-                <w:color w:val="D4D4D4"/>
-                <w:sz w:val="21"/>
-                <w:szCs w:val="21"/>
-              </w:rPr>
-              <w:t>,</w:t>
-            </w:r>
-          </w:p>
-          <w:p>
-            <w:pPr>
-              <w:pStyle w:val="Heading3"/>
-              <w:outlineLvl w:val="2"/>
-            </w:pPr>
-          </w:p>
-          <w:p>
-            <w:pPr>
-              <w:pStyle w:val="Heading3"/>
-              <w:outlineLvl w:val="2"/>
-            </w:pPr>
-            <w:bookmarkStart w:id="52" w:name="_Toc113815940"/>
-            <w:proofErr w:type="spellStart"/>
-            <w:r>
-              <w:t>angular.json</w:t>
-            </w:r>
-            <w:proofErr w:type="spellEnd"/>
-            <w:r>
-              <w:t xml:space="preserve"> styles array</w:t>
-            </w:r>
-            <w:bookmarkEnd w:id="52"/>
-          </w:p>
-          <w:p>
-            <w:r>
-              <w:t>Added two references</w:t>
-            </w:r>
-            <w:r>
-              <w:t xml:space="preserve">, </w:t>
-            </w:r>
-            <w:r>
-              <w:rPr>
-                <w:color w:val="FF0000"/>
-              </w:rPr>
-              <w:t>these are wrong</w:t>
-            </w:r>
-            <w:r>
-              <w:t xml:space="preserve">. </w:t>
-            </w:r>
-            <w:r>
-              <w:rPr>
-                <w:color w:val="538135" w:themeColor="accent6" w:themeShade="BF"/>
-              </w:rPr>
-              <w:t>Update with following</w:t>
-            </w:r>
-          </w:p>
-          <w:p>
-            <w:pPr>
-              <w:shd w:val="clear" w:color="auto" w:fill="1E1E1E"/>
-              <w:spacing w:line="285" w:lineRule="atLeast"/>
-              <w:rPr>
-                <w:rFonts w:ascii="Consolas" w:eastAsia="Times New Roman" w:hAnsi="Consolas" w:cs="Times New Roman"/>
-                <w:color w:val="CE9178"/>
-                <w:sz w:val="21"/>
-                <w:szCs w:val="21"/>
-              </w:rPr>
-            </w:pPr>
-            <w:r>
-              <w:rPr>
-                <w:rFonts w:ascii="Consolas" w:eastAsia="Times New Roman" w:hAnsi="Consolas" w:cs="Times New Roman"/>
-                <w:color w:val="CE9178"/>
-                <w:sz w:val="21"/>
-                <w:szCs w:val="21"/>
-              </w:rPr>
-              <w:t>"</w:t>
-            </w:r>
-            <w:r>
-              <w:rPr>
-                <w:rFonts w:ascii="Consolas" w:eastAsia="Times New Roman" w:hAnsi="Consolas" w:cs="Times New Roman"/>
-                <w:color w:val="CE9178"/>
-                <w:sz w:val="21"/>
-                <w:szCs w:val="21"/>
-              </w:rPr>
-              <w:t>./</w:t>
-            </w:r>
-            <w:proofErr w:type="spellStart"/>
-            <w:r>
-              <w:rPr>
-                <w:rFonts w:ascii="Consolas" w:eastAsia="Times New Roman" w:hAnsi="Consolas" w:cs="Times New Roman"/>
-                <w:color w:val="CE9178"/>
-                <w:sz w:val="21"/>
-                <w:szCs w:val="21"/>
-              </w:rPr>
-              <w:t>node_modules</w:t>
-            </w:r>
-            <w:proofErr w:type="spellEnd"/>
-            <w:r>
-              <w:rPr>
-                <w:rFonts w:ascii="Consolas" w:eastAsia="Times New Roman" w:hAnsi="Consolas" w:cs="Times New Roman"/>
-                <w:color w:val="CE9178"/>
-                <w:sz w:val="21"/>
-                <w:szCs w:val="21"/>
-              </w:rPr>
-              <w:t>/</w:t>
-            </w:r>
-            <w:proofErr w:type="spellStart"/>
-            <w:r>
-              <w:rPr>
-                <w:rFonts w:ascii="Consolas" w:eastAsia="Times New Roman" w:hAnsi="Consolas" w:cs="Times New Roman"/>
-                <w:color w:val="CE9178"/>
-                <w:sz w:val="21"/>
-                <w:szCs w:val="21"/>
-              </w:rPr>
-              <w:t>ngx</w:t>
-            </w:r>
-            <w:proofErr w:type="spellEnd"/>
-            <w:r>
-              <w:rPr>
-                <w:rFonts w:ascii="Consolas" w:eastAsia="Times New Roman" w:hAnsi="Consolas" w:cs="Times New Roman"/>
-                <w:color w:val="CE9178"/>
-                <w:sz w:val="21"/>
-                <w:szCs w:val="21"/>
-              </w:rPr>
-              <w:t>-bootstrap/</w:t>
-            </w:r>
-            <w:proofErr w:type="spellStart"/>
-            <w:r>
-              <w:rPr>
-                <w:rFonts w:ascii="Consolas" w:eastAsia="Times New Roman" w:hAnsi="Consolas" w:cs="Times New Roman"/>
-                <w:color w:val="CE9178"/>
-                <w:sz w:val="21"/>
-                <w:szCs w:val="21"/>
-              </w:rPr>
-              <w:t>datepicker</w:t>
-            </w:r>
-            <w:proofErr w:type="spellEnd"/>
-            <w:r>
-              <w:rPr>
-                <w:rFonts w:ascii="Consolas" w:eastAsia="Times New Roman" w:hAnsi="Consolas" w:cs="Times New Roman"/>
-                <w:color w:val="CE9178"/>
-                <w:sz w:val="21"/>
-                <w:szCs w:val="21"/>
-              </w:rPr>
-              <w:t>/</w:t>
-            </w:r>
-          </w:p>
-          <w:p>
-            <w:pPr>
-              <w:shd w:val="clear" w:color="auto" w:fill="1E1E1E"/>
-              <w:spacing w:line="285" w:lineRule="atLeast"/>
-              <w:rPr>
-                <w:rFonts w:ascii="Consolas" w:eastAsia="Times New Roman" w:hAnsi="Consolas" w:cs="Times New Roman"/>
-                <w:color w:val="D4D4D4"/>
-                <w:sz w:val="21"/>
-                <w:szCs w:val="21"/>
-              </w:rPr>
-            </w:pPr>
-            <w:r>
-              <w:rPr>
-                <w:rFonts w:ascii="Consolas" w:eastAsia="Times New Roman" w:hAnsi="Consolas" w:cs="Times New Roman"/>
-                <w:color w:val="CE9178"/>
-                <w:sz w:val="21"/>
-                <w:szCs w:val="21"/>
-              </w:rPr>
-              <w:t>bs-datepicker.css"</w:t>
-            </w:r>
-            <w:r>
-              <w:rPr>
-                <w:rFonts w:ascii="Consolas" w:eastAsia="Times New Roman" w:hAnsi="Consolas" w:cs="Times New Roman"/>
-                <w:color w:val="D4D4D4"/>
-                <w:sz w:val="21"/>
-                <w:szCs w:val="21"/>
-              </w:rPr>
-              <w:t>,</w:t>
-            </w:r>
-          </w:p>
-          <w:p>
-            <w:pPr>
-              <w:shd w:val="clear" w:color="auto" w:fill="1E1E1E"/>
-              <w:spacing w:line="285" w:lineRule="atLeast"/>
-              <w:rPr>
-                <w:rFonts w:ascii="Consolas" w:eastAsia="Times New Roman" w:hAnsi="Consolas" w:cs="Times New Roman"/>
-                <w:color w:val="CE9178"/>
-                <w:sz w:val="21"/>
-                <w:szCs w:val="21"/>
-              </w:rPr>
-            </w:pPr>
-            <w:r>
-              <w:rPr>
-                <w:rFonts w:ascii="Consolas" w:eastAsia="Times New Roman" w:hAnsi="Consolas" w:cs="Times New Roman"/>
-                <w:color w:val="CE9178"/>
-                <w:sz w:val="21"/>
-                <w:szCs w:val="21"/>
-              </w:rPr>
-              <w:t>"</w:t>
-            </w:r>
-            <w:r>
-              <w:rPr>
-                <w:rFonts w:ascii="Consolas" w:eastAsia="Times New Roman" w:hAnsi="Consolas" w:cs="Times New Roman"/>
-                <w:color w:val="CE9178"/>
-                <w:sz w:val="21"/>
-                <w:szCs w:val="21"/>
-              </w:rPr>
-              <w:t>./</w:t>
-            </w:r>
-            <w:proofErr w:type="spellStart"/>
-            <w:r>
-              <w:rPr>
-                <w:rFonts w:ascii="Consolas" w:eastAsia="Times New Roman" w:hAnsi="Consolas" w:cs="Times New Roman"/>
-                <w:color w:val="CE9178"/>
-                <w:sz w:val="21"/>
-                <w:szCs w:val="21"/>
-              </w:rPr>
-              <w:t>node_modules</w:t>
-            </w:r>
-            <w:proofErr w:type="spellEnd"/>
-            <w:r>
-              <w:rPr>
-                <w:rFonts w:ascii="Consolas" w:eastAsia="Times New Roman" w:hAnsi="Consolas" w:cs="Times New Roman"/>
-                <w:color w:val="CE9178"/>
-                <w:sz w:val="21"/>
-                <w:szCs w:val="21"/>
-              </w:rPr>
-              <w:t>/bootstrap/</w:t>
-            </w:r>
-            <w:proofErr w:type="spellStart"/>
-            <w:r>
-              <w:rPr>
-                <w:rFonts w:ascii="Consolas" w:eastAsia="Times New Roman" w:hAnsi="Consolas" w:cs="Times New Roman"/>
-                <w:color w:val="CE9178"/>
-                <w:sz w:val="21"/>
-                <w:szCs w:val="21"/>
-              </w:rPr>
-              <w:t>dist</w:t>
-            </w:r>
-            <w:proofErr w:type="spellEnd"/>
-            <w:r>
-              <w:rPr>
-                <w:rFonts w:ascii="Consolas" w:eastAsia="Times New Roman" w:hAnsi="Consolas" w:cs="Times New Roman"/>
-                <w:color w:val="CE9178"/>
-                <w:sz w:val="21"/>
-                <w:szCs w:val="21"/>
-              </w:rPr>
-              <w:t>/</w:t>
-            </w:r>
-            <w:proofErr w:type="spellStart"/>
-            <w:r>
-              <w:rPr>
-                <w:rFonts w:ascii="Consolas" w:eastAsia="Times New Roman" w:hAnsi="Consolas" w:cs="Times New Roman"/>
-                <w:color w:val="CE9178"/>
-                <w:sz w:val="21"/>
-                <w:szCs w:val="21"/>
-              </w:rPr>
-              <w:t>css</w:t>
-            </w:r>
-            <w:proofErr w:type="spellEnd"/>
-            <w:r>
-              <w:rPr>
-                <w:rFonts w:ascii="Consolas" w:eastAsia="Times New Roman" w:hAnsi="Consolas" w:cs="Times New Roman"/>
-                <w:color w:val="CE9178"/>
-                <w:sz w:val="21"/>
-                <w:szCs w:val="21"/>
-              </w:rPr>
-              <w:t>/</w:t>
-            </w:r>
-          </w:p>
-          <w:p>
-            <w:pPr>
-              <w:shd w:val="clear" w:color="auto" w:fill="1E1E1E"/>
-              <w:spacing w:line="285" w:lineRule="atLeast"/>
-              <w:rPr>
-                <w:rFonts w:ascii="Consolas" w:eastAsia="Times New Roman" w:hAnsi="Consolas" w:cs="Times New Roman"/>
-                <w:color w:val="D4D4D4"/>
-                <w:sz w:val="21"/>
-                <w:szCs w:val="21"/>
-              </w:rPr>
-            </w:pPr>
-            <w:r>
-              <w:rPr>
-                <w:rFonts w:ascii="Consolas" w:eastAsia="Times New Roman" w:hAnsi="Consolas" w:cs="Times New Roman"/>
-                <w:color w:val="CE9178"/>
-                <w:sz w:val="21"/>
-                <w:szCs w:val="21"/>
-              </w:rPr>
-              <w:t>bootstrap.min.css"</w:t>
-            </w:r>
-            <w:r>
-              <w:rPr>
-                <w:rFonts w:ascii="Consolas" w:eastAsia="Times New Roman" w:hAnsi="Consolas" w:cs="Times New Roman"/>
-                <w:color w:val="D4D4D4"/>
-                <w:sz w:val="21"/>
-                <w:szCs w:val="21"/>
-              </w:rPr>
-              <w:t>,</w:t>
-            </w:r>
-          </w:p>
-          <w:p>
-            <w:pPr>
-              <w:shd w:val="clear" w:color="auto" w:fill="1E1E1E"/>
-              <w:spacing w:line="285" w:lineRule="atLeast"/>
-              <w:rPr>
-                <w:rFonts w:ascii="Consolas" w:eastAsia="Times New Roman" w:hAnsi="Consolas" w:cs="Times New Roman"/>
-                <w:color w:val="D4D4D4"/>
-                <w:sz w:val="21"/>
-                <w:szCs w:val="21"/>
-              </w:rPr>
-            </w:pPr>
-            <w:r>
-              <w:rPr>
-                <w:rFonts w:ascii="Consolas" w:eastAsia="Times New Roman" w:hAnsi="Consolas" w:cs="Times New Roman"/>
-                <w:color w:val="CE9178"/>
-                <w:sz w:val="21"/>
-                <w:szCs w:val="21"/>
-              </w:rPr>
-              <w:t>"./</w:t>
-            </w:r>
-            <w:proofErr w:type="spellStart"/>
-            <w:r>
-              <w:rPr>
-                <w:rFonts w:ascii="Consolas" w:eastAsia="Times New Roman" w:hAnsi="Consolas" w:cs="Times New Roman"/>
-                <w:color w:val="CE9178"/>
-                <w:sz w:val="21"/>
-                <w:szCs w:val="21"/>
-              </w:rPr>
-              <w:t>node_modules</w:t>
-            </w:r>
-            <w:proofErr w:type="spellEnd"/>
-            <w:r>
-              <w:rPr>
-                <w:rFonts w:ascii="Consolas" w:eastAsia="Times New Roman" w:hAnsi="Consolas" w:cs="Times New Roman"/>
-                <w:color w:val="CE9178"/>
-                <w:sz w:val="21"/>
-                <w:szCs w:val="21"/>
-              </w:rPr>
-              <w:t>/</w:t>
-            </w:r>
-            <w:proofErr w:type="spellStart"/>
-            <w:r>
-              <w:rPr>
-                <w:rFonts w:ascii="Consolas" w:eastAsia="Times New Roman" w:hAnsi="Consolas" w:cs="Times New Roman"/>
-                <w:color w:val="CE9178"/>
-                <w:sz w:val="21"/>
-                <w:szCs w:val="21"/>
-              </w:rPr>
-              <w:t>ngx-toastr</w:t>
-            </w:r>
-            <w:proofErr w:type="spellEnd"/>
-            <w:r>
-              <w:rPr>
-                <w:rFonts w:ascii="Consolas" w:eastAsia="Times New Roman" w:hAnsi="Consolas" w:cs="Times New Roman"/>
-                <w:color w:val="CE9178"/>
-                <w:sz w:val="21"/>
-                <w:szCs w:val="21"/>
-              </w:rPr>
-              <w:t>/toastr.css"</w:t>
-            </w:r>
-          </w:p>
-          <w:p>
-            <w:pPr>
-              <w:pStyle w:val="Heading3"/>
-              <w:outlineLvl w:val="2"/>
-            </w:pPr>
-          </w:p>
-          <w:p>
-            <w:pPr>
-              <w:pStyle w:val="Heading3"/>
-              <w:outlineLvl w:val="2"/>
-            </w:pPr>
-            <w:bookmarkStart w:id="53" w:name="_Toc113815941"/>
-            <w:proofErr w:type="spellStart"/>
-            <w:r>
-              <w:t>app.module.ts</w:t>
-            </w:r>
-            <w:bookmarkEnd w:id="53"/>
-            <w:proofErr w:type="spellEnd"/>
-          </w:p>
-          <w:p>
-            <w:r>
-              <w:t>Following got added</w:t>
-            </w:r>
-          </w:p>
-          <w:p>
-            <w:pPr>
-              <w:shd w:val="clear" w:color="auto" w:fill="1E1E1E"/>
-              <w:spacing w:line="285" w:lineRule="atLeast"/>
-              <w:rPr>
-                <w:rFonts w:ascii="Consolas" w:eastAsia="Times New Roman" w:hAnsi="Consolas" w:cs="Times New Roman"/>
-                <w:color w:val="D4D4D4"/>
-                <w:sz w:val="21"/>
-                <w:szCs w:val="21"/>
-              </w:rPr>
-            </w:pPr>
-            <w:r>
-              <w:rPr>
-                <w:rFonts w:ascii="Consolas" w:eastAsia="Times New Roman" w:hAnsi="Consolas" w:cs="Times New Roman"/>
-                <w:color w:val="C586C0"/>
-                <w:sz w:val="21"/>
-                <w:szCs w:val="21"/>
-              </w:rPr>
-              <w:t>import</w:t>
-            </w:r>
-            <w:r>
-              <w:rPr>
-                <w:rFonts w:ascii="Consolas" w:eastAsia="Times New Roman" w:hAnsi="Consolas" w:cs="Times New Roman"/>
-                <w:color w:val="D4D4D4"/>
-                <w:sz w:val="21"/>
-                <w:szCs w:val="21"/>
-              </w:rPr>
-              <w:t xml:space="preserve"> { </w:t>
-            </w:r>
-            <w:proofErr w:type="spellStart"/>
-            <w:r>
-              <w:rPr>
-                <w:rFonts w:ascii="Consolas" w:eastAsia="Times New Roman" w:hAnsi="Consolas" w:cs="Times New Roman"/>
-                <w:color w:val="9CDCFE"/>
-                <w:sz w:val="21"/>
-                <w:szCs w:val="21"/>
-              </w:rPr>
-              <w:t>BrowserAnimationsModule</w:t>
-            </w:r>
-            <w:proofErr w:type="spellEnd"/>
-            <w:r>
-              <w:rPr>
-                <w:rFonts w:ascii="Consolas" w:eastAsia="Times New Roman" w:hAnsi="Consolas" w:cs="Times New Roman"/>
-                <w:color w:val="D4D4D4"/>
-                <w:sz w:val="21"/>
-                <w:szCs w:val="21"/>
-              </w:rPr>
-              <w:t xml:space="preserve"> } </w:t>
-            </w:r>
-            <w:r>
-              <w:rPr>
-                <w:rFonts w:ascii="Consolas" w:eastAsia="Times New Roman" w:hAnsi="Consolas" w:cs="Times New Roman"/>
-                <w:color w:val="C586C0"/>
-                <w:sz w:val="21"/>
-                <w:szCs w:val="21"/>
-              </w:rPr>
-              <w:t>from</w:t>
-            </w:r>
-            <w:r>
-              <w:rPr>
-                <w:rFonts w:ascii="Consolas" w:eastAsia="Times New Roman" w:hAnsi="Consolas" w:cs="Times New Roman"/>
-                <w:color w:val="D4D4D4"/>
-                <w:sz w:val="21"/>
-                <w:szCs w:val="21"/>
-              </w:rPr>
-              <w:t xml:space="preserve"> </w:t>
-            </w:r>
-            <w:r>
-              <w:rPr>
-                <w:rFonts w:ascii="Consolas" w:eastAsia="Times New Roman" w:hAnsi="Consolas" w:cs="Times New Roman"/>
-                <w:color w:val="CE9178"/>
-                <w:sz w:val="21"/>
-                <w:szCs w:val="21"/>
-              </w:rPr>
-              <w:t>'@angular/platform-browser/animations'</w:t>
-            </w:r>
-            <w:r>
-              <w:rPr>
-                <w:rFonts w:ascii="Consolas" w:eastAsia="Times New Roman" w:hAnsi="Consolas" w:cs="Times New Roman"/>
-                <w:color w:val="D4D4D4"/>
-                <w:sz w:val="21"/>
-                <w:szCs w:val="21"/>
-              </w:rPr>
-              <w:t>;</w:t>
-            </w:r>
-          </w:p>
-          <w:p>
-            <w:r>
-              <w:t>and to imports array</w:t>
-            </w:r>
-          </w:p>
-          <w:p>
-            <w:pPr>
-              <w:shd w:val="clear" w:color="auto" w:fill="1E1E1E"/>
-              <w:spacing w:line="285" w:lineRule="atLeast"/>
-              <w:rPr>
-                <w:rFonts w:ascii="Consolas" w:eastAsia="Times New Roman" w:hAnsi="Consolas" w:cs="Times New Roman"/>
-                <w:color w:val="D4D4D4"/>
-                <w:sz w:val="21"/>
-                <w:szCs w:val="21"/>
-              </w:rPr>
-            </w:pPr>
             <w:proofErr w:type="spellStart"/>
             <w:r>
               <w:rPr>
@@ -8794,6 +8956,17 @@
             </w:r>
             <w:proofErr w:type="spellEnd"/>
             <w:r>
+              <w:t xml:space="preserve">, </w:t>
+            </w:r>
+            <w:proofErr w:type="spellStart"/>
+            <w:r>
+              <w:t>ngx</w:t>
+            </w:r>
+            <w:proofErr w:type="spellEnd"/>
+            <w:r>
+              <w:t>-spinner</w:t>
+            </w:r>
+            <w:r>
               <w:t xml:space="preserve"> manually to the imports array. Make to import it as well </w:t>
             </w:r>
           </w:p>
@@ -8804,16 +8977,16 @@
               <w:rPr>
                 <w:rFonts w:ascii="Consolas" w:eastAsia="Times New Roman" w:hAnsi="Consolas" w:cs="Times New Roman"/>
                 <w:color w:val="D4D4D4"/>
-                <w:sz w:val="21"/>
-                <w:szCs w:val="21"/>
+                <w:sz w:val="16"/>
+                <w:szCs w:val="16"/>
               </w:rPr>
             </w:pPr>
             <w:r>
               <w:rPr>
                 <w:rFonts w:ascii="Consolas" w:eastAsia="Times New Roman" w:hAnsi="Consolas" w:cs="Times New Roman"/>
                 <w:color w:val="C586C0"/>
-                <w:sz w:val="21"/>
-                <w:szCs w:val="21"/>
+                <w:sz w:val="16"/>
+                <w:szCs w:val="16"/>
               </w:rPr>
               <w:t>import</w:t>
             </w:r>
@@ -8821,8 +8994,8 @@
               <w:rPr>
                 <w:rFonts w:ascii="Consolas" w:eastAsia="Times New Roman" w:hAnsi="Consolas" w:cs="Times New Roman"/>
                 <w:color w:val="D4D4D4"/>
-                <w:sz w:val="21"/>
-                <w:szCs w:val="21"/>
+                <w:sz w:val="16"/>
+                <w:szCs w:val="16"/>
               </w:rPr>
               <w:t xml:space="preserve"> { </w:t>
             </w:r>
@@ -8831,8 +9004,8 @@
               <w:rPr>
                 <w:rFonts w:ascii="Consolas" w:eastAsia="Times New Roman" w:hAnsi="Consolas" w:cs="Times New Roman"/>
                 <w:color w:val="9CDCFE"/>
-                <w:sz w:val="21"/>
-                <w:szCs w:val="21"/>
+                <w:sz w:val="16"/>
+                <w:szCs w:val="16"/>
               </w:rPr>
               <w:t>ToastrModule</w:t>
             </w:r>
@@ -8841,8 +9014,8 @@
               <w:rPr>
                 <w:rFonts w:ascii="Consolas" w:eastAsia="Times New Roman" w:hAnsi="Consolas" w:cs="Times New Roman"/>
                 <w:color w:val="D4D4D4"/>
-                <w:sz w:val="21"/>
-                <w:szCs w:val="21"/>
+                <w:sz w:val="16"/>
+                <w:szCs w:val="16"/>
               </w:rPr>
               <w:t xml:space="preserve"> } </w:t>
             </w:r>
@@ -8850,8 +9023,8 @@
               <w:rPr>
                 <w:rFonts w:ascii="Consolas" w:eastAsia="Times New Roman" w:hAnsi="Consolas" w:cs="Times New Roman"/>
                 <w:color w:val="C586C0"/>
-                <w:sz w:val="21"/>
-                <w:szCs w:val="21"/>
+                <w:sz w:val="16"/>
+                <w:szCs w:val="16"/>
               </w:rPr>
               <w:t>from</w:t>
             </w:r>
@@ -8859,8 +9032,8 @@
               <w:rPr>
                 <w:rFonts w:ascii="Consolas" w:eastAsia="Times New Roman" w:hAnsi="Consolas" w:cs="Times New Roman"/>
                 <w:color w:val="D4D4D4"/>
-                <w:sz w:val="21"/>
-                <w:szCs w:val="21"/>
+                <w:sz w:val="16"/>
+                <w:szCs w:val="16"/>
               </w:rPr>
               <w:t xml:space="preserve"> </w:t>
             </w:r>
@@ -8868,8 +9041,8 @@
               <w:rPr>
                 <w:rFonts w:ascii="Consolas" w:eastAsia="Times New Roman" w:hAnsi="Consolas" w:cs="Times New Roman"/>
                 <w:color w:val="CE9178"/>
-                <w:sz w:val="21"/>
-                <w:szCs w:val="21"/>
+                <w:sz w:val="16"/>
+                <w:szCs w:val="16"/>
               </w:rPr>
               <w:t>'</w:t>
             </w:r>
@@ -8878,8 +9051,8 @@
               <w:rPr>
                 <w:rFonts w:ascii="Consolas" w:eastAsia="Times New Roman" w:hAnsi="Consolas" w:cs="Times New Roman"/>
                 <w:color w:val="CE9178"/>
-                <w:sz w:val="21"/>
-                <w:szCs w:val="21"/>
+                <w:sz w:val="16"/>
+                <w:szCs w:val="16"/>
               </w:rPr>
               <w:t>ngx-toastr</w:t>
             </w:r>
@@ -8888,8 +9061,8 @@
               <w:rPr>
                 <w:rFonts w:ascii="Consolas" w:eastAsia="Times New Roman" w:hAnsi="Consolas" w:cs="Times New Roman"/>
                 <w:color w:val="CE9178"/>
-                <w:sz w:val="21"/>
-                <w:szCs w:val="21"/>
+                <w:sz w:val="16"/>
+                <w:szCs w:val="16"/>
               </w:rPr>
               <w:t>'</w:t>
             </w:r>
@@ -8897,8 +9070,8 @@
               <w:rPr>
                 <w:rFonts w:ascii="Consolas" w:eastAsia="Times New Roman" w:hAnsi="Consolas" w:cs="Times New Roman"/>
                 <w:color w:val="D4D4D4"/>
-                <w:sz w:val="21"/>
-                <w:szCs w:val="21"/>
+                <w:sz w:val="16"/>
+                <w:szCs w:val="16"/>
               </w:rPr>
               <w:t>;</w:t>
             </w:r>
@@ -8907,9 +9080,106 @@
             <w:pPr>
               <w:shd w:val="clear" w:color="auto" w:fill="1E1E1E"/>
               <w:spacing w:line="285" w:lineRule="atLeast"/>
+              <w:rPr>
+                <w:rFonts w:ascii="Consolas" w:eastAsia="Times New Roman" w:hAnsi="Consolas" w:cs="Times New Roman"/>
+                <w:color w:val="D4D4D4"/>
+                <w:sz w:val="16"/>
+                <w:szCs w:val="16"/>
+              </w:rPr>
             </w:pPr>
             <w:r>
-              <w:t xml:space="preserve">Imports array add </w:t>
+              <w:rPr>
+                <w:rFonts w:ascii="Consolas" w:eastAsia="Times New Roman" w:hAnsi="Consolas" w:cs="Times New Roman"/>
+                <w:color w:val="C586C0"/>
+                <w:sz w:val="16"/>
+                <w:szCs w:val="16"/>
+              </w:rPr>
+              <w:t>import</w:t>
+            </w:r>
+            <w:r>
+              <w:rPr>
+                <w:rFonts w:ascii="Consolas" w:eastAsia="Times New Roman" w:hAnsi="Consolas" w:cs="Times New Roman"/>
+                <w:color w:val="D4D4D4"/>
+                <w:sz w:val="16"/>
+                <w:szCs w:val="16"/>
+              </w:rPr>
+              <w:t xml:space="preserve"> { </w:t>
+            </w:r>
+            <w:proofErr w:type="spellStart"/>
+            <w:r>
+              <w:rPr>
+                <w:rFonts w:ascii="Consolas" w:eastAsia="Times New Roman" w:hAnsi="Consolas" w:cs="Times New Roman"/>
+                <w:color w:val="9CDCFE"/>
+                <w:sz w:val="16"/>
+                <w:szCs w:val="16"/>
+              </w:rPr>
+              <w:t>NgxSpinnerModule</w:t>
+            </w:r>
+            <w:proofErr w:type="spellEnd"/>
+            <w:r>
+              <w:rPr>
+                <w:rFonts w:ascii="Consolas" w:eastAsia="Times New Roman" w:hAnsi="Consolas" w:cs="Times New Roman"/>
+                <w:color w:val="D4D4D4"/>
+                <w:sz w:val="16"/>
+                <w:szCs w:val="16"/>
+              </w:rPr>
+              <w:t xml:space="preserve"> } </w:t>
+            </w:r>
+            <w:r>
+              <w:rPr>
+                <w:rFonts w:ascii="Consolas" w:eastAsia="Times New Roman" w:hAnsi="Consolas" w:cs="Times New Roman"/>
+                <w:color w:val="C586C0"/>
+                <w:sz w:val="16"/>
+                <w:szCs w:val="16"/>
+              </w:rPr>
+              <w:t>from</w:t>
+            </w:r>
+            <w:r>
+              <w:rPr>
+                <w:rFonts w:ascii="Consolas" w:eastAsia="Times New Roman" w:hAnsi="Consolas" w:cs="Times New Roman"/>
+                <w:color w:val="D4D4D4"/>
+                <w:sz w:val="16"/>
+                <w:szCs w:val="16"/>
+              </w:rPr>
+              <w:t xml:space="preserve"> </w:t>
+            </w:r>
+            <w:r>
+              <w:rPr>
+                <w:rFonts w:ascii="Consolas" w:eastAsia="Times New Roman" w:hAnsi="Consolas" w:cs="Times New Roman"/>
+                <w:color w:val="CE9178"/>
+                <w:sz w:val="16"/>
+                <w:szCs w:val="16"/>
+              </w:rPr>
+              <w:t>'</w:t>
+            </w:r>
+            <w:proofErr w:type="spellStart"/>
+            <w:r>
+              <w:rPr>
+                <w:rFonts w:ascii="Consolas" w:eastAsia="Times New Roman" w:hAnsi="Consolas" w:cs="Times New Roman"/>
+                <w:color w:val="CE9178"/>
+                <w:sz w:val="16"/>
+                <w:szCs w:val="16"/>
+              </w:rPr>
+              <w:t>ngx</w:t>
+            </w:r>
+            <w:proofErr w:type="spellEnd"/>
+            <w:r>
+              <w:rPr>
+                <w:rFonts w:ascii="Consolas" w:eastAsia="Times New Roman" w:hAnsi="Consolas" w:cs="Times New Roman"/>
+                <w:color w:val="CE9178"/>
+                <w:sz w:val="16"/>
+                <w:szCs w:val="16"/>
+              </w:rPr>
+              <w:t>-spinner'</w:t>
+            </w:r>
+            <w:r>
+              <w:rPr>
+                <w:rFonts w:ascii="Consolas" w:eastAsia="Times New Roman" w:hAnsi="Consolas" w:cs="Times New Roman"/>
+                <w:color w:val="D4D4D4"/>
+                <w:sz w:val="16"/>
+                <w:szCs w:val="16"/>
+              </w:rPr>
+              <w:t>;</w:t>
             </w:r>
           </w:p>
           <w:p>
@@ -8917,10 +9187,27 @@
               <w:shd w:val="clear" w:color="auto" w:fill="1E1E1E"/>
               <w:spacing w:line="285" w:lineRule="atLeast"/>
               <w:rPr>
+                <w:sz w:val="16"/>
+                <w:szCs w:val="16"/>
+              </w:rPr>
+            </w:pPr>
+            <w:r>
+              <w:rPr>
+                <w:sz w:val="16"/>
+                <w:szCs w:val="16"/>
+              </w:rPr>
+              <w:t xml:space="preserve">Imports array add </w:t>
+            </w:r>
+          </w:p>
+          <w:p>
+            <w:pPr>
+              <w:shd w:val="clear" w:color="auto" w:fill="1E1E1E"/>
+              <w:spacing w:line="285" w:lineRule="atLeast"/>
+              <w:rPr>
                 <w:rFonts w:ascii="Consolas" w:eastAsia="Times New Roman" w:hAnsi="Consolas" w:cs="Times New Roman"/>
                 <w:color w:val="D4D4D4"/>
-                <w:sz w:val="21"/>
-                <w:szCs w:val="21"/>
+                <w:sz w:val="16"/>
+                <w:szCs w:val="16"/>
               </w:rPr>
             </w:pPr>
             <w:proofErr w:type="spellStart"/>
@@ -8928,8 +9215,8 @@
               <w:rPr>
                 <w:rFonts w:ascii="Consolas" w:eastAsia="Times New Roman" w:hAnsi="Consolas" w:cs="Times New Roman"/>
                 <w:color w:val="4EC9B0"/>
-                <w:sz w:val="21"/>
-                <w:szCs w:val="21"/>
+                <w:sz w:val="16"/>
+                <w:szCs w:val="16"/>
               </w:rPr>
               <w:t>ToastrModule</w:t>
             </w:r>
@@ -8937,8 +9224,8 @@
               <w:rPr>
                 <w:rFonts w:ascii="Consolas" w:eastAsia="Times New Roman" w:hAnsi="Consolas" w:cs="Times New Roman"/>
                 <w:color w:val="D4D4D4"/>
-                <w:sz w:val="21"/>
-                <w:szCs w:val="21"/>
+                <w:sz w:val="16"/>
+                <w:szCs w:val="16"/>
               </w:rPr>
               <w:t>.</w:t>
             </w:r>
@@ -8946,8 +9233,8 @@
               <w:rPr>
                 <w:rFonts w:ascii="Consolas" w:eastAsia="Times New Roman" w:hAnsi="Consolas" w:cs="Times New Roman"/>
                 <w:color w:val="DCDCAA"/>
-                <w:sz w:val="21"/>
-                <w:szCs w:val="21"/>
+                <w:sz w:val="16"/>
+                <w:szCs w:val="16"/>
               </w:rPr>
               <w:t>forRoot</w:t>
             </w:r>
@@ -8956,8 +9243,8 @@
               <w:rPr>
                 <w:rFonts w:ascii="Consolas" w:eastAsia="Times New Roman" w:hAnsi="Consolas" w:cs="Times New Roman"/>
                 <w:color w:val="D4D4D4"/>
-                <w:sz w:val="21"/>
-                <w:szCs w:val="21"/>
+                <w:sz w:val="16"/>
+                <w:szCs w:val="16"/>
               </w:rPr>
               <w:t>({</w:t>
             </w:r>
@@ -8966,8 +9253,8 @@
               <w:rPr>
                 <w:rFonts w:ascii="Consolas" w:eastAsia="Times New Roman" w:hAnsi="Consolas" w:cs="Times New Roman"/>
                 <w:color w:val="9CDCFE"/>
-                <w:sz w:val="21"/>
-                <w:szCs w:val="21"/>
+                <w:sz w:val="16"/>
+                <w:szCs w:val="16"/>
               </w:rPr>
               <w:t>positionClass</w:t>
             </w:r>
@@ -8976,8 +9263,8 @@
               <w:rPr>
                 <w:rFonts w:ascii="Consolas" w:eastAsia="Times New Roman" w:hAnsi="Consolas" w:cs="Times New Roman"/>
                 <w:color w:val="9CDCFE"/>
-                <w:sz w:val="21"/>
-                <w:szCs w:val="21"/>
+                <w:sz w:val="16"/>
+                <w:szCs w:val="16"/>
               </w:rPr>
               <w:t>:</w:t>
             </w:r>
@@ -8985,8 +9272,8 @@
               <w:rPr>
                 <w:rFonts w:ascii="Consolas" w:eastAsia="Times New Roman" w:hAnsi="Consolas" w:cs="Times New Roman"/>
                 <w:color w:val="D4D4D4"/>
-                <w:sz w:val="21"/>
-                <w:szCs w:val="21"/>
+                <w:sz w:val="16"/>
+                <w:szCs w:val="16"/>
               </w:rPr>
               <w:t xml:space="preserve"> </w:t>
             </w:r>
@@ -8994,8 +9281,8 @@
               <w:rPr>
                 <w:rFonts w:ascii="Consolas" w:eastAsia="Times New Roman" w:hAnsi="Consolas" w:cs="Times New Roman"/>
                 <w:color w:val="CE9178"/>
-                <w:sz w:val="21"/>
-                <w:szCs w:val="21"/>
+                <w:sz w:val="16"/>
+                <w:szCs w:val="16"/>
               </w:rPr>
               <w:t>'toast-bottom-right'</w:t>
             </w:r>
@@ -9003,44 +9290,63 @@
               <w:rPr>
                 <w:rFonts w:ascii="Consolas" w:eastAsia="Times New Roman" w:hAnsi="Consolas" w:cs="Times New Roman"/>
                 <w:color w:val="D4D4D4"/>
-                <w:sz w:val="21"/>
-                <w:szCs w:val="21"/>
+                <w:sz w:val="16"/>
+                <w:szCs w:val="16"/>
               </w:rPr>
               <w:t>})</w:t>
             </w:r>
           </w:p>
           <w:p>
             <w:pPr>
-              <w:pStyle w:val="Heading3"/>
-              <w:outlineLvl w:val="2"/>
+              <w:shd w:val="clear" w:color="auto" w:fill="1E1E1E"/>
+              <w:spacing w:line="285" w:lineRule="atLeast"/>
+              <w:rPr>
+                <w:rFonts w:ascii="Consolas" w:eastAsia="Times New Roman" w:hAnsi="Consolas" w:cs="Times New Roman"/>
+                <w:color w:val="D4D4D4"/>
+                <w:sz w:val="16"/>
+                <w:szCs w:val="16"/>
+              </w:rPr>
             </w:pPr>
-            <w:bookmarkStart w:id="54" w:name="_Toc113815942"/>
-            <w:r>
-              <w:t>Run the app</w:t>
-            </w:r>
-            <w:bookmarkEnd w:id="54"/>
-          </w:p>
-          <w:p>
-            <w:r>
-              <w:t xml:space="preserve">Issue </w:t>
-            </w:r>
-            <w:r>
-              <w:rPr>
-                <w:color w:val="BF8F00" w:themeColor="accent4" w:themeShade="BF"/>
-              </w:rPr>
-              <w:t>ng serve</w:t>
-            </w:r>
-            <w:r>
-              <w:t xml:space="preserve"> command to run the app</w:t>
-            </w:r>
-          </w:p>
+            <w:proofErr w:type="spellStart"/>
+            <w:r>
+              <w:rPr>
+                <w:rFonts w:ascii="Consolas" w:eastAsia="Times New Roman" w:hAnsi="Consolas" w:cs="Times New Roman"/>
+                <w:color w:val="4EC9B0"/>
+                <w:sz w:val="16"/>
+                <w:szCs w:val="16"/>
+              </w:rPr>
+              <w:t>NgxSpinnerModule</w:t>
+            </w:r>
+            <w:proofErr w:type="spellEnd"/>
+          </w:p>
+          <w:p/>
         </w:tc>
       </w:tr>
     </w:tbl>
     <w:p>
       <w:pPr>
-        <w:pStyle w:val="Heading1"/>
-      </w:pPr>
+        <w:pStyle w:val="Heading2"/>
+      </w:pPr>
+      <w:bookmarkStart w:id="54" w:name="_Toc114699875"/>
+      <w:r>
+        <w:t>Run the app</w:t>
+      </w:r>
+      <w:bookmarkEnd w:id="54"/>
+    </w:p>
+    <w:p>
+      <w:r>
+        <w:lastRenderedPageBreak/>
+        <w:t xml:space="preserve">Issue </w:t>
+      </w:r>
+      <w:r>
+        <w:rPr>
+          <w:color w:val="BF8F00" w:themeColor="accent4" w:themeShade="BF"/>
+        </w:rPr>
+        <w:t>ng serve</w:t>
+      </w:r>
+      <w:r>
+        <w:t xml:space="preserve"> command to run the app</w:t>
+      </w:r>
     </w:p>
     <w:p>
       <w:pPr>
@@ -9059,7 +9365,7 @@
       <w:pPr>
         <w:pStyle w:val="Heading1"/>
       </w:pPr>
-      <w:bookmarkStart w:id="55" w:name="_Toc113815943"/>
+      <w:bookmarkStart w:id="55" w:name="_Toc114699876"/>
       <w:r>
         <w:lastRenderedPageBreak/>
         <w:t>E</w:t>
@@ -9073,7 +9379,7 @@
       <w:pPr>
         <w:pStyle w:val="Heading2"/>
       </w:pPr>
-      <w:bookmarkStart w:id="56" w:name="_Toc113815944"/>
+      <w:bookmarkStart w:id="56" w:name="_Toc114699877"/>
       <w:r>
         <w:t xml:space="preserve">Adding </w:t>
       </w:r>
@@ -9340,7 +9646,7 @@
       <w:pPr>
         <w:pStyle w:val="Heading2"/>
       </w:pPr>
-      <w:bookmarkStart w:id="57" w:name="_Toc113815945"/>
+      <w:bookmarkStart w:id="57" w:name="_Toc114699878"/>
       <w:r>
         <w:t>Angular Extensions</w:t>
       </w:r>
@@ -9536,7 +9842,7 @@
       <w:pPr>
         <w:pStyle w:val="Heading2"/>
       </w:pPr>
-      <w:bookmarkStart w:id="58" w:name="_Toc113815946"/>
+      <w:bookmarkStart w:id="58" w:name="_Toc114699879"/>
       <w:r>
         <w:t>Adding Packages</w:t>
       </w:r>
@@ -9812,8 +10118,8 @@
       </w:pPr>
     </w:p>
     <w:sectPr>
-      <w:headerReference w:type="default" r:id="rId43"/>
-      <w:footerReference w:type="default" r:id="rId44"/>
+      <w:headerReference w:type="default" r:id="rId44"/>
+      <w:footerReference w:type="default" r:id="rId45"/>
       <w:pgSz w:w="12240" w:h="15840"/>
       <w:pgMar w:top="720" w:right="720" w:bottom="720" w:left="720" w:header="720" w:footer="720" w:gutter="0"/>
       <w:cols w:space="720"/>

</xml_diff>

<commit_message>
Webapi – Cloudinary – Image Upload – Custom Exception - Middleware Exception Update - 201 Created Response With Location Header – Deleet/Mark Main Photo
Angular – Photo Editor – Ng2-File-Upload – Mark Photo Active / Delete
</commit_message>
<xml_diff>
--- a/Documents/0001 Project - Basic Info - Setup.docx
+++ b/Documents/0001 Project - Basic Info - Setup.docx
@@ -52,7 +52,7 @@
           <w:r>
             <w:fldChar w:fldCharType="separate"/>
           </w:r>
-          <w:hyperlink w:anchor="_Toc114866298" w:history="1">
+          <w:hyperlink w:anchor="_Toc115037514" w:history="1">
             <w:r>
               <w:rPr>
                 <w:rStyle w:val="Hyperlink"/>
@@ -79,7 +79,7 @@
                 <w:noProof/>
                 <w:webHidden/>
               </w:rPr>
-              <w:instrText xml:space="preserve"> PAGEREF _Toc114866298 \h </w:instrText>
+              <w:instrText xml:space="preserve"> PAGEREF _Toc115037514 \h </w:instrText>
             </w:r>
             <w:r>
               <w:rPr>
@@ -121,7 +121,7 @@
               <w:noProof/>
             </w:rPr>
           </w:pPr>
-          <w:hyperlink w:anchor="_Toc114866299" w:history="1">
+          <w:hyperlink w:anchor="_Toc115037515" w:history="1">
             <w:r>
               <w:rPr>
                 <w:rStyle w:val="Hyperlink"/>
@@ -148,7 +148,7 @@
                 <w:noProof/>
                 <w:webHidden/>
               </w:rPr>
-              <w:instrText xml:space="preserve"> PAGEREF _Toc114866299 \h </w:instrText>
+              <w:instrText xml:space="preserve"> PAGEREF _Toc115037515 \h </w:instrText>
             </w:r>
             <w:r>
               <w:rPr>
@@ -190,7 +190,7 @@
               <w:noProof/>
             </w:rPr>
           </w:pPr>
-          <w:hyperlink w:anchor="_Toc114866300" w:history="1">
+          <w:hyperlink w:anchor="_Toc115037516" w:history="1">
             <w:r>
               <w:rPr>
                 <w:rStyle w:val="Hyperlink"/>
@@ -217,7 +217,7 @@
                 <w:noProof/>
                 <w:webHidden/>
               </w:rPr>
-              <w:instrText xml:space="preserve"> PAGEREF _Toc114866300 \h </w:instrText>
+              <w:instrText xml:space="preserve"> PAGEREF _Toc115037516 \h </w:instrText>
             </w:r>
             <w:r>
               <w:rPr>
@@ -259,7 +259,7 @@
               <w:noProof/>
             </w:rPr>
           </w:pPr>
-          <w:hyperlink w:anchor="_Toc114866301" w:history="1">
+          <w:hyperlink w:anchor="_Toc115037517" w:history="1">
             <w:r>
               <w:rPr>
                 <w:rStyle w:val="Hyperlink"/>
@@ -286,7 +286,7 @@
                 <w:noProof/>
                 <w:webHidden/>
               </w:rPr>
-              <w:instrText xml:space="preserve"> PAGEREF _Toc114866301 \h </w:instrText>
+              <w:instrText xml:space="preserve"> PAGEREF _Toc115037517 \h </w:instrText>
             </w:r>
             <w:r>
               <w:rPr>
@@ -328,7 +328,7 @@
               <w:noProof/>
             </w:rPr>
           </w:pPr>
-          <w:hyperlink w:anchor="_Toc114866302" w:history="1">
+          <w:hyperlink w:anchor="_Toc115037518" w:history="1">
             <w:r>
               <w:rPr>
                 <w:rStyle w:val="Hyperlink"/>
@@ -355,7 +355,7 @@
                 <w:noProof/>
                 <w:webHidden/>
               </w:rPr>
-              <w:instrText xml:space="preserve"> PAGEREF _Toc114866302 \h </w:instrText>
+              <w:instrText xml:space="preserve"> PAGEREF _Toc115037518 \h </w:instrText>
             </w:r>
             <w:r>
               <w:rPr>
@@ -397,7 +397,7 @@
               <w:noProof/>
             </w:rPr>
           </w:pPr>
-          <w:hyperlink w:anchor="_Toc114866303" w:history="1">
+          <w:hyperlink w:anchor="_Toc115037519" w:history="1">
             <w:r>
               <w:rPr>
                 <w:rStyle w:val="Hyperlink"/>
@@ -424,7 +424,7 @@
                 <w:noProof/>
                 <w:webHidden/>
               </w:rPr>
-              <w:instrText xml:space="preserve"> PAGEREF _Toc114866303 \h </w:instrText>
+              <w:instrText xml:space="preserve"> PAGEREF _Toc115037519 \h </w:instrText>
             </w:r>
             <w:r>
               <w:rPr>
@@ -466,7 +466,7 @@
               <w:noProof/>
             </w:rPr>
           </w:pPr>
-          <w:hyperlink w:anchor="_Toc114866304" w:history="1">
+          <w:hyperlink w:anchor="_Toc115037520" w:history="1">
             <w:r>
               <w:rPr>
                 <w:rStyle w:val="Hyperlink"/>
@@ -493,7 +493,7 @@
                 <w:noProof/>
                 <w:webHidden/>
               </w:rPr>
-              <w:instrText xml:space="preserve"> PAGEREF _Toc114866304 \h </w:instrText>
+              <w:instrText xml:space="preserve"> PAGEREF _Toc115037520 \h </w:instrText>
             </w:r>
             <w:r>
               <w:rPr>
@@ -535,7 +535,7 @@
               <w:noProof/>
             </w:rPr>
           </w:pPr>
-          <w:hyperlink w:anchor="_Toc114866305" w:history="1">
+          <w:hyperlink w:anchor="_Toc115037521" w:history="1">
             <w:r>
               <w:rPr>
                 <w:rStyle w:val="Hyperlink"/>
@@ -562,7 +562,7 @@
                 <w:noProof/>
                 <w:webHidden/>
               </w:rPr>
-              <w:instrText xml:space="preserve"> PAGEREF _Toc114866305 \h </w:instrText>
+              <w:instrText xml:space="preserve"> PAGEREF _Toc115037521 \h </w:instrText>
             </w:r>
             <w:r>
               <w:rPr>
@@ -604,7 +604,7 @@
               <w:noProof/>
             </w:rPr>
           </w:pPr>
-          <w:hyperlink w:anchor="_Toc114866306" w:history="1">
+          <w:hyperlink w:anchor="_Toc115037522" w:history="1">
             <w:r>
               <w:rPr>
                 <w:rStyle w:val="Hyperlink"/>
@@ -631,7 +631,7 @@
                 <w:noProof/>
                 <w:webHidden/>
               </w:rPr>
-              <w:instrText xml:space="preserve"> PAGEREF _Toc114866306 \h </w:instrText>
+              <w:instrText xml:space="preserve"> PAGEREF _Toc115037522 \h </w:instrText>
             </w:r>
             <w:r>
               <w:rPr>
@@ -673,7 +673,7 @@
               <w:noProof/>
             </w:rPr>
           </w:pPr>
-          <w:hyperlink w:anchor="_Toc114866307" w:history="1">
+          <w:hyperlink w:anchor="_Toc115037523" w:history="1">
             <w:r>
               <w:rPr>
                 <w:rStyle w:val="Hyperlink"/>
@@ -700,7 +700,7 @@
                 <w:noProof/>
                 <w:webHidden/>
               </w:rPr>
-              <w:instrText xml:space="preserve"> PAGEREF _Toc114866307 \h </w:instrText>
+              <w:instrText xml:space="preserve"> PAGEREF _Toc115037523 \h </w:instrText>
             </w:r>
             <w:r>
               <w:rPr>
@@ -742,7 +742,7 @@
               <w:noProof/>
             </w:rPr>
           </w:pPr>
-          <w:hyperlink w:anchor="_Toc114866308" w:history="1">
+          <w:hyperlink w:anchor="_Toc115037524" w:history="1">
             <w:r>
               <w:rPr>
                 <w:rStyle w:val="Hyperlink"/>
@@ -769,7 +769,7 @@
                 <w:noProof/>
                 <w:webHidden/>
               </w:rPr>
-              <w:instrText xml:space="preserve"> PAGEREF _Toc114866308 \h </w:instrText>
+              <w:instrText xml:space="preserve"> PAGEREF _Toc115037524 \h </w:instrText>
             </w:r>
             <w:r>
               <w:rPr>
@@ -811,7 +811,7 @@
               <w:noProof/>
             </w:rPr>
           </w:pPr>
-          <w:hyperlink w:anchor="_Toc114866309" w:history="1">
+          <w:hyperlink w:anchor="_Toc115037525" w:history="1">
             <w:r>
               <w:rPr>
                 <w:rStyle w:val="Hyperlink"/>
@@ -838,7 +838,7 @@
                 <w:noProof/>
                 <w:webHidden/>
               </w:rPr>
-              <w:instrText xml:space="preserve"> PAGEREF _Toc114866309 \h </w:instrText>
+              <w:instrText xml:space="preserve"> PAGEREF _Toc115037525 \h </w:instrText>
             </w:r>
             <w:r>
               <w:rPr>
@@ -880,7 +880,7 @@
               <w:noProof/>
             </w:rPr>
           </w:pPr>
-          <w:hyperlink w:anchor="_Toc114866310" w:history="1">
+          <w:hyperlink w:anchor="_Toc115037526" w:history="1">
             <w:r>
               <w:rPr>
                 <w:rStyle w:val="Hyperlink"/>
@@ -907,7 +907,7 @@
                 <w:noProof/>
                 <w:webHidden/>
               </w:rPr>
-              <w:instrText xml:space="preserve"> PAGEREF _Toc114866310 \h </w:instrText>
+              <w:instrText xml:space="preserve"> PAGEREF _Toc115037526 \h </w:instrText>
             </w:r>
             <w:r>
               <w:rPr>
@@ -949,7 +949,7 @@
               <w:noProof/>
             </w:rPr>
           </w:pPr>
-          <w:hyperlink w:anchor="_Toc114866311" w:history="1">
+          <w:hyperlink w:anchor="_Toc115037527" w:history="1">
             <w:r>
               <w:rPr>
                 <w:rStyle w:val="Hyperlink"/>
@@ -976,7 +976,7 @@
                 <w:noProof/>
                 <w:webHidden/>
               </w:rPr>
-              <w:instrText xml:space="preserve"> PAGEREF _Toc114866311 \h </w:instrText>
+              <w:instrText xml:space="preserve"> PAGEREF _Toc115037527 \h </w:instrText>
             </w:r>
             <w:r>
               <w:rPr>
@@ -1018,7 +1018,7 @@
               <w:noProof/>
             </w:rPr>
           </w:pPr>
-          <w:hyperlink w:anchor="_Toc114866312" w:history="1">
+          <w:hyperlink w:anchor="_Toc115037528" w:history="1">
             <w:r>
               <w:rPr>
                 <w:rStyle w:val="Hyperlink"/>
@@ -1045,7 +1045,7 @@
                 <w:noProof/>
                 <w:webHidden/>
               </w:rPr>
-              <w:instrText xml:space="preserve"> PAGEREF _Toc114866312 \h </w:instrText>
+              <w:instrText xml:space="preserve"> PAGEREF _Toc115037528 \h </w:instrText>
             </w:r>
             <w:r>
               <w:rPr>
@@ -1087,7 +1087,7 @@
               <w:noProof/>
             </w:rPr>
           </w:pPr>
-          <w:hyperlink w:anchor="_Toc114866313" w:history="1">
+          <w:hyperlink w:anchor="_Toc115037529" w:history="1">
             <w:r>
               <w:rPr>
                 <w:rStyle w:val="Hyperlink"/>
@@ -1114,7 +1114,7 @@
                 <w:noProof/>
                 <w:webHidden/>
               </w:rPr>
-              <w:instrText xml:space="preserve"> PAGEREF _Toc114866313 \h </w:instrText>
+              <w:instrText xml:space="preserve"> PAGEREF _Toc115037529 \h </w:instrText>
             </w:r>
             <w:r>
               <w:rPr>
@@ -1156,7 +1156,7 @@
               <w:noProof/>
             </w:rPr>
           </w:pPr>
-          <w:hyperlink w:anchor="_Toc114866314" w:history="1">
+          <w:hyperlink w:anchor="_Toc115037530" w:history="1">
             <w:r>
               <w:rPr>
                 <w:rStyle w:val="Hyperlink"/>
@@ -1183,7 +1183,7 @@
                 <w:noProof/>
                 <w:webHidden/>
               </w:rPr>
-              <w:instrText xml:space="preserve"> PAGEREF _Toc114866314 \h </w:instrText>
+              <w:instrText xml:space="preserve"> PAGEREF _Toc115037530 \h </w:instrText>
             </w:r>
             <w:r>
               <w:rPr>
@@ -1225,7 +1225,7 @@
               <w:noProof/>
             </w:rPr>
           </w:pPr>
-          <w:hyperlink w:anchor="_Toc114866315" w:history="1">
+          <w:hyperlink w:anchor="_Toc115037531" w:history="1">
             <w:r>
               <w:rPr>
                 <w:rStyle w:val="Hyperlink"/>
@@ -1252,7 +1252,7 @@
                 <w:noProof/>
                 <w:webHidden/>
               </w:rPr>
-              <w:instrText xml:space="preserve"> PAGEREF _Toc114866315 \h </w:instrText>
+              <w:instrText xml:space="preserve"> PAGEREF _Toc115037531 \h </w:instrText>
             </w:r>
             <w:r>
               <w:rPr>
@@ -1294,7 +1294,7 @@
               <w:noProof/>
             </w:rPr>
           </w:pPr>
-          <w:hyperlink w:anchor="_Toc114866316" w:history="1">
+          <w:hyperlink w:anchor="_Toc115037532" w:history="1">
             <w:r>
               <w:rPr>
                 <w:rStyle w:val="Hyperlink"/>
@@ -1321,7 +1321,7 @@
                 <w:noProof/>
                 <w:webHidden/>
               </w:rPr>
-              <w:instrText xml:space="preserve"> PAGEREF _Toc114866316 \h </w:instrText>
+              <w:instrText xml:space="preserve"> PAGEREF _Toc115037532 \h </w:instrText>
             </w:r>
             <w:r>
               <w:rPr>
@@ -1363,7 +1363,7 @@
               <w:noProof/>
             </w:rPr>
           </w:pPr>
-          <w:hyperlink w:anchor="_Toc114866317" w:history="1">
+          <w:hyperlink w:anchor="_Toc115037533" w:history="1">
             <w:r>
               <w:rPr>
                 <w:rStyle w:val="Hyperlink"/>
@@ -1390,7 +1390,7 @@
                 <w:noProof/>
                 <w:webHidden/>
               </w:rPr>
-              <w:instrText xml:space="preserve"> PAGEREF _Toc114866317 \h </w:instrText>
+              <w:instrText xml:space="preserve"> PAGEREF _Toc115037533 \h </w:instrText>
             </w:r>
             <w:r>
               <w:rPr>
@@ -1432,7 +1432,7 @@
               <w:noProof/>
             </w:rPr>
           </w:pPr>
-          <w:hyperlink w:anchor="_Toc114866318" w:history="1">
+          <w:hyperlink w:anchor="_Toc115037534" w:history="1">
             <w:r>
               <w:rPr>
                 <w:rStyle w:val="Hyperlink"/>
@@ -1459,7 +1459,7 @@
                 <w:noProof/>
                 <w:webHidden/>
               </w:rPr>
-              <w:instrText xml:space="preserve"> PAGEREF _Toc114866318 \h </w:instrText>
+              <w:instrText xml:space="preserve"> PAGEREF _Toc115037534 \h </w:instrText>
             </w:r>
             <w:r>
               <w:rPr>
@@ -1501,7 +1501,7 @@
               <w:noProof/>
             </w:rPr>
           </w:pPr>
-          <w:hyperlink w:anchor="_Toc114866319" w:history="1">
+          <w:hyperlink w:anchor="_Toc115037535" w:history="1">
             <w:r>
               <w:rPr>
                 <w:rStyle w:val="Hyperlink"/>
@@ -1528,7 +1528,7 @@
                 <w:noProof/>
                 <w:webHidden/>
               </w:rPr>
-              <w:instrText xml:space="preserve"> PAGEREF _Toc114866319 \h </w:instrText>
+              <w:instrText xml:space="preserve"> PAGEREF _Toc115037535 \h </w:instrText>
             </w:r>
             <w:r>
               <w:rPr>
@@ -1570,7 +1570,7 @@
               <w:noProof/>
             </w:rPr>
           </w:pPr>
-          <w:hyperlink w:anchor="_Toc114866320" w:history="1">
+          <w:hyperlink w:anchor="_Toc115037536" w:history="1">
             <w:r>
               <w:rPr>
                 <w:rStyle w:val="Hyperlink"/>
@@ -1597,7 +1597,7 @@
                 <w:noProof/>
                 <w:webHidden/>
               </w:rPr>
-              <w:instrText xml:space="preserve"> PAGEREF _Toc114866320 \h </w:instrText>
+              <w:instrText xml:space="preserve"> PAGEREF _Toc115037536 \h </w:instrText>
             </w:r>
             <w:r>
               <w:rPr>
@@ -1639,7 +1639,7 @@
               <w:noProof/>
             </w:rPr>
           </w:pPr>
-          <w:hyperlink w:anchor="_Toc114866321" w:history="1">
+          <w:hyperlink w:anchor="_Toc115037537" w:history="1">
             <w:r>
               <w:rPr>
                 <w:rStyle w:val="Hyperlink"/>
@@ -1666,7 +1666,7 @@
                 <w:noProof/>
                 <w:webHidden/>
               </w:rPr>
-              <w:instrText xml:space="preserve"> PAGEREF _Toc114866321 \h </w:instrText>
+              <w:instrText xml:space="preserve"> PAGEREF _Toc115037537 \h </w:instrText>
             </w:r>
             <w:r>
               <w:rPr>
@@ -1708,7 +1708,7 @@
               <w:noProof/>
             </w:rPr>
           </w:pPr>
-          <w:hyperlink w:anchor="_Toc114866322" w:history="1">
+          <w:hyperlink w:anchor="_Toc115037538" w:history="1">
             <w:r>
               <w:rPr>
                 <w:rStyle w:val="Hyperlink"/>
@@ -1735,7 +1735,7 @@
                 <w:noProof/>
                 <w:webHidden/>
               </w:rPr>
-              <w:instrText xml:space="preserve"> PAGEREF _Toc114866322 \h </w:instrText>
+              <w:instrText xml:space="preserve"> PAGEREF _Toc115037538 \h </w:instrText>
             </w:r>
             <w:r>
               <w:rPr>
@@ -1777,7 +1777,7 @@
               <w:noProof/>
             </w:rPr>
           </w:pPr>
-          <w:hyperlink w:anchor="_Toc114866323" w:history="1">
+          <w:hyperlink w:anchor="_Toc115037539" w:history="1">
             <w:r>
               <w:rPr>
                 <w:rStyle w:val="Hyperlink"/>
@@ -1804,7 +1804,7 @@
                 <w:noProof/>
                 <w:webHidden/>
               </w:rPr>
-              <w:instrText xml:space="preserve"> PAGEREF _Toc114866323 \h </w:instrText>
+              <w:instrText xml:space="preserve"> PAGEREF _Toc115037539 \h </w:instrText>
             </w:r>
             <w:r>
               <w:rPr>
@@ -1846,7 +1846,7 @@
               <w:noProof/>
             </w:rPr>
           </w:pPr>
-          <w:hyperlink w:anchor="_Toc114866324" w:history="1">
+          <w:hyperlink w:anchor="_Toc115037540" w:history="1">
             <w:r>
               <w:rPr>
                 <w:rStyle w:val="Hyperlink"/>
@@ -1873,7 +1873,7 @@
                 <w:noProof/>
                 <w:webHidden/>
               </w:rPr>
-              <w:instrText xml:space="preserve"> PAGEREF _Toc114866324 \h </w:instrText>
+              <w:instrText xml:space="preserve"> PAGEREF _Toc115037540 \h </w:instrText>
             </w:r>
             <w:r>
               <w:rPr>
@@ -1915,7 +1915,7 @@
               <w:noProof/>
             </w:rPr>
           </w:pPr>
-          <w:hyperlink w:anchor="_Toc114866325" w:history="1">
+          <w:hyperlink w:anchor="_Toc115037541" w:history="1">
             <w:r>
               <w:rPr>
                 <w:rStyle w:val="Hyperlink"/>
@@ -1942,7 +1942,7 @@
                 <w:noProof/>
                 <w:webHidden/>
               </w:rPr>
-              <w:instrText xml:space="preserve"> PAGEREF _Toc114866325 \h </w:instrText>
+              <w:instrText xml:space="preserve"> PAGEREF _Toc115037541 \h </w:instrText>
             </w:r>
             <w:r>
               <w:rPr>
@@ -1984,7 +1984,7 @@
               <w:noProof/>
             </w:rPr>
           </w:pPr>
-          <w:hyperlink w:anchor="_Toc114866326" w:history="1">
+          <w:hyperlink w:anchor="_Toc115037542" w:history="1">
             <w:r>
               <w:rPr>
                 <w:rStyle w:val="Hyperlink"/>
@@ -2011,7 +2011,7 @@
                 <w:noProof/>
                 <w:webHidden/>
               </w:rPr>
-              <w:instrText xml:space="preserve"> PAGEREF _Toc114866326 \h </w:instrText>
+              <w:instrText xml:space="preserve"> PAGEREF _Toc115037542 \h </w:instrText>
             </w:r>
             <w:r>
               <w:rPr>
@@ -2053,7 +2053,7 @@
               <w:noProof/>
             </w:rPr>
           </w:pPr>
-          <w:hyperlink w:anchor="_Toc114866327" w:history="1">
+          <w:hyperlink w:anchor="_Toc115037543" w:history="1">
             <w:r>
               <w:rPr>
                 <w:rStyle w:val="Hyperlink"/>
@@ -2080,7 +2080,7 @@
                 <w:noProof/>
                 <w:webHidden/>
               </w:rPr>
-              <w:instrText xml:space="preserve"> PAGEREF _Toc114866327 \h </w:instrText>
+              <w:instrText xml:space="preserve"> PAGEREF _Toc115037543 \h </w:instrText>
             </w:r>
             <w:r>
               <w:rPr>
@@ -2122,7 +2122,7 @@
               <w:noProof/>
             </w:rPr>
           </w:pPr>
-          <w:hyperlink w:anchor="_Toc114866328" w:history="1">
+          <w:hyperlink w:anchor="_Toc115037544" w:history="1">
             <w:r>
               <w:rPr>
                 <w:rStyle w:val="Hyperlink"/>
@@ -2149,7 +2149,7 @@
                 <w:noProof/>
                 <w:webHidden/>
               </w:rPr>
-              <w:instrText xml:space="preserve"> PAGEREF _Toc114866328 \h </w:instrText>
+              <w:instrText xml:space="preserve"> PAGEREF _Toc115037544 \h </w:instrText>
             </w:r>
             <w:r>
               <w:rPr>
@@ -2191,7 +2191,7 @@
               <w:noProof/>
             </w:rPr>
           </w:pPr>
-          <w:hyperlink w:anchor="_Toc114866329" w:history="1">
+          <w:hyperlink w:anchor="_Toc115037545" w:history="1">
             <w:r>
               <w:rPr>
                 <w:rStyle w:val="Hyperlink"/>
@@ -2218,7 +2218,7 @@
                 <w:noProof/>
                 <w:webHidden/>
               </w:rPr>
-              <w:instrText xml:space="preserve"> PAGEREF _Toc114866329 \h </w:instrText>
+              <w:instrText xml:space="preserve"> PAGEREF _Toc115037545 \h </w:instrText>
             </w:r>
             <w:r>
               <w:rPr>
@@ -2260,7 +2260,7 @@
               <w:noProof/>
             </w:rPr>
           </w:pPr>
-          <w:hyperlink w:anchor="_Toc114866330" w:history="1">
+          <w:hyperlink w:anchor="_Toc115037546" w:history="1">
             <w:r>
               <w:rPr>
                 <w:rStyle w:val="Hyperlink"/>
@@ -2287,7 +2287,7 @@
                 <w:noProof/>
                 <w:webHidden/>
               </w:rPr>
-              <w:instrText xml:space="preserve"> PAGEREF _Toc114866330 \h </w:instrText>
+              <w:instrText xml:space="preserve"> PAGEREF _Toc115037546 \h </w:instrText>
             </w:r>
             <w:r>
               <w:rPr>
@@ -2329,7 +2329,7 @@
               <w:noProof/>
             </w:rPr>
           </w:pPr>
-          <w:hyperlink w:anchor="_Toc114866331" w:history="1">
+          <w:hyperlink w:anchor="_Toc115037547" w:history="1">
             <w:r>
               <w:rPr>
                 <w:rStyle w:val="Hyperlink"/>
@@ -2356,7 +2356,7 @@
                 <w:noProof/>
                 <w:webHidden/>
               </w:rPr>
-              <w:instrText xml:space="preserve"> PAGEREF _Toc114866331 \h </w:instrText>
+              <w:instrText xml:space="preserve"> PAGEREF _Toc115037547 \h </w:instrText>
             </w:r>
             <w:r>
               <w:rPr>
@@ -2376,7 +2376,7 @@
                 <w:noProof/>
                 <w:webHidden/>
               </w:rPr>
-              <w:t>10</w:t>
+              <w:t>9</w:t>
             </w:r>
             <w:r>
               <w:rPr>
@@ -2398,7 +2398,7 @@
               <w:noProof/>
             </w:rPr>
           </w:pPr>
-          <w:hyperlink w:anchor="_Toc114866332" w:history="1">
+          <w:hyperlink w:anchor="_Toc115037548" w:history="1">
             <w:r>
               <w:rPr>
                 <w:rStyle w:val="Hyperlink"/>
@@ -2425,7 +2425,7 @@
                 <w:noProof/>
                 <w:webHidden/>
               </w:rPr>
-              <w:instrText xml:space="preserve"> PAGEREF _Toc114866332 \h </w:instrText>
+              <w:instrText xml:space="preserve"> PAGEREF _Toc115037548 \h </w:instrText>
             </w:r>
             <w:r>
               <w:rPr>
@@ -2445,7 +2445,7 @@
                 <w:noProof/>
                 <w:webHidden/>
               </w:rPr>
-              <w:t>10</w:t>
+              <w:t>9</w:t>
             </w:r>
             <w:r>
               <w:rPr>
@@ -2467,7 +2467,7 @@
               <w:noProof/>
             </w:rPr>
           </w:pPr>
-          <w:hyperlink w:anchor="_Toc114866333" w:history="1">
+          <w:hyperlink w:anchor="_Toc115037549" w:history="1">
             <w:r>
               <w:rPr>
                 <w:rStyle w:val="Hyperlink"/>
@@ -2494,7 +2494,7 @@
                 <w:noProof/>
                 <w:webHidden/>
               </w:rPr>
-              <w:instrText xml:space="preserve"> PAGEREF _Toc114866333 \h </w:instrText>
+              <w:instrText xml:space="preserve"> PAGEREF _Toc115037549 \h </w:instrText>
             </w:r>
             <w:r>
               <w:rPr>
@@ -2514,7 +2514,7 @@
                 <w:noProof/>
                 <w:webHidden/>
               </w:rPr>
-              <w:t>10</w:t>
+              <w:t>9</w:t>
             </w:r>
             <w:r>
               <w:rPr>
@@ -2536,7 +2536,7 @@
               <w:noProof/>
             </w:rPr>
           </w:pPr>
-          <w:hyperlink w:anchor="_Toc114866334" w:history="1">
+          <w:hyperlink w:anchor="_Toc115037550" w:history="1">
             <w:r>
               <w:rPr>
                 <w:rStyle w:val="Hyperlink"/>
@@ -2563,7 +2563,7 @@
                 <w:noProof/>
                 <w:webHidden/>
               </w:rPr>
-              <w:instrText xml:space="preserve"> PAGEREF _Toc114866334 \h </w:instrText>
+              <w:instrText xml:space="preserve"> PAGEREF _Toc115037550 \h </w:instrText>
             </w:r>
             <w:r>
               <w:rPr>
@@ -2583,7 +2583,7 @@
                 <w:noProof/>
                 <w:webHidden/>
               </w:rPr>
-              <w:t>10</w:t>
+              <w:t>9</w:t>
             </w:r>
             <w:r>
               <w:rPr>
@@ -2605,7 +2605,7 @@
               <w:noProof/>
             </w:rPr>
           </w:pPr>
-          <w:hyperlink w:anchor="_Toc114866335" w:history="1">
+          <w:hyperlink w:anchor="_Toc115037551" w:history="1">
             <w:r>
               <w:rPr>
                 <w:rStyle w:val="Hyperlink"/>
@@ -2632,7 +2632,7 @@
                 <w:noProof/>
                 <w:webHidden/>
               </w:rPr>
-              <w:instrText xml:space="preserve"> PAGEREF _Toc114866335 \h </w:instrText>
+              <w:instrText xml:space="preserve"> PAGEREF _Toc115037551 \h </w:instrText>
             </w:r>
             <w:r>
               <w:rPr>
@@ -2652,7 +2652,7 @@
                 <w:noProof/>
                 <w:webHidden/>
               </w:rPr>
-              <w:t>10</w:t>
+              <w:t>9</w:t>
             </w:r>
             <w:r>
               <w:rPr>
@@ -2674,13 +2674,13 @@
               <w:noProof/>
             </w:rPr>
           </w:pPr>
-          <w:hyperlink w:anchor="_Toc114866336" w:history="1">
+          <w:hyperlink w:anchor="_Toc115037552" w:history="1">
             <w:r>
               <w:rPr>
                 <w:rStyle w:val="Hyperlink"/>
                 <w:noProof/>
               </w:rPr>
-              <w:t>Adding ngx-bootstrap, ngx-toastr, ngx-spinner</w:t>
+              <w:t>Adding ngx-bootstrap, ngx-toastr, ngx-spinner, ng2 file upload</w:t>
             </w:r>
             <w:r>
               <w:rPr>
@@ -2701,7 +2701,7 @@
                 <w:noProof/>
                 <w:webHidden/>
               </w:rPr>
-              <w:instrText xml:space="preserve"> PAGEREF _Toc114866336 \h </w:instrText>
+              <w:instrText xml:space="preserve"> PAGEREF _Toc115037552 \h </w:instrText>
             </w:r>
             <w:r>
               <w:rPr>
@@ -2721,7 +2721,7 @@
                 <w:noProof/>
                 <w:webHidden/>
               </w:rPr>
-              <w:t>10</w:t>
+              <w:t>9</w:t>
             </w:r>
             <w:r>
               <w:rPr>
@@ -2743,13 +2743,13 @@
               <w:noProof/>
             </w:rPr>
           </w:pPr>
-          <w:hyperlink w:anchor="_Toc114866337" w:history="1">
+          <w:hyperlink w:anchor="_Toc115037553" w:history="1">
             <w:r>
               <w:rPr>
                 <w:rStyle w:val="Hyperlink"/>
                 <w:noProof/>
               </w:rPr>
-              <w:t>package.json</w:t>
+              <w:t>To install</w:t>
             </w:r>
             <w:r>
               <w:rPr>
@@ -2770,7 +2770,7 @@
                 <w:noProof/>
                 <w:webHidden/>
               </w:rPr>
-              <w:instrText xml:space="preserve"> PAGEREF _Toc114866337 \h </w:instrText>
+              <w:instrText xml:space="preserve"> PAGEREF _Toc115037553 \h </w:instrText>
             </w:r>
             <w:r>
               <w:rPr>
@@ -2790,7 +2790,7 @@
                 <w:noProof/>
                 <w:webHidden/>
               </w:rPr>
-              <w:t>10</w:t>
+              <w:t>9</w:t>
             </w:r>
             <w:r>
               <w:rPr>
@@ -2812,13 +2812,13 @@
               <w:noProof/>
             </w:rPr>
           </w:pPr>
-          <w:hyperlink w:anchor="_Toc114866338" w:history="1">
+          <w:hyperlink w:anchor="_Toc115037554" w:history="1">
             <w:r>
               <w:rPr>
                 <w:rStyle w:val="Hyperlink"/>
                 <w:noProof/>
               </w:rPr>
-              <w:t>angular.json styles array</w:t>
+              <w:t>package.json</w:t>
             </w:r>
             <w:r>
               <w:rPr>
@@ -2839,7 +2839,7 @@
                 <w:noProof/>
                 <w:webHidden/>
               </w:rPr>
-              <w:instrText xml:space="preserve"> PAGEREF _Toc114866338 \h </w:instrText>
+              <w:instrText xml:space="preserve"> PAGEREF _Toc115037554 \h </w:instrText>
             </w:r>
             <w:r>
               <w:rPr>
@@ -2859,7 +2859,7 @@
                 <w:noProof/>
                 <w:webHidden/>
               </w:rPr>
-              <w:t>10</w:t>
+              <w:t>9</w:t>
             </w:r>
             <w:r>
               <w:rPr>
@@ -2881,12 +2881,81 @@
               <w:noProof/>
             </w:rPr>
           </w:pPr>
-          <w:hyperlink w:anchor="_Toc114866339" w:history="1">
+          <w:hyperlink w:anchor="_Toc115037555" w:history="1">
             <w:r>
               <w:rPr>
                 <w:rStyle w:val="Hyperlink"/>
                 <w:noProof/>
               </w:rPr>
+              <w:t>angular.json styles array</w:t>
+            </w:r>
+            <w:r>
+              <w:rPr>
+                <w:noProof/>
+                <w:webHidden/>
+              </w:rPr>
+              <w:tab/>
+            </w:r>
+            <w:r>
+              <w:rPr>
+                <w:noProof/>
+                <w:webHidden/>
+              </w:rPr>
+              <w:fldChar w:fldCharType="begin"/>
+            </w:r>
+            <w:r>
+              <w:rPr>
+                <w:noProof/>
+                <w:webHidden/>
+              </w:rPr>
+              <w:instrText xml:space="preserve"> PAGEREF _Toc115037555 \h </w:instrText>
+            </w:r>
+            <w:r>
+              <w:rPr>
+                <w:noProof/>
+                <w:webHidden/>
+              </w:rPr>
+            </w:r>
+            <w:r>
+              <w:rPr>
+                <w:noProof/>
+                <w:webHidden/>
+              </w:rPr>
+              <w:fldChar w:fldCharType="separate"/>
+            </w:r>
+            <w:r>
+              <w:rPr>
+                <w:noProof/>
+                <w:webHidden/>
+              </w:rPr>
+              <w:t>9</w:t>
+            </w:r>
+            <w:r>
+              <w:rPr>
+                <w:noProof/>
+                <w:webHidden/>
+              </w:rPr>
+              <w:fldChar w:fldCharType="end"/>
+            </w:r>
+          </w:hyperlink>
+        </w:p>
+        <w:p>
+          <w:pPr>
+            <w:pStyle w:val="TOC3"/>
+            <w:tabs>
+              <w:tab w:val="right" w:leader="dot" w:pos="10790"/>
+            </w:tabs>
+            <w:rPr>
+              <w:rFonts w:eastAsiaTheme="minorEastAsia"/>
+              <w:noProof/>
+            </w:rPr>
+          </w:pPr>
+          <w:hyperlink w:anchor="_Toc115037556" w:history="1">
+            <w:r>
+              <w:rPr>
+                <w:rStyle w:val="Hyperlink"/>
+                <w:noProof/>
+              </w:rPr>
               <w:t>app.module.ts</w:t>
             </w:r>
             <w:r>
@@ -2908,7 +2977,7 @@
                 <w:noProof/>
                 <w:webHidden/>
               </w:rPr>
-              <w:instrText xml:space="preserve"> PAGEREF _Toc114866339 \h </w:instrText>
+              <w:instrText xml:space="preserve"> PAGEREF _Toc115037556 \h </w:instrText>
             </w:r>
             <w:r>
               <w:rPr>
@@ -2929,6 +2998,75 @@
                 <w:webHidden/>
               </w:rPr>
               <w:t>10</w:t>
+            </w:r>
+            <w:r>
+              <w:rPr>
+                <w:noProof/>
+                <w:webHidden/>
+              </w:rPr>
+              <w:fldChar w:fldCharType="end"/>
+            </w:r>
+          </w:hyperlink>
+        </w:p>
+        <w:p>
+          <w:pPr>
+            <w:pStyle w:val="TOC1"/>
+            <w:tabs>
+              <w:tab w:val="right" w:leader="dot" w:pos="10790"/>
+            </w:tabs>
+            <w:rPr>
+              <w:rFonts w:eastAsiaTheme="minorEastAsia"/>
+              <w:noProof/>
+            </w:rPr>
+          </w:pPr>
+          <w:hyperlink w:anchor="_Toc115037557" w:history="1">
+            <w:r>
+              <w:rPr>
+                <w:rStyle w:val="Hyperlink"/>
+                <w:noProof/>
+              </w:rPr>
+              <w:t>Extensions and Packages</w:t>
+            </w:r>
+            <w:r>
+              <w:rPr>
+                <w:noProof/>
+                <w:webHidden/>
+              </w:rPr>
+              <w:tab/>
+            </w:r>
+            <w:r>
+              <w:rPr>
+                <w:noProof/>
+                <w:webHidden/>
+              </w:rPr>
+              <w:fldChar w:fldCharType="begin"/>
+            </w:r>
+            <w:r>
+              <w:rPr>
+                <w:noProof/>
+                <w:webHidden/>
+              </w:rPr>
+              <w:instrText xml:space="preserve"> PAGEREF _Toc115037557 \h </w:instrText>
+            </w:r>
+            <w:r>
+              <w:rPr>
+                <w:noProof/>
+                <w:webHidden/>
+              </w:rPr>
+            </w:r>
+            <w:r>
+              <w:rPr>
+                <w:noProof/>
+                <w:webHidden/>
+              </w:rPr>
+              <w:fldChar w:fldCharType="separate"/>
+            </w:r>
+            <w:r>
+              <w:rPr>
+                <w:noProof/>
+                <w:webHidden/>
+              </w:rPr>
+              <w:t>11</w:t>
             </w:r>
             <w:r>
               <w:rPr>
@@ -2950,13 +3088,13 @@
               <w:noProof/>
             </w:rPr>
           </w:pPr>
-          <w:hyperlink w:anchor="_Toc114866340" w:history="1">
+          <w:hyperlink w:anchor="_Toc115037558" w:history="1">
             <w:r>
               <w:rPr>
                 <w:rStyle w:val="Hyperlink"/>
                 <w:noProof/>
               </w:rPr>
-              <w:t>Run the app</w:t>
+              <w:t>Adding c# related extensions &amp; packages in VS Code</w:t>
             </w:r>
             <w:r>
               <w:rPr>
@@ -2977,7 +3115,7 @@
                 <w:noProof/>
                 <w:webHidden/>
               </w:rPr>
-              <w:instrText xml:space="preserve"> PAGEREF _Toc114866340 \h </w:instrText>
+              <w:instrText xml:space="preserve"> PAGEREF _Toc115037558 \h </w:instrText>
             </w:r>
             <w:r>
               <w:rPr>
@@ -2997,76 +3135,7 @@
                 <w:noProof/>
                 <w:webHidden/>
               </w:rPr>
-              <w:t>10</w:t>
-            </w:r>
-            <w:r>
-              <w:rPr>
-                <w:noProof/>
-                <w:webHidden/>
-              </w:rPr>
-              <w:fldChar w:fldCharType="end"/>
-            </w:r>
-          </w:hyperlink>
-        </w:p>
-        <w:p>
-          <w:pPr>
-            <w:pStyle w:val="TOC1"/>
-            <w:tabs>
-              <w:tab w:val="right" w:leader="dot" w:pos="10790"/>
-            </w:tabs>
-            <w:rPr>
-              <w:rFonts w:eastAsiaTheme="minorEastAsia"/>
-              <w:noProof/>
-            </w:rPr>
-          </w:pPr>
-          <w:hyperlink w:anchor="_Toc114866341" w:history="1">
-            <w:r>
-              <w:rPr>
-                <w:rStyle w:val="Hyperlink"/>
-                <w:noProof/>
-              </w:rPr>
-              <w:t>Extensions and Packages</w:t>
-            </w:r>
-            <w:r>
-              <w:rPr>
-                <w:noProof/>
-                <w:webHidden/>
-              </w:rPr>
-              <w:tab/>
-            </w:r>
-            <w:r>
-              <w:rPr>
-                <w:noProof/>
-                <w:webHidden/>
-              </w:rPr>
-              <w:fldChar w:fldCharType="begin"/>
-            </w:r>
-            <w:r>
-              <w:rPr>
-                <w:noProof/>
-                <w:webHidden/>
-              </w:rPr>
-              <w:instrText xml:space="preserve"> PAGEREF _Toc114866341 \h </w:instrText>
-            </w:r>
-            <w:r>
-              <w:rPr>
-                <w:noProof/>
-                <w:webHidden/>
-              </w:rPr>
-            </w:r>
-            <w:r>
-              <w:rPr>
-                <w:noProof/>
-                <w:webHidden/>
-              </w:rPr>
-              <w:fldChar w:fldCharType="separate"/>
-            </w:r>
-            <w:r>
-              <w:rPr>
-                <w:noProof/>
-                <w:webHidden/>
-              </w:rPr>
-              <w:t>12</w:t>
+              <w:t>11</w:t>
             </w:r>
             <w:r>
               <w:rPr>
@@ -3088,13 +3157,13 @@
               <w:noProof/>
             </w:rPr>
           </w:pPr>
-          <w:hyperlink w:anchor="_Toc114866342" w:history="1">
+          <w:hyperlink w:anchor="_Toc115037559" w:history="1">
             <w:r>
               <w:rPr>
                 <w:rStyle w:val="Hyperlink"/>
                 <w:noProof/>
               </w:rPr>
-              <w:t>Adding c# related extensions &amp; packages in VS Code</w:t>
+              <w:t>Angular Extensions</w:t>
             </w:r>
             <w:r>
               <w:rPr>
@@ -3115,7 +3184,7 @@
                 <w:noProof/>
                 <w:webHidden/>
               </w:rPr>
-              <w:instrText xml:space="preserve"> PAGEREF _Toc114866342 \h </w:instrText>
+              <w:instrText xml:space="preserve"> PAGEREF _Toc115037559 \h </w:instrText>
             </w:r>
             <w:r>
               <w:rPr>
@@ -3135,7 +3204,7 @@
                 <w:noProof/>
                 <w:webHidden/>
               </w:rPr>
-              <w:t>12</w:t>
+              <w:t>11</w:t>
             </w:r>
             <w:r>
               <w:rPr>
@@ -3157,13 +3226,13 @@
               <w:noProof/>
             </w:rPr>
           </w:pPr>
-          <w:hyperlink w:anchor="_Toc114866343" w:history="1">
+          <w:hyperlink w:anchor="_Toc115037560" w:history="1">
             <w:r>
               <w:rPr>
                 <w:rStyle w:val="Hyperlink"/>
                 <w:noProof/>
               </w:rPr>
-              <w:t>Angular Extensions</w:t>
+              <w:t>Adding Packages</w:t>
             </w:r>
             <w:r>
               <w:rPr>
@@ -3184,7 +3253,7 @@
                 <w:noProof/>
                 <w:webHidden/>
               </w:rPr>
-              <w:instrText xml:space="preserve"> PAGEREF _Toc114866343 \h </w:instrText>
+              <w:instrText xml:space="preserve"> PAGEREF _Toc115037560 \h </w:instrText>
             </w:r>
             <w:r>
               <w:rPr>
@@ -3204,76 +3273,7 @@
                 <w:noProof/>
                 <w:webHidden/>
               </w:rPr>
-              <w:t>12</w:t>
-            </w:r>
-            <w:r>
-              <w:rPr>
-                <w:noProof/>
-                <w:webHidden/>
-              </w:rPr>
-              <w:fldChar w:fldCharType="end"/>
-            </w:r>
-          </w:hyperlink>
-        </w:p>
-        <w:p>
-          <w:pPr>
-            <w:pStyle w:val="TOC2"/>
-            <w:tabs>
-              <w:tab w:val="right" w:leader="dot" w:pos="10790"/>
-            </w:tabs>
-            <w:rPr>
-              <w:rFonts w:eastAsiaTheme="minorEastAsia"/>
-              <w:noProof/>
-            </w:rPr>
-          </w:pPr>
-          <w:hyperlink w:anchor="_Toc114866344" w:history="1">
-            <w:r>
-              <w:rPr>
-                <w:rStyle w:val="Hyperlink"/>
-                <w:noProof/>
-              </w:rPr>
-              <w:t>Adding Packages</w:t>
-            </w:r>
-            <w:r>
-              <w:rPr>
-                <w:noProof/>
-                <w:webHidden/>
-              </w:rPr>
-              <w:tab/>
-            </w:r>
-            <w:r>
-              <w:rPr>
-                <w:noProof/>
-                <w:webHidden/>
-              </w:rPr>
-              <w:fldChar w:fldCharType="begin"/>
-            </w:r>
-            <w:r>
-              <w:rPr>
-                <w:noProof/>
-                <w:webHidden/>
-              </w:rPr>
-              <w:instrText xml:space="preserve"> PAGEREF _Toc114866344 \h </w:instrText>
-            </w:r>
-            <w:r>
-              <w:rPr>
-                <w:noProof/>
-                <w:webHidden/>
-              </w:rPr>
-            </w:r>
-            <w:r>
-              <w:rPr>
-                <w:noProof/>
-                <w:webHidden/>
-              </w:rPr>
-              <w:fldChar w:fldCharType="separate"/>
-            </w:r>
-            <w:r>
-              <w:rPr>
-                <w:noProof/>
-                <w:webHidden/>
-              </w:rPr>
-              <w:t>12</w:t>
+              <w:t>11</w:t>
             </w:r>
             <w:r>
               <w:rPr>
@@ -3313,7 +3313,7 @@
       <w:pPr>
         <w:pStyle w:val="Heading1"/>
       </w:pPr>
-      <w:bookmarkStart w:id="0" w:name="_Toc114866298"/>
+      <w:bookmarkStart w:id="0" w:name="_Toc115037514"/>
       <w:r>
         <w:lastRenderedPageBreak/>
         <w:t>Documents</w:t>
@@ -4068,7 +4068,7 @@
       <w:pPr>
         <w:pStyle w:val="Heading1"/>
       </w:pPr>
-      <w:bookmarkStart w:id="1" w:name="_Toc114866299"/>
+      <w:bookmarkStart w:id="1" w:name="_Toc115037515"/>
       <w:r>
         <w:t>Cloning Project</w:t>
       </w:r>
@@ -4083,7 +4083,7 @@
       <w:pPr>
         <w:pStyle w:val="Heading2"/>
       </w:pPr>
-      <w:bookmarkStart w:id="2" w:name="_Toc114866300"/>
+      <w:bookmarkStart w:id="2" w:name="_Toc115037516"/>
       <w:proofErr w:type="spellStart"/>
       <w:r>
         <w:t>WebApi</w:t>
@@ -4276,7 +4276,7 @@
       <w:pPr>
         <w:pStyle w:val="Heading3"/>
       </w:pPr>
-      <w:bookmarkStart w:id="3" w:name="_Toc114866301"/>
+      <w:bookmarkStart w:id="3" w:name="_Toc115037517"/>
       <w:r>
         <w:t xml:space="preserve">Running the </w:t>
       </w:r>
@@ -4326,7 +4326,7 @@
       <w:pPr>
         <w:pStyle w:val="Heading2"/>
       </w:pPr>
-      <w:bookmarkStart w:id="4" w:name="_Toc114866302"/>
+      <w:bookmarkStart w:id="4" w:name="_Toc115037518"/>
       <w:r>
         <w:t>SPA (Single Page Application – Angular)</w:t>
       </w:r>
@@ -4393,7 +4393,7 @@
       <w:pPr>
         <w:pStyle w:val="Heading3"/>
       </w:pPr>
-      <w:bookmarkStart w:id="5" w:name="_Toc114866303"/>
+      <w:bookmarkStart w:id="5" w:name="_Toc115037519"/>
       <w:r>
         <w:t>Running the SPA</w:t>
       </w:r>
@@ -4456,7 +4456,7 @@
               <w:pStyle w:val="Heading1"/>
               <w:outlineLvl w:val="0"/>
             </w:pPr>
-            <w:bookmarkStart w:id="6" w:name="_Toc114866304"/>
+            <w:bookmarkStart w:id="6" w:name="_Toc115037520"/>
             <w:r>
               <w:t>App Features</w:t>
             </w:r>
@@ -4583,7 +4583,7 @@
               <w:pStyle w:val="Heading2"/>
               <w:outlineLvl w:val="1"/>
             </w:pPr>
-            <w:bookmarkStart w:id="7" w:name="_Toc114866305"/>
+            <w:bookmarkStart w:id="7" w:name="_Toc115037521"/>
             <w:r>
               <w:rPr>
                 <w:rStyle w:val="Heading2Char"/>
@@ -4691,7 +4691,7 @@
       <w:pPr>
         <w:pStyle w:val="Heading1"/>
       </w:pPr>
-      <w:bookmarkStart w:id="8" w:name="_Toc114866306"/>
+      <w:bookmarkStart w:id="8" w:name="_Toc115037522"/>
       <w:r>
         <w:t>Making VS Code IDE Better</w:t>
       </w:r>
@@ -4817,7 +4817,7 @@
       <w:pPr>
         <w:pStyle w:val="Heading1"/>
       </w:pPr>
-      <w:bookmarkStart w:id="9" w:name="_Toc114866307"/>
+      <w:bookmarkStart w:id="9" w:name="_Toc115037523"/>
       <w:r>
         <w:t>Installing latest Power Shell</w:t>
       </w:r>
@@ -4963,7 +4963,7 @@
       <w:pPr>
         <w:pStyle w:val="Heading1"/>
       </w:pPr>
-      <w:bookmarkStart w:id="10" w:name="_Toc114866308"/>
+      <w:bookmarkStart w:id="10" w:name="_Toc115037524"/>
       <w:r>
         <w:lastRenderedPageBreak/>
         <w:t>App Basics</w:t>
@@ -4999,7 +4999,7 @@
               <w:outlineLvl w:val="1"/>
             </w:pPr>
             <w:bookmarkStart w:id="11" w:name="_.Net_6_Install"/>
-            <w:bookmarkStart w:id="12" w:name="_Toc114866309"/>
+            <w:bookmarkStart w:id="12" w:name="_Toc115037525"/>
             <w:bookmarkEnd w:id="11"/>
             <w:r>
               <w:t xml:space="preserve">.Net </w:t>
@@ -5072,7 +5072,7 @@
               <w:pStyle w:val="Heading2"/>
               <w:outlineLvl w:val="1"/>
             </w:pPr>
-            <w:bookmarkStart w:id="13" w:name="_Toc114866310"/>
+            <w:bookmarkStart w:id="13" w:name="_Toc115037526"/>
             <w:proofErr w:type="spellStart"/>
             <w:r>
               <w:t>VisualStudio</w:t>
@@ -5115,7 +5115,7 @@
               <w:pStyle w:val="Heading2"/>
               <w:outlineLvl w:val="1"/>
             </w:pPr>
-            <w:bookmarkStart w:id="14" w:name="_Toc114866311"/>
+            <w:bookmarkStart w:id="14" w:name="_Toc115037527"/>
             <w:proofErr w:type="spellStart"/>
             <w:r>
               <w:t>nodeJs</w:t>
@@ -5222,7 +5222,7 @@
               <w:pStyle w:val="Heading2"/>
               <w:outlineLvl w:val="1"/>
             </w:pPr>
-            <w:bookmarkStart w:id="15" w:name="_Toc114866312"/>
+            <w:bookmarkStart w:id="15" w:name="_Toc115037528"/>
             <w:r>
               <w:t>Install Postman</w:t>
             </w:r>
@@ -5269,7 +5269,7 @@
               <w:pStyle w:val="Heading2"/>
               <w:outlineLvl w:val="1"/>
             </w:pPr>
-            <w:bookmarkStart w:id="16" w:name="_Toc114866313"/>
+            <w:bookmarkStart w:id="16" w:name="_Toc115037529"/>
             <w:r>
               <w:t>Angular</w:t>
             </w:r>
@@ -5796,7 +5796,7 @@
       <w:pPr>
         <w:pStyle w:val="Heading1"/>
       </w:pPr>
-      <w:bookmarkStart w:id="19" w:name="_Toc114866314"/>
+      <w:bookmarkStart w:id="19" w:name="_Toc115037530"/>
       <w:proofErr w:type="spellStart"/>
       <w:r>
         <w:lastRenderedPageBreak/>
@@ -5826,7 +5826,7 @@
         <w:pStyle w:val="Heading2"/>
       </w:pPr>
       <w:bookmarkStart w:id="20" w:name="_Toc103640102"/>
-      <w:bookmarkStart w:id="21" w:name="_Toc114866315"/>
+      <w:bookmarkStart w:id="21" w:name="_Toc115037531"/>
       <w:r>
         <w:t>Setting up .Net API Project</w:t>
       </w:r>
@@ -5855,7 +5855,7 @@
             </w:pPr>
             <w:bookmarkStart w:id="22" w:name="_Toc103639023"/>
             <w:bookmarkStart w:id="23" w:name="_Toc103640103"/>
-            <w:bookmarkStart w:id="24" w:name="_Toc114866316"/>
+            <w:bookmarkStart w:id="24" w:name="_Toc115037532"/>
             <w:r>
               <w:t xml:space="preserve">Create </w:t>
             </w:r>
@@ -6056,7 +6056,7 @@
             </w:pPr>
             <w:bookmarkStart w:id="25" w:name="_Toc103639024"/>
             <w:bookmarkStart w:id="26" w:name="_Toc103640104"/>
-            <w:bookmarkStart w:id="27" w:name="_Toc114866317"/>
+            <w:bookmarkStart w:id="27" w:name="_Toc115037533"/>
             <w:r>
               <w:t xml:space="preserve">Create </w:t>
             </w:r>
@@ -6140,7 +6140,7 @@
             </w:pPr>
             <w:bookmarkStart w:id="28" w:name="_Toc103639025"/>
             <w:bookmarkStart w:id="29" w:name="_Toc103640105"/>
-            <w:bookmarkStart w:id="30" w:name="_Toc114866318"/>
+            <w:bookmarkStart w:id="30" w:name="_Toc115037534"/>
             <w:r>
               <w:t>Tidy up the Solution</w:t>
             </w:r>
@@ -6168,7 +6168,7 @@
               <w:pStyle w:val="Heading3"/>
               <w:outlineLvl w:val="2"/>
             </w:pPr>
-            <w:bookmarkStart w:id="31" w:name="_Toc114866319"/>
+            <w:bookmarkStart w:id="31" w:name="_Toc115037535"/>
             <w:r>
               <w:t xml:space="preserve">Actual Commands used for creating the </w:t>
             </w:r>
@@ -6389,7 +6389,7 @@
               <w:pStyle w:val="Heading3"/>
               <w:outlineLvl w:val="2"/>
             </w:pPr>
-            <w:bookmarkStart w:id="32" w:name="_Toc114866320"/>
+            <w:bookmarkStart w:id="32" w:name="_Toc115037536"/>
             <w:r>
               <w:t>Folder Structure</w:t>
             </w:r>
@@ -6444,7 +6444,7 @@
       <w:pPr>
         <w:pStyle w:val="Heading2"/>
       </w:pPr>
-      <w:bookmarkStart w:id="33" w:name="_Toc114866321"/>
+      <w:bookmarkStart w:id="33" w:name="_Toc115037537"/>
       <w:r>
         <w:t xml:space="preserve">Updating the </w:t>
       </w:r>
@@ -6551,7 +6551,7 @@
       <w:pPr>
         <w:pStyle w:val="Heading2"/>
       </w:pPr>
-      <w:bookmarkStart w:id="34" w:name="_Toc114866322"/>
+      <w:bookmarkStart w:id="34" w:name="_Toc115037538"/>
       <w:r>
         <w:t>Running .Net API Project</w:t>
       </w:r>
@@ -6817,7 +6817,7 @@
       <w:pPr>
         <w:pStyle w:val="Heading2"/>
       </w:pPr>
-      <w:bookmarkStart w:id="37" w:name="_Toc114866323"/>
+      <w:bookmarkStart w:id="37" w:name="_Toc115037539"/>
       <w:r>
         <w:lastRenderedPageBreak/>
         <w:t>Switching to Classic hosting model</w:t>
@@ -6970,7 +6970,7 @@
       <w:pPr>
         <w:pStyle w:val="Heading2"/>
       </w:pPr>
-      <w:bookmarkStart w:id="38" w:name="_Toc114866324"/>
+      <w:bookmarkStart w:id="38" w:name="_Toc115037540"/>
       <w:r>
         <w:t>Implicit Using Statement</w:t>
       </w:r>
@@ -7165,7 +7165,7 @@
               <w:pStyle w:val="Heading3"/>
               <w:outlineLvl w:val="2"/>
             </w:pPr>
-            <w:bookmarkStart w:id="39" w:name="_Toc114866325"/>
+            <w:bookmarkStart w:id="39" w:name="_Toc115037541"/>
             <w:proofErr w:type="spellStart"/>
             <w:r>
               <w:t>Program.cs</w:t>
@@ -7260,7 +7260,7 @@
               <w:pStyle w:val="Heading3"/>
               <w:outlineLvl w:val="2"/>
             </w:pPr>
-            <w:bookmarkStart w:id="40" w:name="_Toc114866326"/>
+            <w:bookmarkStart w:id="40" w:name="_Toc115037542"/>
             <w:proofErr w:type="spellStart"/>
             <w:r>
               <w:t>WeatherForecast.cs</w:t>
@@ -7297,7 +7297,7 @@
               <w:pStyle w:val="Heading3"/>
               <w:outlineLvl w:val="2"/>
             </w:pPr>
-            <w:bookmarkStart w:id="41" w:name="_Toc114866327"/>
+            <w:bookmarkStart w:id="41" w:name="_Toc115037543"/>
             <w:r>
               <w:t>/Controller/</w:t>
             </w:r>
@@ -7418,7 +7418,7 @@
       <w:pPr>
         <w:pStyle w:val="Heading2"/>
       </w:pPr>
-      <w:bookmarkStart w:id="42" w:name="_Toc114866328"/>
+      <w:bookmarkStart w:id="42" w:name="_Toc115037544"/>
       <w:r>
         <w:t>Nullable Enabled</w:t>
       </w:r>
@@ -7578,7 +7578,7 @@
       <w:pPr>
         <w:pStyle w:val="Heading2"/>
       </w:pPr>
-      <w:bookmarkStart w:id="43" w:name="_Toc114866329"/>
+      <w:bookmarkStart w:id="43" w:name="_Toc115037545"/>
       <w:proofErr w:type="spellStart"/>
       <w:r>
         <w:t>Web</w:t>
@@ -7751,7 +7751,7 @@
       <w:pPr>
         <w:pStyle w:val="Heading1"/>
       </w:pPr>
-      <w:bookmarkStart w:id="44" w:name="_Toc114866330"/>
+      <w:bookmarkStart w:id="44" w:name="_Toc115037546"/>
       <w:r>
         <w:lastRenderedPageBreak/>
         <w:t>Angular Project</w:t>
@@ -7777,9 +7777,6 @@
         <w:gridCol w:w="5395"/>
       </w:tblGrid>
       <w:tr>
-        <w:trPr>
-          <w:trHeight w:val="12024"/>
-        </w:trPr>
         <w:tc>
           <w:tcPr>
             <w:tcW w:w="5395" w:type="dxa"/>
@@ -7789,9 +7786,8 @@
               <w:pStyle w:val="Heading2"/>
               <w:outlineLvl w:val="1"/>
             </w:pPr>
-            <w:bookmarkStart w:id="45" w:name="_Toc114866331"/>
-            <w:r>
-              <w:lastRenderedPageBreak/>
+            <w:bookmarkStart w:id="45" w:name="_Toc115037547"/>
+            <w:r>
               <w:t>Creating Angular App</w:t>
             </w:r>
             <w:bookmarkEnd w:id="45"/>
@@ -7933,12 +7929,17 @@
             </w:r>
           </w:p>
           <w:p/>
+        </w:tc>
+        <w:tc>
+          <w:tcPr>
+            <w:tcW w:w="5395" w:type="dxa"/>
+          </w:tcPr>
           <w:p>
             <w:pPr>
               <w:pStyle w:val="Heading2"/>
               <w:outlineLvl w:val="1"/>
             </w:pPr>
-            <w:bookmarkStart w:id="46" w:name="_Toc114866332"/>
+            <w:bookmarkStart w:id="46" w:name="_Toc115037548"/>
             <w:r>
               <w:t>Project Structure</w:t>
             </w:r>
@@ -8014,28 +8015,7 @@
               <w:t>app&gt;core</w:t>
             </w:r>
             <w:r>
-              <w:t xml:space="preserve">: this folder will contain </w:t>
-            </w:r>
-            <w:r>
-              <w:t xml:space="preserve">directive, </w:t>
-            </w:r>
-            <w:r>
-              <w:t xml:space="preserve">guards, models, </w:t>
-            </w:r>
-            <w:r>
-              <w:t xml:space="preserve">models/interfaces, </w:t>
-            </w:r>
-            <w:r>
-              <w:t>modules</w:t>
-            </w:r>
-            <w:r>
-              <w:t xml:space="preserve"> and</w:t>
-            </w:r>
-            <w:r>
-              <w:t xml:space="preserve"> services</w:t>
-            </w:r>
-            <w:r>
-              <w:t>.</w:t>
+              <w:t>: this folder will contain directive, guards, models, models/interfaces, modules and services.</w:t>
             </w:r>
           </w:p>
           <w:p>
@@ -8055,84 +8035,92 @@
               <w:t>app&gt;site</w:t>
             </w:r>
             <w:r>
-              <w:t xml:space="preserve">: this will contain </w:t>
-            </w:r>
-            <w:r>
-              <w:t>all</w:t>
-            </w:r>
-            <w:r>
-              <w:t xml:space="preserve"> the site components and pages</w:t>
+              <w:t>: this will contain all the site components and pages</w:t>
             </w:r>
           </w:p>
           <w:p/>
+        </w:tc>
+      </w:tr>
+    </w:tbl>
+    <w:p>
+      <w:pPr>
+        <w:pStyle w:val="Heading2"/>
+      </w:pPr>
+      <w:bookmarkStart w:id="47" w:name="_Toc115037549"/>
+      <w:r>
+        <w:t>Adding font-awesome</w:t>
+      </w:r>
+      <w:bookmarkEnd w:id="47"/>
+    </w:p>
+    <w:tbl>
+      <w:tblPr>
+        <w:tblStyle w:val="TableGrid"/>
+        <w:tblW w:w="0" w:type="auto"/>
+        <w:tblBorders>
+          <w:top w:val="none" w:sz="0" w:space="0" w:color="auto"/>
+          <w:left w:val="none" w:sz="0" w:space="0" w:color="auto"/>
+          <w:bottom w:val="none" w:sz="0" w:space="0" w:color="auto"/>
+          <w:right w:val="none" w:sz="0" w:space="0" w:color="auto"/>
+          <w:insideH w:val="none" w:sz="0" w:space="0" w:color="auto"/>
+          <w:insideV w:val="none" w:sz="0" w:space="0" w:color="auto"/>
+        </w:tblBorders>
+        <w:tblLook w:val="04A0" w:firstRow="1" w:lastRow="0" w:firstColumn="1" w:lastColumn="0" w:noHBand="0" w:noVBand="1"/>
+      </w:tblPr>
+      <w:tblGrid>
+        <w:gridCol w:w="3505"/>
+        <w:gridCol w:w="7285"/>
+      </w:tblGrid>
+      <w:tr>
+        <w:tc>
+          <w:tcPr>
+            <w:tcW w:w="3505" w:type="dxa"/>
+          </w:tcPr>
+          <w:p>
+            <w:r>
+              <w:t>To install</w:t>
+            </w:r>
+          </w:p>
           <w:p>
             <w:pPr>
-              <w:pStyle w:val="Heading2"/>
-              <w:outlineLvl w:val="1"/>
+              <w:rPr>
+                <w:color w:val="BF8F00" w:themeColor="accent4" w:themeShade="BF"/>
+              </w:rPr>
             </w:pPr>
-            <w:bookmarkStart w:id="47" w:name="_Toc114866333"/>
-            <w:r>
-              <w:t>Adding font-awesome</w:t>
-            </w:r>
-            <w:bookmarkEnd w:id="47"/>
-          </w:p>
-          <w:p>
-            <w:r>
-              <w:t>To install</w:t>
-            </w:r>
-          </w:p>
-          <w:p>
-            <w:pPr>
+            <w:r>
               <w:rPr>
                 <w:color w:val="BF8F00" w:themeColor="accent4" w:themeShade="BF"/>
               </w:rPr>
-            </w:pPr>
+              <w:t>&gt;</w:t>
+            </w:r>
+            <w:proofErr w:type="spellStart"/>
             <w:r>
               <w:rPr>
                 <w:color w:val="BF8F00" w:themeColor="accent4" w:themeShade="BF"/>
               </w:rPr>
-              <w:t>&gt;</w:t>
-            </w:r>
-            <w:proofErr w:type="spellStart"/>
+              <w:t>npm</w:t>
+            </w:r>
+            <w:proofErr w:type="spellEnd"/>
             <w:r>
               <w:rPr>
                 <w:color w:val="BF8F00" w:themeColor="accent4" w:themeShade="BF"/>
               </w:rPr>
-              <w:t>npm</w:t>
-            </w:r>
-            <w:proofErr w:type="spellEnd"/>
-            <w:r>
-              <w:rPr>
-                <w:color w:val="BF8F00" w:themeColor="accent4" w:themeShade="BF"/>
-              </w:rPr>
               <w:t xml:space="preserve"> install font-awesome</w:t>
             </w:r>
           </w:p>
-          <w:p>
-            <w:pPr>
-              <w:rPr>
-                <w:color w:val="BF8F00" w:themeColor="accent4" w:themeShade="BF"/>
-              </w:rPr>
-            </w:pPr>
-          </w:p>
+        </w:tc>
+        <w:tc>
+          <w:tcPr>
+            <w:tcW w:w="7285" w:type="dxa"/>
+          </w:tcPr>
           <w:p>
             <w:pPr>
               <w:pStyle w:val="Heading3"/>
               <w:outlineLvl w:val="2"/>
             </w:pPr>
-            <w:bookmarkStart w:id="48" w:name="_Toc114866334"/>
+            <w:bookmarkStart w:id="48" w:name="_Toc115037550"/>
             <w:proofErr w:type="spellStart"/>
             <w:r>
-              <w:t>p</w:t>
-            </w:r>
-            <w:r>
-              <w:t>ackage.</w:t>
-            </w:r>
-            <w:r>
-              <w:t>j</w:t>
-            </w:r>
-            <w:r>
-              <w:t>son</w:t>
+              <w:t>package.json</w:t>
             </w:r>
             <w:bookmarkEnd w:id="48"/>
             <w:proofErr w:type="spellEnd"/>
@@ -8185,13 +8173,12 @@
               <w:t>,</w:t>
             </w:r>
           </w:p>
-          <w:p/>
           <w:p>
             <w:pPr>
               <w:pStyle w:val="Heading3"/>
               <w:outlineLvl w:val="2"/>
             </w:pPr>
-            <w:bookmarkStart w:id="49" w:name="_Toc114866335"/>
+            <w:bookmarkStart w:id="49" w:name="_Toc115037551"/>
             <w:proofErr w:type="spellStart"/>
             <w:r>
               <w:t>angular.json</w:t>
@@ -8274,53 +8261,67 @@
               <w:t>/font-awesome.css"</w:t>
             </w:r>
           </w:p>
-          <w:p/>
         </w:tc>
+      </w:tr>
+    </w:tbl>
+    <w:p/>
+    <w:p>
+      <w:pPr>
+        <w:pStyle w:val="Heading2"/>
+      </w:pPr>
+      <w:bookmarkStart w:id="50" w:name="_Toc115037552"/>
+      <w:r>
+        <w:t xml:space="preserve">Adding </w:t>
+      </w:r>
+      <w:proofErr w:type="spellStart"/>
+      <w:r>
+        <w:t>ngx</w:t>
+      </w:r>
+      <w:proofErr w:type="spellEnd"/>
+      <w:r>
+        <w:t xml:space="preserve">-bootstrap, </w:t>
+      </w:r>
+      <w:proofErr w:type="spellStart"/>
+      <w:r>
+        <w:t>ngx-toastr</w:t>
+      </w:r>
+      <w:proofErr w:type="spellEnd"/>
+      <w:r>
+        <w:t xml:space="preserve">, </w:t>
+      </w:r>
+      <w:proofErr w:type="spellStart"/>
+      <w:r>
+        <w:t>ngx</w:t>
+      </w:r>
+      <w:proofErr w:type="spellEnd"/>
+      <w:r>
+        <w:t>-spinner, ng2 file upload</w:t>
+      </w:r>
+      <w:bookmarkEnd w:id="50"/>
+    </w:p>
+    <w:tbl>
+      <w:tblPr>
+        <w:tblStyle w:val="TableGrid"/>
+        <w:tblW w:w="0" w:type="auto"/>
+        <w:tblBorders>
+          <w:top w:val="none" w:sz="0" w:space="0" w:color="auto"/>
+          <w:left w:val="none" w:sz="0" w:space="0" w:color="auto"/>
+          <w:bottom w:val="none" w:sz="0" w:space="0" w:color="auto"/>
+          <w:right w:val="none" w:sz="0" w:space="0" w:color="auto"/>
+          <w:insideH w:val="none" w:sz="0" w:space="0" w:color="auto"/>
+          <w:insideV w:val="none" w:sz="0" w:space="0" w:color="auto"/>
+        </w:tblBorders>
+        <w:tblLook w:val="04A0" w:firstRow="1" w:lastRow="0" w:firstColumn="1" w:lastColumn="0" w:noHBand="0" w:noVBand="1"/>
+      </w:tblPr>
+      <w:tblGrid>
+        <w:gridCol w:w="5395"/>
+        <w:gridCol w:w="5395"/>
+      </w:tblGrid>
+      <w:tr>
         <w:tc>
           <w:tcPr>
             <w:tcW w:w="5395" w:type="dxa"/>
           </w:tcPr>
-          <w:p>
-            <w:pPr>
-              <w:pStyle w:val="Heading2"/>
-              <w:outlineLvl w:val="1"/>
-            </w:pPr>
-            <w:bookmarkStart w:id="50" w:name="_Toc114866336"/>
-            <w:r>
-              <w:t xml:space="preserve">Adding </w:t>
-            </w:r>
-            <w:proofErr w:type="spellStart"/>
-            <w:r>
-              <w:t>ngx</w:t>
-            </w:r>
-            <w:proofErr w:type="spellEnd"/>
-            <w:r>
-              <w:t>-bootstrap</w:t>
-            </w:r>
-            <w:r>
-              <w:t xml:space="preserve">, </w:t>
-            </w:r>
-            <w:proofErr w:type="spellStart"/>
-            <w:r>
-              <w:t>n</w:t>
-            </w:r>
-            <w:r>
-              <w:t>gx-toastr</w:t>
-            </w:r>
-            <w:proofErr w:type="spellEnd"/>
-            <w:r>
-              <w:t xml:space="preserve">, </w:t>
-            </w:r>
-            <w:proofErr w:type="spellStart"/>
-            <w:r>
-              <w:t>ngx</w:t>
-            </w:r>
-            <w:proofErr w:type="spellEnd"/>
-            <w:r>
-              <w:t>-spinner</w:t>
-            </w:r>
-            <w:bookmarkEnd w:id="50"/>
-          </w:p>
           <w:p>
             <w:r>
               <w:t xml:space="preserve">More information about </w:t>
@@ -8386,9 +8387,14 @@
             </w:hyperlink>
           </w:p>
           <w:p>
-            <w:r>
-              <w:t xml:space="preserve">To install: </w:t>
-            </w:r>
+            <w:bookmarkStart w:id="51" w:name="_Toc115037553"/>
+            <w:r>
+              <w:rPr>
+                <w:rStyle w:val="Heading3Char"/>
+              </w:rPr>
+              <w:t>To install</w:t>
+            </w:r>
+            <w:bookmarkEnd w:id="51"/>
           </w:p>
           <w:p>
             <w:pPr>
@@ -8513,13 +8519,34 @@
               <w:rPr>
                 <w:color w:val="BF8F00" w:themeColor="accent4" w:themeShade="BF"/>
               </w:rPr>
-              <w:t xml:space="preserve"> </w:t>
-            </w:r>
-            <w:r>
+              <w:t xml:space="preserve"> (use the add instead of install)</w:t>
+            </w:r>
+          </w:p>
+          <w:p>
+            <w:pPr>
               <w:rPr>
                 <w:color w:val="BF8F00" w:themeColor="accent4" w:themeShade="BF"/>
               </w:rPr>
-              <w:t>(use the add instead of install)</w:t>
+            </w:pPr>
+            <w:r>
+              <w:rPr>
+                <w:color w:val="BF8F00" w:themeColor="accent4" w:themeShade="BF"/>
+              </w:rPr>
+              <w:t>&gt;</w:t>
+            </w:r>
+            <w:proofErr w:type="spellStart"/>
+            <w:r>
+              <w:rPr>
+                <w:color w:val="BF8F00" w:themeColor="accent4" w:themeShade="BF"/>
+              </w:rPr>
+              <w:t>npm</w:t>
+            </w:r>
+            <w:proofErr w:type="spellEnd"/>
+            <w:r>
+              <w:rPr>
+                <w:color w:val="BF8F00" w:themeColor="accent4" w:themeShade="BF"/>
+              </w:rPr>
+              <w:t xml:space="preserve"> install ng2-file-upload</w:t>
             </w:r>
           </w:p>
           <w:p>
@@ -8533,19 +8560,31 @@
             </w:r>
             <w:proofErr w:type="spellStart"/>
             <w:r>
+              <w:rPr>
+                <w:color w:val="BF8F00" w:themeColor="accent4" w:themeShade="BF"/>
+              </w:rPr>
               <w:t>npm</w:t>
             </w:r>
             <w:proofErr w:type="spellEnd"/>
             <w:r>
+              <w:rPr>
+                <w:color w:val="BF8F00" w:themeColor="accent4" w:themeShade="BF"/>
+              </w:rPr>
               <w:t xml:space="preserve"> install @angular/cdk</w:t>
             </w:r>
           </w:p>
+          <w:p/>
+        </w:tc>
+        <w:tc>
+          <w:tcPr>
+            <w:tcW w:w="5395" w:type="dxa"/>
+          </w:tcPr>
           <w:p>
             <w:pPr>
               <w:pStyle w:val="Heading3"/>
               <w:outlineLvl w:val="2"/>
             </w:pPr>
-            <w:bookmarkStart w:id="51" w:name="_Toc114866337"/>
+            <w:bookmarkStart w:id="52" w:name="_Toc115037554"/>
             <w:proofErr w:type="spellStart"/>
             <w:r>
               <w:t>p</w:t>
@@ -8553,7 +8592,7 @@
             <w:r>
               <w:t>ackage.json</w:t>
             </w:r>
-            <w:bookmarkEnd w:id="51"/>
+            <w:bookmarkEnd w:id="52"/>
             <w:proofErr w:type="spellEnd"/>
           </w:p>
           <w:p>
@@ -8751,7 +8790,7 @@
               <w:pStyle w:val="Heading3"/>
               <w:outlineLvl w:val="2"/>
             </w:pPr>
-            <w:bookmarkStart w:id="52" w:name="_Toc114866338"/>
+            <w:bookmarkStart w:id="53" w:name="_Toc115037555"/>
             <w:proofErr w:type="spellStart"/>
             <w:r>
               <w:t>angular.json</w:t>
@@ -8760,14 +8799,11 @@
             <w:r>
               <w:t xml:space="preserve"> styles array</w:t>
             </w:r>
-            <w:bookmarkEnd w:id="52"/>
-          </w:p>
-          <w:p>
-            <w:r>
-              <w:t>Added two references</w:t>
-            </w:r>
-            <w:r>
-              <w:t xml:space="preserve">, </w:t>
+            <w:bookmarkEnd w:id="53"/>
+          </w:p>
+          <w:p>
+            <w:r>
+              <w:t xml:space="preserve">Added two references, </w:t>
             </w:r>
             <w:r>
               <w:rPr>
@@ -8803,8 +8839,9 @@
                 <w:sz w:val="16"/>
                 <w:szCs w:val="16"/>
               </w:rPr>
-              <w:t>"</w:t>
-            </w:r>
+              <w:t>"./</w:t>
+            </w:r>
+            <w:proofErr w:type="spellStart"/>
             <w:r>
               <w:rPr>
                 <w:rFonts w:ascii="Consolas" w:eastAsia="Times New Roman" w:hAnsi="Consolas" w:cs="Times New Roman"/>
@@ -8812,9 +8849,9 @@
                 <w:sz w:val="16"/>
                 <w:szCs w:val="16"/>
               </w:rPr>
-              <w:t>./</w:t>
-            </w:r>
-            <w:proofErr w:type="spellStart"/>
+              <w:t>node_modules</w:t>
+            </w:r>
+            <w:proofErr w:type="spellEnd"/>
             <w:r>
               <w:rPr>
                 <w:rFonts w:ascii="Consolas" w:eastAsia="Times New Roman" w:hAnsi="Consolas" w:cs="Times New Roman"/>
@@ -8822,9 +8859,9 @@
                 <w:sz w:val="16"/>
                 <w:szCs w:val="16"/>
               </w:rPr>
-              <w:t>node_modules</w:t>
-            </w:r>
-            <w:proofErr w:type="spellEnd"/>
+              <w:t>/</w:t>
+            </w:r>
+            <w:proofErr w:type="spellStart"/>
             <w:r>
               <w:rPr>
                 <w:rFonts w:ascii="Consolas" w:eastAsia="Times New Roman" w:hAnsi="Consolas" w:cs="Times New Roman"/>
@@ -8832,9 +8869,9 @@
                 <w:sz w:val="16"/>
                 <w:szCs w:val="16"/>
               </w:rPr>
-              <w:t>/</w:t>
-            </w:r>
-            <w:proofErr w:type="spellStart"/>
+              <w:t>ngx</w:t>
+            </w:r>
+            <w:proofErr w:type="spellEnd"/>
             <w:r>
               <w:rPr>
                 <w:rFonts w:ascii="Consolas" w:eastAsia="Times New Roman" w:hAnsi="Consolas" w:cs="Times New Roman"/>
@@ -8842,9 +8879,9 @@
                 <w:sz w:val="16"/>
                 <w:szCs w:val="16"/>
               </w:rPr>
-              <w:t>ngx</w:t>
-            </w:r>
-            <w:proofErr w:type="spellEnd"/>
+              <w:t>-bootstrap/</w:t>
+            </w:r>
+            <w:proofErr w:type="spellStart"/>
             <w:r>
               <w:rPr>
                 <w:rFonts w:ascii="Consolas" w:eastAsia="Times New Roman" w:hAnsi="Consolas" w:cs="Times New Roman"/>
@@ -8852,9 +8889,9 @@
                 <w:sz w:val="16"/>
                 <w:szCs w:val="16"/>
               </w:rPr>
-              <w:t>-bootstrap/</w:t>
-            </w:r>
-            <w:proofErr w:type="spellStart"/>
+              <w:t>datepicker</w:t>
+            </w:r>
+            <w:proofErr w:type="spellEnd"/>
             <w:r>
               <w:rPr>
                 <w:rFonts w:ascii="Consolas" w:eastAsia="Times New Roman" w:hAnsi="Consolas" w:cs="Times New Roman"/>
@@ -8862,9 +8899,20 @@
                 <w:sz w:val="16"/>
                 <w:szCs w:val="16"/>
               </w:rPr>
-              <w:t>datepicker</w:t>
-            </w:r>
-            <w:proofErr w:type="spellEnd"/>
+              <w:t>/</w:t>
+            </w:r>
+          </w:p>
+          <w:p>
+            <w:pPr>
+              <w:shd w:val="clear" w:color="auto" w:fill="1E1E1E"/>
+              <w:spacing w:line="285" w:lineRule="atLeast"/>
+              <w:rPr>
+                <w:rFonts w:ascii="Consolas" w:eastAsia="Times New Roman" w:hAnsi="Consolas" w:cs="Times New Roman"/>
+                <w:color w:val="D4D4D4"/>
+                <w:sz w:val="16"/>
+                <w:szCs w:val="16"/>
+              </w:rPr>
+            </w:pPr>
             <w:r>
               <w:rPr>
                 <w:rFonts w:ascii="Consolas" w:eastAsia="Times New Roman" w:hAnsi="Consolas" w:cs="Times New Roman"/>
@@ -8872,49 +8920,139 @@
                 <w:sz w:val="16"/>
                 <w:szCs w:val="16"/>
               </w:rPr>
-              <w:t>/</w:t>
-            </w:r>
-          </w:p>
-          <w:p>
-            <w:pPr>
-              <w:shd w:val="clear" w:color="auto" w:fill="1E1E1E"/>
-              <w:spacing w:line="285" w:lineRule="atLeast"/>
+              <w:t>bs-datepicker.css"</w:t>
+            </w:r>
+            <w:r>
               <w:rPr>
                 <w:rFonts w:ascii="Consolas" w:eastAsia="Times New Roman" w:hAnsi="Consolas" w:cs="Times New Roman"/>
                 <w:color w:val="D4D4D4"/>
                 <w:sz w:val="16"/>
                 <w:szCs w:val="16"/>
               </w:rPr>
-            </w:pPr>
-            <w:r>
+              <w:t>,</w:t>
+            </w:r>
+          </w:p>
+          <w:p>
+            <w:pPr>
+              <w:shd w:val="clear" w:color="auto" w:fill="1E1E1E"/>
+              <w:spacing w:line="285" w:lineRule="atLeast"/>
               <w:rPr>
                 <w:rFonts w:ascii="Consolas" w:eastAsia="Times New Roman" w:hAnsi="Consolas" w:cs="Times New Roman"/>
                 <w:color w:val="CE9178"/>
                 <w:sz w:val="16"/>
                 <w:szCs w:val="16"/>
               </w:rPr>
-              <w:t>bs-datepicker.css"</w:t>
-            </w:r>
-            <w:r>
+            </w:pPr>
+            <w:r>
+              <w:rPr>
+                <w:rFonts w:ascii="Consolas" w:eastAsia="Times New Roman" w:hAnsi="Consolas" w:cs="Times New Roman"/>
+                <w:color w:val="CE9178"/>
+                <w:sz w:val="16"/>
+                <w:szCs w:val="16"/>
+              </w:rPr>
+              <w:t>"./</w:t>
+            </w:r>
+            <w:proofErr w:type="spellStart"/>
+            <w:r>
+              <w:rPr>
+                <w:rFonts w:ascii="Consolas" w:eastAsia="Times New Roman" w:hAnsi="Consolas" w:cs="Times New Roman"/>
+                <w:color w:val="CE9178"/>
+                <w:sz w:val="16"/>
+                <w:szCs w:val="16"/>
+              </w:rPr>
+              <w:t>node_modules</w:t>
+            </w:r>
+            <w:proofErr w:type="spellEnd"/>
+            <w:r>
+              <w:rPr>
+                <w:rFonts w:ascii="Consolas" w:eastAsia="Times New Roman" w:hAnsi="Consolas" w:cs="Times New Roman"/>
+                <w:color w:val="CE9178"/>
+                <w:sz w:val="16"/>
+                <w:szCs w:val="16"/>
+              </w:rPr>
+              <w:t>/bootstrap/</w:t>
+            </w:r>
+            <w:proofErr w:type="spellStart"/>
+            <w:r>
+              <w:rPr>
+                <w:rFonts w:ascii="Consolas" w:eastAsia="Times New Roman" w:hAnsi="Consolas" w:cs="Times New Roman"/>
+                <w:color w:val="CE9178"/>
+                <w:sz w:val="16"/>
+                <w:szCs w:val="16"/>
+              </w:rPr>
+              <w:t>dist</w:t>
+            </w:r>
+            <w:proofErr w:type="spellEnd"/>
+            <w:r>
+              <w:rPr>
+                <w:rFonts w:ascii="Consolas" w:eastAsia="Times New Roman" w:hAnsi="Consolas" w:cs="Times New Roman"/>
+                <w:color w:val="CE9178"/>
+                <w:sz w:val="16"/>
+                <w:szCs w:val="16"/>
+              </w:rPr>
+              <w:t>/</w:t>
+            </w:r>
+            <w:proofErr w:type="spellStart"/>
+            <w:r>
+              <w:rPr>
+                <w:rFonts w:ascii="Consolas" w:eastAsia="Times New Roman" w:hAnsi="Consolas" w:cs="Times New Roman"/>
+                <w:color w:val="CE9178"/>
+                <w:sz w:val="16"/>
+                <w:szCs w:val="16"/>
+              </w:rPr>
+              <w:t>css</w:t>
+            </w:r>
+            <w:proofErr w:type="spellEnd"/>
+            <w:r>
+              <w:rPr>
+                <w:rFonts w:ascii="Consolas" w:eastAsia="Times New Roman" w:hAnsi="Consolas" w:cs="Times New Roman"/>
+                <w:color w:val="CE9178"/>
+                <w:sz w:val="16"/>
+                <w:szCs w:val="16"/>
+              </w:rPr>
+              <w:t>/</w:t>
+            </w:r>
+          </w:p>
+          <w:p>
+            <w:pPr>
+              <w:shd w:val="clear" w:color="auto" w:fill="1E1E1E"/>
+              <w:spacing w:line="285" w:lineRule="atLeast"/>
               <w:rPr>
                 <w:rFonts w:ascii="Consolas" w:eastAsia="Times New Roman" w:hAnsi="Consolas" w:cs="Times New Roman"/>
                 <w:color w:val="D4D4D4"/>
                 <w:sz w:val="16"/>
                 <w:szCs w:val="16"/>
               </w:rPr>
-              <w:t>,</w:t>
-            </w:r>
-          </w:p>
-          <w:p>
-            <w:pPr>
-              <w:shd w:val="clear" w:color="auto" w:fill="1E1E1E"/>
-              <w:spacing w:line="285" w:lineRule="atLeast"/>
+            </w:pPr>
+            <w:r>
               <w:rPr>
                 <w:rFonts w:ascii="Consolas" w:eastAsia="Times New Roman" w:hAnsi="Consolas" w:cs="Times New Roman"/>
                 <w:color w:val="CE9178"/>
                 <w:sz w:val="16"/>
                 <w:szCs w:val="16"/>
               </w:rPr>
+              <w:t>bootstrap.min.css"</w:t>
+            </w:r>
+            <w:r>
+              <w:rPr>
+                <w:rFonts w:ascii="Consolas" w:eastAsia="Times New Roman" w:hAnsi="Consolas" w:cs="Times New Roman"/>
+                <w:color w:val="D4D4D4"/>
+                <w:sz w:val="16"/>
+                <w:szCs w:val="16"/>
+              </w:rPr>
+              <w:t>,</w:t>
+            </w:r>
+          </w:p>
+          <w:p>
+            <w:pPr>
+              <w:shd w:val="clear" w:color="auto" w:fill="1E1E1E"/>
+              <w:spacing w:line="285" w:lineRule="atLeast"/>
+              <w:rPr>
+                <w:rFonts w:ascii="Consolas" w:eastAsia="Times New Roman" w:hAnsi="Consolas" w:cs="Times New Roman"/>
+                <w:color w:val="D4D4D4"/>
+                <w:sz w:val="16"/>
+                <w:szCs w:val="16"/>
+              </w:rPr>
             </w:pPr>
             <w:r>
               <w:rPr>
@@ -8923,8 +9061,9 @@
                 <w:sz w:val="16"/>
                 <w:szCs w:val="16"/>
               </w:rPr>
-              <w:t>"</w:t>
-            </w:r>
+              <w:t>"./</w:t>
+            </w:r>
+            <w:proofErr w:type="spellStart"/>
             <w:r>
               <w:rPr>
                 <w:rFonts w:ascii="Consolas" w:eastAsia="Times New Roman" w:hAnsi="Consolas" w:cs="Times New Roman"/>
@@ -8932,9 +9071,9 @@
                 <w:sz w:val="16"/>
                 <w:szCs w:val="16"/>
               </w:rPr>
-              <w:t>./</w:t>
-            </w:r>
-            <w:proofErr w:type="spellStart"/>
+              <w:t>node_modules</w:t>
+            </w:r>
+            <w:proofErr w:type="spellEnd"/>
             <w:r>
               <w:rPr>
                 <w:rFonts w:ascii="Consolas" w:eastAsia="Times New Roman" w:hAnsi="Consolas" w:cs="Times New Roman"/>
@@ -8942,9 +9081,9 @@
                 <w:sz w:val="16"/>
                 <w:szCs w:val="16"/>
               </w:rPr>
-              <w:t>node_modules</w:t>
-            </w:r>
-            <w:proofErr w:type="spellEnd"/>
+              <w:t>/</w:t>
+            </w:r>
+            <w:proofErr w:type="spellStart"/>
             <w:r>
               <w:rPr>
                 <w:rFonts w:ascii="Consolas" w:eastAsia="Times New Roman" w:hAnsi="Consolas" w:cs="Times New Roman"/>
@@ -8952,9 +9091,9 @@
                 <w:sz w:val="16"/>
                 <w:szCs w:val="16"/>
               </w:rPr>
-              <w:t>/bootstrap/</w:t>
-            </w:r>
-            <w:proofErr w:type="spellStart"/>
+              <w:t>ngx-toastr</w:t>
+            </w:r>
+            <w:proofErr w:type="spellEnd"/>
             <w:r>
               <w:rPr>
                 <w:rFonts w:ascii="Consolas" w:eastAsia="Times New Roman" w:hAnsi="Consolas" w:cs="Times New Roman"/>
@@ -8962,9 +9101,103 @@
                 <w:sz w:val="16"/>
                 <w:szCs w:val="16"/>
               </w:rPr>
-              <w:t>dist</w:t>
-            </w:r>
+              <w:t>/toastr.css"</w:t>
+            </w:r>
+          </w:p>
+          <w:p/>
+        </w:tc>
+      </w:tr>
+      <w:tr>
+        <w:tc>
+          <w:tcPr>
+            <w:tcW w:w="5395" w:type="dxa"/>
+          </w:tcPr>
+          <w:p>
+            <w:pPr>
+              <w:pStyle w:val="Heading3"/>
+              <w:outlineLvl w:val="2"/>
+            </w:pPr>
+            <w:bookmarkStart w:id="54" w:name="_Toc115037556"/>
+            <w:proofErr w:type="spellStart"/>
+            <w:r>
+              <w:lastRenderedPageBreak/>
+              <w:t>app.module.ts</w:t>
+            </w:r>
+            <w:bookmarkEnd w:id="54"/>
             <w:proofErr w:type="spellEnd"/>
+          </w:p>
+          <w:p>
+            <w:r>
+              <w:t>Following got added</w:t>
+            </w:r>
+          </w:p>
+          <w:p>
+            <w:pPr>
+              <w:shd w:val="clear" w:color="auto" w:fill="1E1E1E"/>
+              <w:spacing w:line="285" w:lineRule="atLeast"/>
+              <w:rPr>
+                <w:rFonts w:ascii="Consolas" w:eastAsia="Times New Roman" w:hAnsi="Consolas" w:cs="Times New Roman"/>
+                <w:color w:val="D4D4D4"/>
+                <w:sz w:val="16"/>
+                <w:szCs w:val="16"/>
+              </w:rPr>
+            </w:pPr>
+            <w:r>
+              <w:rPr>
+                <w:rFonts w:ascii="Consolas" w:eastAsia="Times New Roman" w:hAnsi="Consolas" w:cs="Times New Roman"/>
+                <w:color w:val="C586C0"/>
+                <w:sz w:val="16"/>
+                <w:szCs w:val="16"/>
+              </w:rPr>
+              <w:t>import</w:t>
+            </w:r>
+            <w:r>
+              <w:rPr>
+                <w:rFonts w:ascii="Consolas" w:eastAsia="Times New Roman" w:hAnsi="Consolas" w:cs="Times New Roman"/>
+                <w:color w:val="D4D4D4"/>
+                <w:sz w:val="16"/>
+                <w:szCs w:val="16"/>
+              </w:rPr>
+              <w:t xml:space="preserve"> { </w:t>
+            </w:r>
+            <w:proofErr w:type="spellStart"/>
+            <w:r>
+              <w:rPr>
+                <w:rFonts w:ascii="Consolas" w:eastAsia="Times New Roman" w:hAnsi="Consolas" w:cs="Times New Roman"/>
+                <w:color w:val="9CDCFE"/>
+                <w:sz w:val="16"/>
+                <w:szCs w:val="16"/>
+              </w:rPr>
+              <w:t>BrowserAnimationsModule</w:t>
+            </w:r>
+            <w:proofErr w:type="spellEnd"/>
+            <w:r>
+              <w:rPr>
+                <w:rFonts w:ascii="Consolas" w:eastAsia="Times New Roman" w:hAnsi="Consolas" w:cs="Times New Roman"/>
+                <w:color w:val="D4D4D4"/>
+                <w:sz w:val="16"/>
+                <w:szCs w:val="16"/>
+              </w:rPr>
+              <w:t xml:space="preserve"> } </w:t>
+            </w:r>
+            <w:r>
+              <w:rPr>
+                <w:rFonts w:ascii="Consolas" w:eastAsia="Times New Roman" w:hAnsi="Consolas" w:cs="Times New Roman"/>
+                <w:color w:val="C586C0"/>
+                <w:sz w:val="16"/>
+                <w:szCs w:val="16"/>
+              </w:rPr>
+              <w:t>from</w:t>
+            </w:r>
+            <w:r>
+              <w:rPr>
+                <w:rFonts w:ascii="Consolas" w:eastAsia="Times New Roman" w:hAnsi="Consolas" w:cs="Times New Roman"/>
+                <w:color w:val="D4D4D4"/>
+                <w:sz w:val="16"/>
+                <w:szCs w:val="16"/>
+              </w:rPr>
+              <w:t xml:space="preserve"> </w:t>
+            </w:r>
             <w:r>
               <w:rPr>
                 <w:rFonts w:ascii="Consolas" w:eastAsia="Times New Roman" w:hAnsi="Consolas" w:cs="Times New Roman"/>
@@ -8972,9 +9205,140 @@
                 <w:sz w:val="16"/>
                 <w:szCs w:val="16"/>
               </w:rPr>
-              <w:t>/</w:t>
-            </w:r>
+              <w:t>'@angular/platform-browser/animations'</w:t>
+            </w:r>
+            <w:r>
+              <w:rPr>
+                <w:rFonts w:ascii="Consolas" w:eastAsia="Times New Roman" w:hAnsi="Consolas" w:cs="Times New Roman"/>
+                <w:color w:val="D4D4D4"/>
+                <w:sz w:val="16"/>
+                <w:szCs w:val="16"/>
+              </w:rPr>
+              <w:t>;</w:t>
+            </w:r>
+          </w:p>
+          <w:p>
+            <w:r>
+              <w:t>and to imports array</w:t>
+            </w:r>
+          </w:p>
+          <w:p>
+            <w:pPr>
+              <w:shd w:val="clear" w:color="auto" w:fill="1E1E1E"/>
+              <w:spacing w:line="285" w:lineRule="atLeast"/>
+              <w:rPr>
+                <w:rFonts w:ascii="Consolas" w:eastAsia="Times New Roman" w:hAnsi="Consolas" w:cs="Times New Roman"/>
+                <w:color w:val="D4D4D4"/>
+                <w:sz w:val="21"/>
+                <w:szCs w:val="21"/>
+              </w:rPr>
+            </w:pPr>
             <w:proofErr w:type="spellStart"/>
+            <w:r>
+              <w:rPr>
+                <w:rFonts w:ascii="Consolas" w:eastAsia="Times New Roman" w:hAnsi="Consolas" w:cs="Times New Roman"/>
+                <w:color w:val="4EC9B0"/>
+                <w:sz w:val="21"/>
+                <w:szCs w:val="21"/>
+              </w:rPr>
+              <w:t>BrowserAnimationsModule</w:t>
+            </w:r>
+            <w:proofErr w:type="spellEnd"/>
+          </w:p>
+          <w:p>
+            <w:r>
+              <w:t xml:space="preserve">Shared-Module: Later this will get moved to shared module. Add the </w:t>
+            </w:r>
+            <w:proofErr w:type="spellStart"/>
+            <w:r>
+              <w:t>ToastrModule</w:t>
+            </w:r>
+            <w:proofErr w:type="spellEnd"/>
+            <w:r>
+              <w:t xml:space="preserve">, </w:t>
+            </w:r>
+            <w:proofErr w:type="spellStart"/>
+            <w:r>
+              <w:t>ngx</w:t>
+            </w:r>
+            <w:proofErr w:type="spellEnd"/>
+            <w:r>
+              <w:t xml:space="preserve">-spinner manually to the imports array. Add to export as well </w:t>
+            </w:r>
+          </w:p>
+          <w:p/>
+        </w:tc>
+        <w:tc>
+          <w:tcPr>
+            <w:tcW w:w="5395" w:type="dxa"/>
+          </w:tcPr>
+          <w:p>
+            <w:pPr>
+              <w:shd w:val="clear" w:color="auto" w:fill="1E1E1E"/>
+              <w:spacing w:line="285" w:lineRule="atLeast"/>
+              <w:rPr>
+                <w:rFonts w:ascii="Consolas" w:eastAsia="Times New Roman" w:hAnsi="Consolas" w:cs="Times New Roman"/>
+                <w:color w:val="D4D4D4"/>
+                <w:sz w:val="16"/>
+                <w:szCs w:val="16"/>
+              </w:rPr>
+            </w:pPr>
+            <w:r>
+              <w:rPr>
+                <w:rFonts w:ascii="Consolas" w:eastAsia="Times New Roman" w:hAnsi="Consolas" w:cs="Times New Roman"/>
+                <w:color w:val="C586C0"/>
+                <w:sz w:val="16"/>
+                <w:szCs w:val="16"/>
+              </w:rPr>
+              <w:t>import</w:t>
+            </w:r>
+            <w:r>
+              <w:rPr>
+                <w:rFonts w:ascii="Consolas" w:eastAsia="Times New Roman" w:hAnsi="Consolas" w:cs="Times New Roman"/>
+                <w:color w:val="D4D4D4"/>
+                <w:sz w:val="16"/>
+                <w:szCs w:val="16"/>
+              </w:rPr>
+              <w:t xml:space="preserve"> { </w:t>
+            </w:r>
+            <w:proofErr w:type="spellStart"/>
+            <w:r>
+              <w:rPr>
+                <w:rFonts w:ascii="Consolas" w:eastAsia="Times New Roman" w:hAnsi="Consolas" w:cs="Times New Roman"/>
+                <w:color w:val="9CDCFE"/>
+                <w:sz w:val="16"/>
+                <w:szCs w:val="16"/>
+              </w:rPr>
+              <w:t>ToastrModule</w:t>
+            </w:r>
+            <w:proofErr w:type="spellEnd"/>
+            <w:r>
+              <w:rPr>
+                <w:rFonts w:ascii="Consolas" w:eastAsia="Times New Roman" w:hAnsi="Consolas" w:cs="Times New Roman"/>
+                <w:color w:val="D4D4D4"/>
+                <w:sz w:val="16"/>
+                <w:szCs w:val="16"/>
+              </w:rPr>
+              <w:t xml:space="preserve"> } </w:t>
+            </w:r>
+            <w:r>
+              <w:rPr>
+                <w:rFonts w:ascii="Consolas" w:eastAsia="Times New Roman" w:hAnsi="Consolas" w:cs="Times New Roman"/>
+                <w:color w:val="C586C0"/>
+                <w:sz w:val="16"/>
+                <w:szCs w:val="16"/>
+              </w:rPr>
+              <w:t>from</w:t>
+            </w:r>
+            <w:r>
+              <w:rPr>
+                <w:rFonts w:ascii="Consolas" w:eastAsia="Times New Roman" w:hAnsi="Consolas" w:cs="Times New Roman"/>
+                <w:color w:val="D4D4D4"/>
+                <w:sz w:val="16"/>
+                <w:szCs w:val="16"/>
+              </w:rPr>
+              <w:t xml:space="preserve"> </w:t>
+            </w:r>
             <w:r>
               <w:rPr>
                 <w:rFonts w:ascii="Consolas" w:eastAsia="Times New Roman" w:hAnsi="Consolas" w:cs="Times New Roman"/>
@@ -8982,9 +9346,9 @@
                 <w:sz w:val="16"/>
                 <w:szCs w:val="16"/>
               </w:rPr>
-              <w:t>css</w:t>
-            </w:r>
-            <w:proofErr w:type="spellEnd"/>
+              <w:t>'</w:t>
+            </w:r>
+            <w:proofErr w:type="spellStart"/>
             <w:r>
               <w:rPr>
                 <w:rFonts w:ascii="Consolas" w:eastAsia="Times New Roman" w:hAnsi="Consolas" w:cs="Times New Roman"/>
@@ -8992,20 +9356,95 @@
                 <w:sz w:val="16"/>
                 <w:szCs w:val="16"/>
               </w:rPr>
-              <w:t>/</w:t>
-            </w:r>
-          </w:p>
-          <w:p>
-            <w:pPr>
-              <w:shd w:val="clear" w:color="auto" w:fill="1E1E1E"/>
-              <w:spacing w:line="285" w:lineRule="atLeast"/>
+              <w:t>ngx-toastr</w:t>
+            </w:r>
+            <w:proofErr w:type="spellEnd"/>
+            <w:r>
+              <w:rPr>
+                <w:rFonts w:ascii="Consolas" w:eastAsia="Times New Roman" w:hAnsi="Consolas" w:cs="Times New Roman"/>
+                <w:color w:val="CE9178"/>
+                <w:sz w:val="16"/>
+                <w:szCs w:val="16"/>
+              </w:rPr>
+              <w:t>'</w:t>
+            </w:r>
+            <w:r>
               <w:rPr>
                 <w:rFonts w:ascii="Consolas" w:eastAsia="Times New Roman" w:hAnsi="Consolas" w:cs="Times New Roman"/>
                 <w:color w:val="D4D4D4"/>
                 <w:sz w:val="16"/>
                 <w:szCs w:val="16"/>
               </w:rPr>
+              <w:t>;</w:t>
+            </w:r>
+          </w:p>
+          <w:p>
+            <w:pPr>
+              <w:shd w:val="clear" w:color="auto" w:fill="1E1E1E"/>
+              <w:spacing w:line="285" w:lineRule="atLeast"/>
+              <w:rPr>
+                <w:rFonts w:ascii="Consolas" w:eastAsia="Times New Roman" w:hAnsi="Consolas" w:cs="Times New Roman"/>
+                <w:color w:val="D4D4D4"/>
+                <w:sz w:val="16"/>
+                <w:szCs w:val="16"/>
+              </w:rPr>
             </w:pPr>
+            <w:r>
+              <w:rPr>
+                <w:rFonts w:ascii="Consolas" w:eastAsia="Times New Roman" w:hAnsi="Consolas" w:cs="Times New Roman"/>
+                <w:color w:val="C586C0"/>
+                <w:sz w:val="16"/>
+                <w:szCs w:val="16"/>
+              </w:rPr>
+              <w:t>import</w:t>
+            </w:r>
+            <w:r>
+              <w:rPr>
+                <w:rFonts w:ascii="Consolas" w:eastAsia="Times New Roman" w:hAnsi="Consolas" w:cs="Times New Roman"/>
+                <w:color w:val="D4D4D4"/>
+                <w:sz w:val="16"/>
+                <w:szCs w:val="16"/>
+              </w:rPr>
+              <w:t xml:space="preserve"> { </w:t>
+            </w:r>
+            <w:proofErr w:type="spellStart"/>
+            <w:r>
+              <w:rPr>
+                <w:rFonts w:ascii="Consolas" w:eastAsia="Times New Roman" w:hAnsi="Consolas" w:cs="Times New Roman"/>
+                <w:color w:val="9CDCFE"/>
+                <w:sz w:val="16"/>
+                <w:szCs w:val="16"/>
+              </w:rPr>
+              <w:t>NgxSpinnerModule</w:t>
+            </w:r>
+            <w:proofErr w:type="spellEnd"/>
+            <w:r>
+              <w:rPr>
+                <w:rFonts w:ascii="Consolas" w:eastAsia="Times New Roman" w:hAnsi="Consolas" w:cs="Times New Roman"/>
+                <w:color w:val="D4D4D4"/>
+                <w:sz w:val="16"/>
+                <w:szCs w:val="16"/>
+              </w:rPr>
+              <w:t xml:space="preserve"> } </w:t>
+            </w:r>
+            <w:r>
+              <w:rPr>
+                <w:rFonts w:ascii="Consolas" w:eastAsia="Times New Roman" w:hAnsi="Consolas" w:cs="Times New Roman"/>
+                <w:color w:val="C586C0"/>
+                <w:sz w:val="16"/>
+                <w:szCs w:val="16"/>
+              </w:rPr>
+              <w:t>from</w:t>
+            </w:r>
+            <w:r>
+              <w:rPr>
+                <w:rFonts w:ascii="Consolas" w:eastAsia="Times New Roman" w:hAnsi="Consolas" w:cs="Times New Roman"/>
+                <w:color w:val="D4D4D4"/>
+                <w:sz w:val="16"/>
+                <w:szCs w:val="16"/>
+              </w:rPr>
+              <w:t xml:space="preserve"> </w:t>
+            </w:r>
             <w:r>
               <w:rPr>
                 <w:rFonts w:ascii="Consolas" w:eastAsia="Times New Roman" w:hAnsi="Consolas" w:cs="Times New Roman"/>
@@ -9013,7 +9452,27 @@
                 <w:sz w:val="16"/>
                 <w:szCs w:val="16"/>
               </w:rPr>
-              <w:t>bootstrap.min.css"</w:t>
+              <w:t>'</w:t>
+            </w:r>
+            <w:proofErr w:type="spellStart"/>
+            <w:r>
+              <w:rPr>
+                <w:rFonts w:ascii="Consolas" w:eastAsia="Times New Roman" w:hAnsi="Consolas" w:cs="Times New Roman"/>
+                <w:color w:val="CE9178"/>
+                <w:sz w:val="16"/>
+                <w:szCs w:val="16"/>
+              </w:rPr>
+              <w:t>ngx</w:t>
+            </w:r>
+            <w:proofErr w:type="spellEnd"/>
+            <w:r>
+              <w:rPr>
+                <w:rFonts w:ascii="Consolas" w:eastAsia="Times New Roman" w:hAnsi="Consolas" w:cs="Times New Roman"/>
+                <w:color w:val="CE9178"/>
+                <w:sz w:val="16"/>
+                <w:szCs w:val="16"/>
+              </w:rPr>
+              <w:t>-spinner'</w:t>
             </w:r>
             <w:r>
               <w:rPr>
@@ -9022,7 +9481,7 @@
                 <w:sz w:val="16"/>
                 <w:szCs w:val="16"/>
               </w:rPr>
-              <w:t>,</w:t>
+              <w:t>;</w:t>
             </w:r>
           </w:p>
           <w:p>
@@ -9039,13 +9498,59 @@
             <w:r>
               <w:rPr>
                 <w:rFonts w:ascii="Consolas" w:eastAsia="Times New Roman" w:hAnsi="Consolas" w:cs="Times New Roman"/>
-                <w:color w:val="CE9178"/>
+                <w:color w:val="C586C0"/>
                 <w:sz w:val="16"/>
                 <w:szCs w:val="16"/>
               </w:rPr>
-              <w:t>"./</w:t>
+              <w:t>import</w:t>
+            </w:r>
+            <w:r>
+              <w:rPr>
+                <w:rFonts w:ascii="Consolas" w:eastAsia="Times New Roman" w:hAnsi="Consolas" w:cs="Times New Roman"/>
+                <w:color w:val="D4D4D4"/>
+                <w:sz w:val="16"/>
+                <w:szCs w:val="16"/>
+              </w:rPr>
+              <w:t xml:space="preserve"> { </w:t>
             </w:r>
             <w:proofErr w:type="spellStart"/>
+            <w:r>
+              <w:rPr>
+                <w:rFonts w:ascii="Consolas" w:eastAsia="Times New Roman" w:hAnsi="Consolas" w:cs="Times New Roman"/>
+                <w:color w:val="9CDCFE"/>
+                <w:sz w:val="16"/>
+                <w:szCs w:val="16"/>
+              </w:rPr>
+              <w:t>FileUploadModule</w:t>
+            </w:r>
+            <w:proofErr w:type="spellEnd"/>
+            <w:r>
+              <w:rPr>
+                <w:rFonts w:ascii="Consolas" w:eastAsia="Times New Roman" w:hAnsi="Consolas" w:cs="Times New Roman"/>
+                <w:color w:val="D4D4D4"/>
+                <w:sz w:val="16"/>
+                <w:szCs w:val="16"/>
+              </w:rPr>
+              <w:t xml:space="preserve"> } </w:t>
+            </w:r>
+            <w:r>
+              <w:rPr>
+                <w:rFonts w:ascii="Consolas" w:eastAsia="Times New Roman" w:hAnsi="Consolas" w:cs="Times New Roman"/>
+                <w:color w:val="C586C0"/>
+                <w:sz w:val="16"/>
+                <w:szCs w:val="16"/>
+              </w:rPr>
+              <w:t>from</w:t>
+            </w:r>
+            <w:r>
+              <w:rPr>
+                <w:rFonts w:ascii="Consolas" w:eastAsia="Times New Roman" w:hAnsi="Consolas" w:cs="Times New Roman"/>
+                <w:color w:val="D4D4D4"/>
+                <w:sz w:val="16"/>
+                <w:szCs w:val="16"/>
+              </w:rPr>
+              <w:t xml:space="preserve"> </w:t>
+            </w:r>
             <w:r>
               <w:rPr>
                 <w:rFonts w:ascii="Consolas" w:eastAsia="Times New Roman" w:hAnsi="Consolas" w:cs="Times New Roman"/>
@@ -9053,9 +9558,125 @@
                 <w:sz w:val="16"/>
                 <w:szCs w:val="16"/>
               </w:rPr>
-              <w:t>node_modules</w:t>
+              <w:t>'ng2-file-upload'</w:t>
+            </w:r>
+            <w:r>
+              <w:rPr>
+                <w:rFonts w:ascii="Consolas" w:eastAsia="Times New Roman" w:hAnsi="Consolas" w:cs="Times New Roman"/>
+                <w:color w:val="D4D4D4"/>
+                <w:sz w:val="16"/>
+                <w:szCs w:val="16"/>
+              </w:rPr>
+              <w:t>;</w:t>
+            </w:r>
+          </w:p>
+          <w:p>
+            <w:pPr>
+              <w:shd w:val="clear" w:color="auto" w:fill="1E1E1E"/>
+              <w:spacing w:line="285" w:lineRule="atLeast"/>
+              <w:rPr>
+                <w:rFonts w:ascii="Consolas" w:eastAsia="Times New Roman" w:hAnsi="Consolas" w:cs="Times New Roman"/>
+                <w:color w:val="D4D4D4"/>
+                <w:sz w:val="16"/>
+                <w:szCs w:val="16"/>
+              </w:rPr>
+            </w:pPr>
+          </w:p>
+          <w:p>
+            <w:pPr>
+              <w:shd w:val="clear" w:color="auto" w:fill="1E1E1E"/>
+              <w:spacing w:line="285" w:lineRule="atLeast"/>
+              <w:rPr>
+                <w:sz w:val="16"/>
+                <w:szCs w:val="16"/>
+              </w:rPr>
+            </w:pPr>
+            <w:r>
+              <w:rPr>
+                <w:sz w:val="16"/>
+                <w:szCs w:val="16"/>
+              </w:rPr>
+              <w:t xml:space="preserve">Imports array add </w:t>
+            </w:r>
+          </w:p>
+          <w:p>
+            <w:pPr>
+              <w:shd w:val="clear" w:color="auto" w:fill="1E1E1E"/>
+              <w:spacing w:line="285" w:lineRule="atLeast"/>
+              <w:rPr>
+                <w:rFonts w:ascii="Consolas" w:eastAsia="Times New Roman" w:hAnsi="Consolas" w:cs="Times New Roman"/>
+                <w:color w:val="D4D4D4"/>
+                <w:sz w:val="16"/>
+                <w:szCs w:val="16"/>
+              </w:rPr>
+            </w:pPr>
+            <w:proofErr w:type="spellStart"/>
+            <w:r>
+              <w:rPr>
+                <w:rFonts w:ascii="Consolas" w:eastAsia="Times New Roman" w:hAnsi="Consolas" w:cs="Times New Roman"/>
+                <w:color w:val="4EC9B0"/>
+                <w:sz w:val="16"/>
+                <w:szCs w:val="16"/>
+              </w:rPr>
+              <w:t>ToastrModule</w:t>
+            </w:r>
+            <w:r>
+              <w:rPr>
+                <w:rFonts w:ascii="Consolas" w:eastAsia="Times New Roman" w:hAnsi="Consolas" w:cs="Times New Roman"/>
+                <w:color w:val="D4D4D4"/>
+                <w:sz w:val="16"/>
+                <w:szCs w:val="16"/>
+              </w:rPr>
+              <w:t>.</w:t>
+            </w:r>
+            <w:r>
+              <w:rPr>
+                <w:rFonts w:ascii="Consolas" w:eastAsia="Times New Roman" w:hAnsi="Consolas" w:cs="Times New Roman"/>
+                <w:color w:val="DCDCAA"/>
+                <w:sz w:val="16"/>
+                <w:szCs w:val="16"/>
+              </w:rPr>
+              <w:t>forRoot</w:t>
             </w:r>
             <w:proofErr w:type="spellEnd"/>
+            <w:r>
+              <w:rPr>
+                <w:rFonts w:ascii="Consolas" w:eastAsia="Times New Roman" w:hAnsi="Consolas" w:cs="Times New Roman"/>
+                <w:color w:val="D4D4D4"/>
+                <w:sz w:val="16"/>
+                <w:szCs w:val="16"/>
+              </w:rPr>
+              <w:t>({</w:t>
+            </w:r>
+            <w:proofErr w:type="spellStart"/>
+            <w:r>
+              <w:rPr>
+                <w:rFonts w:ascii="Consolas" w:eastAsia="Times New Roman" w:hAnsi="Consolas" w:cs="Times New Roman"/>
+                <w:color w:val="9CDCFE"/>
+                <w:sz w:val="16"/>
+                <w:szCs w:val="16"/>
+              </w:rPr>
+              <w:t>positionClass</w:t>
+            </w:r>
+            <w:proofErr w:type="spellEnd"/>
+            <w:r>
+              <w:rPr>
+                <w:rFonts w:ascii="Consolas" w:eastAsia="Times New Roman" w:hAnsi="Consolas" w:cs="Times New Roman"/>
+                <w:color w:val="9CDCFE"/>
+                <w:sz w:val="16"/>
+                <w:szCs w:val="16"/>
+              </w:rPr>
+              <w:t>:</w:t>
+            </w:r>
+            <w:r>
+              <w:rPr>
+                <w:rFonts w:ascii="Consolas" w:eastAsia="Times New Roman" w:hAnsi="Consolas" w:cs="Times New Roman"/>
+                <w:color w:val="D4D4D4"/>
+                <w:sz w:val="16"/>
+                <w:szCs w:val="16"/>
+              </w:rPr>
+              <w:t xml:space="preserve"> </w:t>
+            </w:r>
             <w:r>
               <w:rPr>
                 <w:rFonts w:ascii="Consolas" w:eastAsia="Times New Roman" w:hAnsi="Consolas" w:cs="Times New Roman"/>
@@ -9063,28 +9684,72 @@
                 <w:sz w:val="16"/>
                 <w:szCs w:val="16"/>
               </w:rPr>
-              <w:t>/</w:t>
-            </w:r>
-            <w:proofErr w:type="spellStart"/>
+              <w:t>'toast-bottom-right'</w:t>
+            </w:r>
             <w:r>
               <w:rPr>
                 <w:rFonts w:ascii="Consolas" w:eastAsia="Times New Roman" w:hAnsi="Consolas" w:cs="Times New Roman"/>
-                <w:color w:val="CE9178"/>
+                <w:color w:val="D4D4D4"/>
                 <w:sz w:val="16"/>
                 <w:szCs w:val="16"/>
               </w:rPr>
-              <w:t>ngx-toastr</w:t>
-            </w:r>
-            <w:proofErr w:type="spellEnd"/>
-            <w:r>
+              <w:t>})</w:t>
+            </w:r>
+          </w:p>
+          <w:p>
+            <w:pPr>
+              <w:shd w:val="clear" w:color="auto" w:fill="1E1E1E"/>
+              <w:spacing w:line="285" w:lineRule="atLeast"/>
               <w:rPr>
                 <w:rFonts w:ascii="Consolas" w:eastAsia="Times New Roman" w:hAnsi="Consolas" w:cs="Times New Roman"/>
-                <w:color w:val="CE9178"/>
+                <w:color w:val="4EC9B0"/>
                 <w:sz w:val="16"/>
                 <w:szCs w:val="16"/>
               </w:rPr>
-              <w:t>/toastr.css"</w:t>
-            </w:r>
+            </w:pPr>
+            <w:proofErr w:type="spellStart"/>
+            <w:r>
+              <w:rPr>
+                <w:rFonts w:ascii="Consolas" w:eastAsia="Times New Roman" w:hAnsi="Consolas" w:cs="Times New Roman"/>
+                <w:color w:val="4EC9B0"/>
+                <w:sz w:val="16"/>
+                <w:szCs w:val="16"/>
+              </w:rPr>
+              <w:t>NgxSpinnerModule</w:t>
+            </w:r>
+            <w:proofErr w:type="spellEnd"/>
+            <w:r>
+              <w:rPr>
+                <w:rFonts w:ascii="Consolas" w:eastAsia="Times New Roman" w:hAnsi="Consolas" w:cs="Times New Roman"/>
+                <w:color w:val="4EC9B0"/>
+                <w:sz w:val="16"/>
+                <w:szCs w:val="16"/>
+              </w:rPr>
+              <w:t>,</w:t>
+            </w:r>
+          </w:p>
+          <w:p>
+            <w:pPr>
+              <w:shd w:val="clear" w:color="auto" w:fill="1E1E1E"/>
+              <w:spacing w:line="285" w:lineRule="atLeast"/>
+              <w:rPr>
+                <w:rFonts w:ascii="Consolas" w:eastAsia="Times New Roman" w:hAnsi="Consolas" w:cs="Times New Roman"/>
+                <w:color w:val="D4D4D4"/>
+                <w:sz w:val="16"/>
+                <w:szCs w:val="16"/>
+              </w:rPr>
+            </w:pPr>
+            <w:proofErr w:type="spellStart"/>
+            <w:r>
+              <w:rPr>
+                <w:rFonts w:ascii="Consolas" w:eastAsia="Times New Roman" w:hAnsi="Consolas" w:cs="Times New Roman"/>
+                <w:color w:val="4EC9B0"/>
+                <w:sz w:val="16"/>
+                <w:szCs w:val="16"/>
+              </w:rPr>
+              <w:t>FileUploadModule</w:t>
+            </w:r>
+            <w:proofErr w:type="spellEnd"/>
           </w:p>
           <w:p>
             <w:pPr>
@@ -9092,540 +9757,10 @@
               <w:outlineLvl w:val="2"/>
             </w:pPr>
           </w:p>
-          <w:p>
-            <w:pPr>
-              <w:pStyle w:val="Heading3"/>
-              <w:outlineLvl w:val="2"/>
-            </w:pPr>
-            <w:bookmarkStart w:id="53" w:name="_Toc114866339"/>
-            <w:proofErr w:type="spellStart"/>
-            <w:r>
-              <w:t>app.module.ts</w:t>
-            </w:r>
-            <w:bookmarkEnd w:id="53"/>
-            <w:proofErr w:type="spellEnd"/>
-          </w:p>
-          <w:p>
-            <w:r>
-              <w:t>Following got added</w:t>
-            </w:r>
-          </w:p>
-          <w:p>
-            <w:pPr>
-              <w:shd w:val="clear" w:color="auto" w:fill="1E1E1E"/>
-              <w:spacing w:line="285" w:lineRule="atLeast"/>
-              <w:rPr>
-                <w:rFonts w:ascii="Consolas" w:eastAsia="Times New Roman" w:hAnsi="Consolas" w:cs="Times New Roman"/>
-                <w:color w:val="D4D4D4"/>
-                <w:sz w:val="16"/>
-                <w:szCs w:val="16"/>
-              </w:rPr>
-            </w:pPr>
-            <w:r>
-              <w:rPr>
-                <w:rFonts w:ascii="Consolas" w:eastAsia="Times New Roman" w:hAnsi="Consolas" w:cs="Times New Roman"/>
-                <w:color w:val="C586C0"/>
-                <w:sz w:val="16"/>
-                <w:szCs w:val="16"/>
-              </w:rPr>
-              <w:t>import</w:t>
-            </w:r>
-            <w:r>
-              <w:rPr>
-                <w:rFonts w:ascii="Consolas" w:eastAsia="Times New Roman" w:hAnsi="Consolas" w:cs="Times New Roman"/>
-                <w:color w:val="D4D4D4"/>
-                <w:sz w:val="16"/>
-                <w:szCs w:val="16"/>
-              </w:rPr>
-              <w:t xml:space="preserve"> { </w:t>
-            </w:r>
-            <w:proofErr w:type="spellStart"/>
-            <w:r>
-              <w:rPr>
-                <w:rFonts w:ascii="Consolas" w:eastAsia="Times New Roman" w:hAnsi="Consolas" w:cs="Times New Roman"/>
-                <w:color w:val="9CDCFE"/>
-                <w:sz w:val="16"/>
-                <w:szCs w:val="16"/>
-              </w:rPr>
-              <w:t>BrowserAnimationsModule</w:t>
-            </w:r>
-            <w:proofErr w:type="spellEnd"/>
-            <w:r>
-              <w:rPr>
-                <w:rFonts w:ascii="Consolas" w:eastAsia="Times New Roman" w:hAnsi="Consolas" w:cs="Times New Roman"/>
-                <w:color w:val="D4D4D4"/>
-                <w:sz w:val="16"/>
-                <w:szCs w:val="16"/>
-              </w:rPr>
-              <w:t xml:space="preserve"> } </w:t>
-            </w:r>
-            <w:r>
-              <w:rPr>
-                <w:rFonts w:ascii="Consolas" w:eastAsia="Times New Roman" w:hAnsi="Consolas" w:cs="Times New Roman"/>
-                <w:color w:val="C586C0"/>
-                <w:sz w:val="16"/>
-                <w:szCs w:val="16"/>
-              </w:rPr>
-              <w:t>from</w:t>
-            </w:r>
-            <w:r>
-              <w:rPr>
-                <w:rFonts w:ascii="Consolas" w:eastAsia="Times New Roman" w:hAnsi="Consolas" w:cs="Times New Roman"/>
-                <w:color w:val="D4D4D4"/>
-                <w:sz w:val="16"/>
-                <w:szCs w:val="16"/>
-              </w:rPr>
-              <w:t xml:space="preserve"> </w:t>
-            </w:r>
-            <w:r>
-              <w:rPr>
-                <w:rFonts w:ascii="Consolas" w:eastAsia="Times New Roman" w:hAnsi="Consolas" w:cs="Times New Roman"/>
-                <w:color w:val="CE9178"/>
-                <w:sz w:val="16"/>
-                <w:szCs w:val="16"/>
-              </w:rPr>
-              <w:t>'@angular/platform-browser/animations'</w:t>
-            </w:r>
-            <w:r>
-              <w:rPr>
-                <w:rFonts w:ascii="Consolas" w:eastAsia="Times New Roman" w:hAnsi="Consolas" w:cs="Times New Roman"/>
-                <w:color w:val="D4D4D4"/>
-                <w:sz w:val="16"/>
-                <w:szCs w:val="16"/>
-              </w:rPr>
-              <w:t>;</w:t>
-            </w:r>
-          </w:p>
-          <w:p>
-            <w:r>
-              <w:t>and to imports array</w:t>
-            </w:r>
-          </w:p>
-          <w:p>
-            <w:pPr>
-              <w:shd w:val="clear" w:color="auto" w:fill="1E1E1E"/>
-              <w:spacing w:line="285" w:lineRule="atLeast"/>
-              <w:rPr>
-                <w:rFonts w:ascii="Consolas" w:eastAsia="Times New Roman" w:hAnsi="Consolas" w:cs="Times New Roman"/>
-                <w:color w:val="D4D4D4"/>
-                <w:sz w:val="21"/>
-                <w:szCs w:val="21"/>
-              </w:rPr>
-            </w:pPr>
-            <w:proofErr w:type="spellStart"/>
-            <w:r>
-              <w:rPr>
-                <w:rFonts w:ascii="Consolas" w:eastAsia="Times New Roman" w:hAnsi="Consolas" w:cs="Times New Roman"/>
-                <w:color w:val="4EC9B0"/>
-                <w:sz w:val="21"/>
-                <w:szCs w:val="21"/>
-              </w:rPr>
-              <w:t>BrowserAnimationsModule</w:t>
-            </w:r>
-            <w:proofErr w:type="spellEnd"/>
-          </w:p>
-          <w:p>
-            <w:r>
-              <w:t xml:space="preserve">Add the </w:t>
-            </w:r>
-            <w:proofErr w:type="spellStart"/>
-            <w:r>
-              <w:t>ToastrModule</w:t>
-            </w:r>
-            <w:proofErr w:type="spellEnd"/>
-            <w:r>
-              <w:t xml:space="preserve">, </w:t>
-            </w:r>
-            <w:proofErr w:type="spellStart"/>
-            <w:r>
-              <w:t>ngx</w:t>
-            </w:r>
-            <w:proofErr w:type="spellEnd"/>
-            <w:r>
-              <w:t>-spinner</w:t>
-            </w:r>
-            <w:r>
-              <w:t xml:space="preserve"> manually to the imports array. Make to import it as well </w:t>
-            </w:r>
-          </w:p>
-          <w:p>
-            <w:pPr>
-              <w:shd w:val="clear" w:color="auto" w:fill="1E1E1E"/>
-              <w:spacing w:line="285" w:lineRule="atLeast"/>
-              <w:rPr>
-                <w:rFonts w:ascii="Consolas" w:eastAsia="Times New Roman" w:hAnsi="Consolas" w:cs="Times New Roman"/>
-                <w:color w:val="D4D4D4"/>
-                <w:sz w:val="16"/>
-                <w:szCs w:val="16"/>
-              </w:rPr>
-            </w:pPr>
-            <w:r>
-              <w:rPr>
-                <w:rFonts w:ascii="Consolas" w:eastAsia="Times New Roman" w:hAnsi="Consolas" w:cs="Times New Roman"/>
-                <w:color w:val="C586C0"/>
-                <w:sz w:val="16"/>
-                <w:szCs w:val="16"/>
-              </w:rPr>
-              <w:t>import</w:t>
-            </w:r>
-            <w:r>
-              <w:rPr>
-                <w:rFonts w:ascii="Consolas" w:eastAsia="Times New Roman" w:hAnsi="Consolas" w:cs="Times New Roman"/>
-                <w:color w:val="D4D4D4"/>
-                <w:sz w:val="16"/>
-                <w:szCs w:val="16"/>
-              </w:rPr>
-              <w:t xml:space="preserve"> { </w:t>
-            </w:r>
-            <w:proofErr w:type="spellStart"/>
-            <w:r>
-              <w:rPr>
-                <w:rFonts w:ascii="Consolas" w:eastAsia="Times New Roman" w:hAnsi="Consolas" w:cs="Times New Roman"/>
-                <w:color w:val="9CDCFE"/>
-                <w:sz w:val="16"/>
-                <w:szCs w:val="16"/>
-              </w:rPr>
-              <w:t>ToastrModule</w:t>
-            </w:r>
-            <w:proofErr w:type="spellEnd"/>
-            <w:r>
-              <w:rPr>
-                <w:rFonts w:ascii="Consolas" w:eastAsia="Times New Roman" w:hAnsi="Consolas" w:cs="Times New Roman"/>
-                <w:color w:val="D4D4D4"/>
-                <w:sz w:val="16"/>
-                <w:szCs w:val="16"/>
-              </w:rPr>
-              <w:t xml:space="preserve"> } </w:t>
-            </w:r>
-            <w:r>
-              <w:rPr>
-                <w:rFonts w:ascii="Consolas" w:eastAsia="Times New Roman" w:hAnsi="Consolas" w:cs="Times New Roman"/>
-                <w:color w:val="C586C0"/>
-                <w:sz w:val="16"/>
-                <w:szCs w:val="16"/>
-              </w:rPr>
-              <w:t>from</w:t>
-            </w:r>
-            <w:r>
-              <w:rPr>
-                <w:rFonts w:ascii="Consolas" w:eastAsia="Times New Roman" w:hAnsi="Consolas" w:cs="Times New Roman"/>
-                <w:color w:val="D4D4D4"/>
-                <w:sz w:val="16"/>
-                <w:szCs w:val="16"/>
-              </w:rPr>
-              <w:t xml:space="preserve"> </w:t>
-            </w:r>
-            <w:r>
-              <w:rPr>
-                <w:rFonts w:ascii="Consolas" w:eastAsia="Times New Roman" w:hAnsi="Consolas" w:cs="Times New Roman"/>
-                <w:color w:val="CE9178"/>
-                <w:sz w:val="16"/>
-                <w:szCs w:val="16"/>
-              </w:rPr>
-              <w:t>'</w:t>
-            </w:r>
-            <w:proofErr w:type="spellStart"/>
-            <w:r>
-              <w:rPr>
-                <w:rFonts w:ascii="Consolas" w:eastAsia="Times New Roman" w:hAnsi="Consolas" w:cs="Times New Roman"/>
-                <w:color w:val="CE9178"/>
-                <w:sz w:val="16"/>
-                <w:szCs w:val="16"/>
-              </w:rPr>
-              <w:t>ngx-toastr</w:t>
-            </w:r>
-            <w:proofErr w:type="spellEnd"/>
-            <w:r>
-              <w:rPr>
-                <w:rFonts w:ascii="Consolas" w:eastAsia="Times New Roman" w:hAnsi="Consolas" w:cs="Times New Roman"/>
-                <w:color w:val="CE9178"/>
-                <w:sz w:val="16"/>
-                <w:szCs w:val="16"/>
-              </w:rPr>
-              <w:t>'</w:t>
-            </w:r>
-            <w:r>
-              <w:rPr>
-                <w:rFonts w:ascii="Consolas" w:eastAsia="Times New Roman" w:hAnsi="Consolas" w:cs="Times New Roman"/>
-                <w:color w:val="D4D4D4"/>
-                <w:sz w:val="16"/>
-                <w:szCs w:val="16"/>
-              </w:rPr>
-              <w:t>;</w:t>
-            </w:r>
-          </w:p>
-          <w:p>
-            <w:pPr>
-              <w:shd w:val="clear" w:color="auto" w:fill="1E1E1E"/>
-              <w:spacing w:line="285" w:lineRule="atLeast"/>
-              <w:rPr>
-                <w:rFonts w:ascii="Consolas" w:eastAsia="Times New Roman" w:hAnsi="Consolas" w:cs="Times New Roman"/>
-                <w:color w:val="D4D4D4"/>
-                <w:sz w:val="16"/>
-                <w:szCs w:val="16"/>
-              </w:rPr>
-            </w:pPr>
-            <w:r>
-              <w:rPr>
-                <w:rFonts w:ascii="Consolas" w:eastAsia="Times New Roman" w:hAnsi="Consolas" w:cs="Times New Roman"/>
-                <w:color w:val="C586C0"/>
-                <w:sz w:val="16"/>
-                <w:szCs w:val="16"/>
-              </w:rPr>
-              <w:t>import</w:t>
-            </w:r>
-            <w:r>
-              <w:rPr>
-                <w:rFonts w:ascii="Consolas" w:eastAsia="Times New Roman" w:hAnsi="Consolas" w:cs="Times New Roman"/>
-                <w:color w:val="D4D4D4"/>
-                <w:sz w:val="16"/>
-                <w:szCs w:val="16"/>
-              </w:rPr>
-              <w:t xml:space="preserve"> { </w:t>
-            </w:r>
-            <w:proofErr w:type="spellStart"/>
-            <w:r>
-              <w:rPr>
-                <w:rFonts w:ascii="Consolas" w:eastAsia="Times New Roman" w:hAnsi="Consolas" w:cs="Times New Roman"/>
-                <w:color w:val="9CDCFE"/>
-                <w:sz w:val="16"/>
-                <w:szCs w:val="16"/>
-              </w:rPr>
-              <w:t>NgxSpinnerModule</w:t>
-            </w:r>
-            <w:proofErr w:type="spellEnd"/>
-            <w:r>
-              <w:rPr>
-                <w:rFonts w:ascii="Consolas" w:eastAsia="Times New Roman" w:hAnsi="Consolas" w:cs="Times New Roman"/>
-                <w:color w:val="D4D4D4"/>
-                <w:sz w:val="16"/>
-                <w:szCs w:val="16"/>
-              </w:rPr>
-              <w:t xml:space="preserve"> } </w:t>
-            </w:r>
-            <w:r>
-              <w:rPr>
-                <w:rFonts w:ascii="Consolas" w:eastAsia="Times New Roman" w:hAnsi="Consolas" w:cs="Times New Roman"/>
-                <w:color w:val="C586C0"/>
-                <w:sz w:val="16"/>
-                <w:szCs w:val="16"/>
-              </w:rPr>
-              <w:t>from</w:t>
-            </w:r>
-            <w:r>
-              <w:rPr>
-                <w:rFonts w:ascii="Consolas" w:eastAsia="Times New Roman" w:hAnsi="Consolas" w:cs="Times New Roman"/>
-                <w:color w:val="D4D4D4"/>
-                <w:sz w:val="16"/>
-                <w:szCs w:val="16"/>
-              </w:rPr>
-              <w:t xml:space="preserve"> </w:t>
-            </w:r>
-            <w:r>
-              <w:rPr>
-                <w:rFonts w:ascii="Consolas" w:eastAsia="Times New Roman" w:hAnsi="Consolas" w:cs="Times New Roman"/>
-                <w:color w:val="CE9178"/>
-                <w:sz w:val="16"/>
-                <w:szCs w:val="16"/>
-              </w:rPr>
-              <w:t>'</w:t>
-            </w:r>
-            <w:proofErr w:type="spellStart"/>
-            <w:r>
-              <w:rPr>
-                <w:rFonts w:ascii="Consolas" w:eastAsia="Times New Roman" w:hAnsi="Consolas" w:cs="Times New Roman"/>
-                <w:color w:val="CE9178"/>
-                <w:sz w:val="16"/>
-                <w:szCs w:val="16"/>
-              </w:rPr>
-              <w:t>ngx</w:t>
-            </w:r>
-            <w:proofErr w:type="spellEnd"/>
-            <w:r>
-              <w:rPr>
-                <w:rFonts w:ascii="Consolas" w:eastAsia="Times New Roman" w:hAnsi="Consolas" w:cs="Times New Roman"/>
-                <w:color w:val="CE9178"/>
-                <w:sz w:val="16"/>
-                <w:szCs w:val="16"/>
-              </w:rPr>
-              <w:t>-spinner'</w:t>
-            </w:r>
-            <w:r>
-              <w:rPr>
-                <w:rFonts w:ascii="Consolas" w:eastAsia="Times New Roman" w:hAnsi="Consolas" w:cs="Times New Roman"/>
-                <w:color w:val="D4D4D4"/>
-                <w:sz w:val="16"/>
-                <w:szCs w:val="16"/>
-              </w:rPr>
-              <w:t>;</w:t>
-            </w:r>
-          </w:p>
-          <w:p>
-            <w:pPr>
-              <w:shd w:val="clear" w:color="auto" w:fill="1E1E1E"/>
-              <w:spacing w:line="285" w:lineRule="atLeast"/>
-              <w:rPr>
-                <w:sz w:val="16"/>
-                <w:szCs w:val="16"/>
-              </w:rPr>
-            </w:pPr>
-            <w:r>
-              <w:rPr>
-                <w:sz w:val="16"/>
-                <w:szCs w:val="16"/>
-              </w:rPr>
-              <w:t xml:space="preserve">Imports array add </w:t>
-            </w:r>
-          </w:p>
-          <w:p>
-            <w:pPr>
-              <w:shd w:val="clear" w:color="auto" w:fill="1E1E1E"/>
-              <w:spacing w:line="285" w:lineRule="atLeast"/>
-              <w:rPr>
-                <w:rFonts w:ascii="Consolas" w:eastAsia="Times New Roman" w:hAnsi="Consolas" w:cs="Times New Roman"/>
-                <w:color w:val="D4D4D4"/>
-                <w:sz w:val="16"/>
-                <w:szCs w:val="16"/>
-              </w:rPr>
-            </w:pPr>
-            <w:proofErr w:type="spellStart"/>
-            <w:r>
-              <w:rPr>
-                <w:rFonts w:ascii="Consolas" w:eastAsia="Times New Roman" w:hAnsi="Consolas" w:cs="Times New Roman"/>
-                <w:color w:val="4EC9B0"/>
-                <w:sz w:val="16"/>
-                <w:szCs w:val="16"/>
-              </w:rPr>
-              <w:t>ToastrModule</w:t>
-            </w:r>
-            <w:r>
-              <w:rPr>
-                <w:rFonts w:ascii="Consolas" w:eastAsia="Times New Roman" w:hAnsi="Consolas" w:cs="Times New Roman"/>
-                <w:color w:val="D4D4D4"/>
-                <w:sz w:val="16"/>
-                <w:szCs w:val="16"/>
-              </w:rPr>
-              <w:t>.</w:t>
-            </w:r>
-            <w:r>
-              <w:rPr>
-                <w:rFonts w:ascii="Consolas" w:eastAsia="Times New Roman" w:hAnsi="Consolas" w:cs="Times New Roman"/>
-                <w:color w:val="DCDCAA"/>
-                <w:sz w:val="16"/>
-                <w:szCs w:val="16"/>
-              </w:rPr>
-              <w:t>forRoot</w:t>
-            </w:r>
-            <w:proofErr w:type="spellEnd"/>
-            <w:r>
-              <w:rPr>
-                <w:rFonts w:ascii="Consolas" w:eastAsia="Times New Roman" w:hAnsi="Consolas" w:cs="Times New Roman"/>
-                <w:color w:val="D4D4D4"/>
-                <w:sz w:val="16"/>
-                <w:szCs w:val="16"/>
-              </w:rPr>
-              <w:t>({</w:t>
-            </w:r>
-            <w:proofErr w:type="spellStart"/>
-            <w:r>
-              <w:rPr>
-                <w:rFonts w:ascii="Consolas" w:eastAsia="Times New Roman" w:hAnsi="Consolas" w:cs="Times New Roman"/>
-                <w:color w:val="9CDCFE"/>
-                <w:sz w:val="16"/>
-                <w:szCs w:val="16"/>
-              </w:rPr>
-              <w:t>positionClass</w:t>
-            </w:r>
-            <w:proofErr w:type="spellEnd"/>
-            <w:r>
-              <w:rPr>
-                <w:rFonts w:ascii="Consolas" w:eastAsia="Times New Roman" w:hAnsi="Consolas" w:cs="Times New Roman"/>
-                <w:color w:val="9CDCFE"/>
-                <w:sz w:val="16"/>
-                <w:szCs w:val="16"/>
-              </w:rPr>
-              <w:t>:</w:t>
-            </w:r>
-            <w:r>
-              <w:rPr>
-                <w:rFonts w:ascii="Consolas" w:eastAsia="Times New Roman" w:hAnsi="Consolas" w:cs="Times New Roman"/>
-                <w:color w:val="D4D4D4"/>
-                <w:sz w:val="16"/>
-                <w:szCs w:val="16"/>
-              </w:rPr>
-              <w:t xml:space="preserve"> </w:t>
-            </w:r>
-            <w:r>
-              <w:rPr>
-                <w:rFonts w:ascii="Consolas" w:eastAsia="Times New Roman" w:hAnsi="Consolas" w:cs="Times New Roman"/>
-                <w:color w:val="CE9178"/>
-                <w:sz w:val="16"/>
-                <w:szCs w:val="16"/>
-              </w:rPr>
-              <w:t>'toast-bottom-right'</w:t>
-            </w:r>
-            <w:r>
-              <w:rPr>
-                <w:rFonts w:ascii="Consolas" w:eastAsia="Times New Roman" w:hAnsi="Consolas" w:cs="Times New Roman"/>
-                <w:color w:val="D4D4D4"/>
-                <w:sz w:val="16"/>
-                <w:szCs w:val="16"/>
-              </w:rPr>
-              <w:t>})</w:t>
-            </w:r>
-          </w:p>
-          <w:p>
-            <w:pPr>
-              <w:shd w:val="clear" w:color="auto" w:fill="1E1E1E"/>
-              <w:spacing w:line="285" w:lineRule="atLeast"/>
-              <w:rPr>
-                <w:rFonts w:ascii="Consolas" w:eastAsia="Times New Roman" w:hAnsi="Consolas" w:cs="Times New Roman"/>
-                <w:color w:val="D4D4D4"/>
-                <w:sz w:val="16"/>
-                <w:szCs w:val="16"/>
-              </w:rPr>
-            </w:pPr>
-            <w:proofErr w:type="spellStart"/>
-            <w:r>
-              <w:rPr>
-                <w:rFonts w:ascii="Consolas" w:eastAsia="Times New Roman" w:hAnsi="Consolas" w:cs="Times New Roman"/>
-                <w:color w:val="4EC9B0"/>
-                <w:sz w:val="16"/>
-                <w:szCs w:val="16"/>
-              </w:rPr>
-              <w:t>NgxSpinnerModule</w:t>
-            </w:r>
-            <w:proofErr w:type="spellEnd"/>
-          </w:p>
-          <w:p/>
         </w:tc>
       </w:tr>
     </w:tbl>
-    <w:p>
-      <w:pPr>
-        <w:pStyle w:val="Heading2"/>
-      </w:pPr>
-      <w:bookmarkStart w:id="54" w:name="_Toc114866340"/>
-      <w:r>
-        <w:t>Run the app</w:t>
-      </w:r>
-      <w:bookmarkEnd w:id="54"/>
-    </w:p>
-    <w:p>
-      <w:r>
-        <w:lastRenderedPageBreak/>
-        <w:t xml:space="preserve">Issue </w:t>
-      </w:r>
-      <w:r>
-        <w:rPr>
-          <w:color w:val="BF8F00" w:themeColor="accent4" w:themeShade="BF"/>
-        </w:rPr>
-        <w:t>ng serve</w:t>
-      </w:r>
-      <w:r>
-        <w:t xml:space="preserve"> command to run the app</w:t>
-      </w:r>
-    </w:p>
+    <w:p/>
     <w:p>
       <w:pPr>
         <w:rPr>
@@ -9643,7 +9778,7 @@
       <w:pPr>
         <w:pStyle w:val="Heading1"/>
       </w:pPr>
-      <w:bookmarkStart w:id="55" w:name="_Toc114866341"/>
+      <w:bookmarkStart w:id="55" w:name="_Toc115037557"/>
       <w:r>
         <w:lastRenderedPageBreak/>
         <w:t>E</w:t>
@@ -9657,7 +9792,7 @@
       <w:pPr>
         <w:pStyle w:val="Heading2"/>
       </w:pPr>
-      <w:bookmarkStart w:id="56" w:name="_Toc114866342"/>
+      <w:bookmarkStart w:id="56" w:name="_Toc115037558"/>
       <w:r>
         <w:t xml:space="preserve">Adding </w:t>
       </w:r>
@@ -9924,7 +10059,7 @@
       <w:pPr>
         <w:pStyle w:val="Heading2"/>
       </w:pPr>
-      <w:bookmarkStart w:id="57" w:name="_Toc114866343"/>
+      <w:bookmarkStart w:id="57" w:name="_Toc115037559"/>
       <w:r>
         <w:t>Angular Extensions</w:t>
       </w:r>
@@ -10120,7 +10255,7 @@
       <w:pPr>
         <w:pStyle w:val="Heading2"/>
       </w:pPr>
-      <w:bookmarkStart w:id="58" w:name="_Toc114866344"/>
+      <w:bookmarkStart w:id="58" w:name="_Toc115037560"/>
       <w:r>
         <w:t>Adding Packages</w:t>
       </w:r>

</xml_diff>

<commit_message>
0021 WebApi – User Registration 0022 Angular - Reactive Forms – Validators – Pipe – Reusable Controls – Input Date – Site Registration – Photo Editor Bug Fix
</commit_message>
<xml_diff>
--- a/Documents/0001 Project - Basic Info - Setup.docx
+++ b/Documents/0001 Project - Basic Info - Setup.docx
@@ -52,7 +52,7 @@
           <w:r>
             <w:fldChar w:fldCharType="separate"/>
           </w:r>
-          <w:hyperlink w:anchor="_Toc115037514" w:history="1">
+          <w:hyperlink w:anchor="_Toc115736830" w:history="1">
             <w:r>
               <w:rPr>
                 <w:rStyle w:val="Hyperlink"/>
@@ -79,7 +79,7 @@
                 <w:noProof/>
                 <w:webHidden/>
               </w:rPr>
-              <w:instrText xml:space="preserve"> PAGEREF _Toc115037514 \h </w:instrText>
+              <w:instrText xml:space="preserve"> PAGEREF _Toc115736830 \h </w:instrText>
             </w:r>
             <w:r>
               <w:rPr>
@@ -121,7 +121,7 @@
               <w:noProof/>
             </w:rPr>
           </w:pPr>
-          <w:hyperlink w:anchor="_Toc115037515" w:history="1">
+          <w:hyperlink w:anchor="_Toc115736831" w:history="1">
             <w:r>
               <w:rPr>
                 <w:rStyle w:val="Hyperlink"/>
@@ -148,7 +148,7 @@
                 <w:noProof/>
                 <w:webHidden/>
               </w:rPr>
-              <w:instrText xml:space="preserve"> PAGEREF _Toc115037515 \h </w:instrText>
+              <w:instrText xml:space="preserve"> PAGEREF _Toc115736831 \h </w:instrText>
             </w:r>
             <w:r>
               <w:rPr>
@@ -190,7 +190,7 @@
               <w:noProof/>
             </w:rPr>
           </w:pPr>
-          <w:hyperlink w:anchor="_Toc115037516" w:history="1">
+          <w:hyperlink w:anchor="_Toc115736832" w:history="1">
             <w:r>
               <w:rPr>
                 <w:rStyle w:val="Hyperlink"/>
@@ -217,7 +217,7 @@
                 <w:noProof/>
                 <w:webHidden/>
               </w:rPr>
-              <w:instrText xml:space="preserve"> PAGEREF _Toc115037516 \h </w:instrText>
+              <w:instrText xml:space="preserve"> PAGEREF _Toc115736832 \h </w:instrText>
             </w:r>
             <w:r>
               <w:rPr>
@@ -259,7 +259,7 @@
               <w:noProof/>
             </w:rPr>
           </w:pPr>
-          <w:hyperlink w:anchor="_Toc115037517" w:history="1">
+          <w:hyperlink w:anchor="_Toc115736833" w:history="1">
             <w:r>
               <w:rPr>
                 <w:rStyle w:val="Hyperlink"/>
@@ -286,7 +286,7 @@
                 <w:noProof/>
                 <w:webHidden/>
               </w:rPr>
-              <w:instrText xml:space="preserve"> PAGEREF _Toc115037517 \h </w:instrText>
+              <w:instrText xml:space="preserve"> PAGEREF _Toc115736833 \h </w:instrText>
             </w:r>
             <w:r>
               <w:rPr>
@@ -328,7 +328,7 @@
               <w:noProof/>
             </w:rPr>
           </w:pPr>
-          <w:hyperlink w:anchor="_Toc115037518" w:history="1">
+          <w:hyperlink w:anchor="_Toc115736834" w:history="1">
             <w:r>
               <w:rPr>
                 <w:rStyle w:val="Hyperlink"/>
@@ -355,7 +355,7 @@
                 <w:noProof/>
                 <w:webHidden/>
               </w:rPr>
-              <w:instrText xml:space="preserve"> PAGEREF _Toc115037518 \h </w:instrText>
+              <w:instrText xml:space="preserve"> PAGEREF _Toc115736834 \h </w:instrText>
             </w:r>
             <w:r>
               <w:rPr>
@@ -375,7 +375,7 @@
                 <w:noProof/>
                 <w:webHidden/>
               </w:rPr>
-              <w:t>3</w:t>
+              <w:t>4</w:t>
             </w:r>
             <w:r>
               <w:rPr>
@@ -397,7 +397,7 @@
               <w:noProof/>
             </w:rPr>
           </w:pPr>
-          <w:hyperlink w:anchor="_Toc115037519" w:history="1">
+          <w:hyperlink w:anchor="_Toc115736835" w:history="1">
             <w:r>
               <w:rPr>
                 <w:rStyle w:val="Hyperlink"/>
@@ -424,7 +424,7 @@
                 <w:noProof/>
                 <w:webHidden/>
               </w:rPr>
-              <w:instrText xml:space="preserve"> PAGEREF _Toc115037519 \h </w:instrText>
+              <w:instrText xml:space="preserve"> PAGEREF _Toc115736835 \h </w:instrText>
             </w:r>
             <w:r>
               <w:rPr>
@@ -466,7 +466,7 @@
               <w:noProof/>
             </w:rPr>
           </w:pPr>
-          <w:hyperlink w:anchor="_Toc115037520" w:history="1">
+          <w:hyperlink w:anchor="_Toc115736836" w:history="1">
             <w:r>
               <w:rPr>
                 <w:rStyle w:val="Hyperlink"/>
@@ -493,7 +493,7 @@
                 <w:noProof/>
                 <w:webHidden/>
               </w:rPr>
-              <w:instrText xml:space="preserve"> PAGEREF _Toc115037520 \h </w:instrText>
+              <w:instrText xml:space="preserve"> PAGEREF _Toc115736836 \h </w:instrText>
             </w:r>
             <w:r>
               <w:rPr>
@@ -535,7 +535,7 @@
               <w:noProof/>
             </w:rPr>
           </w:pPr>
-          <w:hyperlink w:anchor="_Toc115037521" w:history="1">
+          <w:hyperlink w:anchor="_Toc115736837" w:history="1">
             <w:r>
               <w:rPr>
                 <w:rStyle w:val="Hyperlink"/>
@@ -562,7 +562,7 @@
                 <w:noProof/>
                 <w:webHidden/>
               </w:rPr>
-              <w:instrText xml:space="preserve"> PAGEREF _Toc115037521 \h </w:instrText>
+              <w:instrText xml:space="preserve"> PAGEREF _Toc115736837 \h </w:instrText>
             </w:r>
             <w:r>
               <w:rPr>
@@ -604,7 +604,7 @@
               <w:noProof/>
             </w:rPr>
           </w:pPr>
-          <w:hyperlink w:anchor="_Toc115037522" w:history="1">
+          <w:hyperlink w:anchor="_Toc115736838" w:history="1">
             <w:r>
               <w:rPr>
                 <w:rStyle w:val="Hyperlink"/>
@@ -631,7 +631,7 @@
                 <w:noProof/>
                 <w:webHidden/>
               </w:rPr>
-              <w:instrText xml:space="preserve"> PAGEREF _Toc115037522 \h </w:instrText>
+              <w:instrText xml:space="preserve"> PAGEREF _Toc115736838 \h </w:instrText>
             </w:r>
             <w:r>
               <w:rPr>
@@ -673,7 +673,7 @@
               <w:noProof/>
             </w:rPr>
           </w:pPr>
-          <w:hyperlink w:anchor="_Toc115037523" w:history="1">
+          <w:hyperlink w:anchor="_Toc115736839" w:history="1">
             <w:r>
               <w:rPr>
                 <w:rStyle w:val="Hyperlink"/>
@@ -700,7 +700,7 @@
                 <w:noProof/>
                 <w:webHidden/>
               </w:rPr>
-              <w:instrText xml:space="preserve"> PAGEREF _Toc115037523 \h </w:instrText>
+              <w:instrText xml:space="preserve"> PAGEREF _Toc115736839 \h </w:instrText>
             </w:r>
             <w:r>
               <w:rPr>
@@ -742,7 +742,7 @@
               <w:noProof/>
             </w:rPr>
           </w:pPr>
-          <w:hyperlink w:anchor="_Toc115037524" w:history="1">
+          <w:hyperlink w:anchor="_Toc115736840" w:history="1">
             <w:r>
               <w:rPr>
                 <w:rStyle w:val="Hyperlink"/>
@@ -769,7 +769,7 @@
                 <w:noProof/>
                 <w:webHidden/>
               </w:rPr>
-              <w:instrText xml:space="preserve"> PAGEREF _Toc115037524 \h </w:instrText>
+              <w:instrText xml:space="preserve"> PAGEREF _Toc115736840 \h </w:instrText>
             </w:r>
             <w:r>
               <w:rPr>
@@ -789,7 +789,7 @@
                 <w:noProof/>
                 <w:webHidden/>
               </w:rPr>
-              <w:t>5</w:t>
+              <w:t>6</w:t>
             </w:r>
             <w:r>
               <w:rPr>
@@ -811,7 +811,7 @@
               <w:noProof/>
             </w:rPr>
           </w:pPr>
-          <w:hyperlink w:anchor="_Toc115037525" w:history="1">
+          <w:hyperlink w:anchor="_Toc115736841" w:history="1">
             <w:r>
               <w:rPr>
                 <w:rStyle w:val="Hyperlink"/>
@@ -838,7 +838,7 @@
                 <w:noProof/>
                 <w:webHidden/>
               </w:rPr>
-              <w:instrText xml:space="preserve"> PAGEREF _Toc115037525 \h </w:instrText>
+              <w:instrText xml:space="preserve"> PAGEREF _Toc115736841 \h </w:instrText>
             </w:r>
             <w:r>
               <w:rPr>
@@ -858,7 +858,7 @@
                 <w:noProof/>
                 <w:webHidden/>
               </w:rPr>
-              <w:t>5</w:t>
+              <w:t>6</w:t>
             </w:r>
             <w:r>
               <w:rPr>
@@ -880,7 +880,7 @@
               <w:noProof/>
             </w:rPr>
           </w:pPr>
-          <w:hyperlink w:anchor="_Toc115037526" w:history="1">
+          <w:hyperlink w:anchor="_Toc115736842" w:history="1">
             <w:r>
               <w:rPr>
                 <w:rStyle w:val="Hyperlink"/>
@@ -907,7 +907,7 @@
                 <w:noProof/>
                 <w:webHidden/>
               </w:rPr>
-              <w:instrText xml:space="preserve"> PAGEREF _Toc115037526 \h </w:instrText>
+              <w:instrText xml:space="preserve"> PAGEREF _Toc115736842 \h </w:instrText>
             </w:r>
             <w:r>
               <w:rPr>
@@ -927,7 +927,7 @@
                 <w:noProof/>
                 <w:webHidden/>
               </w:rPr>
-              <w:t>5</w:t>
+              <w:t>6</w:t>
             </w:r>
             <w:r>
               <w:rPr>
@@ -949,7 +949,7 @@
               <w:noProof/>
             </w:rPr>
           </w:pPr>
-          <w:hyperlink w:anchor="_Toc115037527" w:history="1">
+          <w:hyperlink w:anchor="_Toc115736843" w:history="1">
             <w:r>
               <w:rPr>
                 <w:rStyle w:val="Hyperlink"/>
@@ -976,7 +976,7 @@
                 <w:noProof/>
                 <w:webHidden/>
               </w:rPr>
-              <w:instrText xml:space="preserve"> PAGEREF _Toc115037527 \h </w:instrText>
+              <w:instrText xml:space="preserve"> PAGEREF _Toc115736843 \h </w:instrText>
             </w:r>
             <w:r>
               <w:rPr>
@@ -996,7 +996,7 @@
                 <w:noProof/>
                 <w:webHidden/>
               </w:rPr>
-              <w:t>5</w:t>
+              <w:t>6</w:t>
             </w:r>
             <w:r>
               <w:rPr>
@@ -1018,7 +1018,7 @@
               <w:noProof/>
             </w:rPr>
           </w:pPr>
-          <w:hyperlink w:anchor="_Toc115037528" w:history="1">
+          <w:hyperlink w:anchor="_Toc115736844" w:history="1">
             <w:r>
               <w:rPr>
                 <w:rStyle w:val="Hyperlink"/>
@@ -1045,7 +1045,7 @@
                 <w:noProof/>
                 <w:webHidden/>
               </w:rPr>
-              <w:instrText xml:space="preserve"> PAGEREF _Toc115037528 \h </w:instrText>
+              <w:instrText xml:space="preserve"> PAGEREF _Toc115736844 \h </w:instrText>
             </w:r>
             <w:r>
               <w:rPr>
@@ -1065,7 +1065,7 @@
                 <w:noProof/>
                 <w:webHidden/>
               </w:rPr>
-              <w:t>5</w:t>
+              <w:t>6</w:t>
             </w:r>
             <w:r>
               <w:rPr>
@@ -1087,7 +1087,7 @@
               <w:noProof/>
             </w:rPr>
           </w:pPr>
-          <w:hyperlink w:anchor="_Toc115037529" w:history="1">
+          <w:hyperlink w:anchor="_Toc115736845" w:history="1">
             <w:r>
               <w:rPr>
                 <w:rStyle w:val="Hyperlink"/>
@@ -1114,7 +1114,7 @@
                 <w:noProof/>
                 <w:webHidden/>
               </w:rPr>
-              <w:instrText xml:space="preserve"> PAGEREF _Toc115037529 \h </w:instrText>
+              <w:instrText xml:space="preserve"> PAGEREF _Toc115736845 \h </w:instrText>
             </w:r>
             <w:r>
               <w:rPr>
@@ -1134,7 +1134,7 @@
                 <w:noProof/>
                 <w:webHidden/>
               </w:rPr>
-              <w:t>5</w:t>
+              <w:t>6</w:t>
             </w:r>
             <w:r>
               <w:rPr>
@@ -1156,7 +1156,7 @@
               <w:noProof/>
             </w:rPr>
           </w:pPr>
-          <w:hyperlink w:anchor="_Toc115037530" w:history="1">
+          <w:hyperlink w:anchor="_Toc115736846" w:history="1">
             <w:r>
               <w:rPr>
                 <w:rStyle w:val="Hyperlink"/>
@@ -1183,7 +1183,7 @@
                 <w:noProof/>
                 <w:webHidden/>
               </w:rPr>
-              <w:instrText xml:space="preserve"> PAGEREF _Toc115037530 \h </w:instrText>
+              <w:instrText xml:space="preserve"> PAGEREF _Toc115736846 \h </w:instrText>
             </w:r>
             <w:r>
               <w:rPr>
@@ -1203,7 +1203,7 @@
                 <w:noProof/>
                 <w:webHidden/>
               </w:rPr>
-              <w:t>6</w:t>
+              <w:t>7</w:t>
             </w:r>
             <w:r>
               <w:rPr>
@@ -1225,7 +1225,7 @@
               <w:noProof/>
             </w:rPr>
           </w:pPr>
-          <w:hyperlink w:anchor="_Toc115037531" w:history="1">
+          <w:hyperlink w:anchor="_Toc115736847" w:history="1">
             <w:r>
               <w:rPr>
                 <w:rStyle w:val="Hyperlink"/>
@@ -1252,7 +1252,7 @@
                 <w:noProof/>
                 <w:webHidden/>
               </w:rPr>
-              <w:instrText xml:space="preserve"> PAGEREF _Toc115037531 \h </w:instrText>
+              <w:instrText xml:space="preserve"> PAGEREF _Toc115736847 \h </w:instrText>
             </w:r>
             <w:r>
               <w:rPr>
@@ -1272,7 +1272,7 @@
                 <w:noProof/>
                 <w:webHidden/>
               </w:rPr>
-              <w:t>6</w:t>
+              <w:t>7</w:t>
             </w:r>
             <w:r>
               <w:rPr>
@@ -1294,7 +1294,7 @@
               <w:noProof/>
             </w:rPr>
           </w:pPr>
-          <w:hyperlink w:anchor="_Toc115037532" w:history="1">
+          <w:hyperlink w:anchor="_Toc115736848" w:history="1">
             <w:r>
               <w:rPr>
                 <w:rStyle w:val="Hyperlink"/>
@@ -1321,7 +1321,7 @@
                 <w:noProof/>
                 <w:webHidden/>
               </w:rPr>
-              <w:instrText xml:space="preserve"> PAGEREF _Toc115037532 \h </w:instrText>
+              <w:instrText xml:space="preserve"> PAGEREF _Toc115736848 \h </w:instrText>
             </w:r>
             <w:r>
               <w:rPr>
@@ -1341,7 +1341,7 @@
                 <w:noProof/>
                 <w:webHidden/>
               </w:rPr>
-              <w:t>6</w:t>
+              <w:t>7</w:t>
             </w:r>
             <w:r>
               <w:rPr>
@@ -1363,7 +1363,7 @@
               <w:noProof/>
             </w:rPr>
           </w:pPr>
-          <w:hyperlink w:anchor="_Toc115037533" w:history="1">
+          <w:hyperlink w:anchor="_Toc115736849" w:history="1">
             <w:r>
               <w:rPr>
                 <w:rStyle w:val="Hyperlink"/>
@@ -1390,7 +1390,7 @@
                 <w:noProof/>
                 <w:webHidden/>
               </w:rPr>
-              <w:instrText xml:space="preserve"> PAGEREF _Toc115037533 \h </w:instrText>
+              <w:instrText xml:space="preserve"> PAGEREF _Toc115736849 \h </w:instrText>
             </w:r>
             <w:r>
               <w:rPr>
@@ -1410,7 +1410,7 @@
                 <w:noProof/>
                 <w:webHidden/>
               </w:rPr>
-              <w:t>6</w:t>
+              <w:t>7</w:t>
             </w:r>
             <w:r>
               <w:rPr>
@@ -1432,7 +1432,7 @@
               <w:noProof/>
             </w:rPr>
           </w:pPr>
-          <w:hyperlink w:anchor="_Toc115037534" w:history="1">
+          <w:hyperlink w:anchor="_Toc115736850" w:history="1">
             <w:r>
               <w:rPr>
                 <w:rStyle w:val="Hyperlink"/>
@@ -1459,7 +1459,7 @@
                 <w:noProof/>
                 <w:webHidden/>
               </w:rPr>
-              <w:instrText xml:space="preserve"> PAGEREF _Toc115037534 \h </w:instrText>
+              <w:instrText xml:space="preserve"> PAGEREF _Toc115736850 \h </w:instrText>
             </w:r>
             <w:r>
               <w:rPr>
@@ -1479,7 +1479,7 @@
                 <w:noProof/>
                 <w:webHidden/>
               </w:rPr>
-              <w:t>6</w:t>
+              <w:t>7</w:t>
             </w:r>
             <w:r>
               <w:rPr>
@@ -1501,7 +1501,7 @@
               <w:noProof/>
             </w:rPr>
           </w:pPr>
-          <w:hyperlink w:anchor="_Toc115037535" w:history="1">
+          <w:hyperlink w:anchor="_Toc115736851" w:history="1">
             <w:r>
               <w:rPr>
                 <w:rStyle w:val="Hyperlink"/>
@@ -1528,7 +1528,7 @@
                 <w:noProof/>
                 <w:webHidden/>
               </w:rPr>
-              <w:instrText xml:space="preserve"> PAGEREF _Toc115037535 \h </w:instrText>
+              <w:instrText xml:space="preserve"> PAGEREF _Toc115736851 \h </w:instrText>
             </w:r>
             <w:r>
               <w:rPr>
@@ -1548,7 +1548,7 @@
                 <w:noProof/>
                 <w:webHidden/>
               </w:rPr>
-              <w:t>6</w:t>
+              <w:t>7</w:t>
             </w:r>
             <w:r>
               <w:rPr>
@@ -1570,7 +1570,7 @@
               <w:noProof/>
             </w:rPr>
           </w:pPr>
-          <w:hyperlink w:anchor="_Toc115037536" w:history="1">
+          <w:hyperlink w:anchor="_Toc115736852" w:history="1">
             <w:r>
               <w:rPr>
                 <w:rStyle w:val="Hyperlink"/>
@@ -1597,7 +1597,7 @@
                 <w:noProof/>
                 <w:webHidden/>
               </w:rPr>
-              <w:instrText xml:space="preserve"> PAGEREF _Toc115037536 \h </w:instrText>
+              <w:instrText xml:space="preserve"> PAGEREF _Toc115736852 \h </w:instrText>
             </w:r>
             <w:r>
               <w:rPr>
@@ -1617,7 +1617,7 @@
                 <w:noProof/>
                 <w:webHidden/>
               </w:rPr>
-              <w:t>6</w:t>
+              <w:t>7</w:t>
             </w:r>
             <w:r>
               <w:rPr>
@@ -1639,7 +1639,7 @@
               <w:noProof/>
             </w:rPr>
           </w:pPr>
-          <w:hyperlink w:anchor="_Toc115037537" w:history="1">
+          <w:hyperlink w:anchor="_Toc115736853" w:history="1">
             <w:r>
               <w:rPr>
                 <w:rStyle w:val="Hyperlink"/>
@@ -1666,7 +1666,7 @@
                 <w:noProof/>
                 <w:webHidden/>
               </w:rPr>
-              <w:instrText xml:space="preserve"> PAGEREF _Toc115037537 \h </w:instrText>
+              <w:instrText xml:space="preserve"> PAGEREF _Toc115736853 \h </w:instrText>
             </w:r>
             <w:r>
               <w:rPr>
@@ -1686,7 +1686,7 @@
                 <w:noProof/>
                 <w:webHidden/>
               </w:rPr>
-              <w:t>6</w:t>
+              <w:t>7</w:t>
             </w:r>
             <w:r>
               <w:rPr>
@@ -1708,7 +1708,7 @@
               <w:noProof/>
             </w:rPr>
           </w:pPr>
-          <w:hyperlink w:anchor="_Toc115037538" w:history="1">
+          <w:hyperlink w:anchor="_Toc115736854" w:history="1">
             <w:r>
               <w:rPr>
                 <w:rStyle w:val="Hyperlink"/>
@@ -1735,7 +1735,7 @@
                 <w:noProof/>
                 <w:webHidden/>
               </w:rPr>
-              <w:instrText xml:space="preserve"> PAGEREF _Toc115037538 \h </w:instrText>
+              <w:instrText xml:space="preserve"> PAGEREF _Toc115736854 \h </w:instrText>
             </w:r>
             <w:r>
               <w:rPr>
@@ -1755,7 +1755,7 @@
                 <w:noProof/>
                 <w:webHidden/>
               </w:rPr>
-              <w:t>6</w:t>
+              <w:t>7</w:t>
             </w:r>
             <w:r>
               <w:rPr>
@@ -1777,7 +1777,7 @@
               <w:noProof/>
             </w:rPr>
           </w:pPr>
-          <w:hyperlink w:anchor="_Toc115037539" w:history="1">
+          <w:hyperlink w:anchor="_Toc115736855" w:history="1">
             <w:r>
               <w:rPr>
                 <w:rStyle w:val="Hyperlink"/>
@@ -1804,7 +1804,7 @@
                 <w:noProof/>
                 <w:webHidden/>
               </w:rPr>
-              <w:instrText xml:space="preserve"> PAGEREF _Toc115037539 \h </w:instrText>
+              <w:instrText xml:space="preserve"> PAGEREF _Toc115736855 \h </w:instrText>
             </w:r>
             <w:r>
               <w:rPr>
@@ -1824,7 +1824,7 @@
                 <w:noProof/>
                 <w:webHidden/>
               </w:rPr>
-              <w:t>7</w:t>
+              <w:t>8</w:t>
             </w:r>
             <w:r>
               <w:rPr>
@@ -1846,7 +1846,7 @@
               <w:noProof/>
             </w:rPr>
           </w:pPr>
-          <w:hyperlink w:anchor="_Toc115037540" w:history="1">
+          <w:hyperlink w:anchor="_Toc115736856" w:history="1">
             <w:r>
               <w:rPr>
                 <w:rStyle w:val="Hyperlink"/>
@@ -1873,7 +1873,7 @@
                 <w:noProof/>
                 <w:webHidden/>
               </w:rPr>
-              <w:instrText xml:space="preserve"> PAGEREF _Toc115037540 \h </w:instrText>
+              <w:instrText xml:space="preserve"> PAGEREF _Toc115736856 \h </w:instrText>
             </w:r>
             <w:r>
               <w:rPr>
@@ -1893,7 +1893,7 @@
                 <w:noProof/>
                 <w:webHidden/>
               </w:rPr>
-              <w:t>7</w:t>
+              <w:t>8</w:t>
             </w:r>
             <w:r>
               <w:rPr>
@@ -1915,7 +1915,7 @@
               <w:noProof/>
             </w:rPr>
           </w:pPr>
-          <w:hyperlink w:anchor="_Toc115037541" w:history="1">
+          <w:hyperlink w:anchor="_Toc115736857" w:history="1">
             <w:r>
               <w:rPr>
                 <w:rStyle w:val="Hyperlink"/>
@@ -1942,7 +1942,7 @@
                 <w:noProof/>
                 <w:webHidden/>
               </w:rPr>
-              <w:instrText xml:space="preserve"> PAGEREF _Toc115037541 \h </w:instrText>
+              <w:instrText xml:space="preserve"> PAGEREF _Toc115736857 \h </w:instrText>
             </w:r>
             <w:r>
               <w:rPr>
@@ -1962,7 +1962,7 @@
                 <w:noProof/>
                 <w:webHidden/>
               </w:rPr>
-              <w:t>7</w:t>
+              <w:t>8</w:t>
             </w:r>
             <w:r>
               <w:rPr>
@@ -1984,7 +1984,7 @@
               <w:noProof/>
             </w:rPr>
           </w:pPr>
-          <w:hyperlink w:anchor="_Toc115037542" w:history="1">
+          <w:hyperlink w:anchor="_Toc115736858" w:history="1">
             <w:r>
               <w:rPr>
                 <w:rStyle w:val="Hyperlink"/>
@@ -2011,7 +2011,7 @@
                 <w:noProof/>
                 <w:webHidden/>
               </w:rPr>
-              <w:instrText xml:space="preserve"> PAGEREF _Toc115037542 \h </w:instrText>
+              <w:instrText xml:space="preserve"> PAGEREF _Toc115736858 \h </w:instrText>
             </w:r>
             <w:r>
               <w:rPr>
@@ -2031,7 +2031,7 @@
                 <w:noProof/>
                 <w:webHidden/>
               </w:rPr>
-              <w:t>7</w:t>
+              <w:t>8</w:t>
             </w:r>
             <w:r>
               <w:rPr>
@@ -2053,7 +2053,7 @@
               <w:noProof/>
             </w:rPr>
           </w:pPr>
-          <w:hyperlink w:anchor="_Toc115037543" w:history="1">
+          <w:hyperlink w:anchor="_Toc115736859" w:history="1">
             <w:r>
               <w:rPr>
                 <w:rStyle w:val="Hyperlink"/>
@@ -2080,7 +2080,7 @@
                 <w:noProof/>
                 <w:webHidden/>
               </w:rPr>
-              <w:instrText xml:space="preserve"> PAGEREF _Toc115037543 \h </w:instrText>
+              <w:instrText xml:space="preserve"> PAGEREF _Toc115736859 \h </w:instrText>
             </w:r>
             <w:r>
               <w:rPr>
@@ -2100,7 +2100,7 @@
                 <w:noProof/>
                 <w:webHidden/>
               </w:rPr>
-              <w:t>7</w:t>
+              <w:t>8</w:t>
             </w:r>
             <w:r>
               <w:rPr>
@@ -2122,7 +2122,7 @@
               <w:noProof/>
             </w:rPr>
           </w:pPr>
-          <w:hyperlink w:anchor="_Toc115037544" w:history="1">
+          <w:hyperlink w:anchor="_Toc115736860" w:history="1">
             <w:r>
               <w:rPr>
                 <w:rStyle w:val="Hyperlink"/>
@@ -2149,7 +2149,7 @@
                 <w:noProof/>
                 <w:webHidden/>
               </w:rPr>
-              <w:instrText xml:space="preserve"> PAGEREF _Toc115037544 \h </w:instrText>
+              <w:instrText xml:space="preserve"> PAGEREF _Toc115736860 \h </w:instrText>
             </w:r>
             <w:r>
               <w:rPr>
@@ -2169,7 +2169,7 @@
                 <w:noProof/>
                 <w:webHidden/>
               </w:rPr>
-              <w:t>7</w:t>
+              <w:t>8</w:t>
             </w:r>
             <w:r>
               <w:rPr>
@@ -2191,7 +2191,7 @@
               <w:noProof/>
             </w:rPr>
           </w:pPr>
-          <w:hyperlink w:anchor="_Toc115037545" w:history="1">
+          <w:hyperlink w:anchor="_Toc115736861" w:history="1">
             <w:r>
               <w:rPr>
                 <w:rStyle w:val="Hyperlink"/>
@@ -2218,7 +2218,7 @@
                 <w:noProof/>
                 <w:webHidden/>
               </w:rPr>
-              <w:instrText xml:space="preserve"> PAGEREF _Toc115037545 \h </w:instrText>
+              <w:instrText xml:space="preserve"> PAGEREF _Toc115736861 \h </w:instrText>
             </w:r>
             <w:r>
               <w:rPr>
@@ -2238,7 +2238,7 @@
                 <w:noProof/>
                 <w:webHidden/>
               </w:rPr>
-              <w:t>7</w:t>
+              <w:t>8</w:t>
             </w:r>
             <w:r>
               <w:rPr>
@@ -2260,7 +2260,7 @@
               <w:noProof/>
             </w:rPr>
           </w:pPr>
-          <w:hyperlink w:anchor="_Toc115037546" w:history="1">
+          <w:hyperlink w:anchor="_Toc115736862" w:history="1">
             <w:r>
               <w:rPr>
                 <w:rStyle w:val="Hyperlink"/>
@@ -2287,7 +2287,7 @@
                 <w:noProof/>
                 <w:webHidden/>
               </w:rPr>
-              <w:instrText xml:space="preserve"> PAGEREF _Toc115037546 \h </w:instrText>
+              <w:instrText xml:space="preserve"> PAGEREF _Toc115736862 \h </w:instrText>
             </w:r>
             <w:r>
               <w:rPr>
@@ -2307,7 +2307,7 @@
                 <w:noProof/>
                 <w:webHidden/>
               </w:rPr>
-              <w:t>9</w:t>
+              <w:t>10</w:t>
             </w:r>
             <w:r>
               <w:rPr>
@@ -2329,7 +2329,7 @@
               <w:noProof/>
             </w:rPr>
           </w:pPr>
-          <w:hyperlink w:anchor="_Toc115037547" w:history="1">
+          <w:hyperlink w:anchor="_Toc115736863" w:history="1">
             <w:r>
               <w:rPr>
                 <w:rStyle w:val="Hyperlink"/>
@@ -2356,7 +2356,7 @@
                 <w:noProof/>
                 <w:webHidden/>
               </w:rPr>
-              <w:instrText xml:space="preserve"> PAGEREF _Toc115037547 \h </w:instrText>
+              <w:instrText xml:space="preserve"> PAGEREF _Toc115736863 \h </w:instrText>
             </w:r>
             <w:r>
               <w:rPr>
@@ -2376,7 +2376,7 @@
                 <w:noProof/>
                 <w:webHidden/>
               </w:rPr>
-              <w:t>9</w:t>
+              <w:t>10</w:t>
             </w:r>
             <w:r>
               <w:rPr>
@@ -2398,7 +2398,7 @@
               <w:noProof/>
             </w:rPr>
           </w:pPr>
-          <w:hyperlink w:anchor="_Toc115037548" w:history="1">
+          <w:hyperlink w:anchor="_Toc115736864" w:history="1">
             <w:r>
               <w:rPr>
                 <w:rStyle w:val="Hyperlink"/>
@@ -2425,7 +2425,7 @@
                 <w:noProof/>
                 <w:webHidden/>
               </w:rPr>
-              <w:instrText xml:space="preserve"> PAGEREF _Toc115037548 \h </w:instrText>
+              <w:instrText xml:space="preserve"> PAGEREF _Toc115736864 \h </w:instrText>
             </w:r>
             <w:r>
               <w:rPr>
@@ -2445,7 +2445,7 @@
                 <w:noProof/>
                 <w:webHidden/>
               </w:rPr>
-              <w:t>9</w:t>
+              <w:t>10</w:t>
             </w:r>
             <w:r>
               <w:rPr>
@@ -2467,7 +2467,7 @@
               <w:noProof/>
             </w:rPr>
           </w:pPr>
-          <w:hyperlink w:anchor="_Toc115037549" w:history="1">
+          <w:hyperlink w:anchor="_Toc115736865" w:history="1">
             <w:r>
               <w:rPr>
                 <w:rStyle w:val="Hyperlink"/>
@@ -2494,7 +2494,7 @@
                 <w:noProof/>
                 <w:webHidden/>
               </w:rPr>
-              <w:instrText xml:space="preserve"> PAGEREF _Toc115037549 \h </w:instrText>
+              <w:instrText xml:space="preserve"> PAGEREF _Toc115736865 \h </w:instrText>
             </w:r>
             <w:r>
               <w:rPr>
@@ -2514,7 +2514,7 @@
                 <w:noProof/>
                 <w:webHidden/>
               </w:rPr>
-              <w:t>9</w:t>
+              <w:t>10</w:t>
             </w:r>
             <w:r>
               <w:rPr>
@@ -2536,7 +2536,7 @@
               <w:noProof/>
             </w:rPr>
           </w:pPr>
-          <w:hyperlink w:anchor="_Toc115037550" w:history="1">
+          <w:hyperlink w:anchor="_Toc115736866" w:history="1">
             <w:r>
               <w:rPr>
                 <w:rStyle w:val="Hyperlink"/>
@@ -2563,7 +2563,7 @@
                 <w:noProof/>
                 <w:webHidden/>
               </w:rPr>
-              <w:instrText xml:space="preserve"> PAGEREF _Toc115037550 \h </w:instrText>
+              <w:instrText xml:space="preserve"> PAGEREF _Toc115736866 \h </w:instrText>
             </w:r>
             <w:r>
               <w:rPr>
@@ -2583,7 +2583,7 @@
                 <w:noProof/>
                 <w:webHidden/>
               </w:rPr>
-              <w:t>9</w:t>
+              <w:t>10</w:t>
             </w:r>
             <w:r>
               <w:rPr>
@@ -2605,7 +2605,7 @@
               <w:noProof/>
             </w:rPr>
           </w:pPr>
-          <w:hyperlink w:anchor="_Toc115037551" w:history="1">
+          <w:hyperlink w:anchor="_Toc115736867" w:history="1">
             <w:r>
               <w:rPr>
                 <w:rStyle w:val="Hyperlink"/>
@@ -2632,7 +2632,7 @@
                 <w:noProof/>
                 <w:webHidden/>
               </w:rPr>
-              <w:instrText xml:space="preserve"> PAGEREF _Toc115037551 \h </w:instrText>
+              <w:instrText xml:space="preserve"> PAGEREF _Toc115736867 \h </w:instrText>
             </w:r>
             <w:r>
               <w:rPr>
@@ -2652,7 +2652,7 @@
                 <w:noProof/>
                 <w:webHidden/>
               </w:rPr>
-              <w:t>9</w:t>
+              <w:t>10</w:t>
             </w:r>
             <w:r>
               <w:rPr>
@@ -2674,7 +2674,7 @@
               <w:noProof/>
             </w:rPr>
           </w:pPr>
-          <w:hyperlink w:anchor="_Toc115037552" w:history="1">
+          <w:hyperlink w:anchor="_Toc115736868" w:history="1">
             <w:r>
               <w:rPr>
                 <w:rStyle w:val="Hyperlink"/>
@@ -2701,7 +2701,7 @@
                 <w:noProof/>
                 <w:webHidden/>
               </w:rPr>
-              <w:instrText xml:space="preserve"> PAGEREF _Toc115037552 \h </w:instrText>
+              <w:instrText xml:space="preserve"> PAGEREF _Toc115736868 \h </w:instrText>
             </w:r>
             <w:r>
               <w:rPr>
@@ -2721,7 +2721,7 @@
                 <w:noProof/>
                 <w:webHidden/>
               </w:rPr>
-              <w:t>9</w:t>
+              <w:t>10</w:t>
             </w:r>
             <w:r>
               <w:rPr>
@@ -2743,7 +2743,7 @@
               <w:noProof/>
             </w:rPr>
           </w:pPr>
-          <w:hyperlink w:anchor="_Toc115037553" w:history="1">
+          <w:hyperlink w:anchor="_Toc115736869" w:history="1">
             <w:r>
               <w:rPr>
                 <w:rStyle w:val="Hyperlink"/>
@@ -2770,7 +2770,7 @@
                 <w:noProof/>
                 <w:webHidden/>
               </w:rPr>
-              <w:instrText xml:space="preserve"> PAGEREF _Toc115037553 \h </w:instrText>
+              <w:instrText xml:space="preserve"> PAGEREF _Toc115736869 \h </w:instrText>
             </w:r>
             <w:r>
               <w:rPr>
@@ -2790,7 +2790,7 @@
                 <w:noProof/>
                 <w:webHidden/>
               </w:rPr>
-              <w:t>9</w:t>
+              <w:t>10</w:t>
             </w:r>
             <w:r>
               <w:rPr>
@@ -2812,7 +2812,7 @@
               <w:noProof/>
             </w:rPr>
           </w:pPr>
-          <w:hyperlink w:anchor="_Toc115037554" w:history="1">
+          <w:hyperlink w:anchor="_Toc115736870" w:history="1">
             <w:r>
               <w:rPr>
                 <w:rStyle w:val="Hyperlink"/>
@@ -2839,7 +2839,7 @@
                 <w:noProof/>
                 <w:webHidden/>
               </w:rPr>
-              <w:instrText xml:space="preserve"> PAGEREF _Toc115037554 \h </w:instrText>
+              <w:instrText xml:space="preserve"> PAGEREF _Toc115736870 \h </w:instrText>
             </w:r>
             <w:r>
               <w:rPr>
@@ -2859,7 +2859,7 @@
                 <w:noProof/>
                 <w:webHidden/>
               </w:rPr>
-              <w:t>9</w:t>
+              <w:t>10</w:t>
             </w:r>
             <w:r>
               <w:rPr>
@@ -2881,7 +2881,7 @@
               <w:noProof/>
             </w:rPr>
           </w:pPr>
-          <w:hyperlink w:anchor="_Toc115037555" w:history="1">
+          <w:hyperlink w:anchor="_Toc115736871" w:history="1">
             <w:r>
               <w:rPr>
                 <w:rStyle w:val="Hyperlink"/>
@@ -2908,7 +2908,7 @@
                 <w:noProof/>
                 <w:webHidden/>
               </w:rPr>
-              <w:instrText xml:space="preserve"> PAGEREF _Toc115037555 \h </w:instrText>
+              <w:instrText xml:space="preserve"> PAGEREF _Toc115736871 \h </w:instrText>
             </w:r>
             <w:r>
               <w:rPr>
@@ -2928,7 +2928,7 @@
                 <w:noProof/>
                 <w:webHidden/>
               </w:rPr>
-              <w:t>9</w:t>
+              <w:t>10</w:t>
             </w:r>
             <w:r>
               <w:rPr>
@@ -2950,7 +2950,7 @@
               <w:noProof/>
             </w:rPr>
           </w:pPr>
-          <w:hyperlink w:anchor="_Toc115037556" w:history="1">
+          <w:hyperlink w:anchor="_Toc115736872" w:history="1">
             <w:r>
               <w:rPr>
                 <w:rStyle w:val="Hyperlink"/>
@@ -2977,7 +2977,7 @@
                 <w:noProof/>
                 <w:webHidden/>
               </w:rPr>
-              <w:instrText xml:space="preserve"> PAGEREF _Toc115037556 \h </w:instrText>
+              <w:instrText xml:space="preserve"> PAGEREF _Toc115736872 \h </w:instrText>
             </w:r>
             <w:r>
               <w:rPr>
@@ -2997,7 +2997,7 @@
                 <w:noProof/>
                 <w:webHidden/>
               </w:rPr>
-              <w:t>10</w:t>
+              <w:t>11</w:t>
             </w:r>
             <w:r>
               <w:rPr>
@@ -3019,7 +3019,7 @@
               <w:noProof/>
             </w:rPr>
           </w:pPr>
-          <w:hyperlink w:anchor="_Toc115037557" w:history="1">
+          <w:hyperlink w:anchor="_Toc115736873" w:history="1">
             <w:r>
               <w:rPr>
                 <w:rStyle w:val="Hyperlink"/>
@@ -3046,7 +3046,7 @@
                 <w:noProof/>
                 <w:webHidden/>
               </w:rPr>
-              <w:instrText xml:space="preserve"> PAGEREF _Toc115037557 \h </w:instrText>
+              <w:instrText xml:space="preserve"> PAGEREF _Toc115736873 \h </w:instrText>
             </w:r>
             <w:r>
               <w:rPr>
@@ -3066,7 +3066,7 @@
                 <w:noProof/>
                 <w:webHidden/>
               </w:rPr>
-              <w:t>11</w:t>
+              <w:t>12</w:t>
             </w:r>
             <w:r>
               <w:rPr>
@@ -3088,7 +3088,7 @@
               <w:noProof/>
             </w:rPr>
           </w:pPr>
-          <w:hyperlink w:anchor="_Toc115037558" w:history="1">
+          <w:hyperlink w:anchor="_Toc115736874" w:history="1">
             <w:r>
               <w:rPr>
                 <w:rStyle w:val="Hyperlink"/>
@@ -3115,7 +3115,7 @@
                 <w:noProof/>
                 <w:webHidden/>
               </w:rPr>
-              <w:instrText xml:space="preserve"> PAGEREF _Toc115037558 \h </w:instrText>
+              <w:instrText xml:space="preserve"> PAGEREF _Toc115736874 \h </w:instrText>
             </w:r>
             <w:r>
               <w:rPr>
@@ -3135,7 +3135,7 @@
                 <w:noProof/>
                 <w:webHidden/>
               </w:rPr>
-              <w:t>11</w:t>
+              <w:t>12</w:t>
             </w:r>
             <w:r>
               <w:rPr>
@@ -3157,7 +3157,7 @@
               <w:noProof/>
             </w:rPr>
           </w:pPr>
-          <w:hyperlink w:anchor="_Toc115037559" w:history="1">
+          <w:hyperlink w:anchor="_Toc115736875" w:history="1">
             <w:r>
               <w:rPr>
                 <w:rStyle w:val="Hyperlink"/>
@@ -3184,7 +3184,7 @@
                 <w:noProof/>
                 <w:webHidden/>
               </w:rPr>
-              <w:instrText xml:space="preserve"> PAGEREF _Toc115037559 \h </w:instrText>
+              <w:instrText xml:space="preserve"> PAGEREF _Toc115736875 \h </w:instrText>
             </w:r>
             <w:r>
               <w:rPr>
@@ -3204,7 +3204,7 @@
                 <w:noProof/>
                 <w:webHidden/>
               </w:rPr>
-              <w:t>11</w:t>
+              <w:t>12</w:t>
             </w:r>
             <w:r>
               <w:rPr>
@@ -3226,7 +3226,7 @@
               <w:noProof/>
             </w:rPr>
           </w:pPr>
-          <w:hyperlink w:anchor="_Toc115037560" w:history="1">
+          <w:hyperlink w:anchor="_Toc115736876" w:history="1">
             <w:r>
               <w:rPr>
                 <w:rStyle w:val="Hyperlink"/>
@@ -3253,7 +3253,7 @@
                 <w:noProof/>
                 <w:webHidden/>
               </w:rPr>
-              <w:instrText xml:space="preserve"> PAGEREF _Toc115037560 \h </w:instrText>
+              <w:instrText xml:space="preserve"> PAGEREF _Toc115736876 \h </w:instrText>
             </w:r>
             <w:r>
               <w:rPr>
@@ -3273,7 +3273,7 @@
                 <w:noProof/>
                 <w:webHidden/>
               </w:rPr>
-              <w:t>11</w:t>
+              <w:t>12</w:t>
             </w:r>
             <w:r>
               <w:rPr>
@@ -3313,7 +3313,7 @@
       <w:pPr>
         <w:pStyle w:val="Heading1"/>
       </w:pPr>
-      <w:bookmarkStart w:id="0" w:name="_Toc115037514"/>
+      <w:bookmarkStart w:id="0" w:name="_Toc115736830"/>
       <w:r>
         <w:lastRenderedPageBreak/>
         <w:t>Documents</w:t>
@@ -4026,6 +4026,11 @@
           <w:ilvl w:val="0"/>
           <w:numId w:val="7"/>
         </w:numPr>
+        <w:rPr>
+          <w:rStyle w:val="Hyperlink"/>
+          <w:color w:val="auto"/>
+          <w:u w:val="none"/>
+        </w:rPr>
       </w:pPr>
       <w:hyperlink r:id="rId25" w:history="1">
         <w:r>
@@ -4066,9 +4071,138 @@
     </w:p>
     <w:p>
       <w:pPr>
+        <w:pStyle w:val="ListParagraph"/>
+        <w:numPr>
+          <w:ilvl w:val="0"/>
+          <w:numId w:val="7"/>
+        </w:numPr>
+      </w:pPr>
+      <w:hyperlink r:id="rId26" w:history="1">
+        <w:r>
+          <w:rPr>
+            <w:rStyle w:val="Hyperlink"/>
+          </w:rPr>
+          <w:t xml:space="preserve">0019 </w:t>
+        </w:r>
+        <w:proofErr w:type="spellStart"/>
+        <w:r>
+          <w:rPr>
+            <w:rStyle w:val="Hyperlink"/>
+          </w:rPr>
+          <w:t>Webapi</w:t>
+        </w:r>
+        <w:proofErr w:type="spellEnd"/>
+        <w:r>
+          <w:rPr>
+            <w:rStyle w:val="Hyperlink"/>
+          </w:rPr>
+          <w:t xml:space="preserve"> – </w:t>
+        </w:r>
+        <w:proofErr w:type="spellStart"/>
+        <w:r>
+          <w:rPr>
+            <w:rStyle w:val="Hyperlink"/>
+          </w:rPr>
+          <w:t>Cloudinary</w:t>
+        </w:r>
+        <w:proofErr w:type="spellEnd"/>
+        <w:r>
+          <w:rPr>
+            <w:rStyle w:val="Hyperlink"/>
+          </w:rPr>
+          <w:t xml:space="preserve"> – Image Upload – Custom Exception - Middleware Exception Update - 201 </w:t>
+        </w:r>
+        <w:proofErr w:type="spellStart"/>
+        <w:r>
+          <w:rPr>
+            <w:rStyle w:val="Hyperlink"/>
+          </w:rPr>
+          <w:t>CreatedLocationHeader</w:t>
+        </w:r>
+        <w:proofErr w:type="spellEnd"/>
+        <w:r>
+          <w:rPr>
+            <w:rStyle w:val="Hyperlink"/>
+          </w:rPr>
+          <w:t xml:space="preserve"> – Photo DeleteMakeActive.docx</w:t>
+        </w:r>
+      </w:hyperlink>
+    </w:p>
+    <w:p>
+      <w:pPr>
+        <w:pStyle w:val="ListParagraph"/>
+        <w:numPr>
+          <w:ilvl w:val="0"/>
+          <w:numId w:val="7"/>
+        </w:numPr>
+        <w:rPr>
+          <w:rStyle w:val="Hyperlink"/>
+          <w:color w:val="auto"/>
+          <w:u w:val="none"/>
+        </w:rPr>
+      </w:pPr>
+      <w:hyperlink r:id="rId27" w:history="1">
+        <w:r>
+          <w:rPr>
+            <w:rStyle w:val="Hyperlink"/>
+          </w:rPr>
+          <w:t>0020 Angular – Photo Editor – Ng2-File-Upload – Mark Photo Active - Delete .docx</w:t>
+        </w:r>
+      </w:hyperlink>
+    </w:p>
+    <w:p>
+      <w:pPr>
+        <w:pStyle w:val="ListParagraph"/>
+        <w:numPr>
+          <w:ilvl w:val="0"/>
+          <w:numId w:val="7"/>
+        </w:numPr>
+      </w:pPr>
+      <w:hyperlink r:id="rId28" w:history="1">
+        <w:r>
+          <w:rPr>
+            <w:rStyle w:val="Hyperlink"/>
+          </w:rPr>
+          <w:t xml:space="preserve">0021 </w:t>
+        </w:r>
+        <w:proofErr w:type="spellStart"/>
+        <w:r>
+          <w:rPr>
+            <w:rStyle w:val="Hyperlink"/>
+          </w:rPr>
+          <w:t>Webapi</w:t>
+        </w:r>
+        <w:proofErr w:type="spellEnd"/>
+        <w:r>
+          <w:rPr>
+            <w:rStyle w:val="Hyperlink"/>
+          </w:rPr>
+          <w:t xml:space="preserve"> – User Registration.docx</w:t>
+        </w:r>
+      </w:hyperlink>
+    </w:p>
+    <w:p>
+      <w:pPr>
+        <w:pStyle w:val="ListParagraph"/>
+        <w:numPr>
+          <w:ilvl w:val="0"/>
+          <w:numId w:val="7"/>
+        </w:numPr>
+      </w:pPr>
+      <w:hyperlink r:id="rId29" w:history="1">
+        <w:r>
+          <w:rPr>
+            <w:rStyle w:val="Hyperlink"/>
+          </w:rPr>
+          <w:t>0022 Angular - Reactive Forms – Validators – Pipe – Reusable Controls – Input Date – Site Registration – Photo Editor Bug Fix.docx</w:t>
+        </w:r>
+      </w:hyperlink>
+    </w:p>
+    <w:p>
+      <w:pPr>
         <w:pStyle w:val="Heading1"/>
       </w:pPr>
-      <w:bookmarkStart w:id="1" w:name="_Toc115037515"/>
+      <w:bookmarkStart w:id="1" w:name="_Toc115736831"/>
       <w:r>
         <w:t>Cloning Project</w:t>
       </w:r>
@@ -4083,7 +4217,7 @@
       <w:pPr>
         <w:pStyle w:val="Heading2"/>
       </w:pPr>
-      <w:bookmarkStart w:id="2" w:name="_Toc115037516"/>
+      <w:bookmarkStart w:id="2" w:name="_Toc115736832"/>
       <w:proofErr w:type="spellStart"/>
       <w:r>
         <w:t>WebApi</w:t>
@@ -4103,7 +4237,7 @@
       <w:r>
         <w:t>For that first follow the “</w:t>
       </w:r>
-      <w:hyperlink r:id="rId26" w:history="1">
+      <w:hyperlink r:id="rId30" w:history="1">
         <w:r>
           <w:rPr>
             <w:rStyle w:val="Hyperlink"/>
@@ -4276,7 +4410,7 @@
       <w:pPr>
         <w:pStyle w:val="Heading3"/>
       </w:pPr>
-      <w:bookmarkStart w:id="3" w:name="_Toc115037517"/>
+      <w:bookmarkStart w:id="3" w:name="_Toc115736833"/>
       <w:r>
         <w:t xml:space="preserve">Running the </w:t>
       </w:r>
@@ -4314,6 +4448,7 @@
         </w:numPr>
       </w:pPr>
       <w:r>
+        <w:lastRenderedPageBreak/>
         <w:t xml:space="preserve">stop by pressing </w:t>
       </w:r>
       <w:proofErr w:type="spellStart"/>
@@ -4326,7 +4461,7 @@
       <w:pPr>
         <w:pStyle w:val="Heading2"/>
       </w:pPr>
-      <w:bookmarkStart w:id="4" w:name="_Toc115037518"/>
+      <w:bookmarkStart w:id="4" w:name="_Toc115736834"/>
       <w:r>
         <w:t>SPA (Single Page Application – Angular)</w:t>
       </w:r>
@@ -4379,7 +4514,6 @@
         <w:rPr>
           <w:color w:val="BF8F00" w:themeColor="accent4" w:themeShade="BF"/>
         </w:rPr>
-        <w:lastRenderedPageBreak/>
         <w:t xml:space="preserve">ng </w:t>
       </w:r>
       <w:r>
@@ -4393,7 +4527,7 @@
       <w:pPr>
         <w:pStyle w:val="Heading3"/>
       </w:pPr>
-      <w:bookmarkStart w:id="5" w:name="_Toc115037519"/>
+      <w:bookmarkStart w:id="5" w:name="_Toc115736835"/>
       <w:r>
         <w:t>Running the SPA</w:t>
       </w:r>
@@ -4456,7 +4590,7 @@
               <w:pStyle w:val="Heading1"/>
               <w:outlineLvl w:val="0"/>
             </w:pPr>
-            <w:bookmarkStart w:id="6" w:name="_Toc115037520"/>
+            <w:bookmarkStart w:id="6" w:name="_Toc115736836"/>
             <w:r>
               <w:t>App Features</w:t>
             </w:r>
@@ -4583,7 +4717,7 @@
               <w:pStyle w:val="Heading2"/>
               <w:outlineLvl w:val="1"/>
             </w:pPr>
-            <w:bookmarkStart w:id="7" w:name="_Toc115037521"/>
+            <w:bookmarkStart w:id="7" w:name="_Toc115736837"/>
             <w:r>
               <w:rPr>
                 <w:rStyle w:val="Heading2Char"/>
@@ -4691,7 +4825,7 @@
       <w:pPr>
         <w:pStyle w:val="Heading1"/>
       </w:pPr>
-      <w:bookmarkStart w:id="8" w:name="_Toc115037522"/>
+      <w:bookmarkStart w:id="8" w:name="_Toc115736838"/>
       <w:r>
         <w:t>Making VS Code IDE Better</w:t>
       </w:r>
@@ -4817,7 +4951,7 @@
       <w:pPr>
         <w:pStyle w:val="Heading1"/>
       </w:pPr>
-      <w:bookmarkStart w:id="9" w:name="_Toc115037523"/>
+      <w:bookmarkStart w:id="9" w:name="_Toc115736839"/>
       <w:r>
         <w:t>Installing latest Power Shell</w:t>
       </w:r>
@@ -4842,7 +4976,7 @@
       <w:r>
         <w:t xml:space="preserve">: </w:t>
       </w:r>
-      <w:hyperlink r:id="rId27" w:history="1">
+      <w:hyperlink r:id="rId31" w:history="1">
         <w:r>
           <w:rPr>
             <w:rStyle w:val="Hyperlink"/>
@@ -4935,6 +5069,7 @@
         <w:rPr>
           <w:color w:val="ED7D31" w:themeColor="accent2"/>
         </w:rPr>
+        <w:lastRenderedPageBreak/>
         <w:t>&gt;</w:t>
       </w:r>
       <w:proofErr w:type="spellStart"/>
@@ -4963,7 +5098,7 @@
       <w:pPr>
         <w:pStyle w:val="Heading1"/>
       </w:pPr>
-      <w:bookmarkStart w:id="10" w:name="_Toc115037524"/>
+      <w:bookmarkStart w:id="10" w:name="_Toc115736840"/>
       <w:r>
         <w:lastRenderedPageBreak/>
         <w:t>App Basics</w:t>
@@ -4999,7 +5134,7 @@
               <w:outlineLvl w:val="1"/>
             </w:pPr>
             <w:bookmarkStart w:id="11" w:name="_.Net_6_Install"/>
-            <w:bookmarkStart w:id="12" w:name="_Toc115037525"/>
+            <w:bookmarkStart w:id="12" w:name="_Toc115736841"/>
             <w:bookmarkEnd w:id="11"/>
             <w:r>
               <w:t xml:space="preserve">.Net </w:t>
@@ -5072,7 +5207,7 @@
               <w:pStyle w:val="Heading2"/>
               <w:outlineLvl w:val="1"/>
             </w:pPr>
-            <w:bookmarkStart w:id="13" w:name="_Toc115037526"/>
+            <w:bookmarkStart w:id="13" w:name="_Toc115736842"/>
             <w:proofErr w:type="spellStart"/>
             <w:r>
               <w:t>VisualStudio</w:t>
@@ -5093,7 +5228,7 @@
             <w:r>
               <w:t xml:space="preserve">: </w:t>
             </w:r>
-            <w:hyperlink r:id="rId28" w:history="1">
+            <w:hyperlink r:id="rId32" w:history="1">
               <w:r>
                 <w:rPr>
                   <w:rStyle w:val="Hyperlink"/>
@@ -5115,7 +5250,7 @@
               <w:pStyle w:val="Heading2"/>
               <w:outlineLvl w:val="1"/>
             </w:pPr>
-            <w:bookmarkStart w:id="14" w:name="_Toc115037527"/>
+            <w:bookmarkStart w:id="14" w:name="_Toc115736843"/>
             <w:proofErr w:type="spellStart"/>
             <w:r>
               <w:t>nodeJs</w:t>
@@ -5137,7 +5272,7 @@
             <w:r>
               <w:t xml:space="preserve">Go to </w:t>
             </w:r>
-            <w:hyperlink r:id="rId29" w:history="1">
+            <w:hyperlink r:id="rId33" w:history="1">
               <w:r>
                 <w:rPr>
                   <w:rStyle w:val="Hyperlink"/>
@@ -5201,7 +5336,7 @@
             <w:r>
               <w:t xml:space="preserve"> with NVM: </w:t>
             </w:r>
-            <w:hyperlink r:id="rId30" w:history="1">
+            <w:hyperlink r:id="rId34" w:history="1">
               <w:r>
                 <w:rPr>
                   <w:rStyle w:val="Hyperlink"/>
@@ -5222,7 +5357,7 @@
               <w:pStyle w:val="Heading2"/>
               <w:outlineLvl w:val="1"/>
             </w:pPr>
-            <w:bookmarkStart w:id="15" w:name="_Toc115037528"/>
+            <w:bookmarkStart w:id="15" w:name="_Toc115736844"/>
             <w:r>
               <w:t>Install Postman</w:t>
             </w:r>
@@ -5232,7 +5367,7 @@
             </w:r>
           </w:p>
           <w:p>
-            <w:hyperlink r:id="rId31" w:history="1">
+            <w:hyperlink r:id="rId35" w:history="1">
               <w:r>
                 <w:rPr>
                   <w:rStyle w:val="Hyperlink"/>
@@ -5269,7 +5404,7 @@
               <w:pStyle w:val="Heading2"/>
               <w:outlineLvl w:val="1"/>
             </w:pPr>
-            <w:bookmarkStart w:id="16" w:name="_Toc115037529"/>
+            <w:bookmarkStart w:id="16" w:name="_Toc115736845"/>
             <w:r>
               <w:t>Angular</w:t>
             </w:r>
@@ -5457,7 +5592,7 @@
                           <pic:cNvPicPr/>
                         </pic:nvPicPr>
                         <pic:blipFill>
-                          <a:blip r:embed="rId32"/>
+                          <a:blip r:embed="rId36"/>
                           <a:stretch>
                             <a:fillRect/>
                           </a:stretch>
@@ -5507,904 +5642,6 @@
                   <wp:extent cx="3312795" cy="2017728"/>
                   <wp:effectExtent l="0" t="0" r="1905" b="1905"/>
                   <wp:docPr id="4" name="Picture 4"/>
-                  <wp:cNvGraphicFramePr>
-                    <a:graphicFrameLocks xmlns:a="http://schemas.openxmlformats.org/drawingml/2006/main" noChangeAspect="1"/>
-                  </wp:cNvGraphicFramePr>
-                  <a:graphic xmlns:a="http://schemas.openxmlformats.org/drawingml/2006/main">
-                    <a:graphicData uri="http://schemas.openxmlformats.org/drawingml/2006/picture">
-                      <pic:pic xmlns:pic="http://schemas.openxmlformats.org/drawingml/2006/picture">
-                        <pic:nvPicPr>
-                          <pic:cNvPr id="1" name=""/>
-                          <pic:cNvPicPr/>
-                        </pic:nvPicPr>
-                        <pic:blipFill>
-                          <a:blip r:embed="rId33"/>
-                          <a:stretch>
-                            <a:fillRect/>
-                          </a:stretch>
-                        </pic:blipFill>
-                        <pic:spPr>
-                          <a:xfrm>
-                            <a:off x="0" y="0"/>
-                            <a:ext cx="3330919" cy="2028767"/>
-                          </a:xfrm>
-                          <a:prstGeom prst="rect">
-                            <a:avLst/>
-                          </a:prstGeom>
-                        </pic:spPr>
-                      </pic:pic>
-                    </a:graphicData>
-                  </a:graphic>
-                </wp:inline>
-              </w:drawing>
-            </w:r>
-          </w:p>
-          <w:p>
-            <w:r>
-              <w:rPr>
-                <w:noProof/>
-              </w:rPr>
-              <w:drawing>
-                <wp:inline distT="0" distB="0" distL="0" distR="0" wp14:anchorId="3B9C155D" wp14:editId="6DEC6454">
-                  <wp:extent cx="3398520" cy="1258082"/>
-                  <wp:effectExtent l="0" t="0" r="0" b="0"/>
-                  <wp:docPr id="5" name="Picture 5"/>
-                  <wp:cNvGraphicFramePr>
-                    <a:graphicFrameLocks xmlns:a="http://schemas.openxmlformats.org/drawingml/2006/main" noChangeAspect="1"/>
-                  </wp:cNvGraphicFramePr>
-                  <a:graphic xmlns:a="http://schemas.openxmlformats.org/drawingml/2006/main">
-                    <a:graphicData uri="http://schemas.openxmlformats.org/drawingml/2006/picture">
-                      <pic:pic xmlns:pic="http://schemas.openxmlformats.org/drawingml/2006/picture">
-                        <pic:nvPicPr>
-                          <pic:cNvPr id="1" name=""/>
-                          <pic:cNvPicPr/>
-                        </pic:nvPicPr>
-                        <pic:blipFill>
-                          <a:blip r:embed="rId34"/>
-                          <a:stretch>
-                            <a:fillRect/>
-                          </a:stretch>
-                        </pic:blipFill>
-                        <pic:spPr>
-                          <a:xfrm>
-                            <a:off x="0" y="0"/>
-                            <a:ext cx="3449403" cy="1276918"/>
-                          </a:xfrm>
-                          <a:prstGeom prst="rect">
-                            <a:avLst/>
-                          </a:prstGeom>
-                        </pic:spPr>
-                      </pic:pic>
-                    </a:graphicData>
-                  </a:graphic>
-                </wp:inline>
-              </w:drawing>
-            </w:r>
-          </w:p>
-        </w:tc>
-      </w:tr>
-      <w:tr>
-        <w:tc>
-          <w:tcPr>
-            <w:tcW w:w="5270" w:type="dxa"/>
-          </w:tcPr>
-          <w:p>
-            <w:pPr>
-              <w:rPr>
-                <w:color w:val="BF8F00" w:themeColor="accent4" w:themeShade="BF"/>
-              </w:rPr>
-            </w:pPr>
-            <w:r>
-              <w:rPr>
-                <w:color w:val="BF8F00" w:themeColor="accent4" w:themeShade="BF"/>
-              </w:rPr>
-              <w:t>&gt;node --version</w:t>
-            </w:r>
-          </w:p>
-          <w:p>
-            <w:r>
-              <w:t>v16.13.0</w:t>
-            </w:r>
-          </w:p>
-        </w:tc>
-        <w:tc>
-          <w:tcPr>
-            <w:tcW w:w="5520" w:type="dxa"/>
-            <w:vMerge/>
-          </w:tcPr>
-          <w:p/>
-        </w:tc>
-      </w:tr>
-      <w:tr>
-        <w:tc>
-          <w:tcPr>
-            <w:tcW w:w="5270" w:type="dxa"/>
-          </w:tcPr>
-          <w:p>
-            <w:pPr>
-              <w:rPr>
-                <w:color w:val="BF8F00" w:themeColor="accent4" w:themeShade="BF"/>
-              </w:rPr>
-            </w:pPr>
-            <w:r>
-              <w:rPr>
-                <w:color w:val="BF8F00" w:themeColor="accent4" w:themeShade="BF"/>
-              </w:rPr>
-              <w:t>&gt;</w:t>
-            </w:r>
-            <w:proofErr w:type="spellStart"/>
-            <w:r>
-              <w:rPr>
-                <w:color w:val="BF8F00" w:themeColor="accent4" w:themeShade="BF"/>
-              </w:rPr>
-              <w:t>npm</w:t>
-            </w:r>
-            <w:proofErr w:type="spellEnd"/>
-            <w:r>
-              <w:rPr>
-                <w:color w:val="BF8F00" w:themeColor="accent4" w:themeShade="BF"/>
-              </w:rPr>
-              <w:t xml:space="preserve"> --version</w:t>
-            </w:r>
-          </w:p>
-          <w:p>
-            <w:r>
-              <w:t>8.1.3</w:t>
-            </w:r>
-          </w:p>
-          <w:p>
-            <w:pPr>
-              <w:rPr>
-                <w:b/>
-                <w:bCs/>
-              </w:rPr>
-            </w:pPr>
-            <w:r>
-              <w:rPr>
-                <w:b/>
-                <w:bCs/>
-                <w:color w:val="ED7D31" w:themeColor="accent2"/>
-              </w:rPr>
-              <w:t xml:space="preserve">Alternate use </w:t>
-            </w:r>
-            <w:proofErr w:type="spellStart"/>
-            <w:r>
-              <w:rPr>
-                <w:b/>
-                <w:bCs/>
-                <w:color w:val="ED7D31" w:themeColor="accent2"/>
-              </w:rPr>
-              <w:t>nvm</w:t>
-            </w:r>
-            <w:proofErr w:type="spellEnd"/>
-            <w:r>
-              <w:rPr>
-                <w:b/>
-                <w:bCs/>
-                <w:color w:val="ED7D31" w:themeColor="accent2"/>
-              </w:rPr>
-              <w:t xml:space="preserve"> to install different versions of node</w:t>
-            </w:r>
-          </w:p>
-          <w:p>
-            <w:hyperlink r:id="rId35" w:history="1">
-              <w:r>
-                <w:rPr>
-                  <w:rStyle w:val="Hyperlink"/>
-                </w:rPr>
-                <w:t>https://joachim8675309.medium.com/installing-node-js-with-nvm-4dc469c977d9</w:t>
-              </w:r>
-            </w:hyperlink>
-            <w:r>
-              <w:t xml:space="preserve">  </w:t>
-            </w:r>
-          </w:p>
-          <w:p/>
-        </w:tc>
-        <w:tc>
-          <w:tcPr>
-            <w:tcW w:w="5520" w:type="dxa"/>
-            <w:vMerge/>
-          </w:tcPr>
-          <w:p/>
-        </w:tc>
-      </w:tr>
-      <w:tr>
-        <w:tc>
-          <w:tcPr>
-            <w:tcW w:w="5270" w:type="dxa"/>
-          </w:tcPr>
-          <w:p>
-            <w:r>
-              <w:t xml:space="preserve">&gt;ng </w:t>
-            </w:r>
-            <w:r>
-              <w:t>–</w:t>
-            </w:r>
-            <w:r>
-              <w:t>version</w:t>
-            </w:r>
-          </w:p>
-          <w:p>
-            <w:r>
-              <w:rPr>
-                <w:noProof/>
-              </w:rPr>
-              <w:drawing>
-                <wp:inline distT="0" distB="0" distL="0" distR="0" wp14:anchorId="761C52F8" wp14:editId="3B8E30D0">
-                  <wp:extent cx="3027045" cy="1931867"/>
-                  <wp:effectExtent l="0" t="0" r="1905" b="0"/>
-                  <wp:docPr id="6" name="Picture 6"/>
-                  <wp:cNvGraphicFramePr>
-                    <a:graphicFrameLocks xmlns:a="http://schemas.openxmlformats.org/drawingml/2006/main" noChangeAspect="1"/>
-                  </wp:cNvGraphicFramePr>
-                  <a:graphic xmlns:a="http://schemas.openxmlformats.org/drawingml/2006/main">
-                    <a:graphicData uri="http://schemas.openxmlformats.org/drawingml/2006/picture">
-                      <pic:pic xmlns:pic="http://schemas.openxmlformats.org/drawingml/2006/picture">
-                        <pic:nvPicPr>
-                          <pic:cNvPr id="1" name=""/>
-                          <pic:cNvPicPr/>
-                        </pic:nvPicPr>
-                        <pic:blipFill>
-                          <a:blip r:embed="rId36"/>
-                          <a:stretch>
-                            <a:fillRect/>
-                          </a:stretch>
-                        </pic:blipFill>
-                        <pic:spPr>
-                          <a:xfrm>
-                            <a:off x="0" y="0"/>
-                            <a:ext cx="3046256" cy="1944127"/>
-                          </a:xfrm>
-                          <a:prstGeom prst="rect">
-                            <a:avLst/>
-                          </a:prstGeom>
-                        </pic:spPr>
-                      </pic:pic>
-                    </a:graphicData>
-                  </a:graphic>
-                </wp:inline>
-              </w:drawing>
-            </w:r>
-          </w:p>
-        </w:tc>
-        <w:tc>
-          <w:tcPr>
-            <w:tcW w:w="5520" w:type="dxa"/>
-            <w:vMerge/>
-          </w:tcPr>
-          <w:p/>
-        </w:tc>
-      </w:tr>
-    </w:tbl>
-    <w:p>
-      <w:pPr>
-        <w:rPr>
-          <w:rFonts w:asciiTheme="majorHAnsi" w:eastAsiaTheme="majorEastAsia" w:hAnsiTheme="majorHAnsi" w:cstheme="majorBidi"/>
-          <w:color w:val="2F5496" w:themeColor="accent1" w:themeShade="BF"/>
-          <w:sz w:val="32"/>
-          <w:szCs w:val="32"/>
-        </w:rPr>
-      </w:pPr>
-      <w:bookmarkStart w:id="17" w:name="_Toc103639021"/>
-      <w:bookmarkStart w:id="18" w:name="_Toc103640101"/>
-      <w:r>
-        <w:br w:type="page"/>
-      </w:r>
-    </w:p>
-    <w:p>
-      <w:pPr>
-        <w:pStyle w:val="Heading1"/>
-      </w:pPr>
-      <w:bookmarkStart w:id="19" w:name="_Toc115037530"/>
-      <w:proofErr w:type="spellStart"/>
-      <w:r>
-        <w:lastRenderedPageBreak/>
-        <w:t>Web</w:t>
-      </w:r>
-      <w:r>
-        <w:t>Api</w:t>
-      </w:r>
-      <w:proofErr w:type="spellEnd"/>
-      <w:r>
-        <w:t xml:space="preserve"> </w:t>
-      </w:r>
-      <w:r>
-        <w:t>Project</w:t>
-      </w:r>
-      <w:bookmarkEnd w:id="17"/>
-      <w:bookmarkEnd w:id="18"/>
-      <w:bookmarkEnd w:id="19"/>
-    </w:p>
-    <w:p>
-      <w:r>
-        <w:t>Create a base folder to house the projects and files</w:t>
-      </w:r>
-    </w:p>
-    <w:p>
-      <w:pPr>
-        <w:pStyle w:val="Heading2"/>
-      </w:pPr>
-      <w:bookmarkStart w:id="20" w:name="_Toc103640102"/>
-      <w:bookmarkStart w:id="21" w:name="_Toc115037531"/>
-      <w:r>
-        <w:t>Setting up .Net API Project</w:t>
-      </w:r>
-      <w:bookmarkEnd w:id="20"/>
-      <w:bookmarkEnd w:id="21"/>
-    </w:p>
-    <w:tbl>
-      <w:tblPr>
-        <w:tblStyle w:val="TableGrid"/>
-        <w:tblW w:w="0" w:type="auto"/>
-        <w:tblLook w:val="04A0" w:firstRow="1" w:lastRow="0" w:firstColumn="1" w:lastColumn="0" w:noHBand="0" w:noVBand="1"/>
-      </w:tblPr>
-      <w:tblGrid>
-        <w:gridCol w:w="5845"/>
-        <w:gridCol w:w="4945"/>
-      </w:tblGrid>
-      <w:tr>
-        <w:tc>
-          <w:tcPr>
-            <w:tcW w:w="5845" w:type="dxa"/>
-          </w:tcPr>
-          <w:p>
-            <w:pPr>
-              <w:pStyle w:val="Heading3"/>
-              <w:outlineLvl w:val="2"/>
-            </w:pPr>
-            <w:bookmarkStart w:id="22" w:name="_Toc103639023"/>
-            <w:bookmarkStart w:id="23" w:name="_Toc103640103"/>
-            <w:bookmarkStart w:id="24" w:name="_Toc115037532"/>
-            <w:r>
-              <w:t xml:space="preserve">Create </w:t>
-            </w:r>
-            <w:proofErr w:type="spellStart"/>
-            <w:r>
-              <w:t>WebAPI</w:t>
-            </w:r>
-            <w:proofErr w:type="spellEnd"/>
-            <w:r>
-              <w:t xml:space="preserve"> Method 1</w:t>
-            </w:r>
-            <w:bookmarkEnd w:id="22"/>
-            <w:bookmarkEnd w:id="23"/>
-            <w:bookmarkEnd w:id="24"/>
-          </w:p>
-          <w:p>
-            <w:pPr>
-              <w:rPr>
-                <w:color w:val="BF8F00" w:themeColor="accent4" w:themeShade="BF"/>
-              </w:rPr>
-            </w:pPr>
-            <w:r>
-              <w:rPr>
-                <w:color w:val="BF8F00" w:themeColor="accent4" w:themeShade="BF"/>
-              </w:rPr>
-              <w:t xml:space="preserve">&gt;dotnet new </w:t>
-            </w:r>
-            <w:proofErr w:type="spellStart"/>
-            <w:r>
-              <w:rPr>
-                <w:color w:val="BF8F00" w:themeColor="accent4" w:themeShade="BF"/>
-              </w:rPr>
-              <w:t>sln</w:t>
-            </w:r>
-            <w:proofErr w:type="spellEnd"/>
-          </w:p>
-          <w:p>
-            <w:r>
-              <w:t>Solution name the same as the container folder</w:t>
-            </w:r>
-          </w:p>
-          <w:p>
-            <w:pPr>
-              <w:rPr>
-                <w:color w:val="BF8F00" w:themeColor="accent4" w:themeShade="BF"/>
-              </w:rPr>
-            </w:pPr>
-            <w:r>
-              <w:rPr>
-                <w:color w:val="BF8F00" w:themeColor="accent4" w:themeShade="BF"/>
-              </w:rPr>
-              <w:t xml:space="preserve">&gt; dotnet new </w:t>
-            </w:r>
-            <w:proofErr w:type="spellStart"/>
-            <w:r>
-              <w:rPr>
-                <w:color w:val="BF8F00" w:themeColor="accent4" w:themeShade="BF"/>
-              </w:rPr>
-              <w:t>sln</w:t>
-            </w:r>
-            <w:proofErr w:type="spellEnd"/>
-            <w:r>
-              <w:rPr>
-                <w:color w:val="BF8F00" w:themeColor="accent4" w:themeShade="BF"/>
-              </w:rPr>
-              <w:t xml:space="preserve"> --name </w:t>
-            </w:r>
-            <w:proofErr w:type="spellStart"/>
-            <w:r>
-              <w:rPr>
-                <w:color w:val="BF8F00" w:themeColor="accent4" w:themeShade="BF"/>
-              </w:rPr>
-              <w:t>MySolution</w:t>
-            </w:r>
-            <w:proofErr w:type="spellEnd"/>
-          </w:p>
-          <w:p>
-            <w:r>
-              <w:t>Solution name with custom name</w:t>
-            </w:r>
-          </w:p>
-          <w:p>
-            <w:pPr>
-              <w:rPr>
-                <w:color w:val="BF8F00" w:themeColor="accent4" w:themeShade="BF"/>
-              </w:rPr>
-            </w:pPr>
-            <w:r>
-              <w:rPr>
-                <w:color w:val="BF8F00" w:themeColor="accent4" w:themeShade="BF"/>
-              </w:rPr>
-              <w:t xml:space="preserve">&gt;dotnet new </w:t>
-            </w:r>
-            <w:proofErr w:type="spellStart"/>
-            <w:r>
-              <w:rPr>
-                <w:color w:val="BF8F00" w:themeColor="accent4" w:themeShade="BF"/>
-              </w:rPr>
-              <w:t>webapi</w:t>
-            </w:r>
-            <w:proofErr w:type="spellEnd"/>
-            <w:r>
-              <w:rPr>
-                <w:color w:val="BF8F00" w:themeColor="accent4" w:themeShade="BF"/>
-              </w:rPr>
-              <w:t xml:space="preserve"> -o </w:t>
-            </w:r>
-            <w:proofErr w:type="spellStart"/>
-            <w:r>
-              <w:rPr>
-                <w:color w:val="BF8F00" w:themeColor="accent4" w:themeShade="BF"/>
-              </w:rPr>
-              <w:t>M</w:t>
-            </w:r>
-            <w:r>
-              <w:rPr>
-                <w:color w:val="BF8F00" w:themeColor="accent4" w:themeShade="BF"/>
-              </w:rPr>
-              <w:t>SC</w:t>
-            </w:r>
-            <w:r>
-              <w:rPr>
-                <w:color w:val="BF8F00" w:themeColor="accent4" w:themeShade="BF"/>
-              </w:rPr>
-              <w:t>.WebApi</w:t>
-            </w:r>
-            <w:proofErr w:type="spellEnd"/>
-          </w:p>
-          <w:p>
-            <w:r>
-              <w:t xml:space="preserve">Create a new project with name </w:t>
-            </w:r>
-            <w:proofErr w:type="spellStart"/>
-            <w:r>
-              <w:t>MCS.WebApi</w:t>
-            </w:r>
-            <w:proofErr w:type="spellEnd"/>
-            <w:r>
-              <w:t xml:space="preserve"> </w:t>
-            </w:r>
-          </w:p>
-          <w:p>
-            <w:pPr>
-              <w:rPr>
-                <w:color w:val="BF8F00" w:themeColor="accent4" w:themeShade="BF"/>
-              </w:rPr>
-            </w:pPr>
-            <w:r>
-              <w:rPr>
-                <w:color w:val="BF8F00" w:themeColor="accent4" w:themeShade="BF"/>
-              </w:rPr>
-              <w:t xml:space="preserve">&gt;dotnet </w:t>
-            </w:r>
-            <w:proofErr w:type="spellStart"/>
-            <w:r>
-              <w:rPr>
-                <w:color w:val="BF8F00" w:themeColor="accent4" w:themeShade="BF"/>
-              </w:rPr>
-              <w:t>sln</w:t>
-            </w:r>
-            <w:proofErr w:type="spellEnd"/>
-            <w:r>
-              <w:rPr>
-                <w:color w:val="BF8F00" w:themeColor="accent4" w:themeShade="BF"/>
-              </w:rPr>
-              <w:t xml:space="preserve"> add </w:t>
-            </w:r>
-            <w:proofErr w:type="spellStart"/>
-            <w:r>
-              <w:rPr>
-                <w:color w:val="BF8F00" w:themeColor="accent4" w:themeShade="BF"/>
-              </w:rPr>
-              <w:t>M</w:t>
-            </w:r>
-            <w:r>
-              <w:rPr>
-                <w:color w:val="BF8F00" w:themeColor="accent4" w:themeShade="BF"/>
-              </w:rPr>
-              <w:t>SC</w:t>
-            </w:r>
-            <w:r>
-              <w:rPr>
-                <w:color w:val="BF8F00" w:themeColor="accent4" w:themeShade="BF"/>
-              </w:rPr>
-              <w:t>.WebApi</w:t>
-            </w:r>
-            <w:proofErr w:type="spellEnd"/>
-          </w:p>
-          <w:p>
-            <w:r>
-              <w:t>Add the project to the solution</w:t>
-            </w:r>
-          </w:p>
-          <w:p>
-            <w:pPr>
-              <w:pStyle w:val="Heading3"/>
-              <w:outlineLvl w:val="2"/>
-            </w:pPr>
-            <w:bookmarkStart w:id="25" w:name="_Toc103639024"/>
-            <w:bookmarkStart w:id="26" w:name="_Toc103640104"/>
-            <w:bookmarkStart w:id="27" w:name="_Toc115037533"/>
-            <w:r>
-              <w:t xml:space="preserve">Create </w:t>
-            </w:r>
-            <w:proofErr w:type="spellStart"/>
-            <w:r>
-              <w:t>WebAPI</w:t>
-            </w:r>
-            <w:proofErr w:type="spellEnd"/>
-            <w:r>
-              <w:t xml:space="preserve"> Method 2</w:t>
-            </w:r>
-            <w:bookmarkEnd w:id="25"/>
-            <w:bookmarkEnd w:id="26"/>
-            <w:bookmarkEnd w:id="27"/>
-          </w:p>
-          <w:p>
-            <w:pPr>
-              <w:rPr>
-                <w:color w:val="BF8F00" w:themeColor="accent4" w:themeShade="BF"/>
-              </w:rPr>
-            </w:pPr>
-            <w:r>
-              <w:rPr>
-                <w:color w:val="BF8F00" w:themeColor="accent4" w:themeShade="BF"/>
-              </w:rPr>
-              <w:t xml:space="preserve">&gt;dotnet new </w:t>
-            </w:r>
-            <w:proofErr w:type="spellStart"/>
-            <w:r>
-              <w:rPr>
-                <w:color w:val="BF8F00" w:themeColor="accent4" w:themeShade="BF"/>
-              </w:rPr>
-              <w:t>webapi</w:t>
-            </w:r>
-            <w:proofErr w:type="spellEnd"/>
-            <w:r>
-              <w:rPr>
-                <w:color w:val="BF8F00" w:themeColor="accent4" w:themeShade="BF"/>
-              </w:rPr>
-              <w:t xml:space="preserve"> -o </w:t>
-            </w:r>
-            <w:proofErr w:type="spellStart"/>
-            <w:r>
-              <w:rPr>
-                <w:color w:val="BF8F00" w:themeColor="accent4" w:themeShade="BF"/>
-              </w:rPr>
-              <w:t>M</w:t>
-            </w:r>
-            <w:r>
-              <w:rPr>
-                <w:color w:val="BF8F00" w:themeColor="accent4" w:themeShade="BF"/>
-              </w:rPr>
-              <w:t>SC</w:t>
-            </w:r>
-            <w:r>
-              <w:rPr>
-                <w:color w:val="BF8F00" w:themeColor="accent4" w:themeShade="BF"/>
-              </w:rPr>
-              <w:t>.WebApi</w:t>
-            </w:r>
-            <w:proofErr w:type="spellEnd"/>
-            <w:r>
-              <w:rPr>
-                <w:color w:val="BF8F00" w:themeColor="accent4" w:themeShade="BF"/>
-              </w:rPr>
-              <w:t xml:space="preserve"> -n </w:t>
-            </w:r>
-            <w:proofErr w:type="spellStart"/>
-            <w:r>
-              <w:rPr>
-                <w:color w:val="BF8F00" w:themeColor="accent4" w:themeShade="BF"/>
-              </w:rPr>
-              <w:t>MCS.WebApi</w:t>
-            </w:r>
-            <w:proofErr w:type="spellEnd"/>
-          </w:p>
-          <w:p>
-            <w:pPr>
-              <w:pStyle w:val="Heading3"/>
-              <w:outlineLvl w:val="2"/>
-            </w:pPr>
-            <w:bookmarkStart w:id="28" w:name="_Toc103639025"/>
-            <w:bookmarkStart w:id="29" w:name="_Toc103640105"/>
-            <w:bookmarkStart w:id="30" w:name="_Toc115037534"/>
-            <w:r>
-              <w:t>Tidy up the Solution</w:t>
-            </w:r>
-            <w:bookmarkEnd w:id="28"/>
-            <w:bookmarkEnd w:id="29"/>
-            <w:bookmarkEnd w:id="30"/>
-          </w:p>
-          <w:p>
-            <w:r>
-              <w:t>File &gt; Preference &gt; Settings and then type “Exclude”</w:t>
-            </w:r>
-          </w:p>
-          <w:p>
-            <w:r>
-              <w:t>Exclude Bin and obj folder by following the examples</w:t>
-            </w:r>
-          </w:p>
-        </w:tc>
-        <w:tc>
-          <w:tcPr>
-            <w:tcW w:w="4945" w:type="dxa"/>
-          </w:tcPr>
-          <w:p>
-            <w:pPr>
-              <w:pStyle w:val="Heading3"/>
-              <w:outlineLvl w:val="2"/>
-            </w:pPr>
-            <w:bookmarkStart w:id="31" w:name="_Toc115037535"/>
-            <w:r>
-              <w:t xml:space="preserve">Actual Commands used for creating the </w:t>
-            </w:r>
-            <w:proofErr w:type="spellStart"/>
-            <w:r>
-              <w:t>api</w:t>
-            </w:r>
-            <w:bookmarkEnd w:id="31"/>
-            <w:proofErr w:type="spellEnd"/>
-          </w:p>
-          <w:p>
-            <w:r>
-              <w:t xml:space="preserve">Create a </w:t>
-            </w:r>
-            <w:proofErr w:type="spellStart"/>
-            <w:r>
-              <w:t>dir</w:t>
-            </w:r>
-            <w:proofErr w:type="spellEnd"/>
-            <w:r>
-              <w:t xml:space="preserve"> to house web </w:t>
-            </w:r>
-            <w:proofErr w:type="spellStart"/>
-            <w:r>
-              <w:t>api</w:t>
-            </w:r>
-            <w:proofErr w:type="spellEnd"/>
-            <w:r>
-              <w:t xml:space="preserve"> solution and project</w:t>
-            </w:r>
-          </w:p>
-          <w:p>
-            <w:pPr>
-              <w:rPr>
-                <w:color w:val="BF8F00" w:themeColor="accent4" w:themeShade="BF"/>
-              </w:rPr>
-            </w:pPr>
-            <w:r>
-              <w:rPr>
-                <w:color w:val="BF8F00" w:themeColor="accent4" w:themeShade="BF"/>
-              </w:rPr>
-              <w:t xml:space="preserve">&gt;md </w:t>
-            </w:r>
-            <w:proofErr w:type="spellStart"/>
-            <w:r>
-              <w:rPr>
-                <w:color w:val="BF8F00" w:themeColor="accent4" w:themeShade="BF"/>
-              </w:rPr>
-              <w:t>MySocialConnect</w:t>
-            </w:r>
-            <w:proofErr w:type="spellEnd"/>
-            <w:r>
-              <w:rPr>
-                <w:color w:val="BF8F00" w:themeColor="accent4" w:themeShade="BF"/>
-              </w:rPr>
-              <w:t>-API</w:t>
-            </w:r>
-          </w:p>
-          <w:p>
-            <w:r>
-              <w:t xml:space="preserve">cd into new </w:t>
-            </w:r>
-            <w:proofErr w:type="spellStart"/>
-            <w:r>
-              <w:t>dir</w:t>
-            </w:r>
-            <w:proofErr w:type="spellEnd"/>
-          </w:p>
-          <w:p>
-            <w:pPr>
-              <w:rPr>
-                <w:color w:val="BF8F00" w:themeColor="accent4" w:themeShade="BF"/>
-              </w:rPr>
-            </w:pPr>
-            <w:r>
-              <w:rPr>
-                <w:color w:val="BF8F00" w:themeColor="accent4" w:themeShade="BF"/>
-              </w:rPr>
-              <w:t xml:space="preserve">&gt;cd </w:t>
-            </w:r>
-            <w:proofErr w:type="spellStart"/>
-            <w:r>
-              <w:rPr>
-                <w:color w:val="BF8F00" w:themeColor="accent4" w:themeShade="BF"/>
-              </w:rPr>
-              <w:t>MySocialConnect</w:t>
-            </w:r>
-            <w:proofErr w:type="spellEnd"/>
-            <w:r>
-              <w:rPr>
-                <w:color w:val="BF8F00" w:themeColor="accent4" w:themeShade="BF"/>
-              </w:rPr>
-              <w:t>-API</w:t>
-            </w:r>
-          </w:p>
-          <w:p>
-            <w:r>
-              <w:t>Create a new solution</w:t>
-            </w:r>
-          </w:p>
-          <w:p>
-            <w:pPr>
-              <w:rPr>
-                <w:color w:val="BF8F00" w:themeColor="accent4" w:themeShade="BF"/>
-              </w:rPr>
-            </w:pPr>
-            <w:r>
-              <w:rPr>
-                <w:color w:val="BF8F00" w:themeColor="accent4" w:themeShade="BF"/>
-              </w:rPr>
-              <w:t xml:space="preserve">&gt;dotnet new </w:t>
-            </w:r>
-            <w:proofErr w:type="spellStart"/>
-            <w:r>
-              <w:rPr>
-                <w:color w:val="BF8F00" w:themeColor="accent4" w:themeShade="BF"/>
-              </w:rPr>
-              <w:t>sln</w:t>
-            </w:r>
-            <w:proofErr w:type="spellEnd"/>
-            <w:r>
-              <w:rPr>
-                <w:color w:val="BF8F00" w:themeColor="accent4" w:themeShade="BF"/>
-              </w:rPr>
-              <w:t xml:space="preserve"> --name MSC-API</w:t>
-            </w:r>
-          </w:p>
-          <w:p>
-            <w:r>
-              <w:t xml:space="preserve">Create a new </w:t>
-            </w:r>
-            <w:proofErr w:type="spellStart"/>
-            <w:r>
-              <w:t>WebApi</w:t>
-            </w:r>
-            <w:proofErr w:type="spellEnd"/>
-            <w:r>
-              <w:t xml:space="preserve"> project</w:t>
-            </w:r>
-          </w:p>
-          <w:p>
-            <w:pPr>
-              <w:rPr>
-                <w:color w:val="BF8F00" w:themeColor="accent4" w:themeShade="BF"/>
-              </w:rPr>
-            </w:pPr>
-            <w:r>
-              <w:rPr>
-                <w:color w:val="BF8F00" w:themeColor="accent4" w:themeShade="BF"/>
-              </w:rPr>
-              <w:t xml:space="preserve">&gt;dotnet new </w:t>
-            </w:r>
-            <w:proofErr w:type="spellStart"/>
-            <w:r>
-              <w:rPr>
-                <w:color w:val="BF8F00" w:themeColor="accent4" w:themeShade="BF"/>
-              </w:rPr>
-              <w:t>webapi</w:t>
-            </w:r>
-            <w:proofErr w:type="spellEnd"/>
-            <w:r>
-              <w:rPr>
-                <w:color w:val="BF8F00" w:themeColor="accent4" w:themeShade="BF"/>
-              </w:rPr>
-              <w:t xml:space="preserve"> -o </w:t>
-            </w:r>
-            <w:proofErr w:type="spellStart"/>
-            <w:r>
-              <w:rPr>
-                <w:color w:val="BF8F00" w:themeColor="accent4" w:themeShade="BF"/>
-              </w:rPr>
-              <w:t>MSC.Api</w:t>
-            </w:r>
-            <w:proofErr w:type="spellEnd"/>
-          </w:p>
-          <w:p>
-            <w:r>
-              <w:t>Add the project to the solution</w:t>
-            </w:r>
-          </w:p>
-          <w:p>
-            <w:pPr>
-              <w:rPr>
-                <w:color w:val="BF8F00" w:themeColor="accent4" w:themeShade="BF"/>
-              </w:rPr>
-            </w:pPr>
-            <w:r>
-              <w:rPr>
-                <w:color w:val="BF8F00" w:themeColor="accent4" w:themeShade="BF"/>
-              </w:rPr>
-              <w:t xml:space="preserve">&gt;dotnet </w:t>
-            </w:r>
-            <w:proofErr w:type="spellStart"/>
-            <w:r>
-              <w:rPr>
-                <w:color w:val="BF8F00" w:themeColor="accent4" w:themeShade="BF"/>
-              </w:rPr>
-              <w:t>sln</w:t>
-            </w:r>
-            <w:proofErr w:type="spellEnd"/>
-            <w:r>
-              <w:rPr>
-                <w:color w:val="BF8F00" w:themeColor="accent4" w:themeShade="BF"/>
-              </w:rPr>
-              <w:t xml:space="preserve"> add </w:t>
-            </w:r>
-            <w:proofErr w:type="spellStart"/>
-            <w:r>
-              <w:rPr>
-                <w:color w:val="BF8F00" w:themeColor="accent4" w:themeShade="BF"/>
-              </w:rPr>
-              <w:t>MSC.Api</w:t>
-            </w:r>
-            <w:proofErr w:type="spellEnd"/>
-          </w:p>
-          <w:p>
-            <w:pPr>
-              <w:pStyle w:val="Heading3"/>
-              <w:outlineLvl w:val="2"/>
-            </w:pPr>
-            <w:bookmarkStart w:id="32" w:name="_Toc115037536"/>
-            <w:r>
-              <w:t>Folder Structure</w:t>
-            </w:r>
-            <w:bookmarkEnd w:id="32"/>
-          </w:p>
-          <w:p>
-            <w:r>
-              <w:rPr>
-                <w:noProof/>
-              </w:rPr>
-              <w:drawing>
-                <wp:inline distT="0" distB="0" distL="0" distR="0" wp14:anchorId="49588034" wp14:editId="63A146A0">
-                  <wp:extent cx="1894058" cy="1996440"/>
-                  <wp:effectExtent l="0" t="0" r="0" b="3810"/>
-                  <wp:docPr id="1" name="Picture 1"/>
                   <wp:cNvGraphicFramePr>
                     <a:graphicFrameLocks xmlns:a="http://schemas.openxmlformats.org/drawingml/2006/main" noChangeAspect="1"/>
                   </wp:cNvGraphicFramePr>
@@ -6424,6 +5661,904 @@
                         <pic:spPr>
                           <a:xfrm>
                             <a:off x="0" y="0"/>
+                            <a:ext cx="3330919" cy="2028767"/>
+                          </a:xfrm>
+                          <a:prstGeom prst="rect">
+                            <a:avLst/>
+                          </a:prstGeom>
+                        </pic:spPr>
+                      </pic:pic>
+                    </a:graphicData>
+                  </a:graphic>
+                </wp:inline>
+              </w:drawing>
+            </w:r>
+          </w:p>
+          <w:p>
+            <w:r>
+              <w:rPr>
+                <w:noProof/>
+              </w:rPr>
+              <w:drawing>
+                <wp:inline distT="0" distB="0" distL="0" distR="0" wp14:anchorId="3B9C155D" wp14:editId="6DEC6454">
+                  <wp:extent cx="3398520" cy="1258082"/>
+                  <wp:effectExtent l="0" t="0" r="0" b="0"/>
+                  <wp:docPr id="5" name="Picture 5"/>
+                  <wp:cNvGraphicFramePr>
+                    <a:graphicFrameLocks xmlns:a="http://schemas.openxmlformats.org/drawingml/2006/main" noChangeAspect="1"/>
+                  </wp:cNvGraphicFramePr>
+                  <a:graphic xmlns:a="http://schemas.openxmlformats.org/drawingml/2006/main">
+                    <a:graphicData uri="http://schemas.openxmlformats.org/drawingml/2006/picture">
+                      <pic:pic xmlns:pic="http://schemas.openxmlformats.org/drawingml/2006/picture">
+                        <pic:nvPicPr>
+                          <pic:cNvPr id="1" name=""/>
+                          <pic:cNvPicPr/>
+                        </pic:nvPicPr>
+                        <pic:blipFill>
+                          <a:blip r:embed="rId38"/>
+                          <a:stretch>
+                            <a:fillRect/>
+                          </a:stretch>
+                        </pic:blipFill>
+                        <pic:spPr>
+                          <a:xfrm>
+                            <a:off x="0" y="0"/>
+                            <a:ext cx="3449403" cy="1276918"/>
+                          </a:xfrm>
+                          <a:prstGeom prst="rect">
+                            <a:avLst/>
+                          </a:prstGeom>
+                        </pic:spPr>
+                      </pic:pic>
+                    </a:graphicData>
+                  </a:graphic>
+                </wp:inline>
+              </w:drawing>
+            </w:r>
+          </w:p>
+        </w:tc>
+      </w:tr>
+      <w:tr>
+        <w:tc>
+          <w:tcPr>
+            <w:tcW w:w="5270" w:type="dxa"/>
+          </w:tcPr>
+          <w:p>
+            <w:pPr>
+              <w:rPr>
+                <w:color w:val="BF8F00" w:themeColor="accent4" w:themeShade="BF"/>
+              </w:rPr>
+            </w:pPr>
+            <w:r>
+              <w:rPr>
+                <w:color w:val="BF8F00" w:themeColor="accent4" w:themeShade="BF"/>
+              </w:rPr>
+              <w:t>&gt;node --version</w:t>
+            </w:r>
+          </w:p>
+          <w:p>
+            <w:r>
+              <w:t>v16.13.0</w:t>
+            </w:r>
+          </w:p>
+        </w:tc>
+        <w:tc>
+          <w:tcPr>
+            <w:tcW w:w="5520" w:type="dxa"/>
+            <w:vMerge/>
+          </w:tcPr>
+          <w:p/>
+        </w:tc>
+      </w:tr>
+      <w:tr>
+        <w:tc>
+          <w:tcPr>
+            <w:tcW w:w="5270" w:type="dxa"/>
+          </w:tcPr>
+          <w:p>
+            <w:pPr>
+              <w:rPr>
+                <w:color w:val="BF8F00" w:themeColor="accent4" w:themeShade="BF"/>
+              </w:rPr>
+            </w:pPr>
+            <w:r>
+              <w:rPr>
+                <w:color w:val="BF8F00" w:themeColor="accent4" w:themeShade="BF"/>
+              </w:rPr>
+              <w:t>&gt;</w:t>
+            </w:r>
+            <w:proofErr w:type="spellStart"/>
+            <w:r>
+              <w:rPr>
+                <w:color w:val="BF8F00" w:themeColor="accent4" w:themeShade="BF"/>
+              </w:rPr>
+              <w:t>npm</w:t>
+            </w:r>
+            <w:proofErr w:type="spellEnd"/>
+            <w:r>
+              <w:rPr>
+                <w:color w:val="BF8F00" w:themeColor="accent4" w:themeShade="BF"/>
+              </w:rPr>
+              <w:t xml:space="preserve"> --version</w:t>
+            </w:r>
+          </w:p>
+          <w:p>
+            <w:r>
+              <w:t>8.1.3</w:t>
+            </w:r>
+          </w:p>
+          <w:p>
+            <w:pPr>
+              <w:rPr>
+                <w:b/>
+                <w:bCs/>
+              </w:rPr>
+            </w:pPr>
+            <w:r>
+              <w:rPr>
+                <w:b/>
+                <w:bCs/>
+                <w:color w:val="ED7D31" w:themeColor="accent2"/>
+              </w:rPr>
+              <w:t xml:space="preserve">Alternate use </w:t>
+            </w:r>
+            <w:proofErr w:type="spellStart"/>
+            <w:r>
+              <w:rPr>
+                <w:b/>
+                <w:bCs/>
+                <w:color w:val="ED7D31" w:themeColor="accent2"/>
+              </w:rPr>
+              <w:t>nvm</w:t>
+            </w:r>
+            <w:proofErr w:type="spellEnd"/>
+            <w:r>
+              <w:rPr>
+                <w:b/>
+                <w:bCs/>
+                <w:color w:val="ED7D31" w:themeColor="accent2"/>
+              </w:rPr>
+              <w:t xml:space="preserve"> to install different versions of node</w:t>
+            </w:r>
+          </w:p>
+          <w:p>
+            <w:hyperlink r:id="rId39" w:history="1">
+              <w:r>
+                <w:rPr>
+                  <w:rStyle w:val="Hyperlink"/>
+                </w:rPr>
+                <w:t>https://joachim8675309.medium.com/installing-node-js-with-nvm-4dc469c977d9</w:t>
+              </w:r>
+            </w:hyperlink>
+            <w:r>
+              <w:t xml:space="preserve">  </w:t>
+            </w:r>
+          </w:p>
+          <w:p/>
+        </w:tc>
+        <w:tc>
+          <w:tcPr>
+            <w:tcW w:w="5520" w:type="dxa"/>
+            <w:vMerge/>
+          </w:tcPr>
+          <w:p/>
+        </w:tc>
+      </w:tr>
+      <w:tr>
+        <w:tc>
+          <w:tcPr>
+            <w:tcW w:w="5270" w:type="dxa"/>
+          </w:tcPr>
+          <w:p>
+            <w:r>
+              <w:t xml:space="preserve">&gt;ng </w:t>
+            </w:r>
+            <w:r>
+              <w:t>–</w:t>
+            </w:r>
+            <w:r>
+              <w:t>version</w:t>
+            </w:r>
+          </w:p>
+          <w:p>
+            <w:r>
+              <w:rPr>
+                <w:noProof/>
+              </w:rPr>
+              <w:drawing>
+                <wp:inline distT="0" distB="0" distL="0" distR="0" wp14:anchorId="761C52F8" wp14:editId="3B8E30D0">
+                  <wp:extent cx="3027045" cy="1931867"/>
+                  <wp:effectExtent l="0" t="0" r="1905" b="0"/>
+                  <wp:docPr id="6" name="Picture 6"/>
+                  <wp:cNvGraphicFramePr>
+                    <a:graphicFrameLocks xmlns:a="http://schemas.openxmlformats.org/drawingml/2006/main" noChangeAspect="1"/>
+                  </wp:cNvGraphicFramePr>
+                  <a:graphic xmlns:a="http://schemas.openxmlformats.org/drawingml/2006/main">
+                    <a:graphicData uri="http://schemas.openxmlformats.org/drawingml/2006/picture">
+                      <pic:pic xmlns:pic="http://schemas.openxmlformats.org/drawingml/2006/picture">
+                        <pic:nvPicPr>
+                          <pic:cNvPr id="1" name=""/>
+                          <pic:cNvPicPr/>
+                        </pic:nvPicPr>
+                        <pic:blipFill>
+                          <a:blip r:embed="rId40"/>
+                          <a:stretch>
+                            <a:fillRect/>
+                          </a:stretch>
+                        </pic:blipFill>
+                        <pic:spPr>
+                          <a:xfrm>
+                            <a:off x="0" y="0"/>
+                            <a:ext cx="3046256" cy="1944127"/>
+                          </a:xfrm>
+                          <a:prstGeom prst="rect">
+                            <a:avLst/>
+                          </a:prstGeom>
+                        </pic:spPr>
+                      </pic:pic>
+                    </a:graphicData>
+                  </a:graphic>
+                </wp:inline>
+              </w:drawing>
+            </w:r>
+          </w:p>
+        </w:tc>
+        <w:tc>
+          <w:tcPr>
+            <w:tcW w:w="5520" w:type="dxa"/>
+            <w:vMerge/>
+          </w:tcPr>
+          <w:p/>
+        </w:tc>
+      </w:tr>
+    </w:tbl>
+    <w:p>
+      <w:pPr>
+        <w:rPr>
+          <w:rFonts w:asciiTheme="majorHAnsi" w:eastAsiaTheme="majorEastAsia" w:hAnsiTheme="majorHAnsi" w:cstheme="majorBidi"/>
+          <w:color w:val="2F5496" w:themeColor="accent1" w:themeShade="BF"/>
+          <w:sz w:val="32"/>
+          <w:szCs w:val="32"/>
+        </w:rPr>
+      </w:pPr>
+      <w:bookmarkStart w:id="17" w:name="_Toc103639021"/>
+      <w:bookmarkStart w:id="18" w:name="_Toc103640101"/>
+      <w:r>
+        <w:br w:type="page"/>
+      </w:r>
+    </w:p>
+    <w:p>
+      <w:pPr>
+        <w:pStyle w:val="Heading1"/>
+      </w:pPr>
+      <w:bookmarkStart w:id="19" w:name="_Toc115736846"/>
+      <w:proofErr w:type="spellStart"/>
+      <w:r>
+        <w:lastRenderedPageBreak/>
+        <w:t>Web</w:t>
+      </w:r>
+      <w:r>
+        <w:t>Api</w:t>
+      </w:r>
+      <w:proofErr w:type="spellEnd"/>
+      <w:r>
+        <w:t xml:space="preserve"> </w:t>
+      </w:r>
+      <w:r>
+        <w:t>Project</w:t>
+      </w:r>
+      <w:bookmarkEnd w:id="17"/>
+      <w:bookmarkEnd w:id="18"/>
+      <w:bookmarkEnd w:id="19"/>
+    </w:p>
+    <w:p>
+      <w:r>
+        <w:t>Create a base folder to house the projects and files</w:t>
+      </w:r>
+    </w:p>
+    <w:p>
+      <w:pPr>
+        <w:pStyle w:val="Heading2"/>
+      </w:pPr>
+      <w:bookmarkStart w:id="20" w:name="_Toc103640102"/>
+      <w:bookmarkStart w:id="21" w:name="_Toc115736847"/>
+      <w:r>
+        <w:t>Setting up .Net API Project</w:t>
+      </w:r>
+      <w:bookmarkEnd w:id="20"/>
+      <w:bookmarkEnd w:id="21"/>
+    </w:p>
+    <w:tbl>
+      <w:tblPr>
+        <w:tblStyle w:val="TableGrid"/>
+        <w:tblW w:w="0" w:type="auto"/>
+        <w:tblLook w:val="04A0" w:firstRow="1" w:lastRow="0" w:firstColumn="1" w:lastColumn="0" w:noHBand="0" w:noVBand="1"/>
+      </w:tblPr>
+      <w:tblGrid>
+        <w:gridCol w:w="5845"/>
+        <w:gridCol w:w="4945"/>
+      </w:tblGrid>
+      <w:tr>
+        <w:tc>
+          <w:tcPr>
+            <w:tcW w:w="5845" w:type="dxa"/>
+          </w:tcPr>
+          <w:p>
+            <w:pPr>
+              <w:pStyle w:val="Heading3"/>
+              <w:outlineLvl w:val="2"/>
+            </w:pPr>
+            <w:bookmarkStart w:id="22" w:name="_Toc103639023"/>
+            <w:bookmarkStart w:id="23" w:name="_Toc103640103"/>
+            <w:bookmarkStart w:id="24" w:name="_Toc115736848"/>
+            <w:r>
+              <w:t xml:space="preserve">Create </w:t>
+            </w:r>
+            <w:proofErr w:type="spellStart"/>
+            <w:r>
+              <w:t>WebAPI</w:t>
+            </w:r>
+            <w:proofErr w:type="spellEnd"/>
+            <w:r>
+              <w:t xml:space="preserve"> Method 1</w:t>
+            </w:r>
+            <w:bookmarkEnd w:id="22"/>
+            <w:bookmarkEnd w:id="23"/>
+            <w:bookmarkEnd w:id="24"/>
+          </w:p>
+          <w:p>
+            <w:pPr>
+              <w:rPr>
+                <w:color w:val="BF8F00" w:themeColor="accent4" w:themeShade="BF"/>
+              </w:rPr>
+            </w:pPr>
+            <w:r>
+              <w:rPr>
+                <w:color w:val="BF8F00" w:themeColor="accent4" w:themeShade="BF"/>
+              </w:rPr>
+              <w:t xml:space="preserve">&gt;dotnet new </w:t>
+            </w:r>
+            <w:proofErr w:type="spellStart"/>
+            <w:r>
+              <w:rPr>
+                <w:color w:val="BF8F00" w:themeColor="accent4" w:themeShade="BF"/>
+              </w:rPr>
+              <w:t>sln</w:t>
+            </w:r>
+            <w:proofErr w:type="spellEnd"/>
+          </w:p>
+          <w:p>
+            <w:r>
+              <w:t>Solution name the same as the container folder</w:t>
+            </w:r>
+          </w:p>
+          <w:p>
+            <w:pPr>
+              <w:rPr>
+                <w:color w:val="BF8F00" w:themeColor="accent4" w:themeShade="BF"/>
+              </w:rPr>
+            </w:pPr>
+            <w:r>
+              <w:rPr>
+                <w:color w:val="BF8F00" w:themeColor="accent4" w:themeShade="BF"/>
+              </w:rPr>
+              <w:t xml:space="preserve">&gt; dotnet new </w:t>
+            </w:r>
+            <w:proofErr w:type="spellStart"/>
+            <w:r>
+              <w:rPr>
+                <w:color w:val="BF8F00" w:themeColor="accent4" w:themeShade="BF"/>
+              </w:rPr>
+              <w:t>sln</w:t>
+            </w:r>
+            <w:proofErr w:type="spellEnd"/>
+            <w:r>
+              <w:rPr>
+                <w:color w:val="BF8F00" w:themeColor="accent4" w:themeShade="BF"/>
+              </w:rPr>
+              <w:t xml:space="preserve"> --name </w:t>
+            </w:r>
+            <w:proofErr w:type="spellStart"/>
+            <w:r>
+              <w:rPr>
+                <w:color w:val="BF8F00" w:themeColor="accent4" w:themeShade="BF"/>
+              </w:rPr>
+              <w:t>MySolution</w:t>
+            </w:r>
+            <w:proofErr w:type="spellEnd"/>
+          </w:p>
+          <w:p>
+            <w:r>
+              <w:t>Solution name with custom name</w:t>
+            </w:r>
+          </w:p>
+          <w:p>
+            <w:pPr>
+              <w:rPr>
+                <w:color w:val="BF8F00" w:themeColor="accent4" w:themeShade="BF"/>
+              </w:rPr>
+            </w:pPr>
+            <w:r>
+              <w:rPr>
+                <w:color w:val="BF8F00" w:themeColor="accent4" w:themeShade="BF"/>
+              </w:rPr>
+              <w:t xml:space="preserve">&gt;dotnet new </w:t>
+            </w:r>
+            <w:proofErr w:type="spellStart"/>
+            <w:r>
+              <w:rPr>
+                <w:color w:val="BF8F00" w:themeColor="accent4" w:themeShade="BF"/>
+              </w:rPr>
+              <w:t>webapi</w:t>
+            </w:r>
+            <w:proofErr w:type="spellEnd"/>
+            <w:r>
+              <w:rPr>
+                <w:color w:val="BF8F00" w:themeColor="accent4" w:themeShade="BF"/>
+              </w:rPr>
+              <w:t xml:space="preserve"> -o </w:t>
+            </w:r>
+            <w:proofErr w:type="spellStart"/>
+            <w:r>
+              <w:rPr>
+                <w:color w:val="BF8F00" w:themeColor="accent4" w:themeShade="BF"/>
+              </w:rPr>
+              <w:t>M</w:t>
+            </w:r>
+            <w:r>
+              <w:rPr>
+                <w:color w:val="BF8F00" w:themeColor="accent4" w:themeShade="BF"/>
+              </w:rPr>
+              <w:t>SC</w:t>
+            </w:r>
+            <w:r>
+              <w:rPr>
+                <w:color w:val="BF8F00" w:themeColor="accent4" w:themeShade="BF"/>
+              </w:rPr>
+              <w:t>.WebApi</w:t>
+            </w:r>
+            <w:proofErr w:type="spellEnd"/>
+          </w:p>
+          <w:p>
+            <w:r>
+              <w:t xml:space="preserve">Create a new project with name </w:t>
+            </w:r>
+            <w:proofErr w:type="spellStart"/>
+            <w:r>
+              <w:t>MCS.WebApi</w:t>
+            </w:r>
+            <w:proofErr w:type="spellEnd"/>
+            <w:r>
+              <w:t xml:space="preserve"> </w:t>
+            </w:r>
+          </w:p>
+          <w:p>
+            <w:pPr>
+              <w:rPr>
+                <w:color w:val="BF8F00" w:themeColor="accent4" w:themeShade="BF"/>
+              </w:rPr>
+            </w:pPr>
+            <w:r>
+              <w:rPr>
+                <w:color w:val="BF8F00" w:themeColor="accent4" w:themeShade="BF"/>
+              </w:rPr>
+              <w:t xml:space="preserve">&gt;dotnet </w:t>
+            </w:r>
+            <w:proofErr w:type="spellStart"/>
+            <w:r>
+              <w:rPr>
+                <w:color w:val="BF8F00" w:themeColor="accent4" w:themeShade="BF"/>
+              </w:rPr>
+              <w:t>sln</w:t>
+            </w:r>
+            <w:proofErr w:type="spellEnd"/>
+            <w:r>
+              <w:rPr>
+                <w:color w:val="BF8F00" w:themeColor="accent4" w:themeShade="BF"/>
+              </w:rPr>
+              <w:t xml:space="preserve"> add </w:t>
+            </w:r>
+            <w:proofErr w:type="spellStart"/>
+            <w:r>
+              <w:rPr>
+                <w:color w:val="BF8F00" w:themeColor="accent4" w:themeShade="BF"/>
+              </w:rPr>
+              <w:t>M</w:t>
+            </w:r>
+            <w:r>
+              <w:rPr>
+                <w:color w:val="BF8F00" w:themeColor="accent4" w:themeShade="BF"/>
+              </w:rPr>
+              <w:t>SC</w:t>
+            </w:r>
+            <w:r>
+              <w:rPr>
+                <w:color w:val="BF8F00" w:themeColor="accent4" w:themeShade="BF"/>
+              </w:rPr>
+              <w:t>.WebApi</w:t>
+            </w:r>
+            <w:proofErr w:type="spellEnd"/>
+          </w:p>
+          <w:p>
+            <w:r>
+              <w:t>Add the project to the solution</w:t>
+            </w:r>
+          </w:p>
+          <w:p>
+            <w:pPr>
+              <w:pStyle w:val="Heading3"/>
+              <w:outlineLvl w:val="2"/>
+            </w:pPr>
+            <w:bookmarkStart w:id="25" w:name="_Toc103639024"/>
+            <w:bookmarkStart w:id="26" w:name="_Toc103640104"/>
+            <w:bookmarkStart w:id="27" w:name="_Toc115736849"/>
+            <w:r>
+              <w:t xml:space="preserve">Create </w:t>
+            </w:r>
+            <w:proofErr w:type="spellStart"/>
+            <w:r>
+              <w:t>WebAPI</w:t>
+            </w:r>
+            <w:proofErr w:type="spellEnd"/>
+            <w:r>
+              <w:t xml:space="preserve"> Method 2</w:t>
+            </w:r>
+            <w:bookmarkEnd w:id="25"/>
+            <w:bookmarkEnd w:id="26"/>
+            <w:bookmarkEnd w:id="27"/>
+          </w:p>
+          <w:p>
+            <w:pPr>
+              <w:rPr>
+                <w:color w:val="BF8F00" w:themeColor="accent4" w:themeShade="BF"/>
+              </w:rPr>
+            </w:pPr>
+            <w:r>
+              <w:rPr>
+                <w:color w:val="BF8F00" w:themeColor="accent4" w:themeShade="BF"/>
+              </w:rPr>
+              <w:t xml:space="preserve">&gt;dotnet new </w:t>
+            </w:r>
+            <w:proofErr w:type="spellStart"/>
+            <w:r>
+              <w:rPr>
+                <w:color w:val="BF8F00" w:themeColor="accent4" w:themeShade="BF"/>
+              </w:rPr>
+              <w:t>webapi</w:t>
+            </w:r>
+            <w:proofErr w:type="spellEnd"/>
+            <w:r>
+              <w:rPr>
+                <w:color w:val="BF8F00" w:themeColor="accent4" w:themeShade="BF"/>
+              </w:rPr>
+              <w:t xml:space="preserve"> -o </w:t>
+            </w:r>
+            <w:proofErr w:type="spellStart"/>
+            <w:r>
+              <w:rPr>
+                <w:color w:val="BF8F00" w:themeColor="accent4" w:themeShade="BF"/>
+              </w:rPr>
+              <w:t>M</w:t>
+            </w:r>
+            <w:r>
+              <w:rPr>
+                <w:color w:val="BF8F00" w:themeColor="accent4" w:themeShade="BF"/>
+              </w:rPr>
+              <w:t>SC</w:t>
+            </w:r>
+            <w:r>
+              <w:rPr>
+                <w:color w:val="BF8F00" w:themeColor="accent4" w:themeShade="BF"/>
+              </w:rPr>
+              <w:t>.WebApi</w:t>
+            </w:r>
+            <w:proofErr w:type="spellEnd"/>
+            <w:r>
+              <w:rPr>
+                <w:color w:val="BF8F00" w:themeColor="accent4" w:themeShade="BF"/>
+              </w:rPr>
+              <w:t xml:space="preserve"> -n </w:t>
+            </w:r>
+            <w:proofErr w:type="spellStart"/>
+            <w:r>
+              <w:rPr>
+                <w:color w:val="BF8F00" w:themeColor="accent4" w:themeShade="BF"/>
+              </w:rPr>
+              <w:t>MCS.WebApi</w:t>
+            </w:r>
+            <w:proofErr w:type="spellEnd"/>
+          </w:p>
+          <w:p>
+            <w:pPr>
+              <w:pStyle w:val="Heading3"/>
+              <w:outlineLvl w:val="2"/>
+            </w:pPr>
+            <w:bookmarkStart w:id="28" w:name="_Toc103639025"/>
+            <w:bookmarkStart w:id="29" w:name="_Toc103640105"/>
+            <w:bookmarkStart w:id="30" w:name="_Toc115736850"/>
+            <w:r>
+              <w:t>Tidy up the Solution</w:t>
+            </w:r>
+            <w:bookmarkEnd w:id="28"/>
+            <w:bookmarkEnd w:id="29"/>
+            <w:bookmarkEnd w:id="30"/>
+          </w:p>
+          <w:p>
+            <w:r>
+              <w:t>File &gt; Preference &gt; Settings and then type “Exclude”</w:t>
+            </w:r>
+          </w:p>
+          <w:p>
+            <w:r>
+              <w:t>Exclude Bin and obj folder by following the examples</w:t>
+            </w:r>
+          </w:p>
+        </w:tc>
+        <w:tc>
+          <w:tcPr>
+            <w:tcW w:w="4945" w:type="dxa"/>
+          </w:tcPr>
+          <w:p>
+            <w:pPr>
+              <w:pStyle w:val="Heading3"/>
+              <w:outlineLvl w:val="2"/>
+            </w:pPr>
+            <w:bookmarkStart w:id="31" w:name="_Toc115736851"/>
+            <w:r>
+              <w:t xml:space="preserve">Actual Commands used for creating the </w:t>
+            </w:r>
+            <w:proofErr w:type="spellStart"/>
+            <w:r>
+              <w:t>api</w:t>
+            </w:r>
+            <w:bookmarkEnd w:id="31"/>
+            <w:proofErr w:type="spellEnd"/>
+          </w:p>
+          <w:p>
+            <w:r>
+              <w:t xml:space="preserve">Create a </w:t>
+            </w:r>
+            <w:proofErr w:type="spellStart"/>
+            <w:r>
+              <w:t>dir</w:t>
+            </w:r>
+            <w:proofErr w:type="spellEnd"/>
+            <w:r>
+              <w:t xml:space="preserve"> to house web </w:t>
+            </w:r>
+            <w:proofErr w:type="spellStart"/>
+            <w:r>
+              <w:t>api</w:t>
+            </w:r>
+            <w:proofErr w:type="spellEnd"/>
+            <w:r>
+              <w:t xml:space="preserve"> solution and project</w:t>
+            </w:r>
+          </w:p>
+          <w:p>
+            <w:pPr>
+              <w:rPr>
+                <w:color w:val="BF8F00" w:themeColor="accent4" w:themeShade="BF"/>
+              </w:rPr>
+            </w:pPr>
+            <w:r>
+              <w:rPr>
+                <w:color w:val="BF8F00" w:themeColor="accent4" w:themeShade="BF"/>
+              </w:rPr>
+              <w:t xml:space="preserve">&gt;md </w:t>
+            </w:r>
+            <w:proofErr w:type="spellStart"/>
+            <w:r>
+              <w:rPr>
+                <w:color w:val="BF8F00" w:themeColor="accent4" w:themeShade="BF"/>
+              </w:rPr>
+              <w:t>MySocialConnect</w:t>
+            </w:r>
+            <w:proofErr w:type="spellEnd"/>
+            <w:r>
+              <w:rPr>
+                <w:color w:val="BF8F00" w:themeColor="accent4" w:themeShade="BF"/>
+              </w:rPr>
+              <w:t>-API</w:t>
+            </w:r>
+          </w:p>
+          <w:p>
+            <w:r>
+              <w:t xml:space="preserve">cd into new </w:t>
+            </w:r>
+            <w:proofErr w:type="spellStart"/>
+            <w:r>
+              <w:t>dir</w:t>
+            </w:r>
+            <w:proofErr w:type="spellEnd"/>
+          </w:p>
+          <w:p>
+            <w:pPr>
+              <w:rPr>
+                <w:color w:val="BF8F00" w:themeColor="accent4" w:themeShade="BF"/>
+              </w:rPr>
+            </w:pPr>
+            <w:r>
+              <w:rPr>
+                <w:color w:val="BF8F00" w:themeColor="accent4" w:themeShade="BF"/>
+              </w:rPr>
+              <w:t xml:space="preserve">&gt;cd </w:t>
+            </w:r>
+            <w:proofErr w:type="spellStart"/>
+            <w:r>
+              <w:rPr>
+                <w:color w:val="BF8F00" w:themeColor="accent4" w:themeShade="BF"/>
+              </w:rPr>
+              <w:t>MySocialConnect</w:t>
+            </w:r>
+            <w:proofErr w:type="spellEnd"/>
+            <w:r>
+              <w:rPr>
+                <w:color w:val="BF8F00" w:themeColor="accent4" w:themeShade="BF"/>
+              </w:rPr>
+              <w:t>-API</w:t>
+            </w:r>
+          </w:p>
+          <w:p>
+            <w:r>
+              <w:t>Create a new solution</w:t>
+            </w:r>
+          </w:p>
+          <w:p>
+            <w:pPr>
+              <w:rPr>
+                <w:color w:val="BF8F00" w:themeColor="accent4" w:themeShade="BF"/>
+              </w:rPr>
+            </w:pPr>
+            <w:r>
+              <w:rPr>
+                <w:color w:val="BF8F00" w:themeColor="accent4" w:themeShade="BF"/>
+              </w:rPr>
+              <w:t xml:space="preserve">&gt;dotnet new </w:t>
+            </w:r>
+            <w:proofErr w:type="spellStart"/>
+            <w:r>
+              <w:rPr>
+                <w:color w:val="BF8F00" w:themeColor="accent4" w:themeShade="BF"/>
+              </w:rPr>
+              <w:t>sln</w:t>
+            </w:r>
+            <w:proofErr w:type="spellEnd"/>
+            <w:r>
+              <w:rPr>
+                <w:color w:val="BF8F00" w:themeColor="accent4" w:themeShade="BF"/>
+              </w:rPr>
+              <w:t xml:space="preserve"> --name MSC-API</w:t>
+            </w:r>
+          </w:p>
+          <w:p>
+            <w:r>
+              <w:t xml:space="preserve">Create a new </w:t>
+            </w:r>
+            <w:proofErr w:type="spellStart"/>
+            <w:r>
+              <w:t>WebApi</w:t>
+            </w:r>
+            <w:proofErr w:type="spellEnd"/>
+            <w:r>
+              <w:t xml:space="preserve"> project</w:t>
+            </w:r>
+          </w:p>
+          <w:p>
+            <w:pPr>
+              <w:rPr>
+                <w:color w:val="BF8F00" w:themeColor="accent4" w:themeShade="BF"/>
+              </w:rPr>
+            </w:pPr>
+            <w:r>
+              <w:rPr>
+                <w:color w:val="BF8F00" w:themeColor="accent4" w:themeShade="BF"/>
+              </w:rPr>
+              <w:t xml:space="preserve">&gt;dotnet new </w:t>
+            </w:r>
+            <w:proofErr w:type="spellStart"/>
+            <w:r>
+              <w:rPr>
+                <w:color w:val="BF8F00" w:themeColor="accent4" w:themeShade="BF"/>
+              </w:rPr>
+              <w:t>webapi</w:t>
+            </w:r>
+            <w:proofErr w:type="spellEnd"/>
+            <w:r>
+              <w:rPr>
+                <w:color w:val="BF8F00" w:themeColor="accent4" w:themeShade="BF"/>
+              </w:rPr>
+              <w:t xml:space="preserve"> -o </w:t>
+            </w:r>
+            <w:proofErr w:type="spellStart"/>
+            <w:r>
+              <w:rPr>
+                <w:color w:val="BF8F00" w:themeColor="accent4" w:themeShade="BF"/>
+              </w:rPr>
+              <w:t>MSC.Api</w:t>
+            </w:r>
+            <w:proofErr w:type="spellEnd"/>
+          </w:p>
+          <w:p>
+            <w:r>
+              <w:t>Add the project to the solution</w:t>
+            </w:r>
+          </w:p>
+          <w:p>
+            <w:pPr>
+              <w:rPr>
+                <w:color w:val="BF8F00" w:themeColor="accent4" w:themeShade="BF"/>
+              </w:rPr>
+            </w:pPr>
+            <w:r>
+              <w:rPr>
+                <w:color w:val="BF8F00" w:themeColor="accent4" w:themeShade="BF"/>
+              </w:rPr>
+              <w:t xml:space="preserve">&gt;dotnet </w:t>
+            </w:r>
+            <w:proofErr w:type="spellStart"/>
+            <w:r>
+              <w:rPr>
+                <w:color w:val="BF8F00" w:themeColor="accent4" w:themeShade="BF"/>
+              </w:rPr>
+              <w:t>sln</w:t>
+            </w:r>
+            <w:proofErr w:type="spellEnd"/>
+            <w:r>
+              <w:rPr>
+                <w:color w:val="BF8F00" w:themeColor="accent4" w:themeShade="BF"/>
+              </w:rPr>
+              <w:t xml:space="preserve"> add </w:t>
+            </w:r>
+            <w:proofErr w:type="spellStart"/>
+            <w:r>
+              <w:rPr>
+                <w:color w:val="BF8F00" w:themeColor="accent4" w:themeShade="BF"/>
+              </w:rPr>
+              <w:t>MSC.Api</w:t>
+            </w:r>
+            <w:proofErr w:type="spellEnd"/>
+          </w:p>
+          <w:p>
+            <w:pPr>
+              <w:pStyle w:val="Heading3"/>
+              <w:outlineLvl w:val="2"/>
+            </w:pPr>
+            <w:bookmarkStart w:id="32" w:name="_Toc115736852"/>
+            <w:r>
+              <w:t>Folder Structure</w:t>
+            </w:r>
+            <w:bookmarkEnd w:id="32"/>
+          </w:p>
+          <w:p>
+            <w:r>
+              <w:rPr>
+                <w:noProof/>
+              </w:rPr>
+              <w:drawing>
+                <wp:inline distT="0" distB="0" distL="0" distR="0" wp14:anchorId="49588034" wp14:editId="63A146A0">
+                  <wp:extent cx="1894058" cy="1996440"/>
+                  <wp:effectExtent l="0" t="0" r="0" b="3810"/>
+                  <wp:docPr id="1" name="Picture 1"/>
+                  <wp:cNvGraphicFramePr>
+                    <a:graphicFrameLocks xmlns:a="http://schemas.openxmlformats.org/drawingml/2006/main" noChangeAspect="1"/>
+                  </wp:cNvGraphicFramePr>
+                  <a:graphic xmlns:a="http://schemas.openxmlformats.org/drawingml/2006/main">
+                    <a:graphicData uri="http://schemas.openxmlformats.org/drawingml/2006/picture">
+                      <pic:pic xmlns:pic="http://schemas.openxmlformats.org/drawingml/2006/picture">
+                        <pic:nvPicPr>
+                          <pic:cNvPr id="1" name=""/>
+                          <pic:cNvPicPr/>
+                        </pic:nvPicPr>
+                        <pic:blipFill>
+                          <a:blip r:embed="rId41"/>
+                          <a:stretch>
+                            <a:fillRect/>
+                          </a:stretch>
+                        </pic:blipFill>
+                        <pic:spPr>
+                          <a:xfrm>
+                            <a:off x="0" y="0"/>
                             <a:ext cx="1905080" cy="2008058"/>
                           </a:xfrm>
                           <a:prstGeom prst="rect">
@@ -6444,7 +6579,7 @@
       <w:pPr>
         <w:pStyle w:val="Heading2"/>
       </w:pPr>
-      <w:bookmarkStart w:id="33" w:name="_Toc115037537"/>
+      <w:bookmarkStart w:id="33" w:name="_Toc115736853"/>
       <w:r>
         <w:t xml:space="preserve">Updating the </w:t>
       </w:r>
@@ -6551,7 +6686,7 @@
       <w:pPr>
         <w:pStyle w:val="Heading2"/>
       </w:pPr>
-      <w:bookmarkStart w:id="34" w:name="_Toc115037538"/>
+      <w:bookmarkStart w:id="34" w:name="_Toc115736854"/>
       <w:r>
         <w:t>Running .Net API Project</w:t>
       </w:r>
@@ -6703,7 +6838,7 @@
                           <pic:cNvPicPr/>
                         </pic:nvPicPr>
                         <pic:blipFill>
-                          <a:blip r:embed="rId38"/>
+                          <a:blip r:embed="rId42"/>
                           <a:stretch>
                             <a:fillRect/>
                           </a:stretch>
@@ -6761,7 +6896,7 @@
       <w:r>
         <w:t xml:space="preserve"> or </w:t>
       </w:r>
-      <w:hyperlink r:id="rId39" w:history="1">
+      <w:hyperlink r:id="rId43" w:history="1">
         <w:r>
           <w:rPr>
             <w:rStyle w:val="Hyperlink"/>
@@ -6817,7 +6952,7 @@
       <w:pPr>
         <w:pStyle w:val="Heading2"/>
       </w:pPr>
-      <w:bookmarkStart w:id="37" w:name="_Toc115037539"/>
+      <w:bookmarkStart w:id="37" w:name="_Toc115736855"/>
       <w:r>
         <w:lastRenderedPageBreak/>
         <w:t>Switching to Classic hosting model</w:t>
@@ -6954,7 +7089,7 @@
       <w:r>
         <w:t xml:space="preserve">. For this following this link </w:t>
       </w:r>
-      <w:hyperlink r:id="rId40" w:history="1">
+      <w:hyperlink r:id="rId44" w:history="1">
         <w:r>
           <w:rPr>
             <w:rStyle w:val="Hyperlink"/>
@@ -6970,7 +7105,7 @@
       <w:pPr>
         <w:pStyle w:val="Heading2"/>
       </w:pPr>
-      <w:bookmarkStart w:id="38" w:name="_Toc115037540"/>
+      <w:bookmarkStart w:id="38" w:name="_Toc115736856"/>
       <w:r>
         <w:t>Implicit Using Statement</w:t>
       </w:r>
@@ -7106,7 +7241,7 @@
                           <pic:cNvPicPr/>
                         </pic:nvPicPr>
                         <pic:blipFill>
-                          <a:blip r:embed="rId41"/>
+                          <a:blip r:embed="rId45"/>
                           <a:stretch>
                             <a:fillRect/>
                           </a:stretch>
@@ -7165,7 +7300,7 @@
               <w:pStyle w:val="Heading3"/>
               <w:outlineLvl w:val="2"/>
             </w:pPr>
-            <w:bookmarkStart w:id="39" w:name="_Toc115037541"/>
+            <w:bookmarkStart w:id="39" w:name="_Toc115736857"/>
             <w:proofErr w:type="spellStart"/>
             <w:r>
               <w:t>Program.cs</w:t>
@@ -7260,7 +7395,7 @@
               <w:pStyle w:val="Heading3"/>
               <w:outlineLvl w:val="2"/>
             </w:pPr>
-            <w:bookmarkStart w:id="40" w:name="_Toc115037542"/>
+            <w:bookmarkStart w:id="40" w:name="_Toc115736858"/>
             <w:proofErr w:type="spellStart"/>
             <w:r>
               <w:t>WeatherForecast.cs</w:t>
@@ -7297,7 +7432,7 @@
               <w:pStyle w:val="Heading3"/>
               <w:outlineLvl w:val="2"/>
             </w:pPr>
-            <w:bookmarkStart w:id="41" w:name="_Toc115037543"/>
+            <w:bookmarkStart w:id="41" w:name="_Toc115736859"/>
             <w:r>
               <w:t>/Controller/</w:t>
             </w:r>
@@ -7418,7 +7553,7 @@
       <w:pPr>
         <w:pStyle w:val="Heading2"/>
       </w:pPr>
-      <w:bookmarkStart w:id="42" w:name="_Toc115037544"/>
+      <w:bookmarkStart w:id="42" w:name="_Toc115736860"/>
       <w:r>
         <w:t>Nullable Enabled</w:t>
       </w:r>
@@ -7503,7 +7638,7 @@
                           <pic:cNvPicPr/>
                         </pic:nvPicPr>
                         <pic:blipFill>
-                          <a:blip r:embed="rId42"/>
+                          <a:blip r:embed="rId46"/>
                           <a:stretch>
                             <a:fillRect/>
                           </a:stretch>
@@ -7550,7 +7685,7 @@
                           <pic:cNvPicPr/>
                         </pic:nvPicPr>
                         <pic:blipFill>
-                          <a:blip r:embed="rId43"/>
+                          <a:blip r:embed="rId47"/>
                           <a:stretch>
                             <a:fillRect/>
                           </a:stretch>
@@ -7578,7 +7713,7 @@
       <w:pPr>
         <w:pStyle w:val="Heading2"/>
       </w:pPr>
-      <w:bookmarkStart w:id="43" w:name="_Toc115037545"/>
+      <w:bookmarkStart w:id="43" w:name="_Toc115736861"/>
       <w:proofErr w:type="spellStart"/>
       <w:r>
         <w:t>Web</w:t>
@@ -7751,7 +7886,7 @@
       <w:pPr>
         <w:pStyle w:val="Heading1"/>
       </w:pPr>
-      <w:bookmarkStart w:id="44" w:name="_Toc115037546"/>
+      <w:bookmarkStart w:id="44" w:name="_Toc115736862"/>
       <w:r>
         <w:lastRenderedPageBreak/>
         <w:t>Angular Project</w:t>
@@ -7786,7 +7921,7 @@
               <w:pStyle w:val="Heading2"/>
               <w:outlineLvl w:val="1"/>
             </w:pPr>
-            <w:bookmarkStart w:id="45" w:name="_Toc115037547"/>
+            <w:bookmarkStart w:id="45" w:name="_Toc115736863"/>
             <w:r>
               <w:t>Creating Angular App</w:t>
             </w:r>
@@ -7939,7 +8074,7 @@
               <w:pStyle w:val="Heading2"/>
               <w:outlineLvl w:val="1"/>
             </w:pPr>
-            <w:bookmarkStart w:id="46" w:name="_Toc115037548"/>
+            <w:bookmarkStart w:id="46" w:name="_Toc115736864"/>
             <w:r>
               <w:t>Project Structure</w:t>
             </w:r>
@@ -8046,7 +8181,7 @@
       <w:pPr>
         <w:pStyle w:val="Heading2"/>
       </w:pPr>
-      <w:bookmarkStart w:id="47" w:name="_Toc115037549"/>
+      <w:bookmarkStart w:id="47" w:name="_Toc115736865"/>
       <w:r>
         <w:t>Adding font-awesome</w:t>
       </w:r>
@@ -8117,7 +8252,7 @@
               <w:pStyle w:val="Heading3"/>
               <w:outlineLvl w:val="2"/>
             </w:pPr>
-            <w:bookmarkStart w:id="48" w:name="_Toc115037550"/>
+            <w:bookmarkStart w:id="48" w:name="_Toc115736866"/>
             <w:proofErr w:type="spellStart"/>
             <w:r>
               <w:t>package.json</w:t>
@@ -8178,7 +8313,7 @@
               <w:pStyle w:val="Heading3"/>
               <w:outlineLvl w:val="2"/>
             </w:pPr>
-            <w:bookmarkStart w:id="49" w:name="_Toc115037551"/>
+            <w:bookmarkStart w:id="49" w:name="_Toc115736867"/>
             <w:proofErr w:type="spellStart"/>
             <w:r>
               <w:t>angular.json</w:t>
@@ -8269,7 +8404,7 @@
       <w:pPr>
         <w:pStyle w:val="Heading2"/>
       </w:pPr>
-      <w:bookmarkStart w:id="50" w:name="_Toc115037552"/>
+      <w:bookmarkStart w:id="50" w:name="_Toc115736868"/>
       <w:r>
         <w:t xml:space="preserve">Adding </w:t>
       </w:r>
@@ -8343,7 +8478,7 @@
                 <w:numId w:val="18"/>
               </w:numPr>
             </w:pPr>
-            <w:hyperlink r:id="rId44" w:anchor="/documentation" w:history="1">
+            <w:hyperlink r:id="rId48" w:anchor="/documentation" w:history="1">
               <w:r>
                 <w:rPr>
                   <w:rStyle w:val="Hyperlink"/>
@@ -8360,7 +8495,7 @@
                 <w:numId w:val="18"/>
               </w:numPr>
             </w:pPr>
-            <w:hyperlink r:id="rId45" w:anchor="/documentation" w:history="1">
+            <w:hyperlink r:id="rId49" w:anchor="/documentation" w:history="1">
               <w:r>
                 <w:rPr>
                   <w:rStyle w:val="Hyperlink"/>
@@ -8377,7 +8512,7 @@
                 <w:numId w:val="18"/>
               </w:numPr>
             </w:pPr>
-            <w:hyperlink r:id="rId46" w:anchor="/documentation" w:history="1">
+            <w:hyperlink r:id="rId50" w:anchor="/documentation" w:history="1">
               <w:r>
                 <w:rPr>
                   <w:rStyle w:val="Hyperlink"/>
@@ -8387,7 +8522,7 @@
             </w:hyperlink>
           </w:p>
           <w:p>
-            <w:bookmarkStart w:id="51" w:name="_Toc115037553"/>
+            <w:bookmarkStart w:id="51" w:name="_Toc115736869"/>
             <w:r>
               <w:rPr>
                 <w:rStyle w:val="Heading3Char"/>
@@ -8460,7 +8595,7 @@
               </w:rPr>
               <w:t xml:space="preserve"> install </w:t>
             </w:r>
-            <w:hyperlink r:id="rId47" w:history="1">
+            <w:hyperlink r:id="rId51" w:history="1">
               <w:r>
                 <w:rPr>
                   <w:rStyle w:val="Hyperlink"/>
@@ -8507,7 +8642,7 @@
               </w:rPr>
               <w:t xml:space="preserve"> </w:t>
             </w:r>
-            <w:hyperlink r:id="rId48" w:history="1">
+            <w:hyperlink r:id="rId52" w:history="1">
               <w:r>
                 <w:rPr>
                   <w:rStyle w:val="Hyperlink"/>
@@ -8584,7 +8719,7 @@
               <w:pStyle w:val="Heading3"/>
               <w:outlineLvl w:val="2"/>
             </w:pPr>
-            <w:bookmarkStart w:id="52" w:name="_Toc115037554"/>
+            <w:bookmarkStart w:id="52" w:name="_Toc115736870"/>
             <w:proofErr w:type="spellStart"/>
             <w:r>
               <w:t>p</w:t>
@@ -8790,7 +8925,7 @@
               <w:pStyle w:val="Heading3"/>
               <w:outlineLvl w:val="2"/>
             </w:pPr>
-            <w:bookmarkStart w:id="53" w:name="_Toc115037555"/>
+            <w:bookmarkStart w:id="53" w:name="_Toc115736871"/>
             <w:proofErr w:type="spellStart"/>
             <w:r>
               <w:t>angular.json</w:t>
@@ -9117,7 +9252,7 @@
               <w:pStyle w:val="Heading3"/>
               <w:outlineLvl w:val="2"/>
             </w:pPr>
-            <w:bookmarkStart w:id="54" w:name="_Toc115037556"/>
+            <w:bookmarkStart w:id="54" w:name="_Toc115736872"/>
             <w:proofErr w:type="spellStart"/>
             <w:r>
               <w:lastRenderedPageBreak/>
@@ -9778,7 +9913,7 @@
       <w:pPr>
         <w:pStyle w:val="Heading1"/>
       </w:pPr>
-      <w:bookmarkStart w:id="55" w:name="_Toc115037557"/>
+      <w:bookmarkStart w:id="55" w:name="_Toc115736873"/>
       <w:r>
         <w:lastRenderedPageBreak/>
         <w:t>E</w:t>
@@ -9792,7 +9927,7 @@
       <w:pPr>
         <w:pStyle w:val="Heading2"/>
       </w:pPr>
-      <w:bookmarkStart w:id="56" w:name="_Toc115037558"/>
+      <w:bookmarkStart w:id="56" w:name="_Toc115736874"/>
       <w:r>
         <w:t xml:space="preserve">Adding </w:t>
       </w:r>
@@ -10059,7 +10194,7 @@
       <w:pPr>
         <w:pStyle w:val="Heading2"/>
       </w:pPr>
-      <w:bookmarkStart w:id="57" w:name="_Toc115037559"/>
+      <w:bookmarkStart w:id="57" w:name="_Toc115736875"/>
       <w:r>
         <w:t>Angular Extensions</w:t>
       </w:r>
@@ -10255,7 +10390,7 @@
       <w:pPr>
         <w:pStyle w:val="Heading2"/>
       </w:pPr>
-      <w:bookmarkStart w:id="58" w:name="_Toc115037560"/>
+      <w:bookmarkStart w:id="58" w:name="_Toc115736876"/>
       <w:r>
         <w:t>Adding Packages</w:t>
       </w:r>
@@ -10531,8 +10666,8 @@
       </w:pPr>
     </w:p>
     <w:sectPr>
-      <w:headerReference w:type="default" r:id="rId49"/>
-      <w:footerReference w:type="default" r:id="rId50"/>
+      <w:headerReference w:type="default" r:id="rId53"/>
+      <w:footerReference w:type="default" r:id="rId54"/>
       <w:pgSz w:w="12240" w:h="15840"/>
       <w:pgMar w:top="720" w:right="720" w:bottom="720" w:left="720" w:header="720" w:footer="720" w:gutter="0"/>
       <w:cols w:space="720"/>

</xml_diff>

<commit_message>
0023 WebApi - Paging Sorting Filtering - Custom Headers - ActionFilter To Log Last Activity 0024 Angular - Paging Sorting Filtering Caching - Bootstrap Pagination Buttons And TimeAgo
</commit_message>
<xml_diff>
--- a/Documents/0001 Project - Basic Info - Setup.docx
+++ b/Documents/0001 Project - Basic Info - Setup.docx
@@ -3323,6 +3323,23 @@
     <w:p>
       <w:r>
         <w:t>The documents are in order in which the project was built</w:t>
+      </w:r>
+    </w:p>
+    <w:p>
+      <w:pPr>
+        <w:pStyle w:val="Heading2"/>
+      </w:pPr>
+      <w:r>
+        <w:t>Code Folder</w:t>
+      </w:r>
+      <w:r>
+        <w:t>:</w:t>
+      </w:r>
+      <w:r>
+        <w:t xml:space="preserve"> </w:t>
+      </w:r>
+      <w:r>
+        <w:t>Site-01-Basics</w:t>
       </w:r>
     </w:p>
     <w:p>
@@ -4188,6 +4205,11 @@
           <w:ilvl w:val="0"/>
           <w:numId w:val="7"/>
         </w:numPr>
+        <w:rPr>
+          <w:rStyle w:val="Hyperlink"/>
+          <w:color w:val="auto"/>
+          <w:u w:val="none"/>
+        </w:rPr>
       </w:pPr>
       <w:hyperlink r:id="rId29" w:history="1">
         <w:r>
@@ -4200,6 +4222,138 @@
     </w:p>
     <w:p>
       <w:pPr>
+        <w:pStyle w:val="Heading2"/>
+        <w:rPr>
+          <w:rStyle w:val="Hyperlink"/>
+          <w:color w:val="C45911" w:themeColor="accent2" w:themeShade="BF"/>
+          <w:u w:val="none"/>
+        </w:rPr>
+      </w:pPr>
+      <w:r>
+        <w:rPr>
+          <w:rStyle w:val="Hyperlink"/>
+          <w:color w:val="C45911" w:themeColor="accent2" w:themeShade="BF"/>
+          <w:u w:val="none"/>
+        </w:rPr>
+        <w:t>Code Folder</w:t>
+      </w:r>
+      <w:r>
+        <w:rPr>
+          <w:rStyle w:val="Hyperlink"/>
+          <w:color w:val="C45911" w:themeColor="accent2" w:themeShade="BF"/>
+          <w:u w:val="none"/>
+        </w:rPr>
+        <w:t>:</w:t>
+      </w:r>
+      <w:r>
+        <w:rPr>
+          <w:rStyle w:val="Hyperlink"/>
+          <w:color w:val="C45911" w:themeColor="accent2" w:themeShade="BF"/>
+          <w:u w:val="none"/>
+        </w:rPr>
+        <w:t xml:space="preserve"> </w:t>
+      </w:r>
+      <w:r>
+        <w:rPr>
+          <w:rStyle w:val="Hyperlink"/>
+          <w:color w:val="C45911" w:themeColor="accent2" w:themeShade="BF"/>
+          <w:u w:val="none"/>
+        </w:rPr>
+        <w:t>Site-02-PagingSortingFitering</w:t>
+      </w:r>
+    </w:p>
+    <w:p>
+      <w:pPr>
+        <w:pStyle w:val="ListParagraph"/>
+        <w:numPr>
+          <w:ilvl w:val="0"/>
+          <w:numId w:val="7"/>
+        </w:numPr>
+      </w:pPr>
+      <w:hyperlink r:id="rId30" w:history="1">
+        <w:r>
+          <w:rPr>
+            <w:rStyle w:val="Hyperlink"/>
+          </w:rPr>
+          <w:t xml:space="preserve">0023 </w:t>
+        </w:r>
+        <w:proofErr w:type="spellStart"/>
+        <w:r>
+          <w:rPr>
+            <w:rStyle w:val="Hyperlink"/>
+          </w:rPr>
+          <w:t>WebApi</w:t>
+        </w:r>
+        <w:proofErr w:type="spellEnd"/>
+        <w:r>
+          <w:rPr>
+            <w:rStyle w:val="Hyperlink"/>
+          </w:rPr>
+          <w:t xml:space="preserve"> - Paging Sorting Filtering - Custom Headers - </w:t>
+        </w:r>
+        <w:proofErr w:type="spellStart"/>
+        <w:r>
+          <w:rPr>
+            <w:rStyle w:val="Hyperlink"/>
+          </w:rPr>
+          <w:t>ActionFilter</w:t>
+        </w:r>
+        <w:proofErr w:type="spellEnd"/>
+        <w:r>
+          <w:rPr>
+            <w:rStyle w:val="Hyperlink"/>
+          </w:rPr>
+          <w:t xml:space="preserve"> </w:t>
+        </w:r>
+        <w:proofErr w:type="gramStart"/>
+        <w:r>
+          <w:rPr>
+            <w:rStyle w:val="Hyperlink"/>
+          </w:rPr>
+          <w:t>To</w:t>
+        </w:r>
+        <w:proofErr w:type="gramEnd"/>
+        <w:r>
+          <w:rPr>
+            <w:rStyle w:val="Hyperlink"/>
+          </w:rPr>
+          <w:t xml:space="preserve"> Log Last Activity.docx</w:t>
+        </w:r>
+      </w:hyperlink>
+    </w:p>
+    <w:p>
+      <w:pPr>
+        <w:pStyle w:val="ListParagraph"/>
+        <w:numPr>
+          <w:ilvl w:val="0"/>
+          <w:numId w:val="7"/>
+        </w:numPr>
+      </w:pPr>
+      <w:hyperlink r:id="rId31" w:history="1">
+        <w:r>
+          <w:rPr>
+            <w:rStyle w:val="Hyperlink"/>
+          </w:rPr>
+          <w:t xml:space="preserve">0024 Angular - Paging Sorting Filtering Caching - Bootstrap Pagination Buttons </w:t>
+        </w:r>
+        <w:proofErr w:type="gramStart"/>
+        <w:r>
+          <w:rPr>
+            <w:rStyle w:val="Hyperlink"/>
+          </w:rPr>
+          <w:t>And</w:t>
+        </w:r>
+        <w:proofErr w:type="gramEnd"/>
+        <w:r>
+          <w:rPr>
+            <w:rStyle w:val="Hyperlink"/>
+          </w:rPr>
+          <w:t xml:space="preserve"> TimeAgo.docx</w:t>
+        </w:r>
+      </w:hyperlink>
+    </w:p>
+    <w:p>
+      <w:pPr>
         <w:pStyle w:val="Heading1"/>
       </w:pPr>
       <w:bookmarkStart w:id="1" w:name="_Toc115736831"/>
@@ -4237,7 +4391,7 @@
       <w:r>
         <w:t>For that first follow the “</w:t>
       </w:r>
-      <w:hyperlink r:id="rId30" w:history="1">
+      <w:hyperlink r:id="rId32" w:history="1">
         <w:r>
           <w:rPr>
             <w:rStyle w:val="Hyperlink"/>
@@ -4320,6 +4474,7 @@
         <w:rPr>
           <w:color w:val="BF8F00" w:themeColor="accent4" w:themeShade="BF"/>
         </w:rPr>
+        <w:lastRenderedPageBreak/>
         <w:t xml:space="preserve">dotnet </w:t>
       </w:r>
       <w:proofErr w:type="spellStart"/>
@@ -4448,7 +4603,6 @@
         </w:numPr>
       </w:pPr>
       <w:r>
-        <w:lastRenderedPageBreak/>
         <w:t xml:space="preserve">stop by pressing </w:t>
       </w:r>
       <w:proofErr w:type="spellStart"/>
@@ -4516,12 +4670,14 @@
         </w:rPr>
         <w:t xml:space="preserve">ng </w:t>
       </w:r>
+      <w:proofErr w:type="gramStart"/>
       <w:r>
         <w:rPr>
           <w:color w:val="BF8F00" w:themeColor="accent4" w:themeShade="BF"/>
         </w:rPr>
         <w:t>serve</w:t>
       </w:r>
+      <w:proofErr w:type="gramEnd"/>
     </w:p>
     <w:p>
       <w:pPr>
@@ -4939,10 +5095,12 @@
         <w:t xml:space="preserve">Type folders, go to </w:t>
       </w:r>
       <w:proofErr w:type="spellStart"/>
+      <w:proofErr w:type="gramStart"/>
       <w:r>
         <w:t>Explorer:Compat</w:t>
       </w:r>
       <w:proofErr w:type="spellEnd"/>
+      <w:proofErr w:type="gramEnd"/>
       <w:r>
         <w:t xml:space="preserve"> Folder and unselect</w:t>
       </w:r>
@@ -4976,7 +5134,7 @@
       <w:r>
         <w:t xml:space="preserve">: </w:t>
       </w:r>
-      <w:hyperlink r:id="rId31" w:history="1">
+      <w:hyperlink r:id="rId33" w:history="1">
         <w:r>
           <w:rPr>
             <w:rStyle w:val="Hyperlink"/>
@@ -5005,6 +5163,7 @@
           <w:b/>
           <w:bCs/>
         </w:rPr>
+        <w:lastRenderedPageBreak/>
         <w:t xml:space="preserve">Since the .Net 6 </w:t>
       </w:r>
       <w:proofErr w:type="spellStart"/>
@@ -5069,7 +5228,6 @@
         <w:rPr>
           <w:color w:val="ED7D31" w:themeColor="accent2"/>
         </w:rPr>
-        <w:lastRenderedPageBreak/>
         <w:t>&gt;</w:t>
       </w:r>
       <w:proofErr w:type="spellStart"/>
@@ -5228,7 +5386,7 @@
             <w:r>
               <w:t xml:space="preserve">: </w:t>
             </w:r>
-            <w:hyperlink r:id="rId32" w:history="1">
+            <w:hyperlink r:id="rId34" w:history="1">
               <w:r>
                 <w:rPr>
                   <w:rStyle w:val="Hyperlink"/>
@@ -5272,7 +5430,7 @@
             <w:r>
               <w:t xml:space="preserve">Go to </w:t>
             </w:r>
-            <w:hyperlink r:id="rId33" w:history="1">
+            <w:hyperlink r:id="rId35" w:history="1">
               <w:r>
                 <w:rPr>
                   <w:rStyle w:val="Hyperlink"/>
@@ -5336,7 +5494,7 @@
             <w:r>
               <w:t xml:space="preserve"> with NVM: </w:t>
             </w:r>
-            <w:hyperlink r:id="rId34" w:history="1">
+            <w:hyperlink r:id="rId36" w:history="1">
               <w:r>
                 <w:rPr>
                   <w:rStyle w:val="Hyperlink"/>
@@ -5367,7 +5525,7 @@
             </w:r>
           </w:p>
           <w:p>
-            <w:hyperlink r:id="rId35" w:history="1">
+            <w:hyperlink r:id="rId37" w:history="1">
               <w:r>
                 <w:rPr>
                   <w:rStyle w:val="Hyperlink"/>
@@ -5592,7 +5750,7 @@
                           <pic:cNvPicPr/>
                         </pic:nvPicPr>
                         <pic:blipFill>
-                          <a:blip r:embed="rId36"/>
+                          <a:blip r:embed="rId38"/>
                           <a:stretch>
                             <a:fillRect/>
                           </a:stretch>
@@ -5653,7 +5811,7 @@
                           <pic:cNvPicPr/>
                         </pic:nvPicPr>
                         <pic:blipFill>
-                          <a:blip r:embed="rId37"/>
+                          <a:blip r:embed="rId39"/>
                           <a:stretch>
                             <a:fillRect/>
                           </a:stretch>
@@ -5684,192 +5842,6 @@
                   <wp:extent cx="3398520" cy="1258082"/>
                   <wp:effectExtent l="0" t="0" r="0" b="0"/>
                   <wp:docPr id="5" name="Picture 5"/>
-                  <wp:cNvGraphicFramePr>
-                    <a:graphicFrameLocks xmlns:a="http://schemas.openxmlformats.org/drawingml/2006/main" noChangeAspect="1"/>
-                  </wp:cNvGraphicFramePr>
-                  <a:graphic xmlns:a="http://schemas.openxmlformats.org/drawingml/2006/main">
-                    <a:graphicData uri="http://schemas.openxmlformats.org/drawingml/2006/picture">
-                      <pic:pic xmlns:pic="http://schemas.openxmlformats.org/drawingml/2006/picture">
-                        <pic:nvPicPr>
-                          <pic:cNvPr id="1" name=""/>
-                          <pic:cNvPicPr/>
-                        </pic:nvPicPr>
-                        <pic:blipFill>
-                          <a:blip r:embed="rId38"/>
-                          <a:stretch>
-                            <a:fillRect/>
-                          </a:stretch>
-                        </pic:blipFill>
-                        <pic:spPr>
-                          <a:xfrm>
-                            <a:off x="0" y="0"/>
-                            <a:ext cx="3449403" cy="1276918"/>
-                          </a:xfrm>
-                          <a:prstGeom prst="rect">
-                            <a:avLst/>
-                          </a:prstGeom>
-                        </pic:spPr>
-                      </pic:pic>
-                    </a:graphicData>
-                  </a:graphic>
-                </wp:inline>
-              </w:drawing>
-            </w:r>
-          </w:p>
-        </w:tc>
-      </w:tr>
-      <w:tr>
-        <w:tc>
-          <w:tcPr>
-            <w:tcW w:w="5270" w:type="dxa"/>
-          </w:tcPr>
-          <w:p>
-            <w:pPr>
-              <w:rPr>
-                <w:color w:val="BF8F00" w:themeColor="accent4" w:themeShade="BF"/>
-              </w:rPr>
-            </w:pPr>
-            <w:r>
-              <w:rPr>
-                <w:color w:val="BF8F00" w:themeColor="accent4" w:themeShade="BF"/>
-              </w:rPr>
-              <w:t>&gt;node --version</w:t>
-            </w:r>
-          </w:p>
-          <w:p>
-            <w:r>
-              <w:t>v16.13.0</w:t>
-            </w:r>
-          </w:p>
-        </w:tc>
-        <w:tc>
-          <w:tcPr>
-            <w:tcW w:w="5520" w:type="dxa"/>
-            <w:vMerge/>
-          </w:tcPr>
-          <w:p/>
-        </w:tc>
-      </w:tr>
-      <w:tr>
-        <w:tc>
-          <w:tcPr>
-            <w:tcW w:w="5270" w:type="dxa"/>
-          </w:tcPr>
-          <w:p>
-            <w:pPr>
-              <w:rPr>
-                <w:color w:val="BF8F00" w:themeColor="accent4" w:themeShade="BF"/>
-              </w:rPr>
-            </w:pPr>
-            <w:r>
-              <w:rPr>
-                <w:color w:val="BF8F00" w:themeColor="accent4" w:themeShade="BF"/>
-              </w:rPr>
-              <w:t>&gt;</w:t>
-            </w:r>
-            <w:proofErr w:type="spellStart"/>
-            <w:r>
-              <w:rPr>
-                <w:color w:val="BF8F00" w:themeColor="accent4" w:themeShade="BF"/>
-              </w:rPr>
-              <w:t>npm</w:t>
-            </w:r>
-            <w:proofErr w:type="spellEnd"/>
-            <w:r>
-              <w:rPr>
-                <w:color w:val="BF8F00" w:themeColor="accent4" w:themeShade="BF"/>
-              </w:rPr>
-              <w:t xml:space="preserve"> --version</w:t>
-            </w:r>
-          </w:p>
-          <w:p>
-            <w:r>
-              <w:t>8.1.3</w:t>
-            </w:r>
-          </w:p>
-          <w:p>
-            <w:pPr>
-              <w:rPr>
-                <w:b/>
-                <w:bCs/>
-              </w:rPr>
-            </w:pPr>
-            <w:r>
-              <w:rPr>
-                <w:b/>
-                <w:bCs/>
-                <w:color w:val="ED7D31" w:themeColor="accent2"/>
-              </w:rPr>
-              <w:t xml:space="preserve">Alternate use </w:t>
-            </w:r>
-            <w:proofErr w:type="spellStart"/>
-            <w:r>
-              <w:rPr>
-                <w:b/>
-                <w:bCs/>
-                <w:color w:val="ED7D31" w:themeColor="accent2"/>
-              </w:rPr>
-              <w:t>nvm</w:t>
-            </w:r>
-            <w:proofErr w:type="spellEnd"/>
-            <w:r>
-              <w:rPr>
-                <w:b/>
-                <w:bCs/>
-                <w:color w:val="ED7D31" w:themeColor="accent2"/>
-              </w:rPr>
-              <w:t xml:space="preserve"> to install different versions of node</w:t>
-            </w:r>
-          </w:p>
-          <w:p>
-            <w:hyperlink r:id="rId39" w:history="1">
-              <w:r>
-                <w:rPr>
-                  <w:rStyle w:val="Hyperlink"/>
-                </w:rPr>
-                <w:t>https://joachim8675309.medium.com/installing-node-js-with-nvm-4dc469c977d9</w:t>
-              </w:r>
-            </w:hyperlink>
-            <w:r>
-              <w:t xml:space="preserve">  </w:t>
-            </w:r>
-          </w:p>
-          <w:p/>
-        </w:tc>
-        <w:tc>
-          <w:tcPr>
-            <w:tcW w:w="5520" w:type="dxa"/>
-            <w:vMerge/>
-          </w:tcPr>
-          <w:p/>
-        </w:tc>
-      </w:tr>
-      <w:tr>
-        <w:tc>
-          <w:tcPr>
-            <w:tcW w:w="5270" w:type="dxa"/>
-          </w:tcPr>
-          <w:p>
-            <w:r>
-              <w:t xml:space="preserve">&gt;ng </w:t>
-            </w:r>
-            <w:r>
-              <w:t>–</w:t>
-            </w:r>
-            <w:r>
-              <w:t>version</w:t>
-            </w:r>
-          </w:p>
-          <w:p>
-            <w:r>
-              <w:rPr>
-                <w:noProof/>
-              </w:rPr>
-              <w:drawing>
-                <wp:inline distT="0" distB="0" distL="0" distR="0" wp14:anchorId="761C52F8" wp14:editId="3B8E30D0">
-                  <wp:extent cx="3027045" cy="1931867"/>
-                  <wp:effectExtent l="0" t="0" r="1905" b="0"/>
-                  <wp:docPr id="6" name="Picture 6"/>
                   <wp:cNvGraphicFramePr>
                     <a:graphicFrameLocks xmlns:a="http://schemas.openxmlformats.org/drawingml/2006/main" noChangeAspect="1"/>
                   </wp:cNvGraphicFramePr>
@@ -5889,6 +5861,192 @@
                         <pic:spPr>
                           <a:xfrm>
                             <a:off x="0" y="0"/>
+                            <a:ext cx="3449403" cy="1276918"/>
+                          </a:xfrm>
+                          <a:prstGeom prst="rect">
+                            <a:avLst/>
+                          </a:prstGeom>
+                        </pic:spPr>
+                      </pic:pic>
+                    </a:graphicData>
+                  </a:graphic>
+                </wp:inline>
+              </w:drawing>
+            </w:r>
+          </w:p>
+        </w:tc>
+      </w:tr>
+      <w:tr>
+        <w:tc>
+          <w:tcPr>
+            <w:tcW w:w="5270" w:type="dxa"/>
+          </w:tcPr>
+          <w:p>
+            <w:pPr>
+              <w:rPr>
+                <w:color w:val="BF8F00" w:themeColor="accent4" w:themeShade="BF"/>
+              </w:rPr>
+            </w:pPr>
+            <w:r>
+              <w:rPr>
+                <w:color w:val="BF8F00" w:themeColor="accent4" w:themeShade="BF"/>
+              </w:rPr>
+              <w:t>&gt;node --version</w:t>
+            </w:r>
+          </w:p>
+          <w:p>
+            <w:r>
+              <w:t>v16.13.0</w:t>
+            </w:r>
+          </w:p>
+        </w:tc>
+        <w:tc>
+          <w:tcPr>
+            <w:tcW w:w="5520" w:type="dxa"/>
+            <w:vMerge/>
+          </w:tcPr>
+          <w:p/>
+        </w:tc>
+      </w:tr>
+      <w:tr>
+        <w:tc>
+          <w:tcPr>
+            <w:tcW w:w="5270" w:type="dxa"/>
+          </w:tcPr>
+          <w:p>
+            <w:pPr>
+              <w:rPr>
+                <w:color w:val="BF8F00" w:themeColor="accent4" w:themeShade="BF"/>
+              </w:rPr>
+            </w:pPr>
+            <w:r>
+              <w:rPr>
+                <w:color w:val="BF8F00" w:themeColor="accent4" w:themeShade="BF"/>
+              </w:rPr>
+              <w:t>&gt;</w:t>
+            </w:r>
+            <w:proofErr w:type="spellStart"/>
+            <w:r>
+              <w:rPr>
+                <w:color w:val="BF8F00" w:themeColor="accent4" w:themeShade="BF"/>
+              </w:rPr>
+              <w:t>npm</w:t>
+            </w:r>
+            <w:proofErr w:type="spellEnd"/>
+            <w:r>
+              <w:rPr>
+                <w:color w:val="BF8F00" w:themeColor="accent4" w:themeShade="BF"/>
+              </w:rPr>
+              <w:t xml:space="preserve"> --version</w:t>
+            </w:r>
+          </w:p>
+          <w:p>
+            <w:r>
+              <w:t>8.1.3</w:t>
+            </w:r>
+          </w:p>
+          <w:p>
+            <w:pPr>
+              <w:rPr>
+                <w:b/>
+                <w:bCs/>
+              </w:rPr>
+            </w:pPr>
+            <w:r>
+              <w:rPr>
+                <w:b/>
+                <w:bCs/>
+                <w:color w:val="ED7D31" w:themeColor="accent2"/>
+              </w:rPr>
+              <w:t xml:space="preserve">Alternate use </w:t>
+            </w:r>
+            <w:proofErr w:type="spellStart"/>
+            <w:r>
+              <w:rPr>
+                <w:b/>
+                <w:bCs/>
+                <w:color w:val="ED7D31" w:themeColor="accent2"/>
+              </w:rPr>
+              <w:t>nvm</w:t>
+            </w:r>
+            <w:proofErr w:type="spellEnd"/>
+            <w:r>
+              <w:rPr>
+                <w:b/>
+                <w:bCs/>
+                <w:color w:val="ED7D31" w:themeColor="accent2"/>
+              </w:rPr>
+              <w:t xml:space="preserve"> to install different versions of node</w:t>
+            </w:r>
+          </w:p>
+          <w:p>
+            <w:hyperlink r:id="rId41" w:history="1">
+              <w:r>
+                <w:rPr>
+                  <w:rStyle w:val="Hyperlink"/>
+                </w:rPr>
+                <w:t>https://joachim8675309.medium.com/installing-node-js-with-nvm-4dc469c977d9</w:t>
+              </w:r>
+            </w:hyperlink>
+            <w:r>
+              <w:t xml:space="preserve">  </w:t>
+            </w:r>
+          </w:p>
+          <w:p/>
+        </w:tc>
+        <w:tc>
+          <w:tcPr>
+            <w:tcW w:w="5520" w:type="dxa"/>
+            <w:vMerge/>
+          </w:tcPr>
+          <w:p/>
+        </w:tc>
+      </w:tr>
+      <w:tr>
+        <w:tc>
+          <w:tcPr>
+            <w:tcW w:w="5270" w:type="dxa"/>
+          </w:tcPr>
+          <w:p>
+            <w:r>
+              <w:t xml:space="preserve">&gt;ng </w:t>
+            </w:r>
+            <w:r>
+              <w:t>–</w:t>
+            </w:r>
+            <w:r>
+              <w:t>version</w:t>
+            </w:r>
+          </w:p>
+          <w:p>
+            <w:r>
+              <w:rPr>
+                <w:noProof/>
+              </w:rPr>
+              <w:drawing>
+                <wp:inline distT="0" distB="0" distL="0" distR="0" wp14:anchorId="761C52F8" wp14:editId="3B8E30D0">
+                  <wp:extent cx="3027045" cy="1931867"/>
+                  <wp:effectExtent l="0" t="0" r="1905" b="0"/>
+                  <wp:docPr id="6" name="Picture 6"/>
+                  <wp:cNvGraphicFramePr>
+                    <a:graphicFrameLocks xmlns:a="http://schemas.openxmlformats.org/drawingml/2006/main" noChangeAspect="1"/>
+                  </wp:cNvGraphicFramePr>
+                  <a:graphic xmlns:a="http://schemas.openxmlformats.org/drawingml/2006/main">
+                    <a:graphicData uri="http://schemas.openxmlformats.org/drawingml/2006/picture">
+                      <pic:pic xmlns:pic="http://schemas.openxmlformats.org/drawingml/2006/picture">
+                        <pic:nvPicPr>
+                          <pic:cNvPr id="1" name=""/>
+                          <pic:cNvPicPr/>
+                        </pic:nvPicPr>
+                        <pic:blipFill>
+                          <a:blip r:embed="rId42"/>
+                          <a:stretch>
+                            <a:fillRect/>
+                          </a:stretch>
+                        </pic:blipFill>
+                        <pic:spPr>
+                          <a:xfrm>
+                            <a:off x="0" y="0"/>
                             <a:ext cx="3046256" cy="1944127"/>
                           </a:xfrm>
                           <a:prstGeom prst="rect">
@@ -6551,7 +6709,7 @@
                           <pic:cNvPicPr/>
                         </pic:nvPicPr>
                         <pic:blipFill>
-                          <a:blip r:embed="rId41"/>
+                          <a:blip r:embed="rId43"/>
                           <a:stretch>
                             <a:fillRect/>
                           </a:stretch>
@@ -6838,7 +6996,7 @@
                           <pic:cNvPicPr/>
                         </pic:nvPicPr>
                         <pic:blipFill>
-                          <a:blip r:embed="rId42"/>
+                          <a:blip r:embed="rId44"/>
                           <a:stretch>
                             <a:fillRect/>
                           </a:stretch>
@@ -6896,7 +7054,7 @@
       <w:r>
         <w:t xml:space="preserve"> or </w:t>
       </w:r>
-      <w:hyperlink r:id="rId43" w:history="1">
+      <w:hyperlink r:id="rId45" w:history="1">
         <w:r>
           <w:rPr>
             <w:rStyle w:val="Hyperlink"/>
@@ -7089,7 +7247,7 @@
       <w:r>
         <w:t xml:space="preserve">. For this following this link </w:t>
       </w:r>
-      <w:hyperlink r:id="rId44" w:history="1">
+      <w:hyperlink r:id="rId46" w:history="1">
         <w:r>
           <w:rPr>
             <w:rStyle w:val="Hyperlink"/>
@@ -7241,7 +7399,7 @@
                           <pic:cNvPicPr/>
                         </pic:nvPicPr>
                         <pic:blipFill>
-                          <a:blip r:embed="rId45"/>
+                          <a:blip r:embed="rId47"/>
                           <a:stretch>
                             <a:fillRect/>
                           </a:stretch>
@@ -7326,10 +7484,12 @@
               <w:t xml:space="preserve">using </w:t>
             </w:r>
             <w:proofErr w:type="spellStart"/>
+            <w:proofErr w:type="gramStart"/>
             <w:r>
               <w:t>Microsoft.AspNetCore.Builder</w:t>
             </w:r>
             <w:proofErr w:type="spellEnd"/>
+            <w:proofErr w:type="gramEnd"/>
             <w:r>
               <w:t>;</w:t>
             </w:r>
@@ -7347,10 +7507,12 @@
               <w:t xml:space="preserve">using </w:t>
             </w:r>
             <w:proofErr w:type="spellStart"/>
+            <w:proofErr w:type="gramStart"/>
             <w:r>
               <w:t>Microsoft.Extensions.DependencyIn</w:t>
             </w:r>
             <w:proofErr w:type="spellEnd"/>
+            <w:proofErr w:type="gramEnd"/>
             <w:r>
               <w:t xml:space="preserve"> </w:t>
             </w:r>
@@ -7376,10 +7538,12 @@
               <w:t xml:space="preserve">using </w:t>
             </w:r>
             <w:proofErr w:type="spellStart"/>
+            <w:proofErr w:type="gramStart"/>
             <w:r>
               <w:t>Microsoft.Extensions.Hosting</w:t>
             </w:r>
             <w:proofErr w:type="spellEnd"/>
+            <w:proofErr w:type="gramEnd"/>
             <w:r>
               <w:t>;</w:t>
             </w:r>
@@ -7418,8 +7582,13 @@
               <w:ind w:left="346"/>
             </w:pPr>
             <w:r>
-              <w:t>using System;</w:t>
-            </w:r>
+              <w:t xml:space="preserve">using </w:t>
+            </w:r>
+            <w:proofErr w:type="gramStart"/>
+            <w:r>
+              <w:t>System;</w:t>
+            </w:r>
+            <w:proofErr w:type="gramEnd"/>
           </w:p>
           <w:p/>
         </w:tc>
@@ -7458,8 +7627,13 @@
               <w:ind w:left="391"/>
             </w:pPr>
             <w:r>
-              <w:t>using System;</w:t>
-            </w:r>
+              <w:t xml:space="preserve">using </w:t>
+            </w:r>
+            <w:proofErr w:type="gramStart"/>
+            <w:r>
+              <w:t>System;</w:t>
+            </w:r>
+            <w:proofErr w:type="gramEnd"/>
           </w:p>
           <w:p>
             <w:pPr>
@@ -7474,10 +7648,12 @@
               <w:t xml:space="preserve">using </w:t>
             </w:r>
             <w:proofErr w:type="spellStart"/>
+            <w:proofErr w:type="gramStart"/>
             <w:r>
               <w:t>System.Collections.Generic</w:t>
             </w:r>
             <w:proofErr w:type="spellEnd"/>
+            <w:proofErr w:type="gramEnd"/>
             <w:r>
               <w:t>;</w:t>
             </w:r>
@@ -7496,12 +7672,17 @@
             </w:r>
             <w:proofErr w:type="spellStart"/>
             <w:r>
-              <w:t>System.Linq</w:t>
+              <w:t>System.</w:t>
+            </w:r>
+            <w:proofErr w:type="gramStart"/>
+            <w:r>
+              <w:t>Linq</w:t>
             </w:r>
             <w:proofErr w:type="spellEnd"/>
             <w:r>
               <w:t>;</w:t>
             </w:r>
+            <w:proofErr w:type="gramEnd"/>
           </w:p>
           <w:p>
             <w:pPr>
@@ -7516,10 +7697,12 @@
               <w:t xml:space="preserve">using </w:t>
             </w:r>
             <w:proofErr w:type="spellStart"/>
+            <w:proofErr w:type="gramStart"/>
             <w:r>
               <w:t>Microsoft.AspNetCore.Mvc</w:t>
             </w:r>
             <w:proofErr w:type="spellEnd"/>
+            <w:proofErr w:type="gramEnd"/>
             <w:r>
               <w:t>;</w:t>
             </w:r>
@@ -7537,10 +7720,12 @@
               <w:t xml:space="preserve">using </w:t>
             </w:r>
             <w:proofErr w:type="spellStart"/>
+            <w:proofErr w:type="gramStart"/>
             <w:r>
               <w:t>Microsoft.Extensions.Logging</w:t>
             </w:r>
             <w:proofErr w:type="spellEnd"/>
+            <w:proofErr w:type="gramEnd"/>
             <w:r>
               <w:t>;</w:t>
             </w:r>
@@ -7592,7 +7777,15 @@
             </w:r>
             <w:proofErr w:type="spellEnd"/>
             <w:r>
-              <w:t xml:space="preserve"> property Summary is nullable. This will cause some issues for us so we will remove the ? from it and also comment out the nullable flag from </w:t>
+              <w:t xml:space="preserve"> property Summary is nullable. This will cause some issues for us so we will remove </w:t>
+            </w:r>
+            <w:proofErr w:type="gramStart"/>
+            <w:r>
+              <w:t>the ?</w:t>
+            </w:r>
+            <w:proofErr w:type="gramEnd"/>
+            <w:r>
+              <w:t xml:space="preserve"> from it and also comment out the nullable flag from </w:t>
             </w:r>
             <w:proofErr w:type="spellStart"/>
             <w:r>
@@ -7614,7 +7807,15 @@
             </w:r>
             <w:proofErr w:type="spellEnd"/>
             <w:r>
-              <w:t xml:space="preserve"> remove ? </w:t>
+              <w:t xml:space="preserve"> </w:t>
+            </w:r>
+            <w:proofErr w:type="gramStart"/>
+            <w:r>
+              <w:t>remove ?</w:t>
+            </w:r>
+            <w:proofErr w:type="gramEnd"/>
+            <w:r>
+              <w:t xml:space="preserve"> </w:t>
             </w:r>
           </w:p>
           <w:p>
@@ -7638,7 +7839,7 @@
                           <pic:cNvPicPr/>
                         </pic:nvPicPr>
                         <pic:blipFill>
-                          <a:blip r:embed="rId46"/>
+                          <a:blip r:embed="rId48"/>
                           <a:stretch>
                             <a:fillRect/>
                           </a:stretch>
@@ -7685,7 +7886,7 @@
                           <pic:cNvPicPr/>
                         </pic:nvPicPr>
                         <pic:blipFill>
-                          <a:blip r:embed="rId47"/>
+                          <a:blip r:embed="rId49"/>
                           <a:stretch>
                             <a:fillRect/>
                           </a:stretch>
@@ -7752,7 +7953,15 @@
     <w:p>
       <w:r>
         <w:lastRenderedPageBreak/>
-        <w:t>We’ll add all our items, other than controllers to this core folder. However, the content will grouped together inside sub folders. For starter, create following sun folders and we’ll add as we go forward with this project</w:t>
+        <w:t xml:space="preserve">We’ll add all our items, other than controllers to this core folder. However, the content will </w:t>
+      </w:r>
+      <w:proofErr w:type="gramStart"/>
+      <w:r>
+        <w:t>grouped</w:t>
+      </w:r>
+      <w:proofErr w:type="gramEnd"/>
+      <w:r>
+        <w:t xml:space="preserve"> together inside sub folders. For starter, create following sun folders and we’ll add as we go forward with this project</w:t>
       </w:r>
     </w:p>
     <w:p>
@@ -8047,7 +8256,21 @@
               <w:rPr>
                 <w:color w:val="BF8F00" w:themeColor="accent4" w:themeShade="BF"/>
               </w:rPr>
-              <w:t xml:space="preserve">&gt;ng serve </w:t>
+              <w:t xml:space="preserve">&gt;ng </w:t>
+            </w:r>
+            <w:proofErr w:type="gramStart"/>
+            <w:r>
+              <w:rPr>
+                <w:color w:val="BF8F00" w:themeColor="accent4" w:themeShade="BF"/>
+              </w:rPr>
+              <w:t>serve</w:t>
+            </w:r>
+            <w:proofErr w:type="gramEnd"/>
+            <w:r>
+              <w:rPr>
+                <w:color w:val="BF8F00" w:themeColor="accent4" w:themeShade="BF"/>
+              </w:rPr>
+              <w:t xml:space="preserve"> </w:t>
             </w:r>
           </w:p>
           <w:p>
@@ -8150,7 +8373,15 @@
               <w:t>app&gt;core</w:t>
             </w:r>
             <w:r>
-              <w:t>: this folder will contain directive, guards, models, models/interfaces, modules and services.</w:t>
+              <w:t xml:space="preserve">: this folder will contain directive, guards, models, models/interfaces, </w:t>
+            </w:r>
+            <w:proofErr w:type="gramStart"/>
+            <w:r>
+              <w:t>modules</w:t>
+            </w:r>
+            <w:proofErr w:type="gramEnd"/>
+            <w:r>
+              <w:t xml:space="preserve"> and services.</w:t>
             </w:r>
           </w:p>
           <w:p>
@@ -8254,11 +8485,13 @@
             </w:pPr>
             <w:bookmarkStart w:id="48" w:name="_Toc115736866"/>
             <w:proofErr w:type="spellStart"/>
+            <w:proofErr w:type="gramStart"/>
             <w:r>
               <w:t>package.json</w:t>
             </w:r>
             <w:bookmarkEnd w:id="48"/>
             <w:proofErr w:type="spellEnd"/>
+            <w:proofErr w:type="gramEnd"/>
           </w:p>
           <w:p>
             <w:pPr>
@@ -8278,7 +8511,27 @@
                 <w:sz w:val="21"/>
                 <w:szCs w:val="21"/>
               </w:rPr>
-              <w:t>"font-awesome"</w:t>
+              <w:t>"</w:t>
+            </w:r>
+            <w:proofErr w:type="gramStart"/>
+            <w:r>
+              <w:rPr>
+                <w:rFonts w:ascii="Consolas" w:eastAsia="Times New Roman" w:hAnsi="Consolas" w:cs="Times New Roman"/>
+                <w:color w:val="9CDCFE"/>
+                <w:sz w:val="21"/>
+                <w:szCs w:val="21"/>
+              </w:rPr>
+              <w:t>font</w:t>
+            </w:r>
+            <w:proofErr w:type="gramEnd"/>
+            <w:r>
+              <w:rPr>
+                <w:rFonts w:ascii="Consolas" w:eastAsia="Times New Roman" w:hAnsi="Consolas" w:cs="Times New Roman"/>
+                <w:color w:val="9CDCFE"/>
+                <w:sz w:val="21"/>
+                <w:szCs w:val="21"/>
+              </w:rPr>
+              <w:t>-awesome"</w:t>
             </w:r>
             <w:r>
               <w:rPr>
@@ -8315,11 +8568,13 @@
             </w:pPr>
             <w:bookmarkStart w:id="49" w:name="_Toc115736867"/>
             <w:proofErr w:type="spellStart"/>
+            <w:proofErr w:type="gramStart"/>
             <w:r>
               <w:t>angular.json</w:t>
             </w:r>
             <w:bookmarkEnd w:id="49"/>
             <w:proofErr w:type="spellEnd"/>
+            <w:proofErr w:type="gramEnd"/>
           </w:p>
           <w:p>
             <w:r>
@@ -8478,7 +8733,7 @@
                 <w:numId w:val="18"/>
               </w:numPr>
             </w:pPr>
-            <w:hyperlink r:id="rId48" w:anchor="/documentation" w:history="1">
+            <w:hyperlink r:id="rId50" w:anchor="/documentation" w:history="1">
               <w:r>
                 <w:rPr>
                   <w:rStyle w:val="Hyperlink"/>
@@ -8495,7 +8750,7 @@
                 <w:numId w:val="18"/>
               </w:numPr>
             </w:pPr>
-            <w:hyperlink r:id="rId49" w:anchor="/documentation" w:history="1">
+            <w:hyperlink r:id="rId51" w:anchor="/documentation" w:history="1">
               <w:r>
                 <w:rPr>
                   <w:rStyle w:val="Hyperlink"/>
@@ -8512,7 +8767,7 @@
                 <w:numId w:val="18"/>
               </w:numPr>
             </w:pPr>
-            <w:hyperlink r:id="rId50" w:anchor="/documentation" w:history="1">
+            <w:hyperlink r:id="rId52" w:anchor="/documentation" w:history="1">
               <w:r>
                 <w:rPr>
                   <w:rStyle w:val="Hyperlink"/>
@@ -8547,7 +8802,21 @@
               <w:rPr>
                 <w:color w:val="BF8F00" w:themeColor="accent4" w:themeShade="BF"/>
               </w:rPr>
-              <w:t xml:space="preserve">ng add </w:t>
+              <w:t xml:space="preserve">ng </w:t>
+            </w:r>
+            <w:proofErr w:type="gramStart"/>
+            <w:r>
+              <w:rPr>
+                <w:color w:val="BF8F00" w:themeColor="accent4" w:themeShade="BF"/>
+              </w:rPr>
+              <w:t>add</w:t>
+            </w:r>
+            <w:proofErr w:type="gramEnd"/>
+            <w:r>
+              <w:rPr>
+                <w:color w:val="BF8F00" w:themeColor="accent4" w:themeShade="BF"/>
+              </w:rPr>
+              <w:t xml:space="preserve"> </w:t>
             </w:r>
             <w:proofErr w:type="spellStart"/>
             <w:r>
@@ -8595,7 +8864,7 @@
               </w:rPr>
               <w:t xml:space="preserve"> install </w:t>
             </w:r>
-            <w:hyperlink r:id="rId51" w:history="1">
+            <w:hyperlink r:id="rId53" w:history="1">
               <w:r>
                 <w:rPr>
                   <w:rStyle w:val="Hyperlink"/>
@@ -8642,7 +8911,7 @@
               </w:rPr>
               <w:t xml:space="preserve"> </w:t>
             </w:r>
-            <w:hyperlink r:id="rId52" w:history="1">
+            <w:hyperlink r:id="rId54" w:history="1">
               <w:r>
                 <w:rPr>
                   <w:rStyle w:val="Hyperlink"/>
@@ -8669,6 +8938,9 @@
               </w:rPr>
               <w:t>&gt;</w:t>
             </w:r>
+            <w:r>
+              <w:t xml:space="preserve"> </w:t>
+            </w:r>
             <w:proofErr w:type="spellStart"/>
             <w:r>
               <w:rPr>
@@ -8681,12 +8953,55 @@
               <w:rPr>
                 <w:color w:val="BF8F00" w:themeColor="accent4" w:themeShade="BF"/>
               </w:rPr>
+              <w:t xml:space="preserve"> install </w:t>
+            </w:r>
+            <w:proofErr w:type="spellStart"/>
+            <w:r>
+              <w:rPr>
+                <w:color w:val="BF8F00" w:themeColor="accent4" w:themeShade="BF"/>
+              </w:rPr>
+              <w:t>ngx-timeago</w:t>
+            </w:r>
+            <w:proofErr w:type="spellEnd"/>
+          </w:p>
+          <w:p>
+            <w:pPr>
+              <w:rPr>
+                <w:color w:val="BF8F00" w:themeColor="accent4" w:themeShade="BF"/>
+              </w:rPr>
+            </w:pPr>
+            <w:r>
+              <w:rPr>
+                <w:color w:val="BF8F00" w:themeColor="accent4" w:themeShade="BF"/>
+              </w:rPr>
+              <w:t>&gt;</w:t>
+            </w:r>
+            <w:proofErr w:type="spellStart"/>
+            <w:r>
+              <w:rPr>
+                <w:color w:val="BF8F00" w:themeColor="accent4" w:themeShade="BF"/>
+              </w:rPr>
+              <w:t>npm</w:t>
+            </w:r>
+            <w:proofErr w:type="spellEnd"/>
+            <w:r>
+              <w:rPr>
+                <w:color w:val="BF8F00" w:themeColor="accent4" w:themeShade="BF"/>
+              </w:rPr>
               <w:t xml:space="preserve"> install ng2-file-upload</w:t>
             </w:r>
           </w:p>
           <w:p>
             <w:r>
-              <w:t xml:space="preserve">If you see an error @angular/cdk/schematics missing for spinner then install </w:t>
+              <w:t xml:space="preserve">If you see an error @angular/cdk/schematics missing for </w:t>
+            </w:r>
+            <w:proofErr w:type="gramStart"/>
+            <w:r>
+              <w:t>spinner</w:t>
+            </w:r>
+            <w:proofErr w:type="gramEnd"/>
+            <w:r>
+              <w:t xml:space="preserve"> then install </w:t>
             </w:r>
           </w:p>
           <w:p>
@@ -8721,6 +9036,7 @@
             </w:pPr>
             <w:bookmarkStart w:id="52" w:name="_Toc115736870"/>
             <w:proofErr w:type="spellStart"/>
+            <w:proofErr w:type="gramStart"/>
             <w:r>
               <w:t>p</w:t>
             </w:r>
@@ -8729,6 +9045,7 @@
             </w:r>
             <w:bookmarkEnd w:id="52"/>
             <w:proofErr w:type="spellEnd"/>
+            <w:proofErr w:type="gramEnd"/>
           </w:p>
           <w:p>
             <w:pPr>
@@ -8799,6 +9116,7 @@
               <w:t>"</w:t>
             </w:r>
             <w:proofErr w:type="spellStart"/>
+            <w:proofErr w:type="gramStart"/>
             <w:r>
               <w:rPr>
                 <w:rFonts w:ascii="Consolas" w:eastAsia="Times New Roman" w:hAnsi="Consolas" w:cs="Times New Roman"/>
@@ -8809,6 +9127,7 @@
               <w:t>ngx</w:t>
             </w:r>
             <w:proofErr w:type="spellEnd"/>
+            <w:proofErr w:type="gramEnd"/>
             <w:r>
               <w:rPr>
                 <w:rFonts w:ascii="Consolas" w:eastAsia="Times New Roman" w:hAnsi="Consolas" w:cs="Times New Roman"/>
@@ -8867,6 +9186,7 @@
               <w:t>"</w:t>
             </w:r>
             <w:proofErr w:type="spellStart"/>
+            <w:proofErr w:type="gramStart"/>
             <w:r>
               <w:rPr>
                 <w:rFonts w:ascii="Consolas" w:eastAsia="Times New Roman" w:hAnsi="Consolas" w:cs="Times New Roman"/>
@@ -8877,6 +9197,7 @@
               <w:t>ngx</w:t>
             </w:r>
             <w:proofErr w:type="spellEnd"/>
+            <w:proofErr w:type="gramEnd"/>
             <w:r>
               <w:rPr>
                 <w:rFonts w:ascii="Consolas" w:eastAsia="Times New Roman" w:hAnsi="Consolas" w:cs="Times New Roman"/>
@@ -8927,10 +9248,12 @@
             </w:pPr>
             <w:bookmarkStart w:id="53" w:name="_Toc115736871"/>
             <w:proofErr w:type="spellStart"/>
+            <w:proofErr w:type="gramStart"/>
             <w:r>
               <w:t>angular.json</w:t>
             </w:r>
             <w:proofErr w:type="spellEnd"/>
+            <w:proofErr w:type="gramEnd"/>
             <w:r>
               <w:t xml:space="preserve"> styles array</w:t>
             </w:r>
@@ -8967,6 +9290,7 @@
                 <w:szCs w:val="16"/>
               </w:rPr>
             </w:pPr>
+            <w:proofErr w:type="gramStart"/>
             <w:r>
               <w:rPr>
                 <w:rFonts w:ascii="Consolas" w:eastAsia="Times New Roman" w:hAnsi="Consolas" w:cs="Times New Roman"/>
@@ -8977,6 +9301,7 @@
               <w:t>"./</w:t>
             </w:r>
             <w:proofErr w:type="spellStart"/>
+            <w:proofErr w:type="gramEnd"/>
             <w:r>
               <w:rPr>
                 <w:rFonts w:ascii="Consolas" w:eastAsia="Times New Roman" w:hAnsi="Consolas" w:cs="Times New Roman"/>
@@ -9078,6 +9403,7 @@
                 <w:szCs w:val="16"/>
               </w:rPr>
             </w:pPr>
+            <w:proofErr w:type="gramStart"/>
             <w:r>
               <w:rPr>
                 <w:rFonts w:ascii="Consolas" w:eastAsia="Times New Roman" w:hAnsi="Consolas" w:cs="Times New Roman"/>
@@ -9088,6 +9414,7 @@
               <w:t>"./</w:t>
             </w:r>
             <w:proofErr w:type="spellStart"/>
+            <w:proofErr w:type="gramEnd"/>
             <w:r>
               <w:rPr>
                 <w:rFonts w:ascii="Consolas" w:eastAsia="Times New Roman" w:hAnsi="Consolas" w:cs="Times New Roman"/>
@@ -9254,9 +9581,14 @@
             </w:pPr>
             <w:bookmarkStart w:id="54" w:name="_Toc115736872"/>
             <w:proofErr w:type="spellStart"/>
+            <w:proofErr w:type="gramStart"/>
             <w:r>
               <w:lastRenderedPageBreak/>
-              <w:t>app.module.ts</w:t>
+              <w:t>app.module</w:t>
+            </w:r>
+            <w:proofErr w:type="gramEnd"/>
+            <w:r>
+              <w:t>.ts</w:t>
             </w:r>
             <w:bookmarkEnd w:id="54"/>
             <w:proofErr w:type="spellEnd"/>
@@ -9293,7 +9625,17 @@
                 <w:sz w:val="16"/>
                 <w:szCs w:val="16"/>
               </w:rPr>
-              <w:t xml:space="preserve"> { </w:t>
+              <w:t xml:space="preserve"> </w:t>
+            </w:r>
+            <w:proofErr w:type="gramStart"/>
+            <w:r>
+              <w:rPr>
+                <w:rFonts w:ascii="Consolas" w:eastAsia="Times New Roman" w:hAnsi="Consolas" w:cs="Times New Roman"/>
+                <w:color w:val="D4D4D4"/>
+                <w:sz w:val="16"/>
+                <w:szCs w:val="16"/>
+              </w:rPr>
+              <w:t xml:space="preserve">{ </w:t>
             </w:r>
             <w:proofErr w:type="spellStart"/>
             <w:r>
@@ -9306,6 +9648,7 @@
               <w:t>BrowserAnimationsModule</w:t>
             </w:r>
             <w:proofErr w:type="spellEnd"/>
+            <w:proofErr w:type="gramEnd"/>
             <w:r>
               <w:rPr>
                 <w:rFonts w:ascii="Consolas" w:eastAsia="Times New Roman" w:hAnsi="Consolas" w:cs="Times New Roman"/>
@@ -9434,7 +9777,17 @@
                 <w:sz w:val="16"/>
                 <w:szCs w:val="16"/>
               </w:rPr>
-              <w:t xml:space="preserve"> { </w:t>
+              <w:t xml:space="preserve"> </w:t>
+            </w:r>
+            <w:proofErr w:type="gramStart"/>
+            <w:r>
+              <w:rPr>
+                <w:rFonts w:ascii="Consolas" w:eastAsia="Times New Roman" w:hAnsi="Consolas" w:cs="Times New Roman"/>
+                <w:color w:val="D4D4D4"/>
+                <w:sz w:val="16"/>
+                <w:szCs w:val="16"/>
+              </w:rPr>
+              <w:t xml:space="preserve">{ </w:t>
             </w:r>
             <w:proofErr w:type="spellStart"/>
             <w:r>
@@ -9447,6 +9800,7 @@
               <w:t>ToastrModule</w:t>
             </w:r>
             <w:proofErr w:type="spellEnd"/>
+            <w:proofErr w:type="gramEnd"/>
             <w:r>
               <w:rPr>
                 <w:rFonts w:ascii="Consolas" w:eastAsia="Times New Roman" w:hAnsi="Consolas" w:cs="Times New Roman"/>
@@ -9540,7 +9894,17 @@
                 <w:sz w:val="16"/>
                 <w:szCs w:val="16"/>
               </w:rPr>
-              <w:t xml:space="preserve"> { </w:t>
+              <w:t xml:space="preserve"> </w:t>
+            </w:r>
+            <w:proofErr w:type="gramStart"/>
+            <w:r>
+              <w:rPr>
+                <w:rFonts w:ascii="Consolas" w:eastAsia="Times New Roman" w:hAnsi="Consolas" w:cs="Times New Roman"/>
+                <w:color w:val="D4D4D4"/>
+                <w:sz w:val="16"/>
+                <w:szCs w:val="16"/>
+              </w:rPr>
+              <w:t xml:space="preserve">{ </w:t>
             </w:r>
             <w:proofErr w:type="spellStart"/>
             <w:r>
@@ -9553,6 +9917,7 @@
               <w:t>NgxSpinnerModule</w:t>
             </w:r>
             <w:proofErr w:type="spellEnd"/>
+            <w:proofErr w:type="gramEnd"/>
             <w:r>
               <w:rPr>
                 <w:rFonts w:ascii="Consolas" w:eastAsia="Times New Roman" w:hAnsi="Consolas" w:cs="Times New Roman"/>
@@ -9646,7 +10011,17 @@
                 <w:sz w:val="16"/>
                 <w:szCs w:val="16"/>
               </w:rPr>
-              <w:t xml:space="preserve"> { </w:t>
+              <w:t xml:space="preserve"> </w:t>
+            </w:r>
+            <w:proofErr w:type="gramStart"/>
+            <w:r>
+              <w:rPr>
+                <w:rFonts w:ascii="Consolas" w:eastAsia="Times New Roman" w:hAnsi="Consolas" w:cs="Times New Roman"/>
+                <w:color w:val="D4D4D4"/>
+                <w:sz w:val="16"/>
+                <w:szCs w:val="16"/>
+              </w:rPr>
+              <w:t xml:space="preserve">{ </w:t>
             </w:r>
             <w:proofErr w:type="spellStart"/>
             <w:r>
@@ -9659,6 +10034,7 @@
               <w:t>FileUploadModule</w:t>
             </w:r>
             <w:proofErr w:type="spellEnd"/>
+            <w:proofErr w:type="gramEnd"/>
             <w:r>
               <w:rPr>
                 <w:rFonts w:ascii="Consolas" w:eastAsia="Times New Roman" w:hAnsi="Consolas" w:cs="Times New Roman"/>
@@ -9731,7 +10107,23 @@
                 <w:sz w:val="16"/>
                 <w:szCs w:val="16"/>
               </w:rPr>
-              <w:t xml:space="preserve">Imports array add </w:t>
+              <w:t xml:space="preserve">Imports </w:t>
+            </w:r>
+            <w:proofErr w:type="gramStart"/>
+            <w:r>
+              <w:rPr>
+                <w:sz w:val="16"/>
+                <w:szCs w:val="16"/>
+              </w:rPr>
+              <w:t>array</w:t>
+            </w:r>
+            <w:proofErr w:type="gramEnd"/>
+            <w:r>
+              <w:rPr>
+                <w:sz w:val="16"/>
+                <w:szCs w:val="16"/>
+              </w:rPr>
+              <w:t xml:space="preserve"> add </w:t>
             </w:r>
           </w:p>
           <w:p>
@@ -10061,13 +10453,18 @@
               <w:ind w:left="346"/>
             </w:pPr>
             <w:r>
-              <w:t>After the reload you'll be shown some file missing popup - click yes. It will create .</w:t>
+              <w:t xml:space="preserve">After the reload you'll be shown some file missing popup - click yes. It will </w:t>
+            </w:r>
+            <w:proofErr w:type="gramStart"/>
+            <w:r>
+              <w:t>create .</w:t>
             </w:r>
             <w:proofErr w:type="spellStart"/>
             <w:r>
               <w:t>vscode</w:t>
             </w:r>
             <w:proofErr w:type="spellEnd"/>
+            <w:proofErr w:type="gramEnd"/>
             <w:r>
               <w:t xml:space="preserve"> folder. </w:t>
             </w:r>
@@ -10082,7 +10479,15 @@
               <w:ind w:left="346"/>
             </w:pPr>
             <w:r>
-              <w:t>If you miss this then do CTRL+SHIFT+P and type assets and click it to adding missing assets</w:t>
+              <w:t xml:space="preserve">If you miss </w:t>
+            </w:r>
+            <w:proofErr w:type="gramStart"/>
+            <w:r>
+              <w:t>this</w:t>
+            </w:r>
+            <w:proofErr w:type="gramEnd"/>
+            <w:r>
+              <w:t xml:space="preserve"> then do CTRL+SHIFT+P and type assets and click it to adding missing assets</w:t>
             </w:r>
           </w:p>
         </w:tc>
@@ -10470,6 +10875,7 @@
         <w:spacing w:after="0"/>
       </w:pPr>
       <w:proofErr w:type="spellStart"/>
+      <w:proofErr w:type="gramStart"/>
       <w:r>
         <w:t>Microsoft.EntityFrameworkCore</w:t>
       </w:r>
@@ -10477,6 +10883,7 @@
         <w:t>.Sqlite</w:t>
       </w:r>
       <w:proofErr w:type="spellEnd"/>
+      <w:proofErr w:type="gramEnd"/>
       <w:r>
         <w:t xml:space="preserve"> v6.0.6</w:t>
       </w:r>
@@ -10509,10 +10916,12 @@
         <w:spacing w:after="0"/>
       </w:pPr>
       <w:proofErr w:type="spellStart"/>
+      <w:proofErr w:type="gramStart"/>
       <w:r>
         <w:t>Microsoft.EntityFrameworkCore.Design</w:t>
       </w:r>
       <w:proofErr w:type="spellEnd"/>
+      <w:proofErr w:type="gramEnd"/>
       <w:r>
         <w:t xml:space="preserve"> </w:t>
       </w:r>
@@ -10533,10 +10942,12 @@
         <w:spacing w:after="0"/>
       </w:pPr>
       <w:proofErr w:type="spellStart"/>
+      <w:proofErr w:type="gramStart"/>
       <w:r>
         <w:t>System.IdentityModel.Tokens.Jwt</w:t>
       </w:r>
       <w:proofErr w:type="spellEnd"/>
+      <w:proofErr w:type="gramEnd"/>
       <w:r>
         <w:t xml:space="preserve"> v6.20.0</w:t>
       </w:r>
@@ -10557,10 +10968,12 @@
         <w:spacing w:after="0"/>
       </w:pPr>
       <w:proofErr w:type="spellStart"/>
+      <w:proofErr w:type="gramStart"/>
       <w:r>
         <w:t>Microsoft.AspNetCore.Authentication.JwtBearer</w:t>
       </w:r>
       <w:proofErr w:type="spellEnd"/>
+      <w:proofErr w:type="gramEnd"/>
       <w:r>
         <w:t xml:space="preserve"> v6.0.6</w:t>
       </w:r>
@@ -10578,10 +10991,12 @@
         <w:spacing w:after="0"/>
       </w:pPr>
       <w:proofErr w:type="spellStart"/>
+      <w:proofErr w:type="gramStart"/>
       <w:r>
         <w:t>AutoMapper.Extensions.Microsoft.DependencyInjection</w:t>
       </w:r>
       <w:proofErr w:type="spellEnd"/>
+      <w:proofErr w:type="gramEnd"/>
       <w:r>
         <w:t xml:space="preserve"> v11.0.0 by Jimmy </w:t>
       </w:r>
@@ -10628,12 +11043,17 @@
         <w:t>dotnet -</w:t>
       </w:r>
       <w:proofErr w:type="spellStart"/>
+      <w:proofErr w:type="gramStart"/>
       <w:r>
         <w:t>ef</w:t>
       </w:r>
       <w:proofErr w:type="spellEnd"/>
       <w:r>
-        <w:t xml:space="preserve"> : It is a tool, pick the same version is the entity frame work installed above</w:t>
+        <w:t xml:space="preserve"> :</w:t>
+      </w:r>
+      <w:proofErr w:type="gramEnd"/>
+      <w:r>
+        <w:t xml:space="preserve"> It is a tool, pick the same version is the entity frame work installed above</w:t>
       </w:r>
     </w:p>
     <w:p>
@@ -10666,8 +11086,8 @@
       </w:pPr>
     </w:p>
     <w:sectPr>
-      <w:headerReference w:type="default" r:id="rId53"/>
-      <w:footerReference w:type="default" r:id="rId54"/>
+      <w:headerReference w:type="default" r:id="rId55"/>
+      <w:footerReference w:type="default" r:id="rId56"/>
       <w:pgSz w:w="12240" w:h="15840"/>
       <w:pgMar w:top="720" w:right="720" w:bottom="720" w:left="720" w:header="720" w:footer="720" w:gutter="0"/>
       <w:cols w:space="720"/>
@@ -10969,14 +11389,30 @@
                                   <w:caps/>
                                   <w:color w:val="FFFFFF" w:themeColor="background1"/>
                                 </w:rPr>
-                                <w:t>Project Setup</w:t>
+                                <w:t xml:space="preserve">Project </w:t>
+                              </w:r>
+                              <w:proofErr w:type="gramStart"/>
+                              <w:r>
+                                <w:rPr>
+                                  <w:caps/>
+                                  <w:color w:val="FFFFFF" w:themeColor="background1"/>
+                                </w:rPr>
+                                <w:t>Setup</w:t>
                               </w:r>
                               <w:r>
                                 <w:rPr>
                                   <w:caps/>
                                   <w:color w:val="FFFFFF" w:themeColor="background1"/>
                                 </w:rPr>
-                                <w:t xml:space="preserve"> : </w:t>
+                                <w:t xml:space="preserve"> :</w:t>
+                              </w:r>
+                              <w:proofErr w:type="gramEnd"/>
+                              <w:r>
+                                <w:rPr>
+                                  <w:caps/>
+                                  <w:color w:val="FFFFFF" w:themeColor="background1"/>
+                                </w:rPr>
+                                <w:t xml:space="preserve"> </w:t>
                               </w:r>
                               <w:r>
                                 <w:rPr>
@@ -11065,14 +11501,30 @@
                             <w:caps/>
                             <w:color w:val="FFFFFF" w:themeColor="background1"/>
                           </w:rPr>
-                          <w:t>Project Setup</w:t>
+                          <w:t xml:space="preserve">Project </w:t>
+                        </w:r>
+                        <w:proofErr w:type="gramStart"/>
+                        <w:r>
+                          <w:rPr>
+                            <w:caps/>
+                            <w:color w:val="FFFFFF" w:themeColor="background1"/>
+                          </w:rPr>
+                          <w:t>Setup</w:t>
                         </w:r>
                         <w:r>
                           <w:rPr>
                             <w:caps/>
                             <w:color w:val="FFFFFF" w:themeColor="background1"/>
                           </w:rPr>
-                          <w:t xml:space="preserve"> : </w:t>
+                          <w:t xml:space="preserve"> :</w:t>
+                        </w:r>
+                        <w:proofErr w:type="gramEnd"/>
+                        <w:r>
+                          <w:rPr>
+                            <w:caps/>
+                            <w:color w:val="FFFFFF" w:themeColor="background1"/>
+                          </w:rPr>
+                          <w:t xml:space="preserve"> </w:t>
                         </w:r>
                         <w:r>
                           <w:rPr>

</xml_diff>

<commit_message>
Updating document and adding a new folder for Site-03-Like Feature
</commit_message>
<xml_diff>
--- a/Documents/0001 Project - Basic Info - Setup.docx
+++ b/Documents/0001 Project - Basic Info - Setup.docx
@@ -52,7 +52,7 @@
           <w:r>
             <w:fldChar w:fldCharType="separate"/>
           </w:r>
-          <w:hyperlink w:anchor="_Toc115736830" w:history="1">
+          <w:hyperlink w:anchor="_Toc116513124" w:history="1">
             <w:r>
               <w:rPr>
                 <w:rStyle w:val="Hyperlink"/>
@@ -79,7 +79,145 @@
                 <w:noProof/>
                 <w:webHidden/>
               </w:rPr>
-              <w:instrText xml:space="preserve"> PAGEREF _Toc115736830 \h </w:instrText>
+              <w:instrText xml:space="preserve"> PAGEREF _Toc116513124 \h </w:instrText>
+            </w:r>
+            <w:r>
+              <w:rPr>
+                <w:noProof/>
+                <w:webHidden/>
+              </w:rPr>
+            </w:r>
+            <w:r>
+              <w:rPr>
+                <w:noProof/>
+                <w:webHidden/>
+              </w:rPr>
+              <w:fldChar w:fldCharType="separate"/>
+            </w:r>
+            <w:r>
+              <w:rPr>
+                <w:noProof/>
+                <w:webHidden/>
+              </w:rPr>
+              <w:t>3</w:t>
+            </w:r>
+            <w:r>
+              <w:rPr>
+                <w:noProof/>
+                <w:webHidden/>
+              </w:rPr>
+              <w:fldChar w:fldCharType="end"/>
+            </w:r>
+          </w:hyperlink>
+        </w:p>
+        <w:p>
+          <w:pPr>
+            <w:pStyle w:val="TOC2"/>
+            <w:tabs>
+              <w:tab w:val="right" w:leader="dot" w:pos="10790"/>
+            </w:tabs>
+            <w:rPr>
+              <w:rFonts w:eastAsiaTheme="minorEastAsia"/>
+              <w:noProof/>
+            </w:rPr>
+          </w:pPr>
+          <w:hyperlink w:anchor="_Toc116513125" w:history="1">
+            <w:r>
+              <w:rPr>
+                <w:rStyle w:val="Hyperlink"/>
+                <w:noProof/>
+              </w:rPr>
+              <w:t>Code Folder: Site-01-Basics</w:t>
+            </w:r>
+            <w:r>
+              <w:rPr>
+                <w:noProof/>
+                <w:webHidden/>
+              </w:rPr>
+              <w:tab/>
+            </w:r>
+            <w:r>
+              <w:rPr>
+                <w:noProof/>
+                <w:webHidden/>
+              </w:rPr>
+              <w:fldChar w:fldCharType="begin"/>
+            </w:r>
+            <w:r>
+              <w:rPr>
+                <w:noProof/>
+                <w:webHidden/>
+              </w:rPr>
+              <w:instrText xml:space="preserve"> PAGEREF _Toc116513125 \h </w:instrText>
+            </w:r>
+            <w:r>
+              <w:rPr>
+                <w:noProof/>
+                <w:webHidden/>
+              </w:rPr>
+            </w:r>
+            <w:r>
+              <w:rPr>
+                <w:noProof/>
+                <w:webHidden/>
+              </w:rPr>
+              <w:fldChar w:fldCharType="separate"/>
+            </w:r>
+            <w:r>
+              <w:rPr>
+                <w:noProof/>
+                <w:webHidden/>
+              </w:rPr>
+              <w:t>3</w:t>
+            </w:r>
+            <w:r>
+              <w:rPr>
+                <w:noProof/>
+                <w:webHidden/>
+              </w:rPr>
+              <w:fldChar w:fldCharType="end"/>
+            </w:r>
+          </w:hyperlink>
+        </w:p>
+        <w:p>
+          <w:pPr>
+            <w:pStyle w:val="TOC2"/>
+            <w:tabs>
+              <w:tab w:val="right" w:leader="dot" w:pos="10790"/>
+            </w:tabs>
+            <w:rPr>
+              <w:rFonts w:eastAsiaTheme="minorEastAsia"/>
+              <w:noProof/>
+            </w:rPr>
+          </w:pPr>
+          <w:hyperlink w:anchor="_Toc116513126" w:history="1">
+            <w:r>
+              <w:rPr>
+                <w:rStyle w:val="Hyperlink"/>
+                <w:noProof/>
+              </w:rPr>
+              <w:t>Code Folder: Site-02-PagingSortingFitering</w:t>
+            </w:r>
+            <w:r>
+              <w:rPr>
+                <w:noProof/>
+                <w:webHidden/>
+              </w:rPr>
+              <w:tab/>
+            </w:r>
+            <w:r>
+              <w:rPr>
+                <w:noProof/>
+                <w:webHidden/>
+              </w:rPr>
+              <w:fldChar w:fldCharType="begin"/>
+            </w:r>
+            <w:r>
+              <w:rPr>
+                <w:noProof/>
+                <w:webHidden/>
+              </w:rPr>
+              <w:instrText xml:space="preserve"> PAGEREF _Toc116513126 \h </w:instrText>
             </w:r>
             <w:r>
               <w:rPr>
@@ -121,7 +259,7 @@
               <w:noProof/>
             </w:rPr>
           </w:pPr>
-          <w:hyperlink w:anchor="_Toc115736831" w:history="1">
+          <w:hyperlink w:anchor="_Toc116513127" w:history="1">
             <w:r>
               <w:rPr>
                 <w:rStyle w:val="Hyperlink"/>
@@ -148,7 +286,7 @@
                 <w:noProof/>
                 <w:webHidden/>
               </w:rPr>
-              <w:instrText xml:space="preserve"> PAGEREF _Toc115736831 \h </w:instrText>
+              <w:instrText xml:space="preserve"> PAGEREF _Toc116513127 \h </w:instrText>
             </w:r>
             <w:r>
               <w:rPr>
@@ -190,7 +328,7 @@
               <w:noProof/>
             </w:rPr>
           </w:pPr>
-          <w:hyperlink w:anchor="_Toc115736832" w:history="1">
+          <w:hyperlink w:anchor="_Toc116513128" w:history="1">
             <w:r>
               <w:rPr>
                 <w:rStyle w:val="Hyperlink"/>
@@ -217,7 +355,7 @@
                 <w:noProof/>
                 <w:webHidden/>
               </w:rPr>
-              <w:instrText xml:space="preserve"> PAGEREF _Toc115736832 \h </w:instrText>
+              <w:instrText xml:space="preserve"> PAGEREF _Toc116513128 \h </w:instrText>
             </w:r>
             <w:r>
               <w:rPr>
@@ -259,7 +397,7 @@
               <w:noProof/>
             </w:rPr>
           </w:pPr>
-          <w:hyperlink w:anchor="_Toc115736833" w:history="1">
+          <w:hyperlink w:anchor="_Toc116513129" w:history="1">
             <w:r>
               <w:rPr>
                 <w:rStyle w:val="Hyperlink"/>
@@ -286,7 +424,7 @@
                 <w:noProof/>
                 <w:webHidden/>
               </w:rPr>
-              <w:instrText xml:space="preserve"> PAGEREF _Toc115736833 \h </w:instrText>
+              <w:instrText xml:space="preserve"> PAGEREF _Toc116513129 \h </w:instrText>
             </w:r>
             <w:r>
               <w:rPr>
@@ -306,7 +444,7 @@
                 <w:noProof/>
                 <w:webHidden/>
               </w:rPr>
-              <w:t>3</w:t>
+              <w:t>4</w:t>
             </w:r>
             <w:r>
               <w:rPr>
@@ -328,7 +466,7 @@
               <w:noProof/>
             </w:rPr>
           </w:pPr>
-          <w:hyperlink w:anchor="_Toc115736834" w:history="1">
+          <w:hyperlink w:anchor="_Toc116513130" w:history="1">
             <w:r>
               <w:rPr>
                 <w:rStyle w:val="Hyperlink"/>
@@ -355,7 +493,7 @@
                 <w:noProof/>
                 <w:webHidden/>
               </w:rPr>
-              <w:instrText xml:space="preserve"> PAGEREF _Toc115736834 \h </w:instrText>
+              <w:instrText xml:space="preserve"> PAGEREF _Toc116513130 \h </w:instrText>
             </w:r>
             <w:r>
               <w:rPr>
@@ -397,7 +535,7 @@
               <w:noProof/>
             </w:rPr>
           </w:pPr>
-          <w:hyperlink w:anchor="_Toc115736835" w:history="1">
+          <w:hyperlink w:anchor="_Toc116513131" w:history="1">
             <w:r>
               <w:rPr>
                 <w:rStyle w:val="Hyperlink"/>
@@ -424,7 +562,7 @@
                 <w:noProof/>
                 <w:webHidden/>
               </w:rPr>
-              <w:instrText xml:space="preserve"> PAGEREF _Toc115736835 \h </w:instrText>
+              <w:instrText xml:space="preserve"> PAGEREF _Toc116513131 \h </w:instrText>
             </w:r>
             <w:r>
               <w:rPr>
@@ -466,7 +604,7 @@
               <w:noProof/>
             </w:rPr>
           </w:pPr>
-          <w:hyperlink w:anchor="_Toc115736836" w:history="1">
+          <w:hyperlink w:anchor="_Toc116513132" w:history="1">
             <w:r>
               <w:rPr>
                 <w:rStyle w:val="Hyperlink"/>
@@ -493,7 +631,7 @@
                 <w:noProof/>
                 <w:webHidden/>
               </w:rPr>
-              <w:instrText xml:space="preserve"> PAGEREF _Toc115736836 \h </w:instrText>
+              <w:instrText xml:space="preserve"> PAGEREF _Toc116513132 \h </w:instrText>
             </w:r>
             <w:r>
               <w:rPr>
@@ -535,7 +673,7 @@
               <w:noProof/>
             </w:rPr>
           </w:pPr>
-          <w:hyperlink w:anchor="_Toc115736837" w:history="1">
+          <w:hyperlink w:anchor="_Toc116513133" w:history="1">
             <w:r>
               <w:rPr>
                 <w:rStyle w:val="Hyperlink"/>
@@ -562,7 +700,7 @@
                 <w:noProof/>
                 <w:webHidden/>
               </w:rPr>
-              <w:instrText xml:space="preserve"> PAGEREF _Toc115736837 \h </w:instrText>
+              <w:instrText xml:space="preserve"> PAGEREF _Toc116513133 \h </w:instrText>
             </w:r>
             <w:r>
               <w:rPr>
@@ -604,7 +742,7 @@
               <w:noProof/>
             </w:rPr>
           </w:pPr>
-          <w:hyperlink w:anchor="_Toc115736838" w:history="1">
+          <w:hyperlink w:anchor="_Toc116513134" w:history="1">
             <w:r>
               <w:rPr>
                 <w:rStyle w:val="Hyperlink"/>
@@ -631,7 +769,7 @@
                 <w:noProof/>
                 <w:webHidden/>
               </w:rPr>
-              <w:instrText xml:space="preserve"> PAGEREF _Toc115736838 \h </w:instrText>
+              <w:instrText xml:space="preserve"> PAGEREF _Toc116513134 \h </w:instrText>
             </w:r>
             <w:r>
               <w:rPr>
@@ -673,7 +811,7 @@
               <w:noProof/>
             </w:rPr>
           </w:pPr>
-          <w:hyperlink w:anchor="_Toc115736839" w:history="1">
+          <w:hyperlink w:anchor="_Toc116513135" w:history="1">
             <w:r>
               <w:rPr>
                 <w:rStyle w:val="Hyperlink"/>
@@ -700,7 +838,7 @@
                 <w:noProof/>
                 <w:webHidden/>
               </w:rPr>
-              <w:instrText xml:space="preserve"> PAGEREF _Toc115736839 \h </w:instrText>
+              <w:instrText xml:space="preserve"> PAGEREF _Toc116513135 \h </w:instrText>
             </w:r>
             <w:r>
               <w:rPr>
@@ -742,7 +880,7 @@
               <w:noProof/>
             </w:rPr>
           </w:pPr>
-          <w:hyperlink w:anchor="_Toc115736840" w:history="1">
+          <w:hyperlink w:anchor="_Toc116513136" w:history="1">
             <w:r>
               <w:rPr>
                 <w:rStyle w:val="Hyperlink"/>
@@ -769,7 +907,7 @@
                 <w:noProof/>
                 <w:webHidden/>
               </w:rPr>
-              <w:instrText xml:space="preserve"> PAGEREF _Toc115736840 \h </w:instrText>
+              <w:instrText xml:space="preserve"> PAGEREF _Toc116513136 \h </w:instrText>
             </w:r>
             <w:r>
               <w:rPr>
@@ -811,7 +949,7 @@
               <w:noProof/>
             </w:rPr>
           </w:pPr>
-          <w:hyperlink w:anchor="_Toc115736841" w:history="1">
+          <w:hyperlink w:anchor="_Toc116513137" w:history="1">
             <w:r>
               <w:rPr>
                 <w:rStyle w:val="Hyperlink"/>
@@ -838,7 +976,7 @@
                 <w:noProof/>
                 <w:webHidden/>
               </w:rPr>
-              <w:instrText xml:space="preserve"> PAGEREF _Toc115736841 \h </w:instrText>
+              <w:instrText xml:space="preserve"> PAGEREF _Toc116513137 \h </w:instrText>
             </w:r>
             <w:r>
               <w:rPr>
@@ -880,7 +1018,7 @@
               <w:noProof/>
             </w:rPr>
           </w:pPr>
-          <w:hyperlink w:anchor="_Toc115736842" w:history="1">
+          <w:hyperlink w:anchor="_Toc116513138" w:history="1">
             <w:r>
               <w:rPr>
                 <w:rStyle w:val="Hyperlink"/>
@@ -907,7 +1045,7 @@
                 <w:noProof/>
                 <w:webHidden/>
               </w:rPr>
-              <w:instrText xml:space="preserve"> PAGEREF _Toc115736842 \h </w:instrText>
+              <w:instrText xml:space="preserve"> PAGEREF _Toc116513138 \h </w:instrText>
             </w:r>
             <w:r>
               <w:rPr>
@@ -949,7 +1087,7 @@
               <w:noProof/>
             </w:rPr>
           </w:pPr>
-          <w:hyperlink w:anchor="_Toc115736843" w:history="1">
+          <w:hyperlink w:anchor="_Toc116513139" w:history="1">
             <w:r>
               <w:rPr>
                 <w:rStyle w:val="Hyperlink"/>
@@ -976,7 +1114,7 @@
                 <w:noProof/>
                 <w:webHidden/>
               </w:rPr>
-              <w:instrText xml:space="preserve"> PAGEREF _Toc115736843 \h </w:instrText>
+              <w:instrText xml:space="preserve"> PAGEREF _Toc116513139 \h </w:instrText>
             </w:r>
             <w:r>
               <w:rPr>
@@ -1018,7 +1156,7 @@
               <w:noProof/>
             </w:rPr>
           </w:pPr>
-          <w:hyperlink w:anchor="_Toc115736844" w:history="1">
+          <w:hyperlink w:anchor="_Toc116513140" w:history="1">
             <w:r>
               <w:rPr>
                 <w:rStyle w:val="Hyperlink"/>
@@ -1045,7 +1183,7 @@
                 <w:noProof/>
                 <w:webHidden/>
               </w:rPr>
-              <w:instrText xml:space="preserve"> PAGEREF _Toc115736844 \h </w:instrText>
+              <w:instrText xml:space="preserve"> PAGEREF _Toc116513140 \h </w:instrText>
             </w:r>
             <w:r>
               <w:rPr>
@@ -1087,7 +1225,7 @@
               <w:noProof/>
             </w:rPr>
           </w:pPr>
-          <w:hyperlink w:anchor="_Toc115736845" w:history="1">
+          <w:hyperlink w:anchor="_Toc116513141" w:history="1">
             <w:r>
               <w:rPr>
                 <w:rStyle w:val="Hyperlink"/>
@@ -1114,7 +1252,7 @@
                 <w:noProof/>
                 <w:webHidden/>
               </w:rPr>
-              <w:instrText xml:space="preserve"> PAGEREF _Toc115736845 \h </w:instrText>
+              <w:instrText xml:space="preserve"> PAGEREF _Toc116513141 \h </w:instrText>
             </w:r>
             <w:r>
               <w:rPr>
@@ -1156,7 +1294,7 @@
               <w:noProof/>
             </w:rPr>
           </w:pPr>
-          <w:hyperlink w:anchor="_Toc115736846" w:history="1">
+          <w:hyperlink w:anchor="_Toc116513142" w:history="1">
             <w:r>
               <w:rPr>
                 <w:rStyle w:val="Hyperlink"/>
@@ -1183,7 +1321,7 @@
                 <w:noProof/>
                 <w:webHidden/>
               </w:rPr>
-              <w:instrText xml:space="preserve"> PAGEREF _Toc115736846 \h </w:instrText>
+              <w:instrText xml:space="preserve"> PAGEREF _Toc116513142 \h </w:instrText>
             </w:r>
             <w:r>
               <w:rPr>
@@ -1225,7 +1363,7 @@
               <w:noProof/>
             </w:rPr>
           </w:pPr>
-          <w:hyperlink w:anchor="_Toc115736847" w:history="1">
+          <w:hyperlink w:anchor="_Toc116513143" w:history="1">
             <w:r>
               <w:rPr>
                 <w:rStyle w:val="Hyperlink"/>
@@ -1252,7 +1390,7 @@
                 <w:noProof/>
                 <w:webHidden/>
               </w:rPr>
-              <w:instrText xml:space="preserve"> PAGEREF _Toc115736847 \h </w:instrText>
+              <w:instrText xml:space="preserve"> PAGEREF _Toc116513143 \h </w:instrText>
             </w:r>
             <w:r>
               <w:rPr>
@@ -1294,7 +1432,7 @@
               <w:noProof/>
             </w:rPr>
           </w:pPr>
-          <w:hyperlink w:anchor="_Toc115736848" w:history="1">
+          <w:hyperlink w:anchor="_Toc116513144" w:history="1">
             <w:r>
               <w:rPr>
                 <w:rStyle w:val="Hyperlink"/>
@@ -1321,7 +1459,7 @@
                 <w:noProof/>
                 <w:webHidden/>
               </w:rPr>
-              <w:instrText xml:space="preserve"> PAGEREF _Toc115736848 \h </w:instrText>
+              <w:instrText xml:space="preserve"> PAGEREF _Toc116513144 \h </w:instrText>
             </w:r>
             <w:r>
               <w:rPr>
@@ -1363,7 +1501,7 @@
               <w:noProof/>
             </w:rPr>
           </w:pPr>
-          <w:hyperlink w:anchor="_Toc115736849" w:history="1">
+          <w:hyperlink w:anchor="_Toc116513145" w:history="1">
             <w:r>
               <w:rPr>
                 <w:rStyle w:val="Hyperlink"/>
@@ -1390,7 +1528,7 @@
                 <w:noProof/>
                 <w:webHidden/>
               </w:rPr>
-              <w:instrText xml:space="preserve"> PAGEREF _Toc115736849 \h </w:instrText>
+              <w:instrText xml:space="preserve"> PAGEREF _Toc116513145 \h </w:instrText>
             </w:r>
             <w:r>
               <w:rPr>
@@ -1432,7 +1570,7 @@
               <w:noProof/>
             </w:rPr>
           </w:pPr>
-          <w:hyperlink w:anchor="_Toc115736850" w:history="1">
+          <w:hyperlink w:anchor="_Toc116513146" w:history="1">
             <w:r>
               <w:rPr>
                 <w:rStyle w:val="Hyperlink"/>
@@ -1459,7 +1597,7 @@
                 <w:noProof/>
                 <w:webHidden/>
               </w:rPr>
-              <w:instrText xml:space="preserve"> PAGEREF _Toc115736850 \h </w:instrText>
+              <w:instrText xml:space="preserve"> PAGEREF _Toc116513146 \h </w:instrText>
             </w:r>
             <w:r>
               <w:rPr>
@@ -1501,7 +1639,7 @@
               <w:noProof/>
             </w:rPr>
           </w:pPr>
-          <w:hyperlink w:anchor="_Toc115736851" w:history="1">
+          <w:hyperlink w:anchor="_Toc116513147" w:history="1">
             <w:r>
               <w:rPr>
                 <w:rStyle w:val="Hyperlink"/>
@@ -1528,7 +1666,7 @@
                 <w:noProof/>
                 <w:webHidden/>
               </w:rPr>
-              <w:instrText xml:space="preserve"> PAGEREF _Toc115736851 \h </w:instrText>
+              <w:instrText xml:space="preserve"> PAGEREF _Toc116513147 \h </w:instrText>
             </w:r>
             <w:r>
               <w:rPr>
@@ -1570,7 +1708,7 @@
               <w:noProof/>
             </w:rPr>
           </w:pPr>
-          <w:hyperlink w:anchor="_Toc115736852" w:history="1">
+          <w:hyperlink w:anchor="_Toc116513148" w:history="1">
             <w:r>
               <w:rPr>
                 <w:rStyle w:val="Hyperlink"/>
@@ -1597,7 +1735,7 @@
                 <w:noProof/>
                 <w:webHidden/>
               </w:rPr>
-              <w:instrText xml:space="preserve"> PAGEREF _Toc115736852 \h </w:instrText>
+              <w:instrText xml:space="preserve"> PAGEREF _Toc116513148 \h </w:instrText>
             </w:r>
             <w:r>
               <w:rPr>
@@ -1639,7 +1777,7 @@
               <w:noProof/>
             </w:rPr>
           </w:pPr>
-          <w:hyperlink w:anchor="_Toc115736853" w:history="1">
+          <w:hyperlink w:anchor="_Toc116513149" w:history="1">
             <w:r>
               <w:rPr>
                 <w:rStyle w:val="Hyperlink"/>
@@ -1666,7 +1804,7 @@
                 <w:noProof/>
                 <w:webHidden/>
               </w:rPr>
-              <w:instrText xml:space="preserve"> PAGEREF _Toc115736853 \h </w:instrText>
+              <w:instrText xml:space="preserve"> PAGEREF _Toc116513149 \h </w:instrText>
             </w:r>
             <w:r>
               <w:rPr>
@@ -1708,7 +1846,7 @@
               <w:noProof/>
             </w:rPr>
           </w:pPr>
-          <w:hyperlink w:anchor="_Toc115736854" w:history="1">
+          <w:hyperlink w:anchor="_Toc116513150" w:history="1">
             <w:r>
               <w:rPr>
                 <w:rStyle w:val="Hyperlink"/>
@@ -1735,7 +1873,7 @@
                 <w:noProof/>
                 <w:webHidden/>
               </w:rPr>
-              <w:instrText xml:space="preserve"> PAGEREF _Toc115736854 \h </w:instrText>
+              <w:instrText xml:space="preserve"> PAGEREF _Toc116513150 \h </w:instrText>
             </w:r>
             <w:r>
               <w:rPr>
@@ -1777,7 +1915,7 @@
               <w:noProof/>
             </w:rPr>
           </w:pPr>
-          <w:hyperlink w:anchor="_Toc115736855" w:history="1">
+          <w:hyperlink w:anchor="_Toc116513151" w:history="1">
             <w:r>
               <w:rPr>
                 <w:rStyle w:val="Hyperlink"/>
@@ -1804,7 +1942,7 @@
                 <w:noProof/>
                 <w:webHidden/>
               </w:rPr>
-              <w:instrText xml:space="preserve"> PAGEREF _Toc115736855 \h </w:instrText>
+              <w:instrText xml:space="preserve"> PAGEREF _Toc116513151 \h </w:instrText>
             </w:r>
             <w:r>
               <w:rPr>
@@ -1846,7 +1984,7 @@
               <w:noProof/>
             </w:rPr>
           </w:pPr>
-          <w:hyperlink w:anchor="_Toc115736856" w:history="1">
+          <w:hyperlink w:anchor="_Toc116513152" w:history="1">
             <w:r>
               <w:rPr>
                 <w:rStyle w:val="Hyperlink"/>
@@ -1873,7 +2011,7 @@
                 <w:noProof/>
                 <w:webHidden/>
               </w:rPr>
-              <w:instrText xml:space="preserve"> PAGEREF _Toc115736856 \h </w:instrText>
+              <w:instrText xml:space="preserve"> PAGEREF _Toc116513152 \h </w:instrText>
             </w:r>
             <w:r>
               <w:rPr>
@@ -1915,7 +2053,7 @@
               <w:noProof/>
             </w:rPr>
           </w:pPr>
-          <w:hyperlink w:anchor="_Toc115736857" w:history="1">
+          <w:hyperlink w:anchor="_Toc116513153" w:history="1">
             <w:r>
               <w:rPr>
                 <w:rStyle w:val="Hyperlink"/>
@@ -1942,7 +2080,7 @@
                 <w:noProof/>
                 <w:webHidden/>
               </w:rPr>
-              <w:instrText xml:space="preserve"> PAGEREF _Toc115736857 \h </w:instrText>
+              <w:instrText xml:space="preserve"> PAGEREF _Toc116513153 \h </w:instrText>
             </w:r>
             <w:r>
               <w:rPr>
@@ -1984,7 +2122,7 @@
               <w:noProof/>
             </w:rPr>
           </w:pPr>
-          <w:hyperlink w:anchor="_Toc115736858" w:history="1">
+          <w:hyperlink w:anchor="_Toc116513154" w:history="1">
             <w:r>
               <w:rPr>
                 <w:rStyle w:val="Hyperlink"/>
@@ -2011,7 +2149,7 @@
                 <w:noProof/>
                 <w:webHidden/>
               </w:rPr>
-              <w:instrText xml:space="preserve"> PAGEREF _Toc115736858 \h </w:instrText>
+              <w:instrText xml:space="preserve"> PAGEREF _Toc116513154 \h </w:instrText>
             </w:r>
             <w:r>
               <w:rPr>
@@ -2053,7 +2191,7 @@
               <w:noProof/>
             </w:rPr>
           </w:pPr>
-          <w:hyperlink w:anchor="_Toc115736859" w:history="1">
+          <w:hyperlink w:anchor="_Toc116513155" w:history="1">
             <w:r>
               <w:rPr>
                 <w:rStyle w:val="Hyperlink"/>
@@ -2080,7 +2218,7 @@
                 <w:noProof/>
                 <w:webHidden/>
               </w:rPr>
-              <w:instrText xml:space="preserve"> PAGEREF _Toc115736859 \h </w:instrText>
+              <w:instrText xml:space="preserve"> PAGEREF _Toc116513155 \h </w:instrText>
             </w:r>
             <w:r>
               <w:rPr>
@@ -2122,7 +2260,7 @@
               <w:noProof/>
             </w:rPr>
           </w:pPr>
-          <w:hyperlink w:anchor="_Toc115736860" w:history="1">
+          <w:hyperlink w:anchor="_Toc116513156" w:history="1">
             <w:r>
               <w:rPr>
                 <w:rStyle w:val="Hyperlink"/>
@@ -2149,7 +2287,7 @@
                 <w:noProof/>
                 <w:webHidden/>
               </w:rPr>
-              <w:instrText xml:space="preserve"> PAGEREF _Toc115736860 \h </w:instrText>
+              <w:instrText xml:space="preserve"> PAGEREF _Toc116513156 \h </w:instrText>
             </w:r>
             <w:r>
               <w:rPr>
@@ -2191,7 +2329,7 @@
               <w:noProof/>
             </w:rPr>
           </w:pPr>
-          <w:hyperlink w:anchor="_Toc115736861" w:history="1">
+          <w:hyperlink w:anchor="_Toc116513157" w:history="1">
             <w:r>
               <w:rPr>
                 <w:rStyle w:val="Hyperlink"/>
@@ -2218,7 +2356,7 @@
                 <w:noProof/>
                 <w:webHidden/>
               </w:rPr>
-              <w:instrText xml:space="preserve"> PAGEREF _Toc115736861 \h </w:instrText>
+              <w:instrText xml:space="preserve"> PAGEREF _Toc116513157 \h </w:instrText>
             </w:r>
             <w:r>
               <w:rPr>
@@ -2260,7 +2398,7 @@
               <w:noProof/>
             </w:rPr>
           </w:pPr>
-          <w:hyperlink w:anchor="_Toc115736862" w:history="1">
+          <w:hyperlink w:anchor="_Toc116513158" w:history="1">
             <w:r>
               <w:rPr>
                 <w:rStyle w:val="Hyperlink"/>
@@ -2287,7 +2425,7 @@
                 <w:noProof/>
                 <w:webHidden/>
               </w:rPr>
-              <w:instrText xml:space="preserve"> PAGEREF _Toc115736862 \h </w:instrText>
+              <w:instrText xml:space="preserve"> PAGEREF _Toc116513158 \h </w:instrText>
             </w:r>
             <w:r>
               <w:rPr>
@@ -2329,7 +2467,7 @@
               <w:noProof/>
             </w:rPr>
           </w:pPr>
-          <w:hyperlink w:anchor="_Toc115736863" w:history="1">
+          <w:hyperlink w:anchor="_Toc116513159" w:history="1">
             <w:r>
               <w:rPr>
                 <w:rStyle w:val="Hyperlink"/>
@@ -2356,7 +2494,7 @@
                 <w:noProof/>
                 <w:webHidden/>
               </w:rPr>
-              <w:instrText xml:space="preserve"> PAGEREF _Toc115736863 \h </w:instrText>
+              <w:instrText xml:space="preserve"> PAGEREF _Toc116513159 \h </w:instrText>
             </w:r>
             <w:r>
               <w:rPr>
@@ -2398,7 +2536,7 @@
               <w:noProof/>
             </w:rPr>
           </w:pPr>
-          <w:hyperlink w:anchor="_Toc115736864" w:history="1">
+          <w:hyperlink w:anchor="_Toc116513160" w:history="1">
             <w:r>
               <w:rPr>
                 <w:rStyle w:val="Hyperlink"/>
@@ -2425,7 +2563,7 @@
                 <w:noProof/>
                 <w:webHidden/>
               </w:rPr>
-              <w:instrText xml:space="preserve"> PAGEREF _Toc115736864 \h </w:instrText>
+              <w:instrText xml:space="preserve"> PAGEREF _Toc116513160 \h </w:instrText>
             </w:r>
             <w:r>
               <w:rPr>
@@ -2467,7 +2605,7 @@
               <w:noProof/>
             </w:rPr>
           </w:pPr>
-          <w:hyperlink w:anchor="_Toc115736865" w:history="1">
+          <w:hyperlink w:anchor="_Toc116513161" w:history="1">
             <w:r>
               <w:rPr>
                 <w:rStyle w:val="Hyperlink"/>
@@ -2494,7 +2632,7 @@
                 <w:noProof/>
                 <w:webHidden/>
               </w:rPr>
-              <w:instrText xml:space="preserve"> PAGEREF _Toc115736865 \h </w:instrText>
+              <w:instrText xml:space="preserve"> PAGEREF _Toc116513161 \h </w:instrText>
             </w:r>
             <w:r>
               <w:rPr>
@@ -2536,7 +2674,7 @@
               <w:noProof/>
             </w:rPr>
           </w:pPr>
-          <w:hyperlink w:anchor="_Toc115736866" w:history="1">
+          <w:hyperlink w:anchor="_Toc116513162" w:history="1">
             <w:r>
               <w:rPr>
                 <w:rStyle w:val="Hyperlink"/>
@@ -2563,7 +2701,7 @@
                 <w:noProof/>
                 <w:webHidden/>
               </w:rPr>
-              <w:instrText xml:space="preserve"> PAGEREF _Toc115736866 \h </w:instrText>
+              <w:instrText xml:space="preserve"> PAGEREF _Toc116513162 \h </w:instrText>
             </w:r>
             <w:r>
               <w:rPr>
@@ -2605,7 +2743,7 @@
               <w:noProof/>
             </w:rPr>
           </w:pPr>
-          <w:hyperlink w:anchor="_Toc115736867" w:history="1">
+          <w:hyperlink w:anchor="_Toc116513163" w:history="1">
             <w:r>
               <w:rPr>
                 <w:rStyle w:val="Hyperlink"/>
@@ -2632,7 +2770,7 @@
                 <w:noProof/>
                 <w:webHidden/>
               </w:rPr>
-              <w:instrText xml:space="preserve"> PAGEREF _Toc115736867 \h </w:instrText>
+              <w:instrText xml:space="preserve"> PAGEREF _Toc116513163 \h </w:instrText>
             </w:r>
             <w:r>
               <w:rPr>
@@ -2674,7 +2812,7 @@
               <w:noProof/>
             </w:rPr>
           </w:pPr>
-          <w:hyperlink w:anchor="_Toc115736868" w:history="1">
+          <w:hyperlink w:anchor="_Toc116513164" w:history="1">
             <w:r>
               <w:rPr>
                 <w:rStyle w:val="Hyperlink"/>
@@ -2701,7 +2839,7 @@
                 <w:noProof/>
                 <w:webHidden/>
               </w:rPr>
-              <w:instrText xml:space="preserve"> PAGEREF _Toc115736868 \h </w:instrText>
+              <w:instrText xml:space="preserve"> PAGEREF _Toc116513164 \h </w:instrText>
             </w:r>
             <w:r>
               <w:rPr>
@@ -2743,7 +2881,7 @@
               <w:noProof/>
             </w:rPr>
           </w:pPr>
-          <w:hyperlink w:anchor="_Toc115736869" w:history="1">
+          <w:hyperlink w:anchor="_Toc116513165" w:history="1">
             <w:r>
               <w:rPr>
                 <w:rStyle w:val="Hyperlink"/>
@@ -2770,7 +2908,7 @@
                 <w:noProof/>
                 <w:webHidden/>
               </w:rPr>
-              <w:instrText xml:space="preserve"> PAGEREF _Toc115736869 \h </w:instrText>
+              <w:instrText xml:space="preserve"> PAGEREF _Toc116513165 \h </w:instrText>
             </w:r>
             <w:r>
               <w:rPr>
@@ -2812,7 +2950,7 @@
               <w:noProof/>
             </w:rPr>
           </w:pPr>
-          <w:hyperlink w:anchor="_Toc115736870" w:history="1">
+          <w:hyperlink w:anchor="_Toc116513166" w:history="1">
             <w:r>
               <w:rPr>
                 <w:rStyle w:val="Hyperlink"/>
@@ -2839,7 +2977,7 @@
                 <w:noProof/>
                 <w:webHidden/>
               </w:rPr>
-              <w:instrText xml:space="preserve"> PAGEREF _Toc115736870 \h </w:instrText>
+              <w:instrText xml:space="preserve"> PAGEREF _Toc116513166 \h </w:instrText>
             </w:r>
             <w:r>
               <w:rPr>
@@ -2881,7 +3019,7 @@
               <w:noProof/>
             </w:rPr>
           </w:pPr>
-          <w:hyperlink w:anchor="_Toc115736871" w:history="1">
+          <w:hyperlink w:anchor="_Toc116513167" w:history="1">
             <w:r>
               <w:rPr>
                 <w:rStyle w:val="Hyperlink"/>
@@ -2908,7 +3046,7 @@
                 <w:noProof/>
                 <w:webHidden/>
               </w:rPr>
-              <w:instrText xml:space="preserve"> PAGEREF _Toc115736871 \h </w:instrText>
+              <w:instrText xml:space="preserve"> PAGEREF _Toc116513167 \h </w:instrText>
             </w:r>
             <w:r>
               <w:rPr>
@@ -2950,7 +3088,7 @@
               <w:noProof/>
             </w:rPr>
           </w:pPr>
-          <w:hyperlink w:anchor="_Toc115736872" w:history="1">
+          <w:hyperlink w:anchor="_Toc116513168" w:history="1">
             <w:r>
               <w:rPr>
                 <w:rStyle w:val="Hyperlink"/>
@@ -2977,7 +3115,7 @@
                 <w:noProof/>
                 <w:webHidden/>
               </w:rPr>
-              <w:instrText xml:space="preserve"> PAGEREF _Toc115736872 \h </w:instrText>
+              <w:instrText xml:space="preserve"> PAGEREF _Toc116513168 \h </w:instrText>
             </w:r>
             <w:r>
               <w:rPr>
@@ -3019,7 +3157,7 @@
               <w:noProof/>
             </w:rPr>
           </w:pPr>
-          <w:hyperlink w:anchor="_Toc115736873" w:history="1">
+          <w:hyperlink w:anchor="_Toc116513169" w:history="1">
             <w:r>
               <w:rPr>
                 <w:rStyle w:val="Hyperlink"/>
@@ -3046,7 +3184,7 @@
                 <w:noProof/>
                 <w:webHidden/>
               </w:rPr>
-              <w:instrText xml:space="preserve"> PAGEREF _Toc115736873 \h </w:instrText>
+              <w:instrText xml:space="preserve"> PAGEREF _Toc116513169 \h </w:instrText>
             </w:r>
             <w:r>
               <w:rPr>
@@ -3088,7 +3226,7 @@
               <w:noProof/>
             </w:rPr>
           </w:pPr>
-          <w:hyperlink w:anchor="_Toc115736874" w:history="1">
+          <w:hyperlink w:anchor="_Toc116513170" w:history="1">
             <w:r>
               <w:rPr>
                 <w:rStyle w:val="Hyperlink"/>
@@ -3115,7 +3253,7 @@
                 <w:noProof/>
                 <w:webHidden/>
               </w:rPr>
-              <w:instrText xml:space="preserve"> PAGEREF _Toc115736874 \h </w:instrText>
+              <w:instrText xml:space="preserve"> PAGEREF _Toc116513170 \h </w:instrText>
             </w:r>
             <w:r>
               <w:rPr>
@@ -3157,7 +3295,7 @@
               <w:noProof/>
             </w:rPr>
           </w:pPr>
-          <w:hyperlink w:anchor="_Toc115736875" w:history="1">
+          <w:hyperlink w:anchor="_Toc116513171" w:history="1">
             <w:r>
               <w:rPr>
                 <w:rStyle w:val="Hyperlink"/>
@@ -3184,7 +3322,7 @@
                 <w:noProof/>
                 <w:webHidden/>
               </w:rPr>
-              <w:instrText xml:space="preserve"> PAGEREF _Toc115736875 \h </w:instrText>
+              <w:instrText xml:space="preserve"> PAGEREF _Toc116513171 \h </w:instrText>
             </w:r>
             <w:r>
               <w:rPr>
@@ -3226,7 +3364,7 @@
               <w:noProof/>
             </w:rPr>
           </w:pPr>
-          <w:hyperlink w:anchor="_Toc115736876" w:history="1">
+          <w:hyperlink w:anchor="_Toc116513172" w:history="1">
             <w:r>
               <w:rPr>
                 <w:rStyle w:val="Hyperlink"/>
@@ -3253,7 +3391,7 @@
                 <w:noProof/>
                 <w:webHidden/>
               </w:rPr>
-              <w:instrText xml:space="preserve"> PAGEREF _Toc115736876 \h </w:instrText>
+              <w:instrText xml:space="preserve"> PAGEREF _Toc116513172 \h </w:instrText>
             </w:r>
             <w:r>
               <w:rPr>
@@ -3313,7 +3451,7 @@
       <w:pPr>
         <w:pStyle w:val="Heading1"/>
       </w:pPr>
-      <w:bookmarkStart w:id="0" w:name="_Toc115736830"/>
+      <w:bookmarkStart w:id="0" w:name="_Toc116513124"/>
       <w:r>
         <w:lastRenderedPageBreak/>
         <w:t>Documents</w:t>
@@ -3329,6 +3467,7 @@
       <w:pPr>
         <w:pStyle w:val="Heading2"/>
       </w:pPr>
+      <w:bookmarkStart w:id="1" w:name="_Toc116513125"/>
       <w:r>
         <w:t>Code Folder</w:t>
       </w:r>
@@ -3341,6 +3480,7 @@
       <w:r>
         <w:t>Site-01-Basics</w:t>
       </w:r>
+      <w:bookmarkEnd w:id="1"/>
     </w:p>
     <w:p>
       <w:pPr>
@@ -4229,6 +4369,7 @@
           <w:u w:val="none"/>
         </w:rPr>
       </w:pPr>
+      <w:bookmarkStart w:id="2" w:name="_Toc116513126"/>
       <w:r>
         <w:rPr>
           <w:rStyle w:val="Hyperlink"/>
@@ -4261,6 +4402,7 @@
         </w:rPr>
         <w:t>Site-02-PagingSortingFitering</w:t>
       </w:r>
+      <w:bookmarkEnd w:id="2"/>
     </w:p>
     <w:p>
       <w:pPr>
@@ -4356,11 +4498,11 @@
       <w:pPr>
         <w:pStyle w:val="Heading1"/>
       </w:pPr>
-      <w:bookmarkStart w:id="1" w:name="_Toc115736831"/>
+      <w:bookmarkStart w:id="3" w:name="_Toc116513127"/>
       <w:r>
         <w:t>Cloning Project</w:t>
       </w:r>
-      <w:bookmarkEnd w:id="1"/>
+      <w:bookmarkEnd w:id="3"/>
     </w:p>
     <w:p>
       <w:r>
@@ -4371,12 +4513,12 @@
       <w:pPr>
         <w:pStyle w:val="Heading2"/>
       </w:pPr>
-      <w:bookmarkStart w:id="2" w:name="_Toc115736832"/>
+      <w:bookmarkStart w:id="4" w:name="_Toc116513128"/>
       <w:proofErr w:type="spellStart"/>
       <w:r>
         <w:t>WebApi</w:t>
       </w:r>
-      <w:bookmarkEnd w:id="2"/>
+      <w:bookmarkEnd w:id="4"/>
       <w:proofErr w:type="spellEnd"/>
     </w:p>
     <w:p>
@@ -4565,7 +4707,7 @@
       <w:pPr>
         <w:pStyle w:val="Heading3"/>
       </w:pPr>
-      <w:bookmarkStart w:id="3" w:name="_Toc115736833"/>
+      <w:bookmarkStart w:id="5" w:name="_Toc116513129"/>
       <w:r>
         <w:t xml:space="preserve">Running the </w:t>
       </w:r>
@@ -4573,7 +4715,7 @@
       <w:r>
         <w:t>WebApi</w:t>
       </w:r>
-      <w:bookmarkEnd w:id="3"/>
+      <w:bookmarkEnd w:id="5"/>
       <w:proofErr w:type="spellEnd"/>
     </w:p>
     <w:p>
@@ -4615,11 +4757,11 @@
       <w:pPr>
         <w:pStyle w:val="Heading2"/>
       </w:pPr>
-      <w:bookmarkStart w:id="4" w:name="_Toc115736834"/>
+      <w:bookmarkStart w:id="6" w:name="_Toc116513130"/>
       <w:r>
         <w:t>SPA (Single Page Application – Angular)</w:t>
       </w:r>
-      <w:bookmarkEnd w:id="4"/>
+      <w:bookmarkEnd w:id="6"/>
     </w:p>
     <w:p>
       <w:r>
@@ -4683,11 +4825,11 @@
       <w:pPr>
         <w:pStyle w:val="Heading3"/>
       </w:pPr>
-      <w:bookmarkStart w:id="5" w:name="_Toc115736835"/>
+      <w:bookmarkStart w:id="7" w:name="_Toc116513131"/>
       <w:r>
         <w:t>Running the SPA</w:t>
       </w:r>
-      <w:bookmarkEnd w:id="5"/>
+      <w:bookmarkEnd w:id="7"/>
     </w:p>
     <w:p>
       <w:pPr>
@@ -4746,11 +4888,11 @@
               <w:pStyle w:val="Heading1"/>
               <w:outlineLvl w:val="0"/>
             </w:pPr>
-            <w:bookmarkStart w:id="6" w:name="_Toc115736836"/>
+            <w:bookmarkStart w:id="8" w:name="_Toc116513132"/>
             <w:r>
               <w:t>App Features</w:t>
             </w:r>
-            <w:bookmarkEnd w:id="6"/>
+            <w:bookmarkEnd w:id="8"/>
             <w:r>
               <w:t xml:space="preserve"> </w:t>
             </w:r>
@@ -4873,7 +5015,7 @@
               <w:pStyle w:val="Heading2"/>
               <w:outlineLvl w:val="1"/>
             </w:pPr>
-            <w:bookmarkStart w:id="7" w:name="_Toc115736837"/>
+            <w:bookmarkStart w:id="9" w:name="_Toc116513133"/>
             <w:r>
               <w:rPr>
                 <w:rStyle w:val="Heading2Char"/>
@@ -4883,7 +5025,7 @@
             <w:r>
               <w:t xml:space="preserve"> we will be using?</w:t>
             </w:r>
-            <w:bookmarkEnd w:id="7"/>
+            <w:bookmarkEnd w:id="9"/>
           </w:p>
           <w:p>
             <w:pPr>
@@ -4981,11 +5123,11 @@
       <w:pPr>
         <w:pStyle w:val="Heading1"/>
       </w:pPr>
-      <w:bookmarkStart w:id="8" w:name="_Toc115736838"/>
+      <w:bookmarkStart w:id="10" w:name="_Toc116513134"/>
       <w:r>
         <w:t>Making VS Code IDE Better</w:t>
       </w:r>
-      <w:bookmarkEnd w:id="8"/>
+      <w:bookmarkEnd w:id="10"/>
     </w:p>
     <w:p>
       <w:pPr>
@@ -5109,7 +5251,7 @@
       <w:pPr>
         <w:pStyle w:val="Heading1"/>
       </w:pPr>
-      <w:bookmarkStart w:id="9" w:name="_Toc115736839"/>
+      <w:bookmarkStart w:id="11" w:name="_Toc116513135"/>
       <w:r>
         <w:t>Installing latest Power Shell</w:t>
       </w:r>
@@ -5122,7 +5264,7 @@
         </w:rPr>
         <w:t>[do not install]</w:t>
       </w:r>
-      <w:bookmarkEnd w:id="9"/>
+      <w:bookmarkEnd w:id="11"/>
     </w:p>
     <w:p>
       <w:r>
@@ -5256,12 +5398,12 @@
       <w:pPr>
         <w:pStyle w:val="Heading1"/>
       </w:pPr>
-      <w:bookmarkStart w:id="10" w:name="_Toc115736840"/>
+      <w:bookmarkStart w:id="12" w:name="_Toc116513136"/>
       <w:r>
         <w:lastRenderedPageBreak/>
         <w:t>App Basics</w:t>
       </w:r>
-      <w:bookmarkEnd w:id="10"/>
+      <w:bookmarkEnd w:id="12"/>
     </w:p>
     <w:tbl>
       <w:tblPr>
@@ -5291,9 +5433,9 @@
               <w:pStyle w:val="Heading2"/>
               <w:outlineLvl w:val="1"/>
             </w:pPr>
-            <w:bookmarkStart w:id="11" w:name="_.Net_6_Install"/>
-            <w:bookmarkStart w:id="12" w:name="_Toc115736841"/>
-            <w:bookmarkEnd w:id="11"/>
+            <w:bookmarkStart w:id="13" w:name="_.Net_6_Install"/>
+            <w:bookmarkStart w:id="14" w:name="_Toc116513137"/>
+            <w:bookmarkEnd w:id="13"/>
             <w:r>
               <w:t xml:space="preserve">.Net </w:t>
             </w:r>
@@ -5303,7 +5445,7 @@
             <w:r>
               <w:t xml:space="preserve"> Install</w:t>
             </w:r>
-            <w:bookmarkEnd w:id="12"/>
+            <w:bookmarkEnd w:id="14"/>
           </w:p>
           <w:p>
             <w:pPr>
@@ -5365,7 +5507,7 @@
               <w:pStyle w:val="Heading2"/>
               <w:outlineLvl w:val="1"/>
             </w:pPr>
-            <w:bookmarkStart w:id="13" w:name="_Toc115736842"/>
+            <w:bookmarkStart w:id="15" w:name="_Toc116513138"/>
             <w:proofErr w:type="spellStart"/>
             <w:r>
               <w:t>VisualStudio</w:t>
@@ -5377,7 +5519,7 @@
             <w:r>
               <w:t xml:space="preserve"> Install</w:t>
             </w:r>
-            <w:bookmarkEnd w:id="13"/>
+            <w:bookmarkEnd w:id="15"/>
           </w:p>
           <w:p>
             <w:r>
@@ -5408,7 +5550,7 @@
               <w:pStyle w:val="Heading2"/>
               <w:outlineLvl w:val="1"/>
             </w:pPr>
-            <w:bookmarkStart w:id="14" w:name="_Toc115736843"/>
+            <w:bookmarkStart w:id="16" w:name="_Toc116513139"/>
             <w:proofErr w:type="spellStart"/>
             <w:r>
               <w:t>nodeJs</w:t>
@@ -5417,7 +5559,7 @@
             <w:r>
               <w:t xml:space="preserve"> Install</w:t>
             </w:r>
-            <w:bookmarkEnd w:id="14"/>
+            <w:bookmarkEnd w:id="16"/>
           </w:p>
           <w:p>
             <w:pPr>
@@ -5515,11 +5657,11 @@
               <w:pStyle w:val="Heading2"/>
               <w:outlineLvl w:val="1"/>
             </w:pPr>
-            <w:bookmarkStart w:id="15" w:name="_Toc115736844"/>
+            <w:bookmarkStart w:id="17" w:name="_Toc116513140"/>
             <w:r>
               <w:t>Install Postman</w:t>
             </w:r>
-            <w:bookmarkEnd w:id="15"/>
+            <w:bookmarkEnd w:id="17"/>
             <w:r>
               <w:t xml:space="preserve"> </w:t>
             </w:r>
@@ -5562,14 +5704,14 @@
               <w:pStyle w:val="Heading2"/>
               <w:outlineLvl w:val="1"/>
             </w:pPr>
-            <w:bookmarkStart w:id="16" w:name="_Toc115736845"/>
+            <w:bookmarkStart w:id="18" w:name="_Toc116513141"/>
             <w:r>
               <w:t>Angular</w:t>
             </w:r>
             <w:r>
               <w:t xml:space="preserve"> Install</w:t>
             </w:r>
-            <w:bookmarkEnd w:id="16"/>
+            <w:bookmarkEnd w:id="18"/>
           </w:p>
           <w:p>
             <w:r>
@@ -6079,8 +6221,8 @@
           <w:szCs w:val="32"/>
         </w:rPr>
       </w:pPr>
-      <w:bookmarkStart w:id="17" w:name="_Toc103639021"/>
-      <w:bookmarkStart w:id="18" w:name="_Toc103640101"/>
+      <w:bookmarkStart w:id="19" w:name="_Toc103639021"/>
+      <w:bookmarkStart w:id="20" w:name="_Toc103640101"/>
       <w:r>
         <w:br w:type="page"/>
       </w:r>
@@ -6089,7 +6231,7 @@
       <w:pPr>
         <w:pStyle w:val="Heading1"/>
       </w:pPr>
-      <w:bookmarkStart w:id="19" w:name="_Toc115736846"/>
+      <w:bookmarkStart w:id="21" w:name="_Toc116513142"/>
       <w:proofErr w:type="spellStart"/>
       <w:r>
         <w:lastRenderedPageBreak/>
@@ -6105,9 +6247,9 @@
       <w:r>
         <w:t>Project</w:t>
       </w:r>
-      <w:bookmarkEnd w:id="17"/>
-      <w:bookmarkEnd w:id="18"/>
       <w:bookmarkEnd w:id="19"/>
+      <w:bookmarkEnd w:id="20"/>
+      <w:bookmarkEnd w:id="21"/>
     </w:p>
     <w:p>
       <w:r>
@@ -6118,13 +6260,13 @@
       <w:pPr>
         <w:pStyle w:val="Heading2"/>
       </w:pPr>
-      <w:bookmarkStart w:id="20" w:name="_Toc103640102"/>
-      <w:bookmarkStart w:id="21" w:name="_Toc115736847"/>
+      <w:bookmarkStart w:id="22" w:name="_Toc103640102"/>
+      <w:bookmarkStart w:id="23" w:name="_Toc116513143"/>
       <w:r>
         <w:t>Setting up .Net API Project</w:t>
       </w:r>
-      <w:bookmarkEnd w:id="20"/>
-      <w:bookmarkEnd w:id="21"/>
+      <w:bookmarkEnd w:id="22"/>
+      <w:bookmarkEnd w:id="23"/>
     </w:p>
     <w:tbl>
       <w:tblPr>
@@ -6146,9 +6288,9 @@
               <w:pStyle w:val="Heading3"/>
               <w:outlineLvl w:val="2"/>
             </w:pPr>
-            <w:bookmarkStart w:id="22" w:name="_Toc103639023"/>
-            <w:bookmarkStart w:id="23" w:name="_Toc103640103"/>
-            <w:bookmarkStart w:id="24" w:name="_Toc115736848"/>
+            <w:bookmarkStart w:id="24" w:name="_Toc103639023"/>
+            <w:bookmarkStart w:id="25" w:name="_Toc103640103"/>
+            <w:bookmarkStart w:id="26" w:name="_Toc116513144"/>
             <w:r>
               <w:t xml:space="preserve">Create </w:t>
             </w:r>
@@ -6160,9 +6302,9 @@
             <w:r>
               <w:t xml:space="preserve"> Method 1</w:t>
             </w:r>
-            <w:bookmarkEnd w:id="22"/>
-            <w:bookmarkEnd w:id="23"/>
             <w:bookmarkEnd w:id="24"/>
+            <w:bookmarkEnd w:id="25"/>
+            <w:bookmarkEnd w:id="26"/>
           </w:p>
           <w:p>
             <w:pPr>
@@ -6347,9 +6489,9 @@
               <w:pStyle w:val="Heading3"/>
               <w:outlineLvl w:val="2"/>
             </w:pPr>
-            <w:bookmarkStart w:id="25" w:name="_Toc103639024"/>
-            <w:bookmarkStart w:id="26" w:name="_Toc103640104"/>
-            <w:bookmarkStart w:id="27" w:name="_Toc115736849"/>
+            <w:bookmarkStart w:id="27" w:name="_Toc103639024"/>
+            <w:bookmarkStart w:id="28" w:name="_Toc103640104"/>
+            <w:bookmarkStart w:id="29" w:name="_Toc116513145"/>
             <w:r>
               <w:t xml:space="preserve">Create </w:t>
             </w:r>
@@ -6361,9 +6503,9 @@
             <w:r>
               <w:t xml:space="preserve"> Method 2</w:t>
             </w:r>
-            <w:bookmarkEnd w:id="25"/>
-            <w:bookmarkEnd w:id="26"/>
             <w:bookmarkEnd w:id="27"/>
+            <w:bookmarkEnd w:id="28"/>
+            <w:bookmarkEnd w:id="29"/>
           </w:p>
           <w:p>
             <w:pPr>
@@ -6431,15 +6573,15 @@
               <w:pStyle w:val="Heading3"/>
               <w:outlineLvl w:val="2"/>
             </w:pPr>
-            <w:bookmarkStart w:id="28" w:name="_Toc103639025"/>
-            <w:bookmarkStart w:id="29" w:name="_Toc103640105"/>
-            <w:bookmarkStart w:id="30" w:name="_Toc115736850"/>
+            <w:bookmarkStart w:id="30" w:name="_Toc103639025"/>
+            <w:bookmarkStart w:id="31" w:name="_Toc103640105"/>
+            <w:bookmarkStart w:id="32" w:name="_Toc116513146"/>
             <w:r>
               <w:t>Tidy up the Solution</w:t>
             </w:r>
-            <w:bookmarkEnd w:id="28"/>
-            <w:bookmarkEnd w:id="29"/>
             <w:bookmarkEnd w:id="30"/>
+            <w:bookmarkEnd w:id="31"/>
+            <w:bookmarkEnd w:id="32"/>
           </w:p>
           <w:p>
             <w:r>
@@ -6461,7 +6603,7 @@
               <w:pStyle w:val="Heading3"/>
               <w:outlineLvl w:val="2"/>
             </w:pPr>
-            <w:bookmarkStart w:id="31" w:name="_Toc115736851"/>
+            <w:bookmarkStart w:id="33" w:name="_Toc116513147"/>
             <w:r>
               <w:t xml:space="preserve">Actual Commands used for creating the </w:t>
             </w:r>
@@ -6469,7 +6611,7 @@
             <w:r>
               <w:t>api</w:t>
             </w:r>
-            <w:bookmarkEnd w:id="31"/>
+            <w:bookmarkEnd w:id="33"/>
             <w:proofErr w:type="spellEnd"/>
           </w:p>
           <w:p>
@@ -6682,11 +6824,11 @@
               <w:pStyle w:val="Heading3"/>
               <w:outlineLvl w:val="2"/>
             </w:pPr>
-            <w:bookmarkStart w:id="32" w:name="_Toc115736852"/>
+            <w:bookmarkStart w:id="34" w:name="_Toc116513148"/>
             <w:r>
               <w:t>Folder Structure</w:t>
             </w:r>
-            <w:bookmarkEnd w:id="32"/>
+            <w:bookmarkEnd w:id="34"/>
           </w:p>
           <w:p>
             <w:r>
@@ -6737,7 +6879,7 @@
       <w:pPr>
         <w:pStyle w:val="Heading2"/>
       </w:pPr>
-      <w:bookmarkStart w:id="33" w:name="_Toc115736853"/>
+      <w:bookmarkStart w:id="35" w:name="_Toc116513149"/>
       <w:r>
         <w:t xml:space="preserve">Updating the </w:t>
       </w:r>
@@ -6745,7 +6887,7 @@
       <w:r>
         <w:t>ApplicationURL</w:t>
       </w:r>
-      <w:bookmarkEnd w:id="33"/>
+      <w:bookmarkEnd w:id="35"/>
       <w:proofErr w:type="spellEnd"/>
     </w:p>
     <w:p>
@@ -6844,11 +6986,11 @@
       <w:pPr>
         <w:pStyle w:val="Heading2"/>
       </w:pPr>
-      <w:bookmarkStart w:id="34" w:name="_Toc115736854"/>
+      <w:bookmarkStart w:id="36" w:name="_Toc116513150"/>
       <w:r>
         <w:t>Running .Net API Project</w:t>
       </w:r>
-      <w:bookmarkEnd w:id="34"/>
+      <w:bookmarkEnd w:id="36"/>
     </w:p>
     <w:tbl>
       <w:tblPr>
@@ -6873,7 +7015,7 @@
                 <w:numId w:val="23"/>
               </w:numPr>
             </w:pPr>
-            <w:bookmarkStart w:id="35" w:name="_Hlk106830644"/>
+            <w:bookmarkStart w:id="37" w:name="_Hlk106830644"/>
             <w:r>
               <w:t>Open command prompt and navigate to “</w:t>
             </w:r>
@@ -7021,12 +7163,12 @@
       </w:tr>
     </w:tbl>
     <w:p>
-      <w:bookmarkStart w:id="36" w:name="_Hlk106830665"/>
-      <w:bookmarkEnd w:id="35"/>
+      <w:bookmarkStart w:id="38" w:name="_Hlk106830665"/>
+      <w:bookmarkEnd w:id="37"/>
       <w:r>
         <w:t xml:space="preserve">Then go to </w:t>
       </w:r>
-      <w:bookmarkEnd w:id="36"/>
+      <w:bookmarkEnd w:id="38"/>
       <w:r>
         <w:fldChar w:fldCharType="begin"/>
       </w:r>
@@ -7110,12 +7252,12 @@
       <w:pPr>
         <w:pStyle w:val="Heading2"/>
       </w:pPr>
-      <w:bookmarkStart w:id="37" w:name="_Toc115736855"/>
+      <w:bookmarkStart w:id="39" w:name="_Toc116513151"/>
       <w:r>
         <w:lastRenderedPageBreak/>
         <w:t>Switching to Classic hosting model</w:t>
       </w:r>
-      <w:bookmarkEnd w:id="37"/>
+      <w:bookmarkEnd w:id="39"/>
     </w:p>
     <w:p>
       <w:r>
@@ -7263,11 +7405,11 @@
       <w:pPr>
         <w:pStyle w:val="Heading2"/>
       </w:pPr>
-      <w:bookmarkStart w:id="38" w:name="_Toc115736856"/>
+      <w:bookmarkStart w:id="40" w:name="_Toc116513152"/>
       <w:r>
         <w:t>Implicit Using Statement</w:t>
       </w:r>
-      <w:bookmarkEnd w:id="38"/>
+      <w:bookmarkEnd w:id="40"/>
     </w:p>
     <w:tbl>
       <w:tblPr>
@@ -7458,12 +7600,12 @@
               <w:pStyle w:val="Heading3"/>
               <w:outlineLvl w:val="2"/>
             </w:pPr>
-            <w:bookmarkStart w:id="39" w:name="_Toc115736857"/>
+            <w:bookmarkStart w:id="41" w:name="_Toc116513153"/>
             <w:proofErr w:type="spellStart"/>
             <w:r>
               <w:t>Program.cs</w:t>
             </w:r>
-            <w:bookmarkEnd w:id="39"/>
+            <w:bookmarkEnd w:id="41"/>
             <w:proofErr w:type="spellEnd"/>
           </w:p>
           <w:p>
@@ -7559,12 +7701,12 @@
               <w:pStyle w:val="Heading3"/>
               <w:outlineLvl w:val="2"/>
             </w:pPr>
-            <w:bookmarkStart w:id="40" w:name="_Toc115736858"/>
+            <w:bookmarkStart w:id="42" w:name="_Toc116513154"/>
             <w:proofErr w:type="spellStart"/>
             <w:r>
               <w:t>WeatherForecast.cs</w:t>
             </w:r>
-            <w:bookmarkEnd w:id="40"/>
+            <w:bookmarkEnd w:id="42"/>
             <w:proofErr w:type="spellEnd"/>
           </w:p>
           <w:p>
@@ -7601,7 +7743,7 @@
               <w:pStyle w:val="Heading3"/>
               <w:outlineLvl w:val="2"/>
             </w:pPr>
-            <w:bookmarkStart w:id="41" w:name="_Toc115736859"/>
+            <w:bookmarkStart w:id="43" w:name="_Toc116513155"/>
             <w:r>
               <w:t>/Controller/</w:t>
             </w:r>
@@ -7609,7 +7751,7 @@
             <w:r>
               <w:t>WeatherForecastController</w:t>
             </w:r>
-            <w:bookmarkEnd w:id="41"/>
+            <w:bookmarkEnd w:id="43"/>
             <w:proofErr w:type="spellEnd"/>
           </w:p>
           <w:p>
@@ -7738,11 +7880,11 @@
       <w:pPr>
         <w:pStyle w:val="Heading2"/>
       </w:pPr>
-      <w:bookmarkStart w:id="42" w:name="_Toc115736860"/>
+      <w:bookmarkStart w:id="44" w:name="_Toc116513156"/>
       <w:r>
         <w:t>Nullable Enabled</w:t>
       </w:r>
-      <w:bookmarkEnd w:id="42"/>
+      <w:bookmarkEnd w:id="44"/>
     </w:p>
     <w:tbl>
       <w:tblPr>
@@ -7914,7 +8056,7 @@
       <w:pPr>
         <w:pStyle w:val="Heading2"/>
       </w:pPr>
-      <w:bookmarkStart w:id="43" w:name="_Toc115736861"/>
+      <w:bookmarkStart w:id="45" w:name="_Toc116513157"/>
       <w:proofErr w:type="spellStart"/>
       <w:r>
         <w:t>Web</w:t>
@@ -7926,7 +8068,7 @@
       <w:r>
         <w:t xml:space="preserve"> Folder Structure</w:t>
       </w:r>
-      <w:bookmarkEnd w:id="43"/>
+      <w:bookmarkEnd w:id="45"/>
     </w:p>
     <w:p>
       <w:r>
@@ -8095,12 +8237,12 @@
       <w:pPr>
         <w:pStyle w:val="Heading1"/>
       </w:pPr>
-      <w:bookmarkStart w:id="44" w:name="_Toc115736862"/>
+      <w:bookmarkStart w:id="46" w:name="_Toc116513158"/>
       <w:r>
         <w:lastRenderedPageBreak/>
         <w:t>Angular Project</w:t>
       </w:r>
-      <w:bookmarkEnd w:id="44"/>
+      <w:bookmarkEnd w:id="46"/>
     </w:p>
     <w:tbl>
       <w:tblPr>
@@ -8130,11 +8272,11 @@
               <w:pStyle w:val="Heading2"/>
               <w:outlineLvl w:val="1"/>
             </w:pPr>
-            <w:bookmarkStart w:id="45" w:name="_Toc115736863"/>
+            <w:bookmarkStart w:id="47" w:name="_Toc116513159"/>
             <w:r>
               <w:t>Creating Angular App</w:t>
             </w:r>
-            <w:bookmarkEnd w:id="45"/>
+            <w:bookmarkEnd w:id="47"/>
           </w:p>
           <w:p>
             <w:r>
@@ -8297,11 +8439,11 @@
               <w:pStyle w:val="Heading2"/>
               <w:outlineLvl w:val="1"/>
             </w:pPr>
-            <w:bookmarkStart w:id="46" w:name="_Toc115736864"/>
+            <w:bookmarkStart w:id="48" w:name="_Toc116513160"/>
             <w:r>
               <w:t>Project Structure</w:t>
             </w:r>
-            <w:bookmarkEnd w:id="46"/>
+            <w:bookmarkEnd w:id="48"/>
           </w:p>
           <w:p>
             <w:r>
@@ -8412,11 +8554,11 @@
       <w:pPr>
         <w:pStyle w:val="Heading2"/>
       </w:pPr>
-      <w:bookmarkStart w:id="47" w:name="_Toc115736865"/>
+      <w:bookmarkStart w:id="49" w:name="_Toc116513161"/>
       <w:r>
         <w:t>Adding font-awesome</w:t>
       </w:r>
-      <w:bookmarkEnd w:id="47"/>
+      <w:bookmarkEnd w:id="49"/>
     </w:p>
     <w:tbl>
       <w:tblPr>
@@ -8483,13 +8625,13 @@
               <w:pStyle w:val="Heading3"/>
               <w:outlineLvl w:val="2"/>
             </w:pPr>
-            <w:bookmarkStart w:id="48" w:name="_Toc115736866"/>
+            <w:bookmarkStart w:id="50" w:name="_Toc116513162"/>
             <w:proofErr w:type="spellStart"/>
             <w:proofErr w:type="gramStart"/>
             <w:r>
               <w:t>package.json</w:t>
             </w:r>
-            <w:bookmarkEnd w:id="48"/>
+            <w:bookmarkEnd w:id="50"/>
             <w:proofErr w:type="spellEnd"/>
             <w:proofErr w:type="gramEnd"/>
           </w:p>
@@ -8566,13 +8708,13 @@
               <w:pStyle w:val="Heading3"/>
               <w:outlineLvl w:val="2"/>
             </w:pPr>
-            <w:bookmarkStart w:id="49" w:name="_Toc115736867"/>
+            <w:bookmarkStart w:id="51" w:name="_Toc116513163"/>
             <w:proofErr w:type="spellStart"/>
             <w:proofErr w:type="gramStart"/>
             <w:r>
               <w:t>angular.json</w:t>
             </w:r>
-            <w:bookmarkEnd w:id="49"/>
+            <w:bookmarkEnd w:id="51"/>
             <w:proofErr w:type="spellEnd"/>
             <w:proofErr w:type="gramEnd"/>
           </w:p>
@@ -8659,7 +8801,7 @@
       <w:pPr>
         <w:pStyle w:val="Heading2"/>
       </w:pPr>
-      <w:bookmarkStart w:id="50" w:name="_Toc115736868"/>
+      <w:bookmarkStart w:id="52" w:name="_Toc116513164"/>
       <w:r>
         <w:t xml:space="preserve">Adding </w:t>
       </w:r>
@@ -8687,7 +8829,7 @@
       <w:r>
         <w:t>-spinner, ng2 file upload</w:t>
       </w:r>
-      <w:bookmarkEnd w:id="50"/>
+      <w:bookmarkEnd w:id="52"/>
     </w:p>
     <w:tbl>
       <w:tblPr>
@@ -8777,14 +8919,14 @@
             </w:hyperlink>
           </w:p>
           <w:p>
-            <w:bookmarkStart w:id="51" w:name="_Toc115736869"/>
+            <w:bookmarkStart w:id="53" w:name="_Toc116513165"/>
             <w:r>
               <w:rPr>
                 <w:rStyle w:val="Heading3Char"/>
               </w:rPr>
               <w:t>To install</w:t>
             </w:r>
-            <w:bookmarkEnd w:id="51"/>
+            <w:bookmarkEnd w:id="53"/>
           </w:p>
           <w:p>
             <w:pPr>
@@ -9034,7 +9176,7 @@
               <w:pStyle w:val="Heading3"/>
               <w:outlineLvl w:val="2"/>
             </w:pPr>
-            <w:bookmarkStart w:id="52" w:name="_Toc115736870"/>
+            <w:bookmarkStart w:id="54" w:name="_Toc116513166"/>
             <w:proofErr w:type="spellStart"/>
             <w:proofErr w:type="gramStart"/>
             <w:r>
@@ -9043,7 +9185,7 @@
             <w:r>
               <w:t>ackage.json</w:t>
             </w:r>
-            <w:bookmarkEnd w:id="52"/>
+            <w:bookmarkEnd w:id="54"/>
             <w:proofErr w:type="spellEnd"/>
             <w:proofErr w:type="gramEnd"/>
           </w:p>
@@ -9246,7 +9388,7 @@
               <w:pStyle w:val="Heading3"/>
               <w:outlineLvl w:val="2"/>
             </w:pPr>
-            <w:bookmarkStart w:id="53" w:name="_Toc115736871"/>
+            <w:bookmarkStart w:id="55" w:name="_Toc116513167"/>
             <w:proofErr w:type="spellStart"/>
             <w:proofErr w:type="gramStart"/>
             <w:r>
@@ -9257,7 +9399,7 @@
             <w:r>
               <w:t xml:space="preserve"> styles array</w:t>
             </w:r>
-            <w:bookmarkEnd w:id="53"/>
+            <w:bookmarkEnd w:id="55"/>
           </w:p>
           <w:p>
             <w:r>
@@ -9579,7 +9721,7 @@
               <w:pStyle w:val="Heading3"/>
               <w:outlineLvl w:val="2"/>
             </w:pPr>
-            <w:bookmarkStart w:id="54" w:name="_Toc115736872"/>
+            <w:bookmarkStart w:id="56" w:name="_Toc116513168"/>
             <w:proofErr w:type="spellStart"/>
             <w:proofErr w:type="gramStart"/>
             <w:r>
@@ -9590,7 +9732,7 @@
             <w:r>
               <w:t>.ts</w:t>
             </w:r>
-            <w:bookmarkEnd w:id="54"/>
+            <w:bookmarkEnd w:id="56"/>
             <w:proofErr w:type="spellEnd"/>
           </w:p>
           <w:p>
@@ -10305,7 +10447,7 @@
       <w:pPr>
         <w:pStyle w:val="Heading1"/>
       </w:pPr>
-      <w:bookmarkStart w:id="55" w:name="_Toc115736873"/>
+      <w:bookmarkStart w:id="57" w:name="_Toc116513169"/>
       <w:r>
         <w:lastRenderedPageBreak/>
         <w:t>E</w:t>
@@ -10313,13 +10455,13 @@
       <w:r>
         <w:t>xtensions and Packages</w:t>
       </w:r>
-      <w:bookmarkEnd w:id="55"/>
+      <w:bookmarkEnd w:id="57"/>
     </w:p>
     <w:p>
       <w:pPr>
         <w:pStyle w:val="Heading2"/>
       </w:pPr>
-      <w:bookmarkStart w:id="56" w:name="_Toc115736874"/>
+      <w:bookmarkStart w:id="58" w:name="_Toc116513170"/>
       <w:r>
         <w:t xml:space="preserve">Adding </w:t>
       </w:r>
@@ -10337,7 +10479,7 @@
       <w:r>
         <w:t xml:space="preserve"> in VS Code</w:t>
       </w:r>
-      <w:bookmarkEnd w:id="56"/>
+      <w:bookmarkEnd w:id="58"/>
     </w:p>
     <w:tbl>
       <w:tblPr>
@@ -10599,11 +10741,11 @@
       <w:pPr>
         <w:pStyle w:val="Heading2"/>
       </w:pPr>
-      <w:bookmarkStart w:id="57" w:name="_Toc115736875"/>
+      <w:bookmarkStart w:id="59" w:name="_Toc116513171"/>
       <w:r>
         <w:t>Angular Extensions</w:t>
       </w:r>
-      <w:bookmarkEnd w:id="57"/>
+      <w:bookmarkEnd w:id="59"/>
     </w:p>
     <w:tbl>
       <w:tblPr>
@@ -10795,11 +10937,11 @@
       <w:pPr>
         <w:pStyle w:val="Heading2"/>
       </w:pPr>
-      <w:bookmarkStart w:id="58" w:name="_Toc115736876"/>
+      <w:bookmarkStart w:id="60" w:name="_Toc116513172"/>
       <w:r>
         <w:t>Adding Packages</w:t>
       </w:r>
-      <w:bookmarkEnd w:id="58"/>
+      <w:bookmarkEnd w:id="60"/>
     </w:p>
     <w:p>
       <w:pPr>

</xml_diff>

<commit_message>
0029 WebApi - Code Refactor For Asp Net Identity - Roles - Policy Based Authorization - Usermanager T - Signin Manager - Role Manager 0030 Angular - Identity - Roles - Admin Guard - Hasrole Directive - Modals
</commit_message>
<xml_diff>
--- a/Documents/0001 Project - Basic Info - Setup.docx
+++ b/Documents/0001 Project - Basic Info - Setup.docx
@@ -52,7 +52,7 @@
           <w:r>
             <w:fldChar w:fldCharType="separate"/>
           </w:r>
-          <w:hyperlink w:anchor="_Toc116677854" w:history="1">
+          <w:hyperlink w:anchor="_Toc117550436" w:history="1">
             <w:r>
               <w:rPr>
                 <w:rStyle w:val="Hyperlink"/>
@@ -79,7 +79,7 @@
                 <w:noProof/>
                 <w:webHidden/>
               </w:rPr>
-              <w:instrText xml:space="preserve"> PAGEREF _Toc116677854 \h </w:instrText>
+              <w:instrText xml:space="preserve"> PAGEREF _Toc117550436 \h </w:instrText>
             </w:r>
             <w:r>
               <w:rPr>
@@ -121,7 +121,7 @@
               <w:noProof/>
             </w:rPr>
           </w:pPr>
-          <w:hyperlink w:anchor="_Toc116677855" w:history="1">
+          <w:hyperlink w:anchor="_Toc117550437" w:history="1">
             <w:r>
               <w:rPr>
                 <w:rStyle w:val="Hyperlink"/>
@@ -148,7 +148,7 @@
                 <w:noProof/>
                 <w:webHidden/>
               </w:rPr>
-              <w:instrText xml:space="preserve"> PAGEREF _Toc116677855 \h </w:instrText>
+              <w:instrText xml:space="preserve"> PAGEREF _Toc117550437 \h </w:instrText>
             </w:r>
             <w:r>
               <w:rPr>
@@ -190,7 +190,7 @@
               <w:noProof/>
             </w:rPr>
           </w:pPr>
-          <w:hyperlink w:anchor="_Toc116677856" w:history="1">
+          <w:hyperlink w:anchor="_Toc117550438" w:history="1">
             <w:r>
               <w:rPr>
                 <w:rStyle w:val="Hyperlink"/>
@@ -217,7 +217,7 @@
                 <w:noProof/>
                 <w:webHidden/>
               </w:rPr>
-              <w:instrText xml:space="preserve"> PAGEREF _Toc116677856 \h </w:instrText>
+              <w:instrText xml:space="preserve"> PAGEREF _Toc117550438 \h </w:instrText>
             </w:r>
             <w:r>
               <w:rPr>
@@ -259,7 +259,7 @@
               <w:noProof/>
             </w:rPr>
           </w:pPr>
-          <w:hyperlink w:anchor="_Toc116677857" w:history="1">
+          <w:hyperlink w:anchor="_Toc117550439" w:history="1">
             <w:r>
               <w:rPr>
                 <w:rStyle w:val="Hyperlink"/>
@@ -286,7 +286,7 @@
                 <w:noProof/>
                 <w:webHidden/>
               </w:rPr>
-              <w:instrText xml:space="preserve"> PAGEREF _Toc116677857 \h </w:instrText>
+              <w:instrText xml:space="preserve"> PAGEREF _Toc117550439 \h </w:instrText>
             </w:r>
             <w:r>
               <w:rPr>
@@ -307,6 +307,144 @@
                 <w:webHidden/>
               </w:rPr>
               <w:t>3</w:t>
+            </w:r>
+            <w:r>
+              <w:rPr>
+                <w:noProof/>
+                <w:webHidden/>
+              </w:rPr>
+              <w:fldChar w:fldCharType="end"/>
+            </w:r>
+          </w:hyperlink>
+        </w:p>
+        <w:p>
+          <w:pPr>
+            <w:pStyle w:val="TOC2"/>
+            <w:tabs>
+              <w:tab w:val="right" w:leader="dot" w:pos="10790"/>
+            </w:tabs>
+            <w:rPr>
+              <w:rFonts w:eastAsiaTheme="minorEastAsia"/>
+              <w:noProof/>
+            </w:rPr>
+          </w:pPr>
+          <w:hyperlink w:anchor="_Toc117550440" w:history="1">
+            <w:r>
+              <w:rPr>
+                <w:rStyle w:val="Hyperlink"/>
+                <w:noProof/>
+              </w:rPr>
+              <w:t>Code Folder: Site-04-Message Feature</w:t>
+            </w:r>
+            <w:r>
+              <w:rPr>
+                <w:noProof/>
+                <w:webHidden/>
+              </w:rPr>
+              <w:tab/>
+            </w:r>
+            <w:r>
+              <w:rPr>
+                <w:noProof/>
+                <w:webHidden/>
+              </w:rPr>
+              <w:fldChar w:fldCharType="begin"/>
+            </w:r>
+            <w:r>
+              <w:rPr>
+                <w:noProof/>
+                <w:webHidden/>
+              </w:rPr>
+              <w:instrText xml:space="preserve"> PAGEREF _Toc117550440 \h </w:instrText>
+            </w:r>
+            <w:r>
+              <w:rPr>
+                <w:noProof/>
+                <w:webHidden/>
+              </w:rPr>
+            </w:r>
+            <w:r>
+              <w:rPr>
+                <w:noProof/>
+                <w:webHidden/>
+              </w:rPr>
+              <w:fldChar w:fldCharType="separate"/>
+            </w:r>
+            <w:r>
+              <w:rPr>
+                <w:noProof/>
+                <w:webHidden/>
+              </w:rPr>
+              <w:t>3</w:t>
+            </w:r>
+            <w:r>
+              <w:rPr>
+                <w:noProof/>
+                <w:webHidden/>
+              </w:rPr>
+              <w:fldChar w:fldCharType="end"/>
+            </w:r>
+          </w:hyperlink>
+        </w:p>
+        <w:p>
+          <w:pPr>
+            <w:pStyle w:val="TOC2"/>
+            <w:tabs>
+              <w:tab w:val="right" w:leader="dot" w:pos="10790"/>
+            </w:tabs>
+            <w:rPr>
+              <w:rFonts w:eastAsiaTheme="minorEastAsia"/>
+              <w:noProof/>
+            </w:rPr>
+          </w:pPr>
+          <w:hyperlink w:anchor="_Toc117550441" w:history="1">
+            <w:r>
+              <w:rPr>
+                <w:rStyle w:val="Hyperlink"/>
+                <w:noProof/>
+              </w:rPr>
+              <w:t>Code Folder: Site-05-Identity Role Management</w:t>
+            </w:r>
+            <w:r>
+              <w:rPr>
+                <w:noProof/>
+                <w:webHidden/>
+              </w:rPr>
+              <w:tab/>
+            </w:r>
+            <w:r>
+              <w:rPr>
+                <w:noProof/>
+                <w:webHidden/>
+              </w:rPr>
+              <w:fldChar w:fldCharType="begin"/>
+            </w:r>
+            <w:r>
+              <w:rPr>
+                <w:noProof/>
+                <w:webHidden/>
+              </w:rPr>
+              <w:instrText xml:space="preserve"> PAGEREF _Toc117550441 \h </w:instrText>
+            </w:r>
+            <w:r>
+              <w:rPr>
+                <w:noProof/>
+                <w:webHidden/>
+              </w:rPr>
+            </w:r>
+            <w:r>
+              <w:rPr>
+                <w:noProof/>
+                <w:webHidden/>
+              </w:rPr>
+              <w:fldChar w:fldCharType="separate"/>
+            </w:r>
+            <w:r>
+              <w:rPr>
+                <w:noProof/>
+                <w:webHidden/>
+              </w:rPr>
+              <w:t>4</w:t>
             </w:r>
             <w:r>
               <w:rPr>
@@ -328,7 +466,7 @@
               <w:noProof/>
             </w:rPr>
           </w:pPr>
-          <w:hyperlink w:anchor="_Toc116677858" w:history="1">
+          <w:hyperlink w:anchor="_Toc117550442" w:history="1">
             <w:r>
               <w:rPr>
                 <w:rStyle w:val="Hyperlink"/>
@@ -355,7 +493,7 @@
                 <w:noProof/>
                 <w:webHidden/>
               </w:rPr>
-              <w:instrText xml:space="preserve"> PAGEREF _Toc116677858 \h </w:instrText>
+              <w:instrText xml:space="preserve"> PAGEREF _Toc117550442 \h </w:instrText>
             </w:r>
             <w:r>
               <w:rPr>
@@ -375,7 +513,7 @@
                 <w:noProof/>
                 <w:webHidden/>
               </w:rPr>
-              <w:t>3</w:t>
+              <w:t>4</w:t>
             </w:r>
             <w:r>
               <w:rPr>
@@ -397,7 +535,7 @@
               <w:noProof/>
             </w:rPr>
           </w:pPr>
-          <w:hyperlink w:anchor="_Toc116677859" w:history="1">
+          <w:hyperlink w:anchor="_Toc117550443" w:history="1">
             <w:r>
               <w:rPr>
                 <w:rStyle w:val="Hyperlink"/>
@@ -424,7 +562,7 @@
                 <w:noProof/>
                 <w:webHidden/>
               </w:rPr>
-              <w:instrText xml:space="preserve"> PAGEREF _Toc116677859 \h </w:instrText>
+              <w:instrText xml:space="preserve"> PAGEREF _Toc117550443 \h </w:instrText>
             </w:r>
             <w:r>
               <w:rPr>
@@ -444,7 +582,7 @@
                 <w:noProof/>
                 <w:webHidden/>
               </w:rPr>
-              <w:t>3</w:t>
+              <w:t>4</w:t>
             </w:r>
             <w:r>
               <w:rPr>
@@ -466,7 +604,7 @@
               <w:noProof/>
             </w:rPr>
           </w:pPr>
-          <w:hyperlink w:anchor="_Toc116677860" w:history="1">
+          <w:hyperlink w:anchor="_Toc117550444" w:history="1">
             <w:r>
               <w:rPr>
                 <w:rStyle w:val="Hyperlink"/>
@@ -493,7 +631,7 @@
                 <w:noProof/>
                 <w:webHidden/>
               </w:rPr>
-              <w:instrText xml:space="preserve"> PAGEREF _Toc116677860 \h </w:instrText>
+              <w:instrText xml:space="preserve"> PAGEREF _Toc117550444 \h </w:instrText>
             </w:r>
             <w:r>
               <w:rPr>
@@ -535,7 +673,7 @@
               <w:noProof/>
             </w:rPr>
           </w:pPr>
-          <w:hyperlink w:anchor="_Toc116677861" w:history="1">
+          <w:hyperlink w:anchor="_Toc117550445" w:history="1">
             <w:r>
               <w:rPr>
                 <w:rStyle w:val="Hyperlink"/>
@@ -562,7 +700,7 @@
                 <w:noProof/>
                 <w:webHidden/>
               </w:rPr>
-              <w:instrText xml:space="preserve"> PAGEREF _Toc116677861 \h </w:instrText>
+              <w:instrText xml:space="preserve"> PAGEREF _Toc117550445 \h </w:instrText>
             </w:r>
             <w:r>
               <w:rPr>
@@ -604,7 +742,7 @@
               <w:noProof/>
             </w:rPr>
           </w:pPr>
-          <w:hyperlink w:anchor="_Toc116677862" w:history="1">
+          <w:hyperlink w:anchor="_Toc117550446" w:history="1">
             <w:r>
               <w:rPr>
                 <w:rStyle w:val="Hyperlink"/>
@@ -631,7 +769,7 @@
                 <w:noProof/>
                 <w:webHidden/>
               </w:rPr>
-              <w:instrText xml:space="preserve"> PAGEREF _Toc116677862 \h </w:instrText>
+              <w:instrText xml:space="preserve"> PAGEREF _Toc117550446 \h </w:instrText>
             </w:r>
             <w:r>
               <w:rPr>
@@ -673,7 +811,7 @@
               <w:noProof/>
             </w:rPr>
           </w:pPr>
-          <w:hyperlink w:anchor="_Toc116677863" w:history="1">
+          <w:hyperlink w:anchor="_Toc117550447" w:history="1">
             <w:r>
               <w:rPr>
                 <w:rStyle w:val="Hyperlink"/>
@@ -700,7 +838,7 @@
                 <w:noProof/>
                 <w:webHidden/>
               </w:rPr>
-              <w:instrText xml:space="preserve"> PAGEREF _Toc116677863 \h </w:instrText>
+              <w:instrText xml:space="preserve"> PAGEREF _Toc117550447 \h </w:instrText>
             </w:r>
             <w:r>
               <w:rPr>
@@ -720,7 +858,7 @@
                 <w:noProof/>
                 <w:webHidden/>
               </w:rPr>
-              <w:t>4</w:t>
+              <w:t>5</w:t>
             </w:r>
             <w:r>
               <w:rPr>
@@ -742,7 +880,7 @@
               <w:noProof/>
             </w:rPr>
           </w:pPr>
-          <w:hyperlink w:anchor="_Toc116677864" w:history="1">
+          <w:hyperlink w:anchor="_Toc117550448" w:history="1">
             <w:r>
               <w:rPr>
                 <w:rStyle w:val="Hyperlink"/>
@@ -769,7 +907,7 @@
                 <w:noProof/>
                 <w:webHidden/>
               </w:rPr>
-              <w:instrText xml:space="preserve"> PAGEREF _Toc116677864 \h </w:instrText>
+              <w:instrText xml:space="preserve"> PAGEREF _Toc117550448 \h </w:instrText>
             </w:r>
             <w:r>
               <w:rPr>
@@ -789,7 +927,7 @@
                 <w:noProof/>
                 <w:webHidden/>
               </w:rPr>
-              <w:t>4</w:t>
+              <w:t>5</w:t>
             </w:r>
             <w:r>
               <w:rPr>
@@ -811,7 +949,7 @@
               <w:noProof/>
             </w:rPr>
           </w:pPr>
-          <w:hyperlink w:anchor="_Toc116677865" w:history="1">
+          <w:hyperlink w:anchor="_Toc117550449" w:history="1">
             <w:r>
               <w:rPr>
                 <w:rStyle w:val="Hyperlink"/>
@@ -838,7 +976,7 @@
                 <w:noProof/>
                 <w:webHidden/>
               </w:rPr>
-              <w:instrText xml:space="preserve"> PAGEREF _Toc116677865 \h </w:instrText>
+              <w:instrText xml:space="preserve"> PAGEREF _Toc117550449 \h </w:instrText>
             </w:r>
             <w:r>
               <w:rPr>
@@ -858,7 +996,7 @@
                 <w:noProof/>
                 <w:webHidden/>
               </w:rPr>
-              <w:t>4</w:t>
+              <w:t>5</w:t>
             </w:r>
             <w:r>
               <w:rPr>
@@ -880,7 +1018,7 @@
               <w:noProof/>
             </w:rPr>
           </w:pPr>
-          <w:hyperlink w:anchor="_Toc116677866" w:history="1">
+          <w:hyperlink w:anchor="_Toc117550450" w:history="1">
             <w:r>
               <w:rPr>
                 <w:rStyle w:val="Hyperlink"/>
@@ -907,7 +1045,7 @@
                 <w:noProof/>
                 <w:webHidden/>
               </w:rPr>
-              <w:instrText xml:space="preserve"> PAGEREF _Toc116677866 \h </w:instrText>
+              <w:instrText xml:space="preserve"> PAGEREF _Toc117550450 \h </w:instrText>
             </w:r>
             <w:r>
               <w:rPr>
@@ -949,7 +1087,7 @@
               <w:noProof/>
             </w:rPr>
           </w:pPr>
-          <w:hyperlink w:anchor="_Toc116677867" w:history="1">
+          <w:hyperlink w:anchor="_Toc117550451" w:history="1">
             <w:r>
               <w:rPr>
                 <w:rStyle w:val="Hyperlink"/>
@@ -976,7 +1114,7 @@
                 <w:noProof/>
                 <w:webHidden/>
               </w:rPr>
-              <w:instrText xml:space="preserve"> PAGEREF _Toc116677867 \h </w:instrText>
+              <w:instrText xml:space="preserve"> PAGEREF _Toc117550451 \h </w:instrText>
             </w:r>
             <w:r>
               <w:rPr>
@@ -1018,7 +1156,7 @@
               <w:noProof/>
             </w:rPr>
           </w:pPr>
-          <w:hyperlink w:anchor="_Toc116677868" w:history="1">
+          <w:hyperlink w:anchor="_Toc117550452" w:history="1">
             <w:r>
               <w:rPr>
                 <w:rStyle w:val="Hyperlink"/>
@@ -1045,7 +1183,7 @@
                 <w:noProof/>
                 <w:webHidden/>
               </w:rPr>
-              <w:instrText xml:space="preserve"> PAGEREF _Toc116677868 \h </w:instrText>
+              <w:instrText xml:space="preserve"> PAGEREF _Toc117550452 \h </w:instrText>
             </w:r>
             <w:r>
               <w:rPr>
@@ -1087,7 +1225,7 @@
               <w:noProof/>
             </w:rPr>
           </w:pPr>
-          <w:hyperlink w:anchor="_Toc116677869" w:history="1">
+          <w:hyperlink w:anchor="_Toc117550453" w:history="1">
             <w:r>
               <w:rPr>
                 <w:rStyle w:val="Hyperlink"/>
@@ -1114,7 +1252,7 @@
                 <w:noProof/>
                 <w:webHidden/>
               </w:rPr>
-              <w:instrText xml:space="preserve"> PAGEREF _Toc116677869 \h </w:instrText>
+              <w:instrText xml:space="preserve"> PAGEREF _Toc117550453 \h </w:instrText>
             </w:r>
             <w:r>
               <w:rPr>
@@ -1156,7 +1294,7 @@
               <w:noProof/>
             </w:rPr>
           </w:pPr>
-          <w:hyperlink w:anchor="_Toc116677870" w:history="1">
+          <w:hyperlink w:anchor="_Toc117550454" w:history="1">
             <w:r>
               <w:rPr>
                 <w:rStyle w:val="Hyperlink"/>
@@ -1183,7 +1321,7 @@
                 <w:noProof/>
                 <w:webHidden/>
               </w:rPr>
-              <w:instrText xml:space="preserve"> PAGEREF _Toc116677870 \h </w:instrText>
+              <w:instrText xml:space="preserve"> PAGEREF _Toc117550454 \h </w:instrText>
             </w:r>
             <w:r>
               <w:rPr>
@@ -1225,7 +1363,7 @@
               <w:noProof/>
             </w:rPr>
           </w:pPr>
-          <w:hyperlink w:anchor="_Toc116677871" w:history="1">
+          <w:hyperlink w:anchor="_Toc117550455" w:history="1">
             <w:r>
               <w:rPr>
                 <w:rStyle w:val="Hyperlink"/>
@@ -1252,7 +1390,7 @@
                 <w:noProof/>
                 <w:webHidden/>
               </w:rPr>
-              <w:instrText xml:space="preserve"> PAGEREF _Toc116677871 \h </w:instrText>
+              <w:instrText xml:space="preserve"> PAGEREF _Toc117550455 \h </w:instrText>
             </w:r>
             <w:r>
               <w:rPr>
@@ -1294,7 +1432,7 @@
               <w:noProof/>
             </w:rPr>
           </w:pPr>
-          <w:hyperlink w:anchor="_Toc116677872" w:history="1">
+          <w:hyperlink w:anchor="_Toc117550456" w:history="1">
             <w:r>
               <w:rPr>
                 <w:rStyle w:val="Hyperlink"/>
@@ -1321,7 +1459,7 @@
                 <w:noProof/>
                 <w:webHidden/>
               </w:rPr>
-              <w:instrText xml:space="preserve"> PAGEREF _Toc116677872 \h </w:instrText>
+              <w:instrText xml:space="preserve"> PAGEREF _Toc117550456 \h </w:instrText>
             </w:r>
             <w:r>
               <w:rPr>
@@ -1363,7 +1501,7 @@
               <w:noProof/>
             </w:rPr>
           </w:pPr>
-          <w:hyperlink w:anchor="_Toc116677873" w:history="1">
+          <w:hyperlink w:anchor="_Toc117550457" w:history="1">
             <w:r>
               <w:rPr>
                 <w:rStyle w:val="Hyperlink"/>
@@ -1390,7 +1528,7 @@
                 <w:noProof/>
                 <w:webHidden/>
               </w:rPr>
-              <w:instrText xml:space="preserve"> PAGEREF _Toc116677873 \h </w:instrText>
+              <w:instrText xml:space="preserve"> PAGEREF _Toc117550457 \h </w:instrText>
             </w:r>
             <w:r>
               <w:rPr>
@@ -1432,7 +1570,7 @@
               <w:noProof/>
             </w:rPr>
           </w:pPr>
-          <w:hyperlink w:anchor="_Toc116677874" w:history="1">
+          <w:hyperlink w:anchor="_Toc117550458" w:history="1">
             <w:r>
               <w:rPr>
                 <w:rStyle w:val="Hyperlink"/>
@@ -1459,7 +1597,7 @@
                 <w:noProof/>
                 <w:webHidden/>
               </w:rPr>
-              <w:instrText xml:space="preserve"> PAGEREF _Toc116677874 \h </w:instrText>
+              <w:instrText xml:space="preserve"> PAGEREF _Toc117550458 \h </w:instrText>
             </w:r>
             <w:r>
               <w:rPr>
@@ -1501,7 +1639,7 @@
               <w:noProof/>
             </w:rPr>
           </w:pPr>
-          <w:hyperlink w:anchor="_Toc116677875" w:history="1">
+          <w:hyperlink w:anchor="_Toc117550459" w:history="1">
             <w:r>
               <w:rPr>
                 <w:rStyle w:val="Hyperlink"/>
@@ -1528,7 +1666,7 @@
                 <w:noProof/>
                 <w:webHidden/>
               </w:rPr>
-              <w:instrText xml:space="preserve"> PAGEREF _Toc116677875 \h </w:instrText>
+              <w:instrText xml:space="preserve"> PAGEREF _Toc117550459 \h </w:instrText>
             </w:r>
             <w:r>
               <w:rPr>
@@ -1570,7 +1708,7 @@
               <w:noProof/>
             </w:rPr>
           </w:pPr>
-          <w:hyperlink w:anchor="_Toc116677876" w:history="1">
+          <w:hyperlink w:anchor="_Toc117550460" w:history="1">
             <w:r>
               <w:rPr>
                 <w:rStyle w:val="Hyperlink"/>
@@ -1597,7 +1735,7 @@
                 <w:noProof/>
                 <w:webHidden/>
               </w:rPr>
-              <w:instrText xml:space="preserve"> PAGEREF _Toc116677876 \h </w:instrText>
+              <w:instrText xml:space="preserve"> PAGEREF _Toc117550460 \h </w:instrText>
             </w:r>
             <w:r>
               <w:rPr>
@@ -1639,7 +1777,7 @@
               <w:noProof/>
             </w:rPr>
           </w:pPr>
-          <w:hyperlink w:anchor="_Toc116677877" w:history="1">
+          <w:hyperlink w:anchor="_Toc117550461" w:history="1">
             <w:r>
               <w:rPr>
                 <w:rStyle w:val="Hyperlink"/>
@@ -1666,7 +1804,7 @@
                 <w:noProof/>
                 <w:webHidden/>
               </w:rPr>
-              <w:instrText xml:space="preserve"> PAGEREF _Toc116677877 \h </w:instrText>
+              <w:instrText xml:space="preserve"> PAGEREF _Toc117550461 \h </w:instrText>
             </w:r>
             <w:r>
               <w:rPr>
@@ -1708,7 +1846,7 @@
               <w:noProof/>
             </w:rPr>
           </w:pPr>
-          <w:hyperlink w:anchor="_Toc116677878" w:history="1">
+          <w:hyperlink w:anchor="_Toc117550462" w:history="1">
             <w:r>
               <w:rPr>
                 <w:rStyle w:val="Hyperlink"/>
@@ -1735,7 +1873,7 @@
                 <w:noProof/>
                 <w:webHidden/>
               </w:rPr>
-              <w:instrText xml:space="preserve"> PAGEREF _Toc116677878 \h </w:instrText>
+              <w:instrText xml:space="preserve"> PAGEREF _Toc117550462 \h </w:instrText>
             </w:r>
             <w:r>
               <w:rPr>
@@ -1777,7 +1915,7 @@
               <w:noProof/>
             </w:rPr>
           </w:pPr>
-          <w:hyperlink w:anchor="_Toc116677879" w:history="1">
+          <w:hyperlink w:anchor="_Toc117550463" w:history="1">
             <w:r>
               <w:rPr>
                 <w:rStyle w:val="Hyperlink"/>
@@ -1804,7 +1942,7 @@
                 <w:noProof/>
                 <w:webHidden/>
               </w:rPr>
-              <w:instrText xml:space="preserve"> PAGEREF _Toc116677879 \h </w:instrText>
+              <w:instrText xml:space="preserve"> PAGEREF _Toc117550463 \h </w:instrText>
             </w:r>
             <w:r>
               <w:rPr>
@@ -1846,7 +1984,7 @@
               <w:noProof/>
             </w:rPr>
           </w:pPr>
-          <w:hyperlink w:anchor="_Toc116677880" w:history="1">
+          <w:hyperlink w:anchor="_Toc117550464" w:history="1">
             <w:r>
               <w:rPr>
                 <w:rStyle w:val="Hyperlink"/>
@@ -1873,7 +2011,7 @@
                 <w:noProof/>
                 <w:webHidden/>
               </w:rPr>
-              <w:instrText xml:space="preserve"> PAGEREF _Toc116677880 \h </w:instrText>
+              <w:instrText xml:space="preserve"> PAGEREF _Toc117550464 \h </w:instrText>
             </w:r>
             <w:r>
               <w:rPr>
@@ -1915,7 +2053,7 @@
               <w:noProof/>
             </w:rPr>
           </w:pPr>
-          <w:hyperlink w:anchor="_Toc116677881" w:history="1">
+          <w:hyperlink w:anchor="_Toc117550465" w:history="1">
             <w:r>
               <w:rPr>
                 <w:rStyle w:val="Hyperlink"/>
@@ -1942,7 +2080,7 @@
                 <w:noProof/>
                 <w:webHidden/>
               </w:rPr>
-              <w:instrText xml:space="preserve"> PAGEREF _Toc116677881 \h </w:instrText>
+              <w:instrText xml:space="preserve"> PAGEREF _Toc117550465 \h </w:instrText>
             </w:r>
             <w:r>
               <w:rPr>
@@ -1984,7 +2122,7 @@
               <w:noProof/>
             </w:rPr>
           </w:pPr>
-          <w:hyperlink w:anchor="_Toc116677882" w:history="1">
+          <w:hyperlink w:anchor="_Toc117550466" w:history="1">
             <w:r>
               <w:rPr>
                 <w:rStyle w:val="Hyperlink"/>
@@ -2011,7 +2149,7 @@
                 <w:noProof/>
                 <w:webHidden/>
               </w:rPr>
-              <w:instrText xml:space="preserve"> PAGEREF _Toc116677882 \h </w:instrText>
+              <w:instrText xml:space="preserve"> PAGEREF _Toc117550466 \h </w:instrText>
             </w:r>
             <w:r>
               <w:rPr>
@@ -2053,7 +2191,7 @@
               <w:noProof/>
             </w:rPr>
           </w:pPr>
-          <w:hyperlink w:anchor="_Toc116677883" w:history="1">
+          <w:hyperlink w:anchor="_Toc117550467" w:history="1">
             <w:r>
               <w:rPr>
                 <w:rStyle w:val="Hyperlink"/>
@@ -2080,7 +2218,7 @@
                 <w:noProof/>
                 <w:webHidden/>
               </w:rPr>
-              <w:instrText xml:space="preserve"> PAGEREF _Toc116677883 \h </w:instrText>
+              <w:instrText xml:space="preserve"> PAGEREF _Toc117550467 \h </w:instrText>
             </w:r>
             <w:r>
               <w:rPr>
@@ -2122,7 +2260,7 @@
               <w:noProof/>
             </w:rPr>
           </w:pPr>
-          <w:hyperlink w:anchor="_Toc116677884" w:history="1">
+          <w:hyperlink w:anchor="_Toc117550468" w:history="1">
             <w:r>
               <w:rPr>
                 <w:rStyle w:val="Hyperlink"/>
@@ -2149,7 +2287,7 @@
                 <w:noProof/>
                 <w:webHidden/>
               </w:rPr>
-              <w:instrText xml:space="preserve"> PAGEREF _Toc116677884 \h </w:instrText>
+              <w:instrText xml:space="preserve"> PAGEREF _Toc117550468 \h </w:instrText>
             </w:r>
             <w:r>
               <w:rPr>
@@ -2191,7 +2329,7 @@
               <w:noProof/>
             </w:rPr>
           </w:pPr>
-          <w:hyperlink w:anchor="_Toc116677885" w:history="1">
+          <w:hyperlink w:anchor="_Toc117550469" w:history="1">
             <w:r>
               <w:rPr>
                 <w:rStyle w:val="Hyperlink"/>
@@ -2218,7 +2356,7 @@
                 <w:noProof/>
                 <w:webHidden/>
               </w:rPr>
-              <w:instrText xml:space="preserve"> PAGEREF _Toc116677885 \h </w:instrText>
+              <w:instrText xml:space="preserve"> PAGEREF _Toc117550469 \h </w:instrText>
             </w:r>
             <w:r>
               <w:rPr>
@@ -2260,7 +2398,7 @@
               <w:noProof/>
             </w:rPr>
           </w:pPr>
-          <w:hyperlink w:anchor="_Toc116677886" w:history="1">
+          <w:hyperlink w:anchor="_Toc117550470" w:history="1">
             <w:r>
               <w:rPr>
                 <w:rStyle w:val="Hyperlink"/>
@@ -2287,7 +2425,7 @@
                 <w:noProof/>
                 <w:webHidden/>
               </w:rPr>
-              <w:instrText xml:space="preserve"> PAGEREF _Toc116677886 \h </w:instrText>
+              <w:instrText xml:space="preserve"> PAGEREF _Toc117550470 \h </w:instrText>
             </w:r>
             <w:r>
               <w:rPr>
@@ -2329,7 +2467,7 @@
               <w:noProof/>
             </w:rPr>
           </w:pPr>
-          <w:hyperlink w:anchor="_Toc116677887" w:history="1">
+          <w:hyperlink w:anchor="_Toc117550471" w:history="1">
             <w:r>
               <w:rPr>
                 <w:rStyle w:val="Hyperlink"/>
@@ -2356,7 +2494,7 @@
                 <w:noProof/>
                 <w:webHidden/>
               </w:rPr>
-              <w:instrText xml:space="preserve"> PAGEREF _Toc116677887 \h </w:instrText>
+              <w:instrText xml:space="preserve"> PAGEREF _Toc117550471 \h </w:instrText>
             </w:r>
             <w:r>
               <w:rPr>
@@ -2398,7 +2536,7 @@
               <w:noProof/>
             </w:rPr>
           </w:pPr>
-          <w:hyperlink w:anchor="_Toc116677888" w:history="1">
+          <w:hyperlink w:anchor="_Toc117550472" w:history="1">
             <w:r>
               <w:rPr>
                 <w:rStyle w:val="Hyperlink"/>
@@ -2425,7 +2563,7 @@
                 <w:noProof/>
                 <w:webHidden/>
               </w:rPr>
-              <w:instrText xml:space="preserve"> PAGEREF _Toc116677888 \h </w:instrText>
+              <w:instrText xml:space="preserve"> PAGEREF _Toc117550472 \h </w:instrText>
             </w:r>
             <w:r>
               <w:rPr>
@@ -2467,7 +2605,7 @@
               <w:noProof/>
             </w:rPr>
           </w:pPr>
-          <w:hyperlink w:anchor="_Toc116677889" w:history="1">
+          <w:hyperlink w:anchor="_Toc117550473" w:history="1">
             <w:r>
               <w:rPr>
                 <w:rStyle w:val="Hyperlink"/>
@@ -2494,7 +2632,7 @@
                 <w:noProof/>
                 <w:webHidden/>
               </w:rPr>
-              <w:instrText xml:space="preserve"> PAGEREF _Toc116677889 \h </w:instrText>
+              <w:instrText xml:space="preserve"> PAGEREF _Toc117550473 \h </w:instrText>
             </w:r>
             <w:r>
               <w:rPr>
@@ -2536,7 +2674,7 @@
               <w:noProof/>
             </w:rPr>
           </w:pPr>
-          <w:hyperlink w:anchor="_Toc116677890" w:history="1">
+          <w:hyperlink w:anchor="_Toc117550474" w:history="1">
             <w:r>
               <w:rPr>
                 <w:rStyle w:val="Hyperlink"/>
@@ -2563,7 +2701,7 @@
                 <w:noProof/>
                 <w:webHidden/>
               </w:rPr>
-              <w:instrText xml:space="preserve"> PAGEREF _Toc116677890 \h </w:instrText>
+              <w:instrText xml:space="preserve"> PAGEREF _Toc117550474 \h </w:instrText>
             </w:r>
             <w:r>
               <w:rPr>
@@ -2605,7 +2743,7 @@
               <w:noProof/>
             </w:rPr>
           </w:pPr>
-          <w:hyperlink w:anchor="_Toc116677891" w:history="1">
+          <w:hyperlink w:anchor="_Toc117550475" w:history="1">
             <w:r>
               <w:rPr>
                 <w:rStyle w:val="Hyperlink"/>
@@ -2632,7 +2770,7 @@
                 <w:noProof/>
                 <w:webHidden/>
               </w:rPr>
-              <w:instrText xml:space="preserve"> PAGEREF _Toc116677891 \h </w:instrText>
+              <w:instrText xml:space="preserve"> PAGEREF _Toc117550475 \h </w:instrText>
             </w:r>
             <w:r>
               <w:rPr>
@@ -2674,7 +2812,7 @@
               <w:noProof/>
             </w:rPr>
           </w:pPr>
-          <w:hyperlink w:anchor="_Toc116677892" w:history="1">
+          <w:hyperlink w:anchor="_Toc117550476" w:history="1">
             <w:r>
               <w:rPr>
                 <w:rStyle w:val="Hyperlink"/>
@@ -2701,7 +2839,7 @@
                 <w:noProof/>
                 <w:webHidden/>
               </w:rPr>
-              <w:instrText xml:space="preserve"> PAGEREF _Toc116677892 \h </w:instrText>
+              <w:instrText xml:space="preserve"> PAGEREF _Toc117550476 \h </w:instrText>
             </w:r>
             <w:r>
               <w:rPr>
@@ -2743,7 +2881,7 @@
               <w:noProof/>
             </w:rPr>
           </w:pPr>
-          <w:hyperlink w:anchor="_Toc116677893" w:history="1">
+          <w:hyperlink w:anchor="_Toc117550477" w:history="1">
             <w:r>
               <w:rPr>
                 <w:rStyle w:val="Hyperlink"/>
@@ -2770,7 +2908,7 @@
                 <w:noProof/>
                 <w:webHidden/>
               </w:rPr>
-              <w:instrText xml:space="preserve"> PAGEREF _Toc116677893 \h </w:instrText>
+              <w:instrText xml:space="preserve"> PAGEREF _Toc117550477 \h </w:instrText>
             </w:r>
             <w:r>
               <w:rPr>
@@ -2812,7 +2950,7 @@
               <w:noProof/>
             </w:rPr>
           </w:pPr>
-          <w:hyperlink w:anchor="_Toc116677894" w:history="1">
+          <w:hyperlink w:anchor="_Toc117550478" w:history="1">
             <w:r>
               <w:rPr>
                 <w:rStyle w:val="Hyperlink"/>
@@ -2839,7 +2977,7 @@
                 <w:noProof/>
                 <w:webHidden/>
               </w:rPr>
-              <w:instrText xml:space="preserve"> PAGEREF _Toc116677894 \h </w:instrText>
+              <w:instrText xml:space="preserve"> PAGEREF _Toc117550478 \h </w:instrText>
             </w:r>
             <w:r>
               <w:rPr>
@@ -2881,7 +3019,7 @@
               <w:noProof/>
             </w:rPr>
           </w:pPr>
-          <w:hyperlink w:anchor="_Toc116677895" w:history="1">
+          <w:hyperlink w:anchor="_Toc117550479" w:history="1">
             <w:r>
               <w:rPr>
                 <w:rStyle w:val="Hyperlink"/>
@@ -2908,7 +3046,7 @@
                 <w:noProof/>
                 <w:webHidden/>
               </w:rPr>
-              <w:instrText xml:space="preserve"> PAGEREF _Toc116677895 \h </w:instrText>
+              <w:instrText xml:space="preserve"> PAGEREF _Toc117550479 \h </w:instrText>
             </w:r>
             <w:r>
               <w:rPr>
@@ -2950,7 +3088,7 @@
               <w:noProof/>
             </w:rPr>
           </w:pPr>
-          <w:hyperlink w:anchor="_Toc116677896" w:history="1">
+          <w:hyperlink w:anchor="_Toc117550480" w:history="1">
             <w:r>
               <w:rPr>
                 <w:rStyle w:val="Hyperlink"/>
@@ -2977,7 +3115,7 @@
                 <w:noProof/>
                 <w:webHidden/>
               </w:rPr>
-              <w:instrText xml:space="preserve"> PAGEREF _Toc116677896 \h </w:instrText>
+              <w:instrText xml:space="preserve"> PAGEREF _Toc117550480 \h </w:instrText>
             </w:r>
             <w:r>
               <w:rPr>
@@ -3019,7 +3157,7 @@
               <w:noProof/>
             </w:rPr>
           </w:pPr>
-          <w:hyperlink w:anchor="_Toc116677897" w:history="1">
+          <w:hyperlink w:anchor="_Toc117550481" w:history="1">
             <w:r>
               <w:rPr>
                 <w:rStyle w:val="Hyperlink"/>
@@ -3046,7 +3184,7 @@
                 <w:noProof/>
                 <w:webHidden/>
               </w:rPr>
-              <w:instrText xml:space="preserve"> PAGEREF _Toc116677897 \h </w:instrText>
+              <w:instrText xml:space="preserve"> PAGEREF _Toc117550481 \h </w:instrText>
             </w:r>
             <w:r>
               <w:rPr>
@@ -3088,7 +3226,7 @@
               <w:noProof/>
             </w:rPr>
           </w:pPr>
-          <w:hyperlink w:anchor="_Toc116677898" w:history="1">
+          <w:hyperlink w:anchor="_Toc117550482" w:history="1">
             <w:r>
               <w:rPr>
                 <w:rStyle w:val="Hyperlink"/>
@@ -3115,7 +3253,7 @@
                 <w:noProof/>
                 <w:webHidden/>
               </w:rPr>
-              <w:instrText xml:space="preserve"> PAGEREF _Toc116677898 \h </w:instrText>
+              <w:instrText xml:space="preserve"> PAGEREF _Toc117550482 \h </w:instrText>
             </w:r>
             <w:r>
               <w:rPr>
@@ -3157,7 +3295,7 @@
               <w:noProof/>
             </w:rPr>
           </w:pPr>
-          <w:hyperlink w:anchor="_Toc116677899" w:history="1">
+          <w:hyperlink w:anchor="_Toc117550483" w:history="1">
             <w:r>
               <w:rPr>
                 <w:rStyle w:val="Hyperlink"/>
@@ -3184,7 +3322,7 @@
                 <w:noProof/>
                 <w:webHidden/>
               </w:rPr>
-              <w:instrText xml:space="preserve"> PAGEREF _Toc116677899 \h </w:instrText>
+              <w:instrText xml:space="preserve"> PAGEREF _Toc117550483 \h </w:instrText>
             </w:r>
             <w:r>
               <w:rPr>
@@ -3226,7 +3364,7 @@
               <w:noProof/>
             </w:rPr>
           </w:pPr>
-          <w:hyperlink w:anchor="_Toc116677900" w:history="1">
+          <w:hyperlink w:anchor="_Toc117550484" w:history="1">
             <w:r>
               <w:rPr>
                 <w:rStyle w:val="Hyperlink"/>
@@ -3253,7 +3391,7 @@
                 <w:noProof/>
                 <w:webHidden/>
               </w:rPr>
-              <w:instrText xml:space="preserve"> PAGEREF _Toc116677900 \h </w:instrText>
+              <w:instrText xml:space="preserve"> PAGEREF _Toc117550484 \h </w:instrText>
             </w:r>
             <w:r>
               <w:rPr>
@@ -3295,7 +3433,7 @@
               <w:noProof/>
             </w:rPr>
           </w:pPr>
-          <w:hyperlink w:anchor="_Toc116677901" w:history="1">
+          <w:hyperlink w:anchor="_Toc117550485" w:history="1">
             <w:r>
               <w:rPr>
                 <w:rStyle w:val="Hyperlink"/>
@@ -3322,7 +3460,7 @@
                 <w:noProof/>
                 <w:webHidden/>
               </w:rPr>
-              <w:instrText xml:space="preserve"> PAGEREF _Toc116677901 \h </w:instrText>
+              <w:instrText xml:space="preserve"> PAGEREF _Toc117550485 \h </w:instrText>
             </w:r>
             <w:r>
               <w:rPr>
@@ -3364,7 +3502,7 @@
               <w:noProof/>
             </w:rPr>
           </w:pPr>
-          <w:hyperlink w:anchor="_Toc116677902" w:history="1">
+          <w:hyperlink w:anchor="_Toc117550486" w:history="1">
             <w:r>
               <w:rPr>
                 <w:rStyle w:val="Hyperlink"/>
@@ -3391,7 +3529,7 @@
                 <w:noProof/>
                 <w:webHidden/>
               </w:rPr>
-              <w:instrText xml:space="preserve"> PAGEREF _Toc116677902 \h </w:instrText>
+              <w:instrText xml:space="preserve"> PAGEREF _Toc117550486 \h </w:instrText>
             </w:r>
             <w:r>
               <w:rPr>
@@ -3433,7 +3571,7 @@
               <w:noProof/>
             </w:rPr>
           </w:pPr>
-          <w:hyperlink w:anchor="_Toc116677903" w:history="1">
+          <w:hyperlink w:anchor="_Toc117550487" w:history="1">
             <w:r>
               <w:rPr>
                 <w:rStyle w:val="Hyperlink"/>
@@ -3460,7 +3598,7 @@
                 <w:noProof/>
                 <w:webHidden/>
               </w:rPr>
-              <w:instrText xml:space="preserve"> PAGEREF _Toc116677903 \h </w:instrText>
+              <w:instrText xml:space="preserve"> PAGEREF _Toc117550487 \h </w:instrText>
             </w:r>
             <w:r>
               <w:rPr>
@@ -3520,7 +3658,7 @@
       <w:pPr>
         <w:pStyle w:val="Heading1"/>
       </w:pPr>
-      <w:bookmarkStart w:id="0" w:name="_Toc116677854"/>
+      <w:bookmarkStart w:id="0" w:name="_Toc117550436"/>
       <w:r>
         <w:lastRenderedPageBreak/>
         <w:t>Documents</w:t>
@@ -3536,7 +3674,7 @@
       <w:pPr>
         <w:pStyle w:val="Heading2"/>
       </w:pPr>
-      <w:bookmarkStart w:id="1" w:name="_Toc116677855"/>
+      <w:bookmarkStart w:id="1" w:name="_Toc117550437"/>
       <w:r>
         <w:t>Code Folder</w:t>
       </w:r>
@@ -4001,7 +4139,7 @@
           <w:u w:val="none"/>
         </w:rPr>
       </w:pPr>
-      <w:bookmarkStart w:id="2" w:name="_Toc116677856"/>
+      <w:bookmarkStart w:id="2" w:name="_Toc117550438"/>
       <w:r>
         <w:rPr>
           <w:rStyle w:val="Hyperlink"/>
@@ -4076,22 +4214,14 @@
           <w:u w:val="none"/>
         </w:rPr>
       </w:pPr>
-      <w:bookmarkStart w:id="3" w:name="_Toc116677857"/>
+      <w:bookmarkStart w:id="3" w:name="_Toc117550439"/>
       <w:r>
         <w:rPr>
           <w:rStyle w:val="Hyperlink"/>
           <w:color w:val="C45911" w:themeColor="accent2" w:themeShade="BF"/>
           <w:u w:val="none"/>
         </w:rPr>
-        <w:t xml:space="preserve">Code Folder: </w:t>
-      </w:r>
-      <w:r>
-        <w:rPr>
-          <w:rStyle w:val="Hyperlink"/>
-          <w:color w:val="C45911" w:themeColor="accent2" w:themeShade="BF"/>
-          <w:u w:val="none"/>
-        </w:rPr>
-        <w:t>Site-03-Like Feature</w:t>
+        <w:t>Code Folder: Site-03-Like Feature</w:t>
       </w:r>
       <w:bookmarkEnd w:id="3"/>
     </w:p>
@@ -4119,6 +4249,11 @@
           <w:ilvl w:val="0"/>
           <w:numId w:val="7"/>
         </w:numPr>
+        <w:rPr>
+          <w:rStyle w:val="Hyperlink"/>
+          <w:color w:val="auto"/>
+          <w:u w:val="none"/>
+        </w:rPr>
       </w:pPr>
       <w:hyperlink r:id="rId33" w:history="1">
         <w:r>
@@ -4131,43 +4266,137 @@
     </w:p>
     <w:p>
       <w:pPr>
-        <w:pStyle w:val="Heading1"/>
-      </w:pPr>
-      <w:bookmarkStart w:id="4" w:name="_Toc116677858"/>
-      <w:r>
-        <w:t>Cloning Project</w:t>
+        <w:pStyle w:val="Heading2"/>
+      </w:pPr>
+      <w:bookmarkStart w:id="4" w:name="_Toc117550440"/>
+      <w:r>
+        <w:t xml:space="preserve">Code Folder: </w:t>
+      </w:r>
+      <w:r>
+        <w:t>Site-04-Message Feature</w:t>
       </w:r>
       <w:bookmarkEnd w:id="4"/>
     </w:p>
     <w:p>
-      <w:r>
-        <w:t xml:space="preserve">The cloned project will not run. </w:t>
-      </w:r>
+      <w:pPr>
+        <w:pStyle w:val="ListParagraph"/>
+        <w:numPr>
+          <w:ilvl w:val="0"/>
+          <w:numId w:val="7"/>
+        </w:numPr>
+      </w:pPr>
+      <w:hyperlink r:id="rId34" w:history="1">
+        <w:r>
+          <w:rPr>
+            <w:rStyle w:val="Hyperlink"/>
+          </w:rPr>
+          <w:t>0027 WebApi - Message Feature.docx</w:t>
+        </w:r>
+      </w:hyperlink>
     </w:p>
     <w:p>
       <w:pPr>
+        <w:pStyle w:val="ListParagraph"/>
+        <w:numPr>
+          <w:ilvl w:val="0"/>
+          <w:numId w:val="7"/>
+        </w:numPr>
+      </w:pPr>
+      <w:hyperlink r:id="rId35" w:history="1">
+        <w:r>
+          <w:rPr>
+            <w:rStyle w:val="Hyperlink"/>
+          </w:rPr>
+          <w:t>0028 Angular - Message Feature.docx</w:t>
+        </w:r>
+      </w:hyperlink>
+    </w:p>
+    <w:p>
+      <w:pPr>
         <w:pStyle w:val="Heading2"/>
       </w:pPr>
-      <w:bookmarkStart w:id="5" w:name="_Toc116677859"/>
-      <w:r>
-        <w:t>WebApi</w:t>
+      <w:bookmarkStart w:id="5" w:name="_Toc117550441"/>
+      <w:r>
+        <w:lastRenderedPageBreak/>
+        <w:t xml:space="preserve">Code Folder: </w:t>
+      </w:r>
+      <w:r>
+        <w:t>Site-05-Identity Role Management</w:t>
       </w:r>
       <w:bookmarkEnd w:id="5"/>
     </w:p>
     <w:p>
-      <w:r>
-        <w:t>When not reached #13 then do following to create and update database</w:t>
-      </w:r>
+      <w:pPr>
+        <w:pStyle w:val="ListParagraph"/>
+        <w:numPr>
+          <w:ilvl w:val="0"/>
+          <w:numId w:val="7"/>
+        </w:numPr>
+      </w:pPr>
+      <w:hyperlink r:id="rId36" w:history="1">
+        <w:r>
+          <w:rPr>
+            <w:rStyle w:val="Hyperlink"/>
+          </w:rPr>
+          <w:t>0029 WebApi - Code Refactor For Asp Net Identity - Roles - Policy Based Authorization - Usermanager T - Signin Manager - Role Manager.docx</w:t>
+        </w:r>
+      </w:hyperlink>
     </w:p>
     <w:p>
       <w:pPr>
+        <w:pStyle w:val="ListParagraph"/>
+        <w:numPr>
+          <w:ilvl w:val="0"/>
+          <w:numId w:val="7"/>
+        </w:numPr>
+      </w:pPr>
+      <w:hyperlink r:id="rId37" w:history="1">
+        <w:r>
+          <w:rPr>
+            <w:rStyle w:val="Hyperlink"/>
+          </w:rPr>
+          <w:t>0030 Angular - Identity - Roles - Admin Guard - Hasrole Directive - Modals.docx</w:t>
+        </w:r>
+      </w:hyperlink>
+    </w:p>
+    <w:p>
+      <w:pPr>
+        <w:pStyle w:val="Heading1"/>
+      </w:pPr>
+      <w:bookmarkStart w:id="6" w:name="_Toc117550442"/>
+      <w:r>
+        <w:t>Cloning Project</w:t>
+      </w:r>
+      <w:bookmarkEnd w:id="6"/>
+    </w:p>
+    <w:p>
+      <w:r>
+        <w:t xml:space="preserve">The cloned project will not run. </w:t>
+      </w:r>
+    </w:p>
+    <w:p>
+      <w:pPr>
+        <w:pStyle w:val="Heading2"/>
+      </w:pPr>
+      <w:bookmarkStart w:id="7" w:name="_Toc117550443"/>
+      <w:r>
+        <w:t>WebApi</w:t>
+      </w:r>
+      <w:bookmarkEnd w:id="7"/>
+    </w:p>
+    <w:p>
+      <w:r>
+        <w:t>When not reached #13 then do following to create and update database</w:t>
+      </w:r>
+    </w:p>
+    <w:p>
+      <w:pPr>
         <w:ind w:left="360"/>
       </w:pPr>
       <w:r>
-        <w:lastRenderedPageBreak/>
         <w:t>For that first follow the “</w:t>
       </w:r>
-      <w:hyperlink r:id="rId34" w:history="1">
+      <w:hyperlink r:id="rId38" w:history="1">
         <w:r>
           <w:rPr>
             <w:rStyle w:val="Hyperlink"/>
@@ -4242,11 +4471,11 @@
       <w:pPr>
         <w:pStyle w:val="Heading3"/>
       </w:pPr>
-      <w:bookmarkStart w:id="6" w:name="_Toc116677860"/>
+      <w:bookmarkStart w:id="8" w:name="_Toc117550444"/>
       <w:r>
         <w:t>Running the WebApi</w:t>
       </w:r>
-      <w:bookmarkEnd w:id="6"/>
+      <w:bookmarkEnd w:id="8"/>
     </w:p>
     <w:p>
       <w:pPr>
@@ -4282,11 +4511,11 @@
       <w:pPr>
         <w:pStyle w:val="Heading2"/>
       </w:pPr>
-      <w:bookmarkStart w:id="7" w:name="_Toc116677861"/>
+      <w:bookmarkStart w:id="9" w:name="_Toc117550445"/>
       <w:r>
         <w:t>SPA (Single Page Application – Angular)</w:t>
       </w:r>
-      <w:bookmarkEnd w:id="7"/>
+      <w:bookmarkEnd w:id="9"/>
     </w:p>
     <w:p>
       <w:r>
@@ -4340,11 +4569,11 @@
       <w:pPr>
         <w:pStyle w:val="Heading3"/>
       </w:pPr>
-      <w:bookmarkStart w:id="8" w:name="_Toc116677862"/>
+      <w:bookmarkStart w:id="10" w:name="_Toc117550446"/>
       <w:r>
         <w:t>Running the SPA</w:t>
       </w:r>
-      <w:bookmarkEnd w:id="8"/>
+      <w:bookmarkEnd w:id="10"/>
     </w:p>
     <w:p>
       <w:pPr>
@@ -4398,11 +4627,12 @@
               <w:pStyle w:val="Heading1"/>
               <w:outlineLvl w:val="0"/>
             </w:pPr>
-            <w:bookmarkStart w:id="9" w:name="_Toc116677863"/>
-            <w:r>
+            <w:bookmarkStart w:id="11" w:name="_Toc117550447"/>
+            <w:r>
+              <w:lastRenderedPageBreak/>
               <w:t>App Features</w:t>
             </w:r>
-            <w:bookmarkEnd w:id="9"/>
+            <w:bookmarkEnd w:id="11"/>
             <w:r>
               <w:t xml:space="preserve"> </w:t>
             </w:r>
@@ -4525,7 +4755,7 @@
               <w:pStyle w:val="Heading2"/>
               <w:outlineLvl w:val="1"/>
             </w:pPr>
-            <w:bookmarkStart w:id="10" w:name="_Toc116677864"/>
+            <w:bookmarkStart w:id="12" w:name="_Toc117550448"/>
             <w:r>
               <w:rPr>
                 <w:rStyle w:val="Heading2Char"/>
@@ -4535,7 +4765,7 @@
             <w:r>
               <w:t xml:space="preserve"> we will be using?</w:t>
             </w:r>
-            <w:bookmarkEnd w:id="10"/>
+            <w:bookmarkEnd w:id="12"/>
           </w:p>
           <w:p>
             <w:pPr>
@@ -4628,11 +4858,11 @@
       <w:pPr>
         <w:pStyle w:val="Heading1"/>
       </w:pPr>
-      <w:bookmarkStart w:id="11" w:name="_Toc116677865"/>
+      <w:bookmarkStart w:id="13" w:name="_Toc117550449"/>
       <w:r>
         <w:t>Making VS Code IDE Better</w:t>
       </w:r>
-      <w:bookmarkEnd w:id="11"/>
+      <w:bookmarkEnd w:id="13"/>
     </w:p>
     <w:p>
       <w:pPr>
@@ -4746,9 +4976,8 @@
       <w:pPr>
         <w:pStyle w:val="Heading1"/>
       </w:pPr>
-      <w:bookmarkStart w:id="12" w:name="_Toc116677866"/>
-      <w:r>
-        <w:lastRenderedPageBreak/>
+      <w:bookmarkStart w:id="14" w:name="_Toc117550450"/>
+      <w:r>
         <w:t>Installing latest Power Shell</w:t>
       </w:r>
       <w:r>
@@ -4760,7 +4989,7 @@
         </w:rPr>
         <w:t>[do not install]</w:t>
       </w:r>
-      <w:bookmarkEnd w:id="12"/>
+      <w:bookmarkEnd w:id="14"/>
     </w:p>
     <w:p>
       <w:r>
@@ -4772,7 +5001,7 @@
       <w:r>
         <w:t xml:space="preserve">: </w:t>
       </w:r>
-      <w:hyperlink r:id="rId35" w:history="1">
+      <w:hyperlink r:id="rId39" w:history="1">
         <w:r>
           <w:rPr>
             <w:rStyle w:val="Hyperlink"/>
@@ -4869,12 +5098,12 @@
       <w:pPr>
         <w:pStyle w:val="Heading1"/>
       </w:pPr>
-      <w:bookmarkStart w:id="13" w:name="_Toc116677867"/>
+      <w:bookmarkStart w:id="15" w:name="_Toc117550451"/>
       <w:r>
         <w:lastRenderedPageBreak/>
         <w:t>App Basics</w:t>
       </w:r>
-      <w:bookmarkEnd w:id="13"/>
+      <w:bookmarkEnd w:id="15"/>
     </w:p>
     <w:tbl>
       <w:tblPr>
@@ -4904,9 +5133,9 @@
               <w:pStyle w:val="Heading2"/>
               <w:outlineLvl w:val="1"/>
             </w:pPr>
-            <w:bookmarkStart w:id="14" w:name="_.Net_6_Install"/>
-            <w:bookmarkStart w:id="15" w:name="_Toc116677868"/>
-            <w:bookmarkEnd w:id="14"/>
+            <w:bookmarkStart w:id="16" w:name="_.Net_6_Install"/>
+            <w:bookmarkStart w:id="17" w:name="_Toc117550452"/>
+            <w:bookmarkEnd w:id="16"/>
             <w:r>
               <w:t xml:space="preserve">.Net </w:t>
             </w:r>
@@ -4916,7 +5145,7 @@
             <w:r>
               <w:t xml:space="preserve"> Install</w:t>
             </w:r>
-            <w:bookmarkEnd w:id="15"/>
+            <w:bookmarkEnd w:id="17"/>
           </w:p>
           <w:p>
             <w:pPr>
@@ -4978,14 +5207,14 @@
               <w:pStyle w:val="Heading2"/>
               <w:outlineLvl w:val="1"/>
             </w:pPr>
-            <w:bookmarkStart w:id="16" w:name="_Toc116677869"/>
+            <w:bookmarkStart w:id="18" w:name="_Toc117550453"/>
             <w:r>
               <w:t>VisualStudio Code</w:t>
             </w:r>
             <w:r>
               <w:t xml:space="preserve"> Install</w:t>
             </w:r>
-            <w:bookmarkEnd w:id="16"/>
+            <w:bookmarkEnd w:id="18"/>
           </w:p>
           <w:p>
             <w:r>
@@ -4994,7 +5223,7 @@
             <w:r>
               <w:t xml:space="preserve">: </w:t>
             </w:r>
-            <w:hyperlink r:id="rId36" w:history="1">
+            <w:hyperlink r:id="rId40" w:history="1">
               <w:r>
                 <w:rPr>
                   <w:rStyle w:val="Hyperlink"/>
@@ -5016,14 +5245,14 @@
               <w:pStyle w:val="Heading2"/>
               <w:outlineLvl w:val="1"/>
             </w:pPr>
-            <w:bookmarkStart w:id="17" w:name="_Toc116677870"/>
+            <w:bookmarkStart w:id="19" w:name="_Toc117550454"/>
             <w:r>
               <w:t>nodeJs</w:t>
             </w:r>
             <w:r>
               <w:t xml:space="preserve"> Install</w:t>
             </w:r>
-            <w:bookmarkEnd w:id="17"/>
+            <w:bookmarkEnd w:id="19"/>
           </w:p>
           <w:p>
             <w:pPr>
@@ -5036,7 +5265,7 @@
             <w:r>
               <w:t xml:space="preserve">Go to </w:t>
             </w:r>
-            <w:hyperlink r:id="rId37" w:history="1">
+            <w:hyperlink r:id="rId41" w:history="1">
               <w:r>
                 <w:rPr>
                   <w:rStyle w:val="Hyperlink"/>
@@ -5092,7 +5321,7 @@
             <w:r>
               <w:t xml:space="preserve">Look into installing different versions of nodejs with NVM: </w:t>
             </w:r>
-            <w:hyperlink r:id="rId38" w:history="1">
+            <w:hyperlink r:id="rId42" w:history="1">
               <w:r>
                 <w:rPr>
                   <w:rStyle w:val="Hyperlink"/>
@@ -5113,17 +5342,17 @@
               <w:pStyle w:val="Heading2"/>
               <w:outlineLvl w:val="1"/>
             </w:pPr>
-            <w:bookmarkStart w:id="18" w:name="_Toc116677871"/>
+            <w:bookmarkStart w:id="20" w:name="_Toc117550455"/>
             <w:r>
               <w:t>Install Postman</w:t>
             </w:r>
-            <w:bookmarkEnd w:id="18"/>
+            <w:bookmarkEnd w:id="20"/>
             <w:r>
               <w:t xml:space="preserve"> </w:t>
             </w:r>
           </w:p>
           <w:p>
-            <w:hyperlink r:id="rId39" w:history="1">
+            <w:hyperlink r:id="rId43" w:history="1">
               <w:r>
                 <w:rPr>
                   <w:rStyle w:val="Hyperlink"/>
@@ -5160,14 +5389,14 @@
               <w:pStyle w:val="Heading2"/>
               <w:outlineLvl w:val="1"/>
             </w:pPr>
-            <w:bookmarkStart w:id="19" w:name="_Toc116677872"/>
+            <w:bookmarkStart w:id="21" w:name="_Toc117550456"/>
             <w:r>
               <w:t>Angular</w:t>
             </w:r>
             <w:r>
               <w:t xml:space="preserve"> Install</w:t>
             </w:r>
-            <w:bookmarkEnd w:id="19"/>
+            <w:bookmarkEnd w:id="21"/>
           </w:p>
           <w:p>
             <w:r>
@@ -5315,7 +5544,7 @@
                           <pic:cNvPicPr/>
                         </pic:nvPicPr>
                         <pic:blipFill>
-                          <a:blip r:embed="rId40"/>
+                          <a:blip r:embed="rId44"/>
                           <a:stretch>
                             <a:fillRect/>
                           </a:stretch>
@@ -5365,613 +5594,6 @@
                   <wp:extent cx="3312795" cy="2017728"/>
                   <wp:effectExtent l="0" t="0" r="1905" b="1905"/>
                   <wp:docPr id="4" name="Picture 4"/>
-                  <wp:cNvGraphicFramePr>
-                    <a:graphicFrameLocks xmlns:a="http://schemas.openxmlformats.org/drawingml/2006/main" noChangeAspect="1"/>
-                  </wp:cNvGraphicFramePr>
-                  <a:graphic xmlns:a="http://schemas.openxmlformats.org/drawingml/2006/main">
-                    <a:graphicData uri="http://schemas.openxmlformats.org/drawingml/2006/picture">
-                      <pic:pic xmlns:pic="http://schemas.openxmlformats.org/drawingml/2006/picture">
-                        <pic:nvPicPr>
-                          <pic:cNvPr id="1" name=""/>
-                          <pic:cNvPicPr/>
-                        </pic:nvPicPr>
-                        <pic:blipFill>
-                          <a:blip r:embed="rId41"/>
-                          <a:stretch>
-                            <a:fillRect/>
-                          </a:stretch>
-                        </pic:blipFill>
-                        <pic:spPr>
-                          <a:xfrm>
-                            <a:off x="0" y="0"/>
-                            <a:ext cx="3330919" cy="2028767"/>
-                          </a:xfrm>
-                          <a:prstGeom prst="rect">
-                            <a:avLst/>
-                          </a:prstGeom>
-                        </pic:spPr>
-                      </pic:pic>
-                    </a:graphicData>
-                  </a:graphic>
-                </wp:inline>
-              </w:drawing>
-            </w:r>
-          </w:p>
-          <w:p>
-            <w:r>
-              <w:rPr>
-                <w:noProof/>
-              </w:rPr>
-              <w:drawing>
-                <wp:inline distT="0" distB="0" distL="0" distR="0" wp14:anchorId="3B9C155D" wp14:editId="6DEC6454">
-                  <wp:extent cx="3398520" cy="1258082"/>
-                  <wp:effectExtent l="0" t="0" r="0" b="0"/>
-                  <wp:docPr id="5" name="Picture 5"/>
-                  <wp:cNvGraphicFramePr>
-                    <a:graphicFrameLocks xmlns:a="http://schemas.openxmlformats.org/drawingml/2006/main" noChangeAspect="1"/>
-                  </wp:cNvGraphicFramePr>
-                  <a:graphic xmlns:a="http://schemas.openxmlformats.org/drawingml/2006/main">
-                    <a:graphicData uri="http://schemas.openxmlformats.org/drawingml/2006/picture">
-                      <pic:pic xmlns:pic="http://schemas.openxmlformats.org/drawingml/2006/picture">
-                        <pic:nvPicPr>
-                          <pic:cNvPr id="1" name=""/>
-                          <pic:cNvPicPr/>
-                        </pic:nvPicPr>
-                        <pic:blipFill>
-                          <a:blip r:embed="rId42"/>
-                          <a:stretch>
-                            <a:fillRect/>
-                          </a:stretch>
-                        </pic:blipFill>
-                        <pic:spPr>
-                          <a:xfrm>
-                            <a:off x="0" y="0"/>
-                            <a:ext cx="3449403" cy="1276918"/>
-                          </a:xfrm>
-                          <a:prstGeom prst="rect">
-                            <a:avLst/>
-                          </a:prstGeom>
-                        </pic:spPr>
-                      </pic:pic>
-                    </a:graphicData>
-                  </a:graphic>
-                </wp:inline>
-              </w:drawing>
-            </w:r>
-          </w:p>
-        </w:tc>
-      </w:tr>
-      <w:tr>
-        <w:tc>
-          <w:tcPr>
-            <w:tcW w:w="5270" w:type="dxa"/>
-          </w:tcPr>
-          <w:p>
-            <w:pPr>
-              <w:rPr>
-                <w:color w:val="BF8F00" w:themeColor="accent4" w:themeShade="BF"/>
-              </w:rPr>
-            </w:pPr>
-            <w:r>
-              <w:rPr>
-                <w:color w:val="BF8F00" w:themeColor="accent4" w:themeShade="BF"/>
-              </w:rPr>
-              <w:t>&gt;node --version</w:t>
-            </w:r>
-          </w:p>
-          <w:p>
-            <w:r>
-              <w:t>v16.13.0</w:t>
-            </w:r>
-          </w:p>
-        </w:tc>
-        <w:tc>
-          <w:tcPr>
-            <w:tcW w:w="5520" w:type="dxa"/>
-            <w:vMerge/>
-          </w:tcPr>
-          <w:p/>
-        </w:tc>
-      </w:tr>
-      <w:tr>
-        <w:tc>
-          <w:tcPr>
-            <w:tcW w:w="5270" w:type="dxa"/>
-          </w:tcPr>
-          <w:p>
-            <w:pPr>
-              <w:rPr>
-                <w:color w:val="BF8F00" w:themeColor="accent4" w:themeShade="BF"/>
-              </w:rPr>
-            </w:pPr>
-            <w:r>
-              <w:rPr>
-                <w:color w:val="BF8F00" w:themeColor="accent4" w:themeShade="BF"/>
-              </w:rPr>
-              <w:t>&gt;npm --version</w:t>
-            </w:r>
-          </w:p>
-          <w:p>
-            <w:r>
-              <w:t>8.1.3</w:t>
-            </w:r>
-          </w:p>
-          <w:p>
-            <w:pPr>
-              <w:rPr>
-                <w:b/>
-                <w:bCs/>
-              </w:rPr>
-            </w:pPr>
-            <w:r>
-              <w:rPr>
-                <w:b/>
-                <w:bCs/>
-                <w:color w:val="ED7D31" w:themeColor="accent2"/>
-              </w:rPr>
-              <w:t>Alternate use nvm to install different versions of node</w:t>
-            </w:r>
-          </w:p>
-          <w:p>
-            <w:hyperlink r:id="rId43" w:history="1">
-              <w:r>
-                <w:rPr>
-                  <w:rStyle w:val="Hyperlink"/>
-                </w:rPr>
-                <w:t>https://joachim8675309.medium.com/installing-node-js-with-nvm-4dc469c977d9</w:t>
-              </w:r>
-            </w:hyperlink>
-            <w:r>
-              <w:t xml:space="preserve">  </w:t>
-            </w:r>
-          </w:p>
-          <w:p/>
-        </w:tc>
-        <w:tc>
-          <w:tcPr>
-            <w:tcW w:w="5520" w:type="dxa"/>
-            <w:vMerge/>
-          </w:tcPr>
-          <w:p/>
-        </w:tc>
-      </w:tr>
-      <w:tr>
-        <w:tc>
-          <w:tcPr>
-            <w:tcW w:w="5270" w:type="dxa"/>
-          </w:tcPr>
-          <w:p>
-            <w:r>
-              <w:t xml:space="preserve">&gt;ng </w:t>
-            </w:r>
-            <w:r>
-              <w:t>–</w:t>
-            </w:r>
-            <w:r>
-              <w:t>version</w:t>
-            </w:r>
-          </w:p>
-          <w:p>
-            <w:r>
-              <w:rPr>
-                <w:noProof/>
-              </w:rPr>
-              <w:drawing>
-                <wp:inline distT="0" distB="0" distL="0" distR="0" wp14:anchorId="761C52F8" wp14:editId="3B8E30D0">
-                  <wp:extent cx="3027045" cy="1931867"/>
-                  <wp:effectExtent l="0" t="0" r="1905" b="0"/>
-                  <wp:docPr id="6" name="Picture 6"/>
-                  <wp:cNvGraphicFramePr>
-                    <a:graphicFrameLocks xmlns:a="http://schemas.openxmlformats.org/drawingml/2006/main" noChangeAspect="1"/>
-                  </wp:cNvGraphicFramePr>
-                  <a:graphic xmlns:a="http://schemas.openxmlformats.org/drawingml/2006/main">
-                    <a:graphicData uri="http://schemas.openxmlformats.org/drawingml/2006/picture">
-                      <pic:pic xmlns:pic="http://schemas.openxmlformats.org/drawingml/2006/picture">
-                        <pic:nvPicPr>
-                          <pic:cNvPr id="1" name=""/>
-                          <pic:cNvPicPr/>
-                        </pic:nvPicPr>
-                        <pic:blipFill>
-                          <a:blip r:embed="rId44"/>
-                          <a:stretch>
-                            <a:fillRect/>
-                          </a:stretch>
-                        </pic:blipFill>
-                        <pic:spPr>
-                          <a:xfrm>
-                            <a:off x="0" y="0"/>
-                            <a:ext cx="3046256" cy="1944127"/>
-                          </a:xfrm>
-                          <a:prstGeom prst="rect">
-                            <a:avLst/>
-                          </a:prstGeom>
-                        </pic:spPr>
-                      </pic:pic>
-                    </a:graphicData>
-                  </a:graphic>
-                </wp:inline>
-              </w:drawing>
-            </w:r>
-          </w:p>
-        </w:tc>
-        <w:tc>
-          <w:tcPr>
-            <w:tcW w:w="5520" w:type="dxa"/>
-            <w:vMerge/>
-          </w:tcPr>
-          <w:p/>
-        </w:tc>
-      </w:tr>
-    </w:tbl>
-    <w:p>
-      <w:pPr>
-        <w:rPr>
-          <w:rFonts w:asciiTheme="majorHAnsi" w:eastAsiaTheme="majorEastAsia" w:hAnsiTheme="majorHAnsi" w:cstheme="majorBidi"/>
-          <w:color w:val="2F5496" w:themeColor="accent1" w:themeShade="BF"/>
-          <w:sz w:val="32"/>
-          <w:szCs w:val="32"/>
-        </w:rPr>
-      </w:pPr>
-      <w:bookmarkStart w:id="20" w:name="_Toc103639021"/>
-      <w:bookmarkStart w:id="21" w:name="_Toc103640101"/>
-      <w:r>
-        <w:br w:type="page"/>
-      </w:r>
-    </w:p>
-    <w:p>
-      <w:pPr>
-        <w:pStyle w:val="Heading1"/>
-      </w:pPr>
-      <w:bookmarkStart w:id="22" w:name="_Toc116677873"/>
-      <w:r>
-        <w:lastRenderedPageBreak/>
-        <w:t>Web</w:t>
-      </w:r>
-      <w:r>
-        <w:t xml:space="preserve">Api </w:t>
-      </w:r>
-      <w:r>
-        <w:t>Project</w:t>
-      </w:r>
-      <w:bookmarkEnd w:id="20"/>
-      <w:bookmarkEnd w:id="21"/>
-      <w:bookmarkEnd w:id="22"/>
-    </w:p>
-    <w:p>
-      <w:r>
-        <w:t>Create a base folder to house the projects and files</w:t>
-      </w:r>
-    </w:p>
-    <w:p>
-      <w:pPr>
-        <w:pStyle w:val="Heading2"/>
-      </w:pPr>
-      <w:bookmarkStart w:id="23" w:name="_Toc103640102"/>
-      <w:bookmarkStart w:id="24" w:name="_Toc116677874"/>
-      <w:r>
-        <w:t>Setting up .Net API Project</w:t>
-      </w:r>
-      <w:bookmarkEnd w:id="23"/>
-      <w:bookmarkEnd w:id="24"/>
-    </w:p>
-    <w:tbl>
-      <w:tblPr>
-        <w:tblStyle w:val="TableGrid"/>
-        <w:tblW w:w="0" w:type="auto"/>
-        <w:tblLook w:val="04A0" w:firstRow="1" w:lastRow="0" w:firstColumn="1" w:lastColumn="0" w:noHBand="0" w:noVBand="1"/>
-      </w:tblPr>
-      <w:tblGrid>
-        <w:gridCol w:w="5845"/>
-        <w:gridCol w:w="4945"/>
-      </w:tblGrid>
-      <w:tr>
-        <w:tc>
-          <w:tcPr>
-            <w:tcW w:w="5845" w:type="dxa"/>
-          </w:tcPr>
-          <w:p>
-            <w:pPr>
-              <w:pStyle w:val="Heading3"/>
-              <w:outlineLvl w:val="2"/>
-            </w:pPr>
-            <w:bookmarkStart w:id="25" w:name="_Toc103639023"/>
-            <w:bookmarkStart w:id="26" w:name="_Toc103640103"/>
-            <w:bookmarkStart w:id="27" w:name="_Toc116677875"/>
-            <w:r>
-              <w:t>Create WebAPI Method 1</w:t>
-            </w:r>
-            <w:bookmarkEnd w:id="25"/>
-            <w:bookmarkEnd w:id="26"/>
-            <w:bookmarkEnd w:id="27"/>
-          </w:p>
-          <w:p>
-            <w:pPr>
-              <w:rPr>
-                <w:color w:val="BF8F00" w:themeColor="accent4" w:themeShade="BF"/>
-              </w:rPr>
-            </w:pPr>
-            <w:r>
-              <w:rPr>
-                <w:color w:val="BF8F00" w:themeColor="accent4" w:themeShade="BF"/>
-              </w:rPr>
-              <w:t>&gt;dotnet new sln</w:t>
-            </w:r>
-          </w:p>
-          <w:p>
-            <w:r>
-              <w:t>Solution name the same as the container folder</w:t>
-            </w:r>
-          </w:p>
-          <w:p>
-            <w:pPr>
-              <w:rPr>
-                <w:color w:val="BF8F00" w:themeColor="accent4" w:themeShade="BF"/>
-              </w:rPr>
-            </w:pPr>
-            <w:r>
-              <w:rPr>
-                <w:color w:val="BF8F00" w:themeColor="accent4" w:themeShade="BF"/>
-              </w:rPr>
-              <w:t>&gt; dotnet new sln --name MySolution</w:t>
-            </w:r>
-          </w:p>
-          <w:p>
-            <w:r>
-              <w:t>Solution name with custom name</w:t>
-            </w:r>
-          </w:p>
-          <w:p>
-            <w:pPr>
-              <w:rPr>
-                <w:color w:val="BF8F00" w:themeColor="accent4" w:themeShade="BF"/>
-              </w:rPr>
-            </w:pPr>
-            <w:r>
-              <w:rPr>
-                <w:color w:val="BF8F00" w:themeColor="accent4" w:themeShade="BF"/>
-              </w:rPr>
-              <w:t>&gt;dotnet new webapi -o M</w:t>
-            </w:r>
-            <w:r>
-              <w:rPr>
-                <w:color w:val="BF8F00" w:themeColor="accent4" w:themeShade="BF"/>
-              </w:rPr>
-              <w:t>SC</w:t>
-            </w:r>
-            <w:r>
-              <w:rPr>
-                <w:color w:val="BF8F00" w:themeColor="accent4" w:themeShade="BF"/>
-              </w:rPr>
-              <w:t>.WebApi</w:t>
-            </w:r>
-          </w:p>
-          <w:p>
-            <w:r>
-              <w:t xml:space="preserve">Create a new project with name MCS.WebApi </w:t>
-            </w:r>
-          </w:p>
-          <w:p>
-            <w:pPr>
-              <w:rPr>
-                <w:color w:val="BF8F00" w:themeColor="accent4" w:themeShade="BF"/>
-              </w:rPr>
-            </w:pPr>
-            <w:r>
-              <w:rPr>
-                <w:color w:val="BF8F00" w:themeColor="accent4" w:themeShade="BF"/>
-              </w:rPr>
-              <w:t>&gt;dotnet sln add M</w:t>
-            </w:r>
-            <w:r>
-              <w:rPr>
-                <w:color w:val="BF8F00" w:themeColor="accent4" w:themeShade="BF"/>
-              </w:rPr>
-              <w:t>SC</w:t>
-            </w:r>
-            <w:r>
-              <w:rPr>
-                <w:color w:val="BF8F00" w:themeColor="accent4" w:themeShade="BF"/>
-              </w:rPr>
-              <w:t>.WebApi</w:t>
-            </w:r>
-          </w:p>
-          <w:p>
-            <w:r>
-              <w:t>Add the project to the solution</w:t>
-            </w:r>
-          </w:p>
-          <w:p>
-            <w:pPr>
-              <w:pStyle w:val="Heading3"/>
-              <w:outlineLvl w:val="2"/>
-            </w:pPr>
-            <w:bookmarkStart w:id="28" w:name="_Toc103639024"/>
-            <w:bookmarkStart w:id="29" w:name="_Toc103640104"/>
-            <w:bookmarkStart w:id="30" w:name="_Toc116677876"/>
-            <w:r>
-              <w:t>Create WebAPI Method 2</w:t>
-            </w:r>
-            <w:bookmarkEnd w:id="28"/>
-            <w:bookmarkEnd w:id="29"/>
-            <w:bookmarkEnd w:id="30"/>
-          </w:p>
-          <w:p>
-            <w:pPr>
-              <w:rPr>
-                <w:color w:val="BF8F00" w:themeColor="accent4" w:themeShade="BF"/>
-              </w:rPr>
-            </w:pPr>
-            <w:r>
-              <w:rPr>
-                <w:color w:val="BF8F00" w:themeColor="accent4" w:themeShade="BF"/>
-              </w:rPr>
-              <w:t>&gt;dotnet new webapi -o M</w:t>
-            </w:r>
-            <w:r>
-              <w:rPr>
-                <w:color w:val="BF8F00" w:themeColor="accent4" w:themeShade="BF"/>
-              </w:rPr>
-              <w:t>SC</w:t>
-            </w:r>
-            <w:r>
-              <w:rPr>
-                <w:color w:val="BF8F00" w:themeColor="accent4" w:themeShade="BF"/>
-              </w:rPr>
-              <w:t>.WebApi -n MCS.WebApi</w:t>
-            </w:r>
-          </w:p>
-          <w:p>
-            <w:pPr>
-              <w:pStyle w:val="Heading3"/>
-              <w:outlineLvl w:val="2"/>
-            </w:pPr>
-            <w:bookmarkStart w:id="31" w:name="_Toc103639025"/>
-            <w:bookmarkStart w:id="32" w:name="_Toc103640105"/>
-            <w:bookmarkStart w:id="33" w:name="_Toc116677877"/>
-            <w:r>
-              <w:t>Tidy up the Solution</w:t>
-            </w:r>
-            <w:bookmarkEnd w:id="31"/>
-            <w:bookmarkEnd w:id="32"/>
-            <w:bookmarkEnd w:id="33"/>
-          </w:p>
-          <w:p>
-            <w:r>
-              <w:t>File &gt; Preference &gt; Settings and then type “Exclude”</w:t>
-            </w:r>
-          </w:p>
-          <w:p>
-            <w:r>
-              <w:t>Exclude Bin and obj folder by following the examples</w:t>
-            </w:r>
-          </w:p>
-        </w:tc>
-        <w:tc>
-          <w:tcPr>
-            <w:tcW w:w="4945" w:type="dxa"/>
-          </w:tcPr>
-          <w:p>
-            <w:pPr>
-              <w:pStyle w:val="Heading3"/>
-              <w:outlineLvl w:val="2"/>
-            </w:pPr>
-            <w:bookmarkStart w:id="34" w:name="_Toc116677878"/>
-            <w:r>
-              <w:t>Actual Commands used for creating the api</w:t>
-            </w:r>
-            <w:bookmarkEnd w:id="34"/>
-          </w:p>
-          <w:p>
-            <w:r>
-              <w:t>Create a dir to house web api solution and project</w:t>
-            </w:r>
-          </w:p>
-          <w:p>
-            <w:pPr>
-              <w:rPr>
-                <w:color w:val="BF8F00" w:themeColor="accent4" w:themeShade="BF"/>
-              </w:rPr>
-            </w:pPr>
-            <w:r>
-              <w:rPr>
-                <w:color w:val="BF8F00" w:themeColor="accent4" w:themeShade="BF"/>
-              </w:rPr>
-              <w:t>&gt;md MySocialConnect-API</w:t>
-            </w:r>
-          </w:p>
-          <w:p>
-            <w:r>
-              <w:t>cd into new dir</w:t>
-            </w:r>
-          </w:p>
-          <w:p>
-            <w:pPr>
-              <w:rPr>
-                <w:color w:val="BF8F00" w:themeColor="accent4" w:themeShade="BF"/>
-              </w:rPr>
-            </w:pPr>
-            <w:r>
-              <w:rPr>
-                <w:color w:val="BF8F00" w:themeColor="accent4" w:themeShade="BF"/>
-              </w:rPr>
-              <w:t>&gt;cd MySocialConnect-API</w:t>
-            </w:r>
-          </w:p>
-          <w:p>
-            <w:r>
-              <w:t>Create a new solution</w:t>
-            </w:r>
-          </w:p>
-          <w:p>
-            <w:pPr>
-              <w:rPr>
-                <w:color w:val="BF8F00" w:themeColor="accent4" w:themeShade="BF"/>
-              </w:rPr>
-            </w:pPr>
-            <w:r>
-              <w:rPr>
-                <w:color w:val="BF8F00" w:themeColor="accent4" w:themeShade="BF"/>
-              </w:rPr>
-              <w:t>&gt;dotnet new sln --name MSC-API</w:t>
-            </w:r>
-          </w:p>
-          <w:p>
-            <w:r>
-              <w:t>Create a new WebApi project</w:t>
-            </w:r>
-          </w:p>
-          <w:p>
-            <w:pPr>
-              <w:rPr>
-                <w:color w:val="BF8F00" w:themeColor="accent4" w:themeShade="BF"/>
-              </w:rPr>
-            </w:pPr>
-            <w:r>
-              <w:rPr>
-                <w:color w:val="BF8F00" w:themeColor="accent4" w:themeShade="BF"/>
-              </w:rPr>
-              <w:t>&gt;dotnet new webapi -o MSC.Api</w:t>
-            </w:r>
-          </w:p>
-          <w:p>
-            <w:r>
-              <w:t>Add the project to the solution</w:t>
-            </w:r>
-          </w:p>
-          <w:p>
-            <w:pPr>
-              <w:rPr>
-                <w:color w:val="BF8F00" w:themeColor="accent4" w:themeShade="BF"/>
-              </w:rPr>
-            </w:pPr>
-            <w:r>
-              <w:rPr>
-                <w:color w:val="BF8F00" w:themeColor="accent4" w:themeShade="BF"/>
-              </w:rPr>
-              <w:t>&gt;dotnet sln add MSC.Api</w:t>
-            </w:r>
-          </w:p>
-          <w:p>
-            <w:pPr>
-              <w:pStyle w:val="Heading3"/>
-              <w:outlineLvl w:val="2"/>
-            </w:pPr>
-            <w:bookmarkStart w:id="35" w:name="_Toc116677879"/>
-            <w:r>
-              <w:t>Folder Structure</w:t>
-            </w:r>
-            <w:bookmarkEnd w:id="35"/>
-          </w:p>
-          <w:p>
-            <w:r>
-              <w:rPr>
-                <w:noProof/>
-              </w:rPr>
-              <w:drawing>
-                <wp:inline distT="0" distB="0" distL="0" distR="0" wp14:anchorId="49588034" wp14:editId="63A146A0">
-                  <wp:extent cx="1894058" cy="1996440"/>
-                  <wp:effectExtent l="0" t="0" r="0" b="3810"/>
-                  <wp:docPr id="1" name="Picture 1"/>
                   <wp:cNvGraphicFramePr>
                     <a:graphicFrameLocks xmlns:a="http://schemas.openxmlformats.org/drawingml/2006/main" noChangeAspect="1"/>
                   </wp:cNvGraphicFramePr>
@@ -5991,6 +5613,613 @@
                         <pic:spPr>
                           <a:xfrm>
                             <a:off x="0" y="0"/>
+                            <a:ext cx="3330919" cy="2028767"/>
+                          </a:xfrm>
+                          <a:prstGeom prst="rect">
+                            <a:avLst/>
+                          </a:prstGeom>
+                        </pic:spPr>
+                      </pic:pic>
+                    </a:graphicData>
+                  </a:graphic>
+                </wp:inline>
+              </w:drawing>
+            </w:r>
+          </w:p>
+          <w:p>
+            <w:r>
+              <w:rPr>
+                <w:noProof/>
+              </w:rPr>
+              <w:drawing>
+                <wp:inline distT="0" distB="0" distL="0" distR="0" wp14:anchorId="3B9C155D" wp14:editId="6DEC6454">
+                  <wp:extent cx="3398520" cy="1258082"/>
+                  <wp:effectExtent l="0" t="0" r="0" b="0"/>
+                  <wp:docPr id="5" name="Picture 5"/>
+                  <wp:cNvGraphicFramePr>
+                    <a:graphicFrameLocks xmlns:a="http://schemas.openxmlformats.org/drawingml/2006/main" noChangeAspect="1"/>
+                  </wp:cNvGraphicFramePr>
+                  <a:graphic xmlns:a="http://schemas.openxmlformats.org/drawingml/2006/main">
+                    <a:graphicData uri="http://schemas.openxmlformats.org/drawingml/2006/picture">
+                      <pic:pic xmlns:pic="http://schemas.openxmlformats.org/drawingml/2006/picture">
+                        <pic:nvPicPr>
+                          <pic:cNvPr id="1" name=""/>
+                          <pic:cNvPicPr/>
+                        </pic:nvPicPr>
+                        <pic:blipFill>
+                          <a:blip r:embed="rId46"/>
+                          <a:stretch>
+                            <a:fillRect/>
+                          </a:stretch>
+                        </pic:blipFill>
+                        <pic:spPr>
+                          <a:xfrm>
+                            <a:off x="0" y="0"/>
+                            <a:ext cx="3449403" cy="1276918"/>
+                          </a:xfrm>
+                          <a:prstGeom prst="rect">
+                            <a:avLst/>
+                          </a:prstGeom>
+                        </pic:spPr>
+                      </pic:pic>
+                    </a:graphicData>
+                  </a:graphic>
+                </wp:inline>
+              </w:drawing>
+            </w:r>
+          </w:p>
+        </w:tc>
+      </w:tr>
+      <w:tr>
+        <w:tc>
+          <w:tcPr>
+            <w:tcW w:w="5270" w:type="dxa"/>
+          </w:tcPr>
+          <w:p>
+            <w:pPr>
+              <w:rPr>
+                <w:color w:val="BF8F00" w:themeColor="accent4" w:themeShade="BF"/>
+              </w:rPr>
+            </w:pPr>
+            <w:r>
+              <w:rPr>
+                <w:color w:val="BF8F00" w:themeColor="accent4" w:themeShade="BF"/>
+              </w:rPr>
+              <w:t>&gt;node --version</w:t>
+            </w:r>
+          </w:p>
+          <w:p>
+            <w:r>
+              <w:t>v16.13.0</w:t>
+            </w:r>
+          </w:p>
+        </w:tc>
+        <w:tc>
+          <w:tcPr>
+            <w:tcW w:w="5520" w:type="dxa"/>
+            <w:vMerge/>
+          </w:tcPr>
+          <w:p/>
+        </w:tc>
+      </w:tr>
+      <w:tr>
+        <w:tc>
+          <w:tcPr>
+            <w:tcW w:w="5270" w:type="dxa"/>
+          </w:tcPr>
+          <w:p>
+            <w:pPr>
+              <w:rPr>
+                <w:color w:val="BF8F00" w:themeColor="accent4" w:themeShade="BF"/>
+              </w:rPr>
+            </w:pPr>
+            <w:r>
+              <w:rPr>
+                <w:color w:val="BF8F00" w:themeColor="accent4" w:themeShade="BF"/>
+              </w:rPr>
+              <w:t>&gt;npm --version</w:t>
+            </w:r>
+          </w:p>
+          <w:p>
+            <w:r>
+              <w:t>8.1.3</w:t>
+            </w:r>
+          </w:p>
+          <w:p>
+            <w:pPr>
+              <w:rPr>
+                <w:b/>
+                <w:bCs/>
+              </w:rPr>
+            </w:pPr>
+            <w:r>
+              <w:rPr>
+                <w:b/>
+                <w:bCs/>
+                <w:color w:val="ED7D31" w:themeColor="accent2"/>
+              </w:rPr>
+              <w:t>Alternate use nvm to install different versions of node</w:t>
+            </w:r>
+          </w:p>
+          <w:p>
+            <w:hyperlink r:id="rId47" w:history="1">
+              <w:r>
+                <w:rPr>
+                  <w:rStyle w:val="Hyperlink"/>
+                </w:rPr>
+                <w:t>https://joachim8675309.medium.com/installing-node-js-with-nvm-4dc469c977d9</w:t>
+              </w:r>
+            </w:hyperlink>
+            <w:r>
+              <w:t xml:space="preserve">  </w:t>
+            </w:r>
+          </w:p>
+          <w:p/>
+        </w:tc>
+        <w:tc>
+          <w:tcPr>
+            <w:tcW w:w="5520" w:type="dxa"/>
+            <w:vMerge/>
+          </w:tcPr>
+          <w:p/>
+        </w:tc>
+      </w:tr>
+      <w:tr>
+        <w:tc>
+          <w:tcPr>
+            <w:tcW w:w="5270" w:type="dxa"/>
+          </w:tcPr>
+          <w:p>
+            <w:r>
+              <w:t xml:space="preserve">&gt;ng </w:t>
+            </w:r>
+            <w:r>
+              <w:t>–</w:t>
+            </w:r>
+            <w:r>
+              <w:t>version</w:t>
+            </w:r>
+          </w:p>
+          <w:p>
+            <w:r>
+              <w:rPr>
+                <w:noProof/>
+              </w:rPr>
+              <w:drawing>
+                <wp:inline distT="0" distB="0" distL="0" distR="0" wp14:anchorId="761C52F8" wp14:editId="3B8E30D0">
+                  <wp:extent cx="3027045" cy="1931867"/>
+                  <wp:effectExtent l="0" t="0" r="1905" b="0"/>
+                  <wp:docPr id="6" name="Picture 6"/>
+                  <wp:cNvGraphicFramePr>
+                    <a:graphicFrameLocks xmlns:a="http://schemas.openxmlformats.org/drawingml/2006/main" noChangeAspect="1"/>
+                  </wp:cNvGraphicFramePr>
+                  <a:graphic xmlns:a="http://schemas.openxmlformats.org/drawingml/2006/main">
+                    <a:graphicData uri="http://schemas.openxmlformats.org/drawingml/2006/picture">
+                      <pic:pic xmlns:pic="http://schemas.openxmlformats.org/drawingml/2006/picture">
+                        <pic:nvPicPr>
+                          <pic:cNvPr id="1" name=""/>
+                          <pic:cNvPicPr/>
+                        </pic:nvPicPr>
+                        <pic:blipFill>
+                          <a:blip r:embed="rId48"/>
+                          <a:stretch>
+                            <a:fillRect/>
+                          </a:stretch>
+                        </pic:blipFill>
+                        <pic:spPr>
+                          <a:xfrm>
+                            <a:off x="0" y="0"/>
+                            <a:ext cx="3046256" cy="1944127"/>
+                          </a:xfrm>
+                          <a:prstGeom prst="rect">
+                            <a:avLst/>
+                          </a:prstGeom>
+                        </pic:spPr>
+                      </pic:pic>
+                    </a:graphicData>
+                  </a:graphic>
+                </wp:inline>
+              </w:drawing>
+            </w:r>
+          </w:p>
+        </w:tc>
+        <w:tc>
+          <w:tcPr>
+            <w:tcW w:w="5520" w:type="dxa"/>
+            <w:vMerge/>
+          </w:tcPr>
+          <w:p/>
+        </w:tc>
+      </w:tr>
+    </w:tbl>
+    <w:p>
+      <w:pPr>
+        <w:rPr>
+          <w:rFonts w:asciiTheme="majorHAnsi" w:eastAsiaTheme="majorEastAsia" w:hAnsiTheme="majorHAnsi" w:cstheme="majorBidi"/>
+          <w:color w:val="2F5496" w:themeColor="accent1" w:themeShade="BF"/>
+          <w:sz w:val="32"/>
+          <w:szCs w:val="32"/>
+        </w:rPr>
+      </w:pPr>
+      <w:bookmarkStart w:id="22" w:name="_Toc103639021"/>
+      <w:bookmarkStart w:id="23" w:name="_Toc103640101"/>
+      <w:r>
+        <w:br w:type="page"/>
+      </w:r>
+    </w:p>
+    <w:p>
+      <w:pPr>
+        <w:pStyle w:val="Heading1"/>
+      </w:pPr>
+      <w:bookmarkStart w:id="24" w:name="_Toc117550457"/>
+      <w:r>
+        <w:lastRenderedPageBreak/>
+        <w:t>Web</w:t>
+      </w:r>
+      <w:r>
+        <w:t xml:space="preserve">Api </w:t>
+      </w:r>
+      <w:r>
+        <w:t>Project</w:t>
+      </w:r>
+      <w:bookmarkEnd w:id="22"/>
+      <w:bookmarkEnd w:id="23"/>
+      <w:bookmarkEnd w:id="24"/>
+    </w:p>
+    <w:p>
+      <w:r>
+        <w:t>Create a base folder to house the projects and files</w:t>
+      </w:r>
+    </w:p>
+    <w:p>
+      <w:pPr>
+        <w:pStyle w:val="Heading2"/>
+      </w:pPr>
+      <w:bookmarkStart w:id="25" w:name="_Toc103640102"/>
+      <w:bookmarkStart w:id="26" w:name="_Toc117550458"/>
+      <w:r>
+        <w:t>Setting up .Net API Project</w:t>
+      </w:r>
+      <w:bookmarkEnd w:id="25"/>
+      <w:bookmarkEnd w:id="26"/>
+    </w:p>
+    <w:tbl>
+      <w:tblPr>
+        <w:tblStyle w:val="TableGrid"/>
+        <w:tblW w:w="0" w:type="auto"/>
+        <w:tblLook w:val="04A0" w:firstRow="1" w:lastRow="0" w:firstColumn="1" w:lastColumn="0" w:noHBand="0" w:noVBand="1"/>
+      </w:tblPr>
+      <w:tblGrid>
+        <w:gridCol w:w="5845"/>
+        <w:gridCol w:w="4945"/>
+      </w:tblGrid>
+      <w:tr>
+        <w:tc>
+          <w:tcPr>
+            <w:tcW w:w="5845" w:type="dxa"/>
+          </w:tcPr>
+          <w:p>
+            <w:pPr>
+              <w:pStyle w:val="Heading3"/>
+              <w:outlineLvl w:val="2"/>
+            </w:pPr>
+            <w:bookmarkStart w:id="27" w:name="_Toc103639023"/>
+            <w:bookmarkStart w:id="28" w:name="_Toc103640103"/>
+            <w:bookmarkStart w:id="29" w:name="_Toc117550459"/>
+            <w:r>
+              <w:t>Create WebAPI Method 1</w:t>
+            </w:r>
+            <w:bookmarkEnd w:id="27"/>
+            <w:bookmarkEnd w:id="28"/>
+            <w:bookmarkEnd w:id="29"/>
+          </w:p>
+          <w:p>
+            <w:pPr>
+              <w:rPr>
+                <w:color w:val="BF8F00" w:themeColor="accent4" w:themeShade="BF"/>
+              </w:rPr>
+            </w:pPr>
+            <w:r>
+              <w:rPr>
+                <w:color w:val="BF8F00" w:themeColor="accent4" w:themeShade="BF"/>
+              </w:rPr>
+              <w:t>&gt;dotnet new sln</w:t>
+            </w:r>
+          </w:p>
+          <w:p>
+            <w:r>
+              <w:t>Solution name the same as the container folder</w:t>
+            </w:r>
+          </w:p>
+          <w:p>
+            <w:pPr>
+              <w:rPr>
+                <w:color w:val="BF8F00" w:themeColor="accent4" w:themeShade="BF"/>
+              </w:rPr>
+            </w:pPr>
+            <w:r>
+              <w:rPr>
+                <w:color w:val="BF8F00" w:themeColor="accent4" w:themeShade="BF"/>
+              </w:rPr>
+              <w:t>&gt; dotnet new sln --name MySolution</w:t>
+            </w:r>
+          </w:p>
+          <w:p>
+            <w:r>
+              <w:t>Solution name with custom name</w:t>
+            </w:r>
+          </w:p>
+          <w:p>
+            <w:pPr>
+              <w:rPr>
+                <w:color w:val="BF8F00" w:themeColor="accent4" w:themeShade="BF"/>
+              </w:rPr>
+            </w:pPr>
+            <w:r>
+              <w:rPr>
+                <w:color w:val="BF8F00" w:themeColor="accent4" w:themeShade="BF"/>
+              </w:rPr>
+              <w:t>&gt;dotnet new webapi -o M</w:t>
+            </w:r>
+            <w:r>
+              <w:rPr>
+                <w:color w:val="BF8F00" w:themeColor="accent4" w:themeShade="BF"/>
+              </w:rPr>
+              <w:t>SC</w:t>
+            </w:r>
+            <w:r>
+              <w:rPr>
+                <w:color w:val="BF8F00" w:themeColor="accent4" w:themeShade="BF"/>
+              </w:rPr>
+              <w:t>.WebApi</w:t>
+            </w:r>
+          </w:p>
+          <w:p>
+            <w:r>
+              <w:t xml:space="preserve">Create a new project with name MCS.WebApi </w:t>
+            </w:r>
+          </w:p>
+          <w:p>
+            <w:pPr>
+              <w:rPr>
+                <w:color w:val="BF8F00" w:themeColor="accent4" w:themeShade="BF"/>
+              </w:rPr>
+            </w:pPr>
+            <w:r>
+              <w:rPr>
+                <w:color w:val="BF8F00" w:themeColor="accent4" w:themeShade="BF"/>
+              </w:rPr>
+              <w:t>&gt;dotnet sln add M</w:t>
+            </w:r>
+            <w:r>
+              <w:rPr>
+                <w:color w:val="BF8F00" w:themeColor="accent4" w:themeShade="BF"/>
+              </w:rPr>
+              <w:t>SC</w:t>
+            </w:r>
+            <w:r>
+              <w:rPr>
+                <w:color w:val="BF8F00" w:themeColor="accent4" w:themeShade="BF"/>
+              </w:rPr>
+              <w:t>.WebApi</w:t>
+            </w:r>
+          </w:p>
+          <w:p>
+            <w:r>
+              <w:t>Add the project to the solution</w:t>
+            </w:r>
+          </w:p>
+          <w:p>
+            <w:pPr>
+              <w:pStyle w:val="Heading3"/>
+              <w:outlineLvl w:val="2"/>
+            </w:pPr>
+            <w:bookmarkStart w:id="30" w:name="_Toc103639024"/>
+            <w:bookmarkStart w:id="31" w:name="_Toc103640104"/>
+            <w:bookmarkStart w:id="32" w:name="_Toc117550460"/>
+            <w:r>
+              <w:t>Create WebAPI Method 2</w:t>
+            </w:r>
+            <w:bookmarkEnd w:id="30"/>
+            <w:bookmarkEnd w:id="31"/>
+            <w:bookmarkEnd w:id="32"/>
+          </w:p>
+          <w:p>
+            <w:pPr>
+              <w:rPr>
+                <w:color w:val="BF8F00" w:themeColor="accent4" w:themeShade="BF"/>
+              </w:rPr>
+            </w:pPr>
+            <w:r>
+              <w:rPr>
+                <w:color w:val="BF8F00" w:themeColor="accent4" w:themeShade="BF"/>
+              </w:rPr>
+              <w:t>&gt;dotnet new webapi -o M</w:t>
+            </w:r>
+            <w:r>
+              <w:rPr>
+                <w:color w:val="BF8F00" w:themeColor="accent4" w:themeShade="BF"/>
+              </w:rPr>
+              <w:t>SC</w:t>
+            </w:r>
+            <w:r>
+              <w:rPr>
+                <w:color w:val="BF8F00" w:themeColor="accent4" w:themeShade="BF"/>
+              </w:rPr>
+              <w:t>.WebApi -n MCS.WebApi</w:t>
+            </w:r>
+          </w:p>
+          <w:p>
+            <w:pPr>
+              <w:pStyle w:val="Heading3"/>
+              <w:outlineLvl w:val="2"/>
+            </w:pPr>
+            <w:bookmarkStart w:id="33" w:name="_Toc103639025"/>
+            <w:bookmarkStart w:id="34" w:name="_Toc103640105"/>
+            <w:bookmarkStart w:id="35" w:name="_Toc117550461"/>
+            <w:r>
+              <w:t>Tidy up the Solution</w:t>
+            </w:r>
+            <w:bookmarkEnd w:id="33"/>
+            <w:bookmarkEnd w:id="34"/>
+            <w:bookmarkEnd w:id="35"/>
+          </w:p>
+          <w:p>
+            <w:r>
+              <w:t>File &gt; Preference &gt; Settings and then type “Exclude”</w:t>
+            </w:r>
+          </w:p>
+          <w:p>
+            <w:r>
+              <w:t>Exclude Bin and obj folder by following the examples</w:t>
+            </w:r>
+          </w:p>
+        </w:tc>
+        <w:tc>
+          <w:tcPr>
+            <w:tcW w:w="4945" w:type="dxa"/>
+          </w:tcPr>
+          <w:p>
+            <w:pPr>
+              <w:pStyle w:val="Heading3"/>
+              <w:outlineLvl w:val="2"/>
+            </w:pPr>
+            <w:bookmarkStart w:id="36" w:name="_Toc117550462"/>
+            <w:r>
+              <w:t>Actual Commands used for creating the api</w:t>
+            </w:r>
+            <w:bookmarkEnd w:id="36"/>
+          </w:p>
+          <w:p>
+            <w:r>
+              <w:t>Create a dir to house web api solution and project</w:t>
+            </w:r>
+          </w:p>
+          <w:p>
+            <w:pPr>
+              <w:rPr>
+                <w:color w:val="BF8F00" w:themeColor="accent4" w:themeShade="BF"/>
+              </w:rPr>
+            </w:pPr>
+            <w:r>
+              <w:rPr>
+                <w:color w:val="BF8F00" w:themeColor="accent4" w:themeShade="BF"/>
+              </w:rPr>
+              <w:t>&gt;md MySocialConnect-API</w:t>
+            </w:r>
+          </w:p>
+          <w:p>
+            <w:r>
+              <w:t>cd into new dir</w:t>
+            </w:r>
+          </w:p>
+          <w:p>
+            <w:pPr>
+              <w:rPr>
+                <w:color w:val="BF8F00" w:themeColor="accent4" w:themeShade="BF"/>
+              </w:rPr>
+            </w:pPr>
+            <w:r>
+              <w:rPr>
+                <w:color w:val="BF8F00" w:themeColor="accent4" w:themeShade="BF"/>
+              </w:rPr>
+              <w:t>&gt;cd MySocialConnect-API</w:t>
+            </w:r>
+          </w:p>
+          <w:p>
+            <w:r>
+              <w:t>Create a new solution</w:t>
+            </w:r>
+          </w:p>
+          <w:p>
+            <w:pPr>
+              <w:rPr>
+                <w:color w:val="BF8F00" w:themeColor="accent4" w:themeShade="BF"/>
+              </w:rPr>
+            </w:pPr>
+            <w:r>
+              <w:rPr>
+                <w:color w:val="BF8F00" w:themeColor="accent4" w:themeShade="BF"/>
+              </w:rPr>
+              <w:t>&gt;dotnet new sln --name MSC-API</w:t>
+            </w:r>
+          </w:p>
+          <w:p>
+            <w:r>
+              <w:t>Create a new WebApi project</w:t>
+            </w:r>
+          </w:p>
+          <w:p>
+            <w:pPr>
+              <w:rPr>
+                <w:color w:val="BF8F00" w:themeColor="accent4" w:themeShade="BF"/>
+              </w:rPr>
+            </w:pPr>
+            <w:r>
+              <w:rPr>
+                <w:color w:val="BF8F00" w:themeColor="accent4" w:themeShade="BF"/>
+              </w:rPr>
+              <w:t>&gt;dotnet new webapi -o MSC.Api</w:t>
+            </w:r>
+          </w:p>
+          <w:p>
+            <w:r>
+              <w:t>Add the project to the solution</w:t>
+            </w:r>
+          </w:p>
+          <w:p>
+            <w:pPr>
+              <w:rPr>
+                <w:color w:val="BF8F00" w:themeColor="accent4" w:themeShade="BF"/>
+              </w:rPr>
+            </w:pPr>
+            <w:r>
+              <w:rPr>
+                <w:color w:val="BF8F00" w:themeColor="accent4" w:themeShade="BF"/>
+              </w:rPr>
+              <w:t>&gt;dotnet sln add MSC.Api</w:t>
+            </w:r>
+          </w:p>
+          <w:p>
+            <w:pPr>
+              <w:pStyle w:val="Heading3"/>
+              <w:outlineLvl w:val="2"/>
+            </w:pPr>
+            <w:bookmarkStart w:id="37" w:name="_Toc117550463"/>
+            <w:r>
+              <w:t>Folder Structure</w:t>
+            </w:r>
+            <w:bookmarkEnd w:id="37"/>
+          </w:p>
+          <w:p>
+            <w:r>
+              <w:rPr>
+                <w:noProof/>
+              </w:rPr>
+              <w:drawing>
+                <wp:inline distT="0" distB="0" distL="0" distR="0" wp14:anchorId="49588034" wp14:editId="63A146A0">
+                  <wp:extent cx="1894058" cy="1996440"/>
+                  <wp:effectExtent l="0" t="0" r="0" b="3810"/>
+                  <wp:docPr id="1" name="Picture 1"/>
+                  <wp:cNvGraphicFramePr>
+                    <a:graphicFrameLocks xmlns:a="http://schemas.openxmlformats.org/drawingml/2006/main" noChangeAspect="1"/>
+                  </wp:cNvGraphicFramePr>
+                  <a:graphic xmlns:a="http://schemas.openxmlformats.org/drawingml/2006/main">
+                    <a:graphicData uri="http://schemas.openxmlformats.org/drawingml/2006/picture">
+                      <pic:pic xmlns:pic="http://schemas.openxmlformats.org/drawingml/2006/picture">
+                        <pic:nvPicPr>
+                          <pic:cNvPr id="1" name=""/>
+                          <pic:cNvPicPr/>
+                        </pic:nvPicPr>
+                        <pic:blipFill>
+                          <a:blip r:embed="rId49"/>
+                          <a:stretch>
+                            <a:fillRect/>
+                          </a:stretch>
+                        </pic:blipFill>
+                        <pic:spPr>
+                          <a:xfrm>
+                            <a:off x="0" y="0"/>
                             <a:ext cx="1905080" cy="2008058"/>
                           </a:xfrm>
                           <a:prstGeom prst="rect">
@@ -6011,11 +6240,11 @@
       <w:pPr>
         <w:pStyle w:val="Heading2"/>
       </w:pPr>
-      <w:bookmarkStart w:id="36" w:name="_Toc116677880"/>
+      <w:bookmarkStart w:id="38" w:name="_Toc117550464"/>
       <w:r>
         <w:t>Updating the ApplicationURL</w:t>
       </w:r>
-      <w:bookmarkEnd w:id="36"/>
+      <w:bookmarkEnd w:id="38"/>
     </w:p>
     <w:p>
       <w:r>
@@ -6088,11 +6317,11 @@
       <w:pPr>
         <w:pStyle w:val="Heading2"/>
       </w:pPr>
-      <w:bookmarkStart w:id="37" w:name="_Toc116677881"/>
+      <w:bookmarkStart w:id="39" w:name="_Toc117550465"/>
       <w:r>
         <w:t>Running .Net API Project</w:t>
       </w:r>
-      <w:bookmarkEnd w:id="37"/>
+      <w:bookmarkEnd w:id="39"/>
     </w:p>
     <w:tbl>
       <w:tblPr>
@@ -6117,7 +6346,7 @@
                 <w:numId w:val="23"/>
               </w:numPr>
             </w:pPr>
-            <w:bookmarkStart w:id="38" w:name="_Hlk106830644"/>
+            <w:bookmarkStart w:id="40" w:name="_Hlk106830644"/>
             <w:r>
               <w:t>Open command prompt and navigate to “</w:t>
             </w:r>
@@ -6211,7 +6440,7 @@
                           <pic:cNvPicPr/>
                         </pic:nvPicPr>
                         <pic:blipFill>
-                          <a:blip r:embed="rId46"/>
+                          <a:blip r:embed="rId50"/>
                           <a:stretch>
                             <a:fillRect/>
                           </a:stretch>
@@ -6236,12 +6465,12 @@
       </w:tr>
     </w:tbl>
     <w:p>
-      <w:bookmarkStart w:id="39" w:name="_Hlk106830665"/>
-      <w:bookmarkEnd w:id="38"/>
+      <w:bookmarkStart w:id="41" w:name="_Hlk106830665"/>
+      <w:bookmarkEnd w:id="40"/>
       <w:r>
         <w:t xml:space="preserve">Then go to </w:t>
       </w:r>
-      <w:bookmarkEnd w:id="39"/>
+      <w:bookmarkEnd w:id="41"/>
       <w:r>
         <w:fldChar w:fldCharType="begin"/>
       </w:r>
@@ -6269,7 +6498,7 @@
       <w:r>
         <w:t xml:space="preserve"> or </w:t>
       </w:r>
-      <w:hyperlink r:id="rId47" w:history="1">
+      <w:hyperlink r:id="rId51" w:history="1">
         <w:r>
           <w:rPr>
             <w:rStyle w:val="Hyperlink"/>
@@ -6317,12 +6546,12 @@
       <w:pPr>
         <w:pStyle w:val="Heading2"/>
       </w:pPr>
-      <w:bookmarkStart w:id="40" w:name="_Toc116677882"/>
+      <w:bookmarkStart w:id="42" w:name="_Toc117550466"/>
       <w:r>
         <w:lastRenderedPageBreak/>
         <w:t>Switching to Classic hosting model</w:t>
       </w:r>
-      <w:bookmarkEnd w:id="40"/>
+      <w:bookmarkEnd w:id="42"/>
     </w:p>
     <w:p>
       <w:r>
@@ -6382,7 +6611,7 @@
       <w:r>
         <w:t xml:space="preserve">Also go to MSC.Api/Properties and open launchSettings.json file. Change the launchUrl. For this following this link </w:t>
       </w:r>
-      <w:hyperlink r:id="rId48" w:history="1">
+      <w:hyperlink r:id="rId52" w:history="1">
         <w:r>
           <w:rPr>
             <w:rStyle w:val="Hyperlink"/>
@@ -6398,11 +6627,11 @@
       <w:pPr>
         <w:pStyle w:val="Heading2"/>
       </w:pPr>
-      <w:bookmarkStart w:id="41" w:name="_Toc116677883"/>
+      <w:bookmarkStart w:id="43" w:name="_Toc117550467"/>
       <w:r>
         <w:t>Implicit Using Statement</w:t>
       </w:r>
-      <w:bookmarkEnd w:id="41"/>
+      <w:bookmarkEnd w:id="43"/>
     </w:p>
     <w:tbl>
       <w:tblPr>
@@ -6470,7 +6699,7 @@
                           <pic:cNvPicPr/>
                         </pic:nvPicPr>
                         <pic:blipFill>
-                          <a:blip r:embed="rId49"/>
+                          <a:blip r:embed="rId53"/>
                           <a:stretch>
                             <a:fillRect/>
                           </a:stretch>
@@ -6529,11 +6758,11 @@
               <w:pStyle w:val="Heading3"/>
               <w:outlineLvl w:val="2"/>
             </w:pPr>
-            <w:bookmarkStart w:id="42" w:name="_Toc116677884"/>
+            <w:bookmarkStart w:id="44" w:name="_Toc117550468"/>
             <w:r>
               <w:t>Program.cs</w:t>
             </w:r>
-            <w:bookmarkEnd w:id="42"/>
+            <w:bookmarkEnd w:id="44"/>
           </w:p>
           <w:p>
             <w:r>
@@ -6596,11 +6825,11 @@
               <w:pStyle w:val="Heading3"/>
               <w:outlineLvl w:val="2"/>
             </w:pPr>
-            <w:bookmarkStart w:id="43" w:name="_Toc116677885"/>
+            <w:bookmarkStart w:id="45" w:name="_Toc117550469"/>
             <w:r>
               <w:t>WeatherForecast.cs</w:t>
             </w:r>
-            <w:bookmarkEnd w:id="43"/>
+            <w:bookmarkEnd w:id="45"/>
           </w:p>
           <w:p>
             <w:r>
@@ -6631,11 +6860,11 @@
               <w:pStyle w:val="Heading3"/>
               <w:outlineLvl w:val="2"/>
             </w:pPr>
-            <w:bookmarkStart w:id="44" w:name="_Toc116677886"/>
+            <w:bookmarkStart w:id="46" w:name="_Toc117550470"/>
             <w:r>
               <w:t>/Controller/WeatherForecastController</w:t>
             </w:r>
-            <w:bookmarkEnd w:id="44"/>
+            <w:bookmarkEnd w:id="46"/>
           </w:p>
           <w:p>
             <w:r>
@@ -6715,11 +6944,11 @@
       <w:pPr>
         <w:pStyle w:val="Heading2"/>
       </w:pPr>
-      <w:bookmarkStart w:id="45" w:name="_Toc116677887"/>
+      <w:bookmarkStart w:id="47" w:name="_Toc117550471"/>
       <w:r>
         <w:t>Nullable Enabled</w:t>
       </w:r>
-      <w:bookmarkEnd w:id="45"/>
+      <w:bookmarkEnd w:id="47"/>
     </w:p>
     <w:tbl>
       <w:tblPr>
@@ -6768,7 +6997,7 @@
                           <pic:cNvPicPr/>
                         </pic:nvPicPr>
                         <pic:blipFill>
-                          <a:blip r:embed="rId50"/>
+                          <a:blip r:embed="rId54"/>
                           <a:stretch>
                             <a:fillRect/>
                           </a:stretch>
@@ -6815,7 +7044,7 @@
                           <pic:cNvPicPr/>
                         </pic:nvPicPr>
                         <pic:blipFill>
-                          <a:blip r:embed="rId51"/>
+                          <a:blip r:embed="rId55"/>
                           <a:stretch>
                             <a:fillRect/>
                           </a:stretch>
@@ -6843,14 +7072,14 @@
       <w:pPr>
         <w:pStyle w:val="Heading2"/>
       </w:pPr>
-      <w:bookmarkStart w:id="46" w:name="_Toc116677888"/>
+      <w:bookmarkStart w:id="48" w:name="_Toc117550472"/>
       <w:r>
         <w:t>Web</w:t>
       </w:r>
       <w:r>
         <w:t>Api Folder Structure</w:t>
       </w:r>
-      <w:bookmarkEnd w:id="46"/>
+      <w:bookmarkEnd w:id="48"/>
     </w:p>
     <w:p>
       <w:r>
@@ -6985,12 +7214,12 @@
       <w:pPr>
         <w:pStyle w:val="Heading1"/>
       </w:pPr>
-      <w:bookmarkStart w:id="47" w:name="_Toc116677889"/>
+      <w:bookmarkStart w:id="49" w:name="_Toc117550473"/>
       <w:r>
         <w:lastRenderedPageBreak/>
         <w:t>Angular Project</w:t>
       </w:r>
-      <w:bookmarkEnd w:id="47"/>
+      <w:bookmarkEnd w:id="49"/>
     </w:p>
     <w:tbl>
       <w:tblPr>
@@ -7020,11 +7249,11 @@
               <w:pStyle w:val="Heading2"/>
               <w:outlineLvl w:val="1"/>
             </w:pPr>
-            <w:bookmarkStart w:id="48" w:name="_Toc116677890"/>
+            <w:bookmarkStart w:id="50" w:name="_Toc117550474"/>
             <w:r>
               <w:t>Creating Angular App</w:t>
             </w:r>
-            <w:bookmarkEnd w:id="48"/>
+            <w:bookmarkEnd w:id="50"/>
           </w:p>
           <w:p>
             <w:r>
@@ -7129,11 +7358,11 @@
               <w:pStyle w:val="Heading2"/>
               <w:outlineLvl w:val="1"/>
             </w:pPr>
-            <w:bookmarkStart w:id="49" w:name="_Toc116677891"/>
+            <w:bookmarkStart w:id="51" w:name="_Toc117550475"/>
             <w:r>
               <w:t>Project Structure</w:t>
             </w:r>
-            <w:bookmarkEnd w:id="49"/>
+            <w:bookmarkEnd w:id="51"/>
           </w:p>
           <w:p>
             <w:r>
@@ -7228,11 +7457,11 @@
       <w:pPr>
         <w:pStyle w:val="Heading2"/>
       </w:pPr>
-      <w:bookmarkStart w:id="50" w:name="_Toc116677892"/>
+      <w:bookmarkStart w:id="52" w:name="_Toc117550476"/>
       <w:r>
         <w:t>Adding font-awesome</w:t>
       </w:r>
-      <w:bookmarkEnd w:id="50"/>
+      <w:bookmarkEnd w:id="52"/>
     </w:p>
     <w:tbl>
       <w:tblPr>
@@ -7285,11 +7514,11 @@
               <w:pStyle w:val="Heading3"/>
               <w:outlineLvl w:val="2"/>
             </w:pPr>
-            <w:bookmarkStart w:id="51" w:name="_Toc116677893"/>
+            <w:bookmarkStart w:id="53" w:name="_Toc117550477"/>
             <w:r>
               <w:t>package.json</w:t>
             </w:r>
-            <w:bookmarkEnd w:id="51"/>
+            <w:bookmarkEnd w:id="53"/>
           </w:p>
           <w:p>
             <w:pPr>
@@ -7344,11 +7573,11 @@
               <w:pStyle w:val="Heading3"/>
               <w:outlineLvl w:val="2"/>
             </w:pPr>
-            <w:bookmarkStart w:id="52" w:name="_Toc116677894"/>
+            <w:bookmarkStart w:id="54" w:name="_Toc117550478"/>
             <w:r>
               <w:t>angular.json</w:t>
             </w:r>
-            <w:bookmarkEnd w:id="52"/>
+            <w:bookmarkEnd w:id="54"/>
           </w:p>
           <w:p>
             <w:r>
@@ -7402,11 +7631,11 @@
       <w:pPr>
         <w:pStyle w:val="Heading2"/>
       </w:pPr>
-      <w:bookmarkStart w:id="53" w:name="_Toc116677895"/>
+      <w:bookmarkStart w:id="55" w:name="_Toc117550479"/>
       <w:r>
         <w:t>Adding ngx-bootstrap, ngx-toastr, ngx-spinner, ng2 file upload</w:t>
       </w:r>
-      <w:bookmarkEnd w:id="53"/>
+      <w:bookmarkEnd w:id="55"/>
     </w:p>
     <w:tbl>
       <w:tblPr>
@@ -7444,7 +7673,7 @@
                 <w:numId w:val="18"/>
               </w:numPr>
             </w:pPr>
-            <w:hyperlink r:id="rId52" w:anchor="/documentation" w:history="1">
+            <w:hyperlink r:id="rId56" w:anchor="/documentation" w:history="1">
               <w:r>
                 <w:rPr>
                   <w:rStyle w:val="Hyperlink"/>
@@ -7461,7 +7690,7 @@
                 <w:numId w:val="18"/>
               </w:numPr>
             </w:pPr>
-            <w:hyperlink r:id="rId53" w:anchor="/documentation" w:history="1">
+            <w:hyperlink r:id="rId57" w:anchor="/documentation" w:history="1">
               <w:r>
                 <w:rPr>
                   <w:rStyle w:val="Hyperlink"/>
@@ -7478,7 +7707,7 @@
                 <w:numId w:val="18"/>
               </w:numPr>
             </w:pPr>
-            <w:hyperlink r:id="rId54" w:anchor="/documentation" w:history="1">
+            <w:hyperlink r:id="rId58" w:anchor="/documentation" w:history="1">
               <w:r>
                 <w:rPr>
                   <w:rStyle w:val="Hyperlink"/>
@@ -7488,14 +7717,14 @@
             </w:hyperlink>
           </w:p>
           <w:p>
-            <w:bookmarkStart w:id="54" w:name="_Toc116677896"/>
+            <w:bookmarkStart w:id="56" w:name="_Toc117550480"/>
             <w:r>
               <w:rPr>
                 <w:rStyle w:val="Heading3Char"/>
               </w:rPr>
               <w:t>To install</w:t>
             </w:r>
-            <w:bookmarkEnd w:id="54"/>
+            <w:bookmarkEnd w:id="56"/>
           </w:p>
           <w:p>
             <w:pPr>
@@ -7533,7 +7762,7 @@
               </w:rPr>
               <w:t xml:space="preserve">&gt;npm install </w:t>
             </w:r>
-            <w:hyperlink r:id="rId55" w:history="1">
+            <w:hyperlink r:id="rId59" w:history="1">
               <w:r>
                 <w:rPr>
                   <w:rStyle w:val="Hyperlink"/>
@@ -7566,7 +7795,7 @@
               </w:rPr>
               <w:t xml:space="preserve"> </w:t>
             </w:r>
-            <w:hyperlink r:id="rId56" w:history="1">
+            <w:hyperlink r:id="rId60" w:history="1">
               <w:r>
                 <w:rPr>
                   <w:rStyle w:val="Hyperlink"/>
@@ -7649,14 +7878,14 @@
               <w:pStyle w:val="Heading3"/>
               <w:outlineLvl w:val="2"/>
             </w:pPr>
-            <w:bookmarkStart w:id="55" w:name="_Toc116677897"/>
+            <w:bookmarkStart w:id="57" w:name="_Toc117550481"/>
             <w:r>
               <w:t>p</w:t>
             </w:r>
             <w:r>
               <w:t>ackage.json</w:t>
             </w:r>
-            <w:bookmarkEnd w:id="55"/>
+            <w:bookmarkEnd w:id="57"/>
           </w:p>
           <w:p>
             <w:pPr>
@@ -7813,11 +8042,11 @@
               <w:pStyle w:val="Heading3"/>
               <w:outlineLvl w:val="2"/>
             </w:pPr>
-            <w:bookmarkStart w:id="56" w:name="_Toc116677898"/>
+            <w:bookmarkStart w:id="58" w:name="_Toc117550482"/>
             <w:r>
               <w:t>angular.json styles array</w:t>
             </w:r>
-            <w:bookmarkEnd w:id="56"/>
+            <w:bookmarkEnd w:id="58"/>
           </w:p>
           <w:p>
             <w:r>
@@ -7975,12 +8204,12 @@
               <w:pStyle w:val="Heading3"/>
               <w:outlineLvl w:val="2"/>
             </w:pPr>
-            <w:bookmarkStart w:id="57" w:name="_Toc116677899"/>
+            <w:bookmarkStart w:id="59" w:name="_Toc117550483"/>
             <w:r>
               <w:lastRenderedPageBreak/>
               <w:t>app.module.ts</w:t>
             </w:r>
-            <w:bookmarkEnd w:id="57"/>
+            <w:bookmarkEnd w:id="59"/>
           </w:p>
           <w:p>
             <w:r>
@@ -8551,7 +8780,7 @@
       <w:pPr>
         <w:pStyle w:val="Heading1"/>
       </w:pPr>
-      <w:bookmarkStart w:id="58" w:name="_Toc116677900"/>
+      <w:bookmarkStart w:id="60" w:name="_Toc117550484"/>
       <w:r>
         <w:lastRenderedPageBreak/>
         <w:t>E</w:t>
@@ -8559,13 +8788,13 @@
       <w:r>
         <w:t>xtensions and Packages</w:t>
       </w:r>
-      <w:bookmarkEnd w:id="58"/>
+      <w:bookmarkEnd w:id="60"/>
     </w:p>
     <w:p>
       <w:pPr>
         <w:pStyle w:val="Heading2"/>
       </w:pPr>
-      <w:bookmarkStart w:id="59" w:name="_Toc116677901"/>
+      <w:bookmarkStart w:id="61" w:name="_Toc117550485"/>
       <w:r>
         <w:t>Adding c# related extensions</w:t>
       </w:r>
@@ -8575,7 +8804,7 @@
       <w:r>
         <w:t xml:space="preserve"> in VS Code</w:t>
       </w:r>
-      <w:bookmarkEnd w:id="59"/>
+      <w:bookmarkEnd w:id="61"/>
     </w:p>
     <w:tbl>
       <w:tblPr>
@@ -8767,11 +8996,11 @@
       <w:pPr>
         <w:pStyle w:val="Heading2"/>
       </w:pPr>
-      <w:bookmarkStart w:id="60" w:name="_Toc116677902"/>
+      <w:bookmarkStart w:id="62" w:name="_Toc117550486"/>
       <w:r>
         <w:t>Angular Extensions</w:t>
       </w:r>
-      <w:bookmarkEnd w:id="60"/>
+      <w:bookmarkEnd w:id="62"/>
     </w:p>
     <w:tbl>
       <w:tblPr>
@@ -8929,11 +9158,11 @@
       <w:pPr>
         <w:pStyle w:val="Heading2"/>
       </w:pPr>
-      <w:bookmarkStart w:id="61" w:name="_Toc116677903"/>
+      <w:bookmarkStart w:id="63" w:name="_Toc117550487"/>
       <w:r>
         <w:t>Adding Packages</w:t>
       </w:r>
-      <w:bookmarkEnd w:id="61"/>
+      <w:bookmarkEnd w:id="63"/>
     </w:p>
     <w:p>
       <w:pPr>
@@ -9136,8 +9365,8 @@
       </w:pPr>
     </w:p>
     <w:sectPr>
-      <w:headerReference w:type="default" r:id="rId57"/>
-      <w:footerReference w:type="default" r:id="rId58"/>
+      <w:headerReference w:type="default" r:id="rId61"/>
+      <w:footerReference w:type="default" r:id="rId62"/>
       <w:pgSz w:w="12240" w:h="15840"/>
       <w:pgMar w:top="720" w:right="720" w:bottom="720" w:left="720" w:header="720" w:footer="720" w:gutter="0"/>
       <w:cols w:space="720"/>

</xml_diff>

<commit_message>
0035 WebApi - UnitOfwork - Query Optimization - FinishingTouches 0036 Angular - UnitOfwork - Confirmation - Scrolling - FinishingTouches
</commit_message>
<xml_diff>
--- a/Documents/0001 Project - Basic Info - Setup.docx
+++ b/Documents/0001 Project - Basic Info - Setup.docx
@@ -3721,7 +3721,21 @@
           <w:rPr>
             <w:rStyle w:val="Hyperlink"/>
           </w:rPr>
-          <w:t>0002 VS Code DotNet Angular Commands.docx</w:t>
+          <w:t xml:space="preserve">0002 VS Code </w:t>
+        </w:r>
+        <w:proofErr w:type="spellStart"/>
+        <w:r>
+          <w:rPr>
+            <w:rStyle w:val="Hyperlink"/>
+          </w:rPr>
+          <w:t>DotNet</w:t>
+        </w:r>
+        <w:proofErr w:type="spellEnd"/>
+        <w:r>
+          <w:rPr>
+            <w:rStyle w:val="Hyperlink"/>
+          </w:rPr>
+          <w:t xml:space="preserve"> Angular Commands.docx</w:t>
         </w:r>
       </w:hyperlink>
     </w:p>
@@ -3760,7 +3774,35 @@
           <w:rPr>
             <w:rStyle w:val="Hyperlink"/>
           </w:rPr>
-          <w:t>0004 Basic Setup - EntityFrameWork Setup Code First - DBContext - Sqlite.docx</w:t>
+          <w:t xml:space="preserve">0004 Basic Setup - </w:t>
+        </w:r>
+        <w:proofErr w:type="spellStart"/>
+        <w:r>
+          <w:rPr>
+            <w:rStyle w:val="Hyperlink"/>
+          </w:rPr>
+          <w:t>EntityFrameWork</w:t>
+        </w:r>
+        <w:proofErr w:type="spellEnd"/>
+        <w:r>
+          <w:rPr>
+            <w:rStyle w:val="Hyperlink"/>
+          </w:rPr>
+          <w:t xml:space="preserve"> Setup Code First - </w:t>
+        </w:r>
+        <w:proofErr w:type="spellStart"/>
+        <w:r>
+          <w:rPr>
+            <w:rStyle w:val="Hyperlink"/>
+          </w:rPr>
+          <w:t>DBContext</w:t>
+        </w:r>
+        <w:proofErr w:type="spellEnd"/>
+        <w:r>
+          <w:rPr>
+            <w:rStyle w:val="Hyperlink"/>
+          </w:rPr>
+          <w:t xml:space="preserve"> - Sqlite.docx</w:t>
         </w:r>
       </w:hyperlink>
     </w:p>
@@ -3782,7 +3824,21 @@
           <w:rPr>
             <w:rStyle w:val="Hyperlink"/>
           </w:rPr>
-          <w:t>0005 WebApi Controllers - Repository - Dependency Injection.docx</w:t>
+          <w:t xml:space="preserve">0005 </w:t>
+        </w:r>
+        <w:proofErr w:type="spellStart"/>
+        <w:r>
+          <w:rPr>
+            <w:rStyle w:val="Hyperlink"/>
+          </w:rPr>
+          <w:t>WebApi</w:t>
+        </w:r>
+        <w:proofErr w:type="spellEnd"/>
+        <w:r>
+          <w:rPr>
+            <w:rStyle w:val="Hyperlink"/>
+          </w:rPr>
+          <w:t xml:space="preserve"> Controllers - Repository - Dependency Injection.docx</w:t>
         </w:r>
       </w:hyperlink>
     </w:p>
@@ -3826,7 +3882,49 @@
           <w:rPr>
             <w:rStyle w:val="Hyperlink"/>
           </w:rPr>
-          <w:t>0007 WebApi BaseApiControler - UserAuth - JWT Token - Auth Middleware.docx</w:t>
+          <w:t xml:space="preserve">0007 </w:t>
+        </w:r>
+        <w:proofErr w:type="spellStart"/>
+        <w:r>
+          <w:rPr>
+            <w:rStyle w:val="Hyperlink"/>
+          </w:rPr>
+          <w:t>WebApi</w:t>
+        </w:r>
+        <w:proofErr w:type="spellEnd"/>
+        <w:r>
+          <w:rPr>
+            <w:rStyle w:val="Hyperlink"/>
+          </w:rPr>
+          <w:t xml:space="preserve"> </w:t>
+        </w:r>
+        <w:proofErr w:type="spellStart"/>
+        <w:r>
+          <w:rPr>
+            <w:rStyle w:val="Hyperlink"/>
+          </w:rPr>
+          <w:t>BaseApiControler</w:t>
+        </w:r>
+        <w:proofErr w:type="spellEnd"/>
+        <w:r>
+          <w:rPr>
+            <w:rStyle w:val="Hyperlink"/>
+          </w:rPr>
+          <w:t xml:space="preserve"> - </w:t>
+        </w:r>
+        <w:proofErr w:type="spellStart"/>
+        <w:r>
+          <w:rPr>
+            <w:rStyle w:val="Hyperlink"/>
+          </w:rPr>
+          <w:t>UserAuth</w:t>
+        </w:r>
+        <w:proofErr w:type="spellEnd"/>
+        <w:r>
+          <w:rPr>
+            <w:rStyle w:val="Hyperlink"/>
+          </w:rPr>
+          <w:t xml:space="preserve"> - JWT Token - Auth Middleware.docx</w:t>
         </w:r>
       </w:hyperlink>
     </w:p>
@@ -3877,7 +3975,49 @@
           <w:rPr>
             <w:rStyle w:val="Hyperlink"/>
           </w:rPr>
-          <w:t>0010 Angular Routing - SharedModule - NavLinks – ToastNotification – RouteGuard.docx</w:t>
+          <w:t xml:space="preserve">0010 Angular Routing - </w:t>
+        </w:r>
+        <w:proofErr w:type="spellStart"/>
+        <w:r>
+          <w:rPr>
+            <w:rStyle w:val="Hyperlink"/>
+          </w:rPr>
+          <w:t>SharedModule</w:t>
+        </w:r>
+        <w:proofErr w:type="spellEnd"/>
+        <w:r>
+          <w:rPr>
+            <w:rStyle w:val="Hyperlink"/>
+          </w:rPr>
+          <w:t xml:space="preserve"> - </w:t>
+        </w:r>
+        <w:proofErr w:type="spellStart"/>
+        <w:r>
+          <w:rPr>
+            <w:rStyle w:val="Hyperlink"/>
+          </w:rPr>
+          <w:t>NavLinks</w:t>
+        </w:r>
+        <w:proofErr w:type="spellEnd"/>
+        <w:r>
+          <w:rPr>
+            <w:rStyle w:val="Hyperlink"/>
+          </w:rPr>
+          <w:t xml:space="preserve"> – </w:t>
+        </w:r>
+        <w:proofErr w:type="spellStart"/>
+        <w:r>
+          <w:rPr>
+            <w:rStyle w:val="Hyperlink"/>
+          </w:rPr>
+          <w:t>ToastNotification</w:t>
+        </w:r>
+        <w:proofErr w:type="spellEnd"/>
+        <w:r>
+          <w:rPr>
+            <w:rStyle w:val="Hyperlink"/>
+          </w:rPr>
+          <w:t xml:space="preserve"> – RouteGuard.docx</w:t>
         </w:r>
       </w:hyperlink>
     </w:p>
@@ -3894,7 +4034,21 @@
           <w:rPr>
             <w:rStyle w:val="Hyperlink"/>
           </w:rPr>
-          <w:t>0011 WebApi Error Handling - Exception Handling Middleware.docx</w:t>
+          <w:t xml:space="preserve">0011 </w:t>
+        </w:r>
+        <w:proofErr w:type="spellStart"/>
+        <w:r>
+          <w:rPr>
+            <w:rStyle w:val="Hyperlink"/>
+          </w:rPr>
+          <w:t>WebApi</w:t>
+        </w:r>
+        <w:proofErr w:type="spellEnd"/>
+        <w:r>
+          <w:rPr>
+            <w:rStyle w:val="Hyperlink"/>
+          </w:rPr>
+          <w:t xml:space="preserve"> Error Handling - Exception Handling Middleware.docx</w:t>
         </w:r>
       </w:hyperlink>
     </w:p>
@@ -3938,7 +4092,63 @@
           <w:rPr>
             <w:rStyle w:val="Hyperlink"/>
           </w:rPr>
-          <w:t>0013 WebApi - EF Relationships Conventions – Seed Data – Automapper – Automapper Queryable Extensions.docx</w:t>
+          <w:t xml:space="preserve">0013 </w:t>
+        </w:r>
+        <w:proofErr w:type="spellStart"/>
+        <w:r>
+          <w:rPr>
+            <w:rStyle w:val="Hyperlink"/>
+          </w:rPr>
+          <w:t>WebApi</w:t>
+        </w:r>
+        <w:proofErr w:type="spellEnd"/>
+        <w:r>
+          <w:rPr>
+            <w:rStyle w:val="Hyperlink"/>
+          </w:rPr>
+          <w:t xml:space="preserve"> - EF Relationships Conventions – Seed Data – </w:t>
+        </w:r>
+        <w:proofErr w:type="spellStart"/>
+        <w:r>
+          <w:rPr>
+            <w:rStyle w:val="Hyperlink"/>
+          </w:rPr>
+          <w:t>Automapper</w:t>
+        </w:r>
+        <w:proofErr w:type="spellEnd"/>
+        <w:r>
+          <w:rPr>
+            <w:rStyle w:val="Hyperlink"/>
+          </w:rPr>
+          <w:t xml:space="preserve"> – </w:t>
+        </w:r>
+        <w:proofErr w:type="spellStart"/>
+        <w:r>
+          <w:rPr>
+            <w:rStyle w:val="Hyperlink"/>
+          </w:rPr>
+          <w:t>Automapper</w:t>
+        </w:r>
+        <w:proofErr w:type="spellEnd"/>
+        <w:r>
+          <w:rPr>
+            <w:rStyle w:val="Hyperlink"/>
+          </w:rPr>
+          <w:t xml:space="preserve"> </w:t>
+        </w:r>
+        <w:proofErr w:type="spellStart"/>
+        <w:r>
+          <w:rPr>
+            <w:rStyle w:val="Hyperlink"/>
+          </w:rPr>
+          <w:t>Queryable</w:t>
+        </w:r>
+        <w:proofErr w:type="spellEnd"/>
+        <w:r>
+          <w:rPr>
+            <w:rStyle w:val="Hyperlink"/>
+          </w:rPr>
+          <w:t xml:space="preserve"> Extensions.docx</w:t>
         </w:r>
       </w:hyperlink>
     </w:p>
@@ -3960,7 +4170,49 @@
           <w:rPr>
             <w:rStyle w:val="Hyperlink"/>
           </w:rPr>
-          <w:t>0014 WebApi - Adding Guid - EF - User Entity - Repository - Busines logic - Controller.docx</w:t>
+          <w:t xml:space="preserve">0014 </w:t>
+        </w:r>
+        <w:proofErr w:type="spellStart"/>
+        <w:r>
+          <w:rPr>
+            <w:rStyle w:val="Hyperlink"/>
+          </w:rPr>
+          <w:t>WebApi</w:t>
+        </w:r>
+        <w:proofErr w:type="spellEnd"/>
+        <w:r>
+          <w:rPr>
+            <w:rStyle w:val="Hyperlink"/>
+          </w:rPr>
+          <w:t xml:space="preserve"> - Adding </w:t>
+        </w:r>
+        <w:proofErr w:type="spellStart"/>
+        <w:r>
+          <w:rPr>
+            <w:rStyle w:val="Hyperlink"/>
+          </w:rPr>
+          <w:t>Guid</w:t>
+        </w:r>
+        <w:proofErr w:type="spellEnd"/>
+        <w:r>
+          <w:rPr>
+            <w:rStyle w:val="Hyperlink"/>
+          </w:rPr>
+          <w:t xml:space="preserve"> - EF - User Entity - Repository - </w:t>
+        </w:r>
+        <w:proofErr w:type="spellStart"/>
+        <w:r>
+          <w:rPr>
+            <w:rStyle w:val="Hyperlink"/>
+          </w:rPr>
+          <w:t>Busines</w:t>
+        </w:r>
+        <w:proofErr w:type="spellEnd"/>
+        <w:r>
+          <w:rPr>
+            <w:rStyle w:val="Hyperlink"/>
+          </w:rPr>
+          <w:t xml:space="preserve"> logic - Controller.docx</w:t>
         </w:r>
       </w:hyperlink>
     </w:p>
@@ -4004,7 +4256,49 @@
           <w:rPr>
             <w:rStyle w:val="Hyperlink"/>
           </w:rPr>
-          <w:t>0016 WebApi - WebApi - Adding Guid - EF - User Entity – Update User – Claims.docx</w:t>
+          <w:t xml:space="preserve">0016 </w:t>
+        </w:r>
+        <w:proofErr w:type="spellStart"/>
+        <w:r>
+          <w:rPr>
+            <w:rStyle w:val="Hyperlink"/>
+          </w:rPr>
+          <w:t>WebApi</w:t>
+        </w:r>
+        <w:proofErr w:type="spellEnd"/>
+        <w:r>
+          <w:rPr>
+            <w:rStyle w:val="Hyperlink"/>
+          </w:rPr>
+          <w:t xml:space="preserve"> - </w:t>
+        </w:r>
+        <w:proofErr w:type="spellStart"/>
+        <w:r>
+          <w:rPr>
+            <w:rStyle w:val="Hyperlink"/>
+          </w:rPr>
+          <w:t>WebApi</w:t>
+        </w:r>
+        <w:proofErr w:type="spellEnd"/>
+        <w:r>
+          <w:rPr>
+            <w:rStyle w:val="Hyperlink"/>
+          </w:rPr>
+          <w:t xml:space="preserve"> - Adding </w:t>
+        </w:r>
+        <w:proofErr w:type="spellStart"/>
+        <w:r>
+          <w:rPr>
+            <w:rStyle w:val="Hyperlink"/>
+          </w:rPr>
+          <w:t>Guid</w:t>
+        </w:r>
+        <w:proofErr w:type="spellEnd"/>
+        <w:r>
+          <w:rPr>
+            <w:rStyle w:val="Hyperlink"/>
+          </w:rPr>
+          <w:t xml:space="preserve"> - EF - User Entity – Update User – Claims.docx</w:t>
         </w:r>
       </w:hyperlink>
     </w:p>
@@ -4026,7 +4320,63 @@
           <w:rPr>
             <w:rStyle w:val="Hyperlink"/>
           </w:rPr>
-          <w:t>0017 ANGULAR - Guid – EditUpdate Member – Guard Candeactivate – Ngx-Spinner -Interceptor Spinner – Members State Management.docx</w:t>
+          <w:t xml:space="preserve">0017 ANGULAR - </w:t>
+        </w:r>
+        <w:proofErr w:type="spellStart"/>
+        <w:r>
+          <w:rPr>
+            <w:rStyle w:val="Hyperlink"/>
+          </w:rPr>
+          <w:t>Guid</w:t>
+        </w:r>
+        <w:proofErr w:type="spellEnd"/>
+        <w:r>
+          <w:rPr>
+            <w:rStyle w:val="Hyperlink"/>
+          </w:rPr>
+          <w:t xml:space="preserve"> – </w:t>
+        </w:r>
+        <w:proofErr w:type="spellStart"/>
+        <w:r>
+          <w:rPr>
+            <w:rStyle w:val="Hyperlink"/>
+          </w:rPr>
+          <w:t>EditUpdate</w:t>
+        </w:r>
+        <w:proofErr w:type="spellEnd"/>
+        <w:r>
+          <w:rPr>
+            <w:rStyle w:val="Hyperlink"/>
+          </w:rPr>
+          <w:t xml:space="preserve"> Member – Guard </w:t>
+        </w:r>
+        <w:proofErr w:type="spellStart"/>
+        <w:r>
+          <w:rPr>
+            <w:rStyle w:val="Hyperlink"/>
+          </w:rPr>
+          <w:t>Candeactivate</w:t>
+        </w:r>
+        <w:proofErr w:type="spellEnd"/>
+        <w:r>
+          <w:rPr>
+            <w:rStyle w:val="Hyperlink"/>
+          </w:rPr>
+          <w:t xml:space="preserve"> – </w:t>
+        </w:r>
+        <w:proofErr w:type="spellStart"/>
+        <w:r>
+          <w:rPr>
+            <w:rStyle w:val="Hyperlink"/>
+          </w:rPr>
+          <w:t>Ngx</w:t>
+        </w:r>
+        <w:proofErr w:type="spellEnd"/>
+        <w:r>
+          <w:rPr>
+            <w:rStyle w:val="Hyperlink"/>
+          </w:rPr>
+          <w:t>-Spinner -Interceptor Spinner – Members State Management.docx</w:t>
         </w:r>
       </w:hyperlink>
     </w:p>
@@ -4048,7 +4398,35 @@
           <w:rPr>
             <w:rStyle w:val="Hyperlink"/>
           </w:rPr>
-          <w:t>0018 WebApi - ClaimsPrincipal to Extensions.docx</w:t>
+          <w:t xml:space="preserve">0018 </w:t>
+        </w:r>
+        <w:proofErr w:type="spellStart"/>
+        <w:r>
+          <w:rPr>
+            <w:rStyle w:val="Hyperlink"/>
+          </w:rPr>
+          <w:t>WebApi</w:t>
+        </w:r>
+        <w:proofErr w:type="spellEnd"/>
+        <w:r>
+          <w:rPr>
+            <w:rStyle w:val="Hyperlink"/>
+          </w:rPr>
+          <w:t xml:space="preserve"> - </w:t>
+        </w:r>
+        <w:proofErr w:type="spellStart"/>
+        <w:r>
+          <w:rPr>
+            <w:rStyle w:val="Hyperlink"/>
+          </w:rPr>
+          <w:t>ClaimsPrincipal</w:t>
+        </w:r>
+        <w:proofErr w:type="spellEnd"/>
+        <w:r>
+          <w:rPr>
+            <w:rStyle w:val="Hyperlink"/>
+          </w:rPr>
+          <w:t xml:space="preserve"> to Extensions.docx</w:t>
         </w:r>
       </w:hyperlink>
     </w:p>
@@ -4065,7 +4443,49 @@
           <w:rPr>
             <w:rStyle w:val="Hyperlink"/>
           </w:rPr>
-          <w:t>0019 Webapi – Cloudinary – Image Upload – Custom Exception - Middleware Exception Update - 201 CreatedLocationHeader – Photo DeleteMakeActive.docx</w:t>
+          <w:t xml:space="preserve">0019 </w:t>
+        </w:r>
+        <w:proofErr w:type="spellStart"/>
+        <w:r>
+          <w:rPr>
+            <w:rStyle w:val="Hyperlink"/>
+          </w:rPr>
+          <w:t>Webapi</w:t>
+        </w:r>
+        <w:proofErr w:type="spellEnd"/>
+        <w:r>
+          <w:rPr>
+            <w:rStyle w:val="Hyperlink"/>
+          </w:rPr>
+          <w:t xml:space="preserve"> – </w:t>
+        </w:r>
+        <w:proofErr w:type="spellStart"/>
+        <w:r>
+          <w:rPr>
+            <w:rStyle w:val="Hyperlink"/>
+          </w:rPr>
+          <w:t>Cloudinary</w:t>
+        </w:r>
+        <w:proofErr w:type="spellEnd"/>
+        <w:r>
+          <w:rPr>
+            <w:rStyle w:val="Hyperlink"/>
+          </w:rPr>
+          <w:t xml:space="preserve"> – Image Upload – Custom Exception - Middleware Exception Update - 201 </w:t>
+        </w:r>
+        <w:proofErr w:type="spellStart"/>
+        <w:r>
+          <w:rPr>
+            <w:rStyle w:val="Hyperlink"/>
+          </w:rPr>
+          <w:t>CreatedLocationHeader</w:t>
+        </w:r>
+        <w:proofErr w:type="spellEnd"/>
+        <w:r>
+          <w:rPr>
+            <w:rStyle w:val="Hyperlink"/>
+          </w:rPr>
+          <w:t xml:space="preserve"> – Photo DeleteMakeActive.docx</w:t>
         </w:r>
       </w:hyperlink>
     </w:p>
@@ -4104,7 +4524,21 @@
           <w:rPr>
             <w:rStyle w:val="Hyperlink"/>
           </w:rPr>
-          <w:t>0021 Webapi – User Registration.docx</w:t>
+          <w:t xml:space="preserve">0021 </w:t>
+        </w:r>
+        <w:proofErr w:type="spellStart"/>
+        <w:r>
+          <w:rPr>
+            <w:rStyle w:val="Hyperlink"/>
+          </w:rPr>
+          <w:t>Webapi</w:t>
+        </w:r>
+        <w:proofErr w:type="spellEnd"/>
+        <w:r>
+          <w:rPr>
+            <w:rStyle w:val="Hyperlink"/>
+          </w:rPr>
+          <w:t xml:space="preserve"> – User Registration.docx</w:t>
         </w:r>
       </w:hyperlink>
     </w:p>
@@ -4179,7 +4613,49 @@
           <w:rPr>
             <w:rStyle w:val="Hyperlink"/>
           </w:rPr>
-          <w:t>0023 WebApi - Paging Sorting Filtering - Custom Headers - ActionFilter To Log Last Activity.docx</w:t>
+          <w:t xml:space="preserve">0023 </w:t>
+        </w:r>
+        <w:proofErr w:type="spellStart"/>
+        <w:r>
+          <w:rPr>
+            <w:rStyle w:val="Hyperlink"/>
+          </w:rPr>
+          <w:t>WebApi</w:t>
+        </w:r>
+        <w:proofErr w:type="spellEnd"/>
+        <w:r>
+          <w:rPr>
+            <w:rStyle w:val="Hyperlink"/>
+          </w:rPr>
+          <w:t xml:space="preserve"> - Paging Sorting Filtering - Custom Headers - </w:t>
+        </w:r>
+        <w:proofErr w:type="spellStart"/>
+        <w:r>
+          <w:rPr>
+            <w:rStyle w:val="Hyperlink"/>
+          </w:rPr>
+          <w:t>ActionFilter</w:t>
+        </w:r>
+        <w:proofErr w:type="spellEnd"/>
+        <w:r>
+          <w:rPr>
+            <w:rStyle w:val="Hyperlink"/>
+          </w:rPr>
+          <w:t xml:space="preserve"> </w:t>
+        </w:r>
+        <w:proofErr w:type="gramStart"/>
+        <w:r>
+          <w:rPr>
+            <w:rStyle w:val="Hyperlink"/>
+          </w:rPr>
+          <w:t>To</w:t>
+        </w:r>
+        <w:proofErr w:type="gramEnd"/>
+        <w:r>
+          <w:rPr>
+            <w:rStyle w:val="Hyperlink"/>
+          </w:rPr>
+          <w:t xml:space="preserve"> Log Last Activity.docx</w:t>
         </w:r>
       </w:hyperlink>
     </w:p>
@@ -4201,7 +4677,21 @@
           <w:rPr>
             <w:rStyle w:val="Hyperlink"/>
           </w:rPr>
-          <w:t>0024 Angular - Paging Sorting Filtering Caching - Bootstrap Pagination Buttons And TimeAgo.docx</w:t>
+          <w:t xml:space="preserve">0024 Angular - Paging Sorting Filtering Caching - Bootstrap Pagination Buttons </w:t>
+        </w:r>
+        <w:proofErr w:type="gramStart"/>
+        <w:r>
+          <w:rPr>
+            <w:rStyle w:val="Hyperlink"/>
+          </w:rPr>
+          <w:t>And</w:t>
+        </w:r>
+        <w:proofErr w:type="gramEnd"/>
+        <w:r>
+          <w:rPr>
+            <w:rStyle w:val="Hyperlink"/>
+          </w:rPr>
+          <w:t xml:space="preserve"> TimeAgo.docx</w:t>
         </w:r>
       </w:hyperlink>
     </w:p>
@@ -4238,7 +4728,35 @@
           <w:rPr>
             <w:rStyle w:val="Hyperlink"/>
           </w:rPr>
-          <w:t>0025 WebApi - Like Feature With Pagination For Liked And Likedby.docx</w:t>
+          <w:t xml:space="preserve">0025 </w:t>
+        </w:r>
+        <w:proofErr w:type="spellStart"/>
+        <w:r>
+          <w:rPr>
+            <w:rStyle w:val="Hyperlink"/>
+          </w:rPr>
+          <w:t>WebApi</w:t>
+        </w:r>
+        <w:proofErr w:type="spellEnd"/>
+        <w:r>
+          <w:rPr>
+            <w:rStyle w:val="Hyperlink"/>
+          </w:rPr>
+          <w:t xml:space="preserve"> - Like Feature </w:t>
+        </w:r>
+        <w:proofErr w:type="gramStart"/>
+        <w:r>
+          <w:rPr>
+            <w:rStyle w:val="Hyperlink"/>
+          </w:rPr>
+          <w:t>With</w:t>
+        </w:r>
+        <w:proofErr w:type="gramEnd"/>
+        <w:r>
+          <w:rPr>
+            <w:rStyle w:val="Hyperlink"/>
+          </w:rPr>
+          <w:t xml:space="preserve"> Pagination For Liked And Likedby.docx</w:t>
         </w:r>
       </w:hyperlink>
     </w:p>
@@ -4260,7 +4778,21 @@
           <w:rPr>
             <w:rStyle w:val="Hyperlink"/>
           </w:rPr>
-          <w:t>0026 Angular - Like Feature With Pagination For Liked And Likedby.docx</w:t>
+          <w:t xml:space="preserve">0026 Angular - Like Feature </w:t>
+        </w:r>
+        <w:proofErr w:type="gramStart"/>
+        <w:r>
+          <w:rPr>
+            <w:rStyle w:val="Hyperlink"/>
+          </w:rPr>
+          <w:t>With</w:t>
+        </w:r>
+        <w:proofErr w:type="gramEnd"/>
+        <w:r>
+          <w:rPr>
+            <w:rStyle w:val="Hyperlink"/>
+          </w:rPr>
+          <w:t xml:space="preserve"> Pagination For Liked And Likedby.docx</w:t>
         </w:r>
       </w:hyperlink>
     </w:p>
@@ -4290,7 +4822,21 @@
           <w:rPr>
             <w:rStyle w:val="Hyperlink"/>
           </w:rPr>
-          <w:t>0027 WebApi - Message Feature.docx</w:t>
+          <w:t xml:space="preserve">0027 </w:t>
+        </w:r>
+        <w:proofErr w:type="spellStart"/>
+        <w:r>
+          <w:rPr>
+            <w:rStyle w:val="Hyperlink"/>
+          </w:rPr>
+          <w:t>WebApi</w:t>
+        </w:r>
+        <w:proofErr w:type="spellEnd"/>
+        <w:r>
+          <w:rPr>
+            <w:rStyle w:val="Hyperlink"/>
+          </w:rPr>
+          <w:t xml:space="preserve"> - Message Feature.docx</w:t>
         </w:r>
       </w:hyperlink>
     </w:p>
@@ -4338,7 +4884,63 @@
           <w:rPr>
             <w:rStyle w:val="Hyperlink"/>
           </w:rPr>
-          <w:t>0029 WebApi - Code Refactor For Asp Net Identity - Roles - Policy Based Authorization - Usermanager T - Signin Manager - Role Manager.docx</w:t>
+          <w:t xml:space="preserve">0029 </w:t>
+        </w:r>
+        <w:proofErr w:type="spellStart"/>
+        <w:r>
+          <w:rPr>
+            <w:rStyle w:val="Hyperlink"/>
+          </w:rPr>
+          <w:t>WebApi</w:t>
+        </w:r>
+        <w:proofErr w:type="spellEnd"/>
+        <w:r>
+          <w:rPr>
+            <w:rStyle w:val="Hyperlink"/>
+          </w:rPr>
+          <w:t xml:space="preserve"> - Code Refactor </w:t>
+        </w:r>
+        <w:proofErr w:type="gramStart"/>
+        <w:r>
+          <w:rPr>
+            <w:rStyle w:val="Hyperlink"/>
+          </w:rPr>
+          <w:t>For</w:t>
+        </w:r>
+        <w:proofErr w:type="gramEnd"/>
+        <w:r>
+          <w:rPr>
+            <w:rStyle w:val="Hyperlink"/>
+          </w:rPr>
+          <w:t xml:space="preserve"> Asp Net Identity - Roles - Policy Based Authorization - </w:t>
+        </w:r>
+        <w:proofErr w:type="spellStart"/>
+        <w:r>
+          <w:rPr>
+            <w:rStyle w:val="Hyperlink"/>
+          </w:rPr>
+          <w:t>Usermanager</w:t>
+        </w:r>
+        <w:proofErr w:type="spellEnd"/>
+        <w:r>
+          <w:rPr>
+            <w:rStyle w:val="Hyperlink"/>
+          </w:rPr>
+          <w:t xml:space="preserve"> T - </w:t>
+        </w:r>
+        <w:proofErr w:type="spellStart"/>
+        <w:r>
+          <w:rPr>
+            <w:rStyle w:val="Hyperlink"/>
+          </w:rPr>
+          <w:t>Signin</w:t>
+        </w:r>
+        <w:proofErr w:type="spellEnd"/>
+        <w:r>
+          <w:rPr>
+            <w:rStyle w:val="Hyperlink"/>
+          </w:rPr>
+          <w:t xml:space="preserve"> Manager - Role Manager.docx</w:t>
         </w:r>
       </w:hyperlink>
     </w:p>
@@ -4349,18 +4951,334 @@
           <w:ilvl w:val="0"/>
           <w:numId w:val="7"/>
         </w:numPr>
+        <w:rPr>
+          <w:rStyle w:val="Hyperlink"/>
+          <w:color w:val="auto"/>
+          <w:u w:val="none"/>
+        </w:rPr>
       </w:pPr>
       <w:hyperlink r:id="rId37" w:history="1">
         <w:r>
           <w:rPr>
             <w:rStyle w:val="Hyperlink"/>
           </w:rPr>
-          <w:t>0030 Angular - Identity - Roles - Admin Guard - Hasrole Directive - Modals.docx</w:t>
+          <w:t xml:space="preserve">0030 Angular - Identity - Roles - Admin Guard - </w:t>
+        </w:r>
+        <w:proofErr w:type="spellStart"/>
+        <w:r>
+          <w:rPr>
+            <w:rStyle w:val="Hyperlink"/>
+          </w:rPr>
+          <w:t>Hasrole</w:t>
+        </w:r>
+        <w:proofErr w:type="spellEnd"/>
+        <w:r>
+          <w:rPr>
+            <w:rStyle w:val="Hyperlink"/>
+          </w:rPr>
+          <w:t xml:space="preserve"> Directive - Modals.docx</w:t>
         </w:r>
       </w:hyperlink>
     </w:p>
     <w:p>
       <w:pPr>
+        <w:pStyle w:val="Heading2"/>
+      </w:pPr>
+      <w:r>
+        <w:t xml:space="preserve">Code Folder: </w:t>
+      </w:r>
+      <w:r>
+        <w:t>Site-06-SignalR</w:t>
+      </w:r>
+    </w:p>
+    <w:p>
+      <w:pPr>
+        <w:pStyle w:val="ListParagraph"/>
+        <w:numPr>
+          <w:ilvl w:val="0"/>
+          <w:numId w:val="7"/>
+        </w:numPr>
+      </w:pPr>
+      <w:hyperlink r:id="rId38" w:history="1">
+        <w:r>
+          <w:rPr>
+            <w:rStyle w:val="Hyperlink"/>
+          </w:rPr>
+          <w:t xml:space="preserve">0031 </w:t>
+        </w:r>
+        <w:proofErr w:type="spellStart"/>
+        <w:r>
+          <w:rPr>
+            <w:rStyle w:val="Hyperlink"/>
+          </w:rPr>
+          <w:t>WebApi</w:t>
+        </w:r>
+        <w:proofErr w:type="spellEnd"/>
+        <w:r>
+          <w:rPr>
+            <w:rStyle w:val="Hyperlink"/>
+          </w:rPr>
+          <w:t xml:space="preserve"> - </w:t>
+        </w:r>
+        <w:proofErr w:type="spellStart"/>
+        <w:r>
+          <w:rPr>
+            <w:rStyle w:val="Hyperlink"/>
+          </w:rPr>
+          <w:t>SignalR</w:t>
+        </w:r>
+        <w:proofErr w:type="spellEnd"/>
+        <w:r>
+          <w:rPr>
+            <w:rStyle w:val="Hyperlink"/>
+          </w:rPr>
+          <w:t xml:space="preserve"> Step 1 - Presence-Messages Hub Notifications.docx</w:t>
+        </w:r>
+      </w:hyperlink>
+    </w:p>
+    <w:p>
+      <w:pPr>
+        <w:pStyle w:val="ListParagraph"/>
+        <w:numPr>
+          <w:ilvl w:val="0"/>
+          <w:numId w:val="7"/>
+        </w:numPr>
+      </w:pPr>
+      <w:hyperlink r:id="rId39" w:history="1">
+        <w:r>
+          <w:rPr>
+            <w:rStyle w:val="Hyperlink"/>
+          </w:rPr>
+          <w:t xml:space="preserve">0032 Angular - </w:t>
+        </w:r>
+        <w:proofErr w:type="spellStart"/>
+        <w:r>
+          <w:rPr>
+            <w:rStyle w:val="Hyperlink"/>
+          </w:rPr>
+          <w:t>SignalR</w:t>
+        </w:r>
+        <w:proofErr w:type="spellEnd"/>
+        <w:r>
+          <w:rPr>
+            <w:rStyle w:val="Hyperlink"/>
+          </w:rPr>
+          <w:t xml:space="preserve"> Step 1 - Users Online - Realtime Messages Display.docx</w:t>
+        </w:r>
+      </w:hyperlink>
+    </w:p>
+    <w:p>
+      <w:pPr>
+        <w:pStyle w:val="ListParagraph"/>
+        <w:numPr>
+          <w:ilvl w:val="0"/>
+          <w:numId w:val="7"/>
+        </w:numPr>
+      </w:pPr>
+      <w:hyperlink r:id="rId40" w:history="1">
+        <w:r>
+          <w:rPr>
+            <w:rStyle w:val="Hyperlink"/>
+          </w:rPr>
+          <w:t xml:space="preserve">0033 </w:t>
+        </w:r>
+        <w:proofErr w:type="spellStart"/>
+        <w:r>
+          <w:rPr>
+            <w:rStyle w:val="Hyperlink"/>
+          </w:rPr>
+          <w:t>WebApi</w:t>
+        </w:r>
+        <w:proofErr w:type="spellEnd"/>
+        <w:r>
+          <w:rPr>
+            <w:rStyle w:val="Hyperlink"/>
+          </w:rPr>
+          <w:t xml:space="preserve"> - </w:t>
+        </w:r>
+        <w:proofErr w:type="spellStart"/>
+        <w:r>
+          <w:rPr>
+            <w:rStyle w:val="Hyperlink"/>
+          </w:rPr>
+          <w:t>SignalR</w:t>
+        </w:r>
+        <w:proofErr w:type="spellEnd"/>
+        <w:r>
+          <w:rPr>
+            <w:rStyle w:val="Hyperlink"/>
+          </w:rPr>
+          <w:t xml:space="preserve"> Step 2 - </w:t>
+        </w:r>
+        <w:proofErr w:type="spellStart"/>
+        <w:r>
+          <w:rPr>
+            <w:rStyle w:val="Hyperlink"/>
+          </w:rPr>
+          <w:t>Persistance</w:t>
+        </w:r>
+        <w:proofErr w:type="spellEnd"/>
+        <w:r>
+          <w:rPr>
+            <w:rStyle w:val="Hyperlink"/>
+          </w:rPr>
+          <w:t xml:space="preserve"> - </w:t>
+        </w:r>
+        <w:proofErr w:type="spellStart"/>
+        <w:r>
+          <w:rPr>
+            <w:rStyle w:val="Hyperlink"/>
+          </w:rPr>
+          <w:t>DateHandling</w:t>
+        </w:r>
+        <w:proofErr w:type="spellEnd"/>
+        <w:r>
+          <w:rPr>
+            <w:rStyle w:val="Hyperlink"/>
+          </w:rPr>
+          <w:t xml:space="preserve"> Utc.docx</w:t>
+        </w:r>
+      </w:hyperlink>
+    </w:p>
+    <w:p>
+      <w:pPr>
+        <w:pStyle w:val="ListParagraph"/>
+        <w:numPr>
+          <w:ilvl w:val="0"/>
+          <w:numId w:val="7"/>
+        </w:numPr>
+      </w:pPr>
+      <w:hyperlink r:id="rId41" w:history="1">
+        <w:r>
+          <w:rPr>
+            <w:rStyle w:val="Hyperlink"/>
+          </w:rPr>
+          <w:t xml:space="preserve">0034 Angular - </w:t>
+        </w:r>
+        <w:proofErr w:type="spellStart"/>
+        <w:r>
+          <w:rPr>
+            <w:rStyle w:val="Hyperlink"/>
+          </w:rPr>
+          <w:t>SignalR</w:t>
+        </w:r>
+        <w:proofErr w:type="spellEnd"/>
+        <w:r>
+          <w:rPr>
+            <w:rStyle w:val="Hyperlink"/>
+          </w:rPr>
+          <w:t xml:space="preserve"> Step 2 - </w:t>
+        </w:r>
+        <w:proofErr w:type="spellStart"/>
+        <w:r>
+          <w:rPr>
+            <w:rStyle w:val="Hyperlink"/>
+          </w:rPr>
+          <w:t>Persistance</w:t>
+        </w:r>
+        <w:proofErr w:type="spellEnd"/>
+        <w:r>
+          <w:rPr>
+            <w:rStyle w:val="Hyperlink"/>
+          </w:rPr>
+          <w:t xml:space="preserve"> - Optimizations.docx</w:t>
+        </w:r>
+      </w:hyperlink>
+    </w:p>
+    <w:p>
+      <w:pPr>
+        <w:pStyle w:val="Heading2"/>
+      </w:pPr>
+      <w:r>
+        <w:t xml:space="preserve">Code Folder: </w:t>
+      </w:r>
+      <w:r>
+        <w:t xml:space="preserve">Site-07-UnitOfWork </w:t>
+      </w:r>
+      <w:proofErr w:type="spellStart"/>
+      <w:r>
+        <w:t>FinishingTouces</w:t>
+      </w:r>
+      <w:proofErr w:type="spellEnd"/>
+    </w:p>
+    <w:p>
+      <w:pPr>
+        <w:pStyle w:val="ListParagraph"/>
+        <w:numPr>
+          <w:ilvl w:val="0"/>
+          <w:numId w:val="7"/>
+        </w:numPr>
+      </w:pPr>
+      <w:hyperlink r:id="rId42" w:history="1">
+        <w:r>
+          <w:rPr>
+            <w:rStyle w:val="Hyperlink"/>
+          </w:rPr>
+          <w:t xml:space="preserve">0035 </w:t>
+        </w:r>
+        <w:proofErr w:type="spellStart"/>
+        <w:r>
+          <w:rPr>
+            <w:rStyle w:val="Hyperlink"/>
+          </w:rPr>
+          <w:t>WebApi</w:t>
+        </w:r>
+        <w:proofErr w:type="spellEnd"/>
+        <w:r>
+          <w:rPr>
+            <w:rStyle w:val="Hyperlink"/>
+          </w:rPr>
+          <w:t xml:space="preserve"> - </w:t>
+        </w:r>
+        <w:proofErr w:type="spellStart"/>
+        <w:r>
+          <w:rPr>
+            <w:rStyle w:val="Hyperlink"/>
+          </w:rPr>
+          <w:t>UnitOfwork</w:t>
+        </w:r>
+        <w:proofErr w:type="spellEnd"/>
+        <w:r>
+          <w:rPr>
+            <w:rStyle w:val="Hyperlink"/>
+          </w:rPr>
+          <w:t xml:space="preserve"> - Query Optimization - FinishingTouches.docx</w:t>
+        </w:r>
+      </w:hyperlink>
+    </w:p>
+    <w:p>
+      <w:pPr>
+        <w:pStyle w:val="ListParagraph"/>
+        <w:numPr>
+          <w:ilvl w:val="0"/>
+          <w:numId w:val="7"/>
+        </w:numPr>
+      </w:pPr>
+      <w:hyperlink r:id="rId43" w:history="1">
+        <w:r>
+          <w:rPr>
+            <w:rStyle w:val="Hyperlink"/>
+          </w:rPr>
+          <w:t xml:space="preserve">0036 Angular - </w:t>
+        </w:r>
+        <w:proofErr w:type="spellStart"/>
+        <w:r>
+          <w:rPr>
+            <w:rStyle w:val="Hyperlink"/>
+          </w:rPr>
+          <w:t>UnitOfwork</w:t>
+        </w:r>
+        <w:proofErr w:type="spellEnd"/>
+        <w:r>
+          <w:rPr>
+            <w:rStyle w:val="Hyperlink"/>
+          </w:rPr>
+          <w:t xml:space="preserve"> - Confirmation - Scrolling - FinishingTouches.docx</w:t>
+        </w:r>
+      </w:hyperlink>
+    </w:p>
+    <w:p>
+      <w:pPr>
         <w:pStyle w:val="Heading1"/>
       </w:pPr>
       <w:bookmarkStart w:id="6" w:name="_Toc117550442"/>
@@ -4379,10 +5297,12 @@
         <w:pStyle w:val="Heading2"/>
       </w:pPr>
       <w:bookmarkStart w:id="7" w:name="_Toc117550443"/>
+      <w:proofErr w:type="spellStart"/>
       <w:r>
         <w:t>WebApi</w:t>
       </w:r>
       <w:bookmarkEnd w:id="7"/>
+      <w:proofErr w:type="spellEnd"/>
     </w:p>
     <w:p>
       <w:r>
@@ -4396,13 +5316,45 @@
       <w:r>
         <w:t>For that first follow the “</w:t>
       </w:r>
-      <w:hyperlink r:id="rId38" w:history="1">
+      <w:hyperlink r:id="rId44" w:history="1">
         <w:r>
           <w:rPr>
             <w:rStyle w:val="Hyperlink"/>
             <w:highlight w:val="green"/>
           </w:rPr>
-          <w:t>0004 EntityFrameWork Setup Code First - DBContext - Sqlite</w:t>
+          <w:t xml:space="preserve">0004 </w:t>
+        </w:r>
+        <w:proofErr w:type="spellStart"/>
+        <w:r>
+          <w:rPr>
+            <w:rStyle w:val="Hyperlink"/>
+            <w:highlight w:val="green"/>
+          </w:rPr>
+          <w:t>EntityFrameWork</w:t>
+        </w:r>
+        <w:proofErr w:type="spellEnd"/>
+        <w:r>
+          <w:rPr>
+            <w:rStyle w:val="Hyperlink"/>
+            <w:highlight w:val="green"/>
+          </w:rPr>
+          <w:t xml:space="preserve"> Setup Code First - </w:t>
+        </w:r>
+        <w:proofErr w:type="spellStart"/>
+        <w:r>
+          <w:rPr>
+            <w:rStyle w:val="Hyperlink"/>
+            <w:highlight w:val="green"/>
+          </w:rPr>
+          <w:t>DBContext</w:t>
+        </w:r>
+        <w:proofErr w:type="spellEnd"/>
+        <w:r>
+          <w:rPr>
+            <w:rStyle w:val="Hyperlink"/>
+            <w:highlight w:val="green"/>
+          </w:rPr>
+          <w:t xml:space="preserve"> - Sqlite</w:t>
         </w:r>
         <w:r>
           <w:rPr>
@@ -4419,7 +5371,15 @@
         <w:t>Migrations and Database Update</w:t>
       </w:r>
       <w:r>
-        <w:t xml:space="preserve">” and issue the following two commands. In command prompt you must be in MSC.Api folder. This is where the project is. </w:t>
+        <w:t xml:space="preserve">” and issue the following two commands. In command prompt you must be in </w:t>
+      </w:r>
+      <w:proofErr w:type="spellStart"/>
+      <w:r>
+        <w:t>MSC.Api</w:t>
+      </w:r>
+      <w:proofErr w:type="spellEnd"/>
+      <w:r>
+        <w:t xml:space="preserve"> folder. This is where the project is. </w:t>
       </w:r>
     </w:p>
     <w:p>
@@ -4439,7 +5399,35 @@
         <w:rPr>
           <w:color w:val="BF8F00" w:themeColor="accent4" w:themeShade="BF"/>
         </w:rPr>
-        <w:t>dotnet ef migrations add InitialCreate -o Core/DB/Migrations</w:t>
+        <w:t xml:space="preserve">dotnet </w:t>
+      </w:r>
+      <w:proofErr w:type="spellStart"/>
+      <w:r>
+        <w:rPr>
+          <w:color w:val="BF8F00" w:themeColor="accent4" w:themeShade="BF"/>
+        </w:rPr>
+        <w:t>ef</w:t>
+      </w:r>
+      <w:proofErr w:type="spellEnd"/>
+      <w:r>
+        <w:rPr>
+          <w:color w:val="BF8F00" w:themeColor="accent4" w:themeShade="BF"/>
+        </w:rPr>
+        <w:t xml:space="preserve"> migrations add </w:t>
+      </w:r>
+      <w:proofErr w:type="spellStart"/>
+      <w:r>
+        <w:rPr>
+          <w:color w:val="BF8F00" w:themeColor="accent4" w:themeShade="BF"/>
+        </w:rPr>
+        <w:t>InitialCreate</w:t>
+      </w:r>
+      <w:proofErr w:type="spellEnd"/>
+      <w:r>
+        <w:rPr>
+          <w:color w:val="BF8F00" w:themeColor="accent4" w:themeShade="BF"/>
+        </w:rPr>
+        <w:t xml:space="preserve"> -o Core/DB/Migrations</w:t>
       </w:r>
     </w:p>
     <w:p>
@@ -4459,12 +5447,42 @@
         <w:rPr>
           <w:color w:val="BF8F00" w:themeColor="accent4" w:themeShade="BF"/>
         </w:rPr>
-        <w:t>dotnet ef database update</w:t>
+        <w:t xml:space="preserve">dotnet </w:t>
+      </w:r>
+      <w:proofErr w:type="spellStart"/>
+      <w:r>
+        <w:rPr>
+          <w:color w:val="BF8F00" w:themeColor="accent4" w:themeShade="BF"/>
+        </w:rPr>
+        <w:t>ef</w:t>
+      </w:r>
+      <w:proofErr w:type="spellEnd"/>
+      <w:r>
+        <w:rPr>
+          <w:color w:val="BF8F00" w:themeColor="accent4" w:themeShade="BF"/>
+        </w:rPr>
+        <w:t xml:space="preserve"> database update</w:t>
       </w:r>
     </w:p>
     <w:p>
       <w:r>
-        <w:t xml:space="preserve">When reached #13 then simply follow the DB section or run the api and the db will be created, with seed users. </w:t>
+        <w:t xml:space="preserve">When reached #13 then simply follow the DB section or run the </w:t>
+      </w:r>
+      <w:proofErr w:type="spellStart"/>
+      <w:r>
+        <w:t>api</w:t>
+      </w:r>
+      <w:proofErr w:type="spellEnd"/>
+      <w:r>
+        <w:t xml:space="preserve"> and the </w:t>
+      </w:r>
+      <w:proofErr w:type="spellStart"/>
+      <w:r>
+        <w:t>db</w:t>
+      </w:r>
+      <w:proofErr w:type="spellEnd"/>
+      <w:r>
+        <w:t xml:space="preserve"> will be created, with seed users. </w:t>
       </w:r>
     </w:p>
     <w:p>
@@ -4473,9 +5491,14 @@
       </w:pPr>
       <w:bookmarkStart w:id="8" w:name="_Toc117550444"/>
       <w:r>
-        <w:t>Running the WebApi</w:t>
+        <w:t xml:space="preserve">Running the </w:t>
+      </w:r>
+      <w:proofErr w:type="spellStart"/>
+      <w:r>
+        <w:t>WebApi</w:t>
       </w:r>
       <w:bookmarkEnd w:id="8"/>
+      <w:proofErr w:type="spellEnd"/>
     </w:p>
     <w:p>
       <w:pPr>
@@ -4504,8 +5527,13 @@
         </w:numPr>
       </w:pPr>
       <w:r>
-        <w:t>stop by pressing CTRL+c</w:t>
-      </w:r>
+        <w:t xml:space="preserve">stop by pressing </w:t>
+      </w:r>
+      <w:proofErr w:type="spellStart"/>
+      <w:r>
+        <w:t>CTRL+c</w:t>
+      </w:r>
+      <w:proofErr w:type="spellEnd"/>
     </w:p>
     <w:p>
       <w:pPr>
@@ -4534,11 +5562,19 @@
           <w:color w:val="BF8F00" w:themeColor="accent4" w:themeShade="BF"/>
         </w:rPr>
       </w:pPr>
+      <w:proofErr w:type="spellStart"/>
       <w:r>
         <w:rPr>
           <w:color w:val="BF8F00" w:themeColor="accent4" w:themeShade="BF"/>
         </w:rPr>
-        <w:t xml:space="preserve">npm install </w:t>
+        <w:t>npm</w:t>
+      </w:r>
+      <w:proofErr w:type="spellEnd"/>
+      <w:r>
+        <w:rPr>
+          <w:color w:val="BF8F00" w:themeColor="accent4" w:themeShade="BF"/>
+        </w:rPr>
+        <w:t xml:space="preserve"> install </w:t>
       </w:r>
     </w:p>
     <w:p>
@@ -4558,12 +5594,14 @@
         </w:rPr>
         <w:t xml:space="preserve">ng </w:t>
       </w:r>
+      <w:proofErr w:type="gramStart"/>
       <w:r>
         <w:rPr>
           <w:color w:val="BF8F00" w:themeColor="accent4" w:themeShade="BF"/>
         </w:rPr>
         <w:t>serve</w:t>
       </w:r>
+      <w:proofErr w:type="gramEnd"/>
     </w:p>
     <w:p>
       <w:pPr>
@@ -4596,8 +5634,13 @@
         </w:numPr>
       </w:pPr>
       <w:r>
-        <w:t>stop by pressing CTRL+c</w:t>
-      </w:r>
+        <w:t xml:space="preserve">stop by pressing </w:t>
+      </w:r>
+      <w:proofErr w:type="spellStart"/>
+      <w:r>
+        <w:t>CTRL+c</w:t>
+      </w:r>
+      <w:proofErr w:type="spellEnd"/>
     </w:p>
     <w:tbl>
       <w:tblPr>
@@ -4847,8 +5890,13 @@
                 <w:numId w:val="12"/>
               </w:numPr>
             </w:pPr>
-            <w:r>
-              <w:t>Sqlite (DB)</w:t>
+            <w:proofErr w:type="spellStart"/>
+            <w:r>
+              <w:t>Sqlite</w:t>
+            </w:r>
+            <w:proofErr w:type="spellEnd"/>
+            <w:r>
+              <w:t xml:space="preserve"> (DB)</w:t>
             </w:r>
           </w:p>
         </w:tc>
@@ -4969,7 +6017,17 @@
         </w:numPr>
       </w:pPr>
       <w:r>
-        <w:t>Type folders, go to Explorer:Compat Folder and unselect</w:t>
+        <w:t xml:space="preserve">Type folders, go to </w:t>
+      </w:r>
+      <w:proofErr w:type="spellStart"/>
+      <w:proofErr w:type="gramStart"/>
+      <w:r>
+        <w:t>Explorer:Compat</w:t>
+      </w:r>
+      <w:proofErr w:type="spellEnd"/>
+      <w:proofErr w:type="gramEnd"/>
+      <w:r>
+        <w:t xml:space="preserve"> Folder and unselect</w:t>
       </w:r>
     </w:p>
     <w:p>
@@ -5001,7 +6059,7 @@
       <w:r>
         <w:t xml:space="preserve">: </w:t>
       </w:r>
-      <w:hyperlink r:id="rId39" w:history="1">
+      <w:hyperlink r:id="rId45" w:history="1">
         <w:r>
           <w:rPr>
             <w:rStyle w:val="Hyperlink"/>
@@ -5030,7 +6088,23 @@
           <w:b/>
           <w:bCs/>
         </w:rPr>
-        <w:t>Since the .Net 6 sdk is installed (</w:t>
+        <w:t xml:space="preserve">Since the .Net 6 </w:t>
+      </w:r>
+      <w:proofErr w:type="spellStart"/>
+      <w:r>
+        <w:rPr>
+          <w:b/>
+          <w:bCs/>
+        </w:rPr>
+        <w:t>sdk</w:t>
+      </w:r>
+      <w:proofErr w:type="spellEnd"/>
+      <w:r>
+        <w:rPr>
+          <w:b/>
+          <w:bCs/>
+        </w:rPr>
+        <w:t xml:space="preserve"> is installed (</w:t>
       </w:r>
       <w:hyperlink w:anchor="_.Net_6_Install" w:history="1">
         <w:r>
@@ -5078,8 +6152,16 @@
         <w:rPr>
           <w:color w:val="ED7D31" w:themeColor="accent2"/>
         </w:rPr>
-        <w:t>&gt;pwsh</w:t>
-      </w:r>
+        <w:t>&gt;</w:t>
+      </w:r>
+      <w:proofErr w:type="spellStart"/>
+      <w:r>
+        <w:rPr>
+          <w:color w:val="ED7D31" w:themeColor="accent2"/>
+        </w:rPr>
+        <w:t>pwsh</w:t>
+      </w:r>
+      <w:proofErr w:type="spellEnd"/>
     </w:p>
     <w:p>
       <w:pPr>
@@ -5208,8 +6290,13 @@
               <w:outlineLvl w:val="1"/>
             </w:pPr>
             <w:bookmarkStart w:id="18" w:name="_Toc117550453"/>
-            <w:r>
-              <w:t>VisualStudio Code</w:t>
+            <w:proofErr w:type="spellStart"/>
+            <w:r>
+              <w:t>VisualStudio</w:t>
+            </w:r>
+            <w:proofErr w:type="spellEnd"/>
+            <w:r>
+              <w:t xml:space="preserve"> Code</w:t>
             </w:r>
             <w:r>
               <w:t xml:space="preserve"> Install</w:t>
@@ -5223,7 +6310,7 @@
             <w:r>
               <w:t xml:space="preserve">: </w:t>
             </w:r>
-            <w:hyperlink r:id="rId40" w:history="1">
+            <w:hyperlink r:id="rId46" w:history="1">
               <w:r>
                 <w:rPr>
                   <w:rStyle w:val="Hyperlink"/>
@@ -5246,9 +6333,11 @@
               <w:outlineLvl w:val="1"/>
             </w:pPr>
             <w:bookmarkStart w:id="19" w:name="_Toc117550454"/>
+            <w:proofErr w:type="spellStart"/>
             <w:r>
               <w:t>nodeJs</w:t>
             </w:r>
+            <w:proofErr w:type="spellEnd"/>
             <w:r>
               <w:t xml:space="preserve"> Install</w:t>
             </w:r>
@@ -5265,7 +6354,7 @@
             <w:r>
               <w:t xml:space="preserve">Go to </w:t>
             </w:r>
-            <w:hyperlink r:id="rId41" w:history="1">
+            <w:hyperlink r:id="rId47" w:history="1">
               <w:r>
                 <w:rPr>
                   <w:rStyle w:val="Hyperlink"/>
@@ -5319,9 +6408,17 @@
               </w:numPr>
             </w:pPr>
             <w:r>
-              <w:t xml:space="preserve">Look into installing different versions of nodejs with NVM: </w:t>
-            </w:r>
-            <w:hyperlink r:id="rId42" w:history="1">
+              <w:t xml:space="preserve">Look into installing different versions of </w:t>
+            </w:r>
+            <w:proofErr w:type="spellStart"/>
+            <w:r>
+              <w:t>nodejs</w:t>
+            </w:r>
+            <w:proofErr w:type="spellEnd"/>
+            <w:r>
+              <w:t xml:space="preserve"> with NVM: </w:t>
+            </w:r>
+            <w:hyperlink r:id="rId48" w:history="1">
               <w:r>
                 <w:rPr>
                   <w:rStyle w:val="Hyperlink"/>
@@ -5352,7 +6449,7 @@
             </w:r>
           </w:p>
           <w:p>
-            <w:hyperlink r:id="rId43" w:history="1">
+            <w:hyperlink r:id="rId49" w:history="1">
               <w:r>
                 <w:rPr>
                   <w:rStyle w:val="Hyperlink"/>
@@ -5432,8 +6529,13 @@
                 <w:tab w:val="left" w:pos="14656"/>
               </w:tabs>
             </w:pPr>
-            <w:r>
-              <w:t>npm uninstall -g @angular/cli</w:t>
+            <w:proofErr w:type="spellStart"/>
+            <w:r>
+              <w:t>npm</w:t>
+            </w:r>
+            <w:proofErr w:type="spellEnd"/>
+            <w:r>
+              <w:t xml:space="preserve"> uninstall -g @angular/cli</w:t>
             </w:r>
           </w:p>
           <w:p>
@@ -5449,13 +6551,23 @@
                 <w:szCs w:val="22"/>
               </w:rPr>
             </w:pPr>
+            <w:proofErr w:type="spellStart"/>
             <w:r>
               <w:rPr>
                 <w:rFonts w:asciiTheme="minorHAnsi" w:eastAsiaTheme="minorHAnsi" w:hAnsiTheme="minorHAnsi" w:cstheme="minorBidi"/>
                 <w:sz w:val="22"/>
                 <w:szCs w:val="22"/>
               </w:rPr>
-              <w:t>npm cache clean</w:t>
+              <w:t>npm</w:t>
+            </w:r>
+            <w:proofErr w:type="spellEnd"/>
+            <w:r>
+              <w:rPr>
+                <w:rFonts w:asciiTheme="minorHAnsi" w:eastAsiaTheme="minorHAnsi" w:hAnsiTheme="minorHAnsi" w:cstheme="minorBidi"/>
+                <w:sz w:val="22"/>
+                <w:szCs w:val="22"/>
+              </w:rPr>
+              <w:t xml:space="preserve"> cache clean</w:t>
             </w:r>
           </w:p>
           <w:p>
@@ -5466,13 +6578,23 @@
                 <w:numId w:val="15"/>
               </w:numPr>
             </w:pPr>
+            <w:proofErr w:type="spellStart"/>
             <w:r>
               <w:rPr>
                 <w:rFonts w:asciiTheme="minorHAnsi" w:eastAsiaTheme="minorHAnsi" w:hAnsiTheme="minorHAnsi" w:cstheme="minorBidi"/>
                 <w:sz w:val="22"/>
                 <w:szCs w:val="22"/>
               </w:rPr>
-              <w:t>npm install -g @angular/cli@</w:t>
+              <w:t>npm</w:t>
+            </w:r>
+            <w:proofErr w:type="spellEnd"/>
+            <w:r>
+              <w:rPr>
+                <w:rFonts w:asciiTheme="minorHAnsi" w:eastAsiaTheme="minorHAnsi" w:hAnsiTheme="minorHAnsi" w:cstheme="minorBidi"/>
+                <w:sz w:val="22"/>
+                <w:szCs w:val="22"/>
+              </w:rPr>
+              <w:t xml:space="preserve"> install -g @angular/cli@</w:t>
             </w:r>
             <w:r>
               <w:rPr>
@@ -5520,8 +6642,16 @@
               <w:rPr>
                 <w:color w:val="BF8F00" w:themeColor="accent4" w:themeShade="BF"/>
               </w:rPr>
-              <w:t>&gt; dotnet --list-sdks</w:t>
-            </w:r>
+              <w:t>&gt; dotnet --list-</w:t>
+            </w:r>
+            <w:proofErr w:type="spellStart"/>
+            <w:r>
+              <w:rPr>
+                <w:color w:val="BF8F00" w:themeColor="accent4" w:themeShade="BF"/>
+              </w:rPr>
+              <w:t>sdks</w:t>
+            </w:r>
+            <w:proofErr w:type="spellEnd"/>
           </w:p>
           <w:p>
             <w:r>
@@ -5544,7 +6674,7 @@
                           <pic:cNvPicPr/>
                         </pic:nvPicPr>
                         <pic:blipFill>
-                          <a:blip r:embed="rId44"/>
+                          <a:blip r:embed="rId50"/>
                           <a:stretch>
                             <a:fillRect/>
                           </a:stretch>
@@ -5605,7 +6735,7 @@
                           <pic:cNvPicPr/>
                         </pic:nvPicPr>
                         <pic:blipFill>
-                          <a:blip r:embed="rId45"/>
+                          <a:blip r:embed="rId51"/>
                           <a:stretch>
                             <a:fillRect/>
                           </a:stretch>
@@ -5647,7 +6777,7 @@
                           <pic:cNvPicPr/>
                         </pic:nvPicPr>
                         <pic:blipFill>
-                          <a:blip r:embed="rId46"/>
+                          <a:blip r:embed="rId52"/>
                           <a:stretch>
                             <a:fillRect/>
                           </a:stretch>
@@ -5717,7 +6847,21 @@
               <w:rPr>
                 <w:color w:val="BF8F00" w:themeColor="accent4" w:themeShade="BF"/>
               </w:rPr>
-              <w:t>&gt;npm --version</w:t>
+              <w:t>&gt;</w:t>
+            </w:r>
+            <w:proofErr w:type="spellStart"/>
+            <w:r>
+              <w:rPr>
+                <w:color w:val="BF8F00" w:themeColor="accent4" w:themeShade="BF"/>
+              </w:rPr>
+              <w:t>npm</w:t>
+            </w:r>
+            <w:proofErr w:type="spellEnd"/>
+            <w:r>
+              <w:rPr>
+                <w:color w:val="BF8F00" w:themeColor="accent4" w:themeShade="BF"/>
+              </w:rPr>
+              <w:t xml:space="preserve"> --version</w:t>
             </w:r>
           </w:p>
           <w:p>
@@ -5738,11 +6882,29 @@
                 <w:bCs/>
                 <w:color w:val="ED7D31" w:themeColor="accent2"/>
               </w:rPr>
-              <w:t>Alternate use nvm to install different versions of node</w:t>
-            </w:r>
-          </w:p>
-          <w:p>
-            <w:hyperlink r:id="rId47" w:history="1">
+              <w:t xml:space="preserve">Alternate use </w:t>
+            </w:r>
+            <w:proofErr w:type="spellStart"/>
+            <w:r>
+              <w:rPr>
+                <w:b/>
+                <w:bCs/>
+                <w:color w:val="ED7D31" w:themeColor="accent2"/>
+              </w:rPr>
+              <w:t>nvm</w:t>
+            </w:r>
+            <w:proofErr w:type="spellEnd"/>
+            <w:r>
+              <w:rPr>
+                <w:b/>
+                <w:bCs/>
+                <w:color w:val="ED7D31" w:themeColor="accent2"/>
+              </w:rPr>
+              <w:t xml:space="preserve"> to install different versions of node</w:t>
+            </w:r>
+          </w:p>
+          <w:p>
+            <w:hyperlink r:id="rId53" w:history="1">
               <w:r>
                 <w:rPr>
                   <w:rStyle w:val="Hyperlink"/>
@@ -5801,7 +6963,7 @@
                           <pic:cNvPicPr/>
                         </pic:nvPicPr>
                         <pic:blipFill>
-                          <a:blip r:embed="rId48"/>
+                          <a:blip r:embed="rId54"/>
                           <a:stretch>
                             <a:fillRect/>
                           </a:stretch>
@@ -5852,12 +7014,17 @@
         <w:pStyle w:val="Heading1"/>
       </w:pPr>
       <w:bookmarkStart w:id="24" w:name="_Toc117550457"/>
+      <w:proofErr w:type="spellStart"/>
       <w:r>
         <w:lastRenderedPageBreak/>
         <w:t>Web</w:t>
       </w:r>
       <w:r>
-        <w:t xml:space="preserve">Api </w:t>
+        <w:t>Api</w:t>
+      </w:r>
+      <w:proofErr w:type="spellEnd"/>
+      <w:r>
+        <w:t xml:space="preserve"> </w:t>
       </w:r>
       <w:r>
         <w:t>Project</w:t>
@@ -5907,7 +7074,15 @@
             <w:bookmarkStart w:id="28" w:name="_Toc103640103"/>
             <w:bookmarkStart w:id="29" w:name="_Toc117550459"/>
             <w:r>
-              <w:t>Create WebAPI Method 1</w:t>
+              <w:t xml:space="preserve">Create </w:t>
+            </w:r>
+            <w:proofErr w:type="spellStart"/>
+            <w:r>
+              <w:t>WebAPI</w:t>
+            </w:r>
+            <w:proofErr w:type="spellEnd"/>
+            <w:r>
+              <w:t xml:space="preserve"> Method 1</w:t>
             </w:r>
             <w:bookmarkEnd w:id="27"/>
             <w:bookmarkEnd w:id="28"/>
@@ -5923,8 +7098,16 @@
               <w:rPr>
                 <w:color w:val="BF8F00" w:themeColor="accent4" w:themeShade="BF"/>
               </w:rPr>
-              <w:t>&gt;dotnet new sln</w:t>
-            </w:r>
+              <w:t xml:space="preserve">&gt;dotnet new </w:t>
+            </w:r>
+            <w:proofErr w:type="spellStart"/>
+            <w:r>
+              <w:rPr>
+                <w:color w:val="BF8F00" w:themeColor="accent4" w:themeShade="BF"/>
+              </w:rPr>
+              <w:t>sln</w:t>
+            </w:r>
+            <w:proofErr w:type="spellEnd"/>
           </w:p>
           <w:p>
             <w:r>
@@ -5941,8 +7124,30 @@
               <w:rPr>
                 <w:color w:val="BF8F00" w:themeColor="accent4" w:themeShade="BF"/>
               </w:rPr>
-              <w:t>&gt; dotnet new sln --name MySolution</w:t>
-            </w:r>
+              <w:t xml:space="preserve">&gt; dotnet new </w:t>
+            </w:r>
+            <w:proofErr w:type="spellStart"/>
+            <w:r>
+              <w:rPr>
+                <w:color w:val="BF8F00" w:themeColor="accent4" w:themeShade="BF"/>
+              </w:rPr>
+              <w:t>sln</w:t>
+            </w:r>
+            <w:proofErr w:type="spellEnd"/>
+            <w:r>
+              <w:rPr>
+                <w:color w:val="BF8F00" w:themeColor="accent4" w:themeShade="BF"/>
+              </w:rPr>
+              <w:t xml:space="preserve"> --name </w:t>
+            </w:r>
+            <w:proofErr w:type="spellStart"/>
+            <w:r>
+              <w:rPr>
+                <w:color w:val="BF8F00" w:themeColor="accent4" w:themeShade="BF"/>
+              </w:rPr>
+              <w:t>MySolution</w:t>
+            </w:r>
+            <w:proofErr w:type="spellEnd"/>
           </w:p>
           <w:p>
             <w:r>
@@ -5959,12 +7164,33 @@
               <w:rPr>
                 <w:color w:val="BF8F00" w:themeColor="accent4" w:themeShade="BF"/>
               </w:rPr>
-              <w:t>&gt;dotnet new webapi -o M</w:t>
-            </w:r>
+              <w:t xml:space="preserve">&gt;dotnet new </w:t>
+            </w:r>
+            <w:proofErr w:type="spellStart"/>
             <w:r>
               <w:rPr>
                 <w:color w:val="BF8F00" w:themeColor="accent4" w:themeShade="BF"/>
               </w:rPr>
+              <w:t>webapi</w:t>
+            </w:r>
+            <w:proofErr w:type="spellEnd"/>
+            <w:r>
+              <w:rPr>
+                <w:color w:val="BF8F00" w:themeColor="accent4" w:themeShade="BF"/>
+              </w:rPr>
+              <w:t xml:space="preserve"> -o </w:t>
+            </w:r>
+            <w:proofErr w:type="spellStart"/>
+            <w:r>
+              <w:rPr>
+                <w:color w:val="BF8F00" w:themeColor="accent4" w:themeShade="BF"/>
+              </w:rPr>
+              <w:t>M</w:t>
+            </w:r>
+            <w:r>
+              <w:rPr>
+                <w:color w:val="BF8F00" w:themeColor="accent4" w:themeShade="BF"/>
+              </w:rPr>
               <w:t>SC</w:t>
             </w:r>
             <w:r>
@@ -5973,10 +7199,19 @@
               </w:rPr>
               <w:t>.WebApi</w:t>
             </w:r>
-          </w:p>
-          <w:p>
-            <w:r>
-              <w:t xml:space="preserve">Create a new project with name MCS.WebApi </w:t>
+            <w:proofErr w:type="spellEnd"/>
+          </w:p>
+          <w:p>
+            <w:r>
+              <w:t xml:space="preserve">Create a new project with name </w:t>
+            </w:r>
+            <w:proofErr w:type="spellStart"/>
+            <w:r>
+              <w:t>MCS.WebApi</w:t>
+            </w:r>
+            <w:proofErr w:type="spellEnd"/>
+            <w:r>
+              <w:t xml:space="preserve"> </w:t>
             </w:r>
           </w:p>
           <w:p>
@@ -5989,12 +7224,33 @@
               <w:rPr>
                 <w:color w:val="BF8F00" w:themeColor="accent4" w:themeShade="BF"/>
               </w:rPr>
-              <w:t>&gt;dotnet sln add M</w:t>
-            </w:r>
+              <w:t xml:space="preserve">&gt;dotnet </w:t>
+            </w:r>
+            <w:proofErr w:type="spellStart"/>
             <w:r>
               <w:rPr>
                 <w:color w:val="BF8F00" w:themeColor="accent4" w:themeShade="BF"/>
               </w:rPr>
+              <w:t>sln</w:t>
+            </w:r>
+            <w:proofErr w:type="spellEnd"/>
+            <w:r>
+              <w:rPr>
+                <w:color w:val="BF8F00" w:themeColor="accent4" w:themeShade="BF"/>
+              </w:rPr>
+              <w:t xml:space="preserve"> add </w:t>
+            </w:r>
+            <w:proofErr w:type="spellStart"/>
+            <w:r>
+              <w:rPr>
+                <w:color w:val="BF8F00" w:themeColor="accent4" w:themeShade="BF"/>
+              </w:rPr>
+              <w:t>M</w:t>
+            </w:r>
+            <w:r>
+              <w:rPr>
+                <w:color w:val="BF8F00" w:themeColor="accent4" w:themeShade="BF"/>
+              </w:rPr>
               <w:t>SC</w:t>
             </w:r>
             <w:r>
@@ -6003,6 +7259,7 @@
               </w:rPr>
               <w:t>.WebApi</w:t>
             </w:r>
+            <w:proofErr w:type="spellEnd"/>
           </w:p>
           <w:p>
             <w:r>
@@ -6018,7 +7275,15 @@
             <w:bookmarkStart w:id="31" w:name="_Toc103640104"/>
             <w:bookmarkStart w:id="32" w:name="_Toc117550460"/>
             <w:r>
-              <w:t>Create WebAPI Method 2</w:t>
+              <w:t xml:space="preserve">Create </w:t>
+            </w:r>
+            <w:proofErr w:type="spellStart"/>
+            <w:r>
+              <w:t>WebAPI</w:t>
+            </w:r>
+            <w:proofErr w:type="spellEnd"/>
+            <w:r>
+              <w:t xml:space="preserve"> Method 2</w:t>
             </w:r>
             <w:bookmarkEnd w:id="30"/>
             <w:bookmarkEnd w:id="31"/>
@@ -6034,20 +7299,56 @@
               <w:rPr>
                 <w:color w:val="BF8F00" w:themeColor="accent4" w:themeShade="BF"/>
               </w:rPr>
-              <w:t>&gt;dotnet new webapi -o M</w:t>
-            </w:r>
+              <w:t xml:space="preserve">&gt;dotnet new </w:t>
+            </w:r>
+            <w:proofErr w:type="spellStart"/>
             <w:r>
               <w:rPr>
                 <w:color w:val="BF8F00" w:themeColor="accent4" w:themeShade="BF"/>
               </w:rPr>
+              <w:t>webapi</w:t>
+            </w:r>
+            <w:proofErr w:type="spellEnd"/>
+            <w:r>
+              <w:rPr>
+                <w:color w:val="BF8F00" w:themeColor="accent4" w:themeShade="BF"/>
+              </w:rPr>
+              <w:t xml:space="preserve"> -o </w:t>
+            </w:r>
+            <w:proofErr w:type="spellStart"/>
+            <w:r>
+              <w:rPr>
+                <w:color w:val="BF8F00" w:themeColor="accent4" w:themeShade="BF"/>
+              </w:rPr>
+              <w:t>M</w:t>
+            </w:r>
+            <w:r>
+              <w:rPr>
+                <w:color w:val="BF8F00" w:themeColor="accent4" w:themeShade="BF"/>
+              </w:rPr>
               <w:t>SC</w:t>
             </w:r>
             <w:r>
               <w:rPr>
                 <w:color w:val="BF8F00" w:themeColor="accent4" w:themeShade="BF"/>
               </w:rPr>
-              <w:t>.WebApi -n MCS.WebApi</w:t>
-            </w:r>
+              <w:t>.WebApi</w:t>
+            </w:r>
+            <w:proofErr w:type="spellEnd"/>
+            <w:r>
+              <w:rPr>
+                <w:color w:val="BF8F00" w:themeColor="accent4" w:themeShade="BF"/>
+              </w:rPr>
+              <w:t xml:space="preserve"> -n </w:t>
+            </w:r>
+            <w:proofErr w:type="spellStart"/>
+            <w:r>
+              <w:rPr>
+                <w:color w:val="BF8F00" w:themeColor="accent4" w:themeShade="BF"/>
+              </w:rPr>
+              <w:t>MCS.WebApi</w:t>
+            </w:r>
+            <w:proofErr w:type="spellEnd"/>
           </w:p>
           <w:p>
             <w:pPr>
@@ -6086,13 +7387,34 @@
             </w:pPr>
             <w:bookmarkStart w:id="36" w:name="_Toc117550462"/>
             <w:r>
-              <w:t>Actual Commands used for creating the api</w:t>
+              <w:t xml:space="preserve">Actual Commands used for creating the </w:t>
+            </w:r>
+            <w:proofErr w:type="spellStart"/>
+            <w:r>
+              <w:t>api</w:t>
             </w:r>
             <w:bookmarkEnd w:id="36"/>
-          </w:p>
-          <w:p>
-            <w:r>
-              <w:t>Create a dir to house web api solution and project</w:t>
+            <w:proofErr w:type="spellEnd"/>
+          </w:p>
+          <w:p>
+            <w:r>
+              <w:t xml:space="preserve">Create a </w:t>
+            </w:r>
+            <w:proofErr w:type="spellStart"/>
+            <w:r>
+              <w:t>dir</w:t>
+            </w:r>
+            <w:proofErr w:type="spellEnd"/>
+            <w:r>
+              <w:t xml:space="preserve"> to house web </w:t>
+            </w:r>
+            <w:proofErr w:type="spellStart"/>
+            <w:r>
+              <w:t>api</w:t>
+            </w:r>
+            <w:proofErr w:type="spellEnd"/>
+            <w:r>
+              <w:t xml:space="preserve"> solution and project</w:t>
             </w:r>
           </w:p>
           <w:p>
@@ -6105,13 +7427,32 @@
               <w:rPr>
                 <w:color w:val="BF8F00" w:themeColor="accent4" w:themeShade="BF"/>
               </w:rPr>
-              <w:t>&gt;md MySocialConnect-API</w:t>
-            </w:r>
-          </w:p>
-          <w:p>
-            <w:r>
-              <w:t>cd into new dir</w:t>
-            </w:r>
+              <w:t xml:space="preserve">&gt;md </w:t>
+            </w:r>
+            <w:proofErr w:type="spellStart"/>
+            <w:r>
+              <w:rPr>
+                <w:color w:val="BF8F00" w:themeColor="accent4" w:themeShade="BF"/>
+              </w:rPr>
+              <w:t>MySocialConnect</w:t>
+            </w:r>
+            <w:proofErr w:type="spellEnd"/>
+            <w:r>
+              <w:rPr>
+                <w:color w:val="BF8F00" w:themeColor="accent4" w:themeShade="BF"/>
+              </w:rPr>
+              <w:t>-API</w:t>
+            </w:r>
+          </w:p>
+          <w:p>
+            <w:r>
+              <w:t xml:space="preserve">cd into new </w:t>
+            </w:r>
+            <w:proofErr w:type="spellStart"/>
+            <w:r>
+              <w:t>dir</w:t>
+            </w:r>
+            <w:proofErr w:type="spellEnd"/>
           </w:p>
           <w:p>
             <w:pPr>
@@ -6123,7 +7464,21 @@
               <w:rPr>
                 <w:color w:val="BF8F00" w:themeColor="accent4" w:themeShade="BF"/>
               </w:rPr>
-              <w:t>&gt;cd MySocialConnect-API</w:t>
+              <w:t xml:space="preserve">&gt;cd </w:t>
+            </w:r>
+            <w:proofErr w:type="spellStart"/>
+            <w:r>
+              <w:rPr>
+                <w:color w:val="BF8F00" w:themeColor="accent4" w:themeShade="BF"/>
+              </w:rPr>
+              <w:t>MySocialConnect</w:t>
+            </w:r>
+            <w:proofErr w:type="spellEnd"/>
+            <w:r>
+              <w:rPr>
+                <w:color w:val="BF8F00" w:themeColor="accent4" w:themeShade="BF"/>
+              </w:rPr>
+              <w:t>-API</w:t>
             </w:r>
           </w:p>
           <w:p>
@@ -6141,12 +7496,34 @@
               <w:rPr>
                 <w:color w:val="BF8F00" w:themeColor="accent4" w:themeShade="BF"/>
               </w:rPr>
-              <w:t>&gt;dotnet new sln --name MSC-API</w:t>
-            </w:r>
-          </w:p>
-          <w:p>
-            <w:r>
-              <w:t>Create a new WebApi project</w:t>
+              <w:t xml:space="preserve">&gt;dotnet new </w:t>
+            </w:r>
+            <w:proofErr w:type="spellStart"/>
+            <w:r>
+              <w:rPr>
+                <w:color w:val="BF8F00" w:themeColor="accent4" w:themeShade="BF"/>
+              </w:rPr>
+              <w:t>sln</w:t>
+            </w:r>
+            <w:proofErr w:type="spellEnd"/>
+            <w:r>
+              <w:rPr>
+                <w:color w:val="BF8F00" w:themeColor="accent4" w:themeShade="BF"/>
+              </w:rPr>
+              <w:t xml:space="preserve"> --name MSC-API</w:t>
+            </w:r>
+          </w:p>
+          <w:p>
+            <w:r>
+              <w:t xml:space="preserve">Create a new </w:t>
+            </w:r>
+            <w:proofErr w:type="spellStart"/>
+            <w:r>
+              <w:t>WebApi</w:t>
+            </w:r>
+            <w:proofErr w:type="spellEnd"/>
+            <w:r>
+              <w:t xml:space="preserve"> project</w:t>
             </w:r>
           </w:p>
           <w:p>
@@ -6159,8 +7536,30 @@
               <w:rPr>
                 <w:color w:val="BF8F00" w:themeColor="accent4" w:themeShade="BF"/>
               </w:rPr>
-              <w:t>&gt;dotnet new webapi -o MSC.Api</w:t>
-            </w:r>
+              <w:t xml:space="preserve">&gt;dotnet new </w:t>
+            </w:r>
+            <w:proofErr w:type="spellStart"/>
+            <w:r>
+              <w:rPr>
+                <w:color w:val="BF8F00" w:themeColor="accent4" w:themeShade="BF"/>
+              </w:rPr>
+              <w:t>webapi</w:t>
+            </w:r>
+            <w:proofErr w:type="spellEnd"/>
+            <w:r>
+              <w:rPr>
+                <w:color w:val="BF8F00" w:themeColor="accent4" w:themeShade="BF"/>
+              </w:rPr>
+              <w:t xml:space="preserve"> -o </w:t>
+            </w:r>
+            <w:proofErr w:type="spellStart"/>
+            <w:r>
+              <w:rPr>
+                <w:color w:val="BF8F00" w:themeColor="accent4" w:themeShade="BF"/>
+              </w:rPr>
+              <w:t>MSC.Api</w:t>
+            </w:r>
+            <w:proofErr w:type="spellEnd"/>
           </w:p>
           <w:p>
             <w:r>
@@ -6177,8 +7576,30 @@
               <w:rPr>
                 <w:color w:val="BF8F00" w:themeColor="accent4" w:themeShade="BF"/>
               </w:rPr>
-              <w:t>&gt;dotnet sln add MSC.Api</w:t>
-            </w:r>
+              <w:t xml:space="preserve">&gt;dotnet </w:t>
+            </w:r>
+            <w:proofErr w:type="spellStart"/>
+            <w:r>
+              <w:rPr>
+                <w:color w:val="BF8F00" w:themeColor="accent4" w:themeShade="BF"/>
+              </w:rPr>
+              <w:t>sln</w:t>
+            </w:r>
+            <w:proofErr w:type="spellEnd"/>
+            <w:r>
+              <w:rPr>
+                <w:color w:val="BF8F00" w:themeColor="accent4" w:themeShade="BF"/>
+              </w:rPr>
+              <w:t xml:space="preserve"> add </w:t>
+            </w:r>
+            <w:proofErr w:type="spellStart"/>
+            <w:r>
+              <w:rPr>
+                <w:color w:val="BF8F00" w:themeColor="accent4" w:themeShade="BF"/>
+              </w:rPr>
+              <w:t>MSC.Api</w:t>
+            </w:r>
+            <w:proofErr w:type="spellEnd"/>
           </w:p>
           <w:p>
             <w:pPr>
@@ -6212,7 +7633,7 @@
                           <pic:cNvPicPr/>
                         </pic:nvPicPr>
                         <pic:blipFill>
-                          <a:blip r:embed="rId49"/>
+                          <a:blip r:embed="rId55"/>
                           <a:stretch>
                             <a:fillRect/>
                           </a:stretch>
@@ -6242,14 +7663,24 @@
       </w:pPr>
       <w:bookmarkStart w:id="38" w:name="_Toc117550464"/>
       <w:r>
-        <w:t>Updating the ApplicationURL</w:t>
+        <w:t xml:space="preserve">Updating the </w:t>
+      </w:r>
+      <w:proofErr w:type="spellStart"/>
+      <w:r>
+        <w:t>ApplicationURL</w:t>
       </w:r>
       <w:bookmarkEnd w:id="38"/>
+      <w:proofErr w:type="spellEnd"/>
     </w:p>
     <w:p>
       <w:r>
-        <w:t>Open Properties &gt; launchSettings.json</w:t>
-      </w:r>
+        <w:t xml:space="preserve">Open Properties &gt; </w:t>
+      </w:r>
+      <w:proofErr w:type="spellStart"/>
+      <w:r>
+        <w:t>launchSettings.json</w:t>
+      </w:r>
+      <w:proofErr w:type="spellEnd"/>
     </w:p>
     <w:p>
       <w:r>
@@ -6283,7 +7714,27 @@
           <w:sz w:val="21"/>
           <w:szCs w:val="21"/>
         </w:rPr>
-        <w:t>"applicationUrl"</w:t>
+        <w:t>"</w:t>
+      </w:r>
+      <w:proofErr w:type="spellStart"/>
+      <w:r>
+        <w:rPr>
+          <w:rFonts w:ascii="Consolas" w:eastAsia="Times New Roman" w:hAnsi="Consolas" w:cs="Times New Roman"/>
+          <w:color w:val="9CDCFE"/>
+          <w:sz w:val="21"/>
+          <w:szCs w:val="21"/>
+        </w:rPr>
+        <w:t>applicationUrl</w:t>
+      </w:r>
+      <w:proofErr w:type="spellEnd"/>
+      <w:r>
+        <w:rPr>
+          <w:rFonts w:ascii="Consolas" w:eastAsia="Times New Roman" w:hAnsi="Consolas" w:cs="Times New Roman"/>
+          <w:color w:val="9CDCFE"/>
+          <w:sz w:val="21"/>
+          <w:szCs w:val="21"/>
+        </w:rPr>
+        <w:t>"</w:t>
       </w:r>
       <w:r>
         <w:rPr>
@@ -6354,20 +7805,41 @@
               <w:rPr>
                 <w:highlight w:val="yellow"/>
               </w:rPr>
-              <w:t>[basePath]</w:t>
+              <w:t>[</w:t>
+            </w:r>
+            <w:proofErr w:type="spellStart"/>
+            <w:r>
+              <w:rPr>
+                <w:highlight w:val="yellow"/>
+              </w:rPr>
+              <w:t>basePath</w:t>
+            </w:r>
+            <w:proofErr w:type="spellEnd"/>
+            <w:r>
+              <w:rPr>
+                <w:highlight w:val="yellow"/>
+              </w:rPr>
+              <w:t>]</w:t>
             </w:r>
             <w:r>
               <w:t>/</w:t>
             </w:r>
-            <w:r>
-              <w:t>MySocialConnect-API</w:t>
+            <w:proofErr w:type="spellStart"/>
+            <w:r>
+              <w:t>MySocialConnect</w:t>
+            </w:r>
+            <w:proofErr w:type="spellEnd"/>
+            <w:r>
+              <w:t>-API</w:t>
             </w:r>
             <w:r>
               <w:t>/</w:t>
             </w:r>
+            <w:proofErr w:type="spellStart"/>
             <w:r>
               <w:t>MSC.Api</w:t>
             </w:r>
+            <w:proofErr w:type="spellEnd"/>
             <w:r>
               <w:t>”</w:t>
             </w:r>
@@ -6411,7 +7883,15 @@
               </w:numPr>
             </w:pPr>
             <w:r>
-              <w:t>Once running successfully then pick the url from the command prompt</w:t>
+              <w:t xml:space="preserve">Once running successfully then pick the </w:t>
+            </w:r>
+            <w:proofErr w:type="spellStart"/>
+            <w:r>
+              <w:t>url</w:t>
+            </w:r>
+            <w:proofErr w:type="spellEnd"/>
+            <w:r>
+              <w:t xml:space="preserve"> from the command prompt</w:t>
             </w:r>
           </w:p>
         </w:tc>
@@ -6440,7 +7920,7 @@
                           <pic:cNvPicPr/>
                         </pic:nvPicPr>
                         <pic:blipFill>
-                          <a:blip r:embed="rId50"/>
+                          <a:blip r:embed="rId56"/>
                           <a:stretch>
                             <a:fillRect/>
                           </a:stretch>
@@ -6498,7 +7978,7 @@
       <w:r>
         <w:t xml:space="preserve"> or </w:t>
       </w:r>
-      <w:hyperlink r:id="rId51" w:history="1">
+      <w:hyperlink r:id="rId57" w:history="1">
         <w:r>
           <w:rPr>
             <w:rStyle w:val="Hyperlink"/>
@@ -6521,7 +8001,15 @@
         <w:t>GET</w:t>
       </w:r>
       <w:r>
-        <w:t xml:space="preserve"> method end point under WeatherForecast, click </w:t>
+        <w:t xml:space="preserve"> method end point under </w:t>
+      </w:r>
+      <w:proofErr w:type="spellStart"/>
+      <w:r>
+        <w:t>WeatherForecast</w:t>
+      </w:r>
+      <w:proofErr w:type="spellEnd"/>
+      <w:r>
+        <w:t xml:space="preserve">, click </w:t>
       </w:r>
       <w:r>
         <w:rPr>
@@ -6573,8 +8061,16 @@
         <w:rPr>
           <w:color w:val="404040" w:themeColor="text1" w:themeTint="BF"/>
         </w:rPr>
-        <w:t>Documents/dotnet/ClassicHostingModel</w:t>
-      </w:r>
+        <w:t>Documents/dotnet/</w:t>
+      </w:r>
+      <w:proofErr w:type="spellStart"/>
+      <w:r>
+        <w:rPr>
+          <w:color w:val="404040" w:themeColor="text1" w:themeTint="BF"/>
+        </w:rPr>
+        <w:t>ClassicHostingModel</w:t>
+      </w:r>
+      <w:proofErr w:type="spellEnd"/>
     </w:p>
     <w:p>
       <w:pPr>
@@ -6585,7 +8081,23 @@
         </w:numPr>
       </w:pPr>
       <w:r>
-        <w:t xml:space="preserve">There are two files, Program.cs and Startup.cs. </w:t>
+        <w:t xml:space="preserve">There are two files, </w:t>
+      </w:r>
+      <w:proofErr w:type="spellStart"/>
+      <w:r>
+        <w:t>Program.cs</w:t>
+      </w:r>
+      <w:proofErr w:type="spellEnd"/>
+      <w:r>
+        <w:t xml:space="preserve"> and </w:t>
+      </w:r>
+      <w:proofErr w:type="spellStart"/>
+      <w:r>
+        <w:t>Startup.cs</w:t>
+      </w:r>
+      <w:proofErr w:type="spellEnd"/>
+      <w:r>
+        <w:t xml:space="preserve">. </w:t>
       </w:r>
     </w:p>
     <w:p>
@@ -6597,7 +8109,31 @@
         </w:numPr>
       </w:pPr>
       <w:r>
-        <w:t xml:space="preserve">Put these in the MSC.Api folder. Startup.cs is a new file and Program.cs will get replace. </w:t>
+        <w:t xml:space="preserve">Put these in the </w:t>
+      </w:r>
+      <w:proofErr w:type="spellStart"/>
+      <w:r>
+        <w:t>MSC.Api</w:t>
+      </w:r>
+      <w:proofErr w:type="spellEnd"/>
+      <w:r>
+        <w:t xml:space="preserve"> folder. </w:t>
+      </w:r>
+      <w:proofErr w:type="spellStart"/>
+      <w:r>
+        <w:t>Startup.cs</w:t>
+      </w:r>
+      <w:proofErr w:type="spellEnd"/>
+      <w:r>
+        <w:t xml:space="preserve"> is a new file and </w:t>
+      </w:r>
+      <w:proofErr w:type="spellStart"/>
+      <w:r>
+        <w:t>Program.cs</w:t>
+      </w:r>
+      <w:proofErr w:type="spellEnd"/>
+      <w:r>
+        <w:t xml:space="preserve"> will get replace. </w:t>
       </w:r>
     </w:p>
     <w:p>
@@ -6609,9 +8145,33 @@
         </w:numPr>
       </w:pPr>
       <w:r>
-        <w:t xml:space="preserve">Also go to MSC.Api/Properties and open launchSettings.json file. Change the launchUrl. For this following this link </w:t>
-      </w:r>
-      <w:hyperlink r:id="rId52" w:history="1">
+        <w:t xml:space="preserve">Also go to </w:t>
+      </w:r>
+      <w:proofErr w:type="spellStart"/>
+      <w:r>
+        <w:t>MSC.Api</w:t>
+      </w:r>
+      <w:proofErr w:type="spellEnd"/>
+      <w:r>
+        <w:t xml:space="preserve">/Properties and open </w:t>
+      </w:r>
+      <w:proofErr w:type="spellStart"/>
+      <w:r>
+        <w:t>launchSettings.json</w:t>
+      </w:r>
+      <w:proofErr w:type="spellEnd"/>
+      <w:r>
+        <w:t xml:space="preserve"> file. Change the </w:t>
+      </w:r>
+      <w:proofErr w:type="spellStart"/>
+      <w:r>
+        <w:t>launchUrl</w:t>
+      </w:r>
+      <w:proofErr w:type="spellEnd"/>
+      <w:r>
+        <w:t xml:space="preserve">. For this following this link </w:t>
+      </w:r>
+      <w:hyperlink r:id="rId58" w:history="1">
         <w:r>
           <w:rPr>
             <w:rStyle w:val="Hyperlink"/>
@@ -6658,13 +8218,77 @@
           </w:tcPr>
           <w:p>
             <w:r>
-              <w:t xml:space="preserve">In Program.cs, WeatherForecast.cs and /Controller/WeatherForecastController there are using statement missing. This is due to a flag in MSC.Api.csproj file. Comment out the ImplicitUsings. </w:t>
+              <w:t xml:space="preserve">In </w:t>
+            </w:r>
+            <w:proofErr w:type="spellStart"/>
+            <w:r>
+              <w:t>Program.cs</w:t>
+            </w:r>
+            <w:proofErr w:type="spellEnd"/>
+            <w:r>
+              <w:t xml:space="preserve">, </w:t>
+            </w:r>
+            <w:proofErr w:type="spellStart"/>
+            <w:r>
+              <w:t>WeatherForecast.cs</w:t>
+            </w:r>
+            <w:proofErr w:type="spellEnd"/>
+            <w:r>
+              <w:t xml:space="preserve"> and /Controller/</w:t>
+            </w:r>
+            <w:proofErr w:type="spellStart"/>
+            <w:r>
+              <w:t>WeatherForecastController</w:t>
+            </w:r>
+            <w:proofErr w:type="spellEnd"/>
+            <w:r>
+              <w:t xml:space="preserve"> there are using statement missing. This is due to a flag in </w:t>
+            </w:r>
+            <w:proofErr w:type="spellStart"/>
+            <w:r>
+              <w:t>MSC.Api.csproj</w:t>
+            </w:r>
+            <w:proofErr w:type="spellEnd"/>
+            <w:r>
+              <w:t xml:space="preserve"> file. Comment out the </w:t>
+            </w:r>
+            <w:proofErr w:type="spellStart"/>
+            <w:r>
+              <w:t>ImplicitUsings</w:t>
+            </w:r>
+            <w:proofErr w:type="spellEnd"/>
+            <w:r>
+              <w:t xml:space="preserve">. </w:t>
             </w:r>
           </w:p>
           <w:p/>
           <w:p>
             <w:r>
-              <w:t>Now when you go to Program.cs, WeatherForecast.cs and /Controller/WeatherForecastControoler you’ll see a lot of error</w:t>
+              <w:t xml:space="preserve">Now when you go to </w:t>
+            </w:r>
+            <w:proofErr w:type="spellStart"/>
+            <w:r>
+              <w:t>Program.cs</w:t>
+            </w:r>
+            <w:proofErr w:type="spellEnd"/>
+            <w:r>
+              <w:t xml:space="preserve">, </w:t>
+            </w:r>
+            <w:proofErr w:type="spellStart"/>
+            <w:r>
+              <w:t>WeatherForecast.cs</w:t>
+            </w:r>
+            <w:proofErr w:type="spellEnd"/>
+            <w:r>
+              <w:t xml:space="preserve"> and /Controller/</w:t>
+            </w:r>
+            <w:proofErr w:type="spellStart"/>
+            <w:r>
+              <w:t>WeatherForecastControoler</w:t>
+            </w:r>
+            <w:proofErr w:type="spellEnd"/>
+            <w:r>
+              <w:t xml:space="preserve"> you’ll see a lot of error</w:t>
             </w:r>
             <w:r>
               <w:t>s</w:t>
@@ -6699,7 +8323,7 @@
                           <pic:cNvPicPr/>
                         </pic:nvPicPr>
                         <pic:blipFill>
-                          <a:blip r:embed="rId53"/>
+                          <a:blip r:embed="rId59"/>
                           <a:stretch>
                             <a:fillRect/>
                           </a:stretch>
@@ -6759,10 +8383,12 @@
               <w:outlineLvl w:val="2"/>
             </w:pPr>
             <w:bookmarkStart w:id="44" w:name="_Toc117550468"/>
+            <w:proofErr w:type="spellStart"/>
             <w:r>
               <w:t>Program.cs</w:t>
             </w:r>
             <w:bookmarkEnd w:id="44"/>
+            <w:proofErr w:type="spellEnd"/>
           </w:p>
           <w:p>
             <w:r>
@@ -6779,7 +8405,17 @@
               <w:ind w:left="330"/>
             </w:pPr>
             <w:r>
-              <w:t>using Microsoft.AspNetCore.Builder;</w:t>
+              <w:t xml:space="preserve">using </w:t>
+            </w:r>
+            <w:proofErr w:type="spellStart"/>
+            <w:proofErr w:type="gramStart"/>
+            <w:r>
+              <w:t>Microsoft.AspNetCore.Builder</w:t>
+            </w:r>
+            <w:proofErr w:type="spellEnd"/>
+            <w:proofErr w:type="gramEnd"/>
+            <w:r>
+              <w:t>;</w:t>
             </w:r>
           </w:p>
           <w:p>
@@ -6792,13 +8428,25 @@
               <w:ind w:left="330"/>
             </w:pPr>
             <w:r>
-              <w:t>using Microsoft.Extensions.DependencyIn</w:t>
-            </w:r>
+              <w:t xml:space="preserve">using </w:t>
+            </w:r>
+            <w:proofErr w:type="spellStart"/>
+            <w:proofErr w:type="gramStart"/>
+            <w:r>
+              <w:t>Microsoft.Extensions.DependencyIn</w:t>
+            </w:r>
+            <w:proofErr w:type="spellEnd"/>
+            <w:proofErr w:type="gramEnd"/>
             <w:r>
               <w:t xml:space="preserve"> </w:t>
             </w:r>
-            <w:r>
-              <w:t>jection;</w:t>
+            <w:proofErr w:type="spellStart"/>
+            <w:r>
+              <w:t>jection</w:t>
+            </w:r>
+            <w:proofErr w:type="spellEnd"/>
+            <w:r>
+              <w:t>;</w:t>
             </w:r>
           </w:p>
           <w:p>
@@ -6811,7 +8459,17 @@
               <w:ind w:left="330"/>
             </w:pPr>
             <w:r>
-              <w:t>using Microsoft.Extensions.Hosting;</w:t>
+              <w:t xml:space="preserve">using </w:t>
+            </w:r>
+            <w:proofErr w:type="spellStart"/>
+            <w:proofErr w:type="gramStart"/>
+            <w:r>
+              <w:t>Microsoft.Extensions.Hosting</w:t>
+            </w:r>
+            <w:proofErr w:type="spellEnd"/>
+            <w:proofErr w:type="gramEnd"/>
+            <w:r>
+              <w:t>;</w:t>
             </w:r>
           </w:p>
           <w:p/>
@@ -6826,10 +8484,12 @@
               <w:outlineLvl w:val="2"/>
             </w:pPr>
             <w:bookmarkStart w:id="45" w:name="_Toc117550469"/>
+            <w:proofErr w:type="spellStart"/>
             <w:r>
               <w:t>WeatherForecast.cs</w:t>
             </w:r>
             <w:bookmarkEnd w:id="45"/>
+            <w:proofErr w:type="spellEnd"/>
           </w:p>
           <w:p>
             <w:r>
@@ -6846,8 +8506,13 @@
               <w:ind w:left="346"/>
             </w:pPr>
             <w:r>
-              <w:t>using System;</w:t>
-            </w:r>
+              <w:t xml:space="preserve">using </w:t>
+            </w:r>
+            <w:proofErr w:type="gramStart"/>
+            <w:r>
+              <w:t>System;</w:t>
+            </w:r>
+            <w:proofErr w:type="gramEnd"/>
           </w:p>
           <w:p/>
         </w:tc>
@@ -6862,9 +8527,14 @@
             </w:pPr>
             <w:bookmarkStart w:id="46" w:name="_Toc117550470"/>
             <w:r>
-              <w:t>/Controller/WeatherForecastController</w:t>
+              <w:t>/Controller/</w:t>
+            </w:r>
+            <w:proofErr w:type="spellStart"/>
+            <w:r>
+              <w:t>WeatherForecastController</w:t>
             </w:r>
             <w:bookmarkEnd w:id="46"/>
+            <w:proofErr w:type="spellEnd"/>
           </w:p>
           <w:p>
             <w:r>
@@ -6881,8 +8551,13 @@
               <w:ind w:left="391"/>
             </w:pPr>
             <w:r>
-              <w:t>using System;</w:t>
-            </w:r>
+              <w:t xml:space="preserve">using </w:t>
+            </w:r>
+            <w:proofErr w:type="gramStart"/>
+            <w:r>
+              <w:t>System;</w:t>
+            </w:r>
+            <w:proofErr w:type="gramEnd"/>
           </w:p>
           <w:p>
             <w:pPr>
@@ -6894,7 +8569,17 @@
               <w:ind w:left="391"/>
             </w:pPr>
             <w:r>
-              <w:t>using System.Collections.Generic;</w:t>
+              <w:t xml:space="preserve">using </w:t>
+            </w:r>
+            <w:proofErr w:type="spellStart"/>
+            <w:proofErr w:type="gramStart"/>
+            <w:r>
+              <w:t>System.Collections.Generic</w:t>
+            </w:r>
+            <w:proofErr w:type="spellEnd"/>
+            <w:proofErr w:type="gramEnd"/>
+            <w:r>
+              <w:t>;</w:t>
             </w:r>
           </w:p>
           <w:p>
@@ -6907,8 +8592,21 @@
               <w:ind w:left="391"/>
             </w:pPr>
             <w:r>
-              <w:t>using System.Linq;</w:t>
-            </w:r>
+              <w:t xml:space="preserve">using </w:t>
+            </w:r>
+            <w:proofErr w:type="spellStart"/>
+            <w:r>
+              <w:t>System.</w:t>
+            </w:r>
+            <w:proofErr w:type="gramStart"/>
+            <w:r>
+              <w:t>Linq</w:t>
+            </w:r>
+            <w:proofErr w:type="spellEnd"/>
+            <w:r>
+              <w:t>;</w:t>
+            </w:r>
+            <w:proofErr w:type="gramEnd"/>
           </w:p>
           <w:p>
             <w:pPr>
@@ -6920,7 +8618,17 @@
               <w:ind w:left="391"/>
             </w:pPr>
             <w:r>
-              <w:t>using Microsoft.AspNetCore.Mvc;</w:t>
+              <w:t xml:space="preserve">using </w:t>
+            </w:r>
+            <w:proofErr w:type="spellStart"/>
+            <w:proofErr w:type="gramStart"/>
+            <w:r>
+              <w:t>Microsoft.AspNetCore.Mvc</w:t>
+            </w:r>
+            <w:proofErr w:type="spellEnd"/>
+            <w:proofErr w:type="gramEnd"/>
+            <w:r>
+              <w:t>;</w:t>
             </w:r>
           </w:p>
           <w:p>
@@ -6933,7 +8641,17 @@
               <w:ind w:left="391"/>
             </w:pPr>
             <w:r>
-              <w:t>using Microsoft.Extensions.Logging;</w:t>
+              <w:t xml:space="preserve">using </w:t>
+            </w:r>
+            <w:proofErr w:type="spellStart"/>
+            <w:proofErr w:type="gramStart"/>
+            <w:r>
+              <w:t>Microsoft.Extensions.Logging</w:t>
+            </w:r>
+            <w:proofErr w:type="spellEnd"/>
+            <w:proofErr w:type="gramEnd"/>
+            <w:r>
+              <w:t>;</w:t>
             </w:r>
           </w:p>
           <w:p/>
@@ -6967,13 +8685,61 @@
           </w:tcPr>
           <w:p>
             <w:r>
-              <w:t xml:space="preserve">If you look at the WeatherForecast.cs, the stril property Summary is nullable. This will cause some issues for us so we will remove the ? from it and also comment out the nullable flag from MSC.Api.csproj file. </w:t>
+              <w:t xml:space="preserve">If you look at the </w:t>
+            </w:r>
+            <w:proofErr w:type="spellStart"/>
+            <w:r>
+              <w:t>WeatherForecast.cs</w:t>
+            </w:r>
+            <w:proofErr w:type="spellEnd"/>
+            <w:r>
+              <w:t xml:space="preserve">, the </w:t>
+            </w:r>
+            <w:proofErr w:type="spellStart"/>
+            <w:r>
+              <w:t>stril</w:t>
+            </w:r>
+            <w:proofErr w:type="spellEnd"/>
+            <w:r>
+              <w:t xml:space="preserve"> property Summary is nullable. This will cause some issues for us so we will remove </w:t>
+            </w:r>
+            <w:proofErr w:type="gramStart"/>
+            <w:r>
+              <w:t>the ?</w:t>
+            </w:r>
+            <w:proofErr w:type="gramEnd"/>
+            <w:r>
+              <w:t xml:space="preserve"> from it and also comment out the nullable flag from </w:t>
+            </w:r>
+            <w:proofErr w:type="spellStart"/>
+            <w:r>
+              <w:t>MSC.Api.csproj</w:t>
+            </w:r>
+            <w:proofErr w:type="spellEnd"/>
+            <w:r>
+              <w:t xml:space="preserve"> file. </w:t>
             </w:r>
           </w:p>
           <w:p/>
           <w:p>
             <w:r>
-              <w:t xml:space="preserve">And then from WeatherForecast.cs remove ? </w:t>
+              <w:t xml:space="preserve">And then from </w:t>
+            </w:r>
+            <w:proofErr w:type="spellStart"/>
+            <w:r>
+              <w:t>WeatherForecast.cs</w:t>
+            </w:r>
+            <w:proofErr w:type="spellEnd"/>
+            <w:r>
+              <w:t xml:space="preserve"> </w:t>
+            </w:r>
+            <w:proofErr w:type="gramStart"/>
+            <w:r>
+              <w:t>remove ?</w:t>
+            </w:r>
+            <w:proofErr w:type="gramEnd"/>
+            <w:r>
+              <w:t xml:space="preserve"> </w:t>
             </w:r>
           </w:p>
           <w:p>
@@ -6997,7 +8763,7 @@
                           <pic:cNvPicPr/>
                         </pic:nvPicPr>
                         <pic:blipFill>
-                          <a:blip r:embed="rId54"/>
+                          <a:blip r:embed="rId60"/>
                           <a:stretch>
                             <a:fillRect/>
                           </a:stretch>
@@ -7044,7 +8810,7 @@
                           <pic:cNvPicPr/>
                         </pic:nvPicPr>
                         <pic:blipFill>
-                          <a:blip r:embed="rId55"/>
+                          <a:blip r:embed="rId61"/>
                           <a:stretch>
                             <a:fillRect/>
                           </a:stretch>
@@ -7073,11 +8839,16 @@
         <w:pStyle w:val="Heading2"/>
       </w:pPr>
       <w:bookmarkStart w:id="48" w:name="_Toc117550472"/>
+      <w:proofErr w:type="spellStart"/>
       <w:r>
         <w:t>Web</w:t>
       </w:r>
       <w:r>
-        <w:t>Api Folder Structure</w:t>
+        <w:t>Api</w:t>
+      </w:r>
+      <w:proofErr w:type="spellEnd"/>
+      <w:r>
+        <w:t xml:space="preserve"> Folder Structure</w:t>
       </w:r>
       <w:bookmarkEnd w:id="48"/>
     </w:p>
@@ -7092,13 +8863,29 @@
         <w:t>Core</w:t>
       </w:r>
       <w:r>
-        <w:t xml:space="preserve"> folder inside MSC.Api folder. </w:t>
+        <w:t xml:space="preserve"> folder inside </w:t>
+      </w:r>
+      <w:proofErr w:type="spellStart"/>
+      <w:r>
+        <w:t>MSC.Api</w:t>
+      </w:r>
+      <w:proofErr w:type="spellEnd"/>
+      <w:r>
+        <w:t xml:space="preserve"> folder. </w:t>
       </w:r>
     </w:p>
     <w:p>
       <w:r>
         <w:lastRenderedPageBreak/>
-        <w:t>We’ll add all our items, other than controllers to this core folder. However, the content will grouped together inside sub folders. For starter, create following sun folders and we’ll add as we go forward with this project</w:t>
+        <w:t xml:space="preserve">We’ll add all our items, other than controllers to this core folder. However, the content will </w:t>
+      </w:r>
+      <w:proofErr w:type="gramStart"/>
+      <w:r>
+        <w:t>grouped</w:t>
+      </w:r>
+      <w:proofErr w:type="gramEnd"/>
+      <w:r>
+        <w:t xml:space="preserve"> together inside sub folders. For starter, create following sun folders and we’ll add as we go forward with this project</w:t>
       </w:r>
     </w:p>
     <w:p>
@@ -7109,8 +8896,13 @@
           <w:numId w:val="22"/>
         </w:numPr>
       </w:pPr>
-      <w:r>
-        <w:t xml:space="preserve">BusinessLogic: here we’ll add our business logic. Controller </w:t>
+      <w:proofErr w:type="spellStart"/>
+      <w:r>
+        <w:t>BusinessLogic</w:t>
+      </w:r>
+      <w:proofErr w:type="spellEnd"/>
+      <w:r>
+        <w:t xml:space="preserve">: here we’ll add our business logic. Controller </w:t>
       </w:r>
       <w:r>
         <w:sym w:font="Wingdings" w:char="F0E8"/>
@@ -7146,8 +8938,21 @@
         </w:numPr>
       </w:pPr>
       <w:r>
-        <w:t>DB: add dbcontext and the actual DB etc</w:t>
-      </w:r>
+        <w:t xml:space="preserve">DB: add </w:t>
+      </w:r>
+      <w:proofErr w:type="spellStart"/>
+      <w:r>
+        <w:t>dbcontext</w:t>
+      </w:r>
+      <w:proofErr w:type="spellEnd"/>
+      <w:r>
+        <w:t xml:space="preserve"> and the actual DB </w:t>
+      </w:r>
+      <w:proofErr w:type="spellStart"/>
+      <w:r>
+        <w:t>etc</w:t>
+      </w:r>
+      <w:proofErr w:type="spellEnd"/>
     </w:p>
     <w:p>
       <w:pPr>
@@ -7263,7 +9068,21 @@
               <w:rPr>
                 <w:highlight w:val="yellow"/>
               </w:rPr>
-              <w:t>[basePath]</w:t>
+              <w:t>[</w:t>
+            </w:r>
+            <w:proofErr w:type="spellStart"/>
+            <w:r>
+              <w:rPr>
+                <w:highlight w:val="yellow"/>
+              </w:rPr>
+              <w:t>basePath</w:t>
+            </w:r>
+            <w:proofErr w:type="spellEnd"/>
+            <w:r>
+              <w:rPr>
+                <w:highlight w:val="yellow"/>
+              </w:rPr>
+              <w:t>]</w:t>
             </w:r>
             <w:r>
               <w:t>”, your main project folder</w:t>
@@ -7279,7 +9098,21 @@
               <w:rPr>
                 <w:color w:val="BF8F00" w:themeColor="accent4" w:themeShade="BF"/>
               </w:rPr>
-              <w:t>&gt;ng new MySocialConnect-SPA</w:t>
+              <w:t xml:space="preserve">&gt;ng new </w:t>
+            </w:r>
+            <w:proofErr w:type="spellStart"/>
+            <w:r>
+              <w:rPr>
+                <w:color w:val="BF8F00" w:themeColor="accent4" w:themeShade="BF"/>
+              </w:rPr>
+              <w:t>MySocialConnect</w:t>
+            </w:r>
+            <w:proofErr w:type="spellEnd"/>
+            <w:r>
+              <w:rPr>
+                <w:color w:val="BF8F00" w:themeColor="accent4" w:themeShade="BF"/>
+              </w:rPr>
+              <w:t>-SPA</w:t>
             </w:r>
           </w:p>
           <w:p/>
@@ -7326,7 +9159,15 @@
           <w:p/>
           <w:p>
             <w:r>
-              <w:t xml:space="preserve">After setup, navigate to MySocialConnect-SPA and issue command: </w:t>
+              <w:t xml:space="preserve">After setup, navigate to </w:t>
+            </w:r>
+            <w:proofErr w:type="spellStart"/>
+            <w:r>
+              <w:t>MySocialConnect</w:t>
+            </w:r>
+            <w:proofErr w:type="spellEnd"/>
+            <w:r>
+              <w:t xml:space="preserve">-SPA and issue command: </w:t>
             </w:r>
           </w:p>
           <w:p>
@@ -7339,12 +9180,34 @@
               <w:rPr>
                 <w:color w:val="BF8F00" w:themeColor="accent4" w:themeShade="BF"/>
               </w:rPr>
-              <w:t xml:space="preserve">&gt;ng serve </w:t>
-            </w:r>
-          </w:p>
-          <w:p>
-            <w:r>
-              <w:t xml:space="preserve">Pick the url from the command prompt and then navigate to it in the browser. </w:t>
+              <w:t xml:space="preserve">&gt;ng </w:t>
+            </w:r>
+            <w:proofErr w:type="gramStart"/>
+            <w:r>
+              <w:rPr>
+                <w:color w:val="BF8F00" w:themeColor="accent4" w:themeShade="BF"/>
+              </w:rPr>
+              <w:t>serve</w:t>
+            </w:r>
+            <w:proofErr w:type="gramEnd"/>
+            <w:r>
+              <w:rPr>
+                <w:color w:val="BF8F00" w:themeColor="accent4" w:themeShade="BF"/>
+              </w:rPr>
+              <w:t xml:space="preserve"> </w:t>
+            </w:r>
+          </w:p>
+          <w:p>
+            <w:r>
+              <w:t xml:space="preserve">Pick the </w:t>
+            </w:r>
+            <w:proofErr w:type="spellStart"/>
+            <w:r>
+              <w:t>url</w:t>
+            </w:r>
+            <w:proofErr w:type="spellEnd"/>
+            <w:r>
+              <w:t xml:space="preserve"> from the command prompt and then navigate to it in the browser. </w:t>
             </w:r>
           </w:p>
           <w:p/>
@@ -7366,7 +9229,15 @@
           </w:p>
           <w:p>
             <w:r>
-              <w:t>Navigate to MySocialConnect-SPA, this is where the angular app would be</w:t>
+              <w:t xml:space="preserve">Navigate to </w:t>
+            </w:r>
+            <w:proofErr w:type="spellStart"/>
+            <w:r>
+              <w:t>MySocialConnect</w:t>
+            </w:r>
+            <w:proofErr w:type="spellEnd"/>
+            <w:r>
+              <w:t>-SPA, this is where the angular app would be</w:t>
             </w:r>
           </w:p>
           <w:p>
@@ -7426,7 +9297,15 @@
               <w:t>app&gt;core</w:t>
             </w:r>
             <w:r>
-              <w:t>: this folder will contain directive, guards, models, models/interfaces, modules and services.</w:t>
+              <w:t xml:space="preserve">: this folder will contain directive, guards, models, models/interfaces, </w:t>
+            </w:r>
+            <w:proofErr w:type="gramStart"/>
+            <w:r>
+              <w:t>modules</w:t>
+            </w:r>
+            <w:proofErr w:type="gramEnd"/>
+            <w:r>
+              <w:t xml:space="preserve"> and services.</w:t>
             </w:r>
           </w:p>
           <w:p>
@@ -7501,7 +9380,21 @@
               <w:rPr>
                 <w:color w:val="BF8F00" w:themeColor="accent4" w:themeShade="BF"/>
               </w:rPr>
-              <w:t>&gt;npm install font-awesome</w:t>
+              <w:t>&gt;</w:t>
+            </w:r>
+            <w:proofErr w:type="spellStart"/>
+            <w:r>
+              <w:rPr>
+                <w:color w:val="BF8F00" w:themeColor="accent4" w:themeShade="BF"/>
+              </w:rPr>
+              <w:t>npm</w:t>
+            </w:r>
+            <w:proofErr w:type="spellEnd"/>
+            <w:r>
+              <w:rPr>
+                <w:color w:val="BF8F00" w:themeColor="accent4" w:themeShade="BF"/>
+              </w:rPr>
+              <w:t xml:space="preserve"> install font-awesome</w:t>
             </w:r>
           </w:p>
         </w:tc>
@@ -7515,10 +9408,14 @@
               <w:outlineLvl w:val="2"/>
             </w:pPr>
             <w:bookmarkStart w:id="53" w:name="_Toc117550477"/>
+            <w:proofErr w:type="spellStart"/>
+            <w:proofErr w:type="gramStart"/>
             <w:r>
               <w:t>package.json</w:t>
             </w:r>
             <w:bookmarkEnd w:id="53"/>
+            <w:proofErr w:type="spellEnd"/>
+            <w:proofErr w:type="gramEnd"/>
           </w:p>
           <w:p>
             <w:pPr>
@@ -7538,7 +9435,27 @@
                 <w:sz w:val="21"/>
                 <w:szCs w:val="21"/>
               </w:rPr>
-              <w:t>"font-awesome"</w:t>
+              <w:t>"</w:t>
+            </w:r>
+            <w:proofErr w:type="gramStart"/>
+            <w:r>
+              <w:rPr>
+                <w:rFonts w:ascii="Consolas" w:eastAsia="Times New Roman" w:hAnsi="Consolas" w:cs="Times New Roman"/>
+                <w:color w:val="9CDCFE"/>
+                <w:sz w:val="21"/>
+                <w:szCs w:val="21"/>
+              </w:rPr>
+              <w:t>font</w:t>
+            </w:r>
+            <w:proofErr w:type="gramEnd"/>
+            <w:r>
+              <w:rPr>
+                <w:rFonts w:ascii="Consolas" w:eastAsia="Times New Roman" w:hAnsi="Consolas" w:cs="Times New Roman"/>
+                <w:color w:val="9CDCFE"/>
+                <w:sz w:val="21"/>
+                <w:szCs w:val="21"/>
+              </w:rPr>
+              <w:t>-awesome"</w:t>
             </w:r>
             <w:r>
               <w:rPr>
@@ -7574,10 +9491,14 @@
               <w:outlineLvl w:val="2"/>
             </w:pPr>
             <w:bookmarkStart w:id="54" w:name="_Toc117550478"/>
+            <w:proofErr w:type="spellStart"/>
+            <w:proofErr w:type="gramStart"/>
             <w:r>
               <w:t>angular.json</w:t>
             </w:r>
             <w:bookmarkEnd w:id="54"/>
+            <w:proofErr w:type="spellEnd"/>
+            <w:proofErr w:type="gramEnd"/>
           </w:p>
           <w:p>
             <w:r>
@@ -7613,6 +9534,7 @@
               </w:rPr>
               <w:t>./</w:t>
             </w:r>
+            <w:proofErr w:type="spellStart"/>
             <w:r>
               <w:rPr>
                 <w:rFonts w:ascii="Consolas" w:eastAsia="Times New Roman" w:hAnsi="Consolas" w:cs="Times New Roman"/>
@@ -7620,7 +9542,37 @@
                 <w:sz w:val="21"/>
                 <w:szCs w:val="21"/>
               </w:rPr>
-              <w:t>node_modules/font-awesome/css/font-awesome.css"</w:t>
+              <w:t>node_modules</w:t>
+            </w:r>
+            <w:proofErr w:type="spellEnd"/>
+            <w:r>
+              <w:rPr>
+                <w:rFonts w:ascii="Consolas" w:eastAsia="Times New Roman" w:hAnsi="Consolas" w:cs="Times New Roman"/>
+                <w:color w:val="CE9178"/>
+                <w:sz w:val="21"/>
+                <w:szCs w:val="21"/>
+              </w:rPr>
+              <w:t>/font-awesome/</w:t>
+            </w:r>
+            <w:proofErr w:type="spellStart"/>
+            <w:r>
+              <w:rPr>
+                <w:rFonts w:ascii="Consolas" w:eastAsia="Times New Roman" w:hAnsi="Consolas" w:cs="Times New Roman"/>
+                <w:color w:val="CE9178"/>
+                <w:sz w:val="21"/>
+                <w:szCs w:val="21"/>
+              </w:rPr>
+              <w:t>css</w:t>
+            </w:r>
+            <w:proofErr w:type="spellEnd"/>
+            <w:r>
+              <w:rPr>
+                <w:rFonts w:ascii="Consolas" w:eastAsia="Times New Roman" w:hAnsi="Consolas" w:cs="Times New Roman"/>
+                <w:color w:val="CE9178"/>
+                <w:sz w:val="21"/>
+                <w:szCs w:val="21"/>
+              </w:rPr>
+              <w:t>/font-awesome.css"</w:t>
             </w:r>
           </w:p>
         </w:tc>
@@ -7633,7 +9585,31 @@
       </w:pPr>
       <w:bookmarkStart w:id="55" w:name="_Toc117550479"/>
       <w:r>
-        <w:t>Adding ngx-bootstrap, ngx-toastr, ngx-spinner, ng2 file upload</w:t>
+        <w:t xml:space="preserve">Adding </w:t>
+      </w:r>
+      <w:proofErr w:type="spellStart"/>
+      <w:r>
+        <w:t>ngx</w:t>
+      </w:r>
+      <w:proofErr w:type="spellEnd"/>
+      <w:r>
+        <w:t xml:space="preserve">-bootstrap, </w:t>
+      </w:r>
+      <w:proofErr w:type="spellStart"/>
+      <w:r>
+        <w:t>ngx-toastr</w:t>
+      </w:r>
+      <w:proofErr w:type="spellEnd"/>
+      <w:r>
+        <w:t xml:space="preserve">, </w:t>
+      </w:r>
+      <w:proofErr w:type="spellStart"/>
+      <w:r>
+        <w:t>ngx</w:t>
+      </w:r>
+      <w:proofErr w:type="spellEnd"/>
+      <w:r>
+        <w:t>-spinner, ng2 file upload</w:t>
       </w:r>
       <w:bookmarkEnd w:id="55"/>
     </w:p>
@@ -7662,7 +9638,15 @@
           </w:tcPr>
           <w:p>
             <w:r>
-              <w:t>More information about ngx-bootstrap</w:t>
+              <w:t xml:space="preserve">More information about </w:t>
+            </w:r>
+            <w:proofErr w:type="spellStart"/>
+            <w:r>
+              <w:t>ngx</w:t>
+            </w:r>
+            <w:proofErr w:type="spellEnd"/>
+            <w:r>
+              <w:t>-bootstrap</w:t>
             </w:r>
           </w:p>
           <w:p>
@@ -7673,7 +9657,7 @@
                 <w:numId w:val="18"/>
               </w:numPr>
             </w:pPr>
-            <w:hyperlink r:id="rId56" w:anchor="/documentation" w:history="1">
+            <w:hyperlink r:id="rId62" w:anchor="/documentation" w:history="1">
               <w:r>
                 <w:rPr>
                   <w:rStyle w:val="Hyperlink"/>
@@ -7690,7 +9674,7 @@
                 <w:numId w:val="18"/>
               </w:numPr>
             </w:pPr>
-            <w:hyperlink r:id="rId57" w:anchor="/documentation" w:history="1">
+            <w:hyperlink r:id="rId63" w:anchor="/documentation" w:history="1">
               <w:r>
                 <w:rPr>
                   <w:rStyle w:val="Hyperlink"/>
@@ -7707,7 +9691,7 @@
                 <w:numId w:val="18"/>
               </w:numPr>
             </w:pPr>
-            <w:hyperlink r:id="rId58" w:anchor="/documentation" w:history="1">
+            <w:hyperlink r:id="rId64" w:anchor="/documentation" w:history="1">
               <w:r>
                 <w:rPr>
                   <w:rStyle w:val="Hyperlink"/>
@@ -7742,7 +9726,35 @@
               <w:rPr>
                 <w:color w:val="BF8F00" w:themeColor="accent4" w:themeShade="BF"/>
               </w:rPr>
-              <w:t>ng add ngx-bootstrap</w:t>
+              <w:t xml:space="preserve">ng </w:t>
+            </w:r>
+            <w:proofErr w:type="gramStart"/>
+            <w:r>
+              <w:rPr>
+                <w:color w:val="BF8F00" w:themeColor="accent4" w:themeShade="BF"/>
+              </w:rPr>
+              <w:t>add</w:t>
+            </w:r>
+            <w:proofErr w:type="gramEnd"/>
+            <w:r>
+              <w:rPr>
+                <w:color w:val="BF8F00" w:themeColor="accent4" w:themeShade="BF"/>
+              </w:rPr>
+              <w:t xml:space="preserve"> </w:t>
+            </w:r>
+            <w:proofErr w:type="spellStart"/>
+            <w:r>
+              <w:rPr>
+                <w:color w:val="BF8F00" w:themeColor="accent4" w:themeShade="BF"/>
+              </w:rPr>
+              <w:t>ngx</w:t>
+            </w:r>
+            <w:proofErr w:type="spellEnd"/>
+            <w:r>
+              <w:rPr>
+                <w:color w:val="BF8F00" w:themeColor="accent4" w:themeShade="BF"/>
+              </w:rPr>
+              <w:t>-bootstrap</w:t>
             </w:r>
           </w:p>
           <w:p>
@@ -7760,9 +9772,23 @@
               <w:rPr>
                 <w:color w:val="BF8F00" w:themeColor="accent4" w:themeShade="BF"/>
               </w:rPr>
-              <w:t xml:space="preserve">&gt;npm install </w:t>
-            </w:r>
-            <w:hyperlink r:id="rId59" w:history="1">
+              <w:t>&gt;</w:t>
+            </w:r>
+            <w:proofErr w:type="spellStart"/>
+            <w:r>
+              <w:rPr>
+                <w:color w:val="BF8F00" w:themeColor="accent4" w:themeShade="BF"/>
+              </w:rPr>
+              <w:t>npm</w:t>
+            </w:r>
+            <w:proofErr w:type="spellEnd"/>
+            <w:r>
+              <w:rPr>
+                <w:color w:val="BF8F00" w:themeColor="accent4" w:themeShade="BF"/>
+              </w:rPr>
+              <w:t xml:space="preserve"> install </w:t>
+            </w:r>
+            <w:hyperlink r:id="rId65" w:history="1">
               <w:r>
                 <w:rPr>
                   <w:rStyle w:val="Hyperlink"/>
@@ -7781,12 +9807,26 @@
               <w:rPr>
                 <w:color w:val="BF8F00" w:themeColor="accent4" w:themeShade="BF"/>
               </w:rPr>
-              <w:t xml:space="preserve">&gt;npm </w:t>
-            </w:r>
+              <w:t>&gt;</w:t>
+            </w:r>
+            <w:proofErr w:type="spellStart"/>
             <w:r>
               <w:rPr>
                 <w:color w:val="BF8F00" w:themeColor="accent4" w:themeShade="BF"/>
               </w:rPr>
+              <w:t>npm</w:t>
+            </w:r>
+            <w:proofErr w:type="spellEnd"/>
+            <w:r>
+              <w:rPr>
+                <w:color w:val="BF8F00" w:themeColor="accent4" w:themeShade="BF"/>
+              </w:rPr>
+              <w:t xml:space="preserve"> </w:t>
+            </w:r>
+            <w:r>
+              <w:rPr>
+                <w:color w:val="BF8F00" w:themeColor="accent4" w:themeShade="BF"/>
+              </w:rPr>
               <w:t>add</w:t>
             </w:r>
             <w:r>
@@ -7795,7 +9835,7 @@
               </w:rPr>
               <w:t xml:space="preserve"> </w:t>
             </w:r>
-            <w:hyperlink r:id="rId60" w:history="1">
+            <w:hyperlink r:id="rId66" w:history="1">
               <w:r>
                 <w:rPr>
                   <w:rStyle w:val="Hyperlink"/>
@@ -7825,12 +9865,28 @@
             <w:r>
               <w:t xml:space="preserve"> </w:t>
             </w:r>
+            <w:proofErr w:type="spellStart"/>
             <w:r>
               <w:rPr>
                 <w:color w:val="BF8F00" w:themeColor="accent4" w:themeShade="BF"/>
               </w:rPr>
-              <w:t>npm install ngx-timeago</w:t>
-            </w:r>
+              <w:t>npm</w:t>
+            </w:r>
+            <w:proofErr w:type="spellEnd"/>
+            <w:r>
+              <w:rPr>
+                <w:color w:val="BF8F00" w:themeColor="accent4" w:themeShade="BF"/>
+              </w:rPr>
+              <w:t xml:space="preserve"> install </w:t>
+            </w:r>
+            <w:proofErr w:type="spellStart"/>
+            <w:r>
+              <w:rPr>
+                <w:color w:val="BF8F00" w:themeColor="accent4" w:themeShade="BF"/>
+              </w:rPr>
+              <w:t>ngx-timeago</w:t>
+            </w:r>
+            <w:proofErr w:type="spellEnd"/>
           </w:p>
           <w:p>
             <w:pPr>
@@ -7844,27 +9900,51 @@
               </w:rPr>
               <w:t>&gt;</w:t>
             </w:r>
+            <w:proofErr w:type="spellStart"/>
             <w:r>
               <w:rPr>
                 <w:color w:val="BF8F00" w:themeColor="accent4" w:themeShade="BF"/>
               </w:rPr>
-              <w:t>npm install ng2-file-upload</w:t>
-            </w:r>
-          </w:p>
-          <w:p>
-            <w:r>
-              <w:t xml:space="preserve">If you see an error @angular/cdk/schematics missing for spinner then install </w:t>
+              <w:t>npm</w:t>
+            </w:r>
+            <w:proofErr w:type="spellEnd"/>
+            <w:r>
+              <w:rPr>
+                <w:color w:val="BF8F00" w:themeColor="accent4" w:themeShade="BF"/>
+              </w:rPr>
+              <w:t xml:space="preserve"> install ng2-file-upload</w:t>
+            </w:r>
+          </w:p>
+          <w:p>
+            <w:r>
+              <w:t xml:space="preserve">If you see an error @angular/cdk/schematics missing for </w:t>
+            </w:r>
+            <w:proofErr w:type="gramStart"/>
+            <w:r>
+              <w:t>spinner</w:t>
+            </w:r>
+            <w:proofErr w:type="gramEnd"/>
+            <w:r>
+              <w:t xml:space="preserve"> then install </w:t>
             </w:r>
           </w:p>
           <w:p>
             <w:r>
               <w:t>&gt;</w:t>
             </w:r>
+            <w:proofErr w:type="spellStart"/>
             <w:r>
               <w:rPr>
                 <w:color w:val="BF8F00" w:themeColor="accent4" w:themeShade="BF"/>
               </w:rPr>
-              <w:t>npm install @angular/cdk</w:t>
+              <w:t>npm</w:t>
+            </w:r>
+            <w:proofErr w:type="spellEnd"/>
+            <w:r>
+              <w:rPr>
+                <w:color w:val="BF8F00" w:themeColor="accent4" w:themeShade="BF"/>
+              </w:rPr>
+              <w:t xml:space="preserve"> install @angular/cdk</w:t>
             </w:r>
           </w:p>
           <w:p/>
@@ -7879,6 +9959,8 @@
               <w:outlineLvl w:val="2"/>
             </w:pPr>
             <w:bookmarkStart w:id="57" w:name="_Toc117550481"/>
+            <w:proofErr w:type="spellStart"/>
+            <w:proofErr w:type="gramStart"/>
             <w:r>
               <w:t>p</w:t>
             </w:r>
@@ -7886,6 +9968,8 @@
               <w:t>ackage.json</w:t>
             </w:r>
             <w:bookmarkEnd w:id="57"/>
+            <w:proofErr w:type="spellEnd"/>
+            <w:proofErr w:type="gramEnd"/>
           </w:p>
           <w:p>
             <w:pPr>
@@ -7953,7 +10037,29 @@
                 <w:sz w:val="16"/>
                 <w:szCs w:val="16"/>
               </w:rPr>
-              <w:t>"ngx-bootstrap"</w:t>
+              <w:t>"</w:t>
+            </w:r>
+            <w:proofErr w:type="spellStart"/>
+            <w:proofErr w:type="gramStart"/>
+            <w:r>
+              <w:rPr>
+                <w:rFonts w:ascii="Consolas" w:eastAsia="Times New Roman" w:hAnsi="Consolas" w:cs="Times New Roman"/>
+                <w:color w:val="9CDCFE"/>
+                <w:sz w:val="16"/>
+                <w:szCs w:val="16"/>
+              </w:rPr>
+              <w:t>ngx</w:t>
+            </w:r>
+            <w:proofErr w:type="spellEnd"/>
+            <w:proofErr w:type="gramEnd"/>
+            <w:r>
+              <w:rPr>
+                <w:rFonts w:ascii="Consolas" w:eastAsia="Times New Roman" w:hAnsi="Consolas" w:cs="Times New Roman"/>
+                <w:color w:val="9CDCFE"/>
+                <w:sz w:val="16"/>
+                <w:szCs w:val="16"/>
+              </w:rPr>
+              <w:t>-bootstrap"</w:t>
             </w:r>
             <w:r>
               <w:rPr>
@@ -8001,7 +10107,29 @@
                 <w:sz w:val="16"/>
                 <w:szCs w:val="16"/>
               </w:rPr>
-              <w:t>"ngx-spinner"</w:t>
+              <w:t>"</w:t>
+            </w:r>
+            <w:proofErr w:type="spellStart"/>
+            <w:proofErr w:type="gramStart"/>
+            <w:r>
+              <w:rPr>
+                <w:rFonts w:ascii="Consolas" w:eastAsia="Times New Roman" w:hAnsi="Consolas" w:cs="Times New Roman"/>
+                <w:color w:val="9CDCFE"/>
+                <w:sz w:val="16"/>
+                <w:szCs w:val="16"/>
+              </w:rPr>
+              <w:t>ngx</w:t>
+            </w:r>
+            <w:proofErr w:type="spellEnd"/>
+            <w:proofErr w:type="gramEnd"/>
+            <w:r>
+              <w:rPr>
+                <w:rFonts w:ascii="Consolas" w:eastAsia="Times New Roman" w:hAnsi="Consolas" w:cs="Times New Roman"/>
+                <w:color w:val="9CDCFE"/>
+                <w:sz w:val="16"/>
+                <w:szCs w:val="16"/>
+              </w:rPr>
+              <w:t>-spinner"</w:t>
             </w:r>
             <w:r>
               <w:rPr>
@@ -8043,8 +10171,15 @@
               <w:outlineLvl w:val="2"/>
             </w:pPr>
             <w:bookmarkStart w:id="58" w:name="_Toc117550482"/>
-            <w:r>
-              <w:t>angular.json styles array</w:t>
+            <w:proofErr w:type="spellStart"/>
+            <w:proofErr w:type="gramStart"/>
+            <w:r>
+              <w:t>angular.json</w:t>
+            </w:r>
+            <w:proofErr w:type="spellEnd"/>
+            <w:proofErr w:type="gramEnd"/>
+            <w:r>
+              <w:t xml:space="preserve"> styles array</w:t>
             </w:r>
             <w:bookmarkEnd w:id="58"/>
           </w:p>
@@ -8079,6 +10214,7 @@
                 <w:szCs w:val="16"/>
               </w:rPr>
             </w:pPr>
+            <w:proofErr w:type="gramStart"/>
             <w:r>
               <w:rPr>
                 <w:rFonts w:ascii="Consolas" w:eastAsia="Times New Roman" w:hAnsi="Consolas" w:cs="Times New Roman"/>
@@ -8086,7 +10222,68 @@
                 <w:sz w:val="16"/>
                 <w:szCs w:val="16"/>
               </w:rPr>
-              <w:t>"./node_modules/ngx-bootstrap/datepicker/</w:t>
+              <w:t>"./</w:t>
+            </w:r>
+            <w:proofErr w:type="spellStart"/>
+            <w:proofErr w:type="gramEnd"/>
+            <w:r>
+              <w:rPr>
+                <w:rFonts w:ascii="Consolas" w:eastAsia="Times New Roman" w:hAnsi="Consolas" w:cs="Times New Roman"/>
+                <w:color w:val="CE9178"/>
+                <w:sz w:val="16"/>
+                <w:szCs w:val="16"/>
+              </w:rPr>
+              <w:t>node_modules</w:t>
+            </w:r>
+            <w:proofErr w:type="spellEnd"/>
+            <w:r>
+              <w:rPr>
+                <w:rFonts w:ascii="Consolas" w:eastAsia="Times New Roman" w:hAnsi="Consolas" w:cs="Times New Roman"/>
+                <w:color w:val="CE9178"/>
+                <w:sz w:val="16"/>
+                <w:szCs w:val="16"/>
+              </w:rPr>
+              <w:t>/</w:t>
+            </w:r>
+            <w:proofErr w:type="spellStart"/>
+            <w:r>
+              <w:rPr>
+                <w:rFonts w:ascii="Consolas" w:eastAsia="Times New Roman" w:hAnsi="Consolas" w:cs="Times New Roman"/>
+                <w:color w:val="CE9178"/>
+                <w:sz w:val="16"/>
+                <w:szCs w:val="16"/>
+              </w:rPr>
+              <w:t>ngx</w:t>
+            </w:r>
+            <w:proofErr w:type="spellEnd"/>
+            <w:r>
+              <w:rPr>
+                <w:rFonts w:ascii="Consolas" w:eastAsia="Times New Roman" w:hAnsi="Consolas" w:cs="Times New Roman"/>
+                <w:color w:val="CE9178"/>
+                <w:sz w:val="16"/>
+                <w:szCs w:val="16"/>
+              </w:rPr>
+              <w:t>-bootstrap/</w:t>
+            </w:r>
+            <w:proofErr w:type="spellStart"/>
+            <w:r>
+              <w:rPr>
+                <w:rFonts w:ascii="Consolas" w:eastAsia="Times New Roman" w:hAnsi="Consolas" w:cs="Times New Roman"/>
+                <w:color w:val="CE9178"/>
+                <w:sz w:val="16"/>
+                <w:szCs w:val="16"/>
+              </w:rPr>
+              <w:t>datepicker</w:t>
+            </w:r>
+            <w:proofErr w:type="spellEnd"/>
+            <w:r>
+              <w:rPr>
+                <w:rFonts w:ascii="Consolas" w:eastAsia="Times New Roman" w:hAnsi="Consolas" w:cs="Times New Roman"/>
+                <w:color w:val="CE9178"/>
+                <w:sz w:val="16"/>
+                <w:szCs w:val="16"/>
+              </w:rPr>
+              <w:t>/</w:t>
             </w:r>
           </w:p>
           <w:p>
@@ -8130,6 +10327,7 @@
                 <w:szCs w:val="16"/>
               </w:rPr>
             </w:pPr>
+            <w:proofErr w:type="gramStart"/>
             <w:r>
               <w:rPr>
                 <w:rFonts w:ascii="Consolas" w:eastAsia="Times New Roman" w:hAnsi="Consolas" w:cs="Times New Roman"/>
@@ -8137,7 +10335,68 @@
                 <w:sz w:val="16"/>
                 <w:szCs w:val="16"/>
               </w:rPr>
-              <w:t>"./node_modules/bootstrap/dist/css/</w:t>
+              <w:t>"./</w:t>
+            </w:r>
+            <w:proofErr w:type="spellStart"/>
+            <w:proofErr w:type="gramEnd"/>
+            <w:r>
+              <w:rPr>
+                <w:rFonts w:ascii="Consolas" w:eastAsia="Times New Roman" w:hAnsi="Consolas" w:cs="Times New Roman"/>
+                <w:color w:val="CE9178"/>
+                <w:sz w:val="16"/>
+                <w:szCs w:val="16"/>
+              </w:rPr>
+              <w:t>node_modules</w:t>
+            </w:r>
+            <w:proofErr w:type="spellEnd"/>
+            <w:r>
+              <w:rPr>
+                <w:rFonts w:ascii="Consolas" w:eastAsia="Times New Roman" w:hAnsi="Consolas" w:cs="Times New Roman"/>
+                <w:color w:val="CE9178"/>
+                <w:sz w:val="16"/>
+                <w:szCs w:val="16"/>
+              </w:rPr>
+              <w:t>/bootstrap/</w:t>
+            </w:r>
+            <w:proofErr w:type="spellStart"/>
+            <w:r>
+              <w:rPr>
+                <w:rFonts w:ascii="Consolas" w:eastAsia="Times New Roman" w:hAnsi="Consolas" w:cs="Times New Roman"/>
+                <w:color w:val="CE9178"/>
+                <w:sz w:val="16"/>
+                <w:szCs w:val="16"/>
+              </w:rPr>
+              <w:t>dist</w:t>
+            </w:r>
+            <w:proofErr w:type="spellEnd"/>
+            <w:r>
+              <w:rPr>
+                <w:rFonts w:ascii="Consolas" w:eastAsia="Times New Roman" w:hAnsi="Consolas" w:cs="Times New Roman"/>
+                <w:color w:val="CE9178"/>
+                <w:sz w:val="16"/>
+                <w:szCs w:val="16"/>
+              </w:rPr>
+              <w:t>/</w:t>
+            </w:r>
+            <w:proofErr w:type="spellStart"/>
+            <w:r>
+              <w:rPr>
+                <w:rFonts w:ascii="Consolas" w:eastAsia="Times New Roman" w:hAnsi="Consolas" w:cs="Times New Roman"/>
+                <w:color w:val="CE9178"/>
+                <w:sz w:val="16"/>
+                <w:szCs w:val="16"/>
+              </w:rPr>
+              <w:t>css</w:t>
+            </w:r>
+            <w:proofErr w:type="spellEnd"/>
+            <w:r>
+              <w:rPr>
+                <w:rFonts w:ascii="Consolas" w:eastAsia="Times New Roman" w:hAnsi="Consolas" w:cs="Times New Roman"/>
+                <w:color w:val="CE9178"/>
+                <w:sz w:val="16"/>
+                <w:szCs w:val="16"/>
+              </w:rPr>
+              <w:t>/</w:t>
             </w:r>
           </w:p>
           <w:p>
@@ -8188,7 +10447,47 @@
                 <w:sz w:val="16"/>
                 <w:szCs w:val="16"/>
               </w:rPr>
-              <w:t>"./node_modules/ngx-toastr/toastr.css"</w:t>
+              <w:t>"./</w:t>
+            </w:r>
+            <w:proofErr w:type="spellStart"/>
+            <w:r>
+              <w:rPr>
+                <w:rFonts w:ascii="Consolas" w:eastAsia="Times New Roman" w:hAnsi="Consolas" w:cs="Times New Roman"/>
+                <w:color w:val="CE9178"/>
+                <w:sz w:val="16"/>
+                <w:szCs w:val="16"/>
+              </w:rPr>
+              <w:t>node_modules</w:t>
+            </w:r>
+            <w:proofErr w:type="spellEnd"/>
+            <w:r>
+              <w:rPr>
+                <w:rFonts w:ascii="Consolas" w:eastAsia="Times New Roman" w:hAnsi="Consolas" w:cs="Times New Roman"/>
+                <w:color w:val="CE9178"/>
+                <w:sz w:val="16"/>
+                <w:szCs w:val="16"/>
+              </w:rPr>
+              <w:t>/</w:t>
+            </w:r>
+            <w:proofErr w:type="spellStart"/>
+            <w:r>
+              <w:rPr>
+                <w:rFonts w:ascii="Consolas" w:eastAsia="Times New Roman" w:hAnsi="Consolas" w:cs="Times New Roman"/>
+                <w:color w:val="CE9178"/>
+                <w:sz w:val="16"/>
+                <w:szCs w:val="16"/>
+              </w:rPr>
+              <w:t>ngx-toastr</w:t>
+            </w:r>
+            <w:proofErr w:type="spellEnd"/>
+            <w:r>
+              <w:rPr>
+                <w:rFonts w:ascii="Consolas" w:eastAsia="Times New Roman" w:hAnsi="Consolas" w:cs="Times New Roman"/>
+                <w:color w:val="CE9178"/>
+                <w:sz w:val="16"/>
+                <w:szCs w:val="16"/>
+              </w:rPr>
+              <w:t>/toastr.css"</w:t>
             </w:r>
           </w:p>
           <w:p/>
@@ -8205,11 +10504,18 @@
               <w:outlineLvl w:val="2"/>
             </w:pPr>
             <w:bookmarkStart w:id="59" w:name="_Toc117550483"/>
+            <w:proofErr w:type="spellStart"/>
+            <w:proofErr w:type="gramStart"/>
             <w:r>
               <w:lastRenderedPageBreak/>
-              <w:t>app.module.ts</w:t>
+              <w:t>app.module</w:t>
+            </w:r>
+            <w:proofErr w:type="gramEnd"/>
+            <w:r>
+              <w:t>.ts</w:t>
             </w:r>
             <w:bookmarkEnd w:id="59"/>
+            <w:proofErr w:type="spellEnd"/>
           </w:p>
           <w:p>
             <w:r>
@@ -8243,8 +10549,19 @@
                 <w:sz w:val="16"/>
                 <w:szCs w:val="16"/>
               </w:rPr>
-              <w:t xml:space="preserve"> { </w:t>
-            </w:r>
+              <w:t xml:space="preserve"> </w:t>
+            </w:r>
+            <w:proofErr w:type="gramStart"/>
+            <w:r>
+              <w:rPr>
+                <w:rFonts w:ascii="Consolas" w:eastAsia="Times New Roman" w:hAnsi="Consolas" w:cs="Times New Roman"/>
+                <w:color w:val="D4D4D4"/>
+                <w:sz w:val="16"/>
+                <w:szCs w:val="16"/>
+              </w:rPr>
+              <w:t xml:space="preserve">{ </w:t>
+            </w:r>
+            <w:proofErr w:type="spellStart"/>
             <w:r>
               <w:rPr>
                 <w:rFonts w:ascii="Consolas" w:eastAsia="Times New Roman" w:hAnsi="Consolas" w:cs="Times New Roman"/>
@@ -8254,6 +10571,8 @@
               </w:rPr>
               <w:t>BrowserAnimationsModule</w:t>
             </w:r>
+            <w:proofErr w:type="spellEnd"/>
+            <w:proofErr w:type="gramEnd"/>
             <w:r>
               <w:rPr>
                 <w:rFonts w:ascii="Consolas" w:eastAsia="Times New Roman" w:hAnsi="Consolas" w:cs="Times New Roman"/>
@@ -8316,6 +10635,7 @@
                 <w:szCs w:val="21"/>
               </w:rPr>
             </w:pPr>
+            <w:proofErr w:type="spellStart"/>
             <w:r>
               <w:rPr>
                 <w:rFonts w:ascii="Consolas" w:eastAsia="Times New Roman" w:hAnsi="Consolas" w:cs="Times New Roman"/>
@@ -8325,10 +10645,27 @@
               </w:rPr>
               <w:t>BrowserAnimationsModule</w:t>
             </w:r>
-          </w:p>
-          <w:p>
-            <w:r>
-              <w:t xml:space="preserve">Shared-Module: Later this will get moved to shared module. Add the ToastrModule, ngx-spinner manually to the imports array. Add to export as well </w:t>
+            <w:proofErr w:type="spellEnd"/>
+          </w:p>
+          <w:p>
+            <w:r>
+              <w:t xml:space="preserve">Shared-Module: Later this will get moved to shared module. Add the </w:t>
+            </w:r>
+            <w:proofErr w:type="spellStart"/>
+            <w:r>
+              <w:t>ToastrModule</w:t>
+            </w:r>
+            <w:proofErr w:type="spellEnd"/>
+            <w:r>
+              <w:t xml:space="preserve">, </w:t>
+            </w:r>
+            <w:proofErr w:type="spellStart"/>
+            <w:r>
+              <w:t>ngx</w:t>
+            </w:r>
+            <w:proofErr w:type="spellEnd"/>
+            <w:r>
+              <w:t xml:space="preserve">-spinner manually to the imports array. Add to export as well </w:t>
             </w:r>
           </w:p>
           <w:p/>
@@ -8364,8 +10701,19 @@
                 <w:sz w:val="16"/>
                 <w:szCs w:val="16"/>
               </w:rPr>
-              <w:t xml:space="preserve"> { </w:t>
-            </w:r>
+              <w:t xml:space="preserve"> </w:t>
+            </w:r>
+            <w:proofErr w:type="gramStart"/>
+            <w:r>
+              <w:rPr>
+                <w:rFonts w:ascii="Consolas" w:eastAsia="Times New Roman" w:hAnsi="Consolas" w:cs="Times New Roman"/>
+                <w:color w:val="D4D4D4"/>
+                <w:sz w:val="16"/>
+                <w:szCs w:val="16"/>
+              </w:rPr>
+              <w:t xml:space="preserve">{ </w:t>
+            </w:r>
+            <w:proofErr w:type="spellStart"/>
             <w:r>
               <w:rPr>
                 <w:rFonts w:ascii="Consolas" w:eastAsia="Times New Roman" w:hAnsi="Consolas" w:cs="Times New Roman"/>
@@ -8375,6 +10723,8 @@
               </w:rPr>
               <w:t>ToastrModule</w:t>
             </w:r>
+            <w:proofErr w:type="spellEnd"/>
+            <w:proofErr w:type="gramEnd"/>
             <w:r>
               <w:rPr>
                 <w:rFonts w:ascii="Consolas" w:eastAsia="Times New Roman" w:hAnsi="Consolas" w:cs="Times New Roman"/>
@@ -8409,7 +10759,27 @@
                 <w:sz w:val="16"/>
                 <w:szCs w:val="16"/>
               </w:rPr>
-              <w:t>'ngx-toastr'</w:t>
+              <w:t>'</w:t>
+            </w:r>
+            <w:proofErr w:type="spellStart"/>
+            <w:r>
+              <w:rPr>
+                <w:rFonts w:ascii="Consolas" w:eastAsia="Times New Roman" w:hAnsi="Consolas" w:cs="Times New Roman"/>
+                <w:color w:val="CE9178"/>
+                <w:sz w:val="16"/>
+                <w:szCs w:val="16"/>
+              </w:rPr>
+              <w:t>ngx-toastr</w:t>
+            </w:r>
+            <w:proofErr w:type="spellEnd"/>
+            <w:r>
+              <w:rPr>
+                <w:rFonts w:ascii="Consolas" w:eastAsia="Times New Roman" w:hAnsi="Consolas" w:cs="Times New Roman"/>
+                <w:color w:val="CE9178"/>
+                <w:sz w:val="16"/>
+                <w:szCs w:val="16"/>
+              </w:rPr>
+              <w:t>'</w:t>
             </w:r>
             <w:r>
               <w:rPr>
@@ -8448,8 +10818,19 @@
                 <w:sz w:val="16"/>
                 <w:szCs w:val="16"/>
               </w:rPr>
-              <w:t xml:space="preserve"> { </w:t>
-            </w:r>
+              <w:t xml:space="preserve"> </w:t>
+            </w:r>
+            <w:proofErr w:type="gramStart"/>
+            <w:r>
+              <w:rPr>
+                <w:rFonts w:ascii="Consolas" w:eastAsia="Times New Roman" w:hAnsi="Consolas" w:cs="Times New Roman"/>
+                <w:color w:val="D4D4D4"/>
+                <w:sz w:val="16"/>
+                <w:szCs w:val="16"/>
+              </w:rPr>
+              <w:t xml:space="preserve">{ </w:t>
+            </w:r>
+            <w:proofErr w:type="spellStart"/>
             <w:r>
               <w:rPr>
                 <w:rFonts w:ascii="Consolas" w:eastAsia="Times New Roman" w:hAnsi="Consolas" w:cs="Times New Roman"/>
@@ -8459,6 +10840,8 @@
               </w:rPr>
               <w:t>NgxSpinnerModule</w:t>
             </w:r>
+            <w:proofErr w:type="spellEnd"/>
+            <w:proofErr w:type="gramEnd"/>
             <w:r>
               <w:rPr>
                 <w:rFonts w:ascii="Consolas" w:eastAsia="Times New Roman" w:hAnsi="Consolas" w:cs="Times New Roman"/>
@@ -8493,7 +10876,27 @@
                 <w:sz w:val="16"/>
                 <w:szCs w:val="16"/>
               </w:rPr>
-              <w:t>'ngx-spinner'</w:t>
+              <w:t>'</w:t>
+            </w:r>
+            <w:proofErr w:type="spellStart"/>
+            <w:r>
+              <w:rPr>
+                <w:rFonts w:ascii="Consolas" w:eastAsia="Times New Roman" w:hAnsi="Consolas" w:cs="Times New Roman"/>
+                <w:color w:val="CE9178"/>
+                <w:sz w:val="16"/>
+                <w:szCs w:val="16"/>
+              </w:rPr>
+              <w:t>ngx</w:t>
+            </w:r>
+            <w:proofErr w:type="spellEnd"/>
+            <w:r>
+              <w:rPr>
+                <w:rFonts w:ascii="Consolas" w:eastAsia="Times New Roman" w:hAnsi="Consolas" w:cs="Times New Roman"/>
+                <w:color w:val="CE9178"/>
+                <w:sz w:val="16"/>
+                <w:szCs w:val="16"/>
+              </w:rPr>
+              <w:t>-spinner'</w:t>
             </w:r>
             <w:r>
               <w:rPr>
@@ -8532,8 +10935,19 @@
                 <w:sz w:val="16"/>
                 <w:szCs w:val="16"/>
               </w:rPr>
-              <w:t xml:space="preserve"> { </w:t>
-            </w:r>
+              <w:t xml:space="preserve"> </w:t>
+            </w:r>
+            <w:proofErr w:type="gramStart"/>
+            <w:r>
+              <w:rPr>
+                <w:rFonts w:ascii="Consolas" w:eastAsia="Times New Roman" w:hAnsi="Consolas" w:cs="Times New Roman"/>
+                <w:color w:val="D4D4D4"/>
+                <w:sz w:val="16"/>
+                <w:szCs w:val="16"/>
+              </w:rPr>
+              <w:t xml:space="preserve">{ </w:t>
+            </w:r>
+            <w:proofErr w:type="spellStart"/>
             <w:r>
               <w:rPr>
                 <w:rFonts w:ascii="Consolas" w:eastAsia="Times New Roman" w:hAnsi="Consolas" w:cs="Times New Roman"/>
@@ -8543,6 +10957,8 @@
               </w:rPr>
               <w:t>FileUploadModule</w:t>
             </w:r>
+            <w:proofErr w:type="spellEnd"/>
+            <w:proofErr w:type="gramEnd"/>
             <w:r>
               <w:rPr>
                 <w:rFonts w:ascii="Consolas" w:eastAsia="Times New Roman" w:hAnsi="Consolas" w:cs="Times New Roman"/>
@@ -8615,7 +11031,23 @@
                 <w:sz w:val="16"/>
                 <w:szCs w:val="16"/>
               </w:rPr>
-              <w:t xml:space="preserve">Imports array add </w:t>
+              <w:t xml:space="preserve">Imports </w:t>
+            </w:r>
+            <w:proofErr w:type="gramStart"/>
+            <w:r>
+              <w:rPr>
+                <w:sz w:val="16"/>
+                <w:szCs w:val="16"/>
+              </w:rPr>
+              <w:t>array</w:t>
+            </w:r>
+            <w:proofErr w:type="gramEnd"/>
+            <w:r>
+              <w:rPr>
+                <w:sz w:val="16"/>
+                <w:szCs w:val="16"/>
+              </w:rPr>
+              <w:t xml:space="preserve"> add </w:t>
             </w:r>
           </w:p>
           <w:p>
@@ -8629,6 +11061,7 @@
                 <w:szCs w:val="16"/>
               </w:rPr>
             </w:pPr>
+            <w:proofErr w:type="spellStart"/>
             <w:r>
               <w:rPr>
                 <w:rFonts w:ascii="Consolas" w:eastAsia="Times New Roman" w:hAnsi="Consolas" w:cs="Times New Roman"/>
@@ -8656,6 +11089,7 @@
               </w:rPr>
               <w:t>forRoot</w:t>
             </w:r>
+            <w:proofErr w:type="spellEnd"/>
             <w:r>
               <w:rPr>
                 <w:rFonts w:ascii="Consolas" w:eastAsia="Times New Roman" w:hAnsi="Consolas" w:cs="Times New Roman"/>
@@ -8665,6 +11099,7 @@
               </w:rPr>
               <w:t>({</w:t>
             </w:r>
+            <w:proofErr w:type="spellStart"/>
             <w:r>
               <w:rPr>
                 <w:rFonts w:ascii="Consolas" w:eastAsia="Times New Roman" w:hAnsi="Consolas" w:cs="Times New Roman"/>
@@ -8672,7 +11107,17 @@
                 <w:sz w:val="16"/>
                 <w:szCs w:val="16"/>
               </w:rPr>
-              <w:t>positionClass:</w:t>
+              <w:t>positionClass</w:t>
+            </w:r>
+            <w:proofErr w:type="spellEnd"/>
+            <w:r>
+              <w:rPr>
+                <w:rFonts w:ascii="Consolas" w:eastAsia="Times New Roman" w:hAnsi="Consolas" w:cs="Times New Roman"/>
+                <w:color w:val="9CDCFE"/>
+                <w:sz w:val="16"/>
+                <w:szCs w:val="16"/>
+              </w:rPr>
+              <w:t>:</w:t>
             </w:r>
             <w:r>
               <w:rPr>
@@ -8713,6 +11158,7 @@
                 <w:szCs w:val="16"/>
               </w:rPr>
             </w:pPr>
+            <w:proofErr w:type="spellStart"/>
             <w:r>
               <w:rPr>
                 <w:rFonts w:ascii="Consolas" w:eastAsia="Times New Roman" w:hAnsi="Consolas" w:cs="Times New Roman"/>
@@ -8722,6 +11168,7 @@
               </w:rPr>
               <w:t>NgxSpinnerModule</w:t>
             </w:r>
+            <w:proofErr w:type="spellEnd"/>
             <w:r>
               <w:rPr>
                 <w:rFonts w:ascii="Consolas" w:eastAsia="Times New Roman" w:hAnsi="Consolas" w:cs="Times New Roman"/>
@@ -8743,6 +11190,7 @@
                 <w:szCs w:val="16"/>
               </w:rPr>
             </w:pPr>
+            <w:proofErr w:type="spellStart"/>
             <w:r>
               <w:rPr>
                 <w:rFonts w:ascii="Consolas" w:eastAsia="Times New Roman" w:hAnsi="Consolas" w:cs="Times New Roman"/>
@@ -8752,6 +11200,7 @@
               </w:rPr>
               <w:t>FileUploadModule</w:t>
             </w:r>
+            <w:proofErr w:type="spellEnd"/>
           </w:p>
           <w:p>
             <w:pPr>
@@ -8796,7 +11245,15 @@
       </w:pPr>
       <w:bookmarkStart w:id="61" w:name="_Toc117550485"/>
       <w:r>
-        <w:t>Adding c# related extensions</w:t>
+        <w:t xml:space="preserve">Adding </w:t>
+      </w:r>
+      <w:proofErr w:type="spellStart"/>
+      <w:r>
+        <w:t>c#</w:t>
+      </w:r>
+      <w:proofErr w:type="spellEnd"/>
+      <w:r>
+        <w:t xml:space="preserve"> related extensions</w:t>
       </w:r>
       <w:r>
         <w:t xml:space="preserve"> &amp; packages</w:t>
@@ -8839,7 +11296,15 @@
               <w:ind w:left="330"/>
             </w:pPr>
             <w:r>
-              <w:t>C# for Visual Studio Code (powered by OmniSharp)</w:t>
+              <w:t xml:space="preserve">C# for Visual Studio Code (powered by </w:t>
+            </w:r>
+            <w:proofErr w:type="spellStart"/>
+            <w:r>
+              <w:t>OmniSharp</w:t>
+            </w:r>
+            <w:proofErr w:type="spellEnd"/>
+            <w:r>
+              <w:t>)</w:t>
             </w:r>
           </w:p>
           <w:p>
@@ -8854,9 +11319,11 @@
             <w:r>
               <w:t xml:space="preserve">C# Extensions by </w:t>
             </w:r>
+            <w:proofErr w:type="spellStart"/>
             <w:r>
               <w:t>JosKreativ</w:t>
             </w:r>
+            <w:proofErr w:type="spellEnd"/>
           </w:p>
           <w:p>
             <w:pPr>
@@ -8887,8 +11354,13 @@
               <w:ind w:left="330"/>
             </w:pPr>
             <w:r>
-              <w:t>SQLite by alexcvzz</w:t>
-            </w:r>
+              <w:t xml:space="preserve">SQLite by </w:t>
+            </w:r>
+            <w:proofErr w:type="spellStart"/>
+            <w:r>
+              <w:t>alexcvzz</w:t>
+            </w:r>
+            <w:proofErr w:type="spellEnd"/>
           </w:p>
         </w:tc>
         <w:tc>
@@ -8905,7 +11377,20 @@
               <w:ind w:left="346"/>
             </w:pPr>
             <w:r>
-              <w:t xml:space="preserve">After the reload you'll be shown some file missing popup - click yes. It will create .vscode folder. </w:t>
+              <w:t xml:space="preserve">After the reload you'll be shown some file missing popup - click yes. It will </w:t>
+            </w:r>
+            <w:proofErr w:type="gramStart"/>
+            <w:r>
+              <w:t>create .</w:t>
+            </w:r>
+            <w:proofErr w:type="spellStart"/>
+            <w:r>
+              <w:t>vscode</w:t>
+            </w:r>
+            <w:proofErr w:type="spellEnd"/>
+            <w:proofErr w:type="gramEnd"/>
+            <w:r>
+              <w:t xml:space="preserve"> folder. </w:t>
             </w:r>
           </w:p>
           <w:p>
@@ -8918,7 +11403,15 @@
               <w:ind w:left="346"/>
             </w:pPr>
             <w:r>
-              <w:t>If you miss this then do CTRL+SHIFT+P and type assets and click it to adding missing assets</w:t>
+              <w:t xml:space="preserve">If you miss </w:t>
+            </w:r>
+            <w:proofErr w:type="gramStart"/>
+            <w:r>
+              <w:t>this</w:t>
+            </w:r>
+            <w:proofErr w:type="gramEnd"/>
+            <w:r>
+              <w:t xml:space="preserve"> then do CTRL+SHIFT+P and type assets and click it to adding missing assets</w:t>
             </w:r>
           </w:p>
         </w:tc>
@@ -8940,7 +11433,23 @@
                 <w:b/>
                 <w:bCs/>
               </w:rPr>
-              <w:t>Adding nuget extension</w:t>
+              <w:t xml:space="preserve">Adding </w:t>
+            </w:r>
+            <w:proofErr w:type="spellStart"/>
+            <w:r>
+              <w:rPr>
+                <w:b/>
+                <w:bCs/>
+              </w:rPr>
+              <w:t>nuget</w:t>
+            </w:r>
+            <w:proofErr w:type="spellEnd"/>
+            <w:r>
+              <w:rPr>
+                <w:b/>
+                <w:bCs/>
+              </w:rPr>
+              <w:t xml:space="preserve"> extension</w:t>
             </w:r>
           </w:p>
           <w:p>
@@ -8953,8 +11462,13 @@
               <w:ind w:left="330"/>
             </w:pPr>
             <w:r>
-              <w:t>NuGet Gallery by pcislo</w:t>
-            </w:r>
+              <w:t xml:space="preserve">NuGet Gallery by </w:t>
+            </w:r>
+            <w:proofErr w:type="spellStart"/>
+            <w:r>
+              <w:t>pcislo</w:t>
+            </w:r>
+            <w:proofErr w:type="spellEnd"/>
           </w:p>
           <w:p>
             <w:pPr>
@@ -8965,8 +11479,21 @@
               </w:numPr>
               <w:ind w:left="330"/>
             </w:pPr>
-            <w:r>
-              <w:t>vscode-nuget-package-manager [use above]</w:t>
+            <w:proofErr w:type="spellStart"/>
+            <w:r>
+              <w:t>vscode</w:t>
+            </w:r>
+            <w:proofErr w:type="spellEnd"/>
+            <w:r>
+              <w:t>-</w:t>
+            </w:r>
+            <w:proofErr w:type="spellStart"/>
+            <w:r>
+              <w:t>nuget</w:t>
+            </w:r>
+            <w:proofErr w:type="spellEnd"/>
+            <w:r>
+              <w:t>-package-manager [use above]</w:t>
             </w:r>
           </w:p>
         </w:tc>
@@ -9046,8 +11573,13 @@
               </w:numPr>
             </w:pPr>
             <w:r>
-              <w:t>Angular Files 1.6.2 Alexander Ivanichev</w:t>
-            </w:r>
+              <w:t xml:space="preserve">Angular Files 1.6.2 Alexander </w:t>
+            </w:r>
+            <w:proofErr w:type="spellStart"/>
+            <w:r>
+              <w:t>Ivanichev</w:t>
+            </w:r>
+            <w:proofErr w:type="spellEnd"/>
           </w:p>
           <w:p>
             <w:pPr>
@@ -9123,7 +11655,15 @@
               </w:numPr>
             </w:pPr>
             <w:r>
-              <w:t>Path Intellisense Christian Kohler 1.4.2</w:t>
+              <w:t xml:space="preserve">Path </w:t>
+            </w:r>
+            <w:proofErr w:type="spellStart"/>
+            <w:r>
+              <w:t>Intellisense</w:t>
+            </w:r>
+            <w:proofErr w:type="spellEnd"/>
+            <w:r>
+              <w:t xml:space="preserve"> Christian Kohler 1.4.2</w:t>
             </w:r>
           </w:p>
           <w:p>
@@ -9135,7 +11675,15 @@
               </w:numPr>
             </w:pPr>
             <w:r>
-              <w:t>Prettier - Code formatter Esben Petersen 1.6.1</w:t>
+              <w:t xml:space="preserve">Prettier - Code formatter </w:t>
+            </w:r>
+            <w:proofErr w:type="spellStart"/>
+            <w:r>
+              <w:t>Esben</w:t>
+            </w:r>
+            <w:proofErr w:type="spellEnd"/>
+            <w:r>
+              <w:t xml:space="preserve"> Petersen 1.6.1</w:t>
             </w:r>
           </w:p>
           <w:p>
@@ -9146,8 +11694,21 @@
                 <w:numId w:val="18"/>
               </w:numPr>
             </w:pPr>
-            <w:r>
-              <w:t>TSLint egamma 1.4.40</w:t>
+            <w:proofErr w:type="spellStart"/>
+            <w:r>
+              <w:t>TSLint</w:t>
+            </w:r>
+            <w:proofErr w:type="spellEnd"/>
+            <w:r>
+              <w:t xml:space="preserve"> </w:t>
+            </w:r>
+            <w:proofErr w:type="spellStart"/>
+            <w:r>
+              <w:t>egamma</w:t>
+            </w:r>
+            <w:proofErr w:type="spellEnd"/>
+            <w:r>
+              <w:t xml:space="preserve"> 1.4.40</w:t>
             </w:r>
           </w:p>
           <w:p/>
@@ -9193,7 +11754,15 @@
         <w:sym w:font="Wingdings" w:char="F0E8"/>
       </w:r>
       <w:r>
-        <w:t xml:space="preserve"> type nuget </w:t>
+        <w:t xml:space="preserve"> type </w:t>
+      </w:r>
+      <w:proofErr w:type="spellStart"/>
+      <w:r>
+        <w:t>nuget</w:t>
+      </w:r>
+      <w:proofErr w:type="spellEnd"/>
+      <w:r>
+        <w:t xml:space="preserve"> </w:t>
       </w:r>
       <w:r>
         <w:sym w:font="Wingdings" w:char="F0E8"/>
@@ -9212,8 +11781,13 @@
         <w:spacing w:after="0"/>
       </w:pPr>
       <w:r>
-        <w:t>Search for the following packages, select package, and tick the check box for the project where it will get installed. In my case it is MSC.Api.csproj</w:t>
-      </w:r>
+        <w:t xml:space="preserve">Search for the following packages, select package, and tick the check box for the project where it will get installed. In my case it is </w:t>
+      </w:r>
+      <w:proofErr w:type="spellStart"/>
+      <w:r>
+        <w:t>MSC.Api.csproj</w:t>
+      </w:r>
+      <w:proofErr w:type="spellEnd"/>
     </w:p>
     <w:p>
       <w:pPr>
@@ -9224,11 +11798,18 @@
         </w:numPr>
         <w:spacing w:after="0"/>
       </w:pPr>
+      <w:proofErr w:type="spellStart"/>
+      <w:proofErr w:type="gramStart"/>
       <w:r>
         <w:t>Microsoft.EntityFrameworkCore</w:t>
       </w:r>
       <w:r>
-        <w:t>.Sqlite v6.0.6</w:t>
+        <w:t>.Sqlite</w:t>
+      </w:r>
+      <w:proofErr w:type="spellEnd"/>
+      <w:proofErr w:type="gramEnd"/>
+      <w:r>
+        <w:t xml:space="preserve"> v6.0.6</w:t>
       </w:r>
     </w:p>
     <w:p>
@@ -9240,8 +11821,13 @@
         </w:numPr>
         <w:spacing w:after="0"/>
       </w:pPr>
-      <w:r>
-        <w:t>Newtonsoft.Json v13.0.1</w:t>
+      <w:proofErr w:type="spellStart"/>
+      <w:r>
+        <w:t>Newtonsoft.Json</w:t>
+      </w:r>
+      <w:proofErr w:type="spellEnd"/>
+      <w:r>
+        <w:t xml:space="preserve"> v13.0.1</w:t>
       </w:r>
     </w:p>
     <w:p>
@@ -9253,8 +11839,15 @@
         </w:numPr>
         <w:spacing w:after="0"/>
       </w:pPr>
-      <w:r>
-        <w:t xml:space="preserve">Microsoft.EntityFrameworkCore.Design </w:t>
+      <w:proofErr w:type="spellStart"/>
+      <w:proofErr w:type="gramStart"/>
+      <w:r>
+        <w:t>Microsoft.EntityFrameworkCore.Design</w:t>
+      </w:r>
+      <w:proofErr w:type="spellEnd"/>
+      <w:proofErr w:type="gramEnd"/>
+      <w:r>
+        <w:t xml:space="preserve"> </w:t>
       </w:r>
       <w:r>
         <w:t xml:space="preserve">v6.0.6 </w:t>
@@ -9272,9 +11865,13 @@
         </w:numPr>
         <w:spacing w:after="0"/>
       </w:pPr>
+      <w:proofErr w:type="spellStart"/>
+      <w:proofErr w:type="gramStart"/>
       <w:r>
         <w:t>System.IdentityModel.Tokens.Jwt</w:t>
       </w:r>
+      <w:proofErr w:type="spellEnd"/>
+      <w:proofErr w:type="gramEnd"/>
       <w:r>
         <w:t xml:space="preserve"> v6.20.0</w:t>
       </w:r>
@@ -9294,9 +11891,13 @@
         </w:numPr>
         <w:spacing w:after="0"/>
       </w:pPr>
+      <w:proofErr w:type="spellStart"/>
+      <w:proofErr w:type="gramStart"/>
       <w:r>
         <w:t>Microsoft.AspNetCore.Authentication.JwtBearer</w:t>
       </w:r>
+      <w:proofErr w:type="spellEnd"/>
+      <w:proofErr w:type="gramEnd"/>
       <w:r>
         <w:t xml:space="preserve"> v6.0.6</w:t>
       </w:r>
@@ -9313,8 +11914,31 @@
         </w:numPr>
         <w:spacing w:after="0"/>
       </w:pPr>
-      <w:r>
-        <w:t>AutoMapper.Extensions.Microsoft.DependencyInjection v11.0.0 by Jimmy Bogard [AutoMapper extensions for ASP.NET Core]</w:t>
+      <w:proofErr w:type="spellStart"/>
+      <w:proofErr w:type="gramStart"/>
+      <w:r>
+        <w:t>AutoMapper.Extensions.Microsoft.DependencyInjection</w:t>
+      </w:r>
+      <w:proofErr w:type="spellEnd"/>
+      <w:proofErr w:type="gramEnd"/>
+      <w:r>
+        <w:t xml:space="preserve"> v11.0.0 by Jimmy </w:t>
+      </w:r>
+      <w:proofErr w:type="spellStart"/>
+      <w:r>
+        <w:t>Bogard</w:t>
+      </w:r>
+      <w:proofErr w:type="spellEnd"/>
+      <w:r>
+        <w:t xml:space="preserve"> [</w:t>
+      </w:r>
+      <w:proofErr w:type="spellStart"/>
+      <w:r>
+        <w:t>AutoMapper</w:t>
+      </w:r>
+      <w:proofErr w:type="spellEnd"/>
+      <w:r>
+        <w:t xml:space="preserve"> extensions for ASP.NET Core]</w:t>
       </w:r>
     </w:p>
     <w:p>
@@ -9340,7 +11964,20 @@
         <w:spacing w:after="0"/>
       </w:pPr>
       <w:r>
-        <w:t>dotnet -ef : It is a tool, pick the same version is the entity frame work installed above</w:t>
+        <w:t>dotnet -</w:t>
+      </w:r>
+      <w:proofErr w:type="spellStart"/>
+      <w:proofErr w:type="gramStart"/>
+      <w:r>
+        <w:t>ef</w:t>
+      </w:r>
+      <w:proofErr w:type="spellEnd"/>
+      <w:r>
+        <w:t xml:space="preserve"> :</w:t>
+      </w:r>
+      <w:proofErr w:type="gramEnd"/>
+      <w:r>
+        <w:t xml:space="preserve"> It is a tool, pick the same version is the entity frame work installed above</w:t>
       </w:r>
     </w:p>
     <w:p>
@@ -9353,7 +11990,15 @@
         <w:spacing w:after="0"/>
       </w:pPr>
       <w:r>
-        <w:t>dotnet tool install --global dotnet-ef --version 6.0.6</w:t>
+        <w:t>dotnet tool install --global dotnet-</w:t>
+      </w:r>
+      <w:proofErr w:type="spellStart"/>
+      <w:r>
+        <w:t>ef</w:t>
+      </w:r>
+      <w:proofErr w:type="spellEnd"/>
+      <w:r>
+        <w:t xml:space="preserve"> --version 6.0.6</w:t>
       </w:r>
       <w:r>
         <w:t xml:space="preserve"> </w:t>
@@ -9365,8 +12010,8 @@
       </w:pPr>
     </w:p>
     <w:sectPr>
-      <w:headerReference w:type="default" r:id="rId61"/>
-      <w:footerReference w:type="default" r:id="rId62"/>
+      <w:headerReference w:type="default" r:id="rId67"/>
+      <w:footerReference w:type="default" r:id="rId68"/>
       <w:pgSz w:w="12240" w:h="15840"/>
       <w:pgMar w:top="720" w:right="720" w:bottom="720" w:left="720" w:header="720" w:footer="720" w:gutter="0"/>
       <w:cols w:space="720"/>
@@ -9668,14 +12313,30 @@
                                   <w:caps/>
                                   <w:color w:val="FFFFFF" w:themeColor="background1"/>
                                 </w:rPr>
-                                <w:t>Project Setup</w:t>
+                                <w:t xml:space="preserve">Project </w:t>
+                              </w:r>
+                              <w:proofErr w:type="gramStart"/>
+                              <w:r>
+                                <w:rPr>
+                                  <w:caps/>
+                                  <w:color w:val="FFFFFF" w:themeColor="background1"/>
+                                </w:rPr>
+                                <w:t>Setup</w:t>
                               </w:r>
                               <w:r>
                                 <w:rPr>
                                   <w:caps/>
                                   <w:color w:val="FFFFFF" w:themeColor="background1"/>
                                 </w:rPr>
-                                <w:t xml:space="preserve"> : </w:t>
+                                <w:t xml:space="preserve"> :</w:t>
+                              </w:r>
+                              <w:proofErr w:type="gramEnd"/>
+                              <w:r>
+                                <w:rPr>
+                                  <w:caps/>
+                                  <w:color w:val="FFFFFF" w:themeColor="background1"/>
+                                </w:rPr>
+                                <w:t xml:space="preserve"> </w:t>
                               </w:r>
                               <w:r>
                                 <w:rPr>

</xml_diff>

<commit_message>
0037 WebApi - PhotoManagement - Queryfilter 0038 Angular - PhotoManagment
</commit_message>
<xml_diff>
--- a/Documents/0001 Project - Basic Info - Setup.docx
+++ b/Documents/0001 Project - Basic Info - Setup.docx
@@ -52,7 +52,7 @@
           <w:r>
             <w:fldChar w:fldCharType="separate"/>
           </w:r>
-          <w:hyperlink w:anchor="_Toc117550436" w:history="1">
+          <w:hyperlink w:anchor="_Toc120029649" w:history="1">
             <w:r>
               <w:rPr>
                 <w:rStyle w:val="Hyperlink"/>
@@ -79,7 +79,7 @@
                 <w:noProof/>
                 <w:webHidden/>
               </w:rPr>
-              <w:instrText xml:space="preserve"> PAGEREF _Toc117550436 \h </w:instrText>
+              <w:instrText xml:space="preserve"> PAGEREF _Toc120029649 \h </w:instrText>
             </w:r>
             <w:r>
               <w:rPr>
@@ -121,7 +121,7 @@
               <w:noProof/>
             </w:rPr>
           </w:pPr>
-          <w:hyperlink w:anchor="_Toc117550437" w:history="1">
+          <w:hyperlink w:anchor="_Toc120029650" w:history="1">
             <w:r>
               <w:rPr>
                 <w:rStyle w:val="Hyperlink"/>
@@ -148,7 +148,7 @@
                 <w:noProof/>
                 <w:webHidden/>
               </w:rPr>
-              <w:instrText xml:space="preserve"> PAGEREF _Toc117550437 \h </w:instrText>
+              <w:instrText xml:space="preserve"> PAGEREF _Toc120029650 \h </w:instrText>
             </w:r>
             <w:r>
               <w:rPr>
@@ -190,7 +190,7 @@
               <w:noProof/>
             </w:rPr>
           </w:pPr>
-          <w:hyperlink w:anchor="_Toc117550438" w:history="1">
+          <w:hyperlink w:anchor="_Toc120029651" w:history="1">
             <w:r>
               <w:rPr>
                 <w:rStyle w:val="Hyperlink"/>
@@ -217,7 +217,7 @@
                 <w:noProof/>
                 <w:webHidden/>
               </w:rPr>
-              <w:instrText xml:space="preserve"> PAGEREF _Toc117550438 \h </w:instrText>
+              <w:instrText xml:space="preserve"> PAGEREF _Toc120029651 \h </w:instrText>
             </w:r>
             <w:r>
               <w:rPr>
@@ -259,7 +259,7 @@
               <w:noProof/>
             </w:rPr>
           </w:pPr>
-          <w:hyperlink w:anchor="_Toc117550439" w:history="1">
+          <w:hyperlink w:anchor="_Toc120029652" w:history="1">
             <w:r>
               <w:rPr>
                 <w:rStyle w:val="Hyperlink"/>
@@ -286,7 +286,7 @@
                 <w:noProof/>
                 <w:webHidden/>
               </w:rPr>
-              <w:instrText xml:space="preserve"> PAGEREF _Toc117550439 \h </w:instrText>
+              <w:instrText xml:space="preserve"> PAGEREF _Toc120029652 \h </w:instrText>
             </w:r>
             <w:r>
               <w:rPr>
@@ -328,7 +328,7 @@
               <w:noProof/>
             </w:rPr>
           </w:pPr>
-          <w:hyperlink w:anchor="_Toc117550440" w:history="1">
+          <w:hyperlink w:anchor="_Toc120029653" w:history="1">
             <w:r>
               <w:rPr>
                 <w:rStyle w:val="Hyperlink"/>
@@ -355,7 +355,7 @@
                 <w:noProof/>
                 <w:webHidden/>
               </w:rPr>
-              <w:instrText xml:space="preserve"> PAGEREF _Toc117550440 \h </w:instrText>
+              <w:instrText xml:space="preserve"> PAGEREF _Toc120029653 \h </w:instrText>
             </w:r>
             <w:r>
               <w:rPr>
@@ -397,7 +397,7 @@
               <w:noProof/>
             </w:rPr>
           </w:pPr>
-          <w:hyperlink w:anchor="_Toc117550441" w:history="1">
+          <w:hyperlink w:anchor="_Toc120029654" w:history="1">
             <w:r>
               <w:rPr>
                 <w:rStyle w:val="Hyperlink"/>
@@ -424,7 +424,214 @@
                 <w:noProof/>
                 <w:webHidden/>
               </w:rPr>
-              <w:instrText xml:space="preserve"> PAGEREF _Toc117550441 \h </w:instrText>
+              <w:instrText xml:space="preserve"> PAGEREF _Toc120029654 \h </w:instrText>
+            </w:r>
+            <w:r>
+              <w:rPr>
+                <w:noProof/>
+                <w:webHidden/>
+              </w:rPr>
+            </w:r>
+            <w:r>
+              <w:rPr>
+                <w:noProof/>
+                <w:webHidden/>
+              </w:rPr>
+              <w:fldChar w:fldCharType="separate"/>
+            </w:r>
+            <w:r>
+              <w:rPr>
+                <w:noProof/>
+                <w:webHidden/>
+              </w:rPr>
+              <w:t>4</w:t>
+            </w:r>
+            <w:r>
+              <w:rPr>
+                <w:noProof/>
+                <w:webHidden/>
+              </w:rPr>
+              <w:fldChar w:fldCharType="end"/>
+            </w:r>
+          </w:hyperlink>
+        </w:p>
+        <w:p>
+          <w:pPr>
+            <w:pStyle w:val="TOC2"/>
+            <w:tabs>
+              <w:tab w:val="right" w:leader="dot" w:pos="10790"/>
+            </w:tabs>
+            <w:rPr>
+              <w:rFonts w:eastAsiaTheme="minorEastAsia"/>
+              <w:noProof/>
+            </w:rPr>
+          </w:pPr>
+          <w:hyperlink w:anchor="_Toc120029655" w:history="1">
+            <w:r>
+              <w:rPr>
+                <w:rStyle w:val="Hyperlink"/>
+                <w:noProof/>
+              </w:rPr>
+              <w:t>Code Folder: Site-06-SignalR</w:t>
+            </w:r>
+            <w:r>
+              <w:rPr>
+                <w:noProof/>
+                <w:webHidden/>
+              </w:rPr>
+              <w:tab/>
+            </w:r>
+            <w:r>
+              <w:rPr>
+                <w:noProof/>
+                <w:webHidden/>
+              </w:rPr>
+              <w:fldChar w:fldCharType="begin"/>
+            </w:r>
+            <w:r>
+              <w:rPr>
+                <w:noProof/>
+                <w:webHidden/>
+              </w:rPr>
+              <w:instrText xml:space="preserve"> PAGEREF _Toc120029655 \h </w:instrText>
+            </w:r>
+            <w:r>
+              <w:rPr>
+                <w:noProof/>
+                <w:webHidden/>
+              </w:rPr>
+            </w:r>
+            <w:r>
+              <w:rPr>
+                <w:noProof/>
+                <w:webHidden/>
+              </w:rPr>
+              <w:fldChar w:fldCharType="separate"/>
+            </w:r>
+            <w:r>
+              <w:rPr>
+                <w:noProof/>
+                <w:webHidden/>
+              </w:rPr>
+              <w:t>4</w:t>
+            </w:r>
+            <w:r>
+              <w:rPr>
+                <w:noProof/>
+                <w:webHidden/>
+              </w:rPr>
+              <w:fldChar w:fldCharType="end"/>
+            </w:r>
+          </w:hyperlink>
+        </w:p>
+        <w:p>
+          <w:pPr>
+            <w:pStyle w:val="TOC2"/>
+            <w:tabs>
+              <w:tab w:val="right" w:leader="dot" w:pos="10790"/>
+            </w:tabs>
+            <w:rPr>
+              <w:rFonts w:eastAsiaTheme="minorEastAsia"/>
+              <w:noProof/>
+            </w:rPr>
+          </w:pPr>
+          <w:hyperlink w:anchor="_Toc120029656" w:history="1">
+            <w:r>
+              <w:rPr>
+                <w:rStyle w:val="Hyperlink"/>
+                <w:noProof/>
+              </w:rPr>
+              <w:t>Code Folder: Site-07-UnitOfWork FinishingTouces</w:t>
+            </w:r>
+            <w:r>
+              <w:rPr>
+                <w:noProof/>
+                <w:webHidden/>
+              </w:rPr>
+              <w:tab/>
+            </w:r>
+            <w:r>
+              <w:rPr>
+                <w:noProof/>
+                <w:webHidden/>
+              </w:rPr>
+              <w:fldChar w:fldCharType="begin"/>
+            </w:r>
+            <w:r>
+              <w:rPr>
+                <w:noProof/>
+                <w:webHidden/>
+              </w:rPr>
+              <w:instrText xml:space="preserve"> PAGEREF _Toc120029656 \h </w:instrText>
+            </w:r>
+            <w:r>
+              <w:rPr>
+                <w:noProof/>
+                <w:webHidden/>
+              </w:rPr>
+            </w:r>
+            <w:r>
+              <w:rPr>
+                <w:noProof/>
+                <w:webHidden/>
+              </w:rPr>
+              <w:fldChar w:fldCharType="separate"/>
+            </w:r>
+            <w:r>
+              <w:rPr>
+                <w:noProof/>
+                <w:webHidden/>
+              </w:rPr>
+              <w:t>4</w:t>
+            </w:r>
+            <w:r>
+              <w:rPr>
+                <w:noProof/>
+                <w:webHidden/>
+              </w:rPr>
+              <w:fldChar w:fldCharType="end"/>
+            </w:r>
+          </w:hyperlink>
+        </w:p>
+        <w:p>
+          <w:pPr>
+            <w:pStyle w:val="TOC2"/>
+            <w:tabs>
+              <w:tab w:val="right" w:leader="dot" w:pos="10790"/>
+            </w:tabs>
+            <w:rPr>
+              <w:rFonts w:eastAsiaTheme="minorEastAsia"/>
+              <w:noProof/>
+            </w:rPr>
+          </w:pPr>
+          <w:hyperlink w:anchor="_Toc120029657" w:history="1">
+            <w:r>
+              <w:rPr>
+                <w:rStyle w:val="Hyperlink"/>
+                <w:noProof/>
+              </w:rPr>
+              <w:t>Code Folder: Site-08-PhotoManagement</w:t>
+            </w:r>
+            <w:r>
+              <w:rPr>
+                <w:noProof/>
+                <w:webHidden/>
+              </w:rPr>
+              <w:tab/>
+            </w:r>
+            <w:r>
+              <w:rPr>
+                <w:noProof/>
+                <w:webHidden/>
+              </w:rPr>
+              <w:fldChar w:fldCharType="begin"/>
+            </w:r>
+            <w:r>
+              <w:rPr>
+                <w:noProof/>
+                <w:webHidden/>
+              </w:rPr>
+              <w:instrText xml:space="preserve"> PAGEREF _Toc120029657 \h </w:instrText>
             </w:r>
             <w:r>
               <w:rPr>
@@ -466,7 +673,7 @@
               <w:noProof/>
             </w:rPr>
           </w:pPr>
-          <w:hyperlink w:anchor="_Toc117550442" w:history="1">
+          <w:hyperlink w:anchor="_Toc120029658" w:history="1">
             <w:r>
               <w:rPr>
                 <w:rStyle w:val="Hyperlink"/>
@@ -493,7 +700,7 @@
                 <w:noProof/>
                 <w:webHidden/>
               </w:rPr>
-              <w:instrText xml:space="preserve"> PAGEREF _Toc117550442 \h </w:instrText>
+              <w:instrText xml:space="preserve"> PAGEREF _Toc120029658 \h </w:instrText>
             </w:r>
             <w:r>
               <w:rPr>
@@ -535,7 +742,7 @@
               <w:noProof/>
             </w:rPr>
           </w:pPr>
-          <w:hyperlink w:anchor="_Toc117550443" w:history="1">
+          <w:hyperlink w:anchor="_Toc120029659" w:history="1">
             <w:r>
               <w:rPr>
                 <w:rStyle w:val="Hyperlink"/>
@@ -562,7 +769,7 @@
                 <w:noProof/>
                 <w:webHidden/>
               </w:rPr>
-              <w:instrText xml:space="preserve"> PAGEREF _Toc117550443 \h </w:instrText>
+              <w:instrText xml:space="preserve"> PAGEREF _Toc120029659 \h </w:instrText>
             </w:r>
             <w:r>
               <w:rPr>
@@ -604,7 +811,7 @@
               <w:noProof/>
             </w:rPr>
           </w:pPr>
-          <w:hyperlink w:anchor="_Toc117550444" w:history="1">
+          <w:hyperlink w:anchor="_Toc120029660" w:history="1">
             <w:r>
               <w:rPr>
                 <w:rStyle w:val="Hyperlink"/>
@@ -631,7 +838,7 @@
                 <w:noProof/>
                 <w:webHidden/>
               </w:rPr>
-              <w:instrText xml:space="preserve"> PAGEREF _Toc117550444 \h </w:instrText>
+              <w:instrText xml:space="preserve"> PAGEREF _Toc120029660 \h </w:instrText>
             </w:r>
             <w:r>
               <w:rPr>
@@ -673,7 +880,7 @@
               <w:noProof/>
             </w:rPr>
           </w:pPr>
-          <w:hyperlink w:anchor="_Toc117550445" w:history="1">
+          <w:hyperlink w:anchor="_Toc120029661" w:history="1">
             <w:r>
               <w:rPr>
                 <w:rStyle w:val="Hyperlink"/>
@@ -700,7 +907,7 @@
                 <w:noProof/>
                 <w:webHidden/>
               </w:rPr>
-              <w:instrText xml:space="preserve"> PAGEREF _Toc117550445 \h </w:instrText>
+              <w:instrText xml:space="preserve"> PAGEREF _Toc120029661 \h </w:instrText>
             </w:r>
             <w:r>
               <w:rPr>
@@ -742,7 +949,7 @@
               <w:noProof/>
             </w:rPr>
           </w:pPr>
-          <w:hyperlink w:anchor="_Toc117550446" w:history="1">
+          <w:hyperlink w:anchor="_Toc120029662" w:history="1">
             <w:r>
               <w:rPr>
                 <w:rStyle w:val="Hyperlink"/>
@@ -769,7 +976,7 @@
                 <w:noProof/>
                 <w:webHidden/>
               </w:rPr>
-              <w:instrText xml:space="preserve"> PAGEREF _Toc117550446 \h </w:instrText>
+              <w:instrText xml:space="preserve"> PAGEREF _Toc120029662 \h </w:instrText>
             </w:r>
             <w:r>
               <w:rPr>
@@ -811,7 +1018,7 @@
               <w:noProof/>
             </w:rPr>
           </w:pPr>
-          <w:hyperlink w:anchor="_Toc117550447" w:history="1">
+          <w:hyperlink w:anchor="_Toc120029663" w:history="1">
             <w:r>
               <w:rPr>
                 <w:rStyle w:val="Hyperlink"/>
@@ -838,7 +1045,7 @@
                 <w:noProof/>
                 <w:webHidden/>
               </w:rPr>
-              <w:instrText xml:space="preserve"> PAGEREF _Toc117550447 \h </w:instrText>
+              <w:instrText xml:space="preserve"> PAGEREF _Toc120029663 \h </w:instrText>
             </w:r>
             <w:r>
               <w:rPr>
@@ -880,7 +1087,7 @@
               <w:noProof/>
             </w:rPr>
           </w:pPr>
-          <w:hyperlink w:anchor="_Toc117550448" w:history="1">
+          <w:hyperlink w:anchor="_Toc120029664" w:history="1">
             <w:r>
               <w:rPr>
                 <w:rStyle w:val="Hyperlink"/>
@@ -907,7 +1114,7 @@
                 <w:noProof/>
                 <w:webHidden/>
               </w:rPr>
-              <w:instrText xml:space="preserve"> PAGEREF _Toc117550448 \h </w:instrText>
+              <w:instrText xml:space="preserve"> PAGEREF _Toc120029664 \h </w:instrText>
             </w:r>
             <w:r>
               <w:rPr>
@@ -949,7 +1156,7 @@
               <w:noProof/>
             </w:rPr>
           </w:pPr>
-          <w:hyperlink w:anchor="_Toc117550449" w:history="1">
+          <w:hyperlink w:anchor="_Toc120029665" w:history="1">
             <w:r>
               <w:rPr>
                 <w:rStyle w:val="Hyperlink"/>
@@ -976,7 +1183,7 @@
                 <w:noProof/>
                 <w:webHidden/>
               </w:rPr>
-              <w:instrText xml:space="preserve"> PAGEREF _Toc117550449 \h </w:instrText>
+              <w:instrText xml:space="preserve"> PAGEREF _Toc120029665 \h </w:instrText>
             </w:r>
             <w:r>
               <w:rPr>
@@ -1018,7 +1225,7 @@
               <w:noProof/>
             </w:rPr>
           </w:pPr>
-          <w:hyperlink w:anchor="_Toc117550450" w:history="1">
+          <w:hyperlink w:anchor="_Toc120029666" w:history="1">
             <w:r>
               <w:rPr>
                 <w:rStyle w:val="Hyperlink"/>
@@ -1045,7 +1252,7 @@
                 <w:noProof/>
                 <w:webHidden/>
               </w:rPr>
-              <w:instrText xml:space="preserve"> PAGEREF _Toc117550450 \h </w:instrText>
+              <w:instrText xml:space="preserve"> PAGEREF _Toc120029666 \h </w:instrText>
             </w:r>
             <w:r>
               <w:rPr>
@@ -1087,7 +1294,7 @@
               <w:noProof/>
             </w:rPr>
           </w:pPr>
-          <w:hyperlink w:anchor="_Toc117550451" w:history="1">
+          <w:hyperlink w:anchor="_Toc120029667" w:history="1">
             <w:r>
               <w:rPr>
                 <w:rStyle w:val="Hyperlink"/>
@@ -1114,7 +1321,7 @@
                 <w:noProof/>
                 <w:webHidden/>
               </w:rPr>
-              <w:instrText xml:space="preserve"> PAGEREF _Toc117550451 \h </w:instrText>
+              <w:instrText xml:space="preserve"> PAGEREF _Toc120029667 \h </w:instrText>
             </w:r>
             <w:r>
               <w:rPr>
@@ -1156,7 +1363,7 @@
               <w:noProof/>
             </w:rPr>
           </w:pPr>
-          <w:hyperlink w:anchor="_Toc117550452" w:history="1">
+          <w:hyperlink w:anchor="_Toc120029668" w:history="1">
             <w:r>
               <w:rPr>
                 <w:rStyle w:val="Hyperlink"/>
@@ -1183,7 +1390,7 @@
                 <w:noProof/>
                 <w:webHidden/>
               </w:rPr>
-              <w:instrText xml:space="preserve"> PAGEREF _Toc117550452 \h </w:instrText>
+              <w:instrText xml:space="preserve"> PAGEREF _Toc120029668 \h </w:instrText>
             </w:r>
             <w:r>
               <w:rPr>
@@ -1225,7 +1432,7 @@
               <w:noProof/>
             </w:rPr>
           </w:pPr>
-          <w:hyperlink w:anchor="_Toc117550453" w:history="1">
+          <w:hyperlink w:anchor="_Toc120029669" w:history="1">
             <w:r>
               <w:rPr>
                 <w:rStyle w:val="Hyperlink"/>
@@ -1252,7 +1459,7 @@
                 <w:noProof/>
                 <w:webHidden/>
               </w:rPr>
-              <w:instrText xml:space="preserve"> PAGEREF _Toc117550453 \h </w:instrText>
+              <w:instrText xml:space="preserve"> PAGEREF _Toc120029669 \h </w:instrText>
             </w:r>
             <w:r>
               <w:rPr>
@@ -1294,7 +1501,7 @@
               <w:noProof/>
             </w:rPr>
           </w:pPr>
-          <w:hyperlink w:anchor="_Toc117550454" w:history="1">
+          <w:hyperlink w:anchor="_Toc120029670" w:history="1">
             <w:r>
               <w:rPr>
                 <w:rStyle w:val="Hyperlink"/>
@@ -1321,7 +1528,7 @@
                 <w:noProof/>
                 <w:webHidden/>
               </w:rPr>
-              <w:instrText xml:space="preserve"> PAGEREF _Toc117550454 \h </w:instrText>
+              <w:instrText xml:space="preserve"> PAGEREF _Toc120029670 \h </w:instrText>
             </w:r>
             <w:r>
               <w:rPr>
@@ -1363,7 +1570,7 @@
               <w:noProof/>
             </w:rPr>
           </w:pPr>
-          <w:hyperlink w:anchor="_Toc117550455" w:history="1">
+          <w:hyperlink w:anchor="_Toc120029671" w:history="1">
             <w:r>
               <w:rPr>
                 <w:rStyle w:val="Hyperlink"/>
@@ -1390,7 +1597,7 @@
                 <w:noProof/>
                 <w:webHidden/>
               </w:rPr>
-              <w:instrText xml:space="preserve"> PAGEREF _Toc117550455 \h </w:instrText>
+              <w:instrText xml:space="preserve"> PAGEREF _Toc120029671 \h </w:instrText>
             </w:r>
             <w:r>
               <w:rPr>
@@ -1432,7 +1639,7 @@
               <w:noProof/>
             </w:rPr>
           </w:pPr>
-          <w:hyperlink w:anchor="_Toc117550456" w:history="1">
+          <w:hyperlink w:anchor="_Toc120029672" w:history="1">
             <w:r>
               <w:rPr>
                 <w:rStyle w:val="Hyperlink"/>
@@ -1459,7 +1666,7 @@
                 <w:noProof/>
                 <w:webHidden/>
               </w:rPr>
-              <w:instrText xml:space="preserve"> PAGEREF _Toc117550456 \h </w:instrText>
+              <w:instrText xml:space="preserve"> PAGEREF _Toc120029672 \h </w:instrText>
             </w:r>
             <w:r>
               <w:rPr>
@@ -1501,7 +1708,7 @@
               <w:noProof/>
             </w:rPr>
           </w:pPr>
-          <w:hyperlink w:anchor="_Toc117550457" w:history="1">
+          <w:hyperlink w:anchor="_Toc120029673" w:history="1">
             <w:r>
               <w:rPr>
                 <w:rStyle w:val="Hyperlink"/>
@@ -1528,7 +1735,7 @@
                 <w:noProof/>
                 <w:webHidden/>
               </w:rPr>
-              <w:instrText xml:space="preserve"> PAGEREF _Toc117550457 \h </w:instrText>
+              <w:instrText xml:space="preserve"> PAGEREF _Toc120029673 \h </w:instrText>
             </w:r>
             <w:r>
               <w:rPr>
@@ -1570,7 +1777,7 @@
               <w:noProof/>
             </w:rPr>
           </w:pPr>
-          <w:hyperlink w:anchor="_Toc117550458" w:history="1">
+          <w:hyperlink w:anchor="_Toc120029674" w:history="1">
             <w:r>
               <w:rPr>
                 <w:rStyle w:val="Hyperlink"/>
@@ -1597,7 +1804,7 @@
                 <w:noProof/>
                 <w:webHidden/>
               </w:rPr>
-              <w:instrText xml:space="preserve"> PAGEREF _Toc117550458 \h </w:instrText>
+              <w:instrText xml:space="preserve"> PAGEREF _Toc120029674 \h </w:instrText>
             </w:r>
             <w:r>
               <w:rPr>
@@ -1639,7 +1846,7 @@
               <w:noProof/>
             </w:rPr>
           </w:pPr>
-          <w:hyperlink w:anchor="_Toc117550459" w:history="1">
+          <w:hyperlink w:anchor="_Toc120029675" w:history="1">
             <w:r>
               <w:rPr>
                 <w:rStyle w:val="Hyperlink"/>
@@ -1666,7 +1873,7 @@
                 <w:noProof/>
                 <w:webHidden/>
               </w:rPr>
-              <w:instrText xml:space="preserve"> PAGEREF _Toc117550459 \h </w:instrText>
+              <w:instrText xml:space="preserve"> PAGEREF _Toc120029675 \h </w:instrText>
             </w:r>
             <w:r>
               <w:rPr>
@@ -1708,7 +1915,7 @@
               <w:noProof/>
             </w:rPr>
           </w:pPr>
-          <w:hyperlink w:anchor="_Toc117550460" w:history="1">
+          <w:hyperlink w:anchor="_Toc120029676" w:history="1">
             <w:r>
               <w:rPr>
                 <w:rStyle w:val="Hyperlink"/>
@@ -1735,7 +1942,7 @@
                 <w:noProof/>
                 <w:webHidden/>
               </w:rPr>
-              <w:instrText xml:space="preserve"> PAGEREF _Toc117550460 \h </w:instrText>
+              <w:instrText xml:space="preserve"> PAGEREF _Toc120029676 \h </w:instrText>
             </w:r>
             <w:r>
               <w:rPr>
@@ -1777,7 +1984,7 @@
               <w:noProof/>
             </w:rPr>
           </w:pPr>
-          <w:hyperlink w:anchor="_Toc117550461" w:history="1">
+          <w:hyperlink w:anchor="_Toc120029677" w:history="1">
             <w:r>
               <w:rPr>
                 <w:rStyle w:val="Hyperlink"/>
@@ -1804,7 +2011,7 @@
                 <w:noProof/>
                 <w:webHidden/>
               </w:rPr>
-              <w:instrText xml:space="preserve"> PAGEREF _Toc117550461 \h </w:instrText>
+              <w:instrText xml:space="preserve"> PAGEREF _Toc120029677 \h </w:instrText>
             </w:r>
             <w:r>
               <w:rPr>
@@ -1846,7 +2053,7 @@
               <w:noProof/>
             </w:rPr>
           </w:pPr>
-          <w:hyperlink w:anchor="_Toc117550462" w:history="1">
+          <w:hyperlink w:anchor="_Toc120029678" w:history="1">
             <w:r>
               <w:rPr>
                 <w:rStyle w:val="Hyperlink"/>
@@ -1873,7 +2080,7 @@
                 <w:noProof/>
                 <w:webHidden/>
               </w:rPr>
-              <w:instrText xml:space="preserve"> PAGEREF _Toc117550462 \h </w:instrText>
+              <w:instrText xml:space="preserve"> PAGEREF _Toc120029678 \h </w:instrText>
             </w:r>
             <w:r>
               <w:rPr>
@@ -1915,7 +2122,7 @@
               <w:noProof/>
             </w:rPr>
           </w:pPr>
-          <w:hyperlink w:anchor="_Toc117550463" w:history="1">
+          <w:hyperlink w:anchor="_Toc120029679" w:history="1">
             <w:r>
               <w:rPr>
                 <w:rStyle w:val="Hyperlink"/>
@@ -1942,7 +2149,7 @@
                 <w:noProof/>
                 <w:webHidden/>
               </w:rPr>
-              <w:instrText xml:space="preserve"> PAGEREF _Toc117550463 \h </w:instrText>
+              <w:instrText xml:space="preserve"> PAGEREF _Toc120029679 \h </w:instrText>
             </w:r>
             <w:r>
               <w:rPr>
@@ -1984,7 +2191,7 @@
               <w:noProof/>
             </w:rPr>
           </w:pPr>
-          <w:hyperlink w:anchor="_Toc117550464" w:history="1">
+          <w:hyperlink w:anchor="_Toc120029680" w:history="1">
             <w:r>
               <w:rPr>
                 <w:rStyle w:val="Hyperlink"/>
@@ -2011,7 +2218,7 @@
                 <w:noProof/>
                 <w:webHidden/>
               </w:rPr>
-              <w:instrText xml:space="preserve"> PAGEREF _Toc117550464 \h </w:instrText>
+              <w:instrText xml:space="preserve"> PAGEREF _Toc120029680 \h </w:instrText>
             </w:r>
             <w:r>
               <w:rPr>
@@ -2053,7 +2260,7 @@
               <w:noProof/>
             </w:rPr>
           </w:pPr>
-          <w:hyperlink w:anchor="_Toc117550465" w:history="1">
+          <w:hyperlink w:anchor="_Toc120029681" w:history="1">
             <w:r>
               <w:rPr>
                 <w:rStyle w:val="Hyperlink"/>
@@ -2080,7 +2287,7 @@
                 <w:noProof/>
                 <w:webHidden/>
               </w:rPr>
-              <w:instrText xml:space="preserve"> PAGEREF _Toc117550465 \h </w:instrText>
+              <w:instrText xml:space="preserve"> PAGEREF _Toc120029681 \h </w:instrText>
             </w:r>
             <w:r>
               <w:rPr>
@@ -2122,7 +2329,7 @@
               <w:noProof/>
             </w:rPr>
           </w:pPr>
-          <w:hyperlink w:anchor="_Toc117550466" w:history="1">
+          <w:hyperlink w:anchor="_Toc120029682" w:history="1">
             <w:r>
               <w:rPr>
                 <w:rStyle w:val="Hyperlink"/>
@@ -2149,7 +2356,7 @@
                 <w:noProof/>
                 <w:webHidden/>
               </w:rPr>
-              <w:instrText xml:space="preserve"> PAGEREF _Toc117550466 \h </w:instrText>
+              <w:instrText xml:space="preserve"> PAGEREF _Toc120029682 \h </w:instrText>
             </w:r>
             <w:r>
               <w:rPr>
@@ -2191,7 +2398,7 @@
               <w:noProof/>
             </w:rPr>
           </w:pPr>
-          <w:hyperlink w:anchor="_Toc117550467" w:history="1">
+          <w:hyperlink w:anchor="_Toc120029683" w:history="1">
             <w:r>
               <w:rPr>
                 <w:rStyle w:val="Hyperlink"/>
@@ -2218,7 +2425,7 @@
                 <w:noProof/>
                 <w:webHidden/>
               </w:rPr>
-              <w:instrText xml:space="preserve"> PAGEREF _Toc117550467 \h </w:instrText>
+              <w:instrText xml:space="preserve"> PAGEREF _Toc120029683 \h </w:instrText>
             </w:r>
             <w:r>
               <w:rPr>
@@ -2260,7 +2467,7 @@
               <w:noProof/>
             </w:rPr>
           </w:pPr>
-          <w:hyperlink w:anchor="_Toc117550468" w:history="1">
+          <w:hyperlink w:anchor="_Toc120029684" w:history="1">
             <w:r>
               <w:rPr>
                 <w:rStyle w:val="Hyperlink"/>
@@ -2287,7 +2494,7 @@
                 <w:noProof/>
                 <w:webHidden/>
               </w:rPr>
-              <w:instrText xml:space="preserve"> PAGEREF _Toc117550468 \h </w:instrText>
+              <w:instrText xml:space="preserve"> PAGEREF _Toc120029684 \h </w:instrText>
             </w:r>
             <w:r>
               <w:rPr>
@@ -2329,7 +2536,7 @@
               <w:noProof/>
             </w:rPr>
           </w:pPr>
-          <w:hyperlink w:anchor="_Toc117550469" w:history="1">
+          <w:hyperlink w:anchor="_Toc120029685" w:history="1">
             <w:r>
               <w:rPr>
                 <w:rStyle w:val="Hyperlink"/>
@@ -2356,7 +2563,7 @@
                 <w:noProof/>
                 <w:webHidden/>
               </w:rPr>
-              <w:instrText xml:space="preserve"> PAGEREF _Toc117550469 \h </w:instrText>
+              <w:instrText xml:space="preserve"> PAGEREF _Toc120029685 \h </w:instrText>
             </w:r>
             <w:r>
               <w:rPr>
@@ -2398,7 +2605,7 @@
               <w:noProof/>
             </w:rPr>
           </w:pPr>
-          <w:hyperlink w:anchor="_Toc117550470" w:history="1">
+          <w:hyperlink w:anchor="_Toc120029686" w:history="1">
             <w:r>
               <w:rPr>
                 <w:rStyle w:val="Hyperlink"/>
@@ -2425,7 +2632,7 @@
                 <w:noProof/>
                 <w:webHidden/>
               </w:rPr>
-              <w:instrText xml:space="preserve"> PAGEREF _Toc117550470 \h </w:instrText>
+              <w:instrText xml:space="preserve"> PAGEREF _Toc120029686 \h </w:instrText>
             </w:r>
             <w:r>
               <w:rPr>
@@ -2467,7 +2674,7 @@
               <w:noProof/>
             </w:rPr>
           </w:pPr>
-          <w:hyperlink w:anchor="_Toc117550471" w:history="1">
+          <w:hyperlink w:anchor="_Toc120029687" w:history="1">
             <w:r>
               <w:rPr>
                 <w:rStyle w:val="Hyperlink"/>
@@ -2494,7 +2701,7 @@
                 <w:noProof/>
                 <w:webHidden/>
               </w:rPr>
-              <w:instrText xml:space="preserve"> PAGEREF _Toc117550471 \h </w:instrText>
+              <w:instrText xml:space="preserve"> PAGEREF _Toc120029687 \h </w:instrText>
             </w:r>
             <w:r>
               <w:rPr>
@@ -2536,7 +2743,7 @@
               <w:noProof/>
             </w:rPr>
           </w:pPr>
-          <w:hyperlink w:anchor="_Toc117550472" w:history="1">
+          <w:hyperlink w:anchor="_Toc120029688" w:history="1">
             <w:r>
               <w:rPr>
                 <w:rStyle w:val="Hyperlink"/>
@@ -2563,7 +2770,7 @@
                 <w:noProof/>
                 <w:webHidden/>
               </w:rPr>
-              <w:instrText xml:space="preserve"> PAGEREF _Toc117550472 \h </w:instrText>
+              <w:instrText xml:space="preserve"> PAGEREF _Toc120029688 \h </w:instrText>
             </w:r>
             <w:r>
               <w:rPr>
@@ -2605,7 +2812,7 @@
               <w:noProof/>
             </w:rPr>
           </w:pPr>
-          <w:hyperlink w:anchor="_Toc117550473" w:history="1">
+          <w:hyperlink w:anchor="_Toc120029689" w:history="1">
             <w:r>
               <w:rPr>
                 <w:rStyle w:val="Hyperlink"/>
@@ -2632,7 +2839,7 @@
                 <w:noProof/>
                 <w:webHidden/>
               </w:rPr>
-              <w:instrText xml:space="preserve"> PAGEREF _Toc117550473 \h </w:instrText>
+              <w:instrText xml:space="preserve"> PAGEREF _Toc120029689 \h </w:instrText>
             </w:r>
             <w:r>
               <w:rPr>
@@ -2674,7 +2881,7 @@
               <w:noProof/>
             </w:rPr>
           </w:pPr>
-          <w:hyperlink w:anchor="_Toc117550474" w:history="1">
+          <w:hyperlink w:anchor="_Toc120029690" w:history="1">
             <w:r>
               <w:rPr>
                 <w:rStyle w:val="Hyperlink"/>
@@ -2701,7 +2908,7 @@
                 <w:noProof/>
                 <w:webHidden/>
               </w:rPr>
-              <w:instrText xml:space="preserve"> PAGEREF _Toc117550474 \h </w:instrText>
+              <w:instrText xml:space="preserve"> PAGEREF _Toc120029690 \h </w:instrText>
             </w:r>
             <w:r>
               <w:rPr>
@@ -2743,7 +2950,7 @@
               <w:noProof/>
             </w:rPr>
           </w:pPr>
-          <w:hyperlink w:anchor="_Toc117550475" w:history="1">
+          <w:hyperlink w:anchor="_Toc120029691" w:history="1">
             <w:r>
               <w:rPr>
                 <w:rStyle w:val="Hyperlink"/>
@@ -2770,7 +2977,7 @@
                 <w:noProof/>
                 <w:webHidden/>
               </w:rPr>
-              <w:instrText xml:space="preserve"> PAGEREF _Toc117550475 \h </w:instrText>
+              <w:instrText xml:space="preserve"> PAGEREF _Toc120029691 \h </w:instrText>
             </w:r>
             <w:r>
               <w:rPr>
@@ -2812,7 +3019,7 @@
               <w:noProof/>
             </w:rPr>
           </w:pPr>
-          <w:hyperlink w:anchor="_Toc117550476" w:history="1">
+          <w:hyperlink w:anchor="_Toc120029692" w:history="1">
             <w:r>
               <w:rPr>
                 <w:rStyle w:val="Hyperlink"/>
@@ -2839,7 +3046,7 @@
                 <w:noProof/>
                 <w:webHidden/>
               </w:rPr>
-              <w:instrText xml:space="preserve"> PAGEREF _Toc117550476 \h </w:instrText>
+              <w:instrText xml:space="preserve"> PAGEREF _Toc120029692 \h </w:instrText>
             </w:r>
             <w:r>
               <w:rPr>
@@ -2881,7 +3088,7 @@
               <w:noProof/>
             </w:rPr>
           </w:pPr>
-          <w:hyperlink w:anchor="_Toc117550477" w:history="1">
+          <w:hyperlink w:anchor="_Toc120029693" w:history="1">
             <w:r>
               <w:rPr>
                 <w:rStyle w:val="Hyperlink"/>
@@ -2908,7 +3115,7 @@
                 <w:noProof/>
                 <w:webHidden/>
               </w:rPr>
-              <w:instrText xml:space="preserve"> PAGEREF _Toc117550477 \h </w:instrText>
+              <w:instrText xml:space="preserve"> PAGEREF _Toc120029693 \h </w:instrText>
             </w:r>
             <w:r>
               <w:rPr>
@@ -2950,7 +3157,7 @@
               <w:noProof/>
             </w:rPr>
           </w:pPr>
-          <w:hyperlink w:anchor="_Toc117550478" w:history="1">
+          <w:hyperlink w:anchor="_Toc120029694" w:history="1">
             <w:r>
               <w:rPr>
                 <w:rStyle w:val="Hyperlink"/>
@@ -2977,7 +3184,7 @@
                 <w:noProof/>
                 <w:webHidden/>
               </w:rPr>
-              <w:instrText xml:space="preserve"> PAGEREF _Toc117550478 \h </w:instrText>
+              <w:instrText xml:space="preserve"> PAGEREF _Toc120029694 \h </w:instrText>
             </w:r>
             <w:r>
               <w:rPr>
@@ -3019,7 +3226,7 @@
               <w:noProof/>
             </w:rPr>
           </w:pPr>
-          <w:hyperlink w:anchor="_Toc117550479" w:history="1">
+          <w:hyperlink w:anchor="_Toc120029695" w:history="1">
             <w:r>
               <w:rPr>
                 <w:rStyle w:val="Hyperlink"/>
@@ -3046,7 +3253,7 @@
                 <w:noProof/>
                 <w:webHidden/>
               </w:rPr>
-              <w:instrText xml:space="preserve"> PAGEREF _Toc117550479 \h </w:instrText>
+              <w:instrText xml:space="preserve"> PAGEREF _Toc120029695 \h </w:instrText>
             </w:r>
             <w:r>
               <w:rPr>
@@ -3088,7 +3295,7 @@
               <w:noProof/>
             </w:rPr>
           </w:pPr>
-          <w:hyperlink w:anchor="_Toc117550480" w:history="1">
+          <w:hyperlink w:anchor="_Toc120029696" w:history="1">
             <w:r>
               <w:rPr>
                 <w:rStyle w:val="Hyperlink"/>
@@ -3115,7 +3322,7 @@
                 <w:noProof/>
                 <w:webHidden/>
               </w:rPr>
-              <w:instrText xml:space="preserve"> PAGEREF _Toc117550480 \h </w:instrText>
+              <w:instrText xml:space="preserve"> PAGEREF _Toc120029696 \h </w:instrText>
             </w:r>
             <w:r>
               <w:rPr>
@@ -3157,7 +3364,7 @@
               <w:noProof/>
             </w:rPr>
           </w:pPr>
-          <w:hyperlink w:anchor="_Toc117550481" w:history="1">
+          <w:hyperlink w:anchor="_Toc120029697" w:history="1">
             <w:r>
               <w:rPr>
                 <w:rStyle w:val="Hyperlink"/>
@@ -3184,7 +3391,7 @@
                 <w:noProof/>
                 <w:webHidden/>
               </w:rPr>
-              <w:instrText xml:space="preserve"> PAGEREF _Toc117550481 \h </w:instrText>
+              <w:instrText xml:space="preserve"> PAGEREF _Toc120029697 \h </w:instrText>
             </w:r>
             <w:r>
               <w:rPr>
@@ -3226,7 +3433,7 @@
               <w:noProof/>
             </w:rPr>
           </w:pPr>
-          <w:hyperlink w:anchor="_Toc117550482" w:history="1">
+          <w:hyperlink w:anchor="_Toc120029698" w:history="1">
             <w:r>
               <w:rPr>
                 <w:rStyle w:val="Hyperlink"/>
@@ -3253,7 +3460,7 @@
                 <w:noProof/>
                 <w:webHidden/>
               </w:rPr>
-              <w:instrText xml:space="preserve"> PAGEREF _Toc117550482 \h </w:instrText>
+              <w:instrText xml:space="preserve"> PAGEREF _Toc120029698 \h </w:instrText>
             </w:r>
             <w:r>
               <w:rPr>
@@ -3295,7 +3502,7 @@
               <w:noProof/>
             </w:rPr>
           </w:pPr>
-          <w:hyperlink w:anchor="_Toc117550483" w:history="1">
+          <w:hyperlink w:anchor="_Toc120029699" w:history="1">
             <w:r>
               <w:rPr>
                 <w:rStyle w:val="Hyperlink"/>
@@ -3322,7 +3529,7 @@
                 <w:noProof/>
                 <w:webHidden/>
               </w:rPr>
-              <w:instrText xml:space="preserve"> PAGEREF _Toc117550483 \h </w:instrText>
+              <w:instrText xml:space="preserve"> PAGEREF _Toc120029699 \h </w:instrText>
             </w:r>
             <w:r>
               <w:rPr>
@@ -3364,7 +3571,7 @@
               <w:noProof/>
             </w:rPr>
           </w:pPr>
-          <w:hyperlink w:anchor="_Toc117550484" w:history="1">
+          <w:hyperlink w:anchor="_Toc120029700" w:history="1">
             <w:r>
               <w:rPr>
                 <w:rStyle w:val="Hyperlink"/>
@@ -3391,7 +3598,7 @@
                 <w:noProof/>
                 <w:webHidden/>
               </w:rPr>
-              <w:instrText xml:space="preserve"> PAGEREF _Toc117550484 \h </w:instrText>
+              <w:instrText xml:space="preserve"> PAGEREF _Toc120029700 \h </w:instrText>
             </w:r>
             <w:r>
               <w:rPr>
@@ -3433,7 +3640,7 @@
               <w:noProof/>
             </w:rPr>
           </w:pPr>
-          <w:hyperlink w:anchor="_Toc117550485" w:history="1">
+          <w:hyperlink w:anchor="_Toc120029701" w:history="1">
             <w:r>
               <w:rPr>
                 <w:rStyle w:val="Hyperlink"/>
@@ -3460,7 +3667,7 @@
                 <w:noProof/>
                 <w:webHidden/>
               </w:rPr>
-              <w:instrText xml:space="preserve"> PAGEREF _Toc117550485 \h </w:instrText>
+              <w:instrText xml:space="preserve"> PAGEREF _Toc120029701 \h </w:instrText>
             </w:r>
             <w:r>
               <w:rPr>
@@ -3502,7 +3709,7 @@
               <w:noProof/>
             </w:rPr>
           </w:pPr>
-          <w:hyperlink w:anchor="_Toc117550486" w:history="1">
+          <w:hyperlink w:anchor="_Toc120029702" w:history="1">
             <w:r>
               <w:rPr>
                 <w:rStyle w:val="Hyperlink"/>
@@ -3529,7 +3736,7 @@
                 <w:noProof/>
                 <w:webHidden/>
               </w:rPr>
-              <w:instrText xml:space="preserve"> PAGEREF _Toc117550486 \h </w:instrText>
+              <w:instrText xml:space="preserve"> PAGEREF _Toc120029702 \h </w:instrText>
             </w:r>
             <w:r>
               <w:rPr>
@@ -3571,7 +3778,7 @@
               <w:noProof/>
             </w:rPr>
           </w:pPr>
-          <w:hyperlink w:anchor="_Toc117550487" w:history="1">
+          <w:hyperlink w:anchor="_Toc120029703" w:history="1">
             <w:r>
               <w:rPr>
                 <w:rStyle w:val="Hyperlink"/>
@@ -3598,7 +3805,7 @@
                 <w:noProof/>
                 <w:webHidden/>
               </w:rPr>
-              <w:instrText xml:space="preserve"> PAGEREF _Toc117550487 \h </w:instrText>
+              <w:instrText xml:space="preserve"> PAGEREF _Toc120029703 \h </w:instrText>
             </w:r>
             <w:r>
               <w:rPr>
@@ -3658,7 +3865,7 @@
       <w:pPr>
         <w:pStyle w:val="Heading1"/>
       </w:pPr>
-      <w:bookmarkStart w:id="0" w:name="_Toc117550436"/>
+      <w:bookmarkStart w:id="0" w:name="_Toc120029649"/>
       <w:r>
         <w:lastRenderedPageBreak/>
         <w:t>Documents</w:t>
@@ -3674,7 +3881,7 @@
       <w:pPr>
         <w:pStyle w:val="Heading2"/>
       </w:pPr>
-      <w:bookmarkStart w:id="1" w:name="_Toc117550437"/>
+      <w:bookmarkStart w:id="1" w:name="_Toc120029650"/>
       <w:r>
         <w:t>Code Folder</w:t>
       </w:r>
@@ -4573,7 +4780,7 @@
           <w:u w:val="none"/>
         </w:rPr>
       </w:pPr>
-      <w:bookmarkStart w:id="2" w:name="_Toc117550438"/>
+      <w:bookmarkStart w:id="2" w:name="_Toc120029651"/>
       <w:r>
         <w:rPr>
           <w:rStyle w:val="Hyperlink"/>
@@ -4704,7 +4911,7 @@
           <w:u w:val="none"/>
         </w:rPr>
       </w:pPr>
-      <w:bookmarkStart w:id="3" w:name="_Toc117550439"/>
+      <w:bookmarkStart w:id="3" w:name="_Toc120029652"/>
       <w:r>
         <w:rPr>
           <w:rStyle w:val="Hyperlink"/>
@@ -4800,7 +5007,7 @@
       <w:pPr>
         <w:pStyle w:val="Heading2"/>
       </w:pPr>
-      <w:bookmarkStart w:id="4" w:name="_Toc117550440"/>
+      <w:bookmarkStart w:id="4" w:name="_Toc120029653"/>
       <w:r>
         <w:t xml:space="preserve">Code Folder: </w:t>
       </w:r>
@@ -4861,7 +5068,7 @@
       <w:pPr>
         <w:pStyle w:val="Heading2"/>
       </w:pPr>
-      <w:bookmarkStart w:id="5" w:name="_Toc117550441"/>
+      <w:bookmarkStart w:id="5" w:name="_Toc120029654"/>
       <w:r>
         <w:lastRenderedPageBreak/>
         <w:t xml:space="preserve">Code Folder: </w:t>
@@ -4984,12 +5191,14 @@
       <w:pPr>
         <w:pStyle w:val="Heading2"/>
       </w:pPr>
+      <w:bookmarkStart w:id="6" w:name="_Toc120029655"/>
       <w:r>
         <w:t xml:space="preserve">Code Folder: </w:t>
       </w:r>
       <w:r>
         <w:t>Site-06-SignalR</w:t>
       </w:r>
+      <w:bookmarkEnd w:id="6"/>
     </w:p>
     <w:p>
       <w:pPr>
@@ -5189,6 +5398,7 @@
       <w:pPr>
         <w:pStyle w:val="Heading2"/>
       </w:pPr>
+      <w:bookmarkStart w:id="7" w:name="_Toc120029656"/>
       <w:r>
         <w:t xml:space="preserve">Code Folder: </w:t>
       </w:r>
@@ -5199,6 +5409,7 @@
       <w:r>
         <w:t>FinishingTouces</w:t>
       </w:r>
+      <w:bookmarkEnd w:id="7"/>
       <w:proofErr w:type="spellEnd"/>
     </w:p>
     <w:p>
@@ -5253,6 +5464,11 @@
           <w:ilvl w:val="0"/>
           <w:numId w:val="7"/>
         </w:numPr>
+        <w:rPr>
+          <w:rStyle w:val="Hyperlink"/>
+          <w:color w:val="auto"/>
+          <w:u w:val="none"/>
+        </w:rPr>
       </w:pPr>
       <w:hyperlink r:id="rId43" w:history="1">
         <w:r>
@@ -5279,29 +5495,104 @@
     </w:p>
     <w:p>
       <w:pPr>
-        <w:pStyle w:val="Heading1"/>
-      </w:pPr>
-      <w:bookmarkStart w:id="6" w:name="_Toc117550442"/>
-      <w:r>
-        <w:t>Cloning Project</w:t>
-      </w:r>
-      <w:bookmarkEnd w:id="6"/>
+        <w:pStyle w:val="Heading2"/>
+      </w:pPr>
+      <w:bookmarkStart w:id="8" w:name="_Toc120029657"/>
+      <w:r>
+        <w:t xml:space="preserve">Code Folder: </w:t>
+      </w:r>
+      <w:r>
+        <w:t>Site-08-PhotoManagement</w:t>
+      </w:r>
+      <w:bookmarkEnd w:id="8"/>
     </w:p>
     <w:p>
-      <w:r>
-        <w:t xml:space="preserve">The cloned project will not run. </w:t>
-      </w:r>
+      <w:pPr>
+        <w:pStyle w:val="ListParagraph"/>
+        <w:numPr>
+          <w:ilvl w:val="0"/>
+          <w:numId w:val="7"/>
+        </w:numPr>
+      </w:pPr>
+      <w:hyperlink r:id="rId44" w:history="1">
+        <w:r>
+          <w:rPr>
+            <w:rStyle w:val="Hyperlink"/>
+          </w:rPr>
+          <w:t xml:space="preserve">0037 </w:t>
+        </w:r>
+        <w:proofErr w:type="spellStart"/>
+        <w:r>
+          <w:rPr>
+            <w:rStyle w:val="Hyperlink"/>
+          </w:rPr>
+          <w:t>WebApi</w:t>
+        </w:r>
+        <w:proofErr w:type="spellEnd"/>
+        <w:r>
+          <w:rPr>
+            <w:rStyle w:val="Hyperlink"/>
+          </w:rPr>
+          <w:t xml:space="preserve"> - </w:t>
+        </w:r>
+        <w:proofErr w:type="spellStart"/>
+        <w:r>
+          <w:rPr>
+            <w:rStyle w:val="Hyperlink"/>
+          </w:rPr>
+          <w:t>PhotoManagement</w:t>
+        </w:r>
+        <w:proofErr w:type="spellEnd"/>
+        <w:r>
+          <w:rPr>
+            <w:rStyle w:val="Hyperlink"/>
+          </w:rPr>
+          <w:t xml:space="preserve"> - Queryfilter.docx</w:t>
+        </w:r>
+      </w:hyperlink>
     </w:p>
     <w:p>
       <w:pPr>
+        <w:pStyle w:val="ListParagraph"/>
+        <w:numPr>
+          <w:ilvl w:val="0"/>
+          <w:numId w:val="7"/>
+        </w:numPr>
+      </w:pPr>
+      <w:hyperlink r:id="rId45" w:history="1">
+        <w:r>
+          <w:rPr>
+            <w:rStyle w:val="Hyperlink"/>
+          </w:rPr>
+          <w:t>0038 Angular - PhotoManagment.docx</w:t>
+        </w:r>
+      </w:hyperlink>
+    </w:p>
+    <w:p>
+      <w:pPr>
+        <w:pStyle w:val="Heading1"/>
+      </w:pPr>
+      <w:bookmarkStart w:id="9" w:name="_Toc120029658"/>
+      <w:r>
+        <w:t>Cloning Project</w:t>
+      </w:r>
+      <w:bookmarkEnd w:id="9"/>
+    </w:p>
+    <w:p>
+      <w:r>
+        <w:t xml:space="preserve">The cloned project will not run. </w:t>
+      </w:r>
+    </w:p>
+    <w:p>
+      <w:pPr>
         <w:pStyle w:val="Heading2"/>
       </w:pPr>
-      <w:bookmarkStart w:id="7" w:name="_Toc117550443"/>
+      <w:bookmarkStart w:id="10" w:name="_Toc120029659"/>
       <w:proofErr w:type="spellStart"/>
       <w:r>
         <w:t>WebApi</w:t>
       </w:r>
-      <w:bookmarkEnd w:id="7"/>
+      <w:bookmarkEnd w:id="10"/>
       <w:proofErr w:type="spellEnd"/>
     </w:p>
     <w:p>
@@ -5316,7 +5607,7 @@
       <w:r>
         <w:t>For that first follow the “</w:t>
       </w:r>
-      <w:hyperlink r:id="rId44" w:history="1">
+      <w:hyperlink r:id="rId46" w:history="1">
         <w:r>
           <w:rPr>
             <w:rStyle w:val="Hyperlink"/>
@@ -5489,7 +5780,7 @@
       <w:pPr>
         <w:pStyle w:val="Heading3"/>
       </w:pPr>
-      <w:bookmarkStart w:id="8" w:name="_Toc117550444"/>
+      <w:bookmarkStart w:id="11" w:name="_Toc120029660"/>
       <w:r>
         <w:t xml:space="preserve">Running the </w:t>
       </w:r>
@@ -5497,7 +5788,7 @@
       <w:r>
         <w:t>WebApi</w:t>
       </w:r>
-      <w:bookmarkEnd w:id="8"/>
+      <w:bookmarkEnd w:id="11"/>
       <w:proofErr w:type="spellEnd"/>
     </w:p>
     <w:p>
@@ -5539,11 +5830,11 @@
       <w:pPr>
         <w:pStyle w:val="Heading2"/>
       </w:pPr>
-      <w:bookmarkStart w:id="9" w:name="_Toc117550445"/>
+      <w:bookmarkStart w:id="12" w:name="_Toc120029661"/>
       <w:r>
         <w:t>SPA (Single Page Application – Angular)</w:t>
       </w:r>
-      <w:bookmarkEnd w:id="9"/>
+      <w:bookmarkEnd w:id="12"/>
     </w:p>
     <w:p>
       <w:r>
@@ -5607,11 +5898,11 @@
       <w:pPr>
         <w:pStyle w:val="Heading3"/>
       </w:pPr>
-      <w:bookmarkStart w:id="10" w:name="_Toc117550446"/>
+      <w:bookmarkStart w:id="13" w:name="_Toc120029662"/>
       <w:r>
         <w:t>Running the SPA</w:t>
       </w:r>
-      <w:bookmarkEnd w:id="10"/>
+      <w:bookmarkEnd w:id="13"/>
     </w:p>
     <w:p>
       <w:pPr>
@@ -5670,12 +5961,12 @@
               <w:pStyle w:val="Heading1"/>
               <w:outlineLvl w:val="0"/>
             </w:pPr>
-            <w:bookmarkStart w:id="11" w:name="_Toc117550447"/>
+            <w:bookmarkStart w:id="14" w:name="_Toc120029663"/>
             <w:r>
               <w:lastRenderedPageBreak/>
               <w:t>App Features</w:t>
             </w:r>
-            <w:bookmarkEnd w:id="11"/>
+            <w:bookmarkEnd w:id="14"/>
             <w:r>
               <w:t xml:space="preserve"> </w:t>
             </w:r>
@@ -5798,7 +6089,7 @@
               <w:pStyle w:val="Heading2"/>
               <w:outlineLvl w:val="1"/>
             </w:pPr>
-            <w:bookmarkStart w:id="12" w:name="_Toc117550448"/>
+            <w:bookmarkStart w:id="15" w:name="_Toc120029664"/>
             <w:r>
               <w:rPr>
                 <w:rStyle w:val="Heading2Char"/>
@@ -5808,7 +6099,7 @@
             <w:r>
               <w:t xml:space="preserve"> we will be using?</w:t>
             </w:r>
-            <w:bookmarkEnd w:id="12"/>
+            <w:bookmarkEnd w:id="15"/>
           </w:p>
           <w:p>
             <w:pPr>
@@ -5906,11 +6197,11 @@
       <w:pPr>
         <w:pStyle w:val="Heading1"/>
       </w:pPr>
-      <w:bookmarkStart w:id="13" w:name="_Toc117550449"/>
+      <w:bookmarkStart w:id="16" w:name="_Toc120029665"/>
       <w:r>
         <w:t>Making VS Code IDE Better</w:t>
       </w:r>
-      <w:bookmarkEnd w:id="13"/>
+      <w:bookmarkEnd w:id="16"/>
     </w:p>
     <w:p>
       <w:pPr>
@@ -6034,7 +6325,7 @@
       <w:pPr>
         <w:pStyle w:val="Heading1"/>
       </w:pPr>
-      <w:bookmarkStart w:id="14" w:name="_Toc117550450"/>
+      <w:bookmarkStart w:id="17" w:name="_Toc120029666"/>
       <w:r>
         <w:t>Installing latest Power Shell</w:t>
       </w:r>
@@ -6047,7 +6338,7 @@
         </w:rPr>
         <w:t>[do not install]</w:t>
       </w:r>
-      <w:bookmarkEnd w:id="14"/>
+      <w:bookmarkEnd w:id="17"/>
     </w:p>
     <w:p>
       <w:r>
@@ -6059,7 +6350,7 @@
       <w:r>
         <w:t xml:space="preserve">: </w:t>
       </w:r>
-      <w:hyperlink r:id="rId45" w:history="1">
+      <w:hyperlink r:id="rId47" w:history="1">
         <w:r>
           <w:rPr>
             <w:rStyle w:val="Hyperlink"/>
@@ -6180,12 +6471,12 @@
       <w:pPr>
         <w:pStyle w:val="Heading1"/>
       </w:pPr>
-      <w:bookmarkStart w:id="15" w:name="_Toc117550451"/>
+      <w:bookmarkStart w:id="18" w:name="_Toc120029667"/>
       <w:r>
         <w:lastRenderedPageBreak/>
         <w:t>App Basics</w:t>
       </w:r>
-      <w:bookmarkEnd w:id="15"/>
+      <w:bookmarkEnd w:id="18"/>
     </w:p>
     <w:tbl>
       <w:tblPr>
@@ -6215,9 +6506,9 @@
               <w:pStyle w:val="Heading2"/>
               <w:outlineLvl w:val="1"/>
             </w:pPr>
-            <w:bookmarkStart w:id="16" w:name="_.Net_6_Install"/>
-            <w:bookmarkStart w:id="17" w:name="_Toc117550452"/>
-            <w:bookmarkEnd w:id="16"/>
+            <w:bookmarkStart w:id="19" w:name="_.Net_6_Install"/>
+            <w:bookmarkStart w:id="20" w:name="_Toc120029668"/>
+            <w:bookmarkEnd w:id="19"/>
             <w:r>
               <w:t xml:space="preserve">.Net </w:t>
             </w:r>
@@ -6227,7 +6518,7 @@
             <w:r>
               <w:t xml:space="preserve"> Install</w:t>
             </w:r>
-            <w:bookmarkEnd w:id="17"/>
+            <w:bookmarkEnd w:id="20"/>
           </w:p>
           <w:p>
             <w:pPr>
@@ -6289,7 +6580,7 @@
               <w:pStyle w:val="Heading2"/>
               <w:outlineLvl w:val="1"/>
             </w:pPr>
-            <w:bookmarkStart w:id="18" w:name="_Toc117550453"/>
+            <w:bookmarkStart w:id="21" w:name="_Toc120029669"/>
             <w:proofErr w:type="spellStart"/>
             <w:r>
               <w:t>VisualStudio</w:t>
@@ -6301,7 +6592,7 @@
             <w:r>
               <w:t xml:space="preserve"> Install</w:t>
             </w:r>
-            <w:bookmarkEnd w:id="18"/>
+            <w:bookmarkEnd w:id="21"/>
           </w:p>
           <w:p>
             <w:r>
@@ -6310,7 +6601,7 @@
             <w:r>
               <w:t xml:space="preserve">: </w:t>
             </w:r>
-            <w:hyperlink r:id="rId46" w:history="1">
+            <w:hyperlink r:id="rId48" w:history="1">
               <w:r>
                 <w:rPr>
                   <w:rStyle w:val="Hyperlink"/>
@@ -6332,7 +6623,7 @@
               <w:pStyle w:val="Heading2"/>
               <w:outlineLvl w:val="1"/>
             </w:pPr>
-            <w:bookmarkStart w:id="19" w:name="_Toc117550454"/>
+            <w:bookmarkStart w:id="22" w:name="_Toc120029670"/>
             <w:proofErr w:type="spellStart"/>
             <w:r>
               <w:t>nodeJs</w:t>
@@ -6341,7 +6632,7 @@
             <w:r>
               <w:t xml:space="preserve"> Install</w:t>
             </w:r>
-            <w:bookmarkEnd w:id="19"/>
+            <w:bookmarkEnd w:id="22"/>
           </w:p>
           <w:p>
             <w:pPr>
@@ -6354,7 +6645,7 @@
             <w:r>
               <w:t xml:space="preserve">Go to </w:t>
             </w:r>
-            <w:hyperlink r:id="rId47" w:history="1">
+            <w:hyperlink r:id="rId49" w:history="1">
               <w:r>
                 <w:rPr>
                   <w:rStyle w:val="Hyperlink"/>
@@ -6418,7 +6709,7 @@
             <w:r>
               <w:t xml:space="preserve"> with NVM: </w:t>
             </w:r>
-            <w:hyperlink r:id="rId48" w:history="1">
+            <w:hyperlink r:id="rId50" w:history="1">
               <w:r>
                 <w:rPr>
                   <w:rStyle w:val="Hyperlink"/>
@@ -6439,17 +6730,17 @@
               <w:pStyle w:val="Heading2"/>
               <w:outlineLvl w:val="1"/>
             </w:pPr>
-            <w:bookmarkStart w:id="20" w:name="_Toc117550455"/>
+            <w:bookmarkStart w:id="23" w:name="_Toc120029671"/>
             <w:r>
               <w:t>Install Postman</w:t>
             </w:r>
-            <w:bookmarkEnd w:id="20"/>
+            <w:bookmarkEnd w:id="23"/>
             <w:r>
               <w:t xml:space="preserve"> </w:t>
             </w:r>
           </w:p>
           <w:p>
-            <w:hyperlink r:id="rId49" w:history="1">
+            <w:hyperlink r:id="rId51" w:history="1">
               <w:r>
                 <w:rPr>
                   <w:rStyle w:val="Hyperlink"/>
@@ -6486,14 +6777,14 @@
               <w:pStyle w:val="Heading2"/>
               <w:outlineLvl w:val="1"/>
             </w:pPr>
-            <w:bookmarkStart w:id="21" w:name="_Toc117550456"/>
+            <w:bookmarkStart w:id="24" w:name="_Toc120029672"/>
             <w:r>
               <w:t>Angular</w:t>
             </w:r>
             <w:r>
               <w:t xml:space="preserve"> Install</w:t>
             </w:r>
-            <w:bookmarkEnd w:id="21"/>
+            <w:bookmarkEnd w:id="24"/>
           </w:p>
           <w:p>
             <w:r>
@@ -6674,7 +6965,7 @@
                           <pic:cNvPicPr/>
                         </pic:nvPicPr>
                         <pic:blipFill>
-                          <a:blip r:embed="rId50"/>
+                          <a:blip r:embed="rId52"/>
                           <a:stretch>
                             <a:fillRect/>
                           </a:stretch>
@@ -6735,7 +7026,7 @@
                           <pic:cNvPicPr/>
                         </pic:nvPicPr>
                         <pic:blipFill>
-                          <a:blip r:embed="rId51"/>
+                          <a:blip r:embed="rId53"/>
                           <a:stretch>
                             <a:fillRect/>
                           </a:stretch>
@@ -6766,192 +7057,6 @@
                   <wp:extent cx="3398520" cy="1258082"/>
                   <wp:effectExtent l="0" t="0" r="0" b="0"/>
                   <wp:docPr id="5" name="Picture 5"/>
-                  <wp:cNvGraphicFramePr>
-                    <a:graphicFrameLocks xmlns:a="http://schemas.openxmlformats.org/drawingml/2006/main" noChangeAspect="1"/>
-                  </wp:cNvGraphicFramePr>
-                  <a:graphic xmlns:a="http://schemas.openxmlformats.org/drawingml/2006/main">
-                    <a:graphicData uri="http://schemas.openxmlformats.org/drawingml/2006/picture">
-                      <pic:pic xmlns:pic="http://schemas.openxmlformats.org/drawingml/2006/picture">
-                        <pic:nvPicPr>
-                          <pic:cNvPr id="1" name=""/>
-                          <pic:cNvPicPr/>
-                        </pic:nvPicPr>
-                        <pic:blipFill>
-                          <a:blip r:embed="rId52"/>
-                          <a:stretch>
-                            <a:fillRect/>
-                          </a:stretch>
-                        </pic:blipFill>
-                        <pic:spPr>
-                          <a:xfrm>
-                            <a:off x="0" y="0"/>
-                            <a:ext cx="3449403" cy="1276918"/>
-                          </a:xfrm>
-                          <a:prstGeom prst="rect">
-                            <a:avLst/>
-                          </a:prstGeom>
-                        </pic:spPr>
-                      </pic:pic>
-                    </a:graphicData>
-                  </a:graphic>
-                </wp:inline>
-              </w:drawing>
-            </w:r>
-          </w:p>
-        </w:tc>
-      </w:tr>
-      <w:tr>
-        <w:tc>
-          <w:tcPr>
-            <w:tcW w:w="5270" w:type="dxa"/>
-          </w:tcPr>
-          <w:p>
-            <w:pPr>
-              <w:rPr>
-                <w:color w:val="BF8F00" w:themeColor="accent4" w:themeShade="BF"/>
-              </w:rPr>
-            </w:pPr>
-            <w:r>
-              <w:rPr>
-                <w:color w:val="BF8F00" w:themeColor="accent4" w:themeShade="BF"/>
-              </w:rPr>
-              <w:t>&gt;node --version</w:t>
-            </w:r>
-          </w:p>
-          <w:p>
-            <w:r>
-              <w:t>v16.13.0</w:t>
-            </w:r>
-          </w:p>
-        </w:tc>
-        <w:tc>
-          <w:tcPr>
-            <w:tcW w:w="5520" w:type="dxa"/>
-            <w:vMerge/>
-          </w:tcPr>
-          <w:p/>
-        </w:tc>
-      </w:tr>
-      <w:tr>
-        <w:tc>
-          <w:tcPr>
-            <w:tcW w:w="5270" w:type="dxa"/>
-          </w:tcPr>
-          <w:p>
-            <w:pPr>
-              <w:rPr>
-                <w:color w:val="BF8F00" w:themeColor="accent4" w:themeShade="BF"/>
-              </w:rPr>
-            </w:pPr>
-            <w:r>
-              <w:rPr>
-                <w:color w:val="BF8F00" w:themeColor="accent4" w:themeShade="BF"/>
-              </w:rPr>
-              <w:t>&gt;</w:t>
-            </w:r>
-            <w:proofErr w:type="spellStart"/>
-            <w:r>
-              <w:rPr>
-                <w:color w:val="BF8F00" w:themeColor="accent4" w:themeShade="BF"/>
-              </w:rPr>
-              <w:t>npm</w:t>
-            </w:r>
-            <w:proofErr w:type="spellEnd"/>
-            <w:r>
-              <w:rPr>
-                <w:color w:val="BF8F00" w:themeColor="accent4" w:themeShade="BF"/>
-              </w:rPr>
-              <w:t xml:space="preserve"> --version</w:t>
-            </w:r>
-          </w:p>
-          <w:p>
-            <w:r>
-              <w:t>8.1.3</w:t>
-            </w:r>
-          </w:p>
-          <w:p>
-            <w:pPr>
-              <w:rPr>
-                <w:b/>
-                <w:bCs/>
-              </w:rPr>
-            </w:pPr>
-            <w:r>
-              <w:rPr>
-                <w:b/>
-                <w:bCs/>
-                <w:color w:val="ED7D31" w:themeColor="accent2"/>
-              </w:rPr>
-              <w:t xml:space="preserve">Alternate use </w:t>
-            </w:r>
-            <w:proofErr w:type="spellStart"/>
-            <w:r>
-              <w:rPr>
-                <w:b/>
-                <w:bCs/>
-                <w:color w:val="ED7D31" w:themeColor="accent2"/>
-              </w:rPr>
-              <w:t>nvm</w:t>
-            </w:r>
-            <w:proofErr w:type="spellEnd"/>
-            <w:r>
-              <w:rPr>
-                <w:b/>
-                <w:bCs/>
-                <w:color w:val="ED7D31" w:themeColor="accent2"/>
-              </w:rPr>
-              <w:t xml:space="preserve"> to install different versions of node</w:t>
-            </w:r>
-          </w:p>
-          <w:p>
-            <w:hyperlink r:id="rId53" w:history="1">
-              <w:r>
-                <w:rPr>
-                  <w:rStyle w:val="Hyperlink"/>
-                </w:rPr>
-                <w:t>https://joachim8675309.medium.com/installing-node-js-with-nvm-4dc469c977d9</w:t>
-              </w:r>
-            </w:hyperlink>
-            <w:r>
-              <w:t xml:space="preserve">  </w:t>
-            </w:r>
-          </w:p>
-          <w:p/>
-        </w:tc>
-        <w:tc>
-          <w:tcPr>
-            <w:tcW w:w="5520" w:type="dxa"/>
-            <w:vMerge/>
-          </w:tcPr>
-          <w:p/>
-        </w:tc>
-      </w:tr>
-      <w:tr>
-        <w:tc>
-          <w:tcPr>
-            <w:tcW w:w="5270" w:type="dxa"/>
-          </w:tcPr>
-          <w:p>
-            <w:r>
-              <w:t xml:space="preserve">&gt;ng </w:t>
-            </w:r>
-            <w:r>
-              <w:t>–</w:t>
-            </w:r>
-            <w:r>
-              <w:t>version</w:t>
-            </w:r>
-          </w:p>
-          <w:p>
-            <w:r>
-              <w:rPr>
-                <w:noProof/>
-              </w:rPr>
-              <w:drawing>
-                <wp:inline distT="0" distB="0" distL="0" distR="0" wp14:anchorId="761C52F8" wp14:editId="3B8E30D0">
-                  <wp:extent cx="3027045" cy="1931867"/>
-                  <wp:effectExtent l="0" t="0" r="1905" b="0"/>
-                  <wp:docPr id="6" name="Picture 6"/>
                   <wp:cNvGraphicFramePr>
                     <a:graphicFrameLocks xmlns:a="http://schemas.openxmlformats.org/drawingml/2006/main" noChangeAspect="1"/>
                   </wp:cNvGraphicFramePr>
@@ -6971,6 +7076,192 @@
                         <pic:spPr>
                           <a:xfrm>
                             <a:off x="0" y="0"/>
+                            <a:ext cx="3449403" cy="1276918"/>
+                          </a:xfrm>
+                          <a:prstGeom prst="rect">
+                            <a:avLst/>
+                          </a:prstGeom>
+                        </pic:spPr>
+                      </pic:pic>
+                    </a:graphicData>
+                  </a:graphic>
+                </wp:inline>
+              </w:drawing>
+            </w:r>
+          </w:p>
+        </w:tc>
+      </w:tr>
+      <w:tr>
+        <w:tc>
+          <w:tcPr>
+            <w:tcW w:w="5270" w:type="dxa"/>
+          </w:tcPr>
+          <w:p>
+            <w:pPr>
+              <w:rPr>
+                <w:color w:val="BF8F00" w:themeColor="accent4" w:themeShade="BF"/>
+              </w:rPr>
+            </w:pPr>
+            <w:r>
+              <w:rPr>
+                <w:color w:val="BF8F00" w:themeColor="accent4" w:themeShade="BF"/>
+              </w:rPr>
+              <w:t>&gt;node --version</w:t>
+            </w:r>
+          </w:p>
+          <w:p>
+            <w:r>
+              <w:t>v16.13.0</w:t>
+            </w:r>
+          </w:p>
+        </w:tc>
+        <w:tc>
+          <w:tcPr>
+            <w:tcW w:w="5520" w:type="dxa"/>
+            <w:vMerge/>
+          </w:tcPr>
+          <w:p/>
+        </w:tc>
+      </w:tr>
+      <w:tr>
+        <w:tc>
+          <w:tcPr>
+            <w:tcW w:w="5270" w:type="dxa"/>
+          </w:tcPr>
+          <w:p>
+            <w:pPr>
+              <w:rPr>
+                <w:color w:val="BF8F00" w:themeColor="accent4" w:themeShade="BF"/>
+              </w:rPr>
+            </w:pPr>
+            <w:r>
+              <w:rPr>
+                <w:color w:val="BF8F00" w:themeColor="accent4" w:themeShade="BF"/>
+              </w:rPr>
+              <w:t>&gt;</w:t>
+            </w:r>
+            <w:proofErr w:type="spellStart"/>
+            <w:r>
+              <w:rPr>
+                <w:color w:val="BF8F00" w:themeColor="accent4" w:themeShade="BF"/>
+              </w:rPr>
+              <w:t>npm</w:t>
+            </w:r>
+            <w:proofErr w:type="spellEnd"/>
+            <w:r>
+              <w:rPr>
+                <w:color w:val="BF8F00" w:themeColor="accent4" w:themeShade="BF"/>
+              </w:rPr>
+              <w:t xml:space="preserve"> --version</w:t>
+            </w:r>
+          </w:p>
+          <w:p>
+            <w:r>
+              <w:t>8.1.3</w:t>
+            </w:r>
+          </w:p>
+          <w:p>
+            <w:pPr>
+              <w:rPr>
+                <w:b/>
+                <w:bCs/>
+              </w:rPr>
+            </w:pPr>
+            <w:r>
+              <w:rPr>
+                <w:b/>
+                <w:bCs/>
+                <w:color w:val="ED7D31" w:themeColor="accent2"/>
+              </w:rPr>
+              <w:t xml:space="preserve">Alternate use </w:t>
+            </w:r>
+            <w:proofErr w:type="spellStart"/>
+            <w:r>
+              <w:rPr>
+                <w:b/>
+                <w:bCs/>
+                <w:color w:val="ED7D31" w:themeColor="accent2"/>
+              </w:rPr>
+              <w:t>nvm</w:t>
+            </w:r>
+            <w:proofErr w:type="spellEnd"/>
+            <w:r>
+              <w:rPr>
+                <w:b/>
+                <w:bCs/>
+                <w:color w:val="ED7D31" w:themeColor="accent2"/>
+              </w:rPr>
+              <w:t xml:space="preserve"> to install different versions of node</w:t>
+            </w:r>
+          </w:p>
+          <w:p>
+            <w:hyperlink r:id="rId55" w:history="1">
+              <w:r>
+                <w:rPr>
+                  <w:rStyle w:val="Hyperlink"/>
+                </w:rPr>
+                <w:t>https://joachim8675309.medium.com/installing-node-js-with-nvm-4dc469c977d9</w:t>
+              </w:r>
+            </w:hyperlink>
+            <w:r>
+              <w:t xml:space="preserve">  </w:t>
+            </w:r>
+          </w:p>
+          <w:p/>
+        </w:tc>
+        <w:tc>
+          <w:tcPr>
+            <w:tcW w:w="5520" w:type="dxa"/>
+            <w:vMerge/>
+          </w:tcPr>
+          <w:p/>
+        </w:tc>
+      </w:tr>
+      <w:tr>
+        <w:tc>
+          <w:tcPr>
+            <w:tcW w:w="5270" w:type="dxa"/>
+          </w:tcPr>
+          <w:p>
+            <w:r>
+              <w:t xml:space="preserve">&gt;ng </w:t>
+            </w:r>
+            <w:r>
+              <w:t>–</w:t>
+            </w:r>
+            <w:r>
+              <w:t>version</w:t>
+            </w:r>
+          </w:p>
+          <w:p>
+            <w:r>
+              <w:rPr>
+                <w:noProof/>
+              </w:rPr>
+              <w:drawing>
+                <wp:inline distT="0" distB="0" distL="0" distR="0" wp14:anchorId="761C52F8" wp14:editId="3B8E30D0">
+                  <wp:extent cx="3027045" cy="1931867"/>
+                  <wp:effectExtent l="0" t="0" r="1905" b="0"/>
+                  <wp:docPr id="6" name="Picture 6"/>
+                  <wp:cNvGraphicFramePr>
+                    <a:graphicFrameLocks xmlns:a="http://schemas.openxmlformats.org/drawingml/2006/main" noChangeAspect="1"/>
+                  </wp:cNvGraphicFramePr>
+                  <a:graphic xmlns:a="http://schemas.openxmlformats.org/drawingml/2006/main">
+                    <a:graphicData uri="http://schemas.openxmlformats.org/drawingml/2006/picture">
+                      <pic:pic xmlns:pic="http://schemas.openxmlformats.org/drawingml/2006/picture">
+                        <pic:nvPicPr>
+                          <pic:cNvPr id="1" name=""/>
+                          <pic:cNvPicPr/>
+                        </pic:nvPicPr>
+                        <pic:blipFill>
+                          <a:blip r:embed="rId56"/>
+                          <a:stretch>
+                            <a:fillRect/>
+                          </a:stretch>
+                        </pic:blipFill>
+                        <pic:spPr>
+                          <a:xfrm>
+                            <a:off x="0" y="0"/>
                             <a:ext cx="3046256" cy="1944127"/>
                           </a:xfrm>
                           <a:prstGeom prst="rect">
@@ -7003,8 +7294,8 @@
           <w:szCs w:val="32"/>
         </w:rPr>
       </w:pPr>
-      <w:bookmarkStart w:id="22" w:name="_Toc103639021"/>
-      <w:bookmarkStart w:id="23" w:name="_Toc103640101"/>
+      <w:bookmarkStart w:id="25" w:name="_Toc103639021"/>
+      <w:bookmarkStart w:id="26" w:name="_Toc103640101"/>
       <w:r>
         <w:br w:type="page"/>
       </w:r>
@@ -7013,7 +7304,7 @@
       <w:pPr>
         <w:pStyle w:val="Heading1"/>
       </w:pPr>
-      <w:bookmarkStart w:id="24" w:name="_Toc117550457"/>
+      <w:bookmarkStart w:id="27" w:name="_Toc120029673"/>
       <w:proofErr w:type="spellStart"/>
       <w:r>
         <w:lastRenderedPageBreak/>
@@ -7029,9 +7320,9 @@
       <w:r>
         <w:t>Project</w:t>
       </w:r>
-      <w:bookmarkEnd w:id="22"/>
-      <w:bookmarkEnd w:id="23"/>
-      <w:bookmarkEnd w:id="24"/>
+      <w:bookmarkEnd w:id="25"/>
+      <w:bookmarkEnd w:id="26"/>
+      <w:bookmarkEnd w:id="27"/>
     </w:p>
     <w:p>
       <w:r>
@@ -7042,13 +7333,13 @@
       <w:pPr>
         <w:pStyle w:val="Heading2"/>
       </w:pPr>
-      <w:bookmarkStart w:id="25" w:name="_Toc103640102"/>
-      <w:bookmarkStart w:id="26" w:name="_Toc117550458"/>
+      <w:bookmarkStart w:id="28" w:name="_Toc103640102"/>
+      <w:bookmarkStart w:id="29" w:name="_Toc120029674"/>
       <w:r>
         <w:t>Setting up .Net API Project</w:t>
       </w:r>
-      <w:bookmarkEnd w:id="25"/>
-      <w:bookmarkEnd w:id="26"/>
+      <w:bookmarkEnd w:id="28"/>
+      <w:bookmarkEnd w:id="29"/>
     </w:p>
     <w:tbl>
       <w:tblPr>
@@ -7070,9 +7361,9 @@
               <w:pStyle w:val="Heading3"/>
               <w:outlineLvl w:val="2"/>
             </w:pPr>
-            <w:bookmarkStart w:id="27" w:name="_Toc103639023"/>
-            <w:bookmarkStart w:id="28" w:name="_Toc103640103"/>
-            <w:bookmarkStart w:id="29" w:name="_Toc117550459"/>
+            <w:bookmarkStart w:id="30" w:name="_Toc103639023"/>
+            <w:bookmarkStart w:id="31" w:name="_Toc103640103"/>
+            <w:bookmarkStart w:id="32" w:name="_Toc120029675"/>
             <w:r>
               <w:t xml:space="preserve">Create </w:t>
             </w:r>
@@ -7084,9 +7375,9 @@
             <w:r>
               <w:t xml:space="preserve"> Method 1</w:t>
             </w:r>
-            <w:bookmarkEnd w:id="27"/>
-            <w:bookmarkEnd w:id="28"/>
-            <w:bookmarkEnd w:id="29"/>
+            <w:bookmarkEnd w:id="30"/>
+            <w:bookmarkEnd w:id="31"/>
+            <w:bookmarkEnd w:id="32"/>
           </w:p>
           <w:p>
             <w:pPr>
@@ -7271,9 +7562,9 @@
               <w:pStyle w:val="Heading3"/>
               <w:outlineLvl w:val="2"/>
             </w:pPr>
-            <w:bookmarkStart w:id="30" w:name="_Toc103639024"/>
-            <w:bookmarkStart w:id="31" w:name="_Toc103640104"/>
-            <w:bookmarkStart w:id="32" w:name="_Toc117550460"/>
+            <w:bookmarkStart w:id="33" w:name="_Toc103639024"/>
+            <w:bookmarkStart w:id="34" w:name="_Toc103640104"/>
+            <w:bookmarkStart w:id="35" w:name="_Toc120029676"/>
             <w:r>
               <w:t xml:space="preserve">Create </w:t>
             </w:r>
@@ -7285,9 +7576,9 @@
             <w:r>
               <w:t xml:space="preserve"> Method 2</w:t>
             </w:r>
-            <w:bookmarkEnd w:id="30"/>
-            <w:bookmarkEnd w:id="31"/>
-            <w:bookmarkEnd w:id="32"/>
+            <w:bookmarkEnd w:id="33"/>
+            <w:bookmarkEnd w:id="34"/>
+            <w:bookmarkEnd w:id="35"/>
           </w:p>
           <w:p>
             <w:pPr>
@@ -7355,15 +7646,15 @@
               <w:pStyle w:val="Heading3"/>
               <w:outlineLvl w:val="2"/>
             </w:pPr>
-            <w:bookmarkStart w:id="33" w:name="_Toc103639025"/>
-            <w:bookmarkStart w:id="34" w:name="_Toc103640105"/>
-            <w:bookmarkStart w:id="35" w:name="_Toc117550461"/>
+            <w:bookmarkStart w:id="36" w:name="_Toc103639025"/>
+            <w:bookmarkStart w:id="37" w:name="_Toc103640105"/>
+            <w:bookmarkStart w:id="38" w:name="_Toc120029677"/>
             <w:r>
               <w:t>Tidy up the Solution</w:t>
             </w:r>
-            <w:bookmarkEnd w:id="33"/>
-            <w:bookmarkEnd w:id="34"/>
-            <w:bookmarkEnd w:id="35"/>
+            <w:bookmarkEnd w:id="36"/>
+            <w:bookmarkEnd w:id="37"/>
+            <w:bookmarkEnd w:id="38"/>
           </w:p>
           <w:p>
             <w:r>
@@ -7385,7 +7676,7 @@
               <w:pStyle w:val="Heading3"/>
               <w:outlineLvl w:val="2"/>
             </w:pPr>
-            <w:bookmarkStart w:id="36" w:name="_Toc117550462"/>
+            <w:bookmarkStart w:id="39" w:name="_Toc120029678"/>
             <w:r>
               <w:t xml:space="preserve">Actual Commands used for creating the </w:t>
             </w:r>
@@ -7393,7 +7684,7 @@
             <w:r>
               <w:t>api</w:t>
             </w:r>
-            <w:bookmarkEnd w:id="36"/>
+            <w:bookmarkEnd w:id="39"/>
             <w:proofErr w:type="spellEnd"/>
           </w:p>
           <w:p>
@@ -7606,11 +7897,11 @@
               <w:pStyle w:val="Heading3"/>
               <w:outlineLvl w:val="2"/>
             </w:pPr>
-            <w:bookmarkStart w:id="37" w:name="_Toc117550463"/>
+            <w:bookmarkStart w:id="40" w:name="_Toc120029679"/>
             <w:r>
               <w:t>Folder Structure</w:t>
             </w:r>
-            <w:bookmarkEnd w:id="37"/>
+            <w:bookmarkEnd w:id="40"/>
           </w:p>
           <w:p>
             <w:r>
@@ -7633,7 +7924,7 @@
                           <pic:cNvPicPr/>
                         </pic:nvPicPr>
                         <pic:blipFill>
-                          <a:blip r:embed="rId55"/>
+                          <a:blip r:embed="rId57"/>
                           <a:stretch>
                             <a:fillRect/>
                           </a:stretch>
@@ -7661,7 +7952,7 @@
       <w:pPr>
         <w:pStyle w:val="Heading2"/>
       </w:pPr>
-      <w:bookmarkStart w:id="38" w:name="_Toc117550464"/>
+      <w:bookmarkStart w:id="41" w:name="_Toc120029680"/>
       <w:r>
         <w:t xml:space="preserve">Updating the </w:t>
       </w:r>
@@ -7669,7 +7960,7 @@
       <w:r>
         <w:t>ApplicationURL</w:t>
       </w:r>
-      <w:bookmarkEnd w:id="38"/>
+      <w:bookmarkEnd w:id="41"/>
       <w:proofErr w:type="spellEnd"/>
     </w:p>
     <w:p>
@@ -7768,11 +8059,11 @@
       <w:pPr>
         <w:pStyle w:val="Heading2"/>
       </w:pPr>
-      <w:bookmarkStart w:id="39" w:name="_Toc117550465"/>
+      <w:bookmarkStart w:id="42" w:name="_Toc120029681"/>
       <w:r>
         <w:t>Running .Net API Project</w:t>
       </w:r>
-      <w:bookmarkEnd w:id="39"/>
+      <w:bookmarkEnd w:id="42"/>
     </w:p>
     <w:tbl>
       <w:tblPr>
@@ -7797,7 +8088,7 @@
                 <w:numId w:val="23"/>
               </w:numPr>
             </w:pPr>
-            <w:bookmarkStart w:id="40" w:name="_Hlk106830644"/>
+            <w:bookmarkStart w:id="43" w:name="_Hlk106830644"/>
             <w:r>
               <w:t>Open command prompt and navigate to “</w:t>
             </w:r>
@@ -7920,7 +8211,7 @@
                           <pic:cNvPicPr/>
                         </pic:nvPicPr>
                         <pic:blipFill>
-                          <a:blip r:embed="rId56"/>
+                          <a:blip r:embed="rId58"/>
                           <a:stretch>
                             <a:fillRect/>
                           </a:stretch>
@@ -7945,12 +8236,12 @@
       </w:tr>
     </w:tbl>
     <w:p>
-      <w:bookmarkStart w:id="41" w:name="_Hlk106830665"/>
-      <w:bookmarkEnd w:id="40"/>
+      <w:bookmarkStart w:id="44" w:name="_Hlk106830665"/>
+      <w:bookmarkEnd w:id="43"/>
       <w:r>
         <w:t xml:space="preserve">Then go to </w:t>
       </w:r>
-      <w:bookmarkEnd w:id="41"/>
+      <w:bookmarkEnd w:id="44"/>
       <w:r>
         <w:fldChar w:fldCharType="begin"/>
       </w:r>
@@ -7978,7 +8269,7 @@
       <w:r>
         <w:t xml:space="preserve"> or </w:t>
       </w:r>
-      <w:hyperlink r:id="rId57" w:history="1">
+      <w:hyperlink r:id="rId59" w:history="1">
         <w:r>
           <w:rPr>
             <w:rStyle w:val="Hyperlink"/>
@@ -8034,12 +8325,12 @@
       <w:pPr>
         <w:pStyle w:val="Heading2"/>
       </w:pPr>
-      <w:bookmarkStart w:id="42" w:name="_Toc117550466"/>
+      <w:bookmarkStart w:id="45" w:name="_Toc120029682"/>
       <w:r>
         <w:lastRenderedPageBreak/>
         <w:t>Switching to Classic hosting model</w:t>
       </w:r>
-      <w:bookmarkEnd w:id="42"/>
+      <w:bookmarkEnd w:id="45"/>
     </w:p>
     <w:p>
       <w:r>
@@ -8171,7 +8462,7 @@
       <w:r>
         <w:t xml:space="preserve">. For this following this link </w:t>
       </w:r>
-      <w:hyperlink r:id="rId58" w:history="1">
+      <w:hyperlink r:id="rId60" w:history="1">
         <w:r>
           <w:rPr>
             <w:rStyle w:val="Hyperlink"/>
@@ -8187,11 +8478,11 @@
       <w:pPr>
         <w:pStyle w:val="Heading2"/>
       </w:pPr>
-      <w:bookmarkStart w:id="43" w:name="_Toc117550467"/>
+      <w:bookmarkStart w:id="46" w:name="_Toc120029683"/>
       <w:r>
         <w:t>Implicit Using Statement</w:t>
       </w:r>
-      <w:bookmarkEnd w:id="43"/>
+      <w:bookmarkEnd w:id="46"/>
     </w:p>
     <w:tbl>
       <w:tblPr>
@@ -8323,7 +8614,7 @@
                           <pic:cNvPicPr/>
                         </pic:nvPicPr>
                         <pic:blipFill>
-                          <a:blip r:embed="rId59"/>
+                          <a:blip r:embed="rId61"/>
                           <a:stretch>
                             <a:fillRect/>
                           </a:stretch>
@@ -8382,12 +8673,12 @@
               <w:pStyle w:val="Heading3"/>
               <w:outlineLvl w:val="2"/>
             </w:pPr>
-            <w:bookmarkStart w:id="44" w:name="_Toc117550468"/>
+            <w:bookmarkStart w:id="47" w:name="_Toc120029684"/>
             <w:proofErr w:type="spellStart"/>
             <w:r>
               <w:t>Program.cs</w:t>
             </w:r>
-            <w:bookmarkEnd w:id="44"/>
+            <w:bookmarkEnd w:id="47"/>
             <w:proofErr w:type="spellEnd"/>
           </w:p>
           <w:p>
@@ -8483,12 +8774,12 @@
               <w:pStyle w:val="Heading3"/>
               <w:outlineLvl w:val="2"/>
             </w:pPr>
-            <w:bookmarkStart w:id="45" w:name="_Toc117550469"/>
+            <w:bookmarkStart w:id="48" w:name="_Toc120029685"/>
             <w:proofErr w:type="spellStart"/>
             <w:r>
               <w:t>WeatherForecast.cs</w:t>
             </w:r>
-            <w:bookmarkEnd w:id="45"/>
+            <w:bookmarkEnd w:id="48"/>
             <w:proofErr w:type="spellEnd"/>
           </w:p>
           <w:p>
@@ -8525,7 +8816,7 @@
               <w:pStyle w:val="Heading3"/>
               <w:outlineLvl w:val="2"/>
             </w:pPr>
-            <w:bookmarkStart w:id="46" w:name="_Toc117550470"/>
+            <w:bookmarkStart w:id="49" w:name="_Toc120029686"/>
             <w:r>
               <w:t>/Controller/</w:t>
             </w:r>
@@ -8533,7 +8824,7 @@
             <w:r>
               <w:t>WeatherForecastController</w:t>
             </w:r>
-            <w:bookmarkEnd w:id="46"/>
+            <w:bookmarkEnd w:id="49"/>
             <w:proofErr w:type="spellEnd"/>
           </w:p>
           <w:p>
@@ -8662,11 +8953,11 @@
       <w:pPr>
         <w:pStyle w:val="Heading2"/>
       </w:pPr>
-      <w:bookmarkStart w:id="47" w:name="_Toc117550471"/>
+      <w:bookmarkStart w:id="50" w:name="_Toc120029687"/>
       <w:r>
         <w:t>Nullable Enabled</w:t>
       </w:r>
-      <w:bookmarkEnd w:id="47"/>
+      <w:bookmarkEnd w:id="50"/>
     </w:p>
     <w:tbl>
       <w:tblPr>
@@ -8763,7 +9054,7 @@
                           <pic:cNvPicPr/>
                         </pic:nvPicPr>
                         <pic:blipFill>
-                          <a:blip r:embed="rId60"/>
+                          <a:blip r:embed="rId62"/>
                           <a:stretch>
                             <a:fillRect/>
                           </a:stretch>
@@ -8810,7 +9101,7 @@
                           <pic:cNvPicPr/>
                         </pic:nvPicPr>
                         <pic:blipFill>
-                          <a:blip r:embed="rId61"/>
+                          <a:blip r:embed="rId63"/>
                           <a:stretch>
                             <a:fillRect/>
                           </a:stretch>
@@ -8838,7 +9129,7 @@
       <w:pPr>
         <w:pStyle w:val="Heading2"/>
       </w:pPr>
-      <w:bookmarkStart w:id="48" w:name="_Toc117550472"/>
+      <w:bookmarkStart w:id="51" w:name="_Toc120029688"/>
       <w:proofErr w:type="spellStart"/>
       <w:r>
         <w:t>Web</w:t>
@@ -8850,7 +9141,7 @@
       <w:r>
         <w:t xml:space="preserve"> Folder Structure</w:t>
       </w:r>
-      <w:bookmarkEnd w:id="48"/>
+      <w:bookmarkEnd w:id="51"/>
     </w:p>
     <w:p>
       <w:r>
@@ -9019,12 +9310,12 @@
       <w:pPr>
         <w:pStyle w:val="Heading1"/>
       </w:pPr>
-      <w:bookmarkStart w:id="49" w:name="_Toc117550473"/>
+      <w:bookmarkStart w:id="52" w:name="_Toc120029689"/>
       <w:r>
         <w:lastRenderedPageBreak/>
         <w:t>Angular Project</w:t>
       </w:r>
-      <w:bookmarkEnd w:id="49"/>
+      <w:bookmarkEnd w:id="52"/>
     </w:p>
     <w:tbl>
       <w:tblPr>
@@ -9054,11 +9345,11 @@
               <w:pStyle w:val="Heading2"/>
               <w:outlineLvl w:val="1"/>
             </w:pPr>
-            <w:bookmarkStart w:id="50" w:name="_Toc117550474"/>
+            <w:bookmarkStart w:id="53" w:name="_Toc120029690"/>
             <w:r>
               <w:t>Creating Angular App</w:t>
             </w:r>
-            <w:bookmarkEnd w:id="50"/>
+            <w:bookmarkEnd w:id="53"/>
           </w:p>
           <w:p>
             <w:r>
@@ -9221,11 +9512,11 @@
               <w:pStyle w:val="Heading2"/>
               <w:outlineLvl w:val="1"/>
             </w:pPr>
-            <w:bookmarkStart w:id="51" w:name="_Toc117550475"/>
+            <w:bookmarkStart w:id="54" w:name="_Toc120029691"/>
             <w:r>
               <w:t>Project Structure</w:t>
             </w:r>
-            <w:bookmarkEnd w:id="51"/>
+            <w:bookmarkEnd w:id="54"/>
           </w:p>
           <w:p>
             <w:r>
@@ -9336,11 +9627,11 @@
       <w:pPr>
         <w:pStyle w:val="Heading2"/>
       </w:pPr>
-      <w:bookmarkStart w:id="52" w:name="_Toc117550476"/>
+      <w:bookmarkStart w:id="55" w:name="_Toc120029692"/>
       <w:r>
         <w:t>Adding font-awesome</w:t>
       </w:r>
-      <w:bookmarkEnd w:id="52"/>
+      <w:bookmarkEnd w:id="55"/>
     </w:p>
     <w:tbl>
       <w:tblPr>
@@ -9407,13 +9698,13 @@
               <w:pStyle w:val="Heading3"/>
               <w:outlineLvl w:val="2"/>
             </w:pPr>
-            <w:bookmarkStart w:id="53" w:name="_Toc117550477"/>
+            <w:bookmarkStart w:id="56" w:name="_Toc120029693"/>
             <w:proofErr w:type="spellStart"/>
             <w:proofErr w:type="gramStart"/>
             <w:r>
               <w:t>package.json</w:t>
             </w:r>
-            <w:bookmarkEnd w:id="53"/>
+            <w:bookmarkEnd w:id="56"/>
             <w:proofErr w:type="spellEnd"/>
             <w:proofErr w:type="gramEnd"/>
           </w:p>
@@ -9490,13 +9781,13 @@
               <w:pStyle w:val="Heading3"/>
               <w:outlineLvl w:val="2"/>
             </w:pPr>
-            <w:bookmarkStart w:id="54" w:name="_Toc117550478"/>
+            <w:bookmarkStart w:id="57" w:name="_Toc120029694"/>
             <w:proofErr w:type="spellStart"/>
             <w:proofErr w:type="gramStart"/>
             <w:r>
               <w:t>angular.json</w:t>
             </w:r>
-            <w:bookmarkEnd w:id="54"/>
+            <w:bookmarkEnd w:id="57"/>
             <w:proofErr w:type="spellEnd"/>
             <w:proofErr w:type="gramEnd"/>
           </w:p>
@@ -9583,7 +9874,7 @@
       <w:pPr>
         <w:pStyle w:val="Heading2"/>
       </w:pPr>
-      <w:bookmarkStart w:id="55" w:name="_Toc117550479"/>
+      <w:bookmarkStart w:id="58" w:name="_Toc120029695"/>
       <w:r>
         <w:t xml:space="preserve">Adding </w:t>
       </w:r>
@@ -9611,7 +9902,7 @@
       <w:r>
         <w:t>-spinner, ng2 file upload</w:t>
       </w:r>
-      <w:bookmarkEnd w:id="55"/>
+      <w:bookmarkEnd w:id="58"/>
     </w:p>
     <w:tbl>
       <w:tblPr>
@@ -9657,7 +9948,7 @@
                 <w:numId w:val="18"/>
               </w:numPr>
             </w:pPr>
-            <w:hyperlink r:id="rId62" w:anchor="/documentation" w:history="1">
+            <w:hyperlink r:id="rId64" w:anchor="/documentation" w:history="1">
               <w:r>
                 <w:rPr>
                   <w:rStyle w:val="Hyperlink"/>
@@ -9674,7 +9965,7 @@
                 <w:numId w:val="18"/>
               </w:numPr>
             </w:pPr>
-            <w:hyperlink r:id="rId63" w:anchor="/documentation" w:history="1">
+            <w:hyperlink r:id="rId65" w:anchor="/documentation" w:history="1">
               <w:r>
                 <w:rPr>
                   <w:rStyle w:val="Hyperlink"/>
@@ -9691,7 +9982,7 @@
                 <w:numId w:val="18"/>
               </w:numPr>
             </w:pPr>
-            <w:hyperlink r:id="rId64" w:anchor="/documentation" w:history="1">
+            <w:hyperlink r:id="rId66" w:anchor="/documentation" w:history="1">
               <w:r>
                 <w:rPr>
                   <w:rStyle w:val="Hyperlink"/>
@@ -9701,14 +9992,14 @@
             </w:hyperlink>
           </w:p>
           <w:p>
-            <w:bookmarkStart w:id="56" w:name="_Toc117550480"/>
+            <w:bookmarkStart w:id="59" w:name="_Toc120029696"/>
             <w:r>
               <w:rPr>
                 <w:rStyle w:val="Heading3Char"/>
               </w:rPr>
               <w:t>To install</w:t>
             </w:r>
-            <w:bookmarkEnd w:id="56"/>
+            <w:bookmarkEnd w:id="59"/>
           </w:p>
           <w:p>
             <w:pPr>
@@ -9788,7 +10079,7 @@
               </w:rPr>
               <w:t xml:space="preserve"> install </w:t>
             </w:r>
-            <w:hyperlink r:id="rId65" w:history="1">
+            <w:hyperlink r:id="rId67" w:history="1">
               <w:r>
                 <w:rPr>
                   <w:rStyle w:val="Hyperlink"/>
@@ -9835,7 +10126,7 @@
               </w:rPr>
               <w:t xml:space="preserve"> </w:t>
             </w:r>
-            <w:hyperlink r:id="rId66" w:history="1">
+            <w:hyperlink r:id="rId68" w:history="1">
               <w:r>
                 <w:rPr>
                   <w:rStyle w:val="Hyperlink"/>
@@ -9958,7 +10249,7 @@
               <w:pStyle w:val="Heading3"/>
               <w:outlineLvl w:val="2"/>
             </w:pPr>
-            <w:bookmarkStart w:id="57" w:name="_Toc117550481"/>
+            <w:bookmarkStart w:id="60" w:name="_Toc120029697"/>
             <w:proofErr w:type="spellStart"/>
             <w:proofErr w:type="gramStart"/>
             <w:r>
@@ -9967,7 +10258,7 @@
             <w:r>
               <w:t>ackage.json</w:t>
             </w:r>
-            <w:bookmarkEnd w:id="57"/>
+            <w:bookmarkEnd w:id="60"/>
             <w:proofErr w:type="spellEnd"/>
             <w:proofErr w:type="gramEnd"/>
           </w:p>
@@ -10170,7 +10461,7 @@
               <w:pStyle w:val="Heading3"/>
               <w:outlineLvl w:val="2"/>
             </w:pPr>
-            <w:bookmarkStart w:id="58" w:name="_Toc117550482"/>
+            <w:bookmarkStart w:id="61" w:name="_Toc120029698"/>
             <w:proofErr w:type="spellStart"/>
             <w:proofErr w:type="gramStart"/>
             <w:r>
@@ -10181,7 +10472,7 @@
             <w:r>
               <w:t xml:space="preserve"> styles array</w:t>
             </w:r>
-            <w:bookmarkEnd w:id="58"/>
+            <w:bookmarkEnd w:id="61"/>
           </w:p>
           <w:p>
             <w:r>
@@ -10503,7 +10794,7 @@
               <w:pStyle w:val="Heading3"/>
               <w:outlineLvl w:val="2"/>
             </w:pPr>
-            <w:bookmarkStart w:id="59" w:name="_Toc117550483"/>
+            <w:bookmarkStart w:id="62" w:name="_Toc120029699"/>
             <w:proofErr w:type="spellStart"/>
             <w:proofErr w:type="gramStart"/>
             <w:r>
@@ -10514,7 +10805,7 @@
             <w:r>
               <w:t>.ts</w:t>
             </w:r>
-            <w:bookmarkEnd w:id="59"/>
+            <w:bookmarkEnd w:id="62"/>
             <w:proofErr w:type="spellEnd"/>
           </w:p>
           <w:p>
@@ -11229,7 +11520,7 @@
       <w:pPr>
         <w:pStyle w:val="Heading1"/>
       </w:pPr>
-      <w:bookmarkStart w:id="60" w:name="_Toc117550484"/>
+      <w:bookmarkStart w:id="63" w:name="_Toc120029700"/>
       <w:r>
         <w:lastRenderedPageBreak/>
         <w:t>E</w:t>
@@ -11237,13 +11528,13 @@
       <w:r>
         <w:t>xtensions and Packages</w:t>
       </w:r>
-      <w:bookmarkEnd w:id="60"/>
+      <w:bookmarkEnd w:id="63"/>
     </w:p>
     <w:p>
       <w:pPr>
         <w:pStyle w:val="Heading2"/>
       </w:pPr>
-      <w:bookmarkStart w:id="61" w:name="_Toc117550485"/>
+      <w:bookmarkStart w:id="64" w:name="_Toc120029701"/>
       <w:r>
         <w:t xml:space="preserve">Adding </w:t>
       </w:r>
@@ -11261,7 +11552,7 @@
       <w:r>
         <w:t xml:space="preserve"> in VS Code</w:t>
       </w:r>
-      <w:bookmarkEnd w:id="61"/>
+      <w:bookmarkEnd w:id="64"/>
     </w:p>
     <w:tbl>
       <w:tblPr>
@@ -11523,11 +11814,11 @@
       <w:pPr>
         <w:pStyle w:val="Heading2"/>
       </w:pPr>
-      <w:bookmarkStart w:id="62" w:name="_Toc117550486"/>
+      <w:bookmarkStart w:id="65" w:name="_Toc120029702"/>
       <w:r>
         <w:t>Angular Extensions</w:t>
       </w:r>
-      <w:bookmarkEnd w:id="62"/>
+      <w:bookmarkEnd w:id="65"/>
     </w:p>
     <w:tbl>
       <w:tblPr>
@@ -11719,11 +12010,11 @@
       <w:pPr>
         <w:pStyle w:val="Heading2"/>
       </w:pPr>
-      <w:bookmarkStart w:id="63" w:name="_Toc117550487"/>
+      <w:bookmarkStart w:id="66" w:name="_Toc120029703"/>
       <w:r>
         <w:t>Adding Packages</w:t>
       </w:r>
-      <w:bookmarkEnd w:id="63"/>
+      <w:bookmarkEnd w:id="66"/>
     </w:p>
     <w:p>
       <w:pPr>
@@ -12010,8 +12301,8 @@
       </w:pPr>
     </w:p>
     <w:sectPr>
-      <w:headerReference w:type="default" r:id="rId67"/>
-      <w:footerReference w:type="default" r:id="rId68"/>
+      <w:headerReference w:type="default" r:id="rId69"/>
+      <w:footerReference w:type="default" r:id="rId70"/>
       <w:pgSz w:w="12240" w:h="15840"/>
       <w:pgMar w:top="720" w:right="720" w:bottom="720" w:left="720" w:header="720" w:footer="720" w:gutter="0"/>
       <w:cols w:space="720"/>
@@ -12425,14 +12716,30 @@
                             <w:caps/>
                             <w:color w:val="FFFFFF" w:themeColor="background1"/>
                           </w:rPr>
-                          <w:t>Project Setup</w:t>
+                          <w:t xml:space="preserve">Project </w:t>
+                        </w:r>
+                        <w:proofErr w:type="gramStart"/>
+                        <w:r>
+                          <w:rPr>
+                            <w:caps/>
+                            <w:color w:val="FFFFFF" w:themeColor="background1"/>
+                          </w:rPr>
+                          <w:t>Setup</w:t>
                         </w:r>
                         <w:r>
                           <w:rPr>
                             <w:caps/>
                             <w:color w:val="FFFFFF" w:themeColor="background1"/>
                           </w:rPr>
-                          <w:t xml:space="preserve"> : </w:t>
+                          <w:t xml:space="preserve"> :</w:t>
+                        </w:r>
+                        <w:proofErr w:type="gramEnd"/>
+                        <w:r>
+                          <w:rPr>
+                            <w:caps/>
+                            <w:color w:val="FFFFFF" w:themeColor="background1"/>
+                          </w:rPr>
+                          <w:t xml:space="preserve"> </w:t>
                         </w:r>
                         <w:r>
                           <w:rPr>

</xml_diff>